<commit_message>
fixed endpoint and added integration test for get all tournaments within date range
</commit_message>
<xml_diff>
--- a/docs/QView API Documentation.docx
+++ b/docs/QView API Documentation.docx
@@ -12,23 +12,7 @@
       <w:bookmarkEnd w:id="0"/>
       <w:r>
         <w:rPr/>
-        <w:t>QView API Documentation (v</w:t>
-      </w:r>
-      <w:r>
-        <w:rPr/>
-        <w:t>2</w:t>
-      </w:r>
-      <w:r>
-        <w:rPr/>
-        <w:t>_2026.01.</w:t>
-      </w:r>
-      <w:r>
-        <w:rPr/>
-        <w:t>14</w:t>
-      </w:r>
-      <w:r>
-        <w:rPr/>
-        <w:t>)</w:t>
+        <w:t>QView API Documentation (v2_2026.01.14)</w:t>
       </w:r>
     </w:p>
     <w:p>
@@ -1158,7 +1142,14 @@
           <w:b/>
           <w:bCs/>
         </w:rPr>
-        <w:t>false</w:t>
+        <w:t>tru</w:t>
+      </w:r>
+      <w:r>
+        <w:rPr>
+          <w:b/>
+          <w:bCs/>
+        </w:rPr>
+        <w:t>e</w:t>
       </w:r>
     </w:p>
     <w:p>
@@ -9191,9 +9182,9 @@
       <w:lvlJc w:val="left"/>
       <w:pPr>
         <w:tabs>
-          <w:tab w:val="num" w:pos="0"/>
+          <w:tab w:val="num" w:pos="360"/>
         </w:tabs>
-        <w:ind w:left="720" w:hanging="360"/>
+        <w:ind w:left="1080" w:hanging="360"/>
       </w:pPr>
       <w:rPr>
         <w:rFonts w:ascii="Wingdings" w:hAnsi="Wingdings" w:cs="Wingdings" w:hint="default"/>
@@ -9207,9 +9198,9 @@
       <w:lvlJc w:val="left"/>
       <w:pPr>
         <w:tabs>
-          <w:tab w:val="num" w:pos="0"/>
+          <w:tab w:val="num" w:pos="360"/>
         </w:tabs>
-        <w:ind w:left="1440" w:hanging="360"/>
+        <w:ind w:left="1800" w:hanging="360"/>
       </w:pPr>
       <w:rPr>
         <w:rFonts w:ascii="Wingdings 2" w:hAnsi="Wingdings 2" w:cs="Wingdings 2" w:hint="default"/>
@@ -9223,9 +9214,9 @@
       <w:lvlJc w:val="left"/>
       <w:pPr>
         <w:tabs>
-          <w:tab w:val="num" w:pos="0"/>
+          <w:tab w:val="num" w:pos="360"/>
         </w:tabs>
-        <w:ind w:left="2160" w:hanging="360"/>
+        <w:ind w:left="2520" w:hanging="360"/>
       </w:pPr>
       <w:rPr>
         <w:rFonts w:ascii="OpenSymbol" w:hAnsi="OpenSymbol" w:cs="OpenSymbol" w:hint="default"/>
@@ -9239,9 +9230,9 @@
       <w:lvlJc w:val="left"/>
       <w:pPr>
         <w:tabs>
-          <w:tab w:val="num" w:pos="0"/>
+          <w:tab w:val="num" w:pos="360"/>
         </w:tabs>
-        <w:ind w:left="2880" w:hanging="360"/>
+        <w:ind w:left="3240" w:hanging="360"/>
       </w:pPr>
       <w:rPr>
         <w:rFonts w:ascii="Wingdings" w:hAnsi="Wingdings" w:cs="Wingdings" w:hint="default"/>
@@ -9255,9 +9246,9 @@
       <w:lvlJc w:val="left"/>
       <w:pPr>
         <w:tabs>
-          <w:tab w:val="num" w:pos="0"/>
+          <w:tab w:val="num" w:pos="360"/>
         </w:tabs>
-        <w:ind w:left="3600" w:hanging="360"/>
+        <w:ind w:left="3960" w:hanging="360"/>
       </w:pPr>
       <w:rPr>
         <w:rFonts w:ascii="Wingdings 2" w:hAnsi="Wingdings 2" w:cs="Wingdings 2" w:hint="default"/>
@@ -9271,9 +9262,9 @@
       <w:lvlJc w:val="left"/>
       <w:pPr>
         <w:tabs>
-          <w:tab w:val="num" w:pos="0"/>
+          <w:tab w:val="num" w:pos="360"/>
         </w:tabs>
-        <w:ind w:left="4320" w:hanging="360"/>
+        <w:ind w:left="4680" w:hanging="360"/>
       </w:pPr>
       <w:rPr>
         <w:rFonts w:ascii="OpenSymbol" w:hAnsi="OpenSymbol" w:cs="OpenSymbol" w:hint="default"/>
@@ -9287,9 +9278,9 @@
       <w:lvlJc w:val="left"/>
       <w:pPr>
         <w:tabs>
-          <w:tab w:val="num" w:pos="0"/>
+          <w:tab w:val="num" w:pos="360"/>
         </w:tabs>
-        <w:ind w:left="5040" w:hanging="360"/>
+        <w:ind w:left="5400" w:hanging="360"/>
       </w:pPr>
       <w:rPr>
         <w:rFonts w:ascii="Wingdings" w:hAnsi="Wingdings" w:cs="Wingdings" w:hint="default"/>
@@ -9303,9 +9294,9 @@
       <w:lvlJc w:val="left"/>
       <w:pPr>
         <w:tabs>
-          <w:tab w:val="num" w:pos="0"/>
+          <w:tab w:val="num" w:pos="360"/>
         </w:tabs>
-        <w:ind w:left="5760" w:hanging="360"/>
+        <w:ind w:left="6120" w:hanging="360"/>
       </w:pPr>
       <w:rPr>
         <w:rFonts w:ascii="Wingdings 2" w:hAnsi="Wingdings 2" w:cs="Wingdings 2" w:hint="default"/>
@@ -9319,9 +9310,9 @@
       <w:lvlJc w:val="left"/>
       <w:pPr>
         <w:tabs>
-          <w:tab w:val="num" w:pos="0"/>
+          <w:tab w:val="num" w:pos="360"/>
         </w:tabs>
-        <w:ind w:left="6480" w:hanging="360"/>
+        <w:ind w:left="6840" w:hanging="360"/>
       </w:pPr>
       <w:rPr>
         <w:rFonts w:ascii="OpenSymbol" w:hAnsi="OpenSymbol" w:cs="OpenSymbol" w:hint="default"/>

</xml_diff>

<commit_message>
fixed changeset and added integration test for update tournament
</commit_message>
<xml_diff>
--- a/docs/QView API Documentation.docx
+++ b/docs/QView API Documentation.docx
@@ -12,7 +12,23 @@
       <w:bookmarkEnd w:id="0"/>
       <w:r>
         <w:rPr/>
-        <w:t>QView API Documentation (v2_2026.01.14)</w:t>
+        <w:t>QView API Documentation (v</w:t>
+      </w:r>
+      <w:r>
+        <w:rPr/>
+        <w:t>4</w:t>
+      </w:r>
+      <w:r>
+        <w:rPr/>
+        <w:t>_2026.01.1</w:t>
+      </w:r>
+      <w:r>
+        <w:rPr/>
+        <w:t>5</w:t>
+      </w:r>
+      <w:r>
+        <w:rPr/>
+        <w:t>)</w:t>
       </w:r>
     </w:p>
     <w:p>
@@ -1142,14 +1158,239 @@
           <w:b/>
           <w:bCs/>
         </w:rPr>
-        <w:t>tru</w:t>
+        <w:t>true</w:t>
+      </w:r>
+    </w:p>
+    <w:p>
+      <w:pPr>
+        <w:pStyle w:val="normal1"/>
+        <w:numPr>
+          <w:ilvl w:val="1"/>
+          <w:numId w:val="1"/>
+        </w:numPr>
+        <w:ind w:hanging="360" w:left="1440"/>
+        <w:rPr/>
+      </w:pPr>
+      <w:r>
+        <w:rPr/>
+        <w:t>HTTP method: ‘GET’</w:t>
+      </w:r>
+    </w:p>
+    <w:p>
+      <w:pPr>
+        <w:pStyle w:val="normal1"/>
+        <w:numPr>
+          <w:ilvl w:val="1"/>
+          <w:numId w:val="1"/>
+        </w:numPr>
+        <w:ind w:hanging="360" w:left="1440"/>
+        <w:rPr/>
+      </w:pPr>
+      <w:r>
+        <w:rPr/>
+        <w:t>endpoint: {base_uri}/api/tournaments/filter?from_date={date}&amp;to_date={date}</w:t>
+      </w:r>
+    </w:p>
+    <w:p>
+      <w:pPr>
+        <w:pStyle w:val="normal1"/>
+        <w:numPr>
+          <w:ilvl w:val="1"/>
+          <w:numId w:val="1"/>
+        </w:numPr>
+        <w:ind w:hanging="360" w:left="1440"/>
+        <w:rPr/>
+      </w:pPr>
+      <w:r>
+        <w:rPr/>
+        <w:t xml:space="preserve">description: </w:t>
+      </w:r>
+    </w:p>
+    <w:p>
+      <w:pPr>
+        <w:pStyle w:val="normal1"/>
+        <w:numPr>
+          <w:ilvl w:val="1"/>
+          <w:numId w:val="1"/>
+        </w:numPr>
+        <w:ind w:hanging="360" w:left="1440"/>
+        <w:rPr/>
+      </w:pPr>
+      <w:r>
+        <w:rPr/>
+        <w:t xml:space="preserve">parameters: </w:t>
+      </w:r>
+    </w:p>
+    <w:p>
+      <w:pPr>
+        <w:pStyle w:val="normal1"/>
+        <w:numPr>
+          <w:ilvl w:val="2"/>
+          <w:numId w:val="1"/>
+        </w:numPr>
+        <w:ind w:hanging="360" w:left="2160"/>
+        <w:rPr/>
+      </w:pPr>
+      <w:r>
+        <w:rPr/>
+        <w:t>from_date={date}</w:t>
+      </w:r>
+    </w:p>
+    <w:p>
+      <w:pPr>
+        <w:pStyle w:val="normal1"/>
+        <w:numPr>
+          <w:ilvl w:val="3"/>
+          <w:numId w:val="1"/>
+        </w:numPr>
+        <w:ind w:hanging="360" w:left="2880"/>
+        <w:rPr>
+          <w:color w:val="FF0000"/>
+        </w:rPr>
+      </w:pPr>
+      <w:r>
+        <w:rPr>
+          <w:color w:val="FF0000"/>
+        </w:rPr>
+        <w:t>Required</w:t>
+      </w:r>
+    </w:p>
+    <w:p>
+      <w:pPr>
+        <w:pStyle w:val="normal1"/>
+        <w:numPr>
+          <w:ilvl w:val="3"/>
+          <w:numId w:val="1"/>
+        </w:numPr>
+        <w:ind w:hanging="360" w:left="2880"/>
+        <w:rPr>
+          <w:u w:val="none"/>
+        </w:rPr>
+      </w:pPr>
+      <w:r>
+        <w:rPr/>
+        <w:t>Defines the start of the date range (inclusive) for returning tournaments</w:t>
+      </w:r>
+    </w:p>
+    <w:p>
+      <w:pPr>
+        <w:pStyle w:val="normal1"/>
+        <w:numPr>
+          <w:ilvl w:val="2"/>
+          <w:numId w:val="1"/>
+        </w:numPr>
+        <w:ind w:hanging="360" w:left="2160"/>
+        <w:rPr/>
+      </w:pPr>
+      <w:r>
+        <w:rPr/>
+        <w:t>to_date={date}</w:t>
+      </w:r>
+    </w:p>
+    <w:p>
+      <w:pPr>
+        <w:pStyle w:val="normal1"/>
+        <w:numPr>
+          <w:ilvl w:val="3"/>
+          <w:numId w:val="1"/>
+        </w:numPr>
+        <w:ind w:hanging="360" w:left="2880"/>
+        <w:rPr>
+          <w:color w:val="FF0000"/>
+        </w:rPr>
+      </w:pPr>
+      <w:r>
+        <w:rPr>
+          <w:color w:val="FF0000"/>
+        </w:rPr>
+        <w:t>Required</w:t>
+      </w:r>
+    </w:p>
+    <w:p>
+      <w:pPr>
+        <w:pStyle w:val="normal1"/>
+        <w:numPr>
+          <w:ilvl w:val="3"/>
+          <w:numId w:val="1"/>
+        </w:numPr>
+        <w:ind w:hanging="360" w:left="2880"/>
+        <w:rPr/>
+      </w:pPr>
+      <w:r>
+        <w:rPr/>
+        <w:t>Defines the end of the date range (inclusive) for returning tournaments</w:t>
+      </w:r>
+    </w:p>
+    <w:p>
+      <w:pPr>
+        <w:pStyle w:val="normal1"/>
+        <w:numPr>
+          <w:ilvl w:val="1"/>
+          <w:numId w:val="1"/>
+        </w:numPr>
+        <w:ind w:hanging="360" w:left="1440"/>
+        <w:rPr/>
+      </w:pPr>
+      <w:r>
+        <w:rPr/>
+        <w:t xml:space="preserve">returns: </w:t>
+      </w:r>
+    </w:p>
+    <w:p>
+      <w:pPr>
+        <w:pStyle w:val="normal1"/>
+        <w:widowControl/>
+        <w:numPr>
+          <w:ilvl w:val="2"/>
+          <w:numId w:val="1"/>
+        </w:numPr>
+        <w:suppressAutoHyphens w:val="true"/>
+        <w:bidi w:val="0"/>
+        <w:spacing w:lineRule="auto" w:line="276" w:before="0" w:after="0"/>
+        <w:ind w:hanging="360" w:left="2160" w:right="0"/>
+        <w:jc w:val="left"/>
+        <w:rPr/>
+      </w:pPr>
+      <w:r>
+        <w:rPr/>
+        <w:t>all tournaments that fall partially or completely within the date range</w:t>
+      </w:r>
+    </w:p>
+    <w:p>
+      <w:pPr>
+        <w:pStyle w:val="normal1"/>
+        <w:numPr>
+          <w:ilvl w:val="0"/>
+          <w:numId w:val="1"/>
+        </w:numPr>
+        <w:ind w:hanging="360" w:left="720"/>
+        <w:rPr/>
+      </w:pPr>
+      <w:r>
+        <w:rPr/>
+        <w:t>GET by ID</w:t>
+      </w:r>
+    </w:p>
+    <w:p>
+      <w:pPr>
+        <w:pStyle w:val="normal1"/>
+        <w:numPr>
+          <w:ilvl w:val="1"/>
+          <w:numId w:val="1"/>
+        </w:numPr>
+        <w:ind w:hanging="360" w:left="1440"/>
+        <w:rPr/>
+      </w:pPr>
+      <w:r>
+        <w:rPr/>
+        <w:t xml:space="preserve">built_including_tests: </w:t>
       </w:r>
       <w:r>
         <w:rPr>
           <w:b/>
           <w:bCs/>
         </w:rPr>
-        <w:t>e</w:t>
+        <w:t>true</w:t>
       </w:r>
     </w:p>
     <w:p>
@@ -1179,22 +1420,22 @@
       </w:pPr>
       <w:r>
         <w:rPr/>
-        <w:t>endpoint: {base_uri}/api/tournaments/filter?from_date={date}&amp;to_date={date}</w:t>
-      </w:r>
-    </w:p>
-    <w:p>
-      <w:pPr>
-        <w:pStyle w:val="normal1"/>
-        <w:numPr>
-          <w:ilvl w:val="1"/>
-          <w:numId w:val="1"/>
-        </w:numPr>
-        <w:ind w:hanging="360" w:left="1440"/>
-        <w:rPr/>
-      </w:pPr>
-      <w:r>
-        <w:rPr/>
-        <w:t xml:space="preserve">description: </w:t>
+        <w:t>endpoint: {base_uri}/api/tournaments/{id}</w:t>
+      </w:r>
+    </w:p>
+    <w:p>
+      <w:pPr>
+        <w:pStyle w:val="normal1"/>
+        <w:numPr>
+          <w:ilvl w:val="1"/>
+          <w:numId w:val="1"/>
+        </w:numPr>
+        <w:ind w:hanging="360" w:left="1440"/>
+        <w:rPr/>
+      </w:pPr>
+      <w:r>
+        <w:rPr/>
+        <w:t>description:</w:t>
       </w:r>
     </w:p>
     <w:p>
@@ -1220,11 +1461,13 @@
           <w:numId w:val="1"/>
         </w:numPr>
         <w:ind w:hanging="360" w:left="2160"/>
-        <w:rPr/>
-      </w:pPr>
-      <w:r>
-        <w:rPr/>
-        <w:t>from_date={date}</w:t>
+        <w:rPr>
+          <w:u w:val="none"/>
+        </w:rPr>
+      </w:pPr>
+      <w:r>
+        <w:rPr/>
+        <w:t>id</w:t>
       </w:r>
     </w:p>
     <w:p>
@@ -1260,56 +1503,7 @@
       </w:pPr>
       <w:r>
         <w:rPr/>
-        <w:t>Defines the start of the date range (inclusive) for returning tournaments</w:t>
-      </w:r>
-    </w:p>
-    <w:p>
-      <w:pPr>
-        <w:pStyle w:val="normal1"/>
-        <w:numPr>
-          <w:ilvl w:val="2"/>
-          <w:numId w:val="1"/>
-        </w:numPr>
-        <w:ind w:hanging="360" w:left="2160"/>
-        <w:rPr/>
-      </w:pPr>
-      <w:r>
-        <w:rPr/>
-        <w:t>to_date={date}</w:t>
-      </w:r>
-    </w:p>
-    <w:p>
-      <w:pPr>
-        <w:pStyle w:val="normal1"/>
-        <w:numPr>
-          <w:ilvl w:val="3"/>
-          <w:numId w:val="1"/>
-        </w:numPr>
-        <w:ind w:hanging="360" w:left="2880"/>
-        <w:rPr>
-          <w:color w:val="FF0000"/>
-        </w:rPr>
-      </w:pPr>
-      <w:r>
-        <w:rPr>
-          <w:color w:val="FF0000"/>
-        </w:rPr>
-        <w:t>Required</w:t>
-      </w:r>
-    </w:p>
-    <w:p>
-      <w:pPr>
-        <w:pStyle w:val="normal1"/>
-        <w:numPr>
-          <w:ilvl w:val="3"/>
-          <w:numId w:val="1"/>
-        </w:numPr>
-        <w:ind w:hanging="360" w:left="2880"/>
-        <w:rPr/>
-      </w:pPr>
-      <w:r>
-        <w:rPr/>
-        <w:t>Defines the end of the date range (inclusive) for returning tournaments</w:t>
+        <w:t>ID of the Tournament to receive</w:t>
       </w:r>
     </w:p>
     <w:p>
@@ -1339,7 +1533,7 @@
       </w:pPr>
       <w:r>
         <w:rPr/>
-        <w:t>GET by ID</w:t>
+        <w:t>GET All Tournaments Happening Today</w:t>
       </w:r>
     </w:p>
     <w:p>
@@ -1391,7 +1585,7 @@
       </w:pPr>
       <w:r>
         <w:rPr/>
-        <w:t>endpoint: {base_uri}/api/tournaments/{id}</w:t>
+        <w:t>endpoint: {base_uri}/api/tournaments/today?page={page_num}&amp;page_size={num_of_rows}</w:t>
       </w:r>
     </w:p>
     <w:p>
@@ -1421,60 +1615,7 @@
       </w:pPr>
       <w:r>
         <w:rPr/>
-        <w:t xml:space="preserve">parameters: </w:t>
-      </w:r>
-    </w:p>
-    <w:p>
-      <w:pPr>
-        <w:pStyle w:val="normal1"/>
-        <w:numPr>
-          <w:ilvl w:val="2"/>
-          <w:numId w:val="1"/>
-        </w:numPr>
-        <w:ind w:hanging="360" w:left="2160"/>
-        <w:rPr>
-          <w:u w:val="none"/>
-        </w:rPr>
-      </w:pPr>
-      <w:r>
-        <w:rPr/>
-        <w:t>id</w:t>
-      </w:r>
-    </w:p>
-    <w:p>
-      <w:pPr>
-        <w:pStyle w:val="normal1"/>
-        <w:numPr>
-          <w:ilvl w:val="3"/>
-          <w:numId w:val="1"/>
-        </w:numPr>
-        <w:ind w:hanging="360" w:left="2880"/>
-        <w:rPr>
-          <w:color w:val="FF0000"/>
-        </w:rPr>
-      </w:pPr>
-      <w:r>
-        <w:rPr>
-          <w:color w:val="FF0000"/>
-        </w:rPr>
-        <w:t>Required</w:t>
-      </w:r>
-    </w:p>
-    <w:p>
-      <w:pPr>
-        <w:pStyle w:val="normal1"/>
-        <w:numPr>
-          <w:ilvl w:val="3"/>
-          <w:numId w:val="1"/>
-        </w:numPr>
-        <w:ind w:hanging="360" w:left="2880"/>
-        <w:rPr>
-          <w:u w:val="none"/>
-        </w:rPr>
-      </w:pPr>
-      <w:r>
-        <w:rPr/>
-        <w:t>ID of the Tournament to receive</w:t>
+        <w:t>parameters: none</w:t>
       </w:r>
     </w:p>
     <w:p>
@@ -1504,7 +1645,7 @@
       </w:pPr>
       <w:r>
         <w:rPr/>
-        <w:t>GET All Tournaments Happening Today</w:t>
+        <w:t>GET Divisions of Tournament</w:t>
       </w:r>
     </w:p>
     <w:p>
@@ -1526,7 +1667,7 @@
           <w:b/>
           <w:bCs/>
         </w:rPr>
-        <w:t>true</w:t>
+        <w:t>false</w:t>
       </w:r>
     </w:p>
     <w:p>
@@ -1556,7 +1697,7 @@
       </w:pPr>
       <w:r>
         <w:rPr/>
-        <w:t>endpoint: {base_uri}/api/tournaments/today?page={page_num}&amp;page_size={num_of_rows}</w:t>
+        <w:t>endpoint: {base_uri}/api/tournaments/{id}/divisions?page={page_num}&amp;page_size={num_of_rows}</w:t>
       </w:r>
     </w:p>
     <w:p>
@@ -1586,22 +1727,184 @@
       </w:pPr>
       <w:r>
         <w:rPr/>
-        <w:t>parameters: none</w:t>
-      </w:r>
-    </w:p>
-    <w:p>
-      <w:pPr>
-        <w:pStyle w:val="normal1"/>
-        <w:numPr>
-          <w:ilvl w:val="1"/>
-          <w:numId w:val="1"/>
-        </w:numPr>
-        <w:ind w:hanging="360" w:left="1440"/>
-        <w:rPr/>
-      </w:pPr>
-      <w:r>
-        <w:rPr/>
-        <w:t xml:space="preserve">returns: </w:t>
+        <w:t>parameters:</w:t>
+      </w:r>
+    </w:p>
+    <w:p>
+      <w:pPr>
+        <w:pStyle w:val="normal1"/>
+        <w:numPr>
+          <w:ilvl w:val="2"/>
+          <w:numId w:val="1"/>
+        </w:numPr>
+        <w:ind w:hanging="360" w:left="2160"/>
+        <w:rPr/>
+      </w:pPr>
+      <w:r>
+        <w:rPr/>
+        <w:t>id</w:t>
+      </w:r>
+    </w:p>
+    <w:p>
+      <w:pPr>
+        <w:pStyle w:val="normal1"/>
+        <w:numPr>
+          <w:ilvl w:val="3"/>
+          <w:numId w:val="1"/>
+        </w:numPr>
+        <w:ind w:hanging="360" w:left="2880"/>
+        <w:rPr>
+          <w:color w:val="FF0000"/>
+        </w:rPr>
+      </w:pPr>
+      <w:r>
+        <w:rPr>
+          <w:color w:val="FF0000"/>
+        </w:rPr>
+        <w:t>Required</w:t>
+      </w:r>
+    </w:p>
+    <w:p>
+      <w:pPr>
+        <w:pStyle w:val="normal1"/>
+        <w:numPr>
+          <w:ilvl w:val="3"/>
+          <w:numId w:val="1"/>
+        </w:numPr>
+        <w:ind w:hanging="360" w:left="2880"/>
+        <w:rPr/>
+      </w:pPr>
+      <w:r>
+        <w:rPr/>
+        <w:t>ID of the Tournament the Divisions belong to</w:t>
+      </w:r>
+    </w:p>
+    <w:p>
+      <w:pPr>
+        <w:pStyle w:val="normal1"/>
+        <w:numPr>
+          <w:ilvl w:val="2"/>
+          <w:numId w:val="1"/>
+        </w:numPr>
+        <w:ind w:hanging="360" w:left="2160"/>
+        <w:rPr/>
+      </w:pPr>
+      <w:r>
+        <w:rPr/>
+        <w:t>page={page_num}</w:t>
+      </w:r>
+    </w:p>
+    <w:p>
+      <w:pPr>
+        <w:pStyle w:val="normal1"/>
+        <w:numPr>
+          <w:ilvl w:val="3"/>
+          <w:numId w:val="1"/>
+        </w:numPr>
+        <w:ind w:hanging="360" w:left="2880"/>
+        <w:rPr>
+          <w:color w:val="FF0000"/>
+        </w:rPr>
+      </w:pPr>
+      <w:r>
+        <w:rPr>
+          <w:color w:val="FF0000"/>
+        </w:rPr>
+        <w:t>Required</w:t>
+      </w:r>
+    </w:p>
+    <w:p>
+      <w:pPr>
+        <w:pStyle w:val="normal1"/>
+        <w:numPr>
+          <w:ilvl w:val="3"/>
+          <w:numId w:val="1"/>
+        </w:numPr>
+        <w:ind w:hanging="360" w:left="2880"/>
+        <w:rPr/>
+      </w:pPr>
+      <w:r>
+        <w:rPr/>
+        <w:t>Defines which page to return</w:t>
+      </w:r>
+    </w:p>
+    <w:p>
+      <w:pPr>
+        <w:pStyle w:val="normal1"/>
+        <w:numPr>
+          <w:ilvl w:val="3"/>
+          <w:numId w:val="1"/>
+        </w:numPr>
+        <w:ind w:hanging="360" w:left="2880"/>
+        <w:rPr/>
+      </w:pPr>
+      <w:r>
+        <w:rPr/>
+        <w:t>First page = 0 (zero)</w:t>
+      </w:r>
+    </w:p>
+    <w:p>
+      <w:pPr>
+        <w:pStyle w:val="normal1"/>
+        <w:numPr>
+          <w:ilvl w:val="2"/>
+          <w:numId w:val="1"/>
+        </w:numPr>
+        <w:ind w:hanging="360" w:left="2160"/>
+        <w:rPr/>
+      </w:pPr>
+      <w:r>
+        <w:rPr/>
+        <w:t>page_size={num_of_rows}</w:t>
+      </w:r>
+    </w:p>
+    <w:p>
+      <w:pPr>
+        <w:pStyle w:val="normal1"/>
+        <w:numPr>
+          <w:ilvl w:val="3"/>
+          <w:numId w:val="1"/>
+        </w:numPr>
+        <w:ind w:hanging="360" w:left="2880"/>
+        <w:rPr>
+          <w:color w:val="FF0000"/>
+        </w:rPr>
+      </w:pPr>
+      <w:r>
+        <w:rPr>
+          <w:color w:val="FF0000"/>
+        </w:rPr>
+        <w:t>Required</w:t>
+      </w:r>
+    </w:p>
+    <w:p>
+      <w:pPr>
+        <w:pStyle w:val="normal1"/>
+        <w:numPr>
+          <w:ilvl w:val="3"/>
+          <w:numId w:val="1"/>
+        </w:numPr>
+        <w:ind w:hanging="360" w:left="2880"/>
+        <w:rPr/>
+      </w:pPr>
+      <w:r>
+        <w:rPr/>
+        <w:t>Defines how many rows to return for the selected page</w:t>
+      </w:r>
+    </w:p>
+    <w:p>
+      <w:pPr>
+        <w:pStyle w:val="normal1"/>
+        <w:numPr>
+          <w:ilvl w:val="1"/>
+          <w:numId w:val="1"/>
+        </w:numPr>
+        <w:ind w:hanging="360" w:left="1440"/>
+        <w:rPr/>
+      </w:pPr>
+      <w:r>
+        <w:rPr/>
+        <w:t>returns: List of Divisions</w:t>
       </w:r>
     </w:p>
     <w:p>
@@ -1616,7 +1919,7 @@
       </w:pPr>
       <w:r>
         <w:rPr/>
-        <w:t>GET Divisions of Tournament</w:t>
+        <w:t>POST</w:t>
       </w:r>
     </w:p>
     <w:p>
@@ -1638,244 +1941,99 @@
           <w:b/>
           <w:bCs/>
         </w:rPr>
-        <w:t>false</w:t>
-      </w:r>
-    </w:p>
-    <w:p>
-      <w:pPr>
-        <w:pStyle w:val="normal1"/>
-        <w:numPr>
-          <w:ilvl w:val="1"/>
-          <w:numId w:val="1"/>
-        </w:numPr>
-        <w:ind w:hanging="360" w:left="1440"/>
-        <w:rPr/>
-      </w:pPr>
-      <w:r>
-        <w:rPr/>
-        <w:t>HTTP method: ‘GET’</w:t>
-      </w:r>
-    </w:p>
-    <w:p>
-      <w:pPr>
-        <w:pStyle w:val="normal1"/>
-        <w:numPr>
-          <w:ilvl w:val="1"/>
-          <w:numId w:val="1"/>
-        </w:numPr>
-        <w:ind w:hanging="360" w:left="1440"/>
-        <w:rPr/>
-      </w:pPr>
-      <w:r>
-        <w:rPr/>
-        <w:t>endpoint: {base_uri}/api/tournaments/{id}/divisions?page={page_num}&amp;page_size={num_of_rows}</w:t>
-      </w:r>
-    </w:p>
-    <w:p>
-      <w:pPr>
-        <w:pStyle w:val="normal1"/>
-        <w:numPr>
-          <w:ilvl w:val="1"/>
-          <w:numId w:val="1"/>
-        </w:numPr>
-        <w:ind w:hanging="360" w:left="1440"/>
-        <w:rPr/>
-      </w:pPr>
-      <w:r>
-        <w:rPr/>
-        <w:t xml:space="preserve">description: </w:t>
-      </w:r>
-    </w:p>
-    <w:p>
-      <w:pPr>
-        <w:pStyle w:val="normal1"/>
-        <w:numPr>
-          <w:ilvl w:val="1"/>
-          <w:numId w:val="1"/>
-        </w:numPr>
-        <w:ind w:hanging="360" w:left="1440"/>
-        <w:rPr/>
-      </w:pPr>
-      <w:r>
-        <w:rPr/>
-        <w:t>parameters:</w:t>
-      </w:r>
-    </w:p>
-    <w:p>
-      <w:pPr>
-        <w:pStyle w:val="normal1"/>
-        <w:numPr>
-          <w:ilvl w:val="2"/>
-          <w:numId w:val="1"/>
-        </w:numPr>
-        <w:ind w:hanging="360" w:left="2160"/>
-        <w:rPr/>
-      </w:pPr>
-      <w:r>
-        <w:rPr/>
-        <w:t>id</w:t>
-      </w:r>
-    </w:p>
-    <w:p>
-      <w:pPr>
-        <w:pStyle w:val="normal1"/>
-        <w:numPr>
-          <w:ilvl w:val="3"/>
-          <w:numId w:val="1"/>
-        </w:numPr>
-        <w:ind w:hanging="360" w:left="2880"/>
-        <w:rPr>
-          <w:color w:val="FF0000"/>
-        </w:rPr>
-      </w:pPr>
-      <w:r>
-        <w:rPr>
-          <w:color w:val="FF0000"/>
-        </w:rPr>
-        <w:t>Required</w:t>
-      </w:r>
-    </w:p>
-    <w:p>
-      <w:pPr>
-        <w:pStyle w:val="normal1"/>
-        <w:numPr>
-          <w:ilvl w:val="3"/>
-          <w:numId w:val="1"/>
-        </w:numPr>
-        <w:ind w:hanging="360" w:left="2880"/>
-        <w:rPr/>
-      </w:pPr>
-      <w:r>
-        <w:rPr/>
-        <w:t>ID of the Tournament the Divisions belong to</w:t>
-      </w:r>
-    </w:p>
-    <w:p>
-      <w:pPr>
-        <w:pStyle w:val="normal1"/>
-        <w:numPr>
-          <w:ilvl w:val="2"/>
-          <w:numId w:val="1"/>
-        </w:numPr>
-        <w:ind w:hanging="360" w:left="2160"/>
-        <w:rPr/>
-      </w:pPr>
-      <w:r>
-        <w:rPr/>
-        <w:t>page={page_num}</w:t>
-      </w:r>
-    </w:p>
-    <w:p>
-      <w:pPr>
-        <w:pStyle w:val="normal1"/>
-        <w:numPr>
-          <w:ilvl w:val="3"/>
-          <w:numId w:val="1"/>
-        </w:numPr>
-        <w:ind w:hanging="360" w:left="2880"/>
-        <w:rPr>
-          <w:color w:val="FF0000"/>
-        </w:rPr>
-      </w:pPr>
-      <w:r>
-        <w:rPr>
-          <w:color w:val="FF0000"/>
-        </w:rPr>
-        <w:t>Required</w:t>
-      </w:r>
-    </w:p>
-    <w:p>
-      <w:pPr>
-        <w:pStyle w:val="normal1"/>
-        <w:numPr>
-          <w:ilvl w:val="3"/>
-          <w:numId w:val="1"/>
-        </w:numPr>
-        <w:ind w:hanging="360" w:left="2880"/>
-        <w:rPr/>
-      </w:pPr>
-      <w:r>
-        <w:rPr/>
-        <w:t>Defines which page to return</w:t>
-      </w:r>
-    </w:p>
-    <w:p>
-      <w:pPr>
-        <w:pStyle w:val="normal1"/>
-        <w:numPr>
-          <w:ilvl w:val="3"/>
-          <w:numId w:val="1"/>
-        </w:numPr>
-        <w:ind w:hanging="360" w:left="2880"/>
-        <w:rPr/>
-      </w:pPr>
-      <w:r>
-        <w:rPr/>
-        <w:t>First page = 0 (zero)</w:t>
-      </w:r>
-    </w:p>
-    <w:p>
-      <w:pPr>
-        <w:pStyle w:val="normal1"/>
-        <w:numPr>
-          <w:ilvl w:val="2"/>
-          <w:numId w:val="1"/>
-        </w:numPr>
-        <w:ind w:hanging="360" w:left="2160"/>
-        <w:rPr/>
-      </w:pPr>
-      <w:r>
-        <w:rPr/>
-        <w:t>page_size={num_of_rows}</w:t>
-      </w:r>
-    </w:p>
-    <w:p>
-      <w:pPr>
-        <w:pStyle w:val="normal1"/>
-        <w:numPr>
-          <w:ilvl w:val="3"/>
-          <w:numId w:val="1"/>
-        </w:numPr>
-        <w:ind w:hanging="360" w:left="2880"/>
-        <w:rPr>
-          <w:color w:val="FF0000"/>
-        </w:rPr>
-      </w:pPr>
-      <w:r>
-        <w:rPr>
-          <w:color w:val="FF0000"/>
-        </w:rPr>
-        <w:t>Required</w:t>
-      </w:r>
-    </w:p>
-    <w:p>
-      <w:pPr>
-        <w:pStyle w:val="normal1"/>
-        <w:numPr>
-          <w:ilvl w:val="3"/>
-          <w:numId w:val="1"/>
-        </w:numPr>
-        <w:ind w:hanging="360" w:left="2880"/>
-        <w:rPr/>
-      </w:pPr>
-      <w:r>
-        <w:rPr/>
-        <w:t>Defines how many rows to return for the selected page</w:t>
-      </w:r>
-    </w:p>
-    <w:p>
-      <w:pPr>
-        <w:pStyle w:val="normal1"/>
-        <w:numPr>
-          <w:ilvl w:val="1"/>
-          <w:numId w:val="1"/>
-        </w:numPr>
-        <w:ind w:hanging="360" w:left="1440"/>
-        <w:rPr/>
-      </w:pPr>
-      <w:r>
-        <w:rPr/>
-        <w:t>returns: List of Divisions</w:t>
+        <w:t>true</w:t>
+      </w:r>
+    </w:p>
+    <w:p>
+      <w:pPr>
+        <w:pStyle w:val="normal1"/>
+        <w:numPr>
+          <w:ilvl w:val="1"/>
+          <w:numId w:val="1"/>
+        </w:numPr>
+        <w:ind w:hanging="360" w:left="1440"/>
+        <w:rPr/>
+      </w:pPr>
+      <w:r>
+        <w:rPr/>
+        <w:t>HTTP method: ‘POST’</w:t>
+      </w:r>
+    </w:p>
+    <w:p>
+      <w:pPr>
+        <w:pStyle w:val="normal1"/>
+        <w:numPr>
+          <w:ilvl w:val="1"/>
+          <w:numId w:val="1"/>
+        </w:numPr>
+        <w:ind w:hanging="360" w:left="1440"/>
+        <w:rPr/>
+      </w:pPr>
+      <w:r>
+        <w:rPr/>
+        <w:t>endpoint: {base_uri}/api/tournaments</w:t>
+      </w:r>
+    </w:p>
+    <w:p>
+      <w:pPr>
+        <w:pStyle w:val="normal1"/>
+        <w:numPr>
+          <w:ilvl w:val="1"/>
+          <w:numId w:val="1"/>
+        </w:numPr>
+        <w:ind w:hanging="360" w:left="1440"/>
+        <w:rPr/>
+      </w:pPr>
+      <w:r>
+        <w:rPr/>
+        <w:t>description: Creates a Tournament</w:t>
+      </w:r>
+    </w:p>
+    <w:p>
+      <w:pPr>
+        <w:pStyle w:val="normal1"/>
+        <w:numPr>
+          <w:ilvl w:val="1"/>
+          <w:numId w:val="1"/>
+        </w:numPr>
+        <w:ind w:hanging="360" w:left="1440"/>
+        <w:rPr>
+          <w:u w:val="none"/>
+        </w:rPr>
+      </w:pPr>
+      <w:r>
+        <w:rPr/>
+        <w:t xml:space="preserve">body: </w:t>
+      </w:r>
+    </w:p>
+    <w:p>
+      <w:pPr>
+        <w:pStyle w:val="normal1"/>
+        <w:numPr>
+          <w:ilvl w:val="1"/>
+          <w:numId w:val="1"/>
+        </w:numPr>
+        <w:ind w:hanging="360" w:left="1440"/>
+        <w:rPr/>
+      </w:pPr>
+      <w:r>
+        <w:rPr/>
+        <w:t>parameters: none</w:t>
+      </w:r>
+    </w:p>
+    <w:p>
+      <w:pPr>
+        <w:pStyle w:val="normal1"/>
+        <w:numPr>
+          <w:ilvl w:val="1"/>
+          <w:numId w:val="1"/>
+        </w:numPr>
+        <w:ind w:hanging="360" w:left="1440"/>
+        <w:rPr/>
+      </w:pPr>
+      <w:r>
+        <w:rPr/>
+        <w:t xml:space="preserve">returns: </w:t>
       </w:r>
     </w:p>
     <w:p>
@@ -1890,7 +2048,7 @@
       </w:pPr>
       <w:r>
         <w:rPr/>
-        <w:t>POST</w:t>
+        <w:t>PUT</w:t>
       </w:r>
     </w:p>
     <w:p>
@@ -1912,136 +2070,14 @@
           <w:b/>
           <w:bCs/>
         </w:rPr>
-        <w:t>true</w:t>
-      </w:r>
-    </w:p>
-    <w:p>
-      <w:pPr>
-        <w:pStyle w:val="normal1"/>
-        <w:numPr>
-          <w:ilvl w:val="1"/>
-          <w:numId w:val="1"/>
-        </w:numPr>
-        <w:ind w:hanging="360" w:left="1440"/>
-        <w:rPr/>
-      </w:pPr>
-      <w:r>
-        <w:rPr/>
-        <w:t>HTTP method: ‘POST’</w:t>
-      </w:r>
-    </w:p>
-    <w:p>
-      <w:pPr>
-        <w:pStyle w:val="normal1"/>
-        <w:numPr>
-          <w:ilvl w:val="1"/>
-          <w:numId w:val="1"/>
-        </w:numPr>
-        <w:ind w:hanging="360" w:left="1440"/>
-        <w:rPr/>
-      </w:pPr>
-      <w:r>
-        <w:rPr/>
-        <w:t>endpoint: {base_uri}/api/tournaments</w:t>
-      </w:r>
-    </w:p>
-    <w:p>
-      <w:pPr>
-        <w:pStyle w:val="normal1"/>
-        <w:numPr>
-          <w:ilvl w:val="1"/>
-          <w:numId w:val="1"/>
-        </w:numPr>
-        <w:ind w:hanging="360" w:left="1440"/>
-        <w:rPr/>
-      </w:pPr>
-      <w:r>
-        <w:rPr/>
-        <w:t>description: Creates a Tournament</w:t>
-      </w:r>
-    </w:p>
-    <w:p>
-      <w:pPr>
-        <w:pStyle w:val="normal1"/>
-        <w:numPr>
-          <w:ilvl w:val="1"/>
-          <w:numId w:val="1"/>
-        </w:numPr>
-        <w:ind w:hanging="360" w:left="1440"/>
-        <w:rPr>
-          <w:u w:val="none"/>
-        </w:rPr>
-      </w:pPr>
-      <w:r>
-        <w:rPr/>
-        <w:t xml:space="preserve">body: </w:t>
-      </w:r>
-    </w:p>
-    <w:p>
-      <w:pPr>
-        <w:pStyle w:val="normal1"/>
-        <w:numPr>
-          <w:ilvl w:val="1"/>
-          <w:numId w:val="1"/>
-        </w:numPr>
-        <w:ind w:hanging="360" w:left="1440"/>
-        <w:rPr/>
-      </w:pPr>
-      <w:r>
-        <w:rPr/>
-        <w:t>parameters: none</w:t>
-      </w:r>
-    </w:p>
-    <w:p>
-      <w:pPr>
-        <w:pStyle w:val="normal1"/>
-        <w:numPr>
-          <w:ilvl w:val="1"/>
-          <w:numId w:val="1"/>
-        </w:numPr>
-        <w:ind w:hanging="360" w:left="1440"/>
-        <w:rPr/>
-      </w:pPr>
-      <w:r>
-        <w:rPr/>
-        <w:t xml:space="preserve">returns: </w:t>
-      </w:r>
-    </w:p>
-    <w:p>
-      <w:pPr>
-        <w:pStyle w:val="normal1"/>
-        <w:numPr>
-          <w:ilvl w:val="0"/>
-          <w:numId w:val="1"/>
-        </w:numPr>
-        <w:ind w:hanging="360" w:left="720"/>
-        <w:rPr/>
-      </w:pPr>
-      <w:r>
-        <w:rPr/>
-        <w:t>PUT</w:t>
-      </w:r>
-    </w:p>
-    <w:p>
-      <w:pPr>
-        <w:pStyle w:val="normal1"/>
-        <w:numPr>
-          <w:ilvl w:val="1"/>
-          <w:numId w:val="1"/>
-        </w:numPr>
-        <w:ind w:hanging="360" w:left="1440"/>
-        <w:rPr/>
-      </w:pPr>
-      <w:r>
-        <w:rPr/>
-        <w:t xml:space="preserve">built_including_tests: </w:t>
+        <w:t>tru</w:t>
       </w:r>
       <w:r>
         <w:rPr>
           <w:b/>
           <w:bCs/>
         </w:rPr>
-        <w:t>false</w:t>
+        <w:t>e</w:t>
       </w:r>
     </w:p>
     <w:p>

</xml_diff>

<commit_message>
added first integration test for divisions (create/POST)
</commit_message>
<xml_diff>
--- a/docs/QView API Documentation.docx
+++ b/docs/QView API Documentation.docx
@@ -16,7 +16,7 @@
       </w:r>
       <w:r>
         <w:rPr/>
-        <w:t>5</w:t>
+        <w:t>6</w:t>
       </w:r>
       <w:r>
         <w:rPr/>
@@ -729,11 +729,7 @@
       </w:pPr>
       <w:r>
         <w:rPr/>
-        <w:t>endpoint: {base_uri}/api/users/</w:t>
-      </w:r>
-      <w:r>
-        <w:rPr/>
-        <w:t>{id}</w:t>
+        <w:t>endpoint: {base_uri}/api/users/{id}</w:t>
       </w:r>
     </w:p>
     <w:p>
@@ -856,25 +852,7 @@
         <w:rPr>
           <w:color w:val="000000"/>
         </w:rPr>
-        <w:t xml:space="preserve">ID of the </w:t>
-      </w:r>
-      <w:r>
-        <w:rPr>
-          <w:color w:val="000000"/>
-        </w:rPr>
-        <w:t>User</w:t>
-      </w:r>
-      <w:r>
-        <w:rPr>
-          <w:color w:val="000000"/>
-        </w:rPr>
-        <w:t xml:space="preserve"> to </w:t>
-      </w:r>
-      <w:r>
-        <w:rPr>
-          <w:color w:val="000000"/>
-        </w:rPr>
-        <w:t>be updated</w:t>
+        <w:t>ID of the User to be updated</w:t>
       </w:r>
     </w:p>
     <w:p>
@@ -2097,15 +2075,7 @@
       </w:pPr>
       <w:r>
         <w:rPr/>
-        <w:t>a l</w:t>
-      </w:r>
-      <w:r>
-        <w:rPr/>
-        <w:t xml:space="preserve">ist of Divisions </w:t>
-      </w:r>
-      <w:r>
-        <w:rPr/>
-        <w:t>whose parent is the Tournament (the owner of the Divisions)</w:t>
+        <w:t>a list of Divisions whose parent is the Tournament (the owner of the Divisions)</w:t>
       </w:r>
     </w:p>
     <w:p>
@@ -2327,11 +2297,7 @@
       </w:pPr>
       <w:r>
         <w:rPr/>
-        <w:t>endpoint: {base_uri}/api/tournaments/</w:t>
-      </w:r>
-      <w:r>
-        <w:rPr/>
-        <w:t>{id}</w:t>
+        <w:t>endpoint: {base_uri}/api/tournaments/{id}</w:t>
       </w:r>
     </w:p>
     <w:p>
@@ -2451,13 +2417,7 @@
         <w:rPr>
           <w:color w:val="000000"/>
         </w:rPr>
-        <w:t xml:space="preserve">ID of the Tournament to </w:t>
-      </w:r>
-      <w:r>
-        <w:rPr>
-          <w:color w:val="000000"/>
-        </w:rPr>
-        <w:t>be updated</w:t>
+        <w:t>ID of the Tournament to be updated</w:t>
       </w:r>
     </w:p>
     <w:p>
@@ -2537,14 +2497,7 @@
           <w:b/>
           <w:bCs/>
         </w:rPr>
-        <w:t>tru</w:t>
-      </w:r>
-      <w:r>
-        <w:rPr>
-          <w:b/>
-          <w:bCs/>
-        </w:rPr>
-        <w:t>e</w:t>
+        <w:t>true</w:t>
       </w:r>
     </w:p>
     <w:p>
@@ -3078,7 +3031,14 @@
           <w:b/>
           <w:bCs/>
         </w:rPr>
-        <w:t>false</w:t>
+        <w:t>tru</w:t>
+      </w:r>
+      <w:r>
+        <w:rPr>
+          <w:b/>
+          <w:bCs/>
+        </w:rPr>
+        <w:t>e</w:t>
       </w:r>
     </w:p>
     <w:p>
@@ -3255,11 +3215,7 @@
       </w:pPr>
       <w:r>
         <w:rPr/>
-        <w:t>endpoint: {base_uri}/api/divisions/</w:t>
-      </w:r>
-      <w:r>
-        <w:rPr/>
-        <w:t>{id}</w:t>
+        <w:t>endpoint: {base_uri}/api/divisions/{id}</w:t>
       </w:r>
     </w:p>
     <w:p>
@@ -3382,25 +3338,7 @@
         <w:rPr>
           <w:color w:val="000000"/>
         </w:rPr>
-        <w:t xml:space="preserve">ID of the </w:t>
-      </w:r>
-      <w:r>
-        <w:rPr>
-          <w:color w:val="000000"/>
-        </w:rPr>
-        <w:t>Division</w:t>
-      </w:r>
-      <w:r>
-        <w:rPr>
-          <w:color w:val="000000"/>
-        </w:rPr>
-        <w:t xml:space="preserve"> to </w:t>
-      </w:r>
-      <w:r>
-        <w:rPr>
-          <w:color w:val="000000"/>
-        </w:rPr>
-        <w:t>be updated</w:t>
+        <w:t>ID of the Division to be updated</w:t>
       </w:r>
     </w:p>
     <w:p>
@@ -4189,11 +4127,7 @@
       </w:pPr>
       <w:r>
         <w:rPr/>
-        <w:t>endpoint: {base_uri}/api/rounds/</w:t>
-      </w:r>
-      <w:r>
-        <w:rPr/>
-        <w:t>{id}</w:t>
+        <w:t>endpoint: {base_uri}/api/rounds/{id}</w:t>
       </w:r>
     </w:p>
     <w:p>
@@ -4316,25 +4250,7 @@
         <w:rPr>
           <w:color w:val="000000"/>
         </w:rPr>
-        <w:t xml:space="preserve">ID of the </w:t>
-      </w:r>
-      <w:r>
-        <w:rPr>
-          <w:color w:val="000000"/>
-        </w:rPr>
-        <w:t>Round</w:t>
-      </w:r>
-      <w:r>
-        <w:rPr>
-          <w:color w:val="000000"/>
-        </w:rPr>
-        <w:t xml:space="preserve"> to </w:t>
-      </w:r>
-      <w:r>
-        <w:rPr>
-          <w:color w:val="000000"/>
-        </w:rPr>
-        <w:t>be updated</w:t>
+        <w:t>ID of the Round to be updated</w:t>
       </w:r>
     </w:p>
     <w:p>
@@ -5123,11 +5039,7 @@
       </w:pPr>
       <w:r>
         <w:rPr/>
-        <w:t>endpoint: {base_uri}/api/rooms/</w:t>
-      </w:r>
-      <w:r>
-        <w:rPr/>
-        <w:t>{id}</w:t>
+        <w:t>endpoint: {base_uri}/api/rooms/{id}</w:t>
       </w:r>
     </w:p>
     <w:p>
@@ -5250,25 +5162,7 @@
         <w:rPr>
           <w:color w:val="000000"/>
         </w:rPr>
-        <w:t xml:space="preserve">ID of the </w:t>
-      </w:r>
-      <w:r>
-        <w:rPr>
-          <w:color w:val="000000"/>
-        </w:rPr>
-        <w:t>Room</w:t>
-      </w:r>
-      <w:r>
-        <w:rPr>
-          <w:color w:val="000000"/>
-        </w:rPr>
-        <w:t xml:space="preserve"> to </w:t>
-      </w:r>
-      <w:r>
-        <w:rPr>
-          <w:color w:val="000000"/>
-        </w:rPr>
-        <w:t>be updated</w:t>
+        <w:t>ID of the Room to be updated</w:t>
       </w:r>
     </w:p>
     <w:p>
@@ -6057,11 +5951,7 @@
       </w:pPr>
       <w:r>
         <w:rPr/>
-        <w:t>endpoint: {base_uri}/api/games/</w:t>
-      </w:r>
-      <w:r>
-        <w:rPr/>
-        <w:t>{id}</w:t>
+        <w:t>endpoint: {base_uri}/api/games/{id}</w:t>
       </w:r>
     </w:p>
     <w:p>
@@ -6184,25 +6074,7 @@
         <w:rPr>
           <w:color w:val="000000"/>
         </w:rPr>
-        <w:t xml:space="preserve">ID of the </w:t>
-      </w:r>
-      <w:r>
-        <w:rPr>
-          <w:color w:val="000000"/>
-        </w:rPr>
-        <w:t>Game</w:t>
-      </w:r>
-      <w:r>
-        <w:rPr>
-          <w:color w:val="000000"/>
-        </w:rPr>
-        <w:t xml:space="preserve"> to </w:t>
-      </w:r>
-      <w:r>
-        <w:rPr>
-          <w:color w:val="000000"/>
-        </w:rPr>
-        <w:t>be updated</w:t>
+        <w:t>ID of the Game to be updated</w:t>
       </w:r>
     </w:p>
     <w:p>
@@ -6991,11 +6863,7 @@
       </w:pPr>
       <w:r>
         <w:rPr/>
-        <w:t>endpoint: {base_uri}/api/tournamentgroups/</w:t>
-      </w:r>
-      <w:r>
-        <w:rPr/>
-        <w:t>{id}</w:t>
+        <w:t>endpoint: {base_uri}/api/tournamentgroups/{id}</w:t>
       </w:r>
     </w:p>
     <w:p>
@@ -7118,25 +6986,7 @@
         <w:rPr>
           <w:color w:val="000000"/>
         </w:rPr>
-        <w:t>ID of the Tournament</w:t>
-      </w:r>
-      <w:r>
-        <w:rPr>
-          <w:color w:val="000000"/>
-        </w:rPr>
-        <w:t>Group</w:t>
-      </w:r>
-      <w:r>
-        <w:rPr>
-          <w:color w:val="000000"/>
-        </w:rPr>
-        <w:t xml:space="preserve"> to </w:t>
-      </w:r>
-      <w:r>
-        <w:rPr>
-          <w:color w:val="000000"/>
-        </w:rPr>
-        <w:t>be updated</w:t>
+        <w:t>ID of the TournamentGroup to be updated</w:t>
       </w:r>
     </w:p>
     <w:p>
@@ -7925,11 +7775,7 @@
       </w:pPr>
       <w:r>
         <w:rPr/>
-        <w:t>endpoint: {base_uri}/api/teams/</w:t>
-      </w:r>
-      <w:r>
-        <w:rPr/>
-        <w:t>{id}</w:t>
+        <w:t>endpoint: {base_uri}/api/teams/{id}</w:t>
       </w:r>
     </w:p>
     <w:p>
@@ -8052,25 +7898,7 @@
         <w:rPr>
           <w:color w:val="000000"/>
         </w:rPr>
-        <w:t xml:space="preserve">ID of the </w:t>
-      </w:r>
-      <w:r>
-        <w:rPr>
-          <w:color w:val="000000"/>
-        </w:rPr>
-        <w:t>Team</w:t>
-      </w:r>
-      <w:r>
-        <w:rPr>
-          <w:color w:val="000000"/>
-        </w:rPr>
-        <w:t xml:space="preserve"> to </w:t>
-      </w:r>
-      <w:r>
-        <w:rPr>
-          <w:color w:val="000000"/>
-        </w:rPr>
-        <w:t>be updated</w:t>
+        <w:t>ID of the Team to be updated</w:t>
       </w:r>
     </w:p>
     <w:p>
@@ -8860,11 +8688,7 @@
       </w:pPr>
       <w:r>
         <w:rPr/>
-        <w:t>endpoint: {base_uri}/api/quizevents/</w:t>
-      </w:r>
-      <w:r>
-        <w:rPr/>
-        <w:t>{id}</w:t>
+        <w:t>endpoint: {base_uri}/api/quizevents/{id}</w:t>
       </w:r>
     </w:p>
     <w:p>
@@ -8987,25 +8811,7 @@
         <w:rPr>
           <w:color w:val="000000"/>
         </w:rPr>
-        <w:t xml:space="preserve">ID of the </w:t>
-      </w:r>
-      <w:r>
-        <w:rPr>
-          <w:color w:val="000000"/>
-        </w:rPr>
-        <w:t>QuizEvent</w:t>
-      </w:r>
-      <w:r>
-        <w:rPr>
-          <w:color w:val="000000"/>
-        </w:rPr>
-        <w:t xml:space="preserve"> to </w:t>
-      </w:r>
-      <w:r>
-        <w:rPr>
-          <w:color w:val="000000"/>
-        </w:rPr>
-        <w:t>be updated</w:t>
+        <w:t>ID of the QuizEvent to be updated</w:t>
       </w:r>
     </w:p>
     <w:p>
@@ -9794,11 +9600,7 @@
       </w:pPr>
       <w:r>
         <w:rPr/>
-        <w:t>endpoint: {base_uri}/api/statsgroups/</w:t>
-      </w:r>
-      <w:r>
-        <w:rPr/>
-        <w:t>{id}</w:t>
+        <w:t>endpoint: {base_uri}/api/statsgroups/{id}</w:t>
       </w:r>
     </w:p>
     <w:p>
@@ -9921,25 +9723,7 @@
         <w:rPr>
           <w:color w:val="000000"/>
         </w:rPr>
-        <w:t xml:space="preserve">ID of the </w:t>
-      </w:r>
-      <w:r>
-        <w:rPr>
-          <w:color w:val="000000"/>
-        </w:rPr>
-        <w:t>StatsGroup</w:t>
-      </w:r>
-      <w:r>
-        <w:rPr>
-          <w:color w:val="000000"/>
-        </w:rPr>
-        <w:t xml:space="preserve"> to </w:t>
-      </w:r>
-      <w:r>
-        <w:rPr>
-          <w:color w:val="000000"/>
-        </w:rPr>
-        <w:t>be updated</w:t>
+        <w:t>ID of the StatsGroup to be updated</w:t>
       </w:r>
     </w:p>
     <w:p>
@@ -10728,11 +10512,7 @@
       </w:pPr>
       <w:r>
         <w:rPr/>
-        <w:t>endpoint: {base_uri}/api/rosters/</w:t>
-      </w:r>
-      <w:r>
-        <w:rPr/>
-        <w:t>{id}</w:t>
+        <w:t>endpoint: {base_uri}/api/rosters/{id}</w:t>
       </w:r>
     </w:p>
     <w:p>
@@ -10855,25 +10635,7 @@
         <w:rPr>
           <w:color w:val="000000"/>
         </w:rPr>
-        <w:t xml:space="preserve">ID of the </w:t>
-      </w:r>
-      <w:r>
-        <w:rPr>
-          <w:color w:val="000000"/>
-        </w:rPr>
-        <w:t>Rosters</w:t>
-      </w:r>
-      <w:r>
-        <w:rPr>
-          <w:color w:val="000000"/>
-        </w:rPr>
-        <w:t xml:space="preserve"> to </w:t>
-      </w:r>
-      <w:r>
-        <w:rPr>
-          <w:color w:val="000000"/>
-        </w:rPr>
-        <w:t>be updated</w:t>
+        <w:t>ID of the Rosters to be updated</w:t>
       </w:r>
     </w:p>
     <w:p>

</xml_diff>

<commit_message>
added get all divisions test and endpoint; updated documentation to reflect this progress
</commit_message>
<xml_diff>
--- a/docs/QView API Documentation.docx
+++ b/docs/QView API Documentation.docx
@@ -16,7 +16,7 @@
       </w:r>
       <w:r>
         <w:rPr/>
-        <w:t>6</w:t>
+        <w:t>7</w:t>
       </w:r>
       <w:r>
         <w:rPr/>
@@ -2645,232 +2645,14 @@
           <w:b/>
           <w:bCs/>
         </w:rPr>
-        <w:t>false</w:t>
-      </w:r>
-    </w:p>
-    <w:p>
-      <w:pPr>
-        <w:pStyle w:val="normal1"/>
-        <w:numPr>
-          <w:ilvl w:val="1"/>
-          <w:numId w:val="1"/>
-        </w:numPr>
-        <w:ind w:hanging="360" w:left="1440"/>
-        <w:rPr/>
-      </w:pPr>
-      <w:r>
-        <w:rPr/>
-        <w:t>HTTP method: ‘GET’</w:t>
-      </w:r>
-    </w:p>
-    <w:p>
-      <w:pPr>
-        <w:pStyle w:val="normal1"/>
-        <w:numPr>
-          <w:ilvl w:val="1"/>
-          <w:numId w:val="1"/>
-        </w:numPr>
-        <w:ind w:hanging="360" w:left="1440"/>
-        <w:rPr/>
-      </w:pPr>
-      <w:r>
-        <w:rPr/>
-        <w:t>endpoint: {base_uri}/api/divisions?page={page_num}&amp;page_size={num_of_rows}</w:t>
-      </w:r>
-    </w:p>
-    <w:p>
-      <w:pPr>
-        <w:pStyle w:val="normal1"/>
-        <w:numPr>
-          <w:ilvl w:val="1"/>
-          <w:numId w:val="1"/>
-        </w:numPr>
-        <w:ind w:hanging="360" w:left="1440"/>
-        <w:rPr/>
-      </w:pPr>
-      <w:r>
-        <w:rPr/>
-        <w:t xml:space="preserve">description: </w:t>
-      </w:r>
-    </w:p>
-    <w:p>
-      <w:pPr>
-        <w:pStyle w:val="normal1"/>
-        <w:numPr>
-          <w:ilvl w:val="1"/>
-          <w:numId w:val="1"/>
-        </w:numPr>
-        <w:ind w:hanging="360" w:left="1440"/>
-        <w:rPr/>
-      </w:pPr>
-      <w:r>
-        <w:rPr/>
-        <w:t xml:space="preserve">parameters: </w:t>
-      </w:r>
-    </w:p>
-    <w:p>
-      <w:pPr>
-        <w:pStyle w:val="normal1"/>
-        <w:numPr>
-          <w:ilvl w:val="2"/>
-          <w:numId w:val="1"/>
-        </w:numPr>
-        <w:ind w:hanging="360" w:left="2160"/>
-        <w:rPr/>
-      </w:pPr>
-      <w:r>
-        <w:rPr/>
-        <w:t>page={page_num}</w:t>
-      </w:r>
-    </w:p>
-    <w:p>
-      <w:pPr>
-        <w:pStyle w:val="normal1"/>
-        <w:numPr>
-          <w:ilvl w:val="3"/>
-          <w:numId w:val="1"/>
-        </w:numPr>
-        <w:ind w:hanging="360" w:left="2880"/>
-        <w:rPr>
-          <w:color w:val="FF0000"/>
-        </w:rPr>
-      </w:pPr>
-      <w:r>
-        <w:rPr>
-          <w:color w:val="FF0000"/>
-        </w:rPr>
-        <w:t>Required</w:t>
-      </w:r>
-    </w:p>
-    <w:p>
-      <w:pPr>
-        <w:pStyle w:val="normal1"/>
-        <w:numPr>
-          <w:ilvl w:val="3"/>
-          <w:numId w:val="1"/>
-        </w:numPr>
-        <w:ind w:hanging="360" w:left="2880"/>
-        <w:rPr/>
-      </w:pPr>
-      <w:r>
-        <w:rPr/>
-        <w:t>Defines which page to return</w:t>
-      </w:r>
-    </w:p>
-    <w:p>
-      <w:pPr>
-        <w:pStyle w:val="normal1"/>
-        <w:numPr>
-          <w:ilvl w:val="3"/>
-          <w:numId w:val="1"/>
-        </w:numPr>
-        <w:ind w:hanging="360" w:left="2880"/>
-        <w:rPr/>
-      </w:pPr>
-      <w:r>
-        <w:rPr/>
-        <w:t>First page = 0 (zero)</w:t>
-      </w:r>
-    </w:p>
-    <w:p>
-      <w:pPr>
-        <w:pStyle w:val="normal1"/>
-        <w:numPr>
-          <w:ilvl w:val="2"/>
-          <w:numId w:val="1"/>
-        </w:numPr>
-        <w:ind w:hanging="360" w:left="2160"/>
-        <w:rPr/>
-      </w:pPr>
-      <w:r>
-        <w:rPr/>
-        <w:t>page_size={num_of_rows}</w:t>
-      </w:r>
-    </w:p>
-    <w:p>
-      <w:pPr>
-        <w:pStyle w:val="normal1"/>
-        <w:numPr>
-          <w:ilvl w:val="3"/>
-          <w:numId w:val="1"/>
-        </w:numPr>
-        <w:ind w:hanging="360" w:left="2880"/>
-        <w:rPr>
-          <w:color w:val="FF0000"/>
-        </w:rPr>
-      </w:pPr>
-      <w:r>
-        <w:rPr>
-          <w:color w:val="FF0000"/>
-        </w:rPr>
-        <w:t>Required</w:t>
-      </w:r>
-    </w:p>
-    <w:p>
-      <w:pPr>
-        <w:pStyle w:val="normal1"/>
-        <w:numPr>
-          <w:ilvl w:val="3"/>
-          <w:numId w:val="1"/>
-        </w:numPr>
-        <w:ind w:hanging="360" w:left="2880"/>
-        <w:rPr/>
-      </w:pPr>
-      <w:r>
-        <w:rPr/>
-        <w:t>Defines how many rows to return for the selected page</w:t>
-      </w:r>
-    </w:p>
-    <w:p>
-      <w:pPr>
-        <w:pStyle w:val="normal1"/>
-        <w:numPr>
-          <w:ilvl w:val="1"/>
-          <w:numId w:val="1"/>
-        </w:numPr>
-        <w:ind w:hanging="360" w:left="1440"/>
-        <w:rPr/>
-      </w:pPr>
-      <w:r>
-        <w:rPr/>
-        <w:t xml:space="preserve">returns: </w:t>
-      </w:r>
-    </w:p>
-    <w:p>
-      <w:pPr>
-        <w:pStyle w:val="normal1"/>
-        <w:numPr>
-          <w:ilvl w:val="0"/>
-          <w:numId w:val="1"/>
-        </w:numPr>
-        <w:ind w:hanging="360" w:left="720"/>
-        <w:rPr/>
-      </w:pPr>
-      <w:r>
-        <w:rPr/>
-        <w:t>GET by ID</w:t>
-      </w:r>
-    </w:p>
-    <w:p>
-      <w:pPr>
-        <w:pStyle w:val="normal1"/>
-        <w:numPr>
-          <w:ilvl w:val="1"/>
-          <w:numId w:val="1"/>
-        </w:numPr>
-        <w:ind w:hanging="360" w:left="1440"/>
-        <w:rPr/>
-      </w:pPr>
-      <w:r>
-        <w:rPr/>
-        <w:t xml:space="preserve">built_including_tests: </w:t>
+        <w:t>tru</w:t>
       </w:r>
       <w:r>
         <w:rPr>
           <w:b/>
           <w:bCs/>
         </w:rPr>
-        <w:t>false</w:t>
+        <w:t>e</w:t>
       </w:r>
     </w:p>
     <w:p>
@@ -2900,7 +2682,7 @@
       </w:pPr>
       <w:r>
         <w:rPr/>
-        <w:t>endpoint: {base_uri}/api/divisions/{id}</w:t>
+        <w:t>endpoint: {base_uri}/api/divisions?page={page_num}&amp;page_size={num_of_rows}</w:t>
       </w:r>
     </w:p>
     <w:p>
@@ -2945,7 +2727,7 @@
       </w:pPr>
       <w:r>
         <w:rPr/>
-        <w:t>id</w:t>
+        <w:t>page={page_num}</w:t>
       </w:r>
     </w:p>
     <w:p>
@@ -2979,7 +2761,71 @@
       </w:pPr>
       <w:r>
         <w:rPr/>
-        <w:t>ID of the Division to receive</w:t>
+        <w:t>Defines which page to return</w:t>
+      </w:r>
+    </w:p>
+    <w:p>
+      <w:pPr>
+        <w:pStyle w:val="normal1"/>
+        <w:numPr>
+          <w:ilvl w:val="3"/>
+          <w:numId w:val="1"/>
+        </w:numPr>
+        <w:ind w:hanging="360" w:left="2880"/>
+        <w:rPr/>
+      </w:pPr>
+      <w:r>
+        <w:rPr/>
+        <w:t>First page = 0 (zero)</w:t>
+      </w:r>
+    </w:p>
+    <w:p>
+      <w:pPr>
+        <w:pStyle w:val="normal1"/>
+        <w:numPr>
+          <w:ilvl w:val="2"/>
+          <w:numId w:val="1"/>
+        </w:numPr>
+        <w:ind w:hanging="360" w:left="2160"/>
+        <w:rPr/>
+      </w:pPr>
+      <w:r>
+        <w:rPr/>
+        <w:t>page_size={num_of_rows}</w:t>
+      </w:r>
+    </w:p>
+    <w:p>
+      <w:pPr>
+        <w:pStyle w:val="normal1"/>
+        <w:numPr>
+          <w:ilvl w:val="3"/>
+          <w:numId w:val="1"/>
+        </w:numPr>
+        <w:ind w:hanging="360" w:left="2880"/>
+        <w:rPr>
+          <w:color w:val="FF0000"/>
+        </w:rPr>
+      </w:pPr>
+      <w:r>
+        <w:rPr>
+          <w:color w:val="FF0000"/>
+        </w:rPr>
+        <w:t>Required</w:t>
+      </w:r>
+    </w:p>
+    <w:p>
+      <w:pPr>
+        <w:pStyle w:val="normal1"/>
+        <w:numPr>
+          <w:ilvl w:val="3"/>
+          <w:numId w:val="1"/>
+        </w:numPr>
+        <w:ind w:hanging="360" w:left="2880"/>
+        <w:rPr/>
+      </w:pPr>
+      <w:r>
+        <w:rPr/>
+        <w:t>Defines how many rows to return for the selected page</w:t>
       </w:r>
     </w:p>
     <w:p>
@@ -3009,7 +2855,7 @@
       </w:pPr>
       <w:r>
         <w:rPr/>
-        <w:t>POST</w:t>
+        <w:t>GET by ID</w:t>
       </w:r>
     </w:p>
     <w:p>
@@ -3031,14 +2877,168 @@
           <w:b/>
           <w:bCs/>
         </w:rPr>
-        <w:t>tru</w:t>
+        <w:t>false</w:t>
+      </w:r>
+    </w:p>
+    <w:p>
+      <w:pPr>
+        <w:pStyle w:val="normal1"/>
+        <w:numPr>
+          <w:ilvl w:val="1"/>
+          <w:numId w:val="1"/>
+        </w:numPr>
+        <w:ind w:hanging="360" w:left="1440"/>
+        <w:rPr/>
+      </w:pPr>
+      <w:r>
+        <w:rPr/>
+        <w:t>HTTP method: ‘GET’</w:t>
+      </w:r>
+    </w:p>
+    <w:p>
+      <w:pPr>
+        <w:pStyle w:val="normal1"/>
+        <w:numPr>
+          <w:ilvl w:val="1"/>
+          <w:numId w:val="1"/>
+        </w:numPr>
+        <w:ind w:hanging="360" w:left="1440"/>
+        <w:rPr/>
+      </w:pPr>
+      <w:r>
+        <w:rPr/>
+        <w:t>endpoint: {base_uri}/api/divisions/{id}</w:t>
+      </w:r>
+    </w:p>
+    <w:p>
+      <w:pPr>
+        <w:pStyle w:val="normal1"/>
+        <w:numPr>
+          <w:ilvl w:val="1"/>
+          <w:numId w:val="1"/>
+        </w:numPr>
+        <w:ind w:hanging="360" w:left="1440"/>
+        <w:rPr/>
+      </w:pPr>
+      <w:r>
+        <w:rPr/>
+        <w:t xml:space="preserve">description: </w:t>
+      </w:r>
+    </w:p>
+    <w:p>
+      <w:pPr>
+        <w:pStyle w:val="normal1"/>
+        <w:numPr>
+          <w:ilvl w:val="1"/>
+          <w:numId w:val="1"/>
+        </w:numPr>
+        <w:ind w:hanging="360" w:left="1440"/>
+        <w:rPr/>
+      </w:pPr>
+      <w:r>
+        <w:rPr/>
+        <w:t xml:space="preserve">parameters: </w:t>
+      </w:r>
+    </w:p>
+    <w:p>
+      <w:pPr>
+        <w:pStyle w:val="normal1"/>
+        <w:numPr>
+          <w:ilvl w:val="2"/>
+          <w:numId w:val="1"/>
+        </w:numPr>
+        <w:ind w:hanging="360" w:left="2160"/>
+        <w:rPr/>
+      </w:pPr>
+      <w:r>
+        <w:rPr/>
+        <w:t>id</w:t>
+      </w:r>
+    </w:p>
+    <w:p>
+      <w:pPr>
+        <w:pStyle w:val="normal1"/>
+        <w:numPr>
+          <w:ilvl w:val="3"/>
+          <w:numId w:val="1"/>
+        </w:numPr>
+        <w:ind w:hanging="360" w:left="2880"/>
+        <w:rPr>
+          <w:color w:val="FF0000"/>
+        </w:rPr>
+      </w:pPr>
+      <w:r>
+        <w:rPr>
+          <w:color w:val="FF0000"/>
+        </w:rPr>
+        <w:t>Required</w:t>
+      </w:r>
+    </w:p>
+    <w:p>
+      <w:pPr>
+        <w:pStyle w:val="normal1"/>
+        <w:numPr>
+          <w:ilvl w:val="3"/>
+          <w:numId w:val="1"/>
+        </w:numPr>
+        <w:ind w:hanging="360" w:left="2880"/>
+        <w:rPr/>
+      </w:pPr>
+      <w:r>
+        <w:rPr/>
+        <w:t>ID of the Division to receive</w:t>
+      </w:r>
+    </w:p>
+    <w:p>
+      <w:pPr>
+        <w:pStyle w:val="normal1"/>
+        <w:numPr>
+          <w:ilvl w:val="1"/>
+          <w:numId w:val="1"/>
+        </w:numPr>
+        <w:ind w:hanging="360" w:left="1440"/>
+        <w:rPr/>
+      </w:pPr>
+      <w:r>
+        <w:rPr/>
+        <w:t xml:space="preserve">returns: </w:t>
+      </w:r>
+    </w:p>
+    <w:p>
+      <w:pPr>
+        <w:pStyle w:val="normal1"/>
+        <w:numPr>
+          <w:ilvl w:val="0"/>
+          <w:numId w:val="1"/>
+        </w:numPr>
+        <w:ind w:hanging="360" w:left="720"/>
+        <w:rPr/>
+      </w:pPr>
+      <w:r>
+        <w:rPr/>
+        <w:t>POST</w:t>
+      </w:r>
+    </w:p>
+    <w:p>
+      <w:pPr>
+        <w:pStyle w:val="normal1"/>
+        <w:numPr>
+          <w:ilvl w:val="1"/>
+          <w:numId w:val="1"/>
+        </w:numPr>
+        <w:ind w:hanging="360" w:left="1440"/>
+        <w:rPr/>
+      </w:pPr>
+      <w:r>
+        <w:rPr/>
+        <w:t xml:space="preserve">built_including_tests: </w:t>
       </w:r>
       <w:r>
         <w:rPr>
           <w:b/>
           <w:bCs/>
         </w:rPr>
-        <w:t>e</w:t>
+        <w:t>true</w:t>
       </w:r>
     </w:p>
     <w:p>

</xml_diff>

<commit_message>
added get division by id test and fixed endpoint; updated progress in API docs
</commit_message>
<xml_diff>
--- a/docs/QView API Documentation.docx
+++ b/docs/QView API Documentation.docx
@@ -16,7 +16,7 @@
       </w:r>
       <w:r>
         <w:rPr/>
-        <w:t>7</w:t>
+        <w:t>8</w:t>
       </w:r>
       <w:r>
         <w:rPr/>
@@ -2645,239 +2645,239 @@
           <w:b/>
           <w:bCs/>
         </w:rPr>
-        <w:t>tru</w:t>
+        <w:t>true</w:t>
+      </w:r>
+    </w:p>
+    <w:p>
+      <w:pPr>
+        <w:pStyle w:val="normal1"/>
+        <w:numPr>
+          <w:ilvl w:val="1"/>
+          <w:numId w:val="1"/>
+        </w:numPr>
+        <w:ind w:hanging="360" w:left="1440"/>
+        <w:rPr/>
+      </w:pPr>
+      <w:r>
+        <w:rPr/>
+        <w:t>HTTP method: ‘GET’</w:t>
+      </w:r>
+    </w:p>
+    <w:p>
+      <w:pPr>
+        <w:pStyle w:val="normal1"/>
+        <w:numPr>
+          <w:ilvl w:val="1"/>
+          <w:numId w:val="1"/>
+        </w:numPr>
+        <w:ind w:hanging="360" w:left="1440"/>
+        <w:rPr/>
+      </w:pPr>
+      <w:r>
+        <w:rPr/>
+        <w:t>endpoint: {base_uri}/api/divisions?page={page_num}&amp;page_size={num_of_rows}</w:t>
+      </w:r>
+    </w:p>
+    <w:p>
+      <w:pPr>
+        <w:pStyle w:val="normal1"/>
+        <w:numPr>
+          <w:ilvl w:val="1"/>
+          <w:numId w:val="1"/>
+        </w:numPr>
+        <w:ind w:hanging="360" w:left="1440"/>
+        <w:rPr/>
+      </w:pPr>
+      <w:r>
+        <w:rPr/>
+        <w:t xml:space="preserve">description: </w:t>
+      </w:r>
+    </w:p>
+    <w:p>
+      <w:pPr>
+        <w:pStyle w:val="normal1"/>
+        <w:numPr>
+          <w:ilvl w:val="1"/>
+          <w:numId w:val="1"/>
+        </w:numPr>
+        <w:ind w:hanging="360" w:left="1440"/>
+        <w:rPr/>
+      </w:pPr>
+      <w:r>
+        <w:rPr/>
+        <w:t xml:space="preserve">parameters: </w:t>
+      </w:r>
+    </w:p>
+    <w:p>
+      <w:pPr>
+        <w:pStyle w:val="normal1"/>
+        <w:numPr>
+          <w:ilvl w:val="2"/>
+          <w:numId w:val="1"/>
+        </w:numPr>
+        <w:ind w:hanging="360" w:left="2160"/>
+        <w:rPr/>
+      </w:pPr>
+      <w:r>
+        <w:rPr/>
+        <w:t>page={page_num}</w:t>
+      </w:r>
+    </w:p>
+    <w:p>
+      <w:pPr>
+        <w:pStyle w:val="normal1"/>
+        <w:numPr>
+          <w:ilvl w:val="3"/>
+          <w:numId w:val="1"/>
+        </w:numPr>
+        <w:ind w:hanging="360" w:left="2880"/>
+        <w:rPr>
+          <w:color w:val="FF0000"/>
+        </w:rPr>
+      </w:pPr>
+      <w:r>
+        <w:rPr>
+          <w:color w:val="FF0000"/>
+        </w:rPr>
+        <w:t>Required</w:t>
+      </w:r>
+    </w:p>
+    <w:p>
+      <w:pPr>
+        <w:pStyle w:val="normal1"/>
+        <w:numPr>
+          <w:ilvl w:val="3"/>
+          <w:numId w:val="1"/>
+        </w:numPr>
+        <w:ind w:hanging="360" w:left="2880"/>
+        <w:rPr/>
+      </w:pPr>
+      <w:r>
+        <w:rPr/>
+        <w:t>Defines which page to return</w:t>
+      </w:r>
+    </w:p>
+    <w:p>
+      <w:pPr>
+        <w:pStyle w:val="normal1"/>
+        <w:numPr>
+          <w:ilvl w:val="3"/>
+          <w:numId w:val="1"/>
+        </w:numPr>
+        <w:ind w:hanging="360" w:left="2880"/>
+        <w:rPr/>
+      </w:pPr>
+      <w:r>
+        <w:rPr/>
+        <w:t>First page = 0 (zero)</w:t>
+      </w:r>
+    </w:p>
+    <w:p>
+      <w:pPr>
+        <w:pStyle w:val="normal1"/>
+        <w:numPr>
+          <w:ilvl w:val="2"/>
+          <w:numId w:val="1"/>
+        </w:numPr>
+        <w:ind w:hanging="360" w:left="2160"/>
+        <w:rPr/>
+      </w:pPr>
+      <w:r>
+        <w:rPr/>
+        <w:t>page_size={num_of_rows}</w:t>
+      </w:r>
+    </w:p>
+    <w:p>
+      <w:pPr>
+        <w:pStyle w:val="normal1"/>
+        <w:numPr>
+          <w:ilvl w:val="3"/>
+          <w:numId w:val="1"/>
+        </w:numPr>
+        <w:ind w:hanging="360" w:left="2880"/>
+        <w:rPr>
+          <w:color w:val="FF0000"/>
+        </w:rPr>
+      </w:pPr>
+      <w:r>
+        <w:rPr>
+          <w:color w:val="FF0000"/>
+        </w:rPr>
+        <w:t>Required</w:t>
+      </w:r>
+    </w:p>
+    <w:p>
+      <w:pPr>
+        <w:pStyle w:val="normal1"/>
+        <w:numPr>
+          <w:ilvl w:val="3"/>
+          <w:numId w:val="1"/>
+        </w:numPr>
+        <w:ind w:hanging="360" w:left="2880"/>
+        <w:rPr/>
+      </w:pPr>
+      <w:r>
+        <w:rPr/>
+        <w:t>Defines how many rows to return for the selected page</w:t>
+      </w:r>
+    </w:p>
+    <w:p>
+      <w:pPr>
+        <w:pStyle w:val="normal1"/>
+        <w:numPr>
+          <w:ilvl w:val="1"/>
+          <w:numId w:val="1"/>
+        </w:numPr>
+        <w:ind w:hanging="360" w:left="1440"/>
+        <w:rPr/>
+      </w:pPr>
+      <w:r>
+        <w:rPr/>
+        <w:t xml:space="preserve">returns: </w:t>
+      </w:r>
+    </w:p>
+    <w:p>
+      <w:pPr>
+        <w:pStyle w:val="normal1"/>
+        <w:numPr>
+          <w:ilvl w:val="0"/>
+          <w:numId w:val="1"/>
+        </w:numPr>
+        <w:ind w:hanging="360" w:left="720"/>
+        <w:rPr/>
+      </w:pPr>
+      <w:r>
+        <w:rPr/>
+        <w:t>GET by ID</w:t>
+      </w:r>
+    </w:p>
+    <w:p>
+      <w:pPr>
+        <w:pStyle w:val="normal1"/>
+        <w:numPr>
+          <w:ilvl w:val="1"/>
+          <w:numId w:val="1"/>
+        </w:numPr>
+        <w:ind w:hanging="360" w:left="1440"/>
+        <w:rPr/>
+      </w:pPr>
+      <w:r>
+        <w:rPr/>
+        <w:t xml:space="preserve">built_including_tests: </w:t>
       </w:r>
       <w:r>
         <w:rPr>
           <w:b/>
           <w:bCs/>
         </w:rPr>
-        <w:t>e</w:t>
-      </w:r>
-    </w:p>
-    <w:p>
-      <w:pPr>
-        <w:pStyle w:val="normal1"/>
-        <w:numPr>
-          <w:ilvl w:val="1"/>
-          <w:numId w:val="1"/>
-        </w:numPr>
-        <w:ind w:hanging="360" w:left="1440"/>
-        <w:rPr/>
-      </w:pPr>
-      <w:r>
-        <w:rPr/>
-        <w:t>HTTP method: ‘GET’</w:t>
-      </w:r>
-    </w:p>
-    <w:p>
-      <w:pPr>
-        <w:pStyle w:val="normal1"/>
-        <w:numPr>
-          <w:ilvl w:val="1"/>
-          <w:numId w:val="1"/>
-        </w:numPr>
-        <w:ind w:hanging="360" w:left="1440"/>
-        <w:rPr/>
-      </w:pPr>
-      <w:r>
-        <w:rPr/>
-        <w:t>endpoint: {base_uri}/api/divisions?page={page_num}&amp;page_size={num_of_rows}</w:t>
-      </w:r>
-    </w:p>
-    <w:p>
-      <w:pPr>
-        <w:pStyle w:val="normal1"/>
-        <w:numPr>
-          <w:ilvl w:val="1"/>
-          <w:numId w:val="1"/>
-        </w:numPr>
-        <w:ind w:hanging="360" w:left="1440"/>
-        <w:rPr/>
-      </w:pPr>
-      <w:r>
-        <w:rPr/>
-        <w:t xml:space="preserve">description: </w:t>
-      </w:r>
-    </w:p>
-    <w:p>
-      <w:pPr>
-        <w:pStyle w:val="normal1"/>
-        <w:numPr>
-          <w:ilvl w:val="1"/>
-          <w:numId w:val="1"/>
-        </w:numPr>
-        <w:ind w:hanging="360" w:left="1440"/>
-        <w:rPr/>
-      </w:pPr>
-      <w:r>
-        <w:rPr/>
-        <w:t xml:space="preserve">parameters: </w:t>
-      </w:r>
-    </w:p>
-    <w:p>
-      <w:pPr>
-        <w:pStyle w:val="normal1"/>
-        <w:numPr>
-          <w:ilvl w:val="2"/>
-          <w:numId w:val="1"/>
-        </w:numPr>
-        <w:ind w:hanging="360" w:left="2160"/>
-        <w:rPr/>
-      </w:pPr>
-      <w:r>
-        <w:rPr/>
-        <w:t>page={page_num}</w:t>
-      </w:r>
-    </w:p>
-    <w:p>
-      <w:pPr>
-        <w:pStyle w:val="normal1"/>
-        <w:numPr>
-          <w:ilvl w:val="3"/>
-          <w:numId w:val="1"/>
-        </w:numPr>
-        <w:ind w:hanging="360" w:left="2880"/>
-        <w:rPr>
-          <w:color w:val="FF0000"/>
-        </w:rPr>
-      </w:pPr>
-      <w:r>
-        <w:rPr>
-          <w:color w:val="FF0000"/>
-        </w:rPr>
-        <w:t>Required</w:t>
-      </w:r>
-    </w:p>
-    <w:p>
-      <w:pPr>
-        <w:pStyle w:val="normal1"/>
-        <w:numPr>
-          <w:ilvl w:val="3"/>
-          <w:numId w:val="1"/>
-        </w:numPr>
-        <w:ind w:hanging="360" w:left="2880"/>
-        <w:rPr/>
-      </w:pPr>
-      <w:r>
-        <w:rPr/>
-        <w:t>Defines which page to return</w:t>
-      </w:r>
-    </w:p>
-    <w:p>
-      <w:pPr>
-        <w:pStyle w:val="normal1"/>
-        <w:numPr>
-          <w:ilvl w:val="3"/>
-          <w:numId w:val="1"/>
-        </w:numPr>
-        <w:ind w:hanging="360" w:left="2880"/>
-        <w:rPr/>
-      </w:pPr>
-      <w:r>
-        <w:rPr/>
-        <w:t>First page = 0 (zero)</w:t>
-      </w:r>
-    </w:p>
-    <w:p>
-      <w:pPr>
-        <w:pStyle w:val="normal1"/>
-        <w:numPr>
-          <w:ilvl w:val="2"/>
-          <w:numId w:val="1"/>
-        </w:numPr>
-        <w:ind w:hanging="360" w:left="2160"/>
-        <w:rPr/>
-      </w:pPr>
-      <w:r>
-        <w:rPr/>
-        <w:t>page_size={num_of_rows}</w:t>
-      </w:r>
-    </w:p>
-    <w:p>
-      <w:pPr>
-        <w:pStyle w:val="normal1"/>
-        <w:numPr>
-          <w:ilvl w:val="3"/>
-          <w:numId w:val="1"/>
-        </w:numPr>
-        <w:ind w:hanging="360" w:left="2880"/>
-        <w:rPr>
-          <w:color w:val="FF0000"/>
-        </w:rPr>
-      </w:pPr>
-      <w:r>
-        <w:rPr>
-          <w:color w:val="FF0000"/>
-        </w:rPr>
-        <w:t>Required</w:t>
-      </w:r>
-    </w:p>
-    <w:p>
-      <w:pPr>
-        <w:pStyle w:val="normal1"/>
-        <w:numPr>
-          <w:ilvl w:val="3"/>
-          <w:numId w:val="1"/>
-        </w:numPr>
-        <w:ind w:hanging="360" w:left="2880"/>
-        <w:rPr/>
-      </w:pPr>
-      <w:r>
-        <w:rPr/>
-        <w:t>Defines how many rows to return for the selected page</w:t>
-      </w:r>
-    </w:p>
-    <w:p>
-      <w:pPr>
-        <w:pStyle w:val="normal1"/>
-        <w:numPr>
-          <w:ilvl w:val="1"/>
-          <w:numId w:val="1"/>
-        </w:numPr>
-        <w:ind w:hanging="360" w:left="1440"/>
-        <w:rPr/>
-      </w:pPr>
-      <w:r>
-        <w:rPr/>
-        <w:t xml:space="preserve">returns: </w:t>
-      </w:r>
-    </w:p>
-    <w:p>
-      <w:pPr>
-        <w:pStyle w:val="normal1"/>
-        <w:numPr>
-          <w:ilvl w:val="0"/>
-          <w:numId w:val="1"/>
-        </w:numPr>
-        <w:ind w:hanging="360" w:left="720"/>
-        <w:rPr/>
-      </w:pPr>
-      <w:r>
-        <w:rPr/>
-        <w:t>GET by ID</w:t>
-      </w:r>
-    </w:p>
-    <w:p>
-      <w:pPr>
-        <w:pStyle w:val="normal1"/>
-        <w:numPr>
-          <w:ilvl w:val="1"/>
-          <w:numId w:val="1"/>
-        </w:numPr>
-        <w:ind w:hanging="360" w:left="1440"/>
-        <w:rPr/>
-      </w:pPr>
-      <w:r>
-        <w:rPr/>
-        <w:t xml:space="preserve">built_including_tests: </w:t>
+        <w:t>tru</w:t>
       </w:r>
       <w:r>
         <w:rPr>
           <w:b/>
           <w:bCs/>
         </w:rPr>
-        <w:t>false</w:t>
+        <w:t>e</w:t>
       </w:r>
     </w:p>
     <w:p>

</xml_diff>

<commit_message>
added passing integration test for update Division
</commit_message>
<xml_diff>
--- a/docs/QView API Documentation.docx
+++ b/docs/QView API Documentation.docx
@@ -16,7 +16,7 @@
       </w:r>
       <w:r>
         <w:rPr/>
-        <w:t>8</w:t>
+        <w:t>9</w:t>
       </w:r>
       <w:r>
         <w:rPr/>
@@ -2870,14 +2870,7 @@
           <w:b/>
           <w:bCs/>
         </w:rPr>
-        <w:t>tru</w:t>
-      </w:r>
-      <w:r>
-        <w:rPr>
-          <w:b/>
-          <w:bCs/>
-        </w:rPr>
-        <w:t>e</w:t>
+        <w:t>true</w:t>
       </w:r>
     </w:p>
     <w:p>
@@ -3185,7 +3178,14 @@
           <w:b/>
           <w:bCs/>
         </w:rPr>
-        <w:t>false</w:t>
+        <w:t>tru</w:t>
+      </w:r>
+      <w:r>
+        <w:rPr>
+          <w:b/>
+          <w:bCs/>
+        </w:rPr>
+        <w:t>e</w:t>
       </w:r>
     </w:p>
     <w:p>

</xml_diff>

<commit_message>
added passing integration test for delete Division
</commit_message>
<xml_diff>
--- a/docs/QView API Documentation.docx
+++ b/docs/QView API Documentation.docx
@@ -16,7 +16,7 @@
       </w:r>
       <w:r>
         <w:rPr/>
-        <w:t>9</w:t>
+        <w:t>10</w:t>
       </w:r>
       <w:r>
         <w:rPr/>
@@ -3178,14 +3178,7 @@
           <w:b/>
           <w:bCs/>
         </w:rPr>
-        <w:t>tru</w:t>
-      </w:r>
-      <w:r>
-        <w:rPr>
-          <w:b/>
-          <w:bCs/>
-        </w:rPr>
-        <w:t>e</w:t>
+        <w:t>true</w:t>
       </w:r>
     </w:p>
     <w:p>
@@ -3416,7 +3409,14 @@
           <w:b/>
           <w:bCs/>
         </w:rPr>
-        <w:t>false</w:t>
+        <w:t>tru</w:t>
+      </w:r>
+      <w:r>
+        <w:rPr>
+          <w:b/>
+          <w:bCs/>
+        </w:rPr>
+        <w:t>e</w:t>
       </w:r>
     </w:p>
     <w:p>

</xml_diff>

<commit_message>
added passing integration test for get all divisions by tournament; that completes all foundational endpoints + integration tests for Tournaments and Divisions
</commit_message>
<xml_diff>
--- a/docs/QView API Documentation.docx
+++ b/docs/QView API Documentation.docx
@@ -12,11 +12,11 @@
       <w:bookmarkEnd w:id="0"/>
       <w:r>
         <w:rPr/>
-        <w:t>QView API Documentation (v</w:t>
-      </w:r>
-      <w:r>
-        <w:rPr/>
-        <w:t>10</w:t>
+        <w:t>QView API Documentation (v1</w:t>
+      </w:r>
+      <w:r>
+        <w:rPr/>
+        <w:t>1</w:t>
       </w:r>
       <w:r>
         <w:rPr/>
@@ -1818,7 +1818,14 @@
           <w:b/>
           <w:bCs/>
         </w:rPr>
-        <w:t>false</w:t>
+        <w:t>tru</w:t>
+      </w:r>
+      <w:r>
+        <w:rPr>
+          <w:b/>
+          <w:bCs/>
+        </w:rPr>
+        <w:t>e</w:t>
       </w:r>
     </w:p>
     <w:p>
@@ -3409,14 +3416,7 @@
           <w:b/>
           <w:bCs/>
         </w:rPr>
-        <w:t>tru</w:t>
-      </w:r>
-      <w:r>
-        <w:rPr>
-          <w:b/>
-          <w:bCs/>
-        </w:rPr>
-        <w:t>e</w:t>
+        <w:t>true</w:t>
       </w:r>
     </w:p>
     <w:p>

</xml_diff>

<commit_message>
added passing integration test for create User
</commit_message>
<xml_diff>
--- a/docs/QView API Documentation.docx
+++ b/docs/QView API Documentation.docx
@@ -16,19 +16,11 @@
       </w:r>
       <w:r>
         <w:rPr/>
-        <w:t>2</w:t>
-      </w:r>
-      <w:r>
-        <w:rPr/>
-        <w:t>_2026.01.1</w:t>
-      </w:r>
-      <w:r>
-        <w:rPr/>
-        <w:t>6</w:t>
-      </w:r>
-      <w:r>
-        <w:rPr/>
-        <w:t>)</w:t>
+        <w:t>3</w:t>
+      </w:r>
+      <w:r>
+        <w:rPr/>
+        <w:t>_2026.01.16)</w:t>
       </w:r>
     </w:p>
     <w:p>
@@ -684,11 +676,7 @@
       </w:pPr>
       <w:r>
         <w:rPr/>
-        <w:t xml:space="preserve">ID of the </w:t>
-      </w:r>
-      <w:r>
-        <w:rPr/>
-        <w:t>User</w:t>
+        <w:t>ID of the User</w:t>
       </w:r>
     </w:p>
     <w:p>
@@ -967,11 +955,7 @@
       </w:pPr>
       <w:r>
         <w:rPr/>
-        <w:t xml:space="preserve">ID of the </w:t>
-      </w:r>
-      <w:r>
-        <w:rPr/>
-        <w:t>User</w:t>
+        <w:t>ID of the User</w:t>
       </w:r>
     </w:p>
     <w:p>
@@ -1250,11 +1234,7 @@
       </w:pPr>
       <w:r>
         <w:rPr/>
-        <w:t xml:space="preserve">ID of the </w:t>
-      </w:r>
-      <w:r>
-        <w:rPr/>
-        <w:t>User</w:t>
+        <w:t>ID of the User</w:t>
       </w:r>
     </w:p>
     <w:p>
@@ -1533,11 +1513,7 @@
       </w:pPr>
       <w:r>
         <w:rPr/>
-        <w:t xml:space="preserve">ID of the </w:t>
-      </w:r>
-      <w:r>
-        <w:rPr/>
-        <w:t>User</w:t>
+        <w:t>ID of the User</w:t>
       </w:r>
     </w:p>
     <w:p>
@@ -1816,11 +1792,7 @@
       </w:pPr>
       <w:r>
         <w:rPr/>
-        <w:t xml:space="preserve">ID of the </w:t>
-      </w:r>
-      <w:r>
-        <w:rPr/>
-        <w:t>User</w:t>
+        <w:t>ID of the User</w:t>
       </w:r>
     </w:p>
     <w:p>
@@ -1968,19 +1940,7 @@
       </w:pPr>
       <w:r>
         <w:rPr/>
-        <w:t xml:space="preserve">GET </w:t>
-      </w:r>
-      <w:r>
-        <w:rPr/>
-        <w:t>Games</w:t>
-      </w:r>
-      <w:r>
-        <w:rPr/>
-        <w:t xml:space="preserve"> where User is </w:t>
-      </w:r>
-      <w:r>
-        <w:rPr/>
-        <w:t>QuizMaster</w:t>
+        <w:t>GET Games where User is QuizMaster</w:t>
       </w:r>
     </w:p>
     <w:p>
@@ -2032,15 +1992,7 @@
       </w:pPr>
       <w:r>
         <w:rPr/>
-        <w:t>endpoint: {base_uri}/api/users/{id}/</w:t>
-      </w:r>
-      <w:r>
-        <w:rPr/>
-        <w:t>games-where-quizmaster</w:t>
-      </w:r>
-      <w:r>
-        <w:rPr/>
-        <w:t>?page={page_num}&amp;page_size={num_of_rows}</w:t>
+        <w:t>endpoint: {base_uri}/api/users/{id}/games-where-quizmaster?page={page_num}&amp;page_size={num_of_rows}</w:t>
       </w:r>
     </w:p>
     <w:p>
@@ -2119,11 +2071,7 @@
       </w:pPr>
       <w:r>
         <w:rPr/>
-        <w:t xml:space="preserve">ID of the </w:t>
-      </w:r>
-      <w:r>
-        <w:rPr/>
-        <w:t>User</w:t>
+        <w:t>ID of the User</w:t>
       </w:r>
     </w:p>
     <w:p>
@@ -2271,19 +2219,7 @@
       </w:pPr>
       <w:r>
         <w:rPr/>
-        <w:t xml:space="preserve">GET </w:t>
-      </w:r>
-      <w:r>
-        <w:rPr/>
-        <w:t>Games</w:t>
-      </w:r>
-      <w:r>
-        <w:rPr/>
-        <w:t xml:space="preserve"> where User is </w:t>
-      </w:r>
-      <w:r>
-        <w:rPr/>
-        <w:t>ContentJudge</w:t>
+        <w:t>GET Games where User is ContentJudge</w:t>
       </w:r>
     </w:p>
     <w:p>
@@ -2335,15 +2271,7 @@
       </w:pPr>
       <w:r>
         <w:rPr/>
-        <w:t>endpoint: {base_uri}/api/users/{id}/</w:t>
-      </w:r>
-      <w:r>
-        <w:rPr/>
-        <w:t>games-where-contentjudge</w:t>
-      </w:r>
-      <w:r>
-        <w:rPr/>
-        <w:t>?page={page_num}&amp;page_size={num_of_rows}</w:t>
+        <w:t>endpoint: {base_uri}/api/users/{id}/games-where-contentjudge?page={page_num}&amp;page_size={num_of_rows}</w:t>
       </w:r>
     </w:p>
     <w:p>
@@ -2422,11 +2350,7 @@
       </w:pPr>
       <w:r>
         <w:rPr/>
-        <w:t xml:space="preserve">ID of the </w:t>
-      </w:r>
-      <w:r>
-        <w:rPr/>
-        <w:t>User</w:t>
+        <w:t>ID of the User</w:t>
       </w:r>
     </w:p>
     <w:p>
@@ -2596,7 +2520,14 @@
           <w:b/>
           <w:bCs/>
         </w:rPr>
-        <w:t>false</w:t>
+        <w:t>tru</w:t>
+      </w:r>
+      <w:r>
+        <w:rPr>
+          <w:b/>
+          <w:bCs/>
+        </w:rPr>
+        <w:t>e</w:t>
       </w:r>
     </w:p>
     <w:p>
@@ -4119,15 +4050,7 @@
       </w:pPr>
       <w:r>
         <w:rPr/>
-        <w:t xml:space="preserve">GET </w:t>
-      </w:r>
-      <w:r>
-        <w:rPr/>
-        <w:t>Admins</w:t>
-      </w:r>
-      <w:r>
-        <w:rPr/>
-        <w:t xml:space="preserve"> of Tournament</w:t>
+        <w:t>GET Admins of Tournament</w:t>
       </w:r>
     </w:p>
     <w:p>
@@ -4179,15 +4102,7 @@
       </w:pPr>
       <w:r>
         <w:rPr/>
-        <w:t>endpoint: {base_uri}/api/tournaments/{id}/</w:t>
-      </w:r>
-      <w:r>
-        <w:rPr/>
-        <w:t>admins?p</w:t>
-      </w:r>
-      <w:r>
-        <w:rPr/>
-        <w:t>age={page_num}&amp;page_size={num_of_rows}</w:t>
+        <w:t>endpoint: {base_uri}/api/tournaments/{id}/admins?page={page_num}&amp;page_size={num_of_rows}</w:t>
       </w:r>
     </w:p>
     <w:p>
@@ -4266,15 +4181,7 @@
       </w:pPr>
       <w:r>
         <w:rPr/>
-        <w:t xml:space="preserve">ID of the Tournament the </w:t>
-      </w:r>
-      <w:r>
-        <w:rPr/>
-        <w:t>Admins</w:t>
-      </w:r>
-      <w:r>
-        <w:rPr/>
-        <w:t xml:space="preserve"> belong to</w:t>
+        <w:t>ID of the Tournament the Admins belong to</w:t>
       </w:r>
     </w:p>
     <w:p>
@@ -4422,23 +4329,7 @@
       </w:pPr>
       <w:r>
         <w:rPr/>
-        <w:t>a</w:t>
-      </w:r>
-      <w:r>
-        <w:rPr/>
-        <w:t>n array</w:t>
-      </w:r>
-      <w:r>
-        <w:rPr/>
-        <w:t xml:space="preserve"> of </w:t>
-      </w:r>
-      <w:r>
-        <w:rPr/>
-        <w:t>Users that are admins</w:t>
-      </w:r>
-      <w:r>
-        <w:rPr/>
-        <w:t xml:space="preserve"> whose parent is the Tournament</w:t>
+        <w:t>an array of Users that are admins whose parent is the Tournament</w:t>
       </w:r>
     </w:p>
     <w:p>
@@ -4453,15 +4344,7 @@
       </w:pPr>
       <w:r>
         <w:rPr/>
-        <w:t xml:space="preserve">GET </w:t>
-      </w:r>
-      <w:r>
-        <w:rPr/>
-        <w:t>Rounds</w:t>
-      </w:r>
-      <w:r>
-        <w:rPr/>
-        <w:t xml:space="preserve"> of Tournament</w:t>
+        <w:t>GET Rounds of Tournament</w:t>
       </w:r>
     </w:p>
     <w:p>
@@ -4513,15 +4396,7 @@
       </w:pPr>
       <w:r>
         <w:rPr/>
-        <w:t>endpoint: {base_uri}/api/tournaments/{id}/</w:t>
-      </w:r>
-      <w:r>
-        <w:rPr/>
-        <w:t>rounds?p</w:t>
-      </w:r>
-      <w:r>
-        <w:rPr/>
-        <w:t>age={page_num}&amp;page_size={num_of_rows}</w:t>
+        <w:t>endpoint: {base_uri}/api/tournaments/{id}/rounds?page={page_num}&amp;page_size={num_of_rows}</w:t>
       </w:r>
     </w:p>
     <w:p>
@@ -4600,15 +4475,7 @@
       </w:pPr>
       <w:r>
         <w:rPr/>
-        <w:t xml:space="preserve">ID of the Tournament the </w:t>
-      </w:r>
-      <w:r>
-        <w:rPr/>
-        <w:t>Rounds</w:t>
-      </w:r>
-      <w:r>
-        <w:rPr/>
-        <w:t xml:space="preserve"> belong to</w:t>
+        <w:t>ID of the Tournament the Rounds belong to</w:t>
       </w:r>
     </w:p>
     <w:p>
@@ -4756,19 +4623,7 @@
       </w:pPr>
       <w:r>
         <w:rPr/>
-        <w:t>a</w:t>
-      </w:r>
-      <w:r>
-        <w:rPr/>
-        <w:t>n array</w:t>
-      </w:r>
-      <w:r>
-        <w:rPr/>
-        <w:t xml:space="preserve"> of </w:t>
-      </w:r>
-      <w:r>
-        <w:rPr/>
-        <w:t>Rounds</w:t>
+        <w:t>an array of Rounds</w:t>
       </w:r>
     </w:p>
     <w:p>
@@ -4783,15 +4638,7 @@
       </w:pPr>
       <w:r>
         <w:rPr/>
-        <w:t xml:space="preserve">GET </w:t>
-      </w:r>
-      <w:r>
-        <w:rPr/>
-        <w:t>Rooms</w:t>
-      </w:r>
-      <w:r>
-        <w:rPr/>
-        <w:t xml:space="preserve"> of Tournament</w:t>
+        <w:t>GET Rooms of Tournament</w:t>
       </w:r>
     </w:p>
     <w:p>
@@ -4843,15 +4690,7 @@
       </w:pPr>
       <w:r>
         <w:rPr/>
-        <w:t>endpoint: {base_uri}/api/tournaments/{id}/</w:t>
-      </w:r>
-      <w:r>
-        <w:rPr/>
-        <w:t>rooms?p</w:t>
-      </w:r>
-      <w:r>
-        <w:rPr/>
-        <w:t>age={page_num}&amp;page_size={num_of_rows}</w:t>
+        <w:t>endpoint: {base_uri}/api/tournaments/{id}/rooms?page={page_num}&amp;page_size={num_of_rows}</w:t>
       </w:r>
     </w:p>
     <w:p>
@@ -4930,15 +4769,7 @@
       </w:pPr>
       <w:r>
         <w:rPr/>
-        <w:t xml:space="preserve">ID of the Tournament the </w:t>
-      </w:r>
-      <w:r>
-        <w:rPr/>
-        <w:t>Rooms</w:t>
-      </w:r>
-      <w:r>
-        <w:rPr/>
-        <w:t xml:space="preserve"> belong to</w:t>
+        <w:t>ID of the Tournament the Rooms belong to</w:t>
       </w:r>
     </w:p>
     <w:p>
@@ -5086,19 +4917,7 @@
       </w:pPr>
       <w:r>
         <w:rPr/>
-        <w:t>a</w:t>
-      </w:r>
-      <w:r>
-        <w:rPr/>
-        <w:t>n array</w:t>
-      </w:r>
-      <w:r>
-        <w:rPr/>
-        <w:t xml:space="preserve"> of </w:t>
-      </w:r>
-      <w:r>
-        <w:rPr/>
-        <w:t>Rooms</w:t>
+        <w:t>an array of Rooms</w:t>
       </w:r>
     </w:p>
     <w:p>
@@ -5113,15 +4932,7 @@
       </w:pPr>
       <w:r>
         <w:rPr/>
-        <w:t xml:space="preserve">GET </w:t>
-      </w:r>
-      <w:r>
-        <w:rPr/>
-        <w:t>Games</w:t>
-      </w:r>
-      <w:r>
-        <w:rPr/>
-        <w:t xml:space="preserve"> of Tournament</w:t>
+        <w:t>GET Games of Tournament</w:t>
       </w:r>
     </w:p>
     <w:p>
@@ -5173,15 +4984,7 @@
       </w:pPr>
       <w:r>
         <w:rPr/>
-        <w:t>endpoint: {base_uri}/api/tournaments/{id}/</w:t>
-      </w:r>
-      <w:r>
-        <w:rPr/>
-        <w:t>games?p</w:t>
-      </w:r>
-      <w:r>
-        <w:rPr/>
-        <w:t>age={page_num}&amp;page_size={num_of_rows}</w:t>
+        <w:t>endpoint: {base_uri}/api/tournaments/{id}/games?page={page_num}&amp;page_size={num_of_rows}</w:t>
       </w:r>
     </w:p>
     <w:p>
@@ -5260,15 +5063,7 @@
       </w:pPr>
       <w:r>
         <w:rPr/>
-        <w:t xml:space="preserve">ID of the Tournament the </w:t>
-      </w:r>
-      <w:r>
-        <w:rPr/>
-        <w:t>Games</w:t>
-      </w:r>
-      <w:r>
-        <w:rPr/>
-        <w:t xml:space="preserve"> belong to</w:t>
+        <w:t>ID of the Tournament the Games belong to</w:t>
       </w:r>
     </w:p>
     <w:p>
@@ -5416,19 +5211,7 @@
       </w:pPr>
       <w:r>
         <w:rPr/>
-        <w:t>a</w:t>
-      </w:r>
-      <w:r>
-        <w:rPr/>
-        <w:t>n array</w:t>
-      </w:r>
-      <w:r>
-        <w:rPr/>
-        <w:t xml:space="preserve"> of </w:t>
-      </w:r>
-      <w:r>
-        <w:rPr/>
-        <w:t>Games</w:t>
+        <w:t>an array of Games</w:t>
       </w:r>
     </w:p>
     <w:p>
@@ -5443,15 +5226,7 @@
       </w:pPr>
       <w:r>
         <w:rPr/>
-        <w:t xml:space="preserve">GET </w:t>
-      </w:r>
-      <w:r>
-        <w:rPr/>
-        <w:t>StatsGroups</w:t>
-      </w:r>
-      <w:r>
-        <w:rPr/>
-        <w:t xml:space="preserve"> of Tournament</w:t>
+        <w:t>GET StatsGroups of Tournament</w:t>
       </w:r>
     </w:p>
     <w:p>
@@ -5503,15 +5278,7 @@
       </w:pPr>
       <w:r>
         <w:rPr/>
-        <w:t>endpoint: {base_uri}/api/tournaments/{id}/</w:t>
-      </w:r>
-      <w:r>
-        <w:rPr/>
-        <w:t>statsgroups?p</w:t>
-      </w:r>
-      <w:r>
-        <w:rPr/>
-        <w:t>age={page_num}&amp;page_size={num_of_rows}</w:t>
+        <w:t>endpoint: {base_uri}/api/tournaments/{id}/statsgroups?page={page_num}&amp;page_size={num_of_rows}</w:t>
       </w:r>
     </w:p>
     <w:p>
@@ -5590,15 +5357,7 @@
       </w:pPr>
       <w:r>
         <w:rPr/>
-        <w:t xml:space="preserve">ID of the Tournament the </w:t>
-      </w:r>
-      <w:r>
-        <w:rPr/>
-        <w:t>StatsGroups</w:t>
-      </w:r>
-      <w:r>
-        <w:rPr/>
-        <w:t xml:space="preserve"> belong to</w:t>
+        <w:t>ID of the Tournament the StatsGroups belong to</w:t>
       </w:r>
     </w:p>
     <w:p>
@@ -5746,19 +5505,7 @@
       </w:pPr>
       <w:r>
         <w:rPr/>
-        <w:t>a</w:t>
-      </w:r>
-      <w:r>
-        <w:rPr/>
-        <w:t>n array</w:t>
-      </w:r>
-      <w:r>
-        <w:rPr/>
-        <w:t xml:space="preserve"> of </w:t>
-      </w:r>
-      <w:r>
-        <w:rPr/>
-        <w:t>StatsGroups</w:t>
+        <w:t>an array of StatsGroups</w:t>
       </w:r>
     </w:p>
     <w:p>
@@ -5773,15 +5520,7 @@
       </w:pPr>
       <w:r>
         <w:rPr/>
-        <w:t xml:space="preserve">GET </w:t>
-      </w:r>
-      <w:r>
-        <w:rPr/>
-        <w:t>TournamentGroups</w:t>
-      </w:r>
-      <w:r>
-        <w:rPr/>
-        <w:t xml:space="preserve"> of Tournament</w:t>
+        <w:t>GET TournamentGroups of Tournament</w:t>
       </w:r>
     </w:p>
     <w:p>
@@ -5833,15 +5572,7 @@
       </w:pPr>
       <w:r>
         <w:rPr/>
-        <w:t>endpoint: {base_uri}/api/tournaments/{id}/</w:t>
-      </w:r>
-      <w:r>
-        <w:rPr/>
-        <w:t>tournamentgroups?p</w:t>
-      </w:r>
-      <w:r>
-        <w:rPr/>
-        <w:t>age={page_num}&amp;page_size={num_of_rows}</w:t>
+        <w:t>endpoint: {base_uri}/api/tournaments/{id}/tournamentgroups?page={page_num}&amp;page_size={num_of_rows}</w:t>
       </w:r>
     </w:p>
     <w:p>
@@ -5920,15 +5651,7 @@
       </w:pPr>
       <w:r>
         <w:rPr/>
-        <w:t xml:space="preserve">ID of the Tournament the </w:t>
-      </w:r>
-      <w:r>
-        <w:rPr/>
-        <w:t>TournamentGroups</w:t>
-      </w:r>
-      <w:r>
-        <w:rPr/>
-        <w:t xml:space="preserve"> belong to</w:t>
+        <w:t>ID of the Tournament the TournamentGroups belong to</w:t>
       </w:r>
     </w:p>
     <w:p>
@@ -6076,19 +5799,7 @@
       </w:pPr>
       <w:r>
         <w:rPr/>
-        <w:t>a</w:t>
-      </w:r>
-      <w:r>
-        <w:rPr/>
-        <w:t>n array</w:t>
-      </w:r>
-      <w:r>
-        <w:rPr/>
-        <w:t xml:space="preserve"> of  </w:t>
-      </w:r>
-      <w:r>
-        <w:rPr/>
-        <w:t>TournamentGroups</w:t>
+        <w:t>an array of  TournamentGroups</w:t>
       </w:r>
     </w:p>
     <w:p>
@@ -7022,19 +6733,7 @@
       </w:pPr>
       <w:r>
         <w:rPr/>
-        <w:t xml:space="preserve">GET </w:t>
-      </w:r>
-      <w:r>
-        <w:rPr/>
-        <w:t>Rounds</w:t>
-      </w:r>
-      <w:r>
-        <w:rPr/>
-        <w:t xml:space="preserve"> of </w:t>
-      </w:r>
-      <w:r>
-        <w:rPr/>
-        <w:t>Division</w:t>
+        <w:t>GET Rounds of Division</w:t>
       </w:r>
     </w:p>
     <w:p>
@@ -7086,23 +6785,7 @@
       </w:pPr>
       <w:r>
         <w:rPr/>
-        <w:t>endpoint: {base_uri}/api/</w:t>
-      </w:r>
-      <w:r>
-        <w:rPr/>
-        <w:t>divisions</w:t>
-      </w:r>
-      <w:r>
-        <w:rPr/>
-        <w:t>/{id}/</w:t>
-      </w:r>
-      <w:r>
-        <w:rPr/>
-        <w:t>rounds?p</w:t>
-      </w:r>
-      <w:r>
-        <w:rPr/>
-        <w:t>age={page_num}&amp;page_size={num_of_rows}</w:t>
+        <w:t>endpoint: {base_uri}/api/divisions/{id}/rounds?page={page_num}&amp;page_size={num_of_rows}</w:t>
       </w:r>
     </w:p>
     <w:p>
@@ -7181,11 +6864,7 @@
       </w:pPr>
       <w:r>
         <w:rPr/>
-        <w:t xml:space="preserve">ID of the </w:t>
-      </w:r>
-      <w:r>
-        <w:rPr/>
-        <w:t>Division</w:t>
+        <w:t>ID of the Division</w:t>
       </w:r>
     </w:p>
     <w:p>
@@ -7333,19 +7012,7 @@
       </w:pPr>
       <w:r>
         <w:rPr/>
-        <w:t>a</w:t>
-      </w:r>
-      <w:r>
-        <w:rPr/>
-        <w:t>n array</w:t>
-      </w:r>
-      <w:r>
-        <w:rPr/>
-        <w:t xml:space="preserve"> of </w:t>
-      </w:r>
-      <w:r>
-        <w:rPr/>
-        <w:t>Rounds</w:t>
+        <w:t>an array of Rounds</w:t>
       </w:r>
     </w:p>
     <w:p>
@@ -7360,19 +7027,7 @@
       </w:pPr>
       <w:r>
         <w:rPr/>
-        <w:t xml:space="preserve">GET </w:t>
-      </w:r>
-      <w:r>
-        <w:rPr/>
-        <w:t>Games</w:t>
-      </w:r>
-      <w:r>
-        <w:rPr/>
-        <w:t xml:space="preserve"> of </w:t>
-      </w:r>
-      <w:r>
-        <w:rPr/>
-        <w:t>Division</w:t>
+        <w:t>GET Games of Division</w:t>
       </w:r>
     </w:p>
     <w:p>
@@ -7424,23 +7079,7 @@
       </w:pPr>
       <w:r>
         <w:rPr/>
-        <w:t>endpoint: {base_uri}/api/</w:t>
-      </w:r>
-      <w:r>
-        <w:rPr/>
-        <w:t>divisions</w:t>
-      </w:r>
-      <w:r>
-        <w:rPr/>
-        <w:t>/{id}/</w:t>
-      </w:r>
-      <w:r>
-        <w:rPr/>
-        <w:t>games?p</w:t>
-      </w:r>
-      <w:r>
-        <w:rPr/>
-        <w:t>age={page_num}&amp;page_size={num_of_rows}</w:t>
+        <w:t>endpoint: {base_uri}/api/divisions/{id}/games?page={page_num}&amp;page_size={num_of_rows}</w:t>
       </w:r>
     </w:p>
     <w:p>
@@ -7519,11 +7158,7 @@
       </w:pPr>
       <w:r>
         <w:rPr/>
-        <w:t xml:space="preserve">ID of the </w:t>
-      </w:r>
-      <w:r>
-        <w:rPr/>
-        <w:t>Division</w:t>
+        <w:t>ID of the Division</w:t>
       </w:r>
     </w:p>
     <w:p>
@@ -7666,19 +7301,7 @@
       </w:pPr>
       <w:r>
         <w:rPr/>
-        <w:t>a</w:t>
-      </w:r>
-      <w:r>
-        <w:rPr/>
-        <w:t>n array</w:t>
-      </w:r>
-      <w:r>
-        <w:rPr/>
-        <w:t xml:space="preserve"> of </w:t>
-      </w:r>
-      <w:r>
-        <w:rPr/>
-        <w:t>Games</w:t>
+        <w:t>an array of Games</w:t>
       </w:r>
     </w:p>
     <w:p>
@@ -7693,11 +7316,7 @@
       </w:pPr>
       <w:r>
         <w:rPr/>
-        <w:t xml:space="preserve">GET Teams </w:t>
-      </w:r>
-      <w:r>
-        <w:rPr/>
-        <w:t>of Division</w:t>
+        <w:t>GET Teams of Division</w:t>
       </w:r>
     </w:p>
     <w:p>
@@ -7749,15 +7368,7 @@
       </w:pPr>
       <w:r>
         <w:rPr/>
-        <w:t>endpoint: {base_uri}/api/</w:t>
-      </w:r>
-      <w:r>
-        <w:rPr/>
-        <w:t>divisions</w:t>
-      </w:r>
-      <w:r>
-        <w:rPr/>
-        <w:t>/{id}/teams?page={page_num}&amp;page_size={num_of_rows}</w:t>
+        <w:t>endpoint: {base_uri}/api/divisions/{id}/teams?page={page_num}&amp;page_size={num_of_rows}</w:t>
       </w:r>
     </w:p>
     <w:p>
@@ -7836,11 +7447,7 @@
       </w:pPr>
       <w:r>
         <w:rPr/>
-        <w:t xml:space="preserve">ID of the </w:t>
-      </w:r>
-      <w:r>
-        <w:rPr/>
-        <w:t>Division</w:t>
+        <w:t>ID of the Division</w:t>
       </w:r>
     </w:p>
     <w:p>
@@ -14393,11 +14000,7 @@
       </w:pPr>
       <w:r>
         <w:rPr/>
-        <w:t xml:space="preserve">GET </w:t>
-      </w:r>
-      <w:r>
-        <w:rPr/>
-        <w:t>Tournaments of TournamentGroup</w:t>
+        <w:t>GET Tournaments of TournamentGroup</w:t>
       </w:r>
     </w:p>
     <w:p>
@@ -14449,27 +14052,7 @@
       </w:pPr>
       <w:r>
         <w:rPr/>
-        <w:t>endpoint: {base_uri}/api/</w:t>
-      </w:r>
-      <w:r>
-        <w:rPr/>
-        <w:t>tournamentgroups</w:t>
-      </w:r>
-      <w:r>
-        <w:rPr/>
-        <w:t>/{id}/</w:t>
-      </w:r>
-      <w:r>
-        <w:rPr/>
-        <w:t>tournaments</w:t>
-      </w:r>
-      <w:r>
-        <w:rPr/>
-        <w:t>?p</w:t>
-      </w:r>
-      <w:r>
-        <w:rPr/>
-        <w:t>age={page_num}&amp;page_size={num_of_rows}</w:t>
+        <w:t>endpoint: {base_uri}/api/tournamentgroups/{id}/tournaments?page={page_num}&amp;page_size={num_of_rows}</w:t>
       </w:r>
     </w:p>
     <w:p>
@@ -14548,11 +14131,7 @@
       </w:pPr>
       <w:r>
         <w:rPr/>
-        <w:t xml:space="preserve">ID of the </w:t>
-      </w:r>
-      <w:r>
-        <w:rPr/>
-        <w:t>Division</w:t>
+        <w:t>ID of the Division</w:t>
       </w:r>
     </w:p>
     <w:p>
@@ -14700,19 +14279,7 @@
       </w:pPr>
       <w:r>
         <w:rPr/>
-        <w:t>a</w:t>
-      </w:r>
-      <w:r>
-        <w:rPr/>
-        <w:t>n array</w:t>
-      </w:r>
-      <w:r>
-        <w:rPr/>
-        <w:t xml:space="preserve"> of </w:t>
-      </w:r>
-      <w:r>
-        <w:rPr/>
-        <w:t>Games</w:t>
+        <w:t>an array of Games</w:t>
       </w:r>
     </w:p>
     <w:p>

</xml_diff>

<commit_message>
added passing integration test for get all users
</commit_message>
<xml_diff>
--- a/docs/QView API Documentation.docx
+++ b/docs/QView API Documentation.docx
@@ -16,7 +16,7 @@
       </w:r>
       <w:r>
         <w:rPr/>
-        <w:t>3</w:t>
+        <w:t>4</w:t>
       </w:r>
       <w:r>
         <w:rPr/>
@@ -181,7 +181,14 @@
           <w:b/>
           <w:bCs/>
         </w:rPr>
-        <w:t>false</w:t>
+        <w:t>tru</w:t>
+      </w:r>
+      <w:r>
+        <w:rPr>
+          <w:b/>
+          <w:bCs/>
+        </w:rPr>
+        <w:t>e</w:t>
       </w:r>
     </w:p>
     <w:p>
@@ -2520,14 +2527,7 @@
           <w:b/>
           <w:bCs/>
         </w:rPr>
-        <w:t>tru</w:t>
-      </w:r>
-      <w:r>
-        <w:rPr>
-          <w:b/>
-          <w:bCs/>
-        </w:rPr>
-        <w:t>e</w:t>
+        <w:t>true</w:t>
       </w:r>
     </w:p>
     <w:p>

</xml_diff>

<commit_message>
added passing integration test for get User by id
</commit_message>
<xml_diff>
--- a/docs/QView API Documentation.docx
+++ b/docs/QView API Documentation.docx
@@ -16,7 +16,7 @@
       </w:r>
       <w:r>
         <w:rPr/>
-        <w:t>4</w:t>
+        <w:t>5</w:t>
       </w:r>
       <w:r>
         <w:rPr/>
@@ -181,239 +181,239 @@
           <w:b/>
           <w:bCs/>
         </w:rPr>
-        <w:t>tru</w:t>
+        <w:t>true</w:t>
+      </w:r>
+    </w:p>
+    <w:p>
+      <w:pPr>
+        <w:pStyle w:val="normal1"/>
+        <w:numPr>
+          <w:ilvl w:val="1"/>
+          <w:numId w:val="1"/>
+        </w:numPr>
+        <w:ind w:hanging="360" w:left="1440"/>
+        <w:rPr/>
+      </w:pPr>
+      <w:r>
+        <w:rPr/>
+        <w:t>HTTP method: ‘GET’</w:t>
+      </w:r>
+    </w:p>
+    <w:p>
+      <w:pPr>
+        <w:pStyle w:val="normal1"/>
+        <w:numPr>
+          <w:ilvl w:val="1"/>
+          <w:numId w:val="1"/>
+        </w:numPr>
+        <w:ind w:hanging="360" w:left="1440"/>
+        <w:rPr/>
+      </w:pPr>
+      <w:r>
+        <w:rPr/>
+        <w:t>endpoint: {base_uri}/api/users?page={page_num}&amp;page_size={num_of_rows}</w:t>
+      </w:r>
+    </w:p>
+    <w:p>
+      <w:pPr>
+        <w:pStyle w:val="normal1"/>
+        <w:numPr>
+          <w:ilvl w:val="1"/>
+          <w:numId w:val="1"/>
+        </w:numPr>
+        <w:ind w:hanging="360" w:left="1440"/>
+        <w:rPr/>
+      </w:pPr>
+      <w:r>
+        <w:rPr/>
+        <w:t xml:space="preserve">description: </w:t>
+      </w:r>
+    </w:p>
+    <w:p>
+      <w:pPr>
+        <w:pStyle w:val="normal1"/>
+        <w:numPr>
+          <w:ilvl w:val="1"/>
+          <w:numId w:val="1"/>
+        </w:numPr>
+        <w:ind w:hanging="360" w:left="1440"/>
+        <w:rPr/>
+      </w:pPr>
+      <w:r>
+        <w:rPr/>
+        <w:t xml:space="preserve">parameters: </w:t>
+      </w:r>
+    </w:p>
+    <w:p>
+      <w:pPr>
+        <w:pStyle w:val="normal1"/>
+        <w:numPr>
+          <w:ilvl w:val="2"/>
+          <w:numId w:val="1"/>
+        </w:numPr>
+        <w:ind w:hanging="360" w:left="2160"/>
+        <w:rPr/>
+      </w:pPr>
+      <w:r>
+        <w:rPr/>
+        <w:t>page={page_num}</w:t>
+      </w:r>
+    </w:p>
+    <w:p>
+      <w:pPr>
+        <w:pStyle w:val="normal1"/>
+        <w:numPr>
+          <w:ilvl w:val="3"/>
+          <w:numId w:val="1"/>
+        </w:numPr>
+        <w:ind w:hanging="360" w:left="2880"/>
+        <w:rPr>
+          <w:color w:val="FF0000"/>
+        </w:rPr>
+      </w:pPr>
+      <w:r>
+        <w:rPr>
+          <w:color w:val="FF0000"/>
+        </w:rPr>
+        <w:t>Required</w:t>
+      </w:r>
+    </w:p>
+    <w:p>
+      <w:pPr>
+        <w:pStyle w:val="normal1"/>
+        <w:numPr>
+          <w:ilvl w:val="3"/>
+          <w:numId w:val="1"/>
+        </w:numPr>
+        <w:ind w:hanging="360" w:left="2880"/>
+        <w:rPr/>
+      </w:pPr>
+      <w:r>
+        <w:rPr/>
+        <w:t>Defines which page to return</w:t>
+      </w:r>
+    </w:p>
+    <w:p>
+      <w:pPr>
+        <w:pStyle w:val="normal1"/>
+        <w:numPr>
+          <w:ilvl w:val="3"/>
+          <w:numId w:val="1"/>
+        </w:numPr>
+        <w:ind w:hanging="360" w:left="2880"/>
+        <w:rPr/>
+      </w:pPr>
+      <w:r>
+        <w:rPr/>
+        <w:t>First page = 0 (zero)</w:t>
+      </w:r>
+    </w:p>
+    <w:p>
+      <w:pPr>
+        <w:pStyle w:val="normal1"/>
+        <w:numPr>
+          <w:ilvl w:val="2"/>
+          <w:numId w:val="1"/>
+        </w:numPr>
+        <w:ind w:hanging="360" w:left="2160"/>
+        <w:rPr/>
+      </w:pPr>
+      <w:r>
+        <w:rPr/>
+        <w:t>page_size={num_of_rows}</w:t>
+      </w:r>
+    </w:p>
+    <w:p>
+      <w:pPr>
+        <w:pStyle w:val="normal1"/>
+        <w:numPr>
+          <w:ilvl w:val="3"/>
+          <w:numId w:val="1"/>
+        </w:numPr>
+        <w:ind w:hanging="360" w:left="2880"/>
+        <w:rPr>
+          <w:color w:val="FF0000"/>
+        </w:rPr>
+      </w:pPr>
+      <w:r>
+        <w:rPr>
+          <w:color w:val="FF0000"/>
+        </w:rPr>
+        <w:t>Required</w:t>
+      </w:r>
+    </w:p>
+    <w:p>
+      <w:pPr>
+        <w:pStyle w:val="normal1"/>
+        <w:numPr>
+          <w:ilvl w:val="3"/>
+          <w:numId w:val="1"/>
+        </w:numPr>
+        <w:ind w:hanging="360" w:left="2880"/>
+        <w:rPr/>
+      </w:pPr>
+      <w:r>
+        <w:rPr/>
+        <w:t>Defines how many rows to return for the selected page</w:t>
+      </w:r>
+    </w:p>
+    <w:p>
+      <w:pPr>
+        <w:pStyle w:val="normal1"/>
+        <w:numPr>
+          <w:ilvl w:val="1"/>
+          <w:numId w:val="1"/>
+        </w:numPr>
+        <w:ind w:hanging="360" w:left="1440"/>
+        <w:rPr/>
+      </w:pPr>
+      <w:r>
+        <w:rPr/>
+        <w:t xml:space="preserve">returns: </w:t>
+      </w:r>
+    </w:p>
+    <w:p>
+      <w:pPr>
+        <w:pStyle w:val="normal1"/>
+        <w:numPr>
+          <w:ilvl w:val="0"/>
+          <w:numId w:val="1"/>
+        </w:numPr>
+        <w:ind w:hanging="360" w:left="720"/>
+        <w:rPr/>
+      </w:pPr>
+      <w:r>
+        <w:rPr/>
+        <w:t>GET by ID</w:t>
+      </w:r>
+    </w:p>
+    <w:p>
+      <w:pPr>
+        <w:pStyle w:val="normal1"/>
+        <w:numPr>
+          <w:ilvl w:val="1"/>
+          <w:numId w:val="1"/>
+        </w:numPr>
+        <w:ind w:hanging="360" w:left="1440"/>
+        <w:rPr/>
+      </w:pPr>
+      <w:r>
+        <w:rPr/>
+        <w:t xml:space="preserve">built_including_tests: </w:t>
       </w:r>
       <w:r>
         <w:rPr>
           <w:b/>
           <w:bCs/>
         </w:rPr>
-        <w:t>e</w:t>
-      </w:r>
-    </w:p>
-    <w:p>
-      <w:pPr>
-        <w:pStyle w:val="normal1"/>
-        <w:numPr>
-          <w:ilvl w:val="1"/>
-          <w:numId w:val="1"/>
-        </w:numPr>
-        <w:ind w:hanging="360" w:left="1440"/>
-        <w:rPr/>
-      </w:pPr>
-      <w:r>
-        <w:rPr/>
-        <w:t>HTTP method: ‘GET’</w:t>
-      </w:r>
-    </w:p>
-    <w:p>
-      <w:pPr>
-        <w:pStyle w:val="normal1"/>
-        <w:numPr>
-          <w:ilvl w:val="1"/>
-          <w:numId w:val="1"/>
-        </w:numPr>
-        <w:ind w:hanging="360" w:left="1440"/>
-        <w:rPr/>
-      </w:pPr>
-      <w:r>
-        <w:rPr/>
-        <w:t>endpoint: {base_uri}/api/users?page={page_num}&amp;page_size={num_of_rows}</w:t>
-      </w:r>
-    </w:p>
-    <w:p>
-      <w:pPr>
-        <w:pStyle w:val="normal1"/>
-        <w:numPr>
-          <w:ilvl w:val="1"/>
-          <w:numId w:val="1"/>
-        </w:numPr>
-        <w:ind w:hanging="360" w:left="1440"/>
-        <w:rPr/>
-      </w:pPr>
-      <w:r>
-        <w:rPr/>
-        <w:t xml:space="preserve">description: </w:t>
-      </w:r>
-    </w:p>
-    <w:p>
-      <w:pPr>
-        <w:pStyle w:val="normal1"/>
-        <w:numPr>
-          <w:ilvl w:val="1"/>
-          <w:numId w:val="1"/>
-        </w:numPr>
-        <w:ind w:hanging="360" w:left="1440"/>
-        <w:rPr/>
-      </w:pPr>
-      <w:r>
-        <w:rPr/>
-        <w:t xml:space="preserve">parameters: </w:t>
-      </w:r>
-    </w:p>
-    <w:p>
-      <w:pPr>
-        <w:pStyle w:val="normal1"/>
-        <w:numPr>
-          <w:ilvl w:val="2"/>
-          <w:numId w:val="1"/>
-        </w:numPr>
-        <w:ind w:hanging="360" w:left="2160"/>
-        <w:rPr/>
-      </w:pPr>
-      <w:r>
-        <w:rPr/>
-        <w:t>page={page_num}</w:t>
-      </w:r>
-    </w:p>
-    <w:p>
-      <w:pPr>
-        <w:pStyle w:val="normal1"/>
-        <w:numPr>
-          <w:ilvl w:val="3"/>
-          <w:numId w:val="1"/>
-        </w:numPr>
-        <w:ind w:hanging="360" w:left="2880"/>
-        <w:rPr>
-          <w:color w:val="FF0000"/>
-        </w:rPr>
-      </w:pPr>
-      <w:r>
-        <w:rPr>
-          <w:color w:val="FF0000"/>
-        </w:rPr>
-        <w:t>Required</w:t>
-      </w:r>
-    </w:p>
-    <w:p>
-      <w:pPr>
-        <w:pStyle w:val="normal1"/>
-        <w:numPr>
-          <w:ilvl w:val="3"/>
-          <w:numId w:val="1"/>
-        </w:numPr>
-        <w:ind w:hanging="360" w:left="2880"/>
-        <w:rPr/>
-      </w:pPr>
-      <w:r>
-        <w:rPr/>
-        <w:t>Defines which page to return</w:t>
-      </w:r>
-    </w:p>
-    <w:p>
-      <w:pPr>
-        <w:pStyle w:val="normal1"/>
-        <w:numPr>
-          <w:ilvl w:val="3"/>
-          <w:numId w:val="1"/>
-        </w:numPr>
-        <w:ind w:hanging="360" w:left="2880"/>
-        <w:rPr/>
-      </w:pPr>
-      <w:r>
-        <w:rPr/>
-        <w:t>First page = 0 (zero)</w:t>
-      </w:r>
-    </w:p>
-    <w:p>
-      <w:pPr>
-        <w:pStyle w:val="normal1"/>
-        <w:numPr>
-          <w:ilvl w:val="2"/>
-          <w:numId w:val="1"/>
-        </w:numPr>
-        <w:ind w:hanging="360" w:left="2160"/>
-        <w:rPr/>
-      </w:pPr>
-      <w:r>
-        <w:rPr/>
-        <w:t>page_size={num_of_rows}</w:t>
-      </w:r>
-    </w:p>
-    <w:p>
-      <w:pPr>
-        <w:pStyle w:val="normal1"/>
-        <w:numPr>
-          <w:ilvl w:val="3"/>
-          <w:numId w:val="1"/>
-        </w:numPr>
-        <w:ind w:hanging="360" w:left="2880"/>
-        <w:rPr>
-          <w:color w:val="FF0000"/>
-        </w:rPr>
-      </w:pPr>
-      <w:r>
-        <w:rPr>
-          <w:color w:val="FF0000"/>
-        </w:rPr>
-        <w:t>Required</w:t>
-      </w:r>
-    </w:p>
-    <w:p>
-      <w:pPr>
-        <w:pStyle w:val="normal1"/>
-        <w:numPr>
-          <w:ilvl w:val="3"/>
-          <w:numId w:val="1"/>
-        </w:numPr>
-        <w:ind w:hanging="360" w:left="2880"/>
-        <w:rPr/>
-      </w:pPr>
-      <w:r>
-        <w:rPr/>
-        <w:t>Defines how many rows to return for the selected page</w:t>
-      </w:r>
-    </w:p>
-    <w:p>
-      <w:pPr>
-        <w:pStyle w:val="normal1"/>
-        <w:numPr>
-          <w:ilvl w:val="1"/>
-          <w:numId w:val="1"/>
-        </w:numPr>
-        <w:ind w:hanging="360" w:left="1440"/>
-        <w:rPr/>
-      </w:pPr>
-      <w:r>
-        <w:rPr/>
-        <w:t xml:space="preserve">returns: </w:t>
-      </w:r>
-    </w:p>
-    <w:p>
-      <w:pPr>
-        <w:pStyle w:val="normal1"/>
-        <w:numPr>
-          <w:ilvl w:val="0"/>
-          <w:numId w:val="1"/>
-        </w:numPr>
-        <w:ind w:hanging="360" w:left="720"/>
-        <w:rPr/>
-      </w:pPr>
-      <w:r>
-        <w:rPr/>
-        <w:t>GET by ID</w:t>
-      </w:r>
-    </w:p>
-    <w:p>
-      <w:pPr>
-        <w:pStyle w:val="normal1"/>
-        <w:numPr>
-          <w:ilvl w:val="1"/>
-          <w:numId w:val="1"/>
-        </w:numPr>
-        <w:ind w:hanging="360" w:left="1440"/>
-        <w:rPr/>
-      </w:pPr>
-      <w:r>
-        <w:rPr/>
-        <w:t xml:space="preserve">built_including_tests: </w:t>
+        <w:t>tru</w:t>
       </w:r>
       <w:r>
         <w:rPr>
           <w:b/>
           <w:bCs/>
         </w:rPr>
-        <w:t>false</w:t>
+        <w:t>e</w:t>
       </w:r>
     </w:p>
     <w:p>

</xml_diff>

<commit_message>
added passing integration test for update User
</commit_message>
<xml_diff>
--- a/docs/QView API Documentation.docx
+++ b/docs/QView API Documentation.docx
@@ -16,7 +16,7 @@
       </w:r>
       <w:r>
         <w:rPr/>
-        <w:t>5</w:t>
+        <w:t>6</w:t>
       </w:r>
       <w:r>
         <w:rPr/>
@@ -406,14 +406,7 @@
           <w:b/>
           <w:bCs/>
         </w:rPr>
-        <w:t>tru</w:t>
-      </w:r>
-      <w:r>
-        <w:rPr>
-          <w:b/>
-          <w:bCs/>
-        </w:rPr>
-        <w:t>e</w:t>
+        <w:t>true</w:t>
       </w:r>
     </w:p>
     <w:p>
@@ -2659,7 +2652,7 @@
           <w:b/>
           <w:bCs/>
         </w:rPr>
-        <w:t>false</w:t>
+        <w:t>true</w:t>
       </w:r>
     </w:p>
     <w:p>

</xml_diff>

<commit_message>
added passing integration test for delete User
</commit_message>
<xml_diff>
--- a/docs/QView API Documentation.docx
+++ b/docs/QView API Documentation.docx
@@ -16,7 +16,7 @@
       </w:r>
       <w:r>
         <w:rPr/>
-        <w:t>6</w:t>
+        <w:t>7</w:t>
       </w:r>
       <w:r>
         <w:rPr/>
@@ -2883,7 +2883,14 @@
           <w:b/>
           <w:bCs/>
         </w:rPr>
-        <w:t>false</w:t>
+        <w:t>tru</w:t>
+      </w:r>
+      <w:r>
+        <w:rPr>
+          <w:b/>
+          <w:bCs/>
+        </w:rPr>
+        <w:t>e</w:t>
       </w:r>
     </w:p>
     <w:p>

</xml_diff>

<commit_message>
added passing integration test for adding Admin to a Tournament
</commit_message>
<xml_diff>
--- a/docs/QView API Documentation.docx
+++ b/docs/QView API Documentation.docx
@@ -12,15 +12,7 @@
       <w:bookmarkEnd w:id="0"/>
       <w:r>
         <w:rPr/>
-        <w:t>QView API Documentation (v1</w:t>
-      </w:r>
-      <w:r>
-        <w:rPr/>
-        <w:t>7</w:t>
-      </w:r>
-      <w:r>
-        <w:rPr/>
-        <w:t>_2026.01.16)</w:t>
+        <w:t>QView API Documentation (v17_2026.01.16)</w:t>
       </w:r>
     </w:p>
     <w:p>
@@ -2883,14 +2875,7 @@
           <w:b/>
           <w:bCs/>
         </w:rPr>
-        <w:t>tru</w:t>
-      </w:r>
-      <w:r>
-        <w:rPr>
-          <w:b/>
-          <w:bCs/>
-        </w:rPr>
-        <w:t>e</w:t>
+        <w:t>true</w:t>
       </w:r>
     </w:p>
     <w:p>
@@ -5814,7 +5799,11 @@
       </w:pPr>
       <w:r>
         <w:rPr/>
-        <w:t>POST</w:t>
+        <w:t xml:space="preserve">POST </w:t>
+      </w:r>
+      <w:r>
+        <w:rPr/>
+        <w:t>Tournament</w:t>
       </w:r>
     </w:p>
     <w:p>
@@ -5969,7 +5958,11 @@
       </w:pPr>
       <w:r>
         <w:rPr/>
-        <w:t>PUT</w:t>
+        <w:t xml:space="preserve">POST </w:t>
+      </w:r>
+      <w:r>
+        <w:rPr/>
+        <w:t>Admin of Tournament</w:t>
       </w:r>
     </w:p>
     <w:p>
@@ -5991,64 +5984,101 @@
           <w:b/>
           <w:bCs/>
         </w:rPr>
-        <w:t>true</w:t>
-      </w:r>
-    </w:p>
-    <w:p>
-      <w:pPr>
-        <w:pStyle w:val="normal1"/>
-        <w:numPr>
-          <w:ilvl w:val="1"/>
-          <w:numId w:val="1"/>
-        </w:numPr>
-        <w:ind w:hanging="360" w:left="1440"/>
-        <w:rPr/>
-      </w:pPr>
-      <w:r>
-        <w:rPr/>
-        <w:t>HTTP method: ‘PUT’</w:t>
-      </w:r>
-    </w:p>
-    <w:p>
-      <w:pPr>
-        <w:pStyle w:val="normal1"/>
-        <w:numPr>
-          <w:ilvl w:val="1"/>
-          <w:numId w:val="1"/>
-        </w:numPr>
-        <w:ind w:hanging="360" w:left="1440"/>
-        <w:rPr/>
-      </w:pPr>
-      <w:r>
-        <w:rPr/>
-        <w:t>endpoint: {base_uri}/api/tournaments/{id}</w:t>
-      </w:r>
-    </w:p>
-    <w:p>
-      <w:pPr>
-        <w:pStyle w:val="normal1"/>
-        <w:numPr>
-          <w:ilvl w:val="1"/>
-          <w:numId w:val="1"/>
-        </w:numPr>
-        <w:ind w:hanging="360" w:left="1440"/>
-        <w:rPr/>
-      </w:pPr>
-      <w:r>
-        <w:rPr/>
-        <w:t xml:space="preserve">description: </w:t>
-      </w:r>
-    </w:p>
-    <w:p>
-      <w:pPr>
-        <w:pStyle w:val="normal1"/>
-        <w:numPr>
-          <w:ilvl w:val="1"/>
-          <w:numId w:val="1"/>
-        </w:numPr>
-        <w:ind w:hanging="360" w:left="1440"/>
-        <w:rPr/>
-      </w:pPr>
+        <w:t>tru</w:t>
+      </w:r>
+      <w:r>
+        <w:rPr>
+          <w:b/>
+          <w:bCs/>
+        </w:rPr>
+        <w:t>e</w:t>
+      </w:r>
+    </w:p>
+    <w:p>
+      <w:pPr>
+        <w:pStyle w:val="normal1"/>
+        <w:numPr>
+          <w:ilvl w:val="1"/>
+          <w:numId w:val="1"/>
+        </w:numPr>
+        <w:ind w:hanging="360" w:left="1440"/>
+        <w:rPr/>
+      </w:pPr>
+      <w:r>
+        <w:rPr/>
+        <w:t>HTTP method: ‘POST’</w:t>
+      </w:r>
+    </w:p>
+    <w:p>
+      <w:pPr>
+        <w:pStyle w:val="normal1"/>
+        <w:numPr>
+          <w:ilvl w:val="1"/>
+          <w:numId w:val="1"/>
+        </w:numPr>
+        <w:ind w:hanging="360" w:left="1440"/>
+        <w:rPr/>
+      </w:pPr>
+      <w:r>
+        <w:rPr/>
+        <w:t>endpoint: {base_uri}/api/tournaments/</w:t>
+      </w:r>
+      <w:r>
+        <w:rPr/>
+        <w:t>{</w:t>
+      </w:r>
+      <w:r>
+        <w:rPr/>
+        <w:t>tour_</w:t>
+      </w:r>
+      <w:r>
+        <w:rPr/>
+        <w:t>id}/admin/</w:t>
+      </w:r>
+      <w:r>
+        <w:rPr/>
+        <w:t>{user_id}</w:t>
+      </w:r>
+    </w:p>
+    <w:p>
+      <w:pPr>
+        <w:pStyle w:val="normal1"/>
+        <w:numPr>
+          <w:ilvl w:val="1"/>
+          <w:numId w:val="1"/>
+        </w:numPr>
+        <w:ind w:hanging="360" w:left="1440"/>
+        <w:rPr/>
+      </w:pPr>
+      <w:r>
+        <w:rPr/>
+        <w:t>description: Creates a</w:t>
+      </w:r>
+      <w:r>
+        <w:rPr/>
+        <w:t>n Admin User for a given</w:t>
+      </w:r>
+      <w:r>
+        <w:rPr/>
+        <w:t xml:space="preserve"> Tournament</w:t>
+      </w:r>
+    </w:p>
+    <w:p>
+      <w:pPr>
+        <w:pStyle w:val="normal1"/>
+        <w:numPr>
+          <w:ilvl w:val="1"/>
+          <w:numId w:val="1"/>
+        </w:numPr>
+        <w:ind w:hanging="360" w:left="1440"/>
+        <w:rPr>
+          <w:u w:val="none"/>
+        </w:rPr>
+      </w:pPr>
+      <w:r>
+        <w:rPr/>
+        <w:t xml:space="preserve">request </w:t>
+      </w:r>
       <w:r>
         <w:rPr/>
         <w:t xml:space="preserve">body: </w:t>
@@ -6067,11 +6097,13 @@
         <w:spacing w:lineRule="auto" w:line="276" w:before="0" w:after="0"/>
         <w:ind w:hanging="360" w:left="2160" w:right="0"/>
         <w:jc w:val="left"/>
-        <w:rPr/>
-      </w:pPr>
-      <w:r>
-        <w:rPr/>
-        <w:t>only fields that you want to update (other than ID in the URI path) need to be provided</w:t>
+        <w:rPr>
+          <w:u w:val="none"/>
+        </w:rPr>
+      </w:pPr>
+      <w:r>
+        <w:rPr/>
+        <w:t>NewUser struct</w:t>
       </w:r>
     </w:p>
     <w:p>
@@ -6097,69 +6129,132 @@
           <w:numId w:val="1"/>
         </w:numPr>
         <w:ind w:hanging="360" w:left="2160"/>
+        <w:rPr/>
+      </w:pPr>
+      <w:r>
+        <w:rPr/>
+        <w:t>tour_</w:t>
+      </w:r>
+      <w:r>
+        <w:rPr/>
+        <w:t>id</w:t>
+      </w:r>
+    </w:p>
+    <w:p>
+      <w:pPr>
+        <w:pStyle w:val="normal1"/>
+        <w:numPr>
+          <w:ilvl w:val="3"/>
+          <w:numId w:val="1"/>
+        </w:numPr>
+        <w:ind w:hanging="360" w:left="2880"/>
+        <w:rPr>
+          <w:color w:val="FF0000"/>
+        </w:rPr>
+      </w:pPr>
+      <w:r>
+        <w:rPr>
+          <w:color w:val="FF0000"/>
+        </w:rPr>
+        <w:t>Required</w:t>
+      </w:r>
+    </w:p>
+    <w:p>
+      <w:pPr>
+        <w:pStyle w:val="normal1"/>
+        <w:widowControl/>
+        <w:numPr>
+          <w:ilvl w:val="3"/>
+          <w:numId w:val="1"/>
+        </w:numPr>
+        <w:suppressAutoHyphens w:val="true"/>
+        <w:bidi w:val="0"/>
+        <w:spacing w:lineRule="auto" w:line="276" w:before="0" w:after="0"/>
+        <w:ind w:hanging="360" w:left="2880" w:right="0"/>
+        <w:jc w:val="left"/>
+        <w:rPr/>
+      </w:pPr>
+      <w:r>
+        <w:rPr/>
+        <w:t>ID of the Tournament</w:t>
+      </w:r>
+    </w:p>
+    <w:p>
+      <w:pPr>
+        <w:pStyle w:val="normal1"/>
+        <w:numPr>
+          <w:ilvl w:val="2"/>
+          <w:numId w:val="1"/>
+        </w:numPr>
+        <w:ind w:hanging="360" w:left="2160"/>
+        <w:rPr/>
+      </w:pPr>
+      <w:r>
+        <w:rPr/>
+        <w:t>user_</w:t>
+      </w:r>
+      <w:r>
+        <w:rPr/>
+        <w:t>id</w:t>
+      </w:r>
+    </w:p>
+    <w:p>
+      <w:pPr>
+        <w:pStyle w:val="normal1"/>
+        <w:numPr>
+          <w:ilvl w:val="3"/>
+          <w:numId w:val="1"/>
+        </w:numPr>
+        <w:ind w:hanging="360" w:left="2880"/>
+        <w:rPr>
+          <w:color w:val="FF0000"/>
+        </w:rPr>
+      </w:pPr>
+      <w:r>
+        <w:rPr>
+          <w:color w:val="FF0000"/>
+        </w:rPr>
+        <w:t>Required</w:t>
+      </w:r>
+    </w:p>
+    <w:p>
+      <w:pPr>
+        <w:pStyle w:val="normal1"/>
+        <w:widowControl/>
+        <w:numPr>
+          <w:ilvl w:val="3"/>
+          <w:numId w:val="1"/>
+        </w:numPr>
+        <w:suppressAutoHyphens w:val="true"/>
+        <w:bidi w:val="0"/>
+        <w:spacing w:lineRule="auto" w:line="276" w:before="0" w:after="0"/>
+        <w:ind w:hanging="360" w:left="2880" w:right="0"/>
+        <w:jc w:val="left"/>
+        <w:rPr/>
+      </w:pPr>
+      <w:r>
+        <w:rPr/>
+        <w:t xml:space="preserve">ID of the </w:t>
+      </w:r>
+      <w:r>
+        <w:rPr/>
+        <w:t>User (Admin)</w:t>
+      </w:r>
+    </w:p>
+    <w:p>
+      <w:pPr>
+        <w:pStyle w:val="normal1"/>
+        <w:numPr>
+          <w:ilvl w:val="1"/>
+          <w:numId w:val="1"/>
+        </w:numPr>
+        <w:ind w:hanging="360" w:left="1440"/>
         <w:rPr>
           <w:color w:val="000000"/>
         </w:rPr>
       </w:pPr>
       <w:r>
         <w:rPr/>
-        <w:t>id</w:t>
-      </w:r>
-    </w:p>
-    <w:p>
-      <w:pPr>
-        <w:pStyle w:val="normal1"/>
-        <w:numPr>
-          <w:ilvl w:val="3"/>
-          <w:numId w:val="1"/>
-        </w:numPr>
-        <w:ind w:hanging="360" w:left="2880"/>
-        <w:rPr>
-          <w:color w:val="FF0000"/>
-        </w:rPr>
-      </w:pPr>
-      <w:r>
-        <w:rPr>
-          <w:color w:val="FF0000"/>
-        </w:rPr>
-        <w:t>Required</w:t>
-      </w:r>
-    </w:p>
-    <w:p>
-      <w:pPr>
-        <w:pStyle w:val="normal1"/>
-        <w:numPr>
-          <w:ilvl w:val="3"/>
-          <w:numId w:val="1"/>
-        </w:numPr>
-        <w:ind w:hanging="360" w:left="2880"/>
-        <w:rPr>
-          <w:color w:val="000000"/>
-        </w:rPr>
-      </w:pPr>
-      <w:r>
-        <w:rPr>
-          <w:color w:val="000000"/>
-        </w:rPr>
-        <w:t>ID of the Tournament to be updated</w:t>
-      </w:r>
-    </w:p>
-    <w:p>
-      <w:pPr>
-        <w:pStyle w:val="normal1"/>
-        <w:numPr>
-          <w:ilvl w:val="1"/>
-          <w:numId w:val="1"/>
-        </w:numPr>
-        <w:ind w:hanging="360" w:left="1440"/>
-        <w:rPr>
-          <w:color w:val="000000"/>
-        </w:rPr>
-      </w:pPr>
-      <w:r>
-        <w:rPr>
-          <w:color w:val="000000"/>
-        </w:rPr>
         <w:t xml:space="preserve">returns: </w:t>
       </w:r>
     </w:p>
@@ -6184,7 +6279,7 @@
         <w:rPr>
           <w:color w:val="000000"/>
         </w:rPr>
-        <w:t>the updated Tournament</w:t>
+        <w:t>the created Tournament</w:t>
       </w:r>
     </w:p>
     <w:p>
@@ -6199,7 +6294,11 @@
       </w:pPr>
       <w:r>
         <w:rPr/>
-        <w:t>DELETE (by ID)</w:t>
+        <w:t xml:space="preserve">PUT </w:t>
+      </w:r>
+      <w:r>
+        <w:rPr/>
+        <w:t>Tournament</w:t>
       </w:r>
     </w:p>
     <w:p>
@@ -6236,6 +6335,571 @@
       </w:pPr>
       <w:r>
         <w:rPr/>
+        <w:t>HTTP method: ‘PUT’</w:t>
+      </w:r>
+    </w:p>
+    <w:p>
+      <w:pPr>
+        <w:pStyle w:val="normal1"/>
+        <w:numPr>
+          <w:ilvl w:val="1"/>
+          <w:numId w:val="1"/>
+        </w:numPr>
+        <w:ind w:hanging="360" w:left="1440"/>
+        <w:rPr/>
+      </w:pPr>
+      <w:r>
+        <w:rPr/>
+        <w:t>endpoint: {base_uri}/api/tournaments/{id}</w:t>
+      </w:r>
+    </w:p>
+    <w:p>
+      <w:pPr>
+        <w:pStyle w:val="normal1"/>
+        <w:numPr>
+          <w:ilvl w:val="1"/>
+          <w:numId w:val="1"/>
+        </w:numPr>
+        <w:ind w:hanging="360" w:left="1440"/>
+        <w:rPr/>
+      </w:pPr>
+      <w:r>
+        <w:rPr/>
+        <w:t xml:space="preserve">description: </w:t>
+      </w:r>
+    </w:p>
+    <w:p>
+      <w:pPr>
+        <w:pStyle w:val="normal1"/>
+        <w:numPr>
+          <w:ilvl w:val="1"/>
+          <w:numId w:val="1"/>
+        </w:numPr>
+        <w:ind w:hanging="360" w:left="1440"/>
+        <w:rPr/>
+      </w:pPr>
+      <w:r>
+        <w:rPr/>
+        <w:t xml:space="preserve">body: </w:t>
+      </w:r>
+    </w:p>
+    <w:p>
+      <w:pPr>
+        <w:pStyle w:val="normal1"/>
+        <w:widowControl/>
+        <w:numPr>
+          <w:ilvl w:val="2"/>
+          <w:numId w:val="1"/>
+        </w:numPr>
+        <w:suppressAutoHyphens w:val="true"/>
+        <w:bidi w:val="0"/>
+        <w:spacing w:lineRule="auto" w:line="276" w:before="0" w:after="0"/>
+        <w:ind w:hanging="360" w:left="2160" w:right="0"/>
+        <w:jc w:val="left"/>
+        <w:rPr/>
+      </w:pPr>
+      <w:r>
+        <w:rPr/>
+        <w:t>only fields that you want to update (other than ID in the URI path) need to be provided</w:t>
+      </w:r>
+    </w:p>
+    <w:p>
+      <w:pPr>
+        <w:pStyle w:val="normal1"/>
+        <w:numPr>
+          <w:ilvl w:val="1"/>
+          <w:numId w:val="1"/>
+        </w:numPr>
+        <w:ind w:hanging="360" w:left="1440"/>
+        <w:rPr/>
+      </w:pPr>
+      <w:r>
+        <w:rPr/>
+        <w:t>parameters:</w:t>
+      </w:r>
+    </w:p>
+    <w:p>
+      <w:pPr>
+        <w:pStyle w:val="normal1"/>
+        <w:numPr>
+          <w:ilvl w:val="2"/>
+          <w:numId w:val="1"/>
+        </w:numPr>
+        <w:ind w:hanging="360" w:left="2160"/>
+        <w:rPr>
+          <w:color w:val="000000"/>
+        </w:rPr>
+      </w:pPr>
+      <w:r>
+        <w:rPr/>
+        <w:t>id</w:t>
+      </w:r>
+    </w:p>
+    <w:p>
+      <w:pPr>
+        <w:pStyle w:val="normal1"/>
+        <w:numPr>
+          <w:ilvl w:val="3"/>
+          <w:numId w:val="1"/>
+        </w:numPr>
+        <w:ind w:hanging="360" w:left="2880"/>
+        <w:rPr>
+          <w:color w:val="FF0000"/>
+        </w:rPr>
+      </w:pPr>
+      <w:r>
+        <w:rPr>
+          <w:color w:val="FF0000"/>
+        </w:rPr>
+        <w:t>Required</w:t>
+      </w:r>
+    </w:p>
+    <w:p>
+      <w:pPr>
+        <w:pStyle w:val="normal1"/>
+        <w:numPr>
+          <w:ilvl w:val="3"/>
+          <w:numId w:val="1"/>
+        </w:numPr>
+        <w:ind w:hanging="360" w:left="2880"/>
+        <w:rPr>
+          <w:color w:val="000000"/>
+        </w:rPr>
+      </w:pPr>
+      <w:r>
+        <w:rPr>
+          <w:color w:val="000000"/>
+        </w:rPr>
+        <w:t>ID of the Tournament to be updated</w:t>
+      </w:r>
+    </w:p>
+    <w:p>
+      <w:pPr>
+        <w:pStyle w:val="normal1"/>
+        <w:numPr>
+          <w:ilvl w:val="1"/>
+          <w:numId w:val="1"/>
+        </w:numPr>
+        <w:ind w:hanging="360" w:left="1440"/>
+        <w:rPr>
+          <w:color w:val="000000"/>
+        </w:rPr>
+      </w:pPr>
+      <w:r>
+        <w:rPr>
+          <w:color w:val="000000"/>
+        </w:rPr>
+        <w:t xml:space="preserve">returns: </w:t>
+      </w:r>
+    </w:p>
+    <w:p>
+      <w:pPr>
+        <w:pStyle w:val="normal1"/>
+        <w:widowControl/>
+        <w:numPr>
+          <w:ilvl w:val="2"/>
+          <w:numId w:val="1"/>
+        </w:numPr>
+        <w:suppressAutoHyphens w:val="true"/>
+        <w:bidi w:val="0"/>
+        <w:spacing w:lineRule="auto" w:line="276" w:before="0" w:after="0"/>
+        <w:ind w:hanging="360" w:left="2160" w:right="0"/>
+        <w:jc w:val="left"/>
+        <w:rPr>
+          <w:color w:val="000000"/>
+        </w:rPr>
+      </w:pPr>
+      <w:r>
+        <w:rPr>
+          <w:color w:val="000000"/>
+        </w:rPr>
+        <w:t>the updated Tournament</w:t>
+      </w:r>
+    </w:p>
+    <w:p>
+      <w:pPr>
+        <w:pStyle w:val="normal1"/>
+        <w:numPr>
+          <w:ilvl w:val="0"/>
+          <w:numId w:val="1"/>
+        </w:numPr>
+        <w:ind w:hanging="360" w:left="720"/>
+        <w:rPr/>
+      </w:pPr>
+      <w:r>
+        <w:rPr/>
+        <w:t xml:space="preserve">PUT </w:t>
+      </w:r>
+      <w:r>
+        <w:rPr/>
+        <w:t>Admin of Tournament</w:t>
+      </w:r>
+    </w:p>
+    <w:p>
+      <w:pPr>
+        <w:pStyle w:val="normal1"/>
+        <w:numPr>
+          <w:ilvl w:val="1"/>
+          <w:numId w:val="1"/>
+        </w:numPr>
+        <w:ind w:hanging="360" w:left="1440"/>
+        <w:rPr/>
+      </w:pPr>
+      <w:r>
+        <w:rPr/>
+        <w:t xml:space="preserve">built_including_tests: </w:t>
+      </w:r>
+      <w:r>
+        <w:rPr>
+          <w:b/>
+          <w:bCs/>
+        </w:rPr>
+        <w:t>false</w:t>
+      </w:r>
+    </w:p>
+    <w:p>
+      <w:pPr>
+        <w:pStyle w:val="normal1"/>
+        <w:numPr>
+          <w:ilvl w:val="1"/>
+          <w:numId w:val="1"/>
+        </w:numPr>
+        <w:ind w:hanging="360" w:left="1440"/>
+        <w:rPr/>
+      </w:pPr>
+      <w:r>
+        <w:rPr/>
+        <w:t>HTTP method: ‘PUT’</w:t>
+      </w:r>
+    </w:p>
+    <w:p>
+      <w:pPr>
+        <w:pStyle w:val="normal1"/>
+        <w:numPr>
+          <w:ilvl w:val="1"/>
+          <w:numId w:val="1"/>
+        </w:numPr>
+        <w:ind w:hanging="360" w:left="1440"/>
+        <w:rPr/>
+      </w:pPr>
+      <w:r>
+        <w:rPr/>
+        <w:t>endpoint: {base_uri}/api/tournaments/{</w:t>
+      </w:r>
+      <w:r>
+        <w:rPr/>
+        <w:t>tour_</w:t>
+      </w:r>
+      <w:r>
+        <w:rPr/>
+        <w:t>id}/</w:t>
+      </w:r>
+      <w:r>
+        <w:rPr/>
+        <w:t>admins/{user_id}</w:t>
+      </w:r>
+    </w:p>
+    <w:p>
+      <w:pPr>
+        <w:pStyle w:val="normal1"/>
+        <w:numPr>
+          <w:ilvl w:val="1"/>
+          <w:numId w:val="1"/>
+        </w:numPr>
+        <w:ind w:hanging="360" w:left="1440"/>
+        <w:rPr/>
+      </w:pPr>
+      <w:r>
+        <w:rPr/>
+        <w:t xml:space="preserve">description: </w:t>
+      </w:r>
+    </w:p>
+    <w:p>
+      <w:pPr>
+        <w:pStyle w:val="normal1"/>
+        <w:numPr>
+          <w:ilvl w:val="1"/>
+          <w:numId w:val="1"/>
+        </w:numPr>
+        <w:ind w:hanging="360" w:left="1440"/>
+        <w:rPr/>
+      </w:pPr>
+      <w:r>
+        <w:rPr/>
+        <w:t xml:space="preserve">body: </w:t>
+      </w:r>
+    </w:p>
+    <w:p>
+      <w:pPr>
+        <w:pStyle w:val="normal1"/>
+        <w:widowControl/>
+        <w:numPr>
+          <w:ilvl w:val="2"/>
+          <w:numId w:val="1"/>
+        </w:numPr>
+        <w:suppressAutoHyphens w:val="true"/>
+        <w:bidi w:val="0"/>
+        <w:spacing w:lineRule="auto" w:line="276" w:before="0" w:after="0"/>
+        <w:ind w:hanging="360" w:left="2160" w:right="0"/>
+        <w:jc w:val="left"/>
+        <w:rPr/>
+      </w:pPr>
+      <w:r>
+        <w:rPr/>
+        <w:t>only fields that you want to update (other than ID in the URI path) need to be provided</w:t>
+      </w:r>
+    </w:p>
+    <w:p>
+      <w:pPr>
+        <w:pStyle w:val="normal1"/>
+        <w:numPr>
+          <w:ilvl w:val="1"/>
+          <w:numId w:val="1"/>
+        </w:numPr>
+        <w:ind w:hanging="360" w:left="1440"/>
+        <w:rPr/>
+      </w:pPr>
+      <w:r>
+        <w:rPr/>
+        <w:t>parameters:</w:t>
+      </w:r>
+    </w:p>
+    <w:p>
+      <w:pPr>
+        <w:pStyle w:val="normal1"/>
+        <w:numPr>
+          <w:ilvl w:val="2"/>
+          <w:numId w:val="1"/>
+        </w:numPr>
+        <w:ind w:hanging="360" w:left="2160"/>
+        <w:rPr>
+          <w:color w:val="000000"/>
+        </w:rPr>
+      </w:pPr>
+      <w:r>
+        <w:rPr/>
+        <w:t>tour_</w:t>
+      </w:r>
+      <w:r>
+        <w:rPr/>
+        <w:t>id</w:t>
+      </w:r>
+    </w:p>
+    <w:p>
+      <w:pPr>
+        <w:pStyle w:val="normal1"/>
+        <w:numPr>
+          <w:ilvl w:val="3"/>
+          <w:numId w:val="1"/>
+        </w:numPr>
+        <w:ind w:hanging="360" w:left="2880"/>
+        <w:rPr>
+          <w:color w:val="FF0000"/>
+        </w:rPr>
+      </w:pPr>
+      <w:r>
+        <w:rPr>
+          <w:color w:val="FF0000"/>
+        </w:rPr>
+        <w:t>Required</w:t>
+      </w:r>
+    </w:p>
+    <w:p>
+      <w:pPr>
+        <w:pStyle w:val="normal1"/>
+        <w:numPr>
+          <w:ilvl w:val="3"/>
+          <w:numId w:val="1"/>
+        </w:numPr>
+        <w:ind w:hanging="360" w:left="2880"/>
+        <w:rPr>
+          <w:color w:val="000000"/>
+        </w:rPr>
+      </w:pPr>
+      <w:r>
+        <w:rPr>
+          <w:color w:val="000000"/>
+        </w:rPr>
+        <w:t>ID of the Tournament to be updated</w:t>
+      </w:r>
+    </w:p>
+    <w:p>
+      <w:pPr>
+        <w:pStyle w:val="normal1"/>
+        <w:numPr>
+          <w:ilvl w:val="2"/>
+          <w:numId w:val="1"/>
+        </w:numPr>
+        <w:ind w:hanging="360" w:left="2160"/>
+        <w:rPr>
+          <w:color w:val="000000"/>
+        </w:rPr>
+      </w:pPr>
+      <w:r>
+        <w:rPr/>
+        <w:t>user_</w:t>
+      </w:r>
+      <w:r>
+        <w:rPr/>
+        <w:t>id</w:t>
+      </w:r>
+    </w:p>
+    <w:p>
+      <w:pPr>
+        <w:pStyle w:val="normal1"/>
+        <w:numPr>
+          <w:ilvl w:val="3"/>
+          <w:numId w:val="1"/>
+        </w:numPr>
+        <w:ind w:hanging="360" w:left="2880"/>
+        <w:rPr>
+          <w:color w:val="FF0000"/>
+        </w:rPr>
+      </w:pPr>
+      <w:r>
+        <w:rPr>
+          <w:color w:val="FF0000"/>
+        </w:rPr>
+        <w:t>Required</w:t>
+      </w:r>
+    </w:p>
+    <w:p>
+      <w:pPr>
+        <w:pStyle w:val="normal1"/>
+        <w:numPr>
+          <w:ilvl w:val="3"/>
+          <w:numId w:val="1"/>
+        </w:numPr>
+        <w:ind w:hanging="360" w:left="2880"/>
+        <w:rPr>
+          <w:color w:val="000000"/>
+        </w:rPr>
+      </w:pPr>
+      <w:r>
+        <w:rPr>
+          <w:color w:val="000000"/>
+        </w:rPr>
+        <w:t xml:space="preserve">ID of the </w:t>
+      </w:r>
+      <w:r>
+        <w:rPr>
+          <w:color w:val="000000"/>
+        </w:rPr>
+        <w:t>User (Admin)</w:t>
+      </w:r>
+      <w:r>
+        <w:rPr>
+          <w:color w:val="000000"/>
+        </w:rPr>
+        <w:t xml:space="preserve"> to be updated</w:t>
+      </w:r>
+    </w:p>
+    <w:p>
+      <w:pPr>
+        <w:pStyle w:val="normal1"/>
+        <w:numPr>
+          <w:ilvl w:val="1"/>
+          <w:numId w:val="1"/>
+        </w:numPr>
+        <w:ind w:hanging="360" w:left="1440"/>
+        <w:rPr>
+          <w:color w:val="000000"/>
+        </w:rPr>
+      </w:pPr>
+      <w:r>
+        <w:rPr>
+          <w:color w:val="000000"/>
+        </w:rPr>
+        <w:t xml:space="preserve">returns: </w:t>
+      </w:r>
+    </w:p>
+    <w:p>
+      <w:pPr>
+        <w:pStyle w:val="normal1"/>
+        <w:widowControl/>
+        <w:numPr>
+          <w:ilvl w:val="2"/>
+          <w:numId w:val="1"/>
+        </w:numPr>
+        <w:suppressAutoHyphens w:val="true"/>
+        <w:bidi w:val="0"/>
+        <w:spacing w:lineRule="auto" w:line="276" w:before="0" w:after="0"/>
+        <w:ind w:hanging="360" w:left="2160" w:right="0"/>
+        <w:jc w:val="left"/>
+        <w:rPr>
+          <w:color w:val="000000"/>
+        </w:rPr>
+      </w:pPr>
+      <w:r>
+        <w:rPr>
+          <w:color w:val="000000"/>
+        </w:rPr>
+        <w:t xml:space="preserve">the updated </w:t>
+      </w:r>
+      <w:r>
+        <w:rPr>
+          <w:color w:val="000000"/>
+        </w:rPr>
+        <w:t>User (Admin)</w:t>
+      </w:r>
+    </w:p>
+    <w:p>
+      <w:pPr>
+        <w:pStyle w:val="normal1"/>
+        <w:numPr>
+          <w:ilvl w:val="0"/>
+          <w:numId w:val="1"/>
+        </w:numPr>
+        <w:ind w:hanging="360" w:left="720"/>
+        <w:rPr/>
+      </w:pPr>
+      <w:r>
+        <w:rPr/>
+        <w:t xml:space="preserve">DELETE </w:t>
+      </w:r>
+      <w:r>
+        <w:rPr/>
+        <w:t>Tournament</w:t>
+      </w:r>
+      <w:r>
+        <w:rPr/>
+        <w:t xml:space="preserve"> (by ID)</w:t>
+      </w:r>
+    </w:p>
+    <w:p>
+      <w:pPr>
+        <w:pStyle w:val="normal1"/>
+        <w:numPr>
+          <w:ilvl w:val="1"/>
+          <w:numId w:val="1"/>
+        </w:numPr>
+        <w:ind w:hanging="360" w:left="1440"/>
+        <w:rPr/>
+      </w:pPr>
+      <w:r>
+        <w:rPr/>
+        <w:t xml:space="preserve">built_including_tests: </w:t>
+      </w:r>
+      <w:r>
+        <w:rPr>
+          <w:b/>
+          <w:bCs/>
+        </w:rPr>
+        <w:t>true</w:t>
+      </w:r>
+    </w:p>
+    <w:p>
+      <w:pPr>
+        <w:pStyle w:val="normal1"/>
+        <w:numPr>
+          <w:ilvl w:val="1"/>
+          <w:numId w:val="1"/>
+        </w:numPr>
+        <w:ind w:hanging="360" w:left="1440"/>
+        <w:rPr/>
+      </w:pPr>
+      <w:r>
+        <w:rPr/>
         <w:t>HTTP method: ‘DELETE’</w:t>
       </w:r>
     </w:p>
@@ -6296,6 +6960,311 @@
       </w:pPr>
       <w:r>
         <w:rPr/>
+        <w:t xml:space="preserve">returns: </w:t>
+      </w:r>
+    </w:p>
+    <w:p>
+      <w:pPr>
+        <w:pStyle w:val="normal1"/>
+        <w:widowControl/>
+        <w:numPr>
+          <w:ilvl w:val="2"/>
+          <w:numId w:val="1"/>
+        </w:numPr>
+        <w:suppressAutoHyphens w:val="true"/>
+        <w:bidi w:val="0"/>
+        <w:spacing w:lineRule="auto" w:line="276" w:before="0" w:after="0"/>
+        <w:ind w:hanging="360" w:left="2160" w:right="0"/>
+        <w:jc w:val="left"/>
+        <w:rPr/>
+      </w:pPr>
+      <w:r>
+        <w:rPr/>
+        <w:t>a 200 OK response only</w:t>
+      </w:r>
+    </w:p>
+    <w:p>
+      <w:pPr>
+        <w:pStyle w:val="normal1"/>
+        <w:numPr>
+          <w:ilvl w:val="0"/>
+          <w:numId w:val="1"/>
+        </w:numPr>
+        <w:ind w:hanging="360" w:left="720"/>
+        <w:rPr/>
+      </w:pPr>
+      <w:r>
+        <w:rPr/>
+        <w:t xml:space="preserve">DELETE </w:t>
+      </w:r>
+      <w:r>
+        <w:rPr/>
+        <w:t xml:space="preserve">Tournament Admin </w:t>
+      </w:r>
+      <w:r>
+        <w:rPr/>
+        <w:t>(by ID)</w:t>
+      </w:r>
+    </w:p>
+    <w:p>
+      <w:pPr>
+        <w:pStyle w:val="normal1"/>
+        <w:numPr>
+          <w:ilvl w:val="1"/>
+          <w:numId w:val="1"/>
+        </w:numPr>
+        <w:ind w:hanging="360" w:left="1440"/>
+        <w:rPr/>
+      </w:pPr>
+      <w:r>
+        <w:rPr/>
+        <w:t xml:space="preserve">built_including_tests: </w:t>
+      </w:r>
+      <w:r>
+        <w:rPr>
+          <w:b/>
+          <w:bCs/>
+        </w:rPr>
+        <w:t>fals</w:t>
+      </w:r>
+      <w:r>
+        <w:rPr>
+          <w:b/>
+          <w:bCs/>
+        </w:rPr>
+        <w:t>e</w:t>
+      </w:r>
+    </w:p>
+    <w:p>
+      <w:pPr>
+        <w:pStyle w:val="normal1"/>
+        <w:numPr>
+          <w:ilvl w:val="1"/>
+          <w:numId w:val="1"/>
+        </w:numPr>
+        <w:ind w:hanging="360" w:left="1440"/>
+        <w:rPr/>
+      </w:pPr>
+      <w:r>
+        <w:rPr/>
+        <w:t>HTTP method: ‘DELETE’</w:t>
+      </w:r>
+    </w:p>
+    <w:p>
+      <w:pPr>
+        <w:pStyle w:val="normal1"/>
+        <w:numPr>
+          <w:ilvl w:val="1"/>
+          <w:numId w:val="1"/>
+        </w:numPr>
+        <w:ind w:hanging="360" w:left="1440"/>
+        <w:rPr/>
+      </w:pPr>
+      <w:r>
+        <w:rPr/>
+        <w:t>endpoint: {base_uri}/api/tournaments/{</w:t>
+      </w:r>
+      <w:r>
+        <w:rPr/>
+        <w:t>tour_</w:t>
+      </w:r>
+      <w:r>
+        <w:rPr/>
+        <w:t>id}/</w:t>
+      </w:r>
+      <w:r>
+        <w:rPr/>
+        <w:t>admins/{user_id}</w:t>
+      </w:r>
+    </w:p>
+    <w:p>
+      <w:pPr>
+        <w:pStyle w:val="normal1"/>
+        <w:numPr>
+          <w:ilvl w:val="1"/>
+          <w:numId w:val="1"/>
+        </w:numPr>
+        <w:ind w:hanging="360" w:left="1440"/>
+        <w:rPr/>
+      </w:pPr>
+      <w:r>
+        <w:rPr/>
+        <w:t>description: Deletes a Tournament</w:t>
+      </w:r>
+    </w:p>
+    <w:p>
+      <w:pPr>
+        <w:pStyle w:val="normal1"/>
+        <w:numPr>
+          <w:ilvl w:val="1"/>
+          <w:numId w:val="1"/>
+        </w:numPr>
+        <w:ind w:hanging="360" w:left="1440"/>
+        <w:rPr/>
+      </w:pPr>
+      <w:r>
+        <w:rPr/>
+        <w:t>parameters:</w:t>
+      </w:r>
+    </w:p>
+    <w:p>
+      <w:pPr>
+        <w:pStyle w:val="normal1"/>
+        <w:numPr>
+          <w:ilvl w:val="2"/>
+          <w:numId w:val="1"/>
+        </w:numPr>
+        <w:ind w:hanging="360" w:left="2160"/>
+        <w:rPr>
+          <w:color w:val="000000"/>
+        </w:rPr>
+      </w:pPr>
+      <w:r>
+        <w:rPr/>
+        <w:t>tour</w:t>
+      </w:r>
+      <w:r>
+        <w:rPr>
+          <w:color w:val="000000"/>
+        </w:rPr>
+        <w:t>_</w:t>
+      </w:r>
+      <w:r>
+        <w:rPr>
+          <w:color w:val="000000"/>
+        </w:rPr>
+        <w:t>id</w:t>
+      </w:r>
+    </w:p>
+    <w:p>
+      <w:pPr>
+        <w:pStyle w:val="normal1"/>
+        <w:numPr>
+          <w:ilvl w:val="3"/>
+          <w:numId w:val="1"/>
+        </w:numPr>
+        <w:ind w:hanging="360" w:left="2880"/>
+        <w:rPr>
+          <w:color w:val="FF0000"/>
+        </w:rPr>
+      </w:pPr>
+      <w:r>
+        <w:rPr>
+          <w:color w:val="FF0000"/>
+        </w:rPr>
+        <w:t>Required</w:t>
+      </w:r>
+    </w:p>
+    <w:p>
+      <w:pPr>
+        <w:pStyle w:val="normal1"/>
+        <w:numPr>
+          <w:ilvl w:val="3"/>
+          <w:numId w:val="1"/>
+        </w:numPr>
+        <w:ind w:hanging="360" w:left="2880"/>
+        <w:rPr>
+          <w:color w:val="000000"/>
+        </w:rPr>
+      </w:pPr>
+      <w:r>
+        <w:rPr>
+          <w:color w:val="000000"/>
+        </w:rPr>
+        <w:t>ID of the Tournament to be updated</w:t>
+      </w:r>
+    </w:p>
+    <w:p>
+      <w:pPr>
+        <w:pStyle w:val="normal1"/>
+        <w:numPr>
+          <w:ilvl w:val="2"/>
+          <w:numId w:val="1"/>
+        </w:numPr>
+        <w:ind w:hanging="360" w:left="2160"/>
+        <w:rPr>
+          <w:color w:val="000000"/>
+        </w:rPr>
+      </w:pPr>
+      <w:r>
+        <w:rPr>
+          <w:color w:val="000000"/>
+        </w:rPr>
+        <w:t>user_</w:t>
+      </w:r>
+      <w:r>
+        <w:rPr>
+          <w:color w:val="000000"/>
+        </w:rPr>
+        <w:t>id</w:t>
+      </w:r>
+    </w:p>
+    <w:p>
+      <w:pPr>
+        <w:pStyle w:val="normal1"/>
+        <w:numPr>
+          <w:ilvl w:val="3"/>
+          <w:numId w:val="1"/>
+        </w:numPr>
+        <w:ind w:hanging="360" w:left="2880"/>
+        <w:rPr>
+          <w:color w:val="FF0000"/>
+        </w:rPr>
+      </w:pPr>
+      <w:r>
+        <w:rPr>
+          <w:color w:val="FF0000"/>
+        </w:rPr>
+        <w:t>Required</w:t>
+      </w:r>
+    </w:p>
+    <w:p>
+      <w:pPr>
+        <w:pStyle w:val="normal1"/>
+        <w:numPr>
+          <w:ilvl w:val="3"/>
+          <w:numId w:val="1"/>
+        </w:numPr>
+        <w:ind w:hanging="360" w:left="2880"/>
+        <w:rPr>
+          <w:color w:val="000000"/>
+        </w:rPr>
+      </w:pPr>
+      <w:r>
+        <w:rPr>
+          <w:color w:val="000000"/>
+        </w:rPr>
+        <w:t xml:space="preserve">ID of the </w:t>
+      </w:r>
+      <w:r>
+        <w:rPr>
+          <w:color w:val="000000"/>
+        </w:rPr>
+        <w:t>User (Admin)</w:t>
+      </w:r>
+      <w:r>
+        <w:rPr>
+          <w:color w:val="000000"/>
+        </w:rPr>
+        <w:t xml:space="preserve"> to be updated</w:t>
+      </w:r>
+    </w:p>
+    <w:p>
+      <w:pPr>
+        <w:pStyle w:val="normal1"/>
+        <w:numPr>
+          <w:ilvl w:val="1"/>
+          <w:numId w:val="1"/>
+        </w:numPr>
+        <w:ind w:hanging="360" w:left="1440"/>
+        <w:rPr>
+          <w:color w:val="000000"/>
+        </w:rPr>
+      </w:pPr>
+      <w:r>
+        <w:rPr>
+          <w:color w:val="000000"/>
+        </w:rPr>
         <w:t xml:space="preserve">returns: </w:t>
       </w:r>
     </w:p>

</xml_diff>

<commit_message>
added passing integration test for get all admins of a tournament
</commit_message>
<xml_diff>
--- a/docs/QView API Documentation.docx
+++ b/docs/QView API Documentation.docx
@@ -12,7 +12,23 @@
       <w:bookmarkEnd w:id="0"/>
       <w:r>
         <w:rPr/>
-        <w:t>QView API Documentation (v17_2026.01.16)</w:t>
+        <w:t>QView API Documentation (v1</w:t>
+      </w:r>
+      <w:r>
+        <w:rPr/>
+        <w:t>9</w:t>
+      </w:r>
+      <w:r>
+        <w:rPr/>
+        <w:t>_2026.01.</w:t>
+      </w:r>
+      <w:r>
+        <w:rPr/>
+        <w:t>20</w:t>
+      </w:r>
+      <w:r>
+        <w:rPr/>
+        <w:t>)</w:t>
       </w:r>
     </w:p>
     <w:p>
@@ -4057,7 +4073,14 @@
           <w:b/>
           <w:bCs/>
         </w:rPr>
-        <w:t>false</w:t>
+        <w:t>tru</w:t>
+      </w:r>
+      <w:r>
+        <w:rPr>
+          <w:b/>
+          <w:bCs/>
+        </w:rPr>
+        <w:t>e</w:t>
       </w:r>
     </w:p>
     <w:p>
@@ -5799,11 +5822,7 @@
       </w:pPr>
       <w:r>
         <w:rPr/>
-        <w:t xml:space="preserve">POST </w:t>
-      </w:r>
-      <w:r>
-        <w:rPr/>
-        <w:t>Tournament</w:t>
+        <w:t>POST Tournament</w:t>
       </w:r>
     </w:p>
     <w:p>
@@ -5958,11 +5977,7 @@
       </w:pPr>
       <w:r>
         <w:rPr/>
-        <w:t xml:space="preserve">POST </w:t>
-      </w:r>
-      <w:r>
-        <w:rPr/>
-        <w:t>Admin of Tournament</w:t>
+        <w:t>POST Admin of Tournament</w:t>
       </w:r>
     </w:p>
     <w:p>
@@ -5984,14 +5999,7 @@
           <w:b/>
           <w:bCs/>
         </w:rPr>
-        <w:t>tru</w:t>
-      </w:r>
-      <w:r>
-        <w:rPr>
-          <w:b/>
-          <w:bCs/>
-        </w:rPr>
-        <w:t>e</w:t>
+        <w:t>true</w:t>
       </w:r>
     </w:p>
     <w:p>
@@ -6021,46 +6029,22 @@
       </w:pPr>
       <w:r>
         <w:rPr/>
-        <w:t>endpoint: {base_uri}/api/tournaments/</w:t>
-      </w:r>
-      <w:r>
-        <w:rPr/>
-        <w:t>{</w:t>
-      </w:r>
-      <w:r>
-        <w:rPr/>
-        <w:t>tour_</w:t>
-      </w:r>
-      <w:r>
-        <w:rPr/>
-        <w:t>id}/admin/</w:t>
-      </w:r>
-      <w:r>
-        <w:rPr/>
-        <w:t>{user_id}</w:t>
-      </w:r>
-    </w:p>
-    <w:p>
-      <w:pPr>
-        <w:pStyle w:val="normal1"/>
-        <w:numPr>
-          <w:ilvl w:val="1"/>
-          <w:numId w:val="1"/>
-        </w:numPr>
-        <w:ind w:hanging="360" w:left="1440"/>
-        <w:rPr/>
-      </w:pPr>
-      <w:r>
-        <w:rPr/>
-        <w:t>description: Creates a</w:t>
-      </w:r>
-      <w:r>
-        <w:rPr/>
-        <w:t>n Admin User for a given</w:t>
-      </w:r>
-      <w:r>
-        <w:rPr/>
-        <w:t xml:space="preserve"> Tournament</w:t>
+        <w:t>endpoint: {base_uri}/api/tournaments/{tour_id}/admin/{user_id}</w:t>
+      </w:r>
+    </w:p>
+    <w:p>
+      <w:pPr>
+        <w:pStyle w:val="normal1"/>
+        <w:numPr>
+          <w:ilvl w:val="1"/>
+          <w:numId w:val="1"/>
+        </w:numPr>
+        <w:ind w:hanging="360" w:left="1440"/>
+        <w:rPr/>
+      </w:pPr>
+      <w:r>
+        <w:rPr/>
+        <w:t>description: Creates an Admin User for a given Tournament</w:t>
       </w:r>
     </w:p>
     <w:p>
@@ -6077,11 +6061,7 @@
       </w:pPr>
       <w:r>
         <w:rPr/>
-        <w:t xml:space="preserve">request </w:t>
-      </w:r>
-      <w:r>
-        <w:rPr/>
-        <w:t xml:space="preserve">body: </w:t>
+        <w:t xml:space="preserve">request body: </w:t>
       </w:r>
     </w:p>
     <w:p>
@@ -6133,11 +6113,7 @@
       </w:pPr>
       <w:r>
         <w:rPr/>
-        <w:t>tour_</w:t>
-      </w:r>
-      <w:r>
-        <w:rPr/>
-        <w:t>id</w:t>
+        <w:t>tour_id</w:t>
       </w:r>
     </w:p>
     <w:p>
@@ -6191,11 +6167,7 @@
       </w:pPr>
       <w:r>
         <w:rPr/>
-        <w:t>user_</w:t>
-      </w:r>
-      <w:r>
-        <w:rPr/>
-        <w:t>id</w:t>
+        <w:t>user_id</w:t>
       </w:r>
     </w:p>
     <w:p>
@@ -6234,11 +6206,7 @@
       </w:pPr>
       <w:r>
         <w:rPr/>
-        <w:t xml:space="preserve">ID of the </w:t>
-      </w:r>
-      <w:r>
-        <w:rPr/>
-        <w:t>User (Admin)</w:t>
+        <w:t>ID of the User (Admin)</w:t>
       </w:r>
     </w:p>
     <w:p>
@@ -6294,11 +6262,7 @@
       </w:pPr>
       <w:r>
         <w:rPr/>
-        <w:t xml:space="preserve">PUT </w:t>
-      </w:r>
-      <w:r>
-        <w:rPr/>
-        <w:t>Tournament</w:t>
+        <w:t>PUT Tournament</w:t>
       </w:r>
     </w:p>
     <w:p>
@@ -6528,11 +6492,7 @@
       </w:pPr>
       <w:r>
         <w:rPr/>
-        <w:t xml:space="preserve">PUT </w:t>
-      </w:r>
-      <w:r>
-        <w:rPr/>
-        <w:t>Admin of Tournament</w:t>
+        <w:t>PUT Admin of Tournament</w:t>
       </w:r>
     </w:p>
     <w:p>
@@ -6584,19 +6544,7 @@
       </w:pPr>
       <w:r>
         <w:rPr/>
-        <w:t>endpoint: {base_uri}/api/tournaments/{</w:t>
-      </w:r>
-      <w:r>
-        <w:rPr/>
-        <w:t>tour_</w:t>
-      </w:r>
-      <w:r>
-        <w:rPr/>
-        <w:t>id}/</w:t>
-      </w:r>
-      <w:r>
-        <w:rPr/>
-        <w:t>admins/{user_id}</w:t>
+        <w:t>endpoint: {base_uri}/api/tournaments/{tour_id}/admins/{user_id}</w:t>
       </w:r>
     </w:p>
     <w:p>
@@ -6678,11 +6626,7 @@
       </w:pPr>
       <w:r>
         <w:rPr/>
-        <w:t>tour_</w:t>
-      </w:r>
-      <w:r>
-        <w:rPr/>
-        <w:t>id</w:t>
+        <w:t>tour_id</w:t>
       </w:r>
     </w:p>
     <w:p>
@@ -6737,11 +6681,7 @@
       </w:pPr>
       <w:r>
         <w:rPr/>
-        <w:t>user_</w:t>
-      </w:r>
-      <w:r>
-        <w:rPr/>
-        <w:t>id</w:t>
+        <w:t>user_id</w:t>
       </w:r>
     </w:p>
     <w:p>
@@ -6779,19 +6719,7 @@
         <w:rPr>
           <w:color w:val="000000"/>
         </w:rPr>
-        <w:t xml:space="preserve">ID of the </w:t>
-      </w:r>
-      <w:r>
-        <w:rPr>
-          <w:color w:val="000000"/>
-        </w:rPr>
-        <w:t>User (Admin)</w:t>
-      </w:r>
-      <w:r>
-        <w:rPr>
-          <w:color w:val="000000"/>
-        </w:rPr>
-        <w:t xml:space="preserve"> to be updated</w:t>
+        <w:t>ID of the User (Admin) to be updated</w:t>
       </w:r>
     </w:p>
     <w:p>
@@ -6834,13 +6762,7 @@
         <w:rPr>
           <w:color w:val="000000"/>
         </w:rPr>
-        <w:t xml:space="preserve">the updated </w:t>
-      </w:r>
-      <w:r>
-        <w:rPr>
-          <w:color w:val="000000"/>
-        </w:rPr>
-        <w:t>User (Admin)</w:t>
+        <w:t>the updated User (Admin)</w:t>
       </w:r>
     </w:p>
     <w:p>
@@ -6855,15 +6777,7 @@
       </w:pPr>
       <w:r>
         <w:rPr/>
-        <w:t xml:space="preserve">DELETE </w:t>
-      </w:r>
-      <w:r>
-        <w:rPr/>
-        <w:t>Tournament</w:t>
-      </w:r>
-      <w:r>
-        <w:rPr/>
-        <w:t xml:space="preserve"> (by ID)</w:t>
+        <w:t>DELETE Tournament (by ID)</w:t>
       </w:r>
     </w:p>
     <w:p>
@@ -6995,15 +6909,7 @@
       </w:pPr>
       <w:r>
         <w:rPr/>
-        <w:t xml:space="preserve">DELETE </w:t>
-      </w:r>
-      <w:r>
-        <w:rPr/>
-        <w:t xml:space="preserve">Tournament Admin </w:t>
-      </w:r>
-      <w:r>
-        <w:rPr/>
-        <w:t>(by ID)</w:t>
+        <w:t>DELETE Tournament Admin (by ID)</w:t>
       </w:r>
     </w:p>
     <w:p>
@@ -7025,14 +6931,7 @@
           <w:b/>
           <w:bCs/>
         </w:rPr>
-        <w:t>fals</w:t>
-      </w:r>
-      <w:r>
-        <w:rPr>
-          <w:b/>
-          <w:bCs/>
-        </w:rPr>
-        <w:t>e</w:t>
+        <w:t>false</w:t>
       </w:r>
     </w:p>
     <w:p>
@@ -7062,19 +6961,7 @@
       </w:pPr>
       <w:r>
         <w:rPr/>
-        <w:t>endpoint: {base_uri}/api/tournaments/{</w:t>
-      </w:r>
-      <w:r>
-        <w:rPr/>
-        <w:t>tour_</w:t>
-      </w:r>
-      <w:r>
-        <w:rPr/>
-        <w:t>id}/</w:t>
-      </w:r>
-      <w:r>
-        <w:rPr/>
-        <w:t>admins/{user_id}</w:t>
+        <w:t>endpoint: {base_uri}/api/tournaments/{tour_id}/admins/{user_id}</w:t>
       </w:r>
     </w:p>
     <w:p>
@@ -7127,13 +7014,64 @@
         <w:rPr>
           <w:color w:val="000000"/>
         </w:rPr>
-        <w:t>_</w:t>
-      </w:r>
-      <w:r>
+        <w:t>_id</w:t>
+      </w:r>
+    </w:p>
+    <w:p>
+      <w:pPr>
+        <w:pStyle w:val="normal1"/>
+        <w:numPr>
+          <w:ilvl w:val="3"/>
+          <w:numId w:val="1"/>
+        </w:numPr>
+        <w:ind w:hanging="360" w:left="2880"/>
+        <w:rPr>
+          <w:color w:val="FF0000"/>
+        </w:rPr>
+      </w:pPr>
+      <w:r>
+        <w:rPr>
+          <w:color w:val="FF0000"/>
+        </w:rPr>
+        <w:t>Required</w:t>
+      </w:r>
+    </w:p>
+    <w:p>
+      <w:pPr>
+        <w:pStyle w:val="normal1"/>
+        <w:numPr>
+          <w:ilvl w:val="3"/>
+          <w:numId w:val="1"/>
+        </w:numPr>
+        <w:ind w:hanging="360" w:left="2880"/>
         <w:rPr>
           <w:color w:val="000000"/>
         </w:rPr>
-        <w:t>id</w:t>
+      </w:pPr>
+      <w:r>
+        <w:rPr>
+          <w:color w:val="000000"/>
+        </w:rPr>
+        <w:t>ID of the Tournament to be updated</w:t>
+      </w:r>
+    </w:p>
+    <w:p>
+      <w:pPr>
+        <w:pStyle w:val="normal1"/>
+        <w:numPr>
+          <w:ilvl w:val="2"/>
+          <w:numId w:val="1"/>
+        </w:numPr>
+        <w:ind w:hanging="360" w:left="2160"/>
+        <w:rPr>
+          <w:color w:val="000000"/>
+        </w:rPr>
+      </w:pPr>
+      <w:r>
+        <w:rPr>
+          <w:color w:val="000000"/>
+        </w:rPr>
+        <w:t>user_id</w:t>
       </w:r>
     </w:p>
     <w:p>
@@ -7171,82 +7109,7 @@
         <w:rPr>
           <w:color w:val="000000"/>
         </w:rPr>
-        <w:t>ID of the Tournament to be updated</w:t>
-      </w:r>
-    </w:p>
-    <w:p>
-      <w:pPr>
-        <w:pStyle w:val="normal1"/>
-        <w:numPr>
-          <w:ilvl w:val="2"/>
-          <w:numId w:val="1"/>
-        </w:numPr>
-        <w:ind w:hanging="360" w:left="2160"/>
-        <w:rPr>
-          <w:color w:val="000000"/>
-        </w:rPr>
-      </w:pPr>
-      <w:r>
-        <w:rPr>
-          <w:color w:val="000000"/>
-        </w:rPr>
-        <w:t>user_</w:t>
-      </w:r>
-      <w:r>
-        <w:rPr>
-          <w:color w:val="000000"/>
-        </w:rPr>
-        <w:t>id</w:t>
-      </w:r>
-    </w:p>
-    <w:p>
-      <w:pPr>
-        <w:pStyle w:val="normal1"/>
-        <w:numPr>
-          <w:ilvl w:val="3"/>
-          <w:numId w:val="1"/>
-        </w:numPr>
-        <w:ind w:hanging="360" w:left="2880"/>
-        <w:rPr>
-          <w:color w:val="FF0000"/>
-        </w:rPr>
-      </w:pPr>
-      <w:r>
-        <w:rPr>
-          <w:color w:val="FF0000"/>
-        </w:rPr>
-        <w:t>Required</w:t>
-      </w:r>
-    </w:p>
-    <w:p>
-      <w:pPr>
-        <w:pStyle w:val="normal1"/>
-        <w:numPr>
-          <w:ilvl w:val="3"/>
-          <w:numId w:val="1"/>
-        </w:numPr>
-        <w:ind w:hanging="360" w:left="2880"/>
-        <w:rPr>
-          <w:color w:val="000000"/>
-        </w:rPr>
-      </w:pPr>
-      <w:r>
-        <w:rPr>
-          <w:color w:val="000000"/>
-        </w:rPr>
-        <w:t xml:space="preserve">ID of the </w:t>
-      </w:r>
-      <w:r>
-        <w:rPr>
-          <w:color w:val="000000"/>
-        </w:rPr>
-        <w:t>User (Admin)</w:t>
-      </w:r>
-      <w:r>
-        <w:rPr>
-          <w:color w:val="000000"/>
-        </w:rPr>
-        <w:t xml:space="preserve"> to be updated</w:t>
+        <w:t>ID of the User (Admin) to be updated</w:t>
       </w:r>
     </w:p>
     <w:p>

</xml_diff>

<commit_message>
added passing integration test for delete admin of tournament
</commit_message>
<xml_diff>
--- a/docs/QView API Documentation.docx
+++ b/docs/QView API Documentation.docx
@@ -12,15 +12,7 @@
       <w:bookmarkEnd w:id="0"/>
       <w:r>
         <w:rPr/>
-        <w:t>QView API Documentation (v1</w:t>
-      </w:r>
-      <w:r>
-        <w:rPr/>
-        <w:t>9</w:t>
-      </w:r>
-      <w:r>
-        <w:rPr/>
-        <w:t>_2026.01.</w:t>
+        <w:t>QView API Documentation (v</w:t>
       </w:r>
       <w:r>
         <w:rPr/>
@@ -28,7 +20,7 @@
       </w:r>
       <w:r>
         <w:rPr/>
-        <w:t>)</w:t>
+        <w:t>_2026.01.20)</w:t>
       </w:r>
     </w:p>
     <w:p>
@@ -4073,14 +4065,7 @@
           <w:b/>
           <w:bCs/>
         </w:rPr>
-        <w:t>tru</w:t>
-      </w:r>
-      <w:r>
-        <w:rPr>
-          <w:b/>
-          <w:bCs/>
-        </w:rPr>
-        <w:t>e</w:t>
+        <w:t>true</w:t>
       </w:r>
     </w:p>
     <w:p>
@@ -6931,7 +6916,7 @@
           <w:b/>
           <w:bCs/>
         </w:rPr>
-        <w:t>false</w:t>
+        <w:t>true</w:t>
       </w:r>
     </w:p>
     <w:p>

</xml_diff>

<commit_message>
added first passing integration test for create Room endpoint
</commit_message>
<xml_diff>
--- a/docs/QView API Documentation.docx
+++ b/docs/QView API Documentation.docx
@@ -12,15 +12,23 @@
       <w:bookmarkEnd w:id="0"/>
       <w:r>
         <w:rPr/>
-        <w:t>QView API Documentation (v</w:t>
-      </w:r>
-      <w:r>
-        <w:rPr/>
-        <w:t>20</w:t>
-      </w:r>
-      <w:r>
-        <w:rPr/>
-        <w:t>_2026.01.20)</w:t>
+        <w:t>QView API Documentation (v2</w:t>
+      </w:r>
+      <w:r>
+        <w:rPr/>
+        <w:t>1</w:t>
+      </w:r>
+      <w:r>
+        <w:rPr/>
+        <w:t>_2026.01.2</w:t>
+      </w:r>
+      <w:r>
+        <w:rPr/>
+        <w:t>1</w:t>
+      </w:r>
+      <w:r>
+        <w:rPr/>
+        <w:t>)</w:t>
       </w:r>
     </w:p>
     <w:p>
@@ -10278,7 +10286,7 @@
           <w:b/>
           <w:bCs/>
         </w:rPr>
-        <w:t>false</w:t>
+        <w:t>true</w:t>
       </w:r>
     </w:p>
     <w:p>

</xml_diff>

<commit_message>
added passing integration test for get all Rooms endpoint
</commit_message>
<xml_diff>
--- a/docs/QView API Documentation.docx
+++ b/docs/QView API Documentation.docx
@@ -16,19 +16,11 @@
       </w:r>
       <w:r>
         <w:rPr/>
-        <w:t>1</w:t>
-      </w:r>
-      <w:r>
-        <w:rPr/>
-        <w:t>_2026.01.2</w:t>
-      </w:r>
-      <w:r>
-        <w:rPr/>
-        <w:t>1</w:t>
-      </w:r>
-      <w:r>
-        <w:rPr/>
-        <w:t>)</w:t>
+        <w:t>2</w:t>
+      </w:r>
+      <w:r>
+        <w:rPr/>
+        <w:t>_2026.01.21)</w:t>
       </w:r>
     </w:p>
     <w:p>
@@ -9900,7 +9892,14 @@
           <w:b/>
           <w:bCs/>
         </w:rPr>
-        <w:t>false</w:t>
+        <w:t>tru</w:t>
+      </w:r>
+      <w:r>
+        <w:rPr>
+          <w:b/>
+          <w:bCs/>
+        </w:rPr>
+        <w:t>e</w:t>
       </w:r>
     </w:p>
     <w:p>

</xml_diff>

<commit_message>
added passing integration test for get Room by ID endpoint
</commit_message>
<xml_diff>
--- a/docs/QView API Documentation.docx
+++ b/docs/QView API Documentation.docx
@@ -16,7 +16,7 @@
       </w:r>
       <w:r>
         <w:rPr/>
-        <w:t>2</w:t>
+        <w:t>4</w:t>
       </w:r>
       <w:r>
         <w:rPr/>
@@ -4653,7 +4653,14 @@
           <w:b/>
           <w:bCs/>
         </w:rPr>
-        <w:t>false</w:t>
+        <w:t>tru</w:t>
+      </w:r>
+      <w:r>
+        <w:rPr>
+          <w:b/>
+          <w:bCs/>
+        </w:rPr>
+        <w:t>e</w:t>
       </w:r>
     </w:p>
     <w:p>
@@ -9870,7 +9877,11 @@
       </w:pPr>
       <w:r>
         <w:rPr/>
-        <w:t>GET All</w:t>
+        <w:t xml:space="preserve">GET All </w:t>
+      </w:r>
+      <w:r>
+        <w:rPr/>
+        <w:t>Rooms</w:t>
       </w:r>
     </w:p>
     <w:p>
@@ -9892,239 +9903,247 @@
           <w:b/>
           <w:bCs/>
         </w:rPr>
-        <w:t>tru</w:t>
+        <w:t>true</w:t>
+      </w:r>
+    </w:p>
+    <w:p>
+      <w:pPr>
+        <w:pStyle w:val="normal1"/>
+        <w:numPr>
+          <w:ilvl w:val="1"/>
+          <w:numId w:val="1"/>
+        </w:numPr>
+        <w:ind w:hanging="360" w:left="1440"/>
+        <w:rPr/>
+      </w:pPr>
+      <w:r>
+        <w:rPr/>
+        <w:t>HTTP method: ‘GET’</w:t>
+      </w:r>
+    </w:p>
+    <w:p>
+      <w:pPr>
+        <w:pStyle w:val="normal1"/>
+        <w:numPr>
+          <w:ilvl w:val="1"/>
+          <w:numId w:val="1"/>
+        </w:numPr>
+        <w:ind w:hanging="360" w:left="1440"/>
+        <w:rPr/>
+      </w:pPr>
+      <w:r>
+        <w:rPr/>
+        <w:t>endpoint: {base_uri}/api/rooms?page={page_num}&amp;page_size={num_of_rows}</w:t>
+      </w:r>
+    </w:p>
+    <w:p>
+      <w:pPr>
+        <w:pStyle w:val="normal1"/>
+        <w:numPr>
+          <w:ilvl w:val="1"/>
+          <w:numId w:val="1"/>
+        </w:numPr>
+        <w:ind w:hanging="360" w:left="1440"/>
+        <w:rPr/>
+      </w:pPr>
+      <w:r>
+        <w:rPr/>
+        <w:t xml:space="preserve">description: </w:t>
+      </w:r>
+    </w:p>
+    <w:p>
+      <w:pPr>
+        <w:pStyle w:val="normal1"/>
+        <w:numPr>
+          <w:ilvl w:val="1"/>
+          <w:numId w:val="1"/>
+        </w:numPr>
+        <w:ind w:hanging="360" w:left="1440"/>
+        <w:rPr/>
+      </w:pPr>
+      <w:r>
+        <w:rPr/>
+        <w:t xml:space="preserve">parameters: </w:t>
+      </w:r>
+    </w:p>
+    <w:p>
+      <w:pPr>
+        <w:pStyle w:val="normal1"/>
+        <w:numPr>
+          <w:ilvl w:val="2"/>
+          <w:numId w:val="1"/>
+        </w:numPr>
+        <w:ind w:hanging="360" w:left="2160"/>
+        <w:rPr/>
+      </w:pPr>
+      <w:r>
+        <w:rPr/>
+        <w:t>page={page_num}</w:t>
+      </w:r>
+    </w:p>
+    <w:p>
+      <w:pPr>
+        <w:pStyle w:val="normal1"/>
+        <w:numPr>
+          <w:ilvl w:val="3"/>
+          <w:numId w:val="1"/>
+        </w:numPr>
+        <w:ind w:hanging="360" w:left="2880"/>
+        <w:rPr>
+          <w:color w:val="FF0000"/>
+        </w:rPr>
+      </w:pPr>
+      <w:r>
+        <w:rPr>
+          <w:color w:val="FF0000"/>
+        </w:rPr>
+        <w:t>Required</w:t>
+      </w:r>
+    </w:p>
+    <w:p>
+      <w:pPr>
+        <w:pStyle w:val="normal1"/>
+        <w:numPr>
+          <w:ilvl w:val="3"/>
+          <w:numId w:val="1"/>
+        </w:numPr>
+        <w:ind w:hanging="360" w:left="2880"/>
+        <w:rPr/>
+      </w:pPr>
+      <w:r>
+        <w:rPr/>
+        <w:t>Defines which page to return</w:t>
+      </w:r>
+    </w:p>
+    <w:p>
+      <w:pPr>
+        <w:pStyle w:val="normal1"/>
+        <w:numPr>
+          <w:ilvl w:val="3"/>
+          <w:numId w:val="1"/>
+        </w:numPr>
+        <w:ind w:hanging="360" w:left="2880"/>
+        <w:rPr/>
+      </w:pPr>
+      <w:r>
+        <w:rPr/>
+        <w:t>First page = 0 (zero)</w:t>
+      </w:r>
+    </w:p>
+    <w:p>
+      <w:pPr>
+        <w:pStyle w:val="normal1"/>
+        <w:numPr>
+          <w:ilvl w:val="2"/>
+          <w:numId w:val="1"/>
+        </w:numPr>
+        <w:ind w:hanging="360" w:left="2160"/>
+        <w:rPr/>
+      </w:pPr>
+      <w:r>
+        <w:rPr/>
+        <w:t>page_size={num_of_rows}</w:t>
+      </w:r>
+    </w:p>
+    <w:p>
+      <w:pPr>
+        <w:pStyle w:val="normal1"/>
+        <w:numPr>
+          <w:ilvl w:val="3"/>
+          <w:numId w:val="1"/>
+        </w:numPr>
+        <w:ind w:hanging="360" w:left="2880"/>
+        <w:rPr>
+          <w:color w:val="FF0000"/>
+        </w:rPr>
+      </w:pPr>
+      <w:r>
+        <w:rPr>
+          <w:color w:val="FF0000"/>
+        </w:rPr>
+        <w:t>Required</w:t>
+      </w:r>
+    </w:p>
+    <w:p>
+      <w:pPr>
+        <w:pStyle w:val="normal1"/>
+        <w:numPr>
+          <w:ilvl w:val="3"/>
+          <w:numId w:val="1"/>
+        </w:numPr>
+        <w:ind w:hanging="360" w:left="2880"/>
+        <w:rPr/>
+      </w:pPr>
+      <w:r>
+        <w:rPr/>
+        <w:t>Defines how many rows to return for the selected page</w:t>
+      </w:r>
+    </w:p>
+    <w:p>
+      <w:pPr>
+        <w:pStyle w:val="normal1"/>
+        <w:numPr>
+          <w:ilvl w:val="1"/>
+          <w:numId w:val="1"/>
+        </w:numPr>
+        <w:ind w:hanging="360" w:left="1440"/>
+        <w:rPr/>
+      </w:pPr>
+      <w:r>
+        <w:rPr/>
+        <w:t xml:space="preserve">returns: </w:t>
+      </w:r>
+    </w:p>
+    <w:p>
+      <w:pPr>
+        <w:pStyle w:val="normal1"/>
+        <w:numPr>
+          <w:ilvl w:val="0"/>
+          <w:numId w:val="1"/>
+        </w:numPr>
+        <w:ind w:hanging="360" w:left="720"/>
+        <w:rPr/>
+      </w:pPr>
+      <w:r>
+        <w:rPr/>
+        <w:t xml:space="preserve">GET </w:t>
+      </w:r>
+      <w:r>
+        <w:rPr/>
+        <w:t xml:space="preserve">Room </w:t>
+      </w:r>
+      <w:r>
+        <w:rPr/>
+        <w:t>by ID</w:t>
+      </w:r>
+    </w:p>
+    <w:p>
+      <w:pPr>
+        <w:pStyle w:val="normal1"/>
+        <w:numPr>
+          <w:ilvl w:val="1"/>
+          <w:numId w:val="1"/>
+        </w:numPr>
+        <w:ind w:hanging="360" w:left="1440"/>
+        <w:rPr/>
+      </w:pPr>
+      <w:r>
+        <w:rPr/>
+        <w:t xml:space="preserve">built_including_tests: </w:t>
       </w:r>
       <w:r>
         <w:rPr>
           <w:b/>
           <w:bCs/>
         </w:rPr>
-        <w:t>e</w:t>
-      </w:r>
-    </w:p>
-    <w:p>
-      <w:pPr>
-        <w:pStyle w:val="normal1"/>
-        <w:numPr>
-          <w:ilvl w:val="1"/>
-          <w:numId w:val="1"/>
-        </w:numPr>
-        <w:ind w:hanging="360" w:left="1440"/>
-        <w:rPr/>
-      </w:pPr>
-      <w:r>
-        <w:rPr/>
-        <w:t>HTTP method: ‘GET’</w:t>
-      </w:r>
-    </w:p>
-    <w:p>
-      <w:pPr>
-        <w:pStyle w:val="normal1"/>
-        <w:numPr>
-          <w:ilvl w:val="1"/>
-          <w:numId w:val="1"/>
-        </w:numPr>
-        <w:ind w:hanging="360" w:left="1440"/>
-        <w:rPr/>
-      </w:pPr>
-      <w:r>
-        <w:rPr/>
-        <w:t>endpoint: {base_uri}/api/rooms?page={page_num}&amp;page_size={num_of_rows}</w:t>
-      </w:r>
-    </w:p>
-    <w:p>
-      <w:pPr>
-        <w:pStyle w:val="normal1"/>
-        <w:numPr>
-          <w:ilvl w:val="1"/>
-          <w:numId w:val="1"/>
-        </w:numPr>
-        <w:ind w:hanging="360" w:left="1440"/>
-        <w:rPr/>
-      </w:pPr>
-      <w:r>
-        <w:rPr/>
-        <w:t xml:space="preserve">description: </w:t>
-      </w:r>
-    </w:p>
-    <w:p>
-      <w:pPr>
-        <w:pStyle w:val="normal1"/>
-        <w:numPr>
-          <w:ilvl w:val="1"/>
-          <w:numId w:val="1"/>
-        </w:numPr>
-        <w:ind w:hanging="360" w:left="1440"/>
-        <w:rPr/>
-      </w:pPr>
-      <w:r>
-        <w:rPr/>
-        <w:t xml:space="preserve">parameters: </w:t>
-      </w:r>
-    </w:p>
-    <w:p>
-      <w:pPr>
-        <w:pStyle w:val="normal1"/>
-        <w:numPr>
-          <w:ilvl w:val="2"/>
-          <w:numId w:val="1"/>
-        </w:numPr>
-        <w:ind w:hanging="360" w:left="2160"/>
-        <w:rPr/>
-      </w:pPr>
-      <w:r>
-        <w:rPr/>
-        <w:t>page={page_num}</w:t>
-      </w:r>
-    </w:p>
-    <w:p>
-      <w:pPr>
-        <w:pStyle w:val="normal1"/>
-        <w:numPr>
-          <w:ilvl w:val="3"/>
-          <w:numId w:val="1"/>
-        </w:numPr>
-        <w:ind w:hanging="360" w:left="2880"/>
-        <w:rPr>
-          <w:color w:val="FF0000"/>
-        </w:rPr>
-      </w:pPr>
-      <w:r>
-        <w:rPr>
-          <w:color w:val="FF0000"/>
-        </w:rPr>
-        <w:t>Required</w:t>
-      </w:r>
-    </w:p>
-    <w:p>
-      <w:pPr>
-        <w:pStyle w:val="normal1"/>
-        <w:numPr>
-          <w:ilvl w:val="3"/>
-          <w:numId w:val="1"/>
-        </w:numPr>
-        <w:ind w:hanging="360" w:left="2880"/>
-        <w:rPr/>
-      </w:pPr>
-      <w:r>
-        <w:rPr/>
-        <w:t>Defines which page to return</w:t>
-      </w:r>
-    </w:p>
-    <w:p>
-      <w:pPr>
-        <w:pStyle w:val="normal1"/>
-        <w:numPr>
-          <w:ilvl w:val="3"/>
-          <w:numId w:val="1"/>
-        </w:numPr>
-        <w:ind w:hanging="360" w:left="2880"/>
-        <w:rPr/>
-      </w:pPr>
-      <w:r>
-        <w:rPr/>
-        <w:t>First page = 0 (zero)</w:t>
-      </w:r>
-    </w:p>
-    <w:p>
-      <w:pPr>
-        <w:pStyle w:val="normal1"/>
-        <w:numPr>
-          <w:ilvl w:val="2"/>
-          <w:numId w:val="1"/>
-        </w:numPr>
-        <w:ind w:hanging="360" w:left="2160"/>
-        <w:rPr/>
-      </w:pPr>
-      <w:r>
-        <w:rPr/>
-        <w:t>page_size={num_of_rows}</w:t>
-      </w:r>
-    </w:p>
-    <w:p>
-      <w:pPr>
-        <w:pStyle w:val="normal1"/>
-        <w:numPr>
-          <w:ilvl w:val="3"/>
-          <w:numId w:val="1"/>
-        </w:numPr>
-        <w:ind w:hanging="360" w:left="2880"/>
-        <w:rPr>
-          <w:color w:val="FF0000"/>
-        </w:rPr>
-      </w:pPr>
-      <w:r>
-        <w:rPr>
-          <w:color w:val="FF0000"/>
-        </w:rPr>
-        <w:t>Required</w:t>
-      </w:r>
-    </w:p>
-    <w:p>
-      <w:pPr>
-        <w:pStyle w:val="normal1"/>
-        <w:numPr>
-          <w:ilvl w:val="3"/>
-          <w:numId w:val="1"/>
-        </w:numPr>
-        <w:ind w:hanging="360" w:left="2880"/>
-        <w:rPr/>
-      </w:pPr>
-      <w:r>
-        <w:rPr/>
-        <w:t>Defines how many rows to return for the selected page</w:t>
-      </w:r>
-    </w:p>
-    <w:p>
-      <w:pPr>
-        <w:pStyle w:val="normal1"/>
-        <w:numPr>
-          <w:ilvl w:val="1"/>
-          <w:numId w:val="1"/>
-        </w:numPr>
-        <w:ind w:hanging="360" w:left="1440"/>
-        <w:rPr/>
-      </w:pPr>
-      <w:r>
-        <w:rPr/>
-        <w:t xml:space="preserve">returns: </w:t>
-      </w:r>
-    </w:p>
-    <w:p>
-      <w:pPr>
-        <w:pStyle w:val="normal1"/>
-        <w:numPr>
-          <w:ilvl w:val="0"/>
-          <w:numId w:val="1"/>
-        </w:numPr>
-        <w:ind w:hanging="360" w:left="720"/>
-        <w:rPr/>
-      </w:pPr>
-      <w:r>
-        <w:rPr/>
-        <w:t>GET by ID</w:t>
-      </w:r>
-    </w:p>
-    <w:p>
-      <w:pPr>
-        <w:pStyle w:val="normal1"/>
-        <w:numPr>
-          <w:ilvl w:val="1"/>
-          <w:numId w:val="1"/>
-        </w:numPr>
-        <w:ind w:hanging="360" w:left="1440"/>
-        <w:rPr/>
-      </w:pPr>
-      <w:r>
-        <w:rPr/>
-        <w:t xml:space="preserve">built_including_tests: </w:t>
+        <w:t>tru</w:t>
       </w:r>
       <w:r>
         <w:rPr>
           <w:b/>
           <w:bCs/>
         </w:rPr>
-        <w:t>false</w:t>
+        <w:t>e</w:t>
       </w:r>
     </w:p>
     <w:p>
@@ -10263,7 +10282,11 @@
       </w:pPr>
       <w:r>
         <w:rPr/>
-        <w:t>POST</w:t>
+        <w:t xml:space="preserve">POST </w:t>
+      </w:r>
+      <w:r>
+        <w:rPr/>
+        <w:t>Room</w:t>
       </w:r>
     </w:p>
     <w:p>
@@ -10410,7 +10433,11 @@
       </w:pPr>
       <w:r>
         <w:rPr/>
-        <w:t>PUT</w:t>
+        <w:t xml:space="preserve">PUT </w:t>
+      </w:r>
+      <w:r>
+        <w:rPr/>
+        <w:t>Room</w:t>
       </w:r>
     </w:p>
     <w:p>
@@ -10641,7 +10668,15 @@
       </w:pPr>
       <w:r>
         <w:rPr/>
-        <w:t>DELETE (by ID)</w:t>
+        <w:t xml:space="preserve">DELETE </w:t>
+      </w:r>
+      <w:r>
+        <w:rPr/>
+        <w:t xml:space="preserve">Room </w:t>
+      </w:r>
+      <w:r>
+        <w:rPr/>
+        <w:t>(by ID)</w:t>
       </w:r>
     </w:p>
     <w:p>

</xml_diff>

<commit_message>
added passing integration test for update Room by ID endpoint
</commit_message>
<xml_diff>
--- a/docs/QView API Documentation.docx
+++ b/docs/QView API Documentation.docx
@@ -16,7 +16,7 @@
       </w:r>
       <w:r>
         <w:rPr/>
-        <w:t>4</w:t>
+        <w:t>5</w:t>
       </w:r>
       <w:r>
         <w:rPr/>
@@ -4653,14 +4653,7 @@
           <w:b/>
           <w:bCs/>
         </w:rPr>
-        <w:t>tru</w:t>
-      </w:r>
-      <w:r>
-        <w:rPr>
-          <w:b/>
-          <w:bCs/>
-        </w:rPr>
-        <w:t>e</w:t>
+        <w:t>true</w:t>
       </w:r>
     </w:p>
     <w:p>
@@ -9877,11 +9870,7 @@
       </w:pPr>
       <w:r>
         <w:rPr/>
-        <w:t xml:space="preserve">GET All </w:t>
-      </w:r>
-      <w:r>
-        <w:rPr/>
-        <w:t>Rooms</w:t>
+        <w:t>GET All Rooms</w:t>
       </w:r>
     </w:p>
     <w:p>
@@ -10106,15 +10095,7 @@
       </w:pPr>
       <w:r>
         <w:rPr/>
-        <w:t xml:space="preserve">GET </w:t>
-      </w:r>
-      <w:r>
-        <w:rPr/>
-        <w:t xml:space="preserve">Room </w:t>
-      </w:r>
-      <w:r>
-        <w:rPr/>
-        <w:t>by ID</w:t>
+        <w:t>GET Room by ID</w:t>
       </w:r>
     </w:p>
     <w:p>
@@ -10136,14 +10117,7 @@
           <w:b/>
           <w:bCs/>
         </w:rPr>
-        <w:t>tru</w:t>
-      </w:r>
-      <w:r>
-        <w:rPr>
-          <w:b/>
-          <w:bCs/>
-        </w:rPr>
-        <w:t>e</w:t>
+        <w:t>true</w:t>
       </w:r>
     </w:p>
     <w:p>
@@ -10282,11 +10256,7 @@
       </w:pPr>
       <w:r>
         <w:rPr/>
-        <w:t xml:space="preserve">POST </w:t>
-      </w:r>
-      <w:r>
-        <w:rPr/>
-        <w:t>Room</w:t>
+        <w:t>POST Room</w:t>
       </w:r>
     </w:p>
     <w:p>
@@ -10433,11 +10403,7 @@
       </w:pPr>
       <w:r>
         <w:rPr/>
-        <w:t xml:space="preserve">PUT </w:t>
-      </w:r>
-      <w:r>
-        <w:rPr/>
-        <w:t>Room</w:t>
+        <w:t>PUT Room</w:t>
       </w:r>
     </w:p>
     <w:p>
@@ -10459,7 +10425,14 @@
           <w:b/>
           <w:bCs/>
         </w:rPr>
-        <w:t>false</w:t>
+        <w:t>tru</w:t>
+      </w:r>
+      <w:r>
+        <w:rPr>
+          <w:b/>
+          <w:bCs/>
+        </w:rPr>
+        <w:t>e</w:t>
       </w:r>
     </w:p>
     <w:p>
@@ -10668,15 +10641,7 @@
       </w:pPr>
       <w:r>
         <w:rPr/>
-        <w:t xml:space="preserve">DELETE </w:t>
-      </w:r>
-      <w:r>
-        <w:rPr/>
-        <w:t xml:space="preserve">Room </w:t>
-      </w:r>
-      <w:r>
-        <w:rPr/>
-        <w:t>(by ID)</w:t>
+        <w:t>DELETE Room (by ID)</w:t>
       </w:r>
     </w:p>
     <w:p>

</xml_diff>

<commit_message>
added passing integration test for delete Room by ID endpoint
</commit_message>
<xml_diff>
--- a/docs/QView API Documentation.docx
+++ b/docs/QView API Documentation.docx
@@ -16,7 +16,7 @@
       </w:r>
       <w:r>
         <w:rPr/>
-        <w:t>5</w:t>
+        <w:t>6</w:t>
       </w:r>
       <w:r>
         <w:rPr/>
@@ -10425,14 +10425,7 @@
           <w:b/>
           <w:bCs/>
         </w:rPr>
-        <w:t>tru</w:t>
-      </w:r>
-      <w:r>
-        <w:rPr>
-          <w:b/>
-          <w:bCs/>
-        </w:rPr>
-        <w:t>e</w:t>
+        <w:t>true</w:t>
       </w:r>
     </w:p>
     <w:p>
@@ -10663,7 +10656,14 @@
           <w:b/>
           <w:bCs/>
         </w:rPr>
-        <w:t>false</w:t>
+        <w:t>tru</w:t>
+      </w:r>
+      <w:r>
+        <w:rPr>
+          <w:b/>
+          <w:bCs/>
+        </w:rPr>
+        <w:t>e</w:t>
       </w:r>
     </w:p>
     <w:p>

</xml_diff>

<commit_message>
added passing integration test for create Round endpoint
</commit_message>
<xml_diff>
--- a/docs/QView API Documentation.docx
+++ b/docs/QView API Documentation.docx
@@ -16,7 +16,7 @@
       </w:r>
       <w:r>
         <w:rPr/>
-        <w:t>6</w:t>
+        <w:t>7</w:t>
       </w:r>
       <w:r>
         <w:rPr/>
@@ -8958,7 +8958,11 @@
       </w:pPr>
       <w:r>
         <w:rPr/>
-        <w:t>GET All</w:t>
+        <w:t xml:space="preserve">GET All </w:t>
+      </w:r>
+      <w:r>
+        <w:rPr/>
+        <w:t>Rounds</w:t>
       </w:r>
     </w:p>
     <w:p>
@@ -9183,7 +9187,15 @@
       </w:pPr>
       <w:r>
         <w:rPr/>
-        <w:t>GET by ID</w:t>
+        <w:t xml:space="preserve">GET </w:t>
+      </w:r>
+      <w:r>
+        <w:rPr/>
+        <w:t xml:space="preserve">Round </w:t>
+      </w:r>
+      <w:r>
+        <w:rPr/>
+        <w:t>by ID</w:t>
       </w:r>
     </w:p>
     <w:p>
@@ -9344,7 +9356,11 @@
       </w:pPr>
       <w:r>
         <w:rPr/>
-        <w:t>POST</w:t>
+        <w:t xml:space="preserve">POST </w:t>
+      </w:r>
+      <w:r>
+        <w:rPr/>
+        <w:t>Round</w:t>
       </w:r>
     </w:p>
     <w:p>
@@ -9366,7 +9382,14 @@
           <w:b/>
           <w:bCs/>
         </w:rPr>
-        <w:t>false</w:t>
+        <w:t>tru</w:t>
+      </w:r>
+      <w:r>
+        <w:rPr>
+          <w:b/>
+          <w:bCs/>
+        </w:rPr>
+        <w:t>e</w:t>
       </w:r>
     </w:p>
     <w:p>
@@ -9491,7 +9514,11 @@
       </w:pPr>
       <w:r>
         <w:rPr/>
-        <w:t>PUT</w:t>
+        <w:t xml:space="preserve">PUT </w:t>
+      </w:r>
+      <w:r>
+        <w:rPr/>
+        <w:t>Round</w:t>
       </w:r>
     </w:p>
     <w:p>
@@ -9722,7 +9749,15 @@
       </w:pPr>
       <w:r>
         <w:rPr/>
-        <w:t>DELETE (by ID)</w:t>
+        <w:t xml:space="preserve">DELETE </w:t>
+      </w:r>
+      <w:r>
+        <w:rPr/>
+        <w:t xml:space="preserve">Round </w:t>
+      </w:r>
+      <w:r>
+        <w:rPr/>
+        <w:t>(by ID)</w:t>
       </w:r>
     </w:p>
     <w:p>
@@ -10656,14 +10691,7 @@
           <w:b/>
           <w:bCs/>
         </w:rPr>
-        <w:t>tru</w:t>
-      </w:r>
-      <w:r>
-        <w:rPr>
-          <w:b/>
-          <w:bCs/>
-        </w:rPr>
-        <w:t>e</w:t>
+        <w:t>true</w:t>
       </w:r>
     </w:p>
     <w:p>

</xml_diff>

<commit_message>
added passing integration test for get all Rounds endpoint
</commit_message>
<xml_diff>
--- a/docs/QView API Documentation.docx
+++ b/docs/QView API Documentation.docx
@@ -16,7 +16,7 @@
       </w:r>
       <w:r>
         <w:rPr/>
-        <w:t>7</w:t>
+        <w:t>8</w:t>
       </w:r>
       <w:r>
         <w:rPr/>
@@ -8958,11 +8958,7 @@
       </w:pPr>
       <w:r>
         <w:rPr/>
-        <w:t xml:space="preserve">GET All </w:t>
-      </w:r>
-      <w:r>
-        <w:rPr/>
-        <w:t>Rounds</w:t>
+        <w:t>GET All Rounds</w:t>
       </w:r>
     </w:p>
     <w:p>
@@ -8984,240 +8980,14 @@
           <w:b/>
           <w:bCs/>
         </w:rPr>
-        <w:t>false</w:t>
-      </w:r>
-    </w:p>
-    <w:p>
-      <w:pPr>
-        <w:pStyle w:val="normal1"/>
-        <w:numPr>
-          <w:ilvl w:val="1"/>
-          <w:numId w:val="1"/>
-        </w:numPr>
-        <w:ind w:hanging="360" w:left="1440"/>
-        <w:rPr/>
-      </w:pPr>
-      <w:r>
-        <w:rPr/>
-        <w:t>HTTP method: ‘GET’</w:t>
-      </w:r>
-    </w:p>
-    <w:p>
-      <w:pPr>
-        <w:pStyle w:val="normal1"/>
-        <w:numPr>
-          <w:ilvl w:val="1"/>
-          <w:numId w:val="1"/>
-        </w:numPr>
-        <w:ind w:hanging="360" w:left="1440"/>
-        <w:rPr/>
-      </w:pPr>
-      <w:r>
-        <w:rPr/>
-        <w:t>endpoint: {base_uri}/api/rounds?page={page_num}&amp;page_size={num_of_rows}</w:t>
-      </w:r>
-    </w:p>
-    <w:p>
-      <w:pPr>
-        <w:pStyle w:val="normal1"/>
-        <w:numPr>
-          <w:ilvl w:val="1"/>
-          <w:numId w:val="1"/>
-        </w:numPr>
-        <w:ind w:hanging="360" w:left="1440"/>
-        <w:rPr/>
-      </w:pPr>
-      <w:r>
-        <w:rPr/>
-        <w:t xml:space="preserve">description: </w:t>
-      </w:r>
-    </w:p>
-    <w:p>
-      <w:pPr>
-        <w:pStyle w:val="normal1"/>
-        <w:numPr>
-          <w:ilvl w:val="1"/>
-          <w:numId w:val="1"/>
-        </w:numPr>
-        <w:ind w:hanging="360" w:left="1440"/>
-        <w:rPr/>
-      </w:pPr>
-      <w:r>
-        <w:rPr/>
-        <w:t xml:space="preserve">parameters: </w:t>
-      </w:r>
-    </w:p>
-    <w:p>
-      <w:pPr>
-        <w:pStyle w:val="normal1"/>
-        <w:numPr>
-          <w:ilvl w:val="2"/>
-          <w:numId w:val="1"/>
-        </w:numPr>
-        <w:ind w:hanging="360" w:left="2160"/>
-        <w:rPr/>
-      </w:pPr>
-      <w:r>
-        <w:rPr/>
-        <w:t>page={page_num}</w:t>
-      </w:r>
-    </w:p>
-    <w:p>
-      <w:pPr>
-        <w:pStyle w:val="normal1"/>
-        <w:numPr>
-          <w:ilvl w:val="3"/>
-          <w:numId w:val="1"/>
-        </w:numPr>
-        <w:ind w:hanging="360" w:left="2880"/>
-        <w:rPr>
-          <w:color w:val="FF0000"/>
-        </w:rPr>
-      </w:pPr>
-      <w:r>
-        <w:rPr>
-          <w:color w:val="FF0000"/>
-        </w:rPr>
-        <w:t>Required</w:t>
-      </w:r>
-    </w:p>
-    <w:p>
-      <w:pPr>
-        <w:pStyle w:val="normal1"/>
-        <w:numPr>
-          <w:ilvl w:val="3"/>
-          <w:numId w:val="1"/>
-        </w:numPr>
-        <w:ind w:hanging="360" w:left="2880"/>
-        <w:rPr/>
-      </w:pPr>
-      <w:r>
-        <w:rPr/>
-        <w:t>Defines which page to return</w:t>
-      </w:r>
-    </w:p>
-    <w:p>
-      <w:pPr>
-        <w:pStyle w:val="normal1"/>
-        <w:numPr>
-          <w:ilvl w:val="3"/>
-          <w:numId w:val="1"/>
-        </w:numPr>
-        <w:ind w:hanging="360" w:left="2880"/>
-        <w:rPr/>
-      </w:pPr>
-      <w:r>
-        <w:rPr/>
-        <w:t>First page = 0 (zero)</w:t>
-      </w:r>
-    </w:p>
-    <w:p>
-      <w:pPr>
-        <w:pStyle w:val="normal1"/>
-        <w:numPr>
-          <w:ilvl w:val="2"/>
-          <w:numId w:val="1"/>
-        </w:numPr>
-        <w:ind w:hanging="360" w:left="2160"/>
-        <w:rPr/>
-      </w:pPr>
-      <w:r>
-        <w:rPr/>
-        <w:t>page_size={num_of_rows}</w:t>
-      </w:r>
-    </w:p>
-    <w:p>
-      <w:pPr>
-        <w:pStyle w:val="normal1"/>
-        <w:numPr>
-          <w:ilvl w:val="3"/>
-          <w:numId w:val="1"/>
-        </w:numPr>
-        <w:ind w:hanging="360" w:left="2880"/>
-        <w:rPr>
-          <w:color w:val="FF0000"/>
-        </w:rPr>
-      </w:pPr>
-      <w:r>
-        <w:rPr>
-          <w:color w:val="FF0000"/>
-        </w:rPr>
-        <w:t>Required</w:t>
-      </w:r>
-    </w:p>
-    <w:p>
-      <w:pPr>
-        <w:pStyle w:val="normal1"/>
-        <w:numPr>
-          <w:ilvl w:val="3"/>
-          <w:numId w:val="1"/>
-        </w:numPr>
-        <w:ind w:hanging="360" w:left="2880"/>
-        <w:rPr/>
-      </w:pPr>
-      <w:r>
-        <w:rPr/>
-        <w:t>Defines how many rows to return for the selected page</w:t>
-      </w:r>
-    </w:p>
-    <w:p>
-      <w:pPr>
-        <w:pStyle w:val="normal1"/>
-        <w:numPr>
-          <w:ilvl w:val="1"/>
-          <w:numId w:val="1"/>
-        </w:numPr>
-        <w:ind w:hanging="360" w:left="1440"/>
-        <w:rPr/>
-      </w:pPr>
-      <w:r>
-        <w:rPr/>
-        <w:t xml:space="preserve">returns: </w:t>
-      </w:r>
-    </w:p>
-    <w:p>
-      <w:pPr>
-        <w:pStyle w:val="normal1"/>
-        <w:numPr>
-          <w:ilvl w:val="0"/>
-          <w:numId w:val="1"/>
-        </w:numPr>
-        <w:ind w:hanging="360" w:left="720"/>
-        <w:rPr/>
-      </w:pPr>
-      <w:r>
-        <w:rPr/>
-        <w:t xml:space="preserve">GET </w:t>
-      </w:r>
-      <w:r>
-        <w:rPr/>
-        <w:t xml:space="preserve">Round </w:t>
-      </w:r>
-      <w:r>
-        <w:rPr/>
-        <w:t>by ID</w:t>
-      </w:r>
-    </w:p>
-    <w:p>
-      <w:pPr>
-        <w:pStyle w:val="normal1"/>
-        <w:numPr>
-          <w:ilvl w:val="1"/>
-          <w:numId w:val="1"/>
-        </w:numPr>
-        <w:ind w:hanging="360" w:left="1440"/>
-        <w:rPr/>
-      </w:pPr>
-      <w:r>
-        <w:rPr/>
-        <w:t xml:space="preserve">built_including_tests: </w:t>
+        <w:t>tru</w:t>
       </w:r>
       <w:r>
         <w:rPr>
           <w:b/>
           <w:bCs/>
         </w:rPr>
-        <w:t>false</w:t>
+        <w:t>e</w:t>
       </w:r>
     </w:p>
     <w:p>
@@ -9247,7 +9017,7 @@
       </w:pPr>
       <w:r>
         <w:rPr/>
-        <w:t>endpoint: {base_uri}/api/rounds/{id}</w:t>
+        <w:t>endpoint: {base_uri}/api/rounds?page={page_num}&amp;page_size={num_of_rows}</w:t>
       </w:r>
     </w:p>
     <w:p>
@@ -9292,7 +9062,7 @@
       </w:pPr>
       <w:r>
         <w:rPr/>
-        <w:t>id</w:t>
+        <w:t>page={page_num}</w:t>
       </w:r>
     </w:p>
     <w:p>
@@ -9326,7 +9096,71 @@
       </w:pPr>
       <w:r>
         <w:rPr/>
-        <w:t>ID of the Round to receive</w:t>
+        <w:t>Defines which page to return</w:t>
+      </w:r>
+    </w:p>
+    <w:p>
+      <w:pPr>
+        <w:pStyle w:val="normal1"/>
+        <w:numPr>
+          <w:ilvl w:val="3"/>
+          <w:numId w:val="1"/>
+        </w:numPr>
+        <w:ind w:hanging="360" w:left="2880"/>
+        <w:rPr/>
+      </w:pPr>
+      <w:r>
+        <w:rPr/>
+        <w:t>First page = 0 (zero)</w:t>
+      </w:r>
+    </w:p>
+    <w:p>
+      <w:pPr>
+        <w:pStyle w:val="normal1"/>
+        <w:numPr>
+          <w:ilvl w:val="2"/>
+          <w:numId w:val="1"/>
+        </w:numPr>
+        <w:ind w:hanging="360" w:left="2160"/>
+        <w:rPr/>
+      </w:pPr>
+      <w:r>
+        <w:rPr/>
+        <w:t>page_size={num_of_rows}</w:t>
+      </w:r>
+    </w:p>
+    <w:p>
+      <w:pPr>
+        <w:pStyle w:val="normal1"/>
+        <w:numPr>
+          <w:ilvl w:val="3"/>
+          <w:numId w:val="1"/>
+        </w:numPr>
+        <w:ind w:hanging="360" w:left="2880"/>
+        <w:rPr>
+          <w:color w:val="FF0000"/>
+        </w:rPr>
+      </w:pPr>
+      <w:r>
+        <w:rPr>
+          <w:color w:val="FF0000"/>
+        </w:rPr>
+        <w:t>Required</w:t>
+      </w:r>
+    </w:p>
+    <w:p>
+      <w:pPr>
+        <w:pStyle w:val="normal1"/>
+        <w:numPr>
+          <w:ilvl w:val="3"/>
+          <w:numId w:val="1"/>
+        </w:numPr>
+        <w:ind w:hanging="360" w:left="2880"/>
+        <w:rPr/>
+      </w:pPr>
+      <w:r>
+        <w:rPr/>
+        <w:t>Defines how many rows to return for the selected page</w:t>
       </w:r>
     </w:p>
     <w:p>
@@ -9356,11 +9190,7 @@
       </w:pPr>
       <w:r>
         <w:rPr/>
-        <w:t xml:space="preserve">POST </w:t>
-      </w:r>
-      <w:r>
-        <w:rPr/>
-        <w:t>Round</w:t>
+        <w:t>GET Round by ID</w:t>
       </w:r>
     </w:p>
     <w:p>
@@ -9382,14 +9212,168 @@
           <w:b/>
           <w:bCs/>
         </w:rPr>
-        <w:t>tru</w:t>
+        <w:t>false</w:t>
+      </w:r>
+    </w:p>
+    <w:p>
+      <w:pPr>
+        <w:pStyle w:val="normal1"/>
+        <w:numPr>
+          <w:ilvl w:val="1"/>
+          <w:numId w:val="1"/>
+        </w:numPr>
+        <w:ind w:hanging="360" w:left="1440"/>
+        <w:rPr/>
+      </w:pPr>
+      <w:r>
+        <w:rPr/>
+        <w:t>HTTP method: ‘GET’</w:t>
+      </w:r>
+    </w:p>
+    <w:p>
+      <w:pPr>
+        <w:pStyle w:val="normal1"/>
+        <w:numPr>
+          <w:ilvl w:val="1"/>
+          <w:numId w:val="1"/>
+        </w:numPr>
+        <w:ind w:hanging="360" w:left="1440"/>
+        <w:rPr/>
+      </w:pPr>
+      <w:r>
+        <w:rPr/>
+        <w:t>endpoint: {base_uri}/api/rounds/{id}</w:t>
+      </w:r>
+    </w:p>
+    <w:p>
+      <w:pPr>
+        <w:pStyle w:val="normal1"/>
+        <w:numPr>
+          <w:ilvl w:val="1"/>
+          <w:numId w:val="1"/>
+        </w:numPr>
+        <w:ind w:hanging="360" w:left="1440"/>
+        <w:rPr/>
+      </w:pPr>
+      <w:r>
+        <w:rPr/>
+        <w:t xml:space="preserve">description: </w:t>
+      </w:r>
+    </w:p>
+    <w:p>
+      <w:pPr>
+        <w:pStyle w:val="normal1"/>
+        <w:numPr>
+          <w:ilvl w:val="1"/>
+          <w:numId w:val="1"/>
+        </w:numPr>
+        <w:ind w:hanging="360" w:left="1440"/>
+        <w:rPr/>
+      </w:pPr>
+      <w:r>
+        <w:rPr/>
+        <w:t xml:space="preserve">parameters: </w:t>
+      </w:r>
+    </w:p>
+    <w:p>
+      <w:pPr>
+        <w:pStyle w:val="normal1"/>
+        <w:numPr>
+          <w:ilvl w:val="2"/>
+          <w:numId w:val="1"/>
+        </w:numPr>
+        <w:ind w:hanging="360" w:left="2160"/>
+        <w:rPr/>
+      </w:pPr>
+      <w:r>
+        <w:rPr/>
+        <w:t>id</w:t>
+      </w:r>
+    </w:p>
+    <w:p>
+      <w:pPr>
+        <w:pStyle w:val="normal1"/>
+        <w:numPr>
+          <w:ilvl w:val="3"/>
+          <w:numId w:val="1"/>
+        </w:numPr>
+        <w:ind w:hanging="360" w:left="2880"/>
+        <w:rPr>
+          <w:color w:val="FF0000"/>
+        </w:rPr>
+      </w:pPr>
+      <w:r>
+        <w:rPr>
+          <w:color w:val="FF0000"/>
+        </w:rPr>
+        <w:t>Required</w:t>
+      </w:r>
+    </w:p>
+    <w:p>
+      <w:pPr>
+        <w:pStyle w:val="normal1"/>
+        <w:numPr>
+          <w:ilvl w:val="3"/>
+          <w:numId w:val="1"/>
+        </w:numPr>
+        <w:ind w:hanging="360" w:left="2880"/>
+        <w:rPr/>
+      </w:pPr>
+      <w:r>
+        <w:rPr/>
+        <w:t>ID of the Round to receive</w:t>
+      </w:r>
+    </w:p>
+    <w:p>
+      <w:pPr>
+        <w:pStyle w:val="normal1"/>
+        <w:numPr>
+          <w:ilvl w:val="1"/>
+          <w:numId w:val="1"/>
+        </w:numPr>
+        <w:ind w:hanging="360" w:left="1440"/>
+        <w:rPr/>
+      </w:pPr>
+      <w:r>
+        <w:rPr/>
+        <w:t xml:space="preserve">returns: </w:t>
+      </w:r>
+    </w:p>
+    <w:p>
+      <w:pPr>
+        <w:pStyle w:val="normal1"/>
+        <w:numPr>
+          <w:ilvl w:val="0"/>
+          <w:numId w:val="1"/>
+        </w:numPr>
+        <w:ind w:hanging="360" w:left="720"/>
+        <w:rPr/>
+      </w:pPr>
+      <w:r>
+        <w:rPr/>
+        <w:t>POST Round</w:t>
+      </w:r>
+    </w:p>
+    <w:p>
+      <w:pPr>
+        <w:pStyle w:val="normal1"/>
+        <w:numPr>
+          <w:ilvl w:val="1"/>
+          <w:numId w:val="1"/>
+        </w:numPr>
+        <w:ind w:hanging="360" w:left="1440"/>
+        <w:rPr/>
+      </w:pPr>
+      <w:r>
+        <w:rPr/>
+        <w:t xml:space="preserve">built_including_tests: </w:t>
       </w:r>
       <w:r>
         <w:rPr>
           <w:b/>
           <w:bCs/>
         </w:rPr>
-        <w:t>e</w:t>
+        <w:t>true</w:t>
       </w:r>
     </w:p>
     <w:p>
@@ -9514,11 +9498,7 @@
       </w:pPr>
       <w:r>
         <w:rPr/>
-        <w:t xml:space="preserve">PUT </w:t>
-      </w:r>
-      <w:r>
-        <w:rPr/>
-        <w:t>Round</w:t>
+        <w:t>PUT Round</w:t>
       </w:r>
     </w:p>
     <w:p>
@@ -9749,15 +9729,7 @@
       </w:pPr>
       <w:r>
         <w:rPr/>
-        <w:t xml:space="preserve">DELETE </w:t>
-      </w:r>
-      <w:r>
-        <w:rPr/>
-        <w:t xml:space="preserve">Round </w:t>
-      </w:r>
-      <w:r>
-        <w:rPr/>
-        <w:t>(by ID)</w:t>
+        <w:t>DELETE Round (by ID)</w:t>
       </w:r>
     </w:p>
     <w:p>

</xml_diff>

<commit_message>
added passing integration test for get Round by ID endpoint
</commit_message>
<xml_diff>
--- a/docs/QView API Documentation.docx
+++ b/docs/QView API Documentation.docx
@@ -16,7 +16,7 @@
       </w:r>
       <w:r>
         <w:rPr/>
-        <w:t>8</w:t>
+        <w:t>9</w:t>
       </w:r>
       <w:r>
         <w:rPr/>
@@ -8980,239 +8980,232 @@
           <w:b/>
           <w:bCs/>
         </w:rPr>
-        <w:t>tru</w:t>
+        <w:t>true</w:t>
+      </w:r>
+    </w:p>
+    <w:p>
+      <w:pPr>
+        <w:pStyle w:val="normal1"/>
+        <w:numPr>
+          <w:ilvl w:val="1"/>
+          <w:numId w:val="1"/>
+        </w:numPr>
+        <w:ind w:hanging="360" w:left="1440"/>
+        <w:rPr/>
+      </w:pPr>
+      <w:r>
+        <w:rPr/>
+        <w:t>HTTP method: ‘GET’</w:t>
+      </w:r>
+    </w:p>
+    <w:p>
+      <w:pPr>
+        <w:pStyle w:val="normal1"/>
+        <w:numPr>
+          <w:ilvl w:val="1"/>
+          <w:numId w:val="1"/>
+        </w:numPr>
+        <w:ind w:hanging="360" w:left="1440"/>
+        <w:rPr/>
+      </w:pPr>
+      <w:r>
+        <w:rPr/>
+        <w:t>endpoint: {base_uri}/api/rounds?page={page_num}&amp;page_size={num_of_rows}</w:t>
+      </w:r>
+    </w:p>
+    <w:p>
+      <w:pPr>
+        <w:pStyle w:val="normal1"/>
+        <w:numPr>
+          <w:ilvl w:val="1"/>
+          <w:numId w:val="1"/>
+        </w:numPr>
+        <w:ind w:hanging="360" w:left="1440"/>
+        <w:rPr/>
+      </w:pPr>
+      <w:r>
+        <w:rPr/>
+        <w:t xml:space="preserve">description: </w:t>
+      </w:r>
+    </w:p>
+    <w:p>
+      <w:pPr>
+        <w:pStyle w:val="normal1"/>
+        <w:numPr>
+          <w:ilvl w:val="1"/>
+          <w:numId w:val="1"/>
+        </w:numPr>
+        <w:ind w:hanging="360" w:left="1440"/>
+        <w:rPr/>
+      </w:pPr>
+      <w:r>
+        <w:rPr/>
+        <w:t xml:space="preserve">parameters: </w:t>
+      </w:r>
+    </w:p>
+    <w:p>
+      <w:pPr>
+        <w:pStyle w:val="normal1"/>
+        <w:numPr>
+          <w:ilvl w:val="2"/>
+          <w:numId w:val="1"/>
+        </w:numPr>
+        <w:ind w:hanging="360" w:left="2160"/>
+        <w:rPr/>
+      </w:pPr>
+      <w:r>
+        <w:rPr/>
+        <w:t>page={page_num}</w:t>
+      </w:r>
+    </w:p>
+    <w:p>
+      <w:pPr>
+        <w:pStyle w:val="normal1"/>
+        <w:numPr>
+          <w:ilvl w:val="3"/>
+          <w:numId w:val="1"/>
+        </w:numPr>
+        <w:ind w:hanging="360" w:left="2880"/>
+        <w:rPr>
+          <w:color w:val="FF0000"/>
+        </w:rPr>
+      </w:pPr>
+      <w:r>
+        <w:rPr>
+          <w:color w:val="FF0000"/>
+        </w:rPr>
+        <w:t>Required</w:t>
+      </w:r>
+    </w:p>
+    <w:p>
+      <w:pPr>
+        <w:pStyle w:val="normal1"/>
+        <w:numPr>
+          <w:ilvl w:val="3"/>
+          <w:numId w:val="1"/>
+        </w:numPr>
+        <w:ind w:hanging="360" w:left="2880"/>
+        <w:rPr/>
+      </w:pPr>
+      <w:r>
+        <w:rPr/>
+        <w:t>Defines which page to return</w:t>
+      </w:r>
+    </w:p>
+    <w:p>
+      <w:pPr>
+        <w:pStyle w:val="normal1"/>
+        <w:numPr>
+          <w:ilvl w:val="3"/>
+          <w:numId w:val="1"/>
+        </w:numPr>
+        <w:ind w:hanging="360" w:left="2880"/>
+        <w:rPr/>
+      </w:pPr>
+      <w:r>
+        <w:rPr/>
+        <w:t>First page = 0 (zero)</w:t>
+      </w:r>
+    </w:p>
+    <w:p>
+      <w:pPr>
+        <w:pStyle w:val="normal1"/>
+        <w:numPr>
+          <w:ilvl w:val="2"/>
+          <w:numId w:val="1"/>
+        </w:numPr>
+        <w:ind w:hanging="360" w:left="2160"/>
+        <w:rPr/>
+      </w:pPr>
+      <w:r>
+        <w:rPr/>
+        <w:t>page_size={num_of_rows}</w:t>
+      </w:r>
+    </w:p>
+    <w:p>
+      <w:pPr>
+        <w:pStyle w:val="normal1"/>
+        <w:numPr>
+          <w:ilvl w:val="3"/>
+          <w:numId w:val="1"/>
+        </w:numPr>
+        <w:ind w:hanging="360" w:left="2880"/>
+        <w:rPr>
+          <w:color w:val="FF0000"/>
+        </w:rPr>
+      </w:pPr>
+      <w:r>
+        <w:rPr>
+          <w:color w:val="FF0000"/>
+        </w:rPr>
+        <w:t>Required</w:t>
+      </w:r>
+    </w:p>
+    <w:p>
+      <w:pPr>
+        <w:pStyle w:val="normal1"/>
+        <w:numPr>
+          <w:ilvl w:val="3"/>
+          <w:numId w:val="1"/>
+        </w:numPr>
+        <w:ind w:hanging="360" w:left="2880"/>
+        <w:rPr/>
+      </w:pPr>
+      <w:r>
+        <w:rPr/>
+        <w:t>Defines how many rows to return for the selected page</w:t>
+      </w:r>
+    </w:p>
+    <w:p>
+      <w:pPr>
+        <w:pStyle w:val="normal1"/>
+        <w:numPr>
+          <w:ilvl w:val="1"/>
+          <w:numId w:val="1"/>
+        </w:numPr>
+        <w:ind w:hanging="360" w:left="1440"/>
+        <w:rPr/>
+      </w:pPr>
+      <w:r>
+        <w:rPr/>
+        <w:t xml:space="preserve">returns: </w:t>
+      </w:r>
+    </w:p>
+    <w:p>
+      <w:pPr>
+        <w:pStyle w:val="normal1"/>
+        <w:numPr>
+          <w:ilvl w:val="0"/>
+          <w:numId w:val="1"/>
+        </w:numPr>
+        <w:ind w:hanging="360" w:left="720"/>
+        <w:rPr/>
+      </w:pPr>
+      <w:r>
+        <w:rPr/>
+        <w:t>GET Round by ID</w:t>
+      </w:r>
+    </w:p>
+    <w:p>
+      <w:pPr>
+        <w:pStyle w:val="normal1"/>
+        <w:numPr>
+          <w:ilvl w:val="1"/>
+          <w:numId w:val="1"/>
+        </w:numPr>
+        <w:ind w:hanging="360" w:left="1440"/>
+        <w:rPr/>
+      </w:pPr>
+      <w:r>
+        <w:rPr/>
+        <w:t xml:space="preserve">built_including_tests: </w:t>
       </w:r>
       <w:r>
         <w:rPr>
           <w:b/>
           <w:bCs/>
         </w:rPr>
-        <w:t>e</w:t>
-      </w:r>
-    </w:p>
-    <w:p>
-      <w:pPr>
-        <w:pStyle w:val="normal1"/>
-        <w:numPr>
-          <w:ilvl w:val="1"/>
-          <w:numId w:val="1"/>
-        </w:numPr>
-        <w:ind w:hanging="360" w:left="1440"/>
-        <w:rPr/>
-      </w:pPr>
-      <w:r>
-        <w:rPr/>
-        <w:t>HTTP method: ‘GET’</w:t>
-      </w:r>
-    </w:p>
-    <w:p>
-      <w:pPr>
-        <w:pStyle w:val="normal1"/>
-        <w:numPr>
-          <w:ilvl w:val="1"/>
-          <w:numId w:val="1"/>
-        </w:numPr>
-        <w:ind w:hanging="360" w:left="1440"/>
-        <w:rPr/>
-      </w:pPr>
-      <w:r>
-        <w:rPr/>
-        <w:t>endpoint: {base_uri}/api/rounds?page={page_num}&amp;page_size={num_of_rows}</w:t>
-      </w:r>
-    </w:p>
-    <w:p>
-      <w:pPr>
-        <w:pStyle w:val="normal1"/>
-        <w:numPr>
-          <w:ilvl w:val="1"/>
-          <w:numId w:val="1"/>
-        </w:numPr>
-        <w:ind w:hanging="360" w:left="1440"/>
-        <w:rPr/>
-      </w:pPr>
-      <w:r>
-        <w:rPr/>
-        <w:t xml:space="preserve">description: </w:t>
-      </w:r>
-    </w:p>
-    <w:p>
-      <w:pPr>
-        <w:pStyle w:val="normal1"/>
-        <w:numPr>
-          <w:ilvl w:val="1"/>
-          <w:numId w:val="1"/>
-        </w:numPr>
-        <w:ind w:hanging="360" w:left="1440"/>
-        <w:rPr/>
-      </w:pPr>
-      <w:r>
-        <w:rPr/>
-        <w:t xml:space="preserve">parameters: </w:t>
-      </w:r>
-    </w:p>
-    <w:p>
-      <w:pPr>
-        <w:pStyle w:val="normal1"/>
-        <w:numPr>
-          <w:ilvl w:val="2"/>
-          <w:numId w:val="1"/>
-        </w:numPr>
-        <w:ind w:hanging="360" w:left="2160"/>
-        <w:rPr/>
-      </w:pPr>
-      <w:r>
-        <w:rPr/>
-        <w:t>page={page_num}</w:t>
-      </w:r>
-    </w:p>
-    <w:p>
-      <w:pPr>
-        <w:pStyle w:val="normal1"/>
-        <w:numPr>
-          <w:ilvl w:val="3"/>
-          <w:numId w:val="1"/>
-        </w:numPr>
-        <w:ind w:hanging="360" w:left="2880"/>
-        <w:rPr>
-          <w:color w:val="FF0000"/>
-        </w:rPr>
-      </w:pPr>
-      <w:r>
-        <w:rPr>
-          <w:color w:val="FF0000"/>
-        </w:rPr>
-        <w:t>Required</w:t>
-      </w:r>
-    </w:p>
-    <w:p>
-      <w:pPr>
-        <w:pStyle w:val="normal1"/>
-        <w:numPr>
-          <w:ilvl w:val="3"/>
-          <w:numId w:val="1"/>
-        </w:numPr>
-        <w:ind w:hanging="360" w:left="2880"/>
-        <w:rPr/>
-      </w:pPr>
-      <w:r>
-        <w:rPr/>
-        <w:t>Defines which page to return</w:t>
-      </w:r>
-    </w:p>
-    <w:p>
-      <w:pPr>
-        <w:pStyle w:val="normal1"/>
-        <w:numPr>
-          <w:ilvl w:val="3"/>
-          <w:numId w:val="1"/>
-        </w:numPr>
-        <w:ind w:hanging="360" w:left="2880"/>
-        <w:rPr/>
-      </w:pPr>
-      <w:r>
-        <w:rPr/>
-        <w:t>First page = 0 (zero)</w:t>
-      </w:r>
-    </w:p>
-    <w:p>
-      <w:pPr>
-        <w:pStyle w:val="normal1"/>
-        <w:numPr>
-          <w:ilvl w:val="2"/>
-          <w:numId w:val="1"/>
-        </w:numPr>
-        <w:ind w:hanging="360" w:left="2160"/>
-        <w:rPr/>
-      </w:pPr>
-      <w:r>
-        <w:rPr/>
-        <w:t>page_size={num_of_rows}</w:t>
-      </w:r>
-    </w:p>
-    <w:p>
-      <w:pPr>
-        <w:pStyle w:val="normal1"/>
-        <w:numPr>
-          <w:ilvl w:val="3"/>
-          <w:numId w:val="1"/>
-        </w:numPr>
-        <w:ind w:hanging="360" w:left="2880"/>
-        <w:rPr>
-          <w:color w:val="FF0000"/>
-        </w:rPr>
-      </w:pPr>
-      <w:r>
-        <w:rPr>
-          <w:color w:val="FF0000"/>
-        </w:rPr>
-        <w:t>Required</w:t>
-      </w:r>
-    </w:p>
-    <w:p>
-      <w:pPr>
-        <w:pStyle w:val="normal1"/>
-        <w:numPr>
-          <w:ilvl w:val="3"/>
-          <w:numId w:val="1"/>
-        </w:numPr>
-        <w:ind w:hanging="360" w:left="2880"/>
-        <w:rPr/>
-      </w:pPr>
-      <w:r>
-        <w:rPr/>
-        <w:t>Defines how many rows to return for the selected page</w:t>
-      </w:r>
-    </w:p>
-    <w:p>
-      <w:pPr>
-        <w:pStyle w:val="normal1"/>
-        <w:numPr>
-          <w:ilvl w:val="1"/>
-          <w:numId w:val="1"/>
-        </w:numPr>
-        <w:ind w:hanging="360" w:left="1440"/>
-        <w:rPr/>
-      </w:pPr>
-      <w:r>
-        <w:rPr/>
-        <w:t xml:space="preserve">returns: </w:t>
-      </w:r>
-    </w:p>
-    <w:p>
-      <w:pPr>
-        <w:pStyle w:val="normal1"/>
-        <w:numPr>
-          <w:ilvl w:val="0"/>
-          <w:numId w:val="1"/>
-        </w:numPr>
-        <w:ind w:hanging="360" w:left="720"/>
-        <w:rPr/>
-      </w:pPr>
-      <w:r>
-        <w:rPr/>
-        <w:t>GET Round by ID</w:t>
-      </w:r>
-    </w:p>
-    <w:p>
-      <w:pPr>
-        <w:pStyle w:val="normal1"/>
-        <w:numPr>
-          <w:ilvl w:val="1"/>
-          <w:numId w:val="1"/>
-        </w:numPr>
-        <w:ind w:hanging="360" w:left="1440"/>
-        <w:rPr/>
-      </w:pPr>
-      <w:r>
-        <w:rPr/>
-        <w:t xml:space="preserve">built_including_tests: </w:t>
-      </w:r>
-      <w:r>
-        <w:rPr>
-          <w:b/>
-          <w:bCs/>
-        </w:rPr>
-        <w:t>false</w:t>
+        <w:t>true</w:t>
       </w:r>
     </w:p>
     <w:p>

</xml_diff>

<commit_message>
added passing integration test for update Round endpoint
</commit_message>
<xml_diff>
--- a/docs/QView API Documentation.docx
+++ b/docs/QView API Documentation.docx
@@ -12,11 +12,11 @@
       <w:bookmarkEnd w:id="0"/>
       <w:r>
         <w:rPr/>
-        <w:t>QView API Documentation (v2</w:t>
-      </w:r>
-      <w:r>
-        <w:rPr/>
-        <w:t>9</w:t>
+        <w:t>QView API Documentation (v</w:t>
+      </w:r>
+      <w:r>
+        <w:rPr/>
+        <w:t>30</w:t>
       </w:r>
       <w:r>
         <w:rPr/>
@@ -9513,7 +9513,14 @@
           <w:b/>
           <w:bCs/>
         </w:rPr>
-        <w:t>false</w:t>
+        <w:t>tru</w:t>
+      </w:r>
+      <w:r>
+        <w:rPr>
+          <w:b/>
+          <w:bCs/>
+        </w:rPr>
+        <w:t>e</w:t>
       </w:r>
     </w:p>
     <w:p>

</xml_diff>

<commit_message>
added passing integration test for delete Round by ID endpoint
</commit_message>
<xml_diff>
--- a/docs/QView API Documentation.docx
+++ b/docs/QView API Documentation.docx
@@ -12,11 +12,11 @@
       <w:bookmarkEnd w:id="0"/>
       <w:r>
         <w:rPr/>
-        <w:t>QView API Documentation (v</w:t>
-      </w:r>
-      <w:r>
-        <w:rPr/>
-        <w:t>30</w:t>
+        <w:t>QView API Documentation (v3</w:t>
+      </w:r>
+      <w:r>
+        <w:rPr/>
+        <w:t>1</w:t>
       </w:r>
       <w:r>
         <w:rPr/>
@@ -9513,14 +9513,7 @@
           <w:b/>
           <w:bCs/>
         </w:rPr>
-        <w:t>tru</w:t>
-      </w:r>
-      <w:r>
-        <w:rPr>
-          <w:b/>
-          <w:bCs/>
-        </w:rPr>
-        <w:t>e</w:t>
+        <w:t>true</w:t>
       </w:r>
     </w:p>
     <w:p>
@@ -9751,7 +9744,14 @@
           <w:b/>
           <w:bCs/>
         </w:rPr>
-        <w:t>false</w:t>
+        <w:t>tru</w:t>
+      </w:r>
+      <w:r>
+        <w:rPr>
+          <w:b/>
+          <w:bCs/>
+        </w:rPr>
+        <w:t>e</w:t>
       </w:r>
     </w:p>
     <w:p>

</xml_diff>

<commit_message>
added passing integration test for get all Rounds of Division endpoint
</commit_message>
<xml_diff>
--- a/docs/QView API Documentation.docx
+++ b/docs/QView API Documentation.docx
@@ -16,7 +16,7 @@
       </w:r>
       <w:r>
         <w:rPr/>
-        <w:t>1</w:t>
+        <w:t>2</w:t>
       </w:r>
       <w:r>
         <w:rPr/>
@@ -7164,7 +7164,11 @@
       </w:pPr>
       <w:r>
         <w:rPr/>
-        <w:t>GET All</w:t>
+        <w:t xml:space="preserve">GET All </w:t>
+      </w:r>
+      <w:r>
+        <w:rPr/>
+        <w:t>Divisions</w:t>
       </w:r>
     </w:p>
     <w:p>
@@ -7389,7 +7393,15 @@
       </w:pPr>
       <w:r>
         <w:rPr/>
-        <w:t>GET by ID</w:t>
+        <w:t xml:space="preserve">GET </w:t>
+      </w:r>
+      <w:r>
+        <w:rPr/>
+        <w:t>Division</w:t>
+      </w:r>
+      <w:r>
+        <w:rPr/>
+        <w:t xml:space="preserve"> by ID</w:t>
       </w:r>
     </w:p>
     <w:p>
@@ -7572,7 +7584,7 @@
           <w:b/>
           <w:bCs/>
         </w:rPr>
-        <w:t>false</w:t>
+        <w:t>true</w:t>
       </w:r>
     </w:p>
     <w:p>
@@ -8432,7 +8444,11 @@
       </w:pPr>
       <w:r>
         <w:rPr/>
-        <w:t>POST</w:t>
+        <w:t xml:space="preserve">POST </w:t>
+      </w:r>
+      <w:r>
+        <w:rPr/>
+        <w:t>Division</w:t>
       </w:r>
     </w:p>
     <w:p>
@@ -8579,7 +8595,11 @@
       </w:pPr>
       <w:r>
         <w:rPr/>
-        <w:t>PUT</w:t>
+        <w:t xml:space="preserve">PUT </w:t>
+      </w:r>
+      <w:r>
+        <w:rPr/>
+        <w:t>Division</w:t>
       </w:r>
     </w:p>
     <w:p>
@@ -8810,7 +8830,15 @@
       </w:pPr>
       <w:r>
         <w:rPr/>
-        <w:t>DELETE (by ID)</w:t>
+        <w:t xml:space="preserve">DELETE </w:t>
+      </w:r>
+      <w:r>
+        <w:rPr/>
+        <w:t>Division</w:t>
+      </w:r>
+      <w:r>
+        <w:rPr/>
+        <w:t xml:space="preserve"> (by ID)</w:t>
       </w:r>
     </w:p>
     <w:p>
@@ -9744,14 +9772,7 @@
           <w:b/>
           <w:bCs/>
         </w:rPr>
-        <w:t>tru</w:t>
-      </w:r>
-      <w:r>
-        <w:rPr>
-          <w:b/>
-          <w:bCs/>
-        </w:rPr>
-        <w:t>e</w:t>
+        <w:t>true</w:t>
       </w:r>
     </w:p>
     <w:p>

</xml_diff>

<commit_message>
added passing integration test for get all Rounds of Tournament endpoint
</commit_message>
<xml_diff>
--- a/docs/QView API Documentation.docx
+++ b/docs/QView API Documentation.docx
@@ -16,7 +16,7 @@
       </w:r>
       <w:r>
         <w:rPr/>
-        <w:t>2</w:t>
+        <w:t>3</w:t>
       </w:r>
       <w:r>
         <w:rPr/>
@@ -4359,7 +4359,14 @@
           <w:b/>
           <w:bCs/>
         </w:rPr>
-        <w:t>false</w:t>
+        <w:t>tru</w:t>
+      </w:r>
+      <w:r>
+        <w:rPr>
+          <w:b/>
+          <w:bCs/>
+        </w:rPr>
+        <w:t>e</w:t>
       </w:r>
     </w:p>
     <w:p>
@@ -7164,11 +7171,7 @@
       </w:pPr>
       <w:r>
         <w:rPr/>
-        <w:t xml:space="preserve">GET All </w:t>
-      </w:r>
-      <w:r>
-        <w:rPr/>
-        <w:t>Divisions</w:t>
+        <w:t>GET All Divisions</w:t>
       </w:r>
     </w:p>
     <w:p>
@@ -7393,15 +7396,7 @@
       </w:pPr>
       <w:r>
         <w:rPr/>
-        <w:t xml:space="preserve">GET </w:t>
-      </w:r>
-      <w:r>
-        <w:rPr/>
-        <w:t>Division</w:t>
-      </w:r>
-      <w:r>
-        <w:rPr/>
-        <w:t xml:space="preserve"> by ID</w:t>
+        <w:t>GET Division by ID</w:t>
       </w:r>
     </w:p>
     <w:p>
@@ -8444,11 +8439,7 @@
       </w:pPr>
       <w:r>
         <w:rPr/>
-        <w:t xml:space="preserve">POST </w:t>
-      </w:r>
-      <w:r>
-        <w:rPr/>
-        <w:t>Division</w:t>
+        <w:t>POST Division</w:t>
       </w:r>
     </w:p>
     <w:p>
@@ -8595,11 +8586,7 @@
       </w:pPr>
       <w:r>
         <w:rPr/>
-        <w:t xml:space="preserve">PUT </w:t>
-      </w:r>
-      <w:r>
-        <w:rPr/>
-        <w:t>Division</w:t>
+        <w:t>PUT Division</w:t>
       </w:r>
     </w:p>
     <w:p>
@@ -8830,15 +8817,7 @@
       </w:pPr>
       <w:r>
         <w:rPr/>
-        <w:t xml:space="preserve">DELETE </w:t>
-      </w:r>
-      <w:r>
-        <w:rPr/>
-        <w:t>Division</w:t>
-      </w:r>
-      <w:r>
-        <w:rPr/>
-        <w:t xml:space="preserve"> (by ID)</w:t>
+        <w:t>DELETE Division (by ID)</w:t>
       </w:r>
     </w:p>
     <w:p>

</xml_diff>

<commit_message>
updated documentation; another update coming down the pipe
</commit_message>
<xml_diff>
--- a/docs/QView API Documentation.docx
+++ b/docs/QView API Documentation.docx
@@ -16,7 +16,7 @@
       </w:r>
       <w:r>
         <w:rPr/>
-        <w:t>3</w:t>
+        <w:t>4</w:t>
       </w:r>
       <w:r>
         <w:rPr/>
@@ -159,7 +159,11 @@
       </w:pPr>
       <w:r>
         <w:rPr/>
-        <w:t>GET All</w:t>
+        <w:t xml:space="preserve">GET All </w:t>
+      </w:r>
+      <w:r>
+        <w:rPr/>
+        <w:t>Users</w:t>
       </w:r>
     </w:p>
     <w:p>
@@ -384,7 +388,15 @@
       </w:pPr>
       <w:r>
         <w:rPr/>
-        <w:t>GET by ID</w:t>
+        <w:t xml:space="preserve">GET </w:t>
+      </w:r>
+      <w:r>
+        <w:rPr/>
+        <w:t xml:space="preserve">User </w:t>
+      </w:r>
+      <w:r>
+        <w:rPr/>
+        <w:t>by ID</w:t>
       </w:r>
     </w:p>
     <w:p>
@@ -2498,7 +2510,11 @@
       </w:pPr>
       <w:r>
         <w:rPr/>
-        <w:t>POST</w:t>
+        <w:t xml:space="preserve">POST </w:t>
+      </w:r>
+      <w:r>
+        <w:rPr/>
+        <w:t>User</w:t>
       </w:r>
     </w:p>
     <w:p>
@@ -2630,7 +2646,11 @@
       </w:pPr>
       <w:r>
         <w:rPr/>
-        <w:t>PUT</w:t>
+        <w:t xml:space="preserve">PUT </w:t>
+      </w:r>
+      <w:r>
+        <w:rPr/>
+        <w:t>User</w:t>
       </w:r>
     </w:p>
     <w:p>
@@ -2861,7 +2881,15 @@
       </w:pPr>
       <w:r>
         <w:rPr/>
-        <w:t>DELETE (by ID)</w:t>
+        <w:t xml:space="preserve">DELETE </w:t>
+      </w:r>
+      <w:r>
+        <w:rPr/>
+        <w:t xml:space="preserve">User </w:t>
+      </w:r>
+      <w:r>
+        <w:rPr/>
+        <w:t>(by ID)</w:t>
       </w:r>
     </w:p>
     <w:p>
@@ -3009,7 +3037,11 @@
       </w:pPr>
       <w:r>
         <w:rPr/>
-        <w:t>GET All</w:t>
+        <w:t xml:space="preserve">GET All </w:t>
+      </w:r>
+      <w:r>
+        <w:rPr/>
+        <w:t>Tournaments</w:t>
       </w:r>
     </w:p>
     <w:p>
@@ -3240,7 +3272,15 @@
       </w:pPr>
       <w:r>
         <w:rPr/>
-        <w:t>GET All Within Date Range</w:t>
+        <w:t xml:space="preserve">GET All </w:t>
+      </w:r>
+      <w:r>
+        <w:rPr/>
+        <w:t>Tournaments</w:t>
+      </w:r>
+      <w:r>
+        <w:rPr/>
+        <w:t xml:space="preserve"> Within Date Range</w:t>
       </w:r>
     </w:p>
     <w:p>
@@ -3472,7 +3512,15 @@
       </w:pPr>
       <w:r>
         <w:rPr/>
-        <w:t>GET by ID</w:t>
+        <w:t xml:space="preserve">GET </w:t>
+      </w:r>
+      <w:r>
+        <w:rPr/>
+        <w:t>Tournament</w:t>
+      </w:r>
+      <w:r>
+        <w:rPr/>
+        <w:t xml:space="preserve"> by ID</w:t>
       </w:r>
     </w:p>
     <w:p>
@@ -4359,14 +4407,7 @@
           <w:b/>
           <w:bCs/>
         </w:rPr>
-        <w:t>tru</w:t>
-      </w:r>
-      <w:r>
-        <w:rPr>
-          <w:b/>
-          <w:bCs/>
-        </w:rPr>
-        <w:t>e</w:t>
+        <w:t>true</w:t>
       </w:r>
     </w:p>
     <w:p>
@@ -10789,7 +10830,11 @@
       </w:pPr>
       <w:r>
         <w:rPr/>
-        <w:t>GET All</w:t>
+        <w:t xml:space="preserve">GET All </w:t>
+      </w:r>
+      <w:r>
+        <w:rPr/>
+        <w:t>Games</w:t>
       </w:r>
     </w:p>
     <w:p>
@@ -11014,7 +11059,15 @@
       </w:pPr>
       <w:r>
         <w:rPr/>
-        <w:t>GET by ID</w:t>
+        <w:t xml:space="preserve">GET </w:t>
+      </w:r>
+      <w:r>
+        <w:rPr/>
+        <w:t>Game</w:t>
+      </w:r>
+      <w:r>
+        <w:rPr/>
+        <w:t xml:space="preserve"> by ID</w:t>
       </w:r>
     </w:p>
     <w:p>
@@ -11175,7 +11228,11 @@
       </w:pPr>
       <w:r>
         <w:rPr/>
-        <w:t>POST</w:t>
+        <w:t xml:space="preserve">POST </w:t>
+      </w:r>
+      <w:r>
+        <w:rPr/>
+        <w:t>Game</w:t>
       </w:r>
     </w:p>
     <w:p>
@@ -11322,7 +11379,11 @@
       </w:pPr>
       <w:r>
         <w:rPr/>
-        <w:t>PUT</w:t>
+        <w:t xml:space="preserve">PUT </w:t>
+      </w:r>
+      <w:r>
+        <w:rPr/>
+        <w:t>Game</w:t>
       </w:r>
     </w:p>
     <w:p>
@@ -11553,7 +11614,15 @@
       </w:pPr>
       <w:r>
         <w:rPr/>
-        <w:t>DELETE (by ID)</w:t>
+        <w:t xml:space="preserve">DELETE </w:t>
+      </w:r>
+      <w:r>
+        <w:rPr/>
+        <w:t>Game</w:t>
+      </w:r>
+      <w:r>
+        <w:rPr/>
+        <w:t xml:space="preserve"> (by ID)</w:t>
       </w:r>
     </w:p>
     <w:p>
@@ -11701,7 +11770,11 @@
       </w:pPr>
       <w:r>
         <w:rPr/>
-        <w:t>GET All</w:t>
+        <w:t xml:space="preserve">GET All </w:t>
+      </w:r>
+      <w:r>
+        <w:rPr/>
+        <w:t>TournamentGroups</w:t>
       </w:r>
     </w:p>
     <w:p>
@@ -11926,7 +11999,15 @@
       </w:pPr>
       <w:r>
         <w:rPr/>
-        <w:t>GET by ID</w:t>
+        <w:t xml:space="preserve">GET </w:t>
+      </w:r>
+      <w:r>
+        <w:rPr/>
+        <w:t>TournamentGroup</w:t>
+      </w:r>
+      <w:r>
+        <w:rPr/>
+        <w:t xml:space="preserve"> by ID</w:t>
       </w:r>
     </w:p>
     <w:p>
@@ -12087,7 +12168,7 @@
       </w:pPr>
       <w:r>
         <w:rPr/>
-        <w:t>POST</w:t>
+        <w:t>GET Tournaments of TournamentGroup</w:t>
       </w:r>
     </w:p>
     <w:p>
@@ -12124,22 +12205,22 @@
       </w:pPr>
       <w:r>
         <w:rPr/>
-        <w:t>HTTP method: ‘POST’</w:t>
-      </w:r>
-    </w:p>
-    <w:p>
-      <w:pPr>
-        <w:pStyle w:val="normal1"/>
-        <w:numPr>
-          <w:ilvl w:val="1"/>
-          <w:numId w:val="1"/>
-        </w:numPr>
-        <w:ind w:hanging="360" w:left="1440"/>
-        <w:rPr/>
-      </w:pPr>
-      <w:r>
-        <w:rPr/>
-        <w:t>endpoint: {base_uri}/api/tournamentgroups</w:t>
+        <w:t>HTTP method: ‘GET’</w:t>
+      </w:r>
+    </w:p>
+    <w:p>
+      <w:pPr>
+        <w:pStyle w:val="normal1"/>
+        <w:numPr>
+          <w:ilvl w:val="1"/>
+          <w:numId w:val="1"/>
+        </w:numPr>
+        <w:ind w:hanging="360" w:left="1440"/>
+        <w:rPr/>
+      </w:pPr>
+      <w:r>
+        <w:rPr/>
+        <w:t>endpoint: {base_uri}/api/tournamentgroups/{id}/tournaments?page={page_num}&amp;page_size={num_of_rows}</w:t>
       </w:r>
     </w:p>
     <w:p>
@@ -12169,22 +12250,169 @@
       </w:pPr>
       <w:r>
         <w:rPr/>
-        <w:t xml:space="preserve">body: </w:t>
-      </w:r>
-    </w:p>
-    <w:p>
-      <w:pPr>
-        <w:pStyle w:val="normal1"/>
-        <w:numPr>
-          <w:ilvl w:val="1"/>
-          <w:numId w:val="1"/>
-        </w:numPr>
-        <w:ind w:hanging="360" w:left="1440"/>
-        <w:rPr/>
-      </w:pPr>
-      <w:r>
-        <w:rPr/>
-        <w:t xml:space="preserve">parameters: </w:t>
+        <w:t>parameters:</w:t>
+      </w:r>
+    </w:p>
+    <w:p>
+      <w:pPr>
+        <w:pStyle w:val="normal1"/>
+        <w:numPr>
+          <w:ilvl w:val="2"/>
+          <w:numId w:val="1"/>
+        </w:numPr>
+        <w:ind w:hanging="360" w:left="2160"/>
+        <w:rPr/>
+      </w:pPr>
+      <w:r>
+        <w:rPr/>
+        <w:t>id</w:t>
+      </w:r>
+    </w:p>
+    <w:p>
+      <w:pPr>
+        <w:pStyle w:val="normal1"/>
+        <w:numPr>
+          <w:ilvl w:val="3"/>
+          <w:numId w:val="1"/>
+        </w:numPr>
+        <w:ind w:hanging="360" w:left="2880"/>
+        <w:rPr>
+          <w:color w:val="FF0000"/>
+        </w:rPr>
+      </w:pPr>
+      <w:r>
+        <w:rPr>
+          <w:color w:val="FF0000"/>
+        </w:rPr>
+        <w:t>Required</w:t>
+      </w:r>
+    </w:p>
+    <w:p>
+      <w:pPr>
+        <w:pStyle w:val="normal1"/>
+        <w:numPr>
+          <w:ilvl w:val="3"/>
+          <w:numId w:val="1"/>
+        </w:numPr>
+        <w:ind w:hanging="360" w:left="2880"/>
+        <w:rPr/>
+      </w:pPr>
+      <w:r>
+        <w:rPr/>
+        <w:t>ID of the Division</w:t>
+      </w:r>
+    </w:p>
+    <w:p>
+      <w:pPr>
+        <w:pStyle w:val="normal1"/>
+        <w:numPr>
+          <w:ilvl w:val="2"/>
+          <w:numId w:val="1"/>
+        </w:numPr>
+        <w:ind w:hanging="360" w:left="2160"/>
+        <w:rPr/>
+      </w:pPr>
+      <w:r>
+        <w:rPr/>
+        <w:t>page={page_num}</w:t>
+      </w:r>
+    </w:p>
+    <w:p>
+      <w:pPr>
+        <w:pStyle w:val="normal1"/>
+        <w:numPr>
+          <w:ilvl w:val="3"/>
+          <w:numId w:val="1"/>
+        </w:numPr>
+        <w:ind w:hanging="360" w:left="2880"/>
+        <w:rPr>
+          <w:color w:val="FF0000"/>
+        </w:rPr>
+      </w:pPr>
+      <w:r>
+        <w:rPr>
+          <w:color w:val="FF0000"/>
+        </w:rPr>
+        <w:t>Required</w:t>
+      </w:r>
+    </w:p>
+    <w:p>
+      <w:pPr>
+        <w:pStyle w:val="normal1"/>
+        <w:numPr>
+          <w:ilvl w:val="3"/>
+          <w:numId w:val="1"/>
+        </w:numPr>
+        <w:ind w:hanging="360" w:left="2880"/>
+        <w:rPr/>
+      </w:pPr>
+      <w:r>
+        <w:rPr/>
+        <w:t>Defines which page to return</w:t>
+      </w:r>
+    </w:p>
+    <w:p>
+      <w:pPr>
+        <w:pStyle w:val="normal1"/>
+        <w:numPr>
+          <w:ilvl w:val="3"/>
+          <w:numId w:val="1"/>
+        </w:numPr>
+        <w:ind w:hanging="360" w:left="2880"/>
+        <w:rPr/>
+      </w:pPr>
+      <w:r>
+        <w:rPr/>
+        <w:t>First page = 0 (zero)</w:t>
+      </w:r>
+    </w:p>
+    <w:p>
+      <w:pPr>
+        <w:pStyle w:val="normal1"/>
+        <w:numPr>
+          <w:ilvl w:val="2"/>
+          <w:numId w:val="1"/>
+        </w:numPr>
+        <w:ind w:hanging="360" w:left="2160"/>
+        <w:rPr/>
+      </w:pPr>
+      <w:r>
+        <w:rPr/>
+        <w:t>page_size={num_of_rows}</w:t>
+      </w:r>
+    </w:p>
+    <w:p>
+      <w:pPr>
+        <w:pStyle w:val="normal1"/>
+        <w:numPr>
+          <w:ilvl w:val="3"/>
+          <w:numId w:val="1"/>
+        </w:numPr>
+        <w:ind w:hanging="360" w:left="2880"/>
+        <w:rPr>
+          <w:color w:val="FF0000"/>
+        </w:rPr>
+      </w:pPr>
+      <w:r>
+        <w:rPr>
+          <w:color w:val="FF0000"/>
+        </w:rPr>
+        <w:t>Required</w:t>
+      </w:r>
+    </w:p>
+    <w:p>
+      <w:pPr>
+        <w:pStyle w:val="normal1"/>
+        <w:numPr>
+          <w:ilvl w:val="3"/>
+          <w:numId w:val="1"/>
+        </w:numPr>
+        <w:ind w:hanging="360" w:left="2880"/>
+        <w:rPr/>
+      </w:pPr>
+      <w:r>
+        <w:rPr/>
+        <w:t>Defines how many rows to return for the selected page</w:t>
       </w:r>
     </w:p>
     <w:p>
@@ -12219,7 +12447,7 @@
       </w:pPr>
       <w:r>
         <w:rPr/>
-        <w:t>the created TournamentGroup</w:t>
+        <w:t>an array of Games</w:t>
       </w:r>
     </w:p>
     <w:p>
@@ -12234,7 +12462,11 @@
       </w:pPr>
       <w:r>
         <w:rPr/>
-        <w:t>PUT</w:t>
+        <w:t xml:space="preserve">POST </w:t>
+      </w:r>
+      <w:r>
+        <w:rPr/>
+        <w:t>TournamentGroup</w:t>
       </w:r>
     </w:p>
     <w:p>
@@ -12271,22 +12503,22 @@
       </w:pPr>
       <w:r>
         <w:rPr/>
-        <w:t>HTTP method: ‘PUT’</w:t>
-      </w:r>
-    </w:p>
-    <w:p>
-      <w:pPr>
-        <w:pStyle w:val="normal1"/>
-        <w:numPr>
-          <w:ilvl w:val="1"/>
-          <w:numId w:val="1"/>
-        </w:numPr>
-        <w:ind w:hanging="360" w:left="1440"/>
-        <w:rPr/>
-      </w:pPr>
-      <w:r>
-        <w:rPr/>
-        <w:t>endpoint: {base_uri}/api/tournamentgroups/{id}</w:t>
+        <w:t>HTTP method: ‘POST’</w:t>
+      </w:r>
+    </w:p>
+    <w:p>
+      <w:pPr>
+        <w:pStyle w:val="normal1"/>
+        <w:numPr>
+          <w:ilvl w:val="1"/>
+          <w:numId w:val="1"/>
+        </w:numPr>
+        <w:ind w:hanging="360" w:left="1440"/>
+        <w:rPr/>
+      </w:pPr>
+      <w:r>
+        <w:rPr/>
+        <w:t>endpoint: {base_uri}/api/tournamentgroups</w:t>
       </w:r>
     </w:p>
     <w:p>
@@ -12317,6 +12549,36 @@
       <w:r>
         <w:rPr/>
         <w:t xml:space="preserve">body: </w:t>
+      </w:r>
+    </w:p>
+    <w:p>
+      <w:pPr>
+        <w:pStyle w:val="normal1"/>
+        <w:numPr>
+          <w:ilvl w:val="1"/>
+          <w:numId w:val="1"/>
+        </w:numPr>
+        <w:ind w:hanging="360" w:left="1440"/>
+        <w:rPr/>
+      </w:pPr>
+      <w:r>
+        <w:rPr/>
+        <w:t xml:space="preserve">parameters: </w:t>
+      </w:r>
+    </w:p>
+    <w:p>
+      <w:pPr>
+        <w:pStyle w:val="normal1"/>
+        <w:numPr>
+          <w:ilvl w:val="1"/>
+          <w:numId w:val="1"/>
+        </w:numPr>
+        <w:ind w:hanging="360" w:left="1440"/>
+        <w:rPr/>
+      </w:pPr>
+      <w:r>
+        <w:rPr/>
+        <w:t xml:space="preserve">returns: </w:t>
       </w:r>
     </w:p>
     <w:p>
@@ -12336,6 +12598,127 @@
       </w:pPr>
       <w:r>
         <w:rPr/>
+        <w:t>the created TournamentGroup</w:t>
+      </w:r>
+    </w:p>
+    <w:p>
+      <w:pPr>
+        <w:pStyle w:val="normal1"/>
+        <w:numPr>
+          <w:ilvl w:val="0"/>
+          <w:numId w:val="1"/>
+        </w:numPr>
+        <w:ind w:hanging="360" w:left="720"/>
+        <w:rPr/>
+      </w:pPr>
+      <w:r>
+        <w:rPr/>
+        <w:t xml:space="preserve">PUT </w:t>
+      </w:r>
+      <w:r>
+        <w:rPr/>
+        <w:t>TournamentGroup</w:t>
+      </w:r>
+    </w:p>
+    <w:p>
+      <w:pPr>
+        <w:pStyle w:val="normal1"/>
+        <w:numPr>
+          <w:ilvl w:val="1"/>
+          <w:numId w:val="1"/>
+        </w:numPr>
+        <w:ind w:hanging="360" w:left="1440"/>
+        <w:rPr/>
+      </w:pPr>
+      <w:r>
+        <w:rPr/>
+        <w:t xml:space="preserve">built_including_tests: </w:t>
+      </w:r>
+      <w:r>
+        <w:rPr>
+          <w:b/>
+          <w:bCs/>
+        </w:rPr>
+        <w:t>false</w:t>
+      </w:r>
+    </w:p>
+    <w:p>
+      <w:pPr>
+        <w:pStyle w:val="normal1"/>
+        <w:numPr>
+          <w:ilvl w:val="1"/>
+          <w:numId w:val="1"/>
+        </w:numPr>
+        <w:ind w:hanging="360" w:left="1440"/>
+        <w:rPr/>
+      </w:pPr>
+      <w:r>
+        <w:rPr/>
+        <w:t>HTTP method: ‘PUT’</w:t>
+      </w:r>
+    </w:p>
+    <w:p>
+      <w:pPr>
+        <w:pStyle w:val="normal1"/>
+        <w:numPr>
+          <w:ilvl w:val="1"/>
+          <w:numId w:val="1"/>
+        </w:numPr>
+        <w:ind w:hanging="360" w:left="1440"/>
+        <w:rPr/>
+      </w:pPr>
+      <w:r>
+        <w:rPr/>
+        <w:t>endpoint: {base_uri}/api/tournamentgroups/{id}</w:t>
+      </w:r>
+    </w:p>
+    <w:p>
+      <w:pPr>
+        <w:pStyle w:val="normal1"/>
+        <w:numPr>
+          <w:ilvl w:val="1"/>
+          <w:numId w:val="1"/>
+        </w:numPr>
+        <w:ind w:hanging="360" w:left="1440"/>
+        <w:rPr/>
+      </w:pPr>
+      <w:r>
+        <w:rPr/>
+        <w:t xml:space="preserve">description: </w:t>
+      </w:r>
+    </w:p>
+    <w:p>
+      <w:pPr>
+        <w:pStyle w:val="normal1"/>
+        <w:numPr>
+          <w:ilvl w:val="1"/>
+          <w:numId w:val="1"/>
+        </w:numPr>
+        <w:ind w:hanging="360" w:left="1440"/>
+        <w:rPr/>
+      </w:pPr>
+      <w:r>
+        <w:rPr/>
+        <w:t xml:space="preserve">body: </w:t>
+      </w:r>
+    </w:p>
+    <w:p>
+      <w:pPr>
+        <w:pStyle w:val="normal1"/>
+        <w:widowControl/>
+        <w:numPr>
+          <w:ilvl w:val="2"/>
+          <w:numId w:val="1"/>
+        </w:numPr>
+        <w:suppressAutoHyphens w:val="true"/>
+        <w:bidi w:val="0"/>
+        <w:spacing w:lineRule="auto" w:line="276" w:before="0" w:after="0"/>
+        <w:ind w:hanging="360" w:left="2160" w:right="0"/>
+        <w:jc w:val="left"/>
+        <w:rPr/>
+      </w:pPr>
+      <w:r>
+        <w:rPr/>
         <w:t>only fields that you want to update (other than ID in the URI path) need to be provided</w:t>
       </w:r>
     </w:p>
@@ -12465,7 +12848,15 @@
       </w:pPr>
       <w:r>
         <w:rPr/>
-        <w:t>DELETE (by ID)</w:t>
+        <w:t xml:space="preserve">DELETE </w:t>
+      </w:r>
+      <w:r>
+        <w:rPr/>
+        <w:t>TournamentGroup</w:t>
+      </w:r>
+      <w:r>
+        <w:rPr/>
+        <w:t xml:space="preserve"> (by ID)</w:t>
       </w:r>
     </w:p>
     <w:p>
@@ -12613,7 +13004,11 @@
       </w:pPr>
       <w:r>
         <w:rPr/>
-        <w:t>GET All</w:t>
+        <w:t xml:space="preserve">GET All </w:t>
+      </w:r>
+      <w:r>
+        <w:rPr/>
+        <w:t>Teams</w:t>
       </w:r>
     </w:p>
     <w:p>
@@ -12838,7 +13233,15 @@
       </w:pPr>
       <w:r>
         <w:rPr/>
-        <w:t>GET by ID</w:t>
+        <w:t xml:space="preserve">GET </w:t>
+      </w:r>
+      <w:r>
+        <w:rPr/>
+        <w:t>Team</w:t>
+      </w:r>
+      <w:r>
+        <w:rPr/>
+        <w:t xml:space="preserve"> by ID</w:t>
       </w:r>
     </w:p>
     <w:p>
@@ -12999,7 +13402,11 @@
       </w:pPr>
       <w:r>
         <w:rPr/>
-        <w:t>POST</w:t>
+        <w:t xml:space="preserve">POST </w:t>
+      </w:r>
+      <w:r>
+        <w:rPr/>
+        <w:t>Team</w:t>
       </w:r>
     </w:p>
     <w:p>
@@ -13146,7 +13553,11 @@
       </w:pPr>
       <w:r>
         <w:rPr/>
-        <w:t>PUT</w:t>
+        <w:t xml:space="preserve">PUT </w:t>
+      </w:r>
+      <w:r>
+        <w:rPr/>
+        <w:t>Team</w:t>
       </w:r>
     </w:p>
     <w:p>
@@ -13377,7 +13788,15 @@
       </w:pPr>
       <w:r>
         <w:rPr/>
-        <w:t>DELETE (by ID)</w:t>
+        <w:t xml:space="preserve">DELETE </w:t>
+      </w:r>
+      <w:r>
+        <w:rPr/>
+        <w:t>Team</w:t>
+      </w:r>
+      <w:r>
+        <w:rPr/>
+        <w:t xml:space="preserve"> (by ID)</w:t>
       </w:r>
     </w:p>
     <w:p>
@@ -13526,7 +13945,11 @@
       </w:pPr>
       <w:r>
         <w:rPr/>
-        <w:t>GET All</w:t>
+        <w:t xml:space="preserve">GET All </w:t>
+      </w:r>
+      <w:r>
+        <w:rPr/>
+        <w:t>QuizEvents</w:t>
       </w:r>
     </w:p>
     <w:p>
@@ -13751,7 +14174,15 @@
       </w:pPr>
       <w:r>
         <w:rPr/>
-        <w:t>GET by ID</w:t>
+        <w:t xml:space="preserve">GET </w:t>
+      </w:r>
+      <w:r>
+        <w:rPr/>
+        <w:t>QuizEvent</w:t>
+      </w:r>
+      <w:r>
+        <w:rPr/>
+        <w:t xml:space="preserve"> by ID</w:t>
       </w:r>
     </w:p>
     <w:p>
@@ -13912,7 +14343,11 @@
       </w:pPr>
       <w:r>
         <w:rPr/>
-        <w:t>POST</w:t>
+        <w:t xml:space="preserve">POST </w:t>
+      </w:r>
+      <w:r>
+        <w:rPr/>
+        <w:t>QuizEvent</w:t>
       </w:r>
     </w:p>
     <w:p>
@@ -14059,7 +14494,11 @@
       </w:pPr>
       <w:r>
         <w:rPr/>
-        <w:t>PUT</w:t>
+        <w:t xml:space="preserve">PUT </w:t>
+      </w:r>
+      <w:r>
+        <w:rPr/>
+        <w:t>QuizEvent</w:t>
       </w:r>
     </w:p>
     <w:p>
@@ -14290,7 +14729,15 @@
       </w:pPr>
       <w:r>
         <w:rPr/>
-        <w:t>DELETE (by ID)</w:t>
+        <w:t xml:space="preserve">DELETE </w:t>
+      </w:r>
+      <w:r>
+        <w:rPr/>
+        <w:t>QuizEvent</w:t>
+      </w:r>
+      <w:r>
+        <w:rPr/>
+        <w:t xml:space="preserve"> (by ID)</w:t>
       </w:r>
     </w:p>
     <w:p>
@@ -14438,7 +14885,11 @@
       </w:pPr>
       <w:r>
         <w:rPr/>
-        <w:t>GET All</w:t>
+        <w:t xml:space="preserve">GET All </w:t>
+      </w:r>
+      <w:r>
+        <w:rPr/>
+        <w:t>StatsGroups</w:t>
       </w:r>
     </w:p>
     <w:p>
@@ -14663,7 +15114,15 @@
       </w:pPr>
       <w:r>
         <w:rPr/>
-        <w:t>GET by ID</w:t>
+        <w:t xml:space="preserve">GET </w:t>
+      </w:r>
+      <w:r>
+        <w:rPr/>
+        <w:t>StatsGroup</w:t>
+      </w:r>
+      <w:r>
+        <w:rPr/>
+        <w:t xml:space="preserve"> by ID</w:t>
       </w:r>
     </w:p>
     <w:p>
@@ -14824,7 +15283,11 @@
       </w:pPr>
       <w:r>
         <w:rPr/>
-        <w:t>GET Tournaments of TournamentGroup</w:t>
+        <w:t xml:space="preserve">POST </w:t>
+      </w:r>
+      <w:r>
+        <w:rPr/>
+        <w:t>StatsGroup</w:t>
       </w:r>
     </w:p>
     <w:p>
@@ -14861,22 +15324,22 @@
       </w:pPr>
       <w:r>
         <w:rPr/>
-        <w:t>HTTP method: ‘GET’</w:t>
-      </w:r>
-    </w:p>
-    <w:p>
-      <w:pPr>
-        <w:pStyle w:val="normal1"/>
-        <w:numPr>
-          <w:ilvl w:val="1"/>
-          <w:numId w:val="1"/>
-        </w:numPr>
-        <w:ind w:hanging="360" w:left="1440"/>
-        <w:rPr/>
-      </w:pPr>
-      <w:r>
-        <w:rPr/>
-        <w:t>endpoint: {base_uri}/api/tournamentgroups/{id}/tournaments?page={page_num}&amp;page_size={num_of_rows}</w:t>
+        <w:t>HTTP method: ‘POST’</w:t>
+      </w:r>
+    </w:p>
+    <w:p>
+      <w:pPr>
+        <w:pStyle w:val="normal1"/>
+        <w:numPr>
+          <w:ilvl w:val="1"/>
+          <w:numId w:val="1"/>
+        </w:numPr>
+        <w:ind w:hanging="360" w:left="1440"/>
+        <w:rPr/>
+      </w:pPr>
+      <w:r>
+        <w:rPr/>
+        <w:t>endpoint: {base_uri}/api/statsgroups</w:t>
       </w:r>
     </w:p>
     <w:p>
@@ -14906,169 +15369,22 @@
       </w:pPr>
       <w:r>
         <w:rPr/>
-        <w:t>parameters:</w:t>
-      </w:r>
-    </w:p>
-    <w:p>
-      <w:pPr>
-        <w:pStyle w:val="normal1"/>
-        <w:numPr>
-          <w:ilvl w:val="2"/>
-          <w:numId w:val="1"/>
-        </w:numPr>
-        <w:ind w:hanging="360" w:left="2160"/>
-        <w:rPr/>
-      </w:pPr>
-      <w:r>
-        <w:rPr/>
-        <w:t>id</w:t>
-      </w:r>
-    </w:p>
-    <w:p>
-      <w:pPr>
-        <w:pStyle w:val="normal1"/>
-        <w:numPr>
-          <w:ilvl w:val="3"/>
-          <w:numId w:val="1"/>
-        </w:numPr>
-        <w:ind w:hanging="360" w:left="2880"/>
-        <w:rPr>
-          <w:color w:val="FF0000"/>
-        </w:rPr>
-      </w:pPr>
-      <w:r>
-        <w:rPr>
-          <w:color w:val="FF0000"/>
-        </w:rPr>
-        <w:t>Required</w:t>
-      </w:r>
-    </w:p>
-    <w:p>
-      <w:pPr>
-        <w:pStyle w:val="normal1"/>
-        <w:numPr>
-          <w:ilvl w:val="3"/>
-          <w:numId w:val="1"/>
-        </w:numPr>
-        <w:ind w:hanging="360" w:left="2880"/>
-        <w:rPr/>
-      </w:pPr>
-      <w:r>
-        <w:rPr/>
-        <w:t>ID of the Division</w:t>
-      </w:r>
-    </w:p>
-    <w:p>
-      <w:pPr>
-        <w:pStyle w:val="normal1"/>
-        <w:numPr>
-          <w:ilvl w:val="2"/>
-          <w:numId w:val="1"/>
-        </w:numPr>
-        <w:ind w:hanging="360" w:left="2160"/>
-        <w:rPr/>
-      </w:pPr>
-      <w:r>
-        <w:rPr/>
-        <w:t>page={page_num}</w:t>
-      </w:r>
-    </w:p>
-    <w:p>
-      <w:pPr>
-        <w:pStyle w:val="normal1"/>
-        <w:numPr>
-          <w:ilvl w:val="3"/>
-          <w:numId w:val="1"/>
-        </w:numPr>
-        <w:ind w:hanging="360" w:left="2880"/>
-        <w:rPr>
-          <w:color w:val="FF0000"/>
-        </w:rPr>
-      </w:pPr>
-      <w:r>
-        <w:rPr>
-          <w:color w:val="FF0000"/>
-        </w:rPr>
-        <w:t>Required</w:t>
-      </w:r>
-    </w:p>
-    <w:p>
-      <w:pPr>
-        <w:pStyle w:val="normal1"/>
-        <w:numPr>
-          <w:ilvl w:val="3"/>
-          <w:numId w:val="1"/>
-        </w:numPr>
-        <w:ind w:hanging="360" w:left="2880"/>
-        <w:rPr/>
-      </w:pPr>
-      <w:r>
-        <w:rPr/>
-        <w:t>Defines which page to return</w:t>
-      </w:r>
-    </w:p>
-    <w:p>
-      <w:pPr>
-        <w:pStyle w:val="normal1"/>
-        <w:numPr>
-          <w:ilvl w:val="3"/>
-          <w:numId w:val="1"/>
-        </w:numPr>
-        <w:ind w:hanging="360" w:left="2880"/>
-        <w:rPr/>
-      </w:pPr>
-      <w:r>
-        <w:rPr/>
-        <w:t>First page = 0 (zero)</w:t>
-      </w:r>
-    </w:p>
-    <w:p>
-      <w:pPr>
-        <w:pStyle w:val="normal1"/>
-        <w:numPr>
-          <w:ilvl w:val="2"/>
-          <w:numId w:val="1"/>
-        </w:numPr>
-        <w:ind w:hanging="360" w:left="2160"/>
-        <w:rPr/>
-      </w:pPr>
-      <w:r>
-        <w:rPr/>
-        <w:t>page_size={num_of_rows}</w:t>
-      </w:r>
-    </w:p>
-    <w:p>
-      <w:pPr>
-        <w:pStyle w:val="normal1"/>
-        <w:numPr>
-          <w:ilvl w:val="3"/>
-          <w:numId w:val="1"/>
-        </w:numPr>
-        <w:ind w:hanging="360" w:left="2880"/>
-        <w:rPr>
-          <w:color w:val="FF0000"/>
-        </w:rPr>
-      </w:pPr>
-      <w:r>
-        <w:rPr>
-          <w:color w:val="FF0000"/>
-        </w:rPr>
-        <w:t>Required</w:t>
-      </w:r>
-    </w:p>
-    <w:p>
-      <w:pPr>
-        <w:pStyle w:val="normal1"/>
-        <w:numPr>
-          <w:ilvl w:val="3"/>
-          <w:numId w:val="1"/>
-        </w:numPr>
-        <w:ind w:hanging="360" w:left="2880"/>
-        <w:rPr/>
-      </w:pPr>
-      <w:r>
-        <w:rPr/>
-        <w:t>Defines how many rows to return for the selected page</w:t>
+        <w:t xml:space="preserve">body: </w:t>
+      </w:r>
+    </w:p>
+    <w:p>
+      <w:pPr>
+        <w:pStyle w:val="normal1"/>
+        <w:numPr>
+          <w:ilvl w:val="1"/>
+          <w:numId w:val="1"/>
+        </w:numPr>
+        <w:ind w:hanging="360" w:left="1440"/>
+        <w:rPr/>
+      </w:pPr>
+      <w:r>
+        <w:rPr/>
+        <w:t xml:space="preserve">parameters: </w:t>
       </w:r>
     </w:p>
     <w:p>
@@ -15103,7 +15419,7 @@
       </w:pPr>
       <w:r>
         <w:rPr/>
-        <w:t>an array of Games</w:t>
+        <w:t>the created StatsGroup</w:t>
       </w:r>
     </w:p>
     <w:p>
@@ -15118,7 +15434,11 @@
       </w:pPr>
       <w:r>
         <w:rPr/>
-        <w:t>POST</w:t>
+        <w:t xml:space="preserve">PUT </w:t>
+      </w:r>
+      <w:r>
+        <w:rPr/>
+        <w:t>StatsGroup</w:t>
       </w:r>
     </w:p>
     <w:p>
@@ -15155,22 +15475,22 @@
       </w:pPr>
       <w:r>
         <w:rPr/>
-        <w:t>HTTP method: ‘POST’</w:t>
-      </w:r>
-    </w:p>
-    <w:p>
-      <w:pPr>
-        <w:pStyle w:val="normal1"/>
-        <w:numPr>
-          <w:ilvl w:val="1"/>
-          <w:numId w:val="1"/>
-        </w:numPr>
-        <w:ind w:hanging="360" w:left="1440"/>
-        <w:rPr/>
-      </w:pPr>
-      <w:r>
-        <w:rPr/>
-        <w:t>endpoint: {base_uri}/api/statsgroups</w:t>
+        <w:t>HTTP method: ‘PUT’</w:t>
+      </w:r>
+    </w:p>
+    <w:p>
+      <w:pPr>
+        <w:pStyle w:val="normal1"/>
+        <w:numPr>
+          <w:ilvl w:val="1"/>
+          <w:numId w:val="1"/>
+        </w:numPr>
+        <w:ind w:hanging="360" w:left="1440"/>
+        <w:rPr/>
+      </w:pPr>
+      <w:r>
+        <w:rPr/>
+        <w:t>endpoint: {base_uri}/api/statsgroups/{id}</w:t>
       </w:r>
     </w:p>
     <w:p>
@@ -15201,36 +15521,6 @@
       <w:r>
         <w:rPr/>
         <w:t xml:space="preserve">body: </w:t>
-      </w:r>
-    </w:p>
-    <w:p>
-      <w:pPr>
-        <w:pStyle w:val="normal1"/>
-        <w:numPr>
-          <w:ilvl w:val="1"/>
-          <w:numId w:val="1"/>
-        </w:numPr>
-        <w:ind w:hanging="360" w:left="1440"/>
-        <w:rPr/>
-      </w:pPr>
-      <w:r>
-        <w:rPr/>
-        <w:t xml:space="preserve">parameters: </w:t>
-      </w:r>
-    </w:p>
-    <w:p>
-      <w:pPr>
-        <w:pStyle w:val="normal1"/>
-        <w:numPr>
-          <w:ilvl w:val="1"/>
-          <w:numId w:val="1"/>
-        </w:numPr>
-        <w:ind w:hanging="360" w:left="1440"/>
-        <w:rPr/>
-      </w:pPr>
-      <w:r>
-        <w:rPr/>
-        <w:t xml:space="preserve">returns: </w:t>
       </w:r>
     </w:p>
     <w:p>
@@ -15250,104 +15540,97 @@
       </w:pPr>
       <w:r>
         <w:rPr/>
-        <w:t>the created StatsGroup</w:t>
-      </w:r>
-    </w:p>
-    <w:p>
-      <w:pPr>
-        <w:pStyle w:val="normal1"/>
-        <w:numPr>
-          <w:ilvl w:val="0"/>
-          <w:numId w:val="1"/>
-        </w:numPr>
-        <w:ind w:hanging="360" w:left="720"/>
-        <w:rPr/>
-      </w:pPr>
-      <w:r>
-        <w:rPr/>
-        <w:t>PUT</w:t>
-      </w:r>
-    </w:p>
-    <w:p>
-      <w:pPr>
-        <w:pStyle w:val="normal1"/>
-        <w:numPr>
-          <w:ilvl w:val="1"/>
-          <w:numId w:val="1"/>
-        </w:numPr>
-        <w:ind w:hanging="360" w:left="1440"/>
-        <w:rPr/>
-      </w:pPr>
-      <w:r>
-        <w:rPr/>
-        <w:t xml:space="preserve">built_including_tests: </w:t>
-      </w:r>
-      <w:r>
-        <w:rPr>
-          <w:b/>
-          <w:bCs/>
-        </w:rPr>
-        <w:t>false</w:t>
-      </w:r>
-    </w:p>
-    <w:p>
-      <w:pPr>
-        <w:pStyle w:val="normal1"/>
-        <w:numPr>
-          <w:ilvl w:val="1"/>
-          <w:numId w:val="1"/>
-        </w:numPr>
-        <w:ind w:hanging="360" w:left="1440"/>
-        <w:rPr/>
-      </w:pPr>
-      <w:r>
-        <w:rPr/>
-        <w:t>HTTP method: ‘PUT’</w:t>
-      </w:r>
-    </w:p>
-    <w:p>
-      <w:pPr>
-        <w:pStyle w:val="normal1"/>
-        <w:numPr>
-          <w:ilvl w:val="1"/>
-          <w:numId w:val="1"/>
-        </w:numPr>
-        <w:ind w:hanging="360" w:left="1440"/>
-        <w:rPr/>
-      </w:pPr>
-      <w:r>
-        <w:rPr/>
-        <w:t>endpoint: {base_uri}/api/statsgroups/{id}</w:t>
-      </w:r>
-    </w:p>
-    <w:p>
-      <w:pPr>
-        <w:pStyle w:val="normal1"/>
-        <w:numPr>
-          <w:ilvl w:val="1"/>
-          <w:numId w:val="1"/>
-        </w:numPr>
-        <w:ind w:hanging="360" w:left="1440"/>
-        <w:rPr/>
-      </w:pPr>
-      <w:r>
-        <w:rPr/>
-        <w:t xml:space="preserve">description: </w:t>
-      </w:r>
-    </w:p>
-    <w:p>
-      <w:pPr>
-        <w:pStyle w:val="normal1"/>
-        <w:numPr>
-          <w:ilvl w:val="1"/>
-          <w:numId w:val="1"/>
-        </w:numPr>
-        <w:ind w:hanging="360" w:left="1440"/>
-        <w:rPr/>
-      </w:pPr>
-      <w:r>
-        <w:rPr/>
-        <w:t xml:space="preserve">body: </w:t>
+        <w:t>only fields that you want to update (other than ID in the URI path) need to be provided</w:t>
+      </w:r>
+    </w:p>
+    <w:p>
+      <w:pPr>
+        <w:pStyle w:val="normal1"/>
+        <w:numPr>
+          <w:ilvl w:val="1"/>
+          <w:numId w:val="1"/>
+        </w:numPr>
+        <w:ind w:hanging="360" w:left="1440"/>
+        <w:rPr/>
+      </w:pPr>
+      <w:r>
+        <w:rPr/>
+        <w:t>parameters:</w:t>
+      </w:r>
+    </w:p>
+    <w:p>
+      <w:pPr>
+        <w:pStyle w:val="normal1"/>
+        <w:numPr>
+          <w:ilvl w:val="2"/>
+          <w:numId w:val="1"/>
+        </w:numPr>
+        <w:ind w:hanging="360" w:left="2160"/>
+        <w:rPr/>
+      </w:pPr>
+      <w:r>
+        <w:rPr/>
+        <w:t>id</w:t>
+      </w:r>
+    </w:p>
+    <w:p>
+      <w:pPr>
+        <w:pStyle w:val="normal1"/>
+        <w:numPr>
+          <w:ilvl w:val="3"/>
+          <w:numId w:val="1"/>
+        </w:numPr>
+        <w:ind w:hanging="360" w:left="2880"/>
+        <w:rPr>
+          <w:color w:val="FF0000"/>
+        </w:rPr>
+      </w:pPr>
+      <w:r>
+        <w:rPr>
+          <w:color w:val="FF0000"/>
+        </w:rPr>
+        <w:t>Required</w:t>
+      </w:r>
+    </w:p>
+    <w:p>
+      <w:pPr>
+        <w:pStyle w:val="normal1"/>
+        <w:widowControl/>
+        <w:numPr>
+          <w:ilvl w:val="3"/>
+          <w:numId w:val="1"/>
+        </w:numPr>
+        <w:suppressAutoHyphens w:val="true"/>
+        <w:bidi w:val="0"/>
+        <w:spacing w:lineRule="auto" w:line="276" w:before="0" w:after="0"/>
+        <w:ind w:hanging="360" w:left="2880" w:right="0"/>
+        <w:jc w:val="left"/>
+        <w:rPr>
+          <w:color w:val="000000"/>
+        </w:rPr>
+      </w:pPr>
+      <w:r>
+        <w:rPr>
+          <w:color w:val="000000"/>
+        </w:rPr>
+        <w:t>ID of the StatsGroup to be updated</w:t>
+      </w:r>
+    </w:p>
+    <w:p>
+      <w:pPr>
+        <w:pStyle w:val="normal1"/>
+        <w:numPr>
+          <w:ilvl w:val="1"/>
+          <w:numId w:val="1"/>
+        </w:numPr>
+        <w:ind w:hanging="360" w:left="1440"/>
+        <w:rPr>
+          <w:color w:val="000000"/>
+        </w:rPr>
+      </w:pPr>
+      <w:r>
+        <w:rPr/>
+        <w:t xml:space="preserve">returns: </w:t>
       </w:r>
     </w:p>
     <w:p>
@@ -15363,6 +15646,1158 @@
         <w:spacing w:lineRule="auto" w:line="276" w:before="0" w:after="0"/>
         <w:ind w:hanging="360" w:left="2160" w:right="0"/>
         <w:jc w:val="left"/>
+        <w:rPr>
+          <w:color w:val="000000"/>
+        </w:rPr>
+      </w:pPr>
+      <w:r>
+        <w:rPr>
+          <w:color w:val="000000"/>
+        </w:rPr>
+        <w:t>the updated  StatsGroup</w:t>
+      </w:r>
+    </w:p>
+    <w:p>
+      <w:pPr>
+        <w:pStyle w:val="normal1"/>
+        <w:numPr>
+          <w:ilvl w:val="0"/>
+          <w:numId w:val="1"/>
+        </w:numPr>
+        <w:ind w:hanging="360" w:left="720"/>
+        <w:rPr/>
+      </w:pPr>
+      <w:r>
+        <w:rPr/>
+        <w:t xml:space="preserve">DELETE </w:t>
+      </w:r>
+      <w:r>
+        <w:rPr/>
+        <w:t>StatsGroup</w:t>
+      </w:r>
+      <w:r>
+        <w:rPr/>
+        <w:t xml:space="preserve"> (by ID)</w:t>
+      </w:r>
+    </w:p>
+    <w:p>
+      <w:pPr>
+        <w:pStyle w:val="normal1"/>
+        <w:numPr>
+          <w:ilvl w:val="1"/>
+          <w:numId w:val="1"/>
+        </w:numPr>
+        <w:ind w:hanging="360" w:left="1440"/>
+        <w:rPr/>
+      </w:pPr>
+      <w:r>
+        <w:rPr/>
+        <w:t xml:space="preserve">built_including_tests: </w:t>
+      </w:r>
+      <w:r>
+        <w:rPr>
+          <w:b/>
+          <w:bCs/>
+        </w:rPr>
+        <w:t>false</w:t>
+      </w:r>
+    </w:p>
+    <w:p>
+      <w:pPr>
+        <w:pStyle w:val="normal1"/>
+        <w:numPr>
+          <w:ilvl w:val="1"/>
+          <w:numId w:val="1"/>
+        </w:numPr>
+        <w:ind w:hanging="360" w:left="1440"/>
+        <w:rPr/>
+      </w:pPr>
+      <w:r>
+        <w:rPr/>
+        <w:t>HTTP method: ‘DELETE’</w:t>
+      </w:r>
+    </w:p>
+    <w:p>
+      <w:pPr>
+        <w:pStyle w:val="normal1"/>
+        <w:numPr>
+          <w:ilvl w:val="1"/>
+          <w:numId w:val="1"/>
+        </w:numPr>
+        <w:ind w:hanging="360" w:left="1440"/>
+        <w:rPr/>
+      </w:pPr>
+      <w:r>
+        <w:rPr/>
+        <w:t>endpoint: {base_uri}/api/statsgroups/{id}</w:t>
+      </w:r>
+    </w:p>
+    <w:p>
+      <w:pPr>
+        <w:pStyle w:val="normal1"/>
+        <w:numPr>
+          <w:ilvl w:val="1"/>
+          <w:numId w:val="1"/>
+        </w:numPr>
+        <w:ind w:hanging="360" w:left="1440"/>
+        <w:rPr/>
+      </w:pPr>
+      <w:r>
+        <w:rPr/>
+        <w:t xml:space="preserve">description: </w:t>
+      </w:r>
+    </w:p>
+    <w:p>
+      <w:pPr>
+        <w:pStyle w:val="normal1"/>
+        <w:numPr>
+          <w:ilvl w:val="1"/>
+          <w:numId w:val="1"/>
+        </w:numPr>
+        <w:ind w:hanging="360" w:left="1440"/>
+        <w:rPr/>
+      </w:pPr>
+      <w:r>
+        <w:rPr/>
+        <w:t xml:space="preserve">parameters: </w:t>
+      </w:r>
+    </w:p>
+    <w:p>
+      <w:pPr>
+        <w:pStyle w:val="normal1"/>
+        <w:numPr>
+          <w:ilvl w:val="1"/>
+          <w:numId w:val="1"/>
+        </w:numPr>
+        <w:ind w:hanging="360" w:left="1440"/>
+        <w:rPr/>
+      </w:pPr>
+      <w:r>
+        <w:rPr/>
+        <w:t xml:space="preserve">returns: </w:t>
+      </w:r>
+    </w:p>
+    <w:p>
+      <w:pPr>
+        <w:pStyle w:val="normal1"/>
+        <w:widowControl/>
+        <w:numPr>
+          <w:ilvl w:val="2"/>
+          <w:numId w:val="1"/>
+        </w:numPr>
+        <w:suppressAutoHyphens w:val="true"/>
+        <w:bidi w:val="0"/>
+        <w:spacing w:lineRule="auto" w:line="276" w:before="0" w:after="0"/>
+        <w:ind w:hanging="360" w:left="2160" w:right="0"/>
+        <w:jc w:val="left"/>
+        <w:rPr/>
+      </w:pPr>
+      <w:r>
+        <w:rPr/>
+        <w:t>a 200 OK response only</w:t>
+      </w:r>
+    </w:p>
+    <w:p>
+      <w:pPr>
+        <w:pStyle w:val="normal1"/>
+        <w:rPr>
+          <w:b/>
+          <w:bCs/>
+        </w:rPr>
+      </w:pPr>
+      <w:r>
+        <w:rPr>
+          <w:b/>
+          <w:bCs/>
+        </w:rPr>
+        <w:t>Rosters</w:t>
+      </w:r>
+    </w:p>
+    <w:p>
+      <w:pPr>
+        <w:pStyle w:val="normal1"/>
+        <w:numPr>
+          <w:ilvl w:val="0"/>
+          <w:numId w:val="1"/>
+        </w:numPr>
+        <w:ind w:hanging="360" w:left="720"/>
+        <w:rPr/>
+      </w:pPr>
+      <w:r>
+        <w:rPr/>
+        <w:t xml:space="preserve">GET All </w:t>
+      </w:r>
+      <w:r>
+        <w:rPr/>
+        <w:t>Rosters</w:t>
+      </w:r>
+    </w:p>
+    <w:p>
+      <w:pPr>
+        <w:pStyle w:val="normal1"/>
+        <w:numPr>
+          <w:ilvl w:val="1"/>
+          <w:numId w:val="1"/>
+        </w:numPr>
+        <w:ind w:hanging="360" w:left="1440"/>
+        <w:rPr/>
+      </w:pPr>
+      <w:r>
+        <w:rPr/>
+        <w:t xml:space="preserve">built_including_tests: </w:t>
+      </w:r>
+      <w:r>
+        <w:rPr>
+          <w:b/>
+          <w:bCs/>
+        </w:rPr>
+        <w:t>false</w:t>
+      </w:r>
+    </w:p>
+    <w:p>
+      <w:pPr>
+        <w:pStyle w:val="normal1"/>
+        <w:numPr>
+          <w:ilvl w:val="1"/>
+          <w:numId w:val="1"/>
+        </w:numPr>
+        <w:ind w:hanging="360" w:left="1440"/>
+        <w:rPr/>
+      </w:pPr>
+      <w:r>
+        <w:rPr/>
+        <w:t>HTTP method: ‘GET’</w:t>
+      </w:r>
+    </w:p>
+    <w:p>
+      <w:pPr>
+        <w:pStyle w:val="normal1"/>
+        <w:numPr>
+          <w:ilvl w:val="1"/>
+          <w:numId w:val="1"/>
+        </w:numPr>
+        <w:ind w:hanging="360" w:left="1440"/>
+        <w:rPr/>
+      </w:pPr>
+      <w:r>
+        <w:rPr/>
+        <w:t>endpoint: {base_uri}/api/rosters?page={page_num}&amp;page_size={num_of_rows}</w:t>
+      </w:r>
+    </w:p>
+    <w:p>
+      <w:pPr>
+        <w:pStyle w:val="normal1"/>
+        <w:numPr>
+          <w:ilvl w:val="1"/>
+          <w:numId w:val="1"/>
+        </w:numPr>
+        <w:ind w:hanging="360" w:left="1440"/>
+        <w:rPr/>
+      </w:pPr>
+      <w:r>
+        <w:rPr/>
+        <w:t xml:space="preserve">description: </w:t>
+      </w:r>
+    </w:p>
+    <w:p>
+      <w:pPr>
+        <w:pStyle w:val="normal1"/>
+        <w:numPr>
+          <w:ilvl w:val="1"/>
+          <w:numId w:val="1"/>
+        </w:numPr>
+        <w:ind w:hanging="360" w:left="1440"/>
+        <w:rPr/>
+      </w:pPr>
+      <w:r>
+        <w:rPr/>
+        <w:t xml:space="preserve">parameters: </w:t>
+      </w:r>
+    </w:p>
+    <w:p>
+      <w:pPr>
+        <w:pStyle w:val="normal1"/>
+        <w:numPr>
+          <w:ilvl w:val="2"/>
+          <w:numId w:val="1"/>
+        </w:numPr>
+        <w:ind w:hanging="360" w:left="2160"/>
+        <w:rPr/>
+      </w:pPr>
+      <w:r>
+        <w:rPr/>
+        <w:t>page={page_num}</w:t>
+      </w:r>
+    </w:p>
+    <w:p>
+      <w:pPr>
+        <w:pStyle w:val="normal1"/>
+        <w:numPr>
+          <w:ilvl w:val="3"/>
+          <w:numId w:val="1"/>
+        </w:numPr>
+        <w:ind w:hanging="360" w:left="2880"/>
+        <w:rPr>
+          <w:color w:val="FF0000"/>
+        </w:rPr>
+      </w:pPr>
+      <w:r>
+        <w:rPr>
+          <w:color w:val="FF0000"/>
+        </w:rPr>
+        <w:t>Required</w:t>
+      </w:r>
+    </w:p>
+    <w:p>
+      <w:pPr>
+        <w:pStyle w:val="normal1"/>
+        <w:numPr>
+          <w:ilvl w:val="3"/>
+          <w:numId w:val="1"/>
+        </w:numPr>
+        <w:ind w:hanging="360" w:left="2880"/>
+        <w:rPr/>
+      </w:pPr>
+      <w:r>
+        <w:rPr/>
+        <w:t>Defines which page to return</w:t>
+      </w:r>
+    </w:p>
+    <w:p>
+      <w:pPr>
+        <w:pStyle w:val="normal1"/>
+        <w:numPr>
+          <w:ilvl w:val="3"/>
+          <w:numId w:val="1"/>
+        </w:numPr>
+        <w:ind w:hanging="360" w:left="2880"/>
+        <w:rPr/>
+      </w:pPr>
+      <w:r>
+        <w:rPr/>
+        <w:t>First page = 0 (zero)</w:t>
+      </w:r>
+    </w:p>
+    <w:p>
+      <w:pPr>
+        <w:pStyle w:val="normal1"/>
+        <w:numPr>
+          <w:ilvl w:val="2"/>
+          <w:numId w:val="1"/>
+        </w:numPr>
+        <w:ind w:hanging="360" w:left="2160"/>
+        <w:rPr/>
+      </w:pPr>
+      <w:r>
+        <w:rPr/>
+        <w:t>page_size={num_of_rows}</w:t>
+      </w:r>
+    </w:p>
+    <w:p>
+      <w:pPr>
+        <w:pStyle w:val="normal1"/>
+        <w:numPr>
+          <w:ilvl w:val="3"/>
+          <w:numId w:val="1"/>
+        </w:numPr>
+        <w:ind w:hanging="360" w:left="2880"/>
+        <w:rPr>
+          <w:color w:val="FF0000"/>
+        </w:rPr>
+      </w:pPr>
+      <w:r>
+        <w:rPr>
+          <w:color w:val="FF0000"/>
+        </w:rPr>
+        <w:t>Required</w:t>
+      </w:r>
+    </w:p>
+    <w:p>
+      <w:pPr>
+        <w:pStyle w:val="normal1"/>
+        <w:numPr>
+          <w:ilvl w:val="3"/>
+          <w:numId w:val="1"/>
+        </w:numPr>
+        <w:ind w:hanging="360" w:left="2880"/>
+        <w:rPr/>
+      </w:pPr>
+      <w:r>
+        <w:rPr/>
+        <w:t>Defines how many rows to return for the selected page</w:t>
+      </w:r>
+    </w:p>
+    <w:p>
+      <w:pPr>
+        <w:pStyle w:val="normal1"/>
+        <w:numPr>
+          <w:ilvl w:val="1"/>
+          <w:numId w:val="1"/>
+        </w:numPr>
+        <w:ind w:hanging="360" w:left="1440"/>
+        <w:rPr/>
+      </w:pPr>
+      <w:r>
+        <w:rPr/>
+        <w:t xml:space="preserve">returns: </w:t>
+      </w:r>
+    </w:p>
+    <w:p>
+      <w:pPr>
+        <w:pStyle w:val="normal1"/>
+        <w:numPr>
+          <w:ilvl w:val="0"/>
+          <w:numId w:val="1"/>
+        </w:numPr>
+        <w:ind w:hanging="360" w:left="720"/>
+        <w:rPr/>
+      </w:pPr>
+      <w:r>
+        <w:rPr/>
+        <w:t xml:space="preserve">GET </w:t>
+      </w:r>
+      <w:r>
+        <w:rPr/>
+        <w:t>Roster</w:t>
+      </w:r>
+      <w:r>
+        <w:rPr/>
+        <w:t xml:space="preserve"> by ID</w:t>
+      </w:r>
+    </w:p>
+    <w:p>
+      <w:pPr>
+        <w:pStyle w:val="normal1"/>
+        <w:numPr>
+          <w:ilvl w:val="1"/>
+          <w:numId w:val="1"/>
+        </w:numPr>
+        <w:ind w:hanging="360" w:left="1440"/>
+        <w:rPr/>
+      </w:pPr>
+      <w:r>
+        <w:rPr/>
+        <w:t xml:space="preserve">built_including_tests: </w:t>
+      </w:r>
+      <w:r>
+        <w:rPr>
+          <w:b/>
+          <w:bCs/>
+        </w:rPr>
+        <w:t>false</w:t>
+      </w:r>
+    </w:p>
+    <w:p>
+      <w:pPr>
+        <w:pStyle w:val="normal1"/>
+        <w:numPr>
+          <w:ilvl w:val="1"/>
+          <w:numId w:val="1"/>
+        </w:numPr>
+        <w:ind w:hanging="360" w:left="1440"/>
+        <w:rPr/>
+      </w:pPr>
+      <w:r>
+        <w:rPr/>
+        <w:t>HTTP method: ‘GET’</w:t>
+      </w:r>
+    </w:p>
+    <w:p>
+      <w:pPr>
+        <w:pStyle w:val="normal1"/>
+        <w:numPr>
+          <w:ilvl w:val="1"/>
+          <w:numId w:val="1"/>
+        </w:numPr>
+        <w:ind w:hanging="360" w:left="1440"/>
+        <w:rPr/>
+      </w:pPr>
+      <w:r>
+        <w:rPr/>
+        <w:t>endpoint: {base_uri}/api/rosters/{id}</w:t>
+      </w:r>
+    </w:p>
+    <w:p>
+      <w:pPr>
+        <w:pStyle w:val="normal1"/>
+        <w:numPr>
+          <w:ilvl w:val="1"/>
+          <w:numId w:val="1"/>
+        </w:numPr>
+        <w:ind w:hanging="360" w:left="1440"/>
+        <w:rPr/>
+      </w:pPr>
+      <w:r>
+        <w:rPr/>
+        <w:t xml:space="preserve">description: </w:t>
+      </w:r>
+    </w:p>
+    <w:p>
+      <w:pPr>
+        <w:pStyle w:val="normal1"/>
+        <w:numPr>
+          <w:ilvl w:val="1"/>
+          <w:numId w:val="1"/>
+        </w:numPr>
+        <w:ind w:hanging="360" w:left="1440"/>
+        <w:rPr/>
+      </w:pPr>
+      <w:r>
+        <w:rPr/>
+        <w:t xml:space="preserve">parameters: </w:t>
+      </w:r>
+    </w:p>
+    <w:p>
+      <w:pPr>
+        <w:pStyle w:val="normal1"/>
+        <w:numPr>
+          <w:ilvl w:val="2"/>
+          <w:numId w:val="1"/>
+        </w:numPr>
+        <w:ind w:hanging="360" w:left="2160"/>
+        <w:rPr/>
+      </w:pPr>
+      <w:r>
+        <w:rPr/>
+        <w:t>id</w:t>
+      </w:r>
+    </w:p>
+    <w:p>
+      <w:pPr>
+        <w:pStyle w:val="normal1"/>
+        <w:numPr>
+          <w:ilvl w:val="3"/>
+          <w:numId w:val="1"/>
+        </w:numPr>
+        <w:ind w:hanging="360" w:left="2880"/>
+        <w:rPr>
+          <w:color w:val="FF0000"/>
+        </w:rPr>
+      </w:pPr>
+      <w:r>
+        <w:rPr>
+          <w:color w:val="FF0000"/>
+        </w:rPr>
+        <w:t>Required</w:t>
+      </w:r>
+    </w:p>
+    <w:p>
+      <w:pPr>
+        <w:pStyle w:val="normal1"/>
+        <w:numPr>
+          <w:ilvl w:val="3"/>
+          <w:numId w:val="1"/>
+        </w:numPr>
+        <w:ind w:hanging="360" w:left="2880"/>
+        <w:rPr/>
+      </w:pPr>
+      <w:r>
+        <w:rPr/>
+        <w:t>ID of the Rosters to receive</w:t>
+      </w:r>
+    </w:p>
+    <w:p>
+      <w:pPr>
+        <w:pStyle w:val="normal1"/>
+        <w:numPr>
+          <w:ilvl w:val="1"/>
+          <w:numId w:val="1"/>
+        </w:numPr>
+        <w:ind w:hanging="360" w:left="1440"/>
+        <w:rPr/>
+      </w:pPr>
+      <w:r>
+        <w:rPr/>
+        <w:t xml:space="preserve">returns: </w:t>
+      </w:r>
+    </w:p>
+    <w:p>
+      <w:pPr>
+        <w:pStyle w:val="normal1"/>
+        <w:numPr>
+          <w:ilvl w:val="0"/>
+          <w:numId w:val="1"/>
+        </w:numPr>
+        <w:ind w:hanging="360" w:left="720"/>
+        <w:rPr/>
+      </w:pPr>
+      <w:r>
+        <w:rPr/>
+        <w:t>GET Coaches of Roster</w:t>
+      </w:r>
+    </w:p>
+    <w:p>
+      <w:pPr>
+        <w:pStyle w:val="normal1"/>
+        <w:numPr>
+          <w:ilvl w:val="1"/>
+          <w:numId w:val="1"/>
+        </w:numPr>
+        <w:ind w:hanging="360" w:left="1440"/>
+        <w:rPr/>
+      </w:pPr>
+      <w:r>
+        <w:rPr/>
+        <w:t xml:space="preserve">built_including_tests: </w:t>
+      </w:r>
+      <w:r>
+        <w:rPr>
+          <w:b/>
+          <w:bCs/>
+        </w:rPr>
+        <w:t>false</w:t>
+      </w:r>
+    </w:p>
+    <w:p>
+      <w:pPr>
+        <w:pStyle w:val="normal1"/>
+        <w:numPr>
+          <w:ilvl w:val="1"/>
+          <w:numId w:val="1"/>
+        </w:numPr>
+        <w:ind w:hanging="360" w:left="1440"/>
+        <w:rPr/>
+      </w:pPr>
+      <w:r>
+        <w:rPr/>
+        <w:t>HTTP method: ‘GET’</w:t>
+      </w:r>
+    </w:p>
+    <w:p>
+      <w:pPr>
+        <w:pStyle w:val="normal1"/>
+        <w:numPr>
+          <w:ilvl w:val="1"/>
+          <w:numId w:val="1"/>
+        </w:numPr>
+        <w:ind w:hanging="360" w:left="1440"/>
+        <w:rPr/>
+      </w:pPr>
+      <w:r>
+        <w:rPr/>
+        <w:t>endpoint: {base_uri}/api/rosters/{id}/coaches</w:t>
+      </w:r>
+    </w:p>
+    <w:p>
+      <w:pPr>
+        <w:pStyle w:val="normal1"/>
+        <w:numPr>
+          <w:ilvl w:val="1"/>
+          <w:numId w:val="1"/>
+        </w:numPr>
+        <w:ind w:hanging="360" w:left="1440"/>
+        <w:rPr/>
+      </w:pPr>
+      <w:r>
+        <w:rPr/>
+        <w:t xml:space="preserve">description: </w:t>
+      </w:r>
+    </w:p>
+    <w:p>
+      <w:pPr>
+        <w:pStyle w:val="normal1"/>
+        <w:numPr>
+          <w:ilvl w:val="1"/>
+          <w:numId w:val="1"/>
+        </w:numPr>
+        <w:ind w:hanging="360" w:left="1440"/>
+        <w:rPr/>
+      </w:pPr>
+      <w:r>
+        <w:rPr/>
+        <w:t xml:space="preserve">parameters: </w:t>
+      </w:r>
+    </w:p>
+    <w:p>
+      <w:pPr>
+        <w:pStyle w:val="normal1"/>
+        <w:numPr>
+          <w:ilvl w:val="2"/>
+          <w:numId w:val="1"/>
+        </w:numPr>
+        <w:ind w:hanging="360" w:left="2160"/>
+        <w:rPr/>
+      </w:pPr>
+      <w:r>
+        <w:rPr/>
+        <w:t>id</w:t>
+      </w:r>
+    </w:p>
+    <w:p>
+      <w:pPr>
+        <w:pStyle w:val="normal1"/>
+        <w:numPr>
+          <w:ilvl w:val="3"/>
+          <w:numId w:val="1"/>
+        </w:numPr>
+        <w:ind w:hanging="360" w:left="2880"/>
+        <w:rPr>
+          <w:color w:val="FF0000"/>
+        </w:rPr>
+      </w:pPr>
+      <w:r>
+        <w:rPr>
+          <w:color w:val="FF0000"/>
+        </w:rPr>
+        <w:t>Required</w:t>
+      </w:r>
+    </w:p>
+    <w:p>
+      <w:pPr>
+        <w:pStyle w:val="normal1"/>
+        <w:numPr>
+          <w:ilvl w:val="3"/>
+          <w:numId w:val="1"/>
+        </w:numPr>
+        <w:ind w:hanging="360" w:left="2880"/>
+        <w:rPr/>
+      </w:pPr>
+      <w:r>
+        <w:rPr/>
+        <w:t>ID of the User to receive</w:t>
+      </w:r>
+    </w:p>
+    <w:p>
+      <w:pPr>
+        <w:pStyle w:val="normal1"/>
+        <w:numPr>
+          <w:ilvl w:val="1"/>
+          <w:numId w:val="1"/>
+        </w:numPr>
+        <w:ind w:hanging="360" w:left="1440"/>
+        <w:rPr/>
+      </w:pPr>
+      <w:r>
+        <w:rPr/>
+        <w:t xml:space="preserve">returns: </w:t>
+      </w:r>
+    </w:p>
+    <w:p>
+      <w:pPr>
+        <w:pStyle w:val="normal1"/>
+        <w:numPr>
+          <w:ilvl w:val="0"/>
+          <w:numId w:val="1"/>
+        </w:numPr>
+        <w:ind w:hanging="360" w:left="720"/>
+        <w:rPr/>
+      </w:pPr>
+      <w:r>
+        <w:rPr/>
+        <w:t>GET Quizzers of Roster</w:t>
+      </w:r>
+    </w:p>
+    <w:p>
+      <w:pPr>
+        <w:pStyle w:val="normal1"/>
+        <w:numPr>
+          <w:ilvl w:val="1"/>
+          <w:numId w:val="1"/>
+        </w:numPr>
+        <w:ind w:hanging="360" w:left="1440"/>
+        <w:rPr/>
+      </w:pPr>
+      <w:r>
+        <w:rPr/>
+        <w:t xml:space="preserve">built_including_tests: </w:t>
+      </w:r>
+      <w:r>
+        <w:rPr>
+          <w:b/>
+          <w:bCs/>
+        </w:rPr>
+        <w:t>false</w:t>
+      </w:r>
+    </w:p>
+    <w:p>
+      <w:pPr>
+        <w:pStyle w:val="normal1"/>
+        <w:numPr>
+          <w:ilvl w:val="1"/>
+          <w:numId w:val="1"/>
+        </w:numPr>
+        <w:ind w:hanging="360" w:left="1440"/>
+        <w:rPr/>
+      </w:pPr>
+      <w:r>
+        <w:rPr/>
+        <w:t>HTTP method: ‘GET’</w:t>
+      </w:r>
+    </w:p>
+    <w:p>
+      <w:pPr>
+        <w:pStyle w:val="normal1"/>
+        <w:numPr>
+          <w:ilvl w:val="1"/>
+          <w:numId w:val="1"/>
+        </w:numPr>
+        <w:ind w:hanging="360" w:left="1440"/>
+        <w:rPr/>
+      </w:pPr>
+      <w:r>
+        <w:rPr/>
+        <w:t>endpoint: {base_uri}/api/rosters/{id}/quizzers</w:t>
+      </w:r>
+    </w:p>
+    <w:p>
+      <w:pPr>
+        <w:pStyle w:val="normal1"/>
+        <w:numPr>
+          <w:ilvl w:val="1"/>
+          <w:numId w:val="1"/>
+        </w:numPr>
+        <w:ind w:hanging="360" w:left="1440"/>
+        <w:rPr/>
+      </w:pPr>
+      <w:r>
+        <w:rPr/>
+        <w:t xml:space="preserve">description: </w:t>
+      </w:r>
+    </w:p>
+    <w:p>
+      <w:pPr>
+        <w:pStyle w:val="normal1"/>
+        <w:numPr>
+          <w:ilvl w:val="1"/>
+          <w:numId w:val="1"/>
+        </w:numPr>
+        <w:ind w:hanging="360" w:left="1440"/>
+        <w:rPr/>
+      </w:pPr>
+      <w:r>
+        <w:rPr/>
+        <w:t xml:space="preserve">parameters: </w:t>
+      </w:r>
+    </w:p>
+    <w:p>
+      <w:pPr>
+        <w:pStyle w:val="normal1"/>
+        <w:numPr>
+          <w:ilvl w:val="2"/>
+          <w:numId w:val="1"/>
+        </w:numPr>
+        <w:ind w:hanging="360" w:left="2160"/>
+        <w:rPr/>
+      </w:pPr>
+      <w:r>
+        <w:rPr/>
+        <w:t>id</w:t>
+      </w:r>
+    </w:p>
+    <w:p>
+      <w:pPr>
+        <w:pStyle w:val="normal1"/>
+        <w:numPr>
+          <w:ilvl w:val="3"/>
+          <w:numId w:val="1"/>
+        </w:numPr>
+        <w:ind w:hanging="360" w:left="2880"/>
+        <w:rPr>
+          <w:color w:val="FF0000"/>
+        </w:rPr>
+      </w:pPr>
+      <w:r>
+        <w:rPr>
+          <w:color w:val="FF0000"/>
+        </w:rPr>
+        <w:t>Required</w:t>
+      </w:r>
+    </w:p>
+    <w:p>
+      <w:pPr>
+        <w:pStyle w:val="normal1"/>
+        <w:numPr>
+          <w:ilvl w:val="3"/>
+          <w:numId w:val="1"/>
+        </w:numPr>
+        <w:ind w:hanging="360" w:left="2880"/>
+        <w:rPr/>
+      </w:pPr>
+      <w:r>
+        <w:rPr/>
+        <w:t>ID of the User to receive</w:t>
+      </w:r>
+    </w:p>
+    <w:p>
+      <w:pPr>
+        <w:pStyle w:val="normal1"/>
+        <w:numPr>
+          <w:ilvl w:val="1"/>
+          <w:numId w:val="1"/>
+        </w:numPr>
+        <w:ind w:hanging="360" w:left="1440"/>
+        <w:rPr/>
+      </w:pPr>
+      <w:r>
+        <w:rPr/>
+        <w:t xml:space="preserve">returns: </w:t>
+      </w:r>
+    </w:p>
+    <w:p>
+      <w:pPr>
+        <w:pStyle w:val="normal1"/>
+        <w:numPr>
+          <w:ilvl w:val="0"/>
+          <w:numId w:val="1"/>
+        </w:numPr>
+        <w:ind w:hanging="360" w:left="720"/>
+        <w:rPr/>
+      </w:pPr>
+      <w:r>
+        <w:rPr/>
+        <w:t xml:space="preserve">POST </w:t>
+      </w:r>
+      <w:r>
+        <w:rPr/>
+        <w:t>Roster</w:t>
+      </w:r>
+    </w:p>
+    <w:p>
+      <w:pPr>
+        <w:pStyle w:val="normal1"/>
+        <w:numPr>
+          <w:ilvl w:val="1"/>
+          <w:numId w:val="1"/>
+        </w:numPr>
+        <w:ind w:hanging="360" w:left="1440"/>
+        <w:rPr/>
+      </w:pPr>
+      <w:r>
+        <w:rPr/>
+        <w:t xml:space="preserve">built_including_tests: </w:t>
+      </w:r>
+      <w:r>
+        <w:rPr>
+          <w:b/>
+          <w:bCs/>
+        </w:rPr>
+        <w:t>false</w:t>
+      </w:r>
+    </w:p>
+    <w:p>
+      <w:pPr>
+        <w:pStyle w:val="normal1"/>
+        <w:numPr>
+          <w:ilvl w:val="1"/>
+          <w:numId w:val="1"/>
+        </w:numPr>
+        <w:ind w:hanging="360" w:left="1440"/>
+        <w:rPr/>
+      </w:pPr>
+      <w:r>
+        <w:rPr/>
+        <w:t>HTTP method: ‘POST’</w:t>
+      </w:r>
+    </w:p>
+    <w:p>
+      <w:pPr>
+        <w:pStyle w:val="normal1"/>
+        <w:numPr>
+          <w:ilvl w:val="1"/>
+          <w:numId w:val="1"/>
+        </w:numPr>
+        <w:ind w:hanging="360" w:left="1440"/>
+        <w:rPr/>
+      </w:pPr>
+      <w:r>
+        <w:rPr/>
+        <w:t>endpoint: {base_uri}/api/rosters</w:t>
+      </w:r>
+    </w:p>
+    <w:p>
+      <w:pPr>
+        <w:pStyle w:val="normal1"/>
+        <w:numPr>
+          <w:ilvl w:val="1"/>
+          <w:numId w:val="1"/>
+        </w:numPr>
+        <w:ind w:hanging="360" w:left="1440"/>
+        <w:rPr/>
+      </w:pPr>
+      <w:r>
+        <w:rPr/>
+        <w:t xml:space="preserve">description: </w:t>
+      </w:r>
+    </w:p>
+    <w:p>
+      <w:pPr>
+        <w:pStyle w:val="normal1"/>
+        <w:numPr>
+          <w:ilvl w:val="1"/>
+          <w:numId w:val="1"/>
+        </w:numPr>
+        <w:ind w:hanging="360" w:left="1440"/>
+        <w:rPr/>
+      </w:pPr>
+      <w:r>
+        <w:rPr/>
+        <w:t xml:space="preserve">body: </w:t>
+      </w:r>
+    </w:p>
+    <w:p>
+      <w:pPr>
+        <w:pStyle w:val="normal1"/>
+        <w:numPr>
+          <w:ilvl w:val="1"/>
+          <w:numId w:val="1"/>
+        </w:numPr>
+        <w:ind w:hanging="360" w:left="1440"/>
+        <w:rPr/>
+      </w:pPr>
+      <w:r>
+        <w:rPr/>
+        <w:t xml:space="preserve">parameters: </w:t>
+      </w:r>
+    </w:p>
+    <w:p>
+      <w:pPr>
+        <w:pStyle w:val="normal1"/>
+        <w:numPr>
+          <w:ilvl w:val="1"/>
+          <w:numId w:val="1"/>
+        </w:numPr>
+        <w:ind w:hanging="360" w:left="1440"/>
+        <w:rPr/>
+      </w:pPr>
+      <w:r>
+        <w:rPr/>
+        <w:t xml:space="preserve">returns: </w:t>
+      </w:r>
+    </w:p>
+    <w:p>
+      <w:pPr>
+        <w:pStyle w:val="normal1"/>
+        <w:widowControl/>
+        <w:numPr>
+          <w:ilvl w:val="2"/>
+          <w:numId w:val="1"/>
+        </w:numPr>
+        <w:suppressAutoHyphens w:val="true"/>
+        <w:bidi w:val="0"/>
+        <w:spacing w:lineRule="auto" w:line="276" w:before="0" w:after="0"/>
+        <w:ind w:hanging="360" w:left="2160" w:right="0"/>
+        <w:jc w:val="left"/>
+        <w:rPr/>
+      </w:pPr>
+      <w:r>
+        <w:rPr/>
+        <w:t>the created Roster</w:t>
+      </w:r>
+    </w:p>
+    <w:p>
+      <w:pPr>
+        <w:pStyle w:val="normal1"/>
+        <w:numPr>
+          <w:ilvl w:val="0"/>
+          <w:numId w:val="1"/>
+        </w:numPr>
+        <w:ind w:hanging="360" w:left="720"/>
+        <w:rPr/>
+      </w:pPr>
+      <w:r>
+        <w:rPr/>
+        <w:t xml:space="preserve">PUT </w:t>
+      </w:r>
+      <w:r>
+        <w:rPr/>
+        <w:t>Roster</w:t>
+      </w:r>
+    </w:p>
+    <w:p>
+      <w:pPr>
+        <w:pStyle w:val="normal1"/>
+        <w:numPr>
+          <w:ilvl w:val="1"/>
+          <w:numId w:val="1"/>
+        </w:numPr>
+        <w:ind w:hanging="360" w:left="1440"/>
+        <w:rPr/>
+      </w:pPr>
+      <w:r>
+        <w:rPr/>
+        <w:t xml:space="preserve">built_including_tests: </w:t>
+      </w:r>
+      <w:r>
+        <w:rPr>
+          <w:b/>
+          <w:bCs/>
+        </w:rPr>
+        <w:t>false</w:t>
+      </w:r>
+    </w:p>
+    <w:p>
+      <w:pPr>
+        <w:pStyle w:val="normal1"/>
+        <w:numPr>
+          <w:ilvl w:val="1"/>
+          <w:numId w:val="1"/>
+        </w:numPr>
+        <w:ind w:hanging="360" w:left="1440"/>
+        <w:rPr/>
+      </w:pPr>
+      <w:r>
+        <w:rPr/>
+        <w:t>HTTP method: ‘PUT’</w:t>
+      </w:r>
+    </w:p>
+    <w:p>
+      <w:pPr>
+        <w:pStyle w:val="normal1"/>
+        <w:numPr>
+          <w:ilvl w:val="1"/>
+          <w:numId w:val="1"/>
+        </w:numPr>
+        <w:ind w:hanging="360" w:left="1440"/>
+        <w:rPr/>
+      </w:pPr>
+      <w:r>
+        <w:rPr/>
+        <w:t>endpoint: {base_uri}/api/rosters/{id}</w:t>
+      </w:r>
+    </w:p>
+    <w:p>
+      <w:pPr>
+        <w:pStyle w:val="normal1"/>
+        <w:numPr>
+          <w:ilvl w:val="1"/>
+          <w:numId w:val="1"/>
+        </w:numPr>
+        <w:ind w:hanging="360" w:left="1440"/>
+        <w:rPr/>
+      </w:pPr>
+      <w:r>
+        <w:rPr/>
+        <w:t xml:space="preserve">description: </w:t>
+      </w:r>
+    </w:p>
+    <w:p>
+      <w:pPr>
+        <w:pStyle w:val="normal1"/>
+        <w:numPr>
+          <w:ilvl w:val="1"/>
+          <w:numId w:val="1"/>
+        </w:numPr>
+        <w:ind w:hanging="360" w:left="1440"/>
+        <w:rPr/>
+      </w:pPr>
+      <w:r>
+        <w:rPr/>
+        <w:t xml:space="preserve">body: </w:t>
+      </w:r>
+    </w:p>
+    <w:p>
+      <w:pPr>
+        <w:pStyle w:val="normal1"/>
+        <w:widowControl/>
+        <w:numPr>
+          <w:ilvl w:val="2"/>
+          <w:numId w:val="1"/>
+        </w:numPr>
+        <w:suppressAutoHyphens w:val="true"/>
+        <w:bidi w:val="0"/>
+        <w:spacing w:lineRule="auto" w:line="276" w:before="0" w:after="0"/>
+        <w:ind w:hanging="360" w:left="2160" w:right="0"/>
+        <w:jc w:val="left"/>
         <w:rPr/>
       </w:pPr>
       <w:r>
@@ -15440,7 +16875,7 @@
         <w:rPr>
           <w:color w:val="000000"/>
         </w:rPr>
-        <w:t>ID of the StatsGroup to be updated</w:t>
+        <w:t>ID of the Rosters to be updated</w:t>
       </w:r>
     </w:p>
     <w:p>
@@ -15481,7 +16916,7 @@
         <w:rPr>
           <w:color w:val="000000"/>
         </w:rPr>
-        <w:t>the updated  StatsGroup</w:t>
+        <w:t>the updated Roster</w:t>
       </w:r>
     </w:p>
     <w:p>
@@ -15496,1241 +16931,15 @@
       </w:pPr>
       <w:r>
         <w:rPr/>
-        <w:t>DELETE (by ID)</w:t>
-      </w:r>
-    </w:p>
-    <w:p>
-      <w:pPr>
-        <w:pStyle w:val="normal1"/>
-        <w:numPr>
-          <w:ilvl w:val="1"/>
-          <w:numId w:val="1"/>
-        </w:numPr>
-        <w:ind w:hanging="360" w:left="1440"/>
-        <w:rPr/>
-      </w:pPr>
-      <w:r>
-        <w:rPr/>
-        <w:t xml:space="preserve">built_including_tests: </w:t>
-      </w:r>
-      <w:r>
-        <w:rPr>
-          <w:b/>
-          <w:bCs/>
-        </w:rPr>
-        <w:t>false</w:t>
-      </w:r>
-    </w:p>
-    <w:p>
-      <w:pPr>
-        <w:pStyle w:val="normal1"/>
-        <w:numPr>
-          <w:ilvl w:val="1"/>
-          <w:numId w:val="1"/>
-        </w:numPr>
-        <w:ind w:hanging="360" w:left="1440"/>
-        <w:rPr/>
-      </w:pPr>
-      <w:r>
-        <w:rPr/>
-        <w:t>HTTP method: ‘DELETE’</w:t>
-      </w:r>
-    </w:p>
-    <w:p>
-      <w:pPr>
-        <w:pStyle w:val="normal1"/>
-        <w:numPr>
-          <w:ilvl w:val="1"/>
-          <w:numId w:val="1"/>
-        </w:numPr>
-        <w:ind w:hanging="360" w:left="1440"/>
-        <w:rPr/>
-      </w:pPr>
-      <w:r>
-        <w:rPr/>
-        <w:t>endpoint: {base_uri}/api/statsgroups/{id}</w:t>
-      </w:r>
-    </w:p>
-    <w:p>
-      <w:pPr>
-        <w:pStyle w:val="normal1"/>
-        <w:numPr>
-          <w:ilvl w:val="1"/>
-          <w:numId w:val="1"/>
-        </w:numPr>
-        <w:ind w:hanging="360" w:left="1440"/>
-        <w:rPr/>
-      </w:pPr>
-      <w:r>
-        <w:rPr/>
-        <w:t xml:space="preserve">description: </w:t>
-      </w:r>
-    </w:p>
-    <w:p>
-      <w:pPr>
-        <w:pStyle w:val="normal1"/>
-        <w:numPr>
-          <w:ilvl w:val="1"/>
-          <w:numId w:val="1"/>
-        </w:numPr>
-        <w:ind w:hanging="360" w:left="1440"/>
-        <w:rPr/>
-      </w:pPr>
-      <w:r>
-        <w:rPr/>
-        <w:t xml:space="preserve">parameters: </w:t>
-      </w:r>
-    </w:p>
-    <w:p>
-      <w:pPr>
-        <w:pStyle w:val="normal1"/>
-        <w:numPr>
-          <w:ilvl w:val="1"/>
-          <w:numId w:val="1"/>
-        </w:numPr>
-        <w:ind w:hanging="360" w:left="1440"/>
-        <w:rPr/>
-      </w:pPr>
-      <w:r>
-        <w:rPr/>
-        <w:t xml:space="preserve">returns: </w:t>
-      </w:r>
-    </w:p>
-    <w:p>
-      <w:pPr>
-        <w:pStyle w:val="normal1"/>
-        <w:widowControl/>
-        <w:numPr>
-          <w:ilvl w:val="2"/>
-          <w:numId w:val="1"/>
-        </w:numPr>
-        <w:suppressAutoHyphens w:val="true"/>
-        <w:bidi w:val="0"/>
-        <w:spacing w:lineRule="auto" w:line="276" w:before="0" w:after="0"/>
-        <w:ind w:hanging="360" w:left="2160" w:right="0"/>
-        <w:jc w:val="left"/>
-        <w:rPr/>
-      </w:pPr>
-      <w:r>
-        <w:rPr/>
-        <w:t>a 200 OK response only</w:t>
-      </w:r>
-    </w:p>
-    <w:p>
-      <w:pPr>
-        <w:pStyle w:val="normal1"/>
-        <w:rPr>
-          <w:b/>
-          <w:bCs/>
-        </w:rPr>
-      </w:pPr>
-      <w:r>
-        <w:rPr>
-          <w:b/>
-          <w:bCs/>
-        </w:rPr>
-        <w:t>Rosters</w:t>
-      </w:r>
-    </w:p>
-    <w:p>
-      <w:pPr>
-        <w:pStyle w:val="normal1"/>
-        <w:numPr>
-          <w:ilvl w:val="0"/>
-          <w:numId w:val="1"/>
-        </w:numPr>
-        <w:ind w:hanging="360" w:left="720"/>
-        <w:rPr/>
-      </w:pPr>
-      <w:r>
-        <w:rPr/>
-        <w:t>GET All</w:t>
-      </w:r>
-    </w:p>
-    <w:p>
-      <w:pPr>
-        <w:pStyle w:val="normal1"/>
-        <w:numPr>
-          <w:ilvl w:val="1"/>
-          <w:numId w:val="1"/>
-        </w:numPr>
-        <w:ind w:hanging="360" w:left="1440"/>
-        <w:rPr/>
-      </w:pPr>
-      <w:r>
-        <w:rPr/>
-        <w:t xml:space="preserve">built_including_tests: </w:t>
-      </w:r>
-      <w:r>
-        <w:rPr>
-          <w:b/>
-          <w:bCs/>
-        </w:rPr>
-        <w:t>false</w:t>
-      </w:r>
-    </w:p>
-    <w:p>
-      <w:pPr>
-        <w:pStyle w:val="normal1"/>
-        <w:numPr>
-          <w:ilvl w:val="1"/>
-          <w:numId w:val="1"/>
-        </w:numPr>
-        <w:ind w:hanging="360" w:left="1440"/>
-        <w:rPr/>
-      </w:pPr>
-      <w:r>
-        <w:rPr/>
-        <w:t>HTTP method: ‘GET’</w:t>
-      </w:r>
-    </w:p>
-    <w:p>
-      <w:pPr>
-        <w:pStyle w:val="normal1"/>
-        <w:numPr>
-          <w:ilvl w:val="1"/>
-          <w:numId w:val="1"/>
-        </w:numPr>
-        <w:ind w:hanging="360" w:left="1440"/>
-        <w:rPr/>
-      </w:pPr>
-      <w:r>
-        <w:rPr/>
-        <w:t>endpoint: {base_uri}/api/rosters?page={page_num}&amp;page_size={num_of_rows}</w:t>
-      </w:r>
-    </w:p>
-    <w:p>
-      <w:pPr>
-        <w:pStyle w:val="normal1"/>
-        <w:numPr>
-          <w:ilvl w:val="1"/>
-          <w:numId w:val="1"/>
-        </w:numPr>
-        <w:ind w:hanging="360" w:left="1440"/>
-        <w:rPr/>
-      </w:pPr>
-      <w:r>
-        <w:rPr/>
-        <w:t xml:space="preserve">description: </w:t>
-      </w:r>
-    </w:p>
-    <w:p>
-      <w:pPr>
-        <w:pStyle w:val="normal1"/>
-        <w:numPr>
-          <w:ilvl w:val="1"/>
-          <w:numId w:val="1"/>
-        </w:numPr>
-        <w:ind w:hanging="360" w:left="1440"/>
-        <w:rPr/>
-      </w:pPr>
-      <w:r>
-        <w:rPr/>
-        <w:t xml:space="preserve">parameters: </w:t>
-      </w:r>
-    </w:p>
-    <w:p>
-      <w:pPr>
-        <w:pStyle w:val="normal1"/>
-        <w:numPr>
-          <w:ilvl w:val="2"/>
-          <w:numId w:val="1"/>
-        </w:numPr>
-        <w:ind w:hanging="360" w:left="2160"/>
-        <w:rPr/>
-      </w:pPr>
-      <w:r>
-        <w:rPr/>
-        <w:t>page={page_num}</w:t>
-      </w:r>
-    </w:p>
-    <w:p>
-      <w:pPr>
-        <w:pStyle w:val="normal1"/>
-        <w:numPr>
-          <w:ilvl w:val="3"/>
-          <w:numId w:val="1"/>
-        </w:numPr>
-        <w:ind w:hanging="360" w:left="2880"/>
-        <w:rPr>
-          <w:color w:val="FF0000"/>
-        </w:rPr>
-      </w:pPr>
-      <w:r>
-        <w:rPr>
-          <w:color w:val="FF0000"/>
-        </w:rPr>
-        <w:t>Required</w:t>
-      </w:r>
-    </w:p>
-    <w:p>
-      <w:pPr>
-        <w:pStyle w:val="normal1"/>
-        <w:numPr>
-          <w:ilvl w:val="3"/>
-          <w:numId w:val="1"/>
-        </w:numPr>
-        <w:ind w:hanging="360" w:left="2880"/>
-        <w:rPr/>
-      </w:pPr>
-      <w:r>
-        <w:rPr/>
-        <w:t>Defines which page to return</w:t>
-      </w:r>
-    </w:p>
-    <w:p>
-      <w:pPr>
-        <w:pStyle w:val="normal1"/>
-        <w:numPr>
-          <w:ilvl w:val="3"/>
-          <w:numId w:val="1"/>
-        </w:numPr>
-        <w:ind w:hanging="360" w:left="2880"/>
-        <w:rPr/>
-      </w:pPr>
-      <w:r>
-        <w:rPr/>
-        <w:t>First page = 0 (zero)</w:t>
-      </w:r>
-    </w:p>
-    <w:p>
-      <w:pPr>
-        <w:pStyle w:val="normal1"/>
-        <w:numPr>
-          <w:ilvl w:val="2"/>
-          <w:numId w:val="1"/>
-        </w:numPr>
-        <w:ind w:hanging="360" w:left="2160"/>
-        <w:rPr/>
-      </w:pPr>
-      <w:r>
-        <w:rPr/>
-        <w:t>page_size={num_of_rows}</w:t>
-      </w:r>
-    </w:p>
-    <w:p>
-      <w:pPr>
-        <w:pStyle w:val="normal1"/>
-        <w:numPr>
-          <w:ilvl w:val="3"/>
-          <w:numId w:val="1"/>
-        </w:numPr>
-        <w:ind w:hanging="360" w:left="2880"/>
-        <w:rPr>
-          <w:color w:val="FF0000"/>
-        </w:rPr>
-      </w:pPr>
-      <w:r>
-        <w:rPr>
-          <w:color w:val="FF0000"/>
-        </w:rPr>
-        <w:t>Required</w:t>
-      </w:r>
-    </w:p>
-    <w:p>
-      <w:pPr>
-        <w:pStyle w:val="normal1"/>
-        <w:numPr>
-          <w:ilvl w:val="3"/>
-          <w:numId w:val="1"/>
-        </w:numPr>
-        <w:ind w:hanging="360" w:left="2880"/>
-        <w:rPr/>
-      </w:pPr>
-      <w:r>
-        <w:rPr/>
-        <w:t>Defines how many rows to return for the selected page</w:t>
-      </w:r>
-    </w:p>
-    <w:p>
-      <w:pPr>
-        <w:pStyle w:val="normal1"/>
-        <w:numPr>
-          <w:ilvl w:val="1"/>
-          <w:numId w:val="1"/>
-        </w:numPr>
-        <w:ind w:hanging="360" w:left="1440"/>
-        <w:rPr/>
-      </w:pPr>
-      <w:r>
-        <w:rPr/>
-        <w:t xml:space="preserve">returns: </w:t>
-      </w:r>
-    </w:p>
-    <w:p>
-      <w:pPr>
-        <w:pStyle w:val="normal1"/>
-        <w:numPr>
-          <w:ilvl w:val="0"/>
-          <w:numId w:val="1"/>
-        </w:numPr>
-        <w:ind w:hanging="360" w:left="720"/>
-        <w:rPr/>
-      </w:pPr>
-      <w:r>
-        <w:rPr/>
-        <w:t>GET by ID</w:t>
-      </w:r>
-    </w:p>
-    <w:p>
-      <w:pPr>
-        <w:pStyle w:val="normal1"/>
-        <w:numPr>
-          <w:ilvl w:val="1"/>
-          <w:numId w:val="1"/>
-        </w:numPr>
-        <w:ind w:hanging="360" w:left="1440"/>
-        <w:rPr/>
-      </w:pPr>
-      <w:r>
-        <w:rPr/>
-        <w:t xml:space="preserve">built_including_tests: </w:t>
-      </w:r>
-      <w:r>
-        <w:rPr>
-          <w:b/>
-          <w:bCs/>
-        </w:rPr>
-        <w:t>false</w:t>
-      </w:r>
-    </w:p>
-    <w:p>
-      <w:pPr>
-        <w:pStyle w:val="normal1"/>
-        <w:numPr>
-          <w:ilvl w:val="1"/>
-          <w:numId w:val="1"/>
-        </w:numPr>
-        <w:ind w:hanging="360" w:left="1440"/>
-        <w:rPr/>
-      </w:pPr>
-      <w:r>
-        <w:rPr/>
-        <w:t>HTTP method: ‘GET’</w:t>
-      </w:r>
-    </w:p>
-    <w:p>
-      <w:pPr>
-        <w:pStyle w:val="normal1"/>
-        <w:numPr>
-          <w:ilvl w:val="1"/>
-          <w:numId w:val="1"/>
-        </w:numPr>
-        <w:ind w:hanging="360" w:left="1440"/>
-        <w:rPr/>
-      </w:pPr>
-      <w:r>
-        <w:rPr/>
-        <w:t>endpoint: {base_uri}/api/rosters/{id}</w:t>
-      </w:r>
-    </w:p>
-    <w:p>
-      <w:pPr>
-        <w:pStyle w:val="normal1"/>
-        <w:numPr>
-          <w:ilvl w:val="1"/>
-          <w:numId w:val="1"/>
-        </w:numPr>
-        <w:ind w:hanging="360" w:left="1440"/>
-        <w:rPr/>
-      </w:pPr>
-      <w:r>
-        <w:rPr/>
-        <w:t xml:space="preserve">description: </w:t>
-      </w:r>
-    </w:p>
-    <w:p>
-      <w:pPr>
-        <w:pStyle w:val="normal1"/>
-        <w:numPr>
-          <w:ilvl w:val="1"/>
-          <w:numId w:val="1"/>
-        </w:numPr>
-        <w:ind w:hanging="360" w:left="1440"/>
-        <w:rPr/>
-      </w:pPr>
-      <w:r>
-        <w:rPr/>
-        <w:t xml:space="preserve">parameters: </w:t>
-      </w:r>
-    </w:p>
-    <w:p>
-      <w:pPr>
-        <w:pStyle w:val="normal1"/>
-        <w:numPr>
-          <w:ilvl w:val="2"/>
-          <w:numId w:val="1"/>
-        </w:numPr>
-        <w:ind w:hanging="360" w:left="2160"/>
-        <w:rPr/>
-      </w:pPr>
-      <w:r>
-        <w:rPr/>
-        <w:t>id</w:t>
-      </w:r>
-    </w:p>
-    <w:p>
-      <w:pPr>
-        <w:pStyle w:val="normal1"/>
-        <w:numPr>
-          <w:ilvl w:val="3"/>
-          <w:numId w:val="1"/>
-        </w:numPr>
-        <w:ind w:hanging="360" w:left="2880"/>
-        <w:rPr>
-          <w:color w:val="FF0000"/>
-        </w:rPr>
-      </w:pPr>
-      <w:r>
-        <w:rPr>
-          <w:color w:val="FF0000"/>
-        </w:rPr>
-        <w:t>Required</w:t>
-      </w:r>
-    </w:p>
-    <w:p>
-      <w:pPr>
-        <w:pStyle w:val="normal1"/>
-        <w:numPr>
-          <w:ilvl w:val="3"/>
-          <w:numId w:val="1"/>
-        </w:numPr>
-        <w:ind w:hanging="360" w:left="2880"/>
-        <w:rPr/>
-      </w:pPr>
-      <w:r>
-        <w:rPr/>
-        <w:t>ID of the Rosters to receive</w:t>
-      </w:r>
-    </w:p>
-    <w:p>
-      <w:pPr>
-        <w:pStyle w:val="normal1"/>
-        <w:numPr>
-          <w:ilvl w:val="1"/>
-          <w:numId w:val="1"/>
-        </w:numPr>
-        <w:ind w:hanging="360" w:left="1440"/>
-        <w:rPr/>
-      </w:pPr>
-      <w:r>
-        <w:rPr/>
-        <w:t xml:space="preserve">returns: </w:t>
-      </w:r>
-    </w:p>
-    <w:p>
-      <w:pPr>
-        <w:pStyle w:val="normal1"/>
-        <w:numPr>
-          <w:ilvl w:val="0"/>
-          <w:numId w:val="1"/>
-        </w:numPr>
-        <w:ind w:hanging="360" w:left="720"/>
-        <w:rPr/>
-      </w:pPr>
-      <w:r>
-        <w:rPr/>
-        <w:t>GET Coaches of Roster</w:t>
-      </w:r>
-    </w:p>
-    <w:p>
-      <w:pPr>
-        <w:pStyle w:val="normal1"/>
-        <w:numPr>
-          <w:ilvl w:val="1"/>
-          <w:numId w:val="1"/>
-        </w:numPr>
-        <w:ind w:hanging="360" w:left="1440"/>
-        <w:rPr/>
-      </w:pPr>
-      <w:r>
-        <w:rPr/>
-        <w:t xml:space="preserve">built_including_tests: </w:t>
-      </w:r>
-      <w:r>
-        <w:rPr>
-          <w:b/>
-          <w:bCs/>
-        </w:rPr>
-        <w:t>false</w:t>
-      </w:r>
-    </w:p>
-    <w:p>
-      <w:pPr>
-        <w:pStyle w:val="normal1"/>
-        <w:numPr>
-          <w:ilvl w:val="1"/>
-          <w:numId w:val="1"/>
-        </w:numPr>
-        <w:ind w:hanging="360" w:left="1440"/>
-        <w:rPr/>
-      </w:pPr>
-      <w:r>
-        <w:rPr/>
-        <w:t>HTTP method: ‘GET’</w:t>
-      </w:r>
-    </w:p>
-    <w:p>
-      <w:pPr>
-        <w:pStyle w:val="normal1"/>
-        <w:numPr>
-          <w:ilvl w:val="1"/>
-          <w:numId w:val="1"/>
-        </w:numPr>
-        <w:ind w:hanging="360" w:left="1440"/>
-        <w:rPr/>
-      </w:pPr>
-      <w:r>
-        <w:rPr/>
-        <w:t>endpoint: {base_uri}/api/rosters/{id}/coaches</w:t>
-      </w:r>
-    </w:p>
-    <w:p>
-      <w:pPr>
-        <w:pStyle w:val="normal1"/>
-        <w:numPr>
-          <w:ilvl w:val="1"/>
-          <w:numId w:val="1"/>
-        </w:numPr>
-        <w:ind w:hanging="360" w:left="1440"/>
-        <w:rPr/>
-      </w:pPr>
-      <w:r>
-        <w:rPr/>
-        <w:t xml:space="preserve">description: </w:t>
-      </w:r>
-    </w:p>
-    <w:p>
-      <w:pPr>
-        <w:pStyle w:val="normal1"/>
-        <w:numPr>
-          <w:ilvl w:val="1"/>
-          <w:numId w:val="1"/>
-        </w:numPr>
-        <w:ind w:hanging="360" w:left="1440"/>
-        <w:rPr/>
-      </w:pPr>
-      <w:r>
-        <w:rPr/>
-        <w:t xml:space="preserve">parameters: </w:t>
-      </w:r>
-    </w:p>
-    <w:p>
-      <w:pPr>
-        <w:pStyle w:val="normal1"/>
-        <w:numPr>
-          <w:ilvl w:val="2"/>
-          <w:numId w:val="1"/>
-        </w:numPr>
-        <w:ind w:hanging="360" w:left="2160"/>
-        <w:rPr/>
-      </w:pPr>
-      <w:r>
-        <w:rPr/>
-        <w:t>id</w:t>
-      </w:r>
-    </w:p>
-    <w:p>
-      <w:pPr>
-        <w:pStyle w:val="normal1"/>
-        <w:numPr>
-          <w:ilvl w:val="3"/>
-          <w:numId w:val="1"/>
-        </w:numPr>
-        <w:ind w:hanging="360" w:left="2880"/>
-        <w:rPr>
-          <w:color w:val="FF0000"/>
-        </w:rPr>
-      </w:pPr>
-      <w:r>
-        <w:rPr>
-          <w:color w:val="FF0000"/>
-        </w:rPr>
-        <w:t>Required</w:t>
-      </w:r>
-    </w:p>
-    <w:p>
-      <w:pPr>
-        <w:pStyle w:val="normal1"/>
-        <w:numPr>
-          <w:ilvl w:val="3"/>
-          <w:numId w:val="1"/>
-        </w:numPr>
-        <w:ind w:hanging="360" w:left="2880"/>
-        <w:rPr/>
-      </w:pPr>
-      <w:r>
-        <w:rPr/>
-        <w:t>ID of the User to receive</w:t>
-      </w:r>
-    </w:p>
-    <w:p>
-      <w:pPr>
-        <w:pStyle w:val="normal1"/>
-        <w:numPr>
-          <w:ilvl w:val="1"/>
-          <w:numId w:val="1"/>
-        </w:numPr>
-        <w:ind w:hanging="360" w:left="1440"/>
-        <w:rPr/>
-      </w:pPr>
-      <w:r>
-        <w:rPr/>
-        <w:t xml:space="preserve">returns: </w:t>
-      </w:r>
-    </w:p>
-    <w:p>
-      <w:pPr>
-        <w:pStyle w:val="normal1"/>
-        <w:numPr>
-          <w:ilvl w:val="0"/>
-          <w:numId w:val="1"/>
-        </w:numPr>
-        <w:ind w:hanging="360" w:left="720"/>
-        <w:rPr/>
-      </w:pPr>
-      <w:r>
-        <w:rPr/>
-        <w:t>GET Quizzers of Roster</w:t>
-      </w:r>
-    </w:p>
-    <w:p>
-      <w:pPr>
-        <w:pStyle w:val="normal1"/>
-        <w:numPr>
-          <w:ilvl w:val="1"/>
-          <w:numId w:val="1"/>
-        </w:numPr>
-        <w:ind w:hanging="360" w:left="1440"/>
-        <w:rPr/>
-      </w:pPr>
-      <w:r>
-        <w:rPr/>
-        <w:t xml:space="preserve">built_including_tests: </w:t>
-      </w:r>
-      <w:r>
-        <w:rPr>
-          <w:b/>
-          <w:bCs/>
-        </w:rPr>
-        <w:t>false</w:t>
-      </w:r>
-    </w:p>
-    <w:p>
-      <w:pPr>
-        <w:pStyle w:val="normal1"/>
-        <w:numPr>
-          <w:ilvl w:val="1"/>
-          <w:numId w:val="1"/>
-        </w:numPr>
-        <w:ind w:hanging="360" w:left="1440"/>
-        <w:rPr/>
-      </w:pPr>
-      <w:r>
-        <w:rPr/>
-        <w:t>HTTP method: ‘GET’</w:t>
-      </w:r>
-    </w:p>
-    <w:p>
-      <w:pPr>
-        <w:pStyle w:val="normal1"/>
-        <w:numPr>
-          <w:ilvl w:val="1"/>
-          <w:numId w:val="1"/>
-        </w:numPr>
-        <w:ind w:hanging="360" w:left="1440"/>
-        <w:rPr/>
-      </w:pPr>
-      <w:r>
-        <w:rPr/>
-        <w:t>endpoint: {base_uri}/api/rosters/{id}/quizzers</w:t>
-      </w:r>
-    </w:p>
-    <w:p>
-      <w:pPr>
-        <w:pStyle w:val="normal1"/>
-        <w:numPr>
-          <w:ilvl w:val="1"/>
-          <w:numId w:val="1"/>
-        </w:numPr>
-        <w:ind w:hanging="360" w:left="1440"/>
-        <w:rPr/>
-      </w:pPr>
-      <w:r>
-        <w:rPr/>
-        <w:t xml:space="preserve">description: </w:t>
-      </w:r>
-    </w:p>
-    <w:p>
-      <w:pPr>
-        <w:pStyle w:val="normal1"/>
-        <w:numPr>
-          <w:ilvl w:val="1"/>
-          <w:numId w:val="1"/>
-        </w:numPr>
-        <w:ind w:hanging="360" w:left="1440"/>
-        <w:rPr/>
-      </w:pPr>
-      <w:r>
-        <w:rPr/>
-        <w:t xml:space="preserve">parameters: </w:t>
-      </w:r>
-    </w:p>
-    <w:p>
-      <w:pPr>
-        <w:pStyle w:val="normal1"/>
-        <w:numPr>
-          <w:ilvl w:val="2"/>
-          <w:numId w:val="1"/>
-        </w:numPr>
-        <w:ind w:hanging="360" w:left="2160"/>
-        <w:rPr/>
-      </w:pPr>
-      <w:r>
-        <w:rPr/>
-        <w:t>id</w:t>
-      </w:r>
-    </w:p>
-    <w:p>
-      <w:pPr>
-        <w:pStyle w:val="normal1"/>
-        <w:numPr>
-          <w:ilvl w:val="3"/>
-          <w:numId w:val="1"/>
-        </w:numPr>
-        <w:ind w:hanging="360" w:left="2880"/>
-        <w:rPr>
-          <w:color w:val="FF0000"/>
-        </w:rPr>
-      </w:pPr>
-      <w:r>
-        <w:rPr>
-          <w:color w:val="FF0000"/>
-        </w:rPr>
-        <w:t>Required</w:t>
-      </w:r>
-    </w:p>
-    <w:p>
-      <w:pPr>
-        <w:pStyle w:val="normal1"/>
-        <w:numPr>
-          <w:ilvl w:val="3"/>
-          <w:numId w:val="1"/>
-        </w:numPr>
-        <w:ind w:hanging="360" w:left="2880"/>
-        <w:rPr/>
-      </w:pPr>
-      <w:r>
-        <w:rPr/>
-        <w:t>ID of the User to receive</w:t>
-      </w:r>
-    </w:p>
-    <w:p>
-      <w:pPr>
-        <w:pStyle w:val="normal1"/>
-        <w:numPr>
-          <w:ilvl w:val="1"/>
-          <w:numId w:val="1"/>
-        </w:numPr>
-        <w:ind w:hanging="360" w:left="1440"/>
-        <w:rPr/>
-      </w:pPr>
-      <w:r>
-        <w:rPr/>
-        <w:t xml:space="preserve">returns: </w:t>
-      </w:r>
-    </w:p>
-    <w:p>
-      <w:pPr>
-        <w:pStyle w:val="normal1"/>
-        <w:numPr>
-          <w:ilvl w:val="0"/>
-          <w:numId w:val="1"/>
-        </w:numPr>
-        <w:ind w:hanging="360" w:left="720"/>
-        <w:rPr/>
-      </w:pPr>
-      <w:r>
-        <w:rPr/>
-        <w:t>POST</w:t>
-      </w:r>
-    </w:p>
-    <w:p>
-      <w:pPr>
-        <w:pStyle w:val="normal1"/>
-        <w:numPr>
-          <w:ilvl w:val="1"/>
-          <w:numId w:val="1"/>
-        </w:numPr>
-        <w:ind w:hanging="360" w:left="1440"/>
-        <w:rPr/>
-      </w:pPr>
-      <w:r>
-        <w:rPr/>
-        <w:t xml:space="preserve">built_including_tests: </w:t>
-      </w:r>
-      <w:r>
-        <w:rPr>
-          <w:b/>
-          <w:bCs/>
-        </w:rPr>
-        <w:t>false</w:t>
-      </w:r>
-    </w:p>
-    <w:p>
-      <w:pPr>
-        <w:pStyle w:val="normal1"/>
-        <w:numPr>
-          <w:ilvl w:val="1"/>
-          <w:numId w:val="1"/>
-        </w:numPr>
-        <w:ind w:hanging="360" w:left="1440"/>
-        <w:rPr/>
-      </w:pPr>
-      <w:r>
-        <w:rPr/>
-        <w:t>HTTP method: ‘POST’</w:t>
-      </w:r>
-    </w:p>
-    <w:p>
-      <w:pPr>
-        <w:pStyle w:val="normal1"/>
-        <w:numPr>
-          <w:ilvl w:val="1"/>
-          <w:numId w:val="1"/>
-        </w:numPr>
-        <w:ind w:hanging="360" w:left="1440"/>
-        <w:rPr/>
-      </w:pPr>
-      <w:r>
-        <w:rPr/>
-        <w:t>endpoint: {base_uri}/api/rosters</w:t>
-      </w:r>
-    </w:p>
-    <w:p>
-      <w:pPr>
-        <w:pStyle w:val="normal1"/>
-        <w:numPr>
-          <w:ilvl w:val="1"/>
-          <w:numId w:val="1"/>
-        </w:numPr>
-        <w:ind w:hanging="360" w:left="1440"/>
-        <w:rPr/>
-      </w:pPr>
-      <w:r>
-        <w:rPr/>
-        <w:t xml:space="preserve">description: </w:t>
-      </w:r>
-    </w:p>
-    <w:p>
-      <w:pPr>
-        <w:pStyle w:val="normal1"/>
-        <w:numPr>
-          <w:ilvl w:val="1"/>
-          <w:numId w:val="1"/>
-        </w:numPr>
-        <w:ind w:hanging="360" w:left="1440"/>
-        <w:rPr/>
-      </w:pPr>
-      <w:r>
-        <w:rPr/>
-        <w:t xml:space="preserve">body: </w:t>
-      </w:r>
-    </w:p>
-    <w:p>
-      <w:pPr>
-        <w:pStyle w:val="normal1"/>
-        <w:numPr>
-          <w:ilvl w:val="1"/>
-          <w:numId w:val="1"/>
-        </w:numPr>
-        <w:ind w:hanging="360" w:left="1440"/>
-        <w:rPr/>
-      </w:pPr>
-      <w:r>
-        <w:rPr/>
-        <w:t xml:space="preserve">parameters: </w:t>
-      </w:r>
-    </w:p>
-    <w:p>
-      <w:pPr>
-        <w:pStyle w:val="normal1"/>
-        <w:numPr>
-          <w:ilvl w:val="1"/>
-          <w:numId w:val="1"/>
-        </w:numPr>
-        <w:ind w:hanging="360" w:left="1440"/>
-        <w:rPr/>
-      </w:pPr>
-      <w:r>
-        <w:rPr/>
-        <w:t xml:space="preserve">returns: </w:t>
-      </w:r>
-    </w:p>
-    <w:p>
-      <w:pPr>
-        <w:pStyle w:val="normal1"/>
-        <w:widowControl/>
-        <w:numPr>
-          <w:ilvl w:val="2"/>
-          <w:numId w:val="1"/>
-        </w:numPr>
-        <w:suppressAutoHyphens w:val="true"/>
-        <w:bidi w:val="0"/>
-        <w:spacing w:lineRule="auto" w:line="276" w:before="0" w:after="0"/>
-        <w:ind w:hanging="360" w:left="2160" w:right="0"/>
-        <w:jc w:val="left"/>
-        <w:rPr/>
-      </w:pPr>
-      <w:r>
-        <w:rPr/>
-        <w:t>the created Roster</w:t>
-      </w:r>
-    </w:p>
-    <w:p>
-      <w:pPr>
-        <w:pStyle w:val="normal1"/>
-        <w:numPr>
-          <w:ilvl w:val="0"/>
-          <w:numId w:val="1"/>
-        </w:numPr>
-        <w:ind w:hanging="360" w:left="720"/>
-        <w:rPr/>
-      </w:pPr>
-      <w:r>
-        <w:rPr/>
-        <w:t>PUT</w:t>
-      </w:r>
-    </w:p>
-    <w:p>
-      <w:pPr>
-        <w:pStyle w:val="normal1"/>
-        <w:numPr>
-          <w:ilvl w:val="1"/>
-          <w:numId w:val="1"/>
-        </w:numPr>
-        <w:ind w:hanging="360" w:left="1440"/>
-        <w:rPr/>
-      </w:pPr>
-      <w:r>
-        <w:rPr/>
-        <w:t xml:space="preserve">built_including_tests: </w:t>
-      </w:r>
-      <w:r>
-        <w:rPr>
-          <w:b/>
-          <w:bCs/>
-        </w:rPr>
-        <w:t>false</w:t>
-      </w:r>
-    </w:p>
-    <w:p>
-      <w:pPr>
-        <w:pStyle w:val="normal1"/>
-        <w:numPr>
-          <w:ilvl w:val="1"/>
-          <w:numId w:val="1"/>
-        </w:numPr>
-        <w:ind w:hanging="360" w:left="1440"/>
-        <w:rPr/>
-      </w:pPr>
-      <w:r>
-        <w:rPr/>
-        <w:t>HTTP method: ‘PUT’</w:t>
-      </w:r>
-    </w:p>
-    <w:p>
-      <w:pPr>
-        <w:pStyle w:val="normal1"/>
-        <w:numPr>
-          <w:ilvl w:val="1"/>
-          <w:numId w:val="1"/>
-        </w:numPr>
-        <w:ind w:hanging="360" w:left="1440"/>
-        <w:rPr/>
-      </w:pPr>
-      <w:r>
-        <w:rPr/>
-        <w:t>endpoint: {base_uri}/api/rosters/{id}</w:t>
-      </w:r>
-    </w:p>
-    <w:p>
-      <w:pPr>
-        <w:pStyle w:val="normal1"/>
-        <w:numPr>
-          <w:ilvl w:val="1"/>
-          <w:numId w:val="1"/>
-        </w:numPr>
-        <w:ind w:hanging="360" w:left="1440"/>
-        <w:rPr/>
-      </w:pPr>
-      <w:r>
-        <w:rPr/>
-        <w:t xml:space="preserve">description: </w:t>
-      </w:r>
-    </w:p>
-    <w:p>
-      <w:pPr>
-        <w:pStyle w:val="normal1"/>
-        <w:numPr>
-          <w:ilvl w:val="1"/>
-          <w:numId w:val="1"/>
-        </w:numPr>
-        <w:ind w:hanging="360" w:left="1440"/>
-        <w:rPr/>
-      </w:pPr>
-      <w:r>
-        <w:rPr/>
-        <w:t xml:space="preserve">body: </w:t>
-      </w:r>
-    </w:p>
-    <w:p>
-      <w:pPr>
-        <w:pStyle w:val="normal1"/>
-        <w:widowControl/>
-        <w:numPr>
-          <w:ilvl w:val="2"/>
-          <w:numId w:val="1"/>
-        </w:numPr>
-        <w:suppressAutoHyphens w:val="true"/>
-        <w:bidi w:val="0"/>
-        <w:spacing w:lineRule="auto" w:line="276" w:before="0" w:after="0"/>
-        <w:ind w:hanging="360" w:left="2160" w:right="0"/>
-        <w:jc w:val="left"/>
-        <w:rPr/>
-      </w:pPr>
-      <w:r>
-        <w:rPr/>
-        <w:t>only fields that you want to update (other than ID in the URI path) need to be provided</w:t>
-      </w:r>
-    </w:p>
-    <w:p>
-      <w:pPr>
-        <w:pStyle w:val="normal1"/>
-        <w:numPr>
-          <w:ilvl w:val="1"/>
-          <w:numId w:val="1"/>
-        </w:numPr>
-        <w:ind w:hanging="360" w:left="1440"/>
-        <w:rPr/>
-      </w:pPr>
-      <w:r>
-        <w:rPr/>
-        <w:t>parameters:</w:t>
-      </w:r>
-    </w:p>
-    <w:p>
-      <w:pPr>
-        <w:pStyle w:val="normal1"/>
-        <w:numPr>
-          <w:ilvl w:val="2"/>
-          <w:numId w:val="1"/>
-        </w:numPr>
-        <w:ind w:hanging="360" w:left="2160"/>
-        <w:rPr/>
-      </w:pPr>
-      <w:r>
-        <w:rPr/>
-        <w:t>id</w:t>
-      </w:r>
-    </w:p>
-    <w:p>
-      <w:pPr>
-        <w:pStyle w:val="normal1"/>
-        <w:numPr>
-          <w:ilvl w:val="3"/>
-          <w:numId w:val="1"/>
-        </w:numPr>
-        <w:ind w:hanging="360" w:left="2880"/>
-        <w:rPr>
-          <w:color w:val="FF0000"/>
-        </w:rPr>
-      </w:pPr>
-      <w:r>
-        <w:rPr>
-          <w:color w:val="FF0000"/>
-        </w:rPr>
-        <w:t>Required</w:t>
-      </w:r>
-    </w:p>
-    <w:p>
-      <w:pPr>
-        <w:pStyle w:val="normal1"/>
-        <w:widowControl/>
-        <w:numPr>
-          <w:ilvl w:val="3"/>
-          <w:numId w:val="1"/>
-        </w:numPr>
-        <w:suppressAutoHyphens w:val="true"/>
-        <w:bidi w:val="0"/>
-        <w:spacing w:lineRule="auto" w:line="276" w:before="0" w:after="0"/>
-        <w:ind w:hanging="360" w:left="2880" w:right="0"/>
-        <w:jc w:val="left"/>
-        <w:rPr>
-          <w:color w:val="000000"/>
-        </w:rPr>
-      </w:pPr>
-      <w:r>
-        <w:rPr>
-          <w:color w:val="000000"/>
-        </w:rPr>
-        <w:t>ID of the Rosters to be updated</w:t>
-      </w:r>
-    </w:p>
-    <w:p>
-      <w:pPr>
-        <w:pStyle w:val="normal1"/>
-        <w:numPr>
-          <w:ilvl w:val="1"/>
-          <w:numId w:val="1"/>
-        </w:numPr>
-        <w:ind w:hanging="360" w:left="1440"/>
-        <w:rPr>
-          <w:color w:val="000000"/>
-        </w:rPr>
-      </w:pPr>
-      <w:r>
-        <w:rPr/>
-        <w:t xml:space="preserve">returns: </w:t>
-      </w:r>
-    </w:p>
-    <w:p>
-      <w:pPr>
-        <w:pStyle w:val="normal1"/>
-        <w:widowControl/>
-        <w:numPr>
-          <w:ilvl w:val="2"/>
-          <w:numId w:val="1"/>
-        </w:numPr>
-        <w:suppressAutoHyphens w:val="true"/>
-        <w:bidi w:val="0"/>
-        <w:spacing w:lineRule="auto" w:line="276" w:before="0" w:after="0"/>
-        <w:ind w:hanging="360" w:left="2160" w:right="0"/>
-        <w:jc w:val="left"/>
-        <w:rPr>
-          <w:color w:val="000000"/>
-        </w:rPr>
-      </w:pPr>
-      <w:r>
-        <w:rPr>
-          <w:color w:val="000000"/>
-        </w:rPr>
-        <w:t>the updated Roster</w:t>
-      </w:r>
-    </w:p>
-    <w:p>
-      <w:pPr>
-        <w:pStyle w:val="normal1"/>
-        <w:numPr>
-          <w:ilvl w:val="0"/>
-          <w:numId w:val="1"/>
-        </w:numPr>
-        <w:ind w:hanging="360" w:left="720"/>
-        <w:rPr/>
-      </w:pPr>
-      <w:r>
-        <w:rPr/>
-        <w:t>DELETE (by ID)</w:t>
+        <w:t xml:space="preserve">DELETE </w:t>
+      </w:r>
+      <w:r>
+        <w:rPr/>
+        <w:t>Roster</w:t>
+      </w:r>
+      <w:r>
+        <w:rPr/>
+        <w:t xml:space="preserve"> (by ID)</w:t>
       </w:r>
     </w:p>
     <w:p>

</xml_diff>

<commit_message>
added passing integration test for update TournamentAdmin endpoint
</commit_message>
<xml_diff>
--- a/docs/QView API Documentation.docx
+++ b/docs/QView API Documentation.docx
@@ -16,7 +16,7 @@
       </w:r>
       <w:r>
         <w:rPr/>
-        <w:t>5</w:t>
+        <w:t>6</w:t>
       </w:r>
       <w:r>
         <w:rPr/>
@@ -62,7 +62,7 @@
       <w:hyperlink r:id="rId2">
         <w:r>
           <w:rPr>
-            <w:rStyle w:val="ListLabel19"/>
+            <w:rStyle w:val="ListLabel46"/>
             <w:color w:val="1155CC"/>
             <w:u w:val="single"/>
           </w:rPr>
@@ -820,7 +820,14 @@
           <w:b/>
           <w:bCs/>
         </w:rPr>
-        <w:t>false</w:t>
+        <w:t>tru</w:t>
+      </w:r>
+      <w:r>
+        <w:rPr>
+          <w:b/>
+          <w:bCs/>
+        </w:rPr>
+        <w:t>e</w:t>
       </w:r>
     </w:p>
     <w:p>
@@ -1083,15 +1090,7 @@
       </w:pPr>
       <w:r>
         <w:rPr/>
-        <w:t xml:space="preserve">DELETE Admin </w:t>
-      </w:r>
-      <w:r>
-        <w:rPr/>
-        <w:t>of Tournament</w:t>
-      </w:r>
-      <w:r>
-        <w:rPr/>
-        <w:t xml:space="preserve"> (by ID)</w:t>
+        <w:t>DELETE Admin of Tournament (by ID)</w:t>
       </w:r>
     </w:p>
     <w:p>
@@ -1353,7 +1352,11 @@
         </w:rPr>
       </w:pPr>
       <w:r>
-        <w:rPr/>
+        <w:rPr>
+          <w:b w:val="false"/>
+          <w:bCs w:val="false"/>
+          <w:color w:val="000000"/>
+        </w:rPr>
       </w:r>
     </w:p>
     <w:p>
@@ -1372,7 +1375,11 @@
         </w:rPr>
       </w:pPr>
       <w:r>
-        <w:rPr/>
+        <w:rPr>
+          <w:b w:val="false"/>
+          <w:bCs w:val="false"/>
+          <w:color w:val="000000"/>
+        </w:rPr>
       </w:r>
     </w:p>
     <w:p>
@@ -1600,8 +1607,7 @@
       </w:pPr>
       <w:r>
         <w:rPr>
-          <w:b/>
-          <w:bCs/>
+          <w:color w:val="000000"/>
         </w:rPr>
       </w:r>
     </w:p>
@@ -1620,8 +1626,7 @@
       </w:pPr>
       <w:r>
         <w:rPr>
-          <w:b/>
-          <w:bCs/>
+          <w:color w:val="000000"/>
         </w:rPr>
       </w:r>
     </w:p>
@@ -1728,8 +1733,7 @@
       </w:pPr>
       <w:r>
         <w:rPr>
-          <w:b/>
-          <w:bCs/>
+          <w:color w:val="000000"/>
         </w:rPr>
       </w:r>
     </w:p>
@@ -1748,8 +1752,7 @@
       </w:pPr>
       <w:r>
         <w:rPr>
-          <w:b/>
-          <w:bCs/>
+          <w:color w:val="000000"/>
         </w:rPr>
       </w:r>
     </w:p>
@@ -2998,8 +3001,7 @@
       </w:pPr>
       <w:r>
         <w:rPr>
-          <w:b/>
-          <w:bCs/>
+          <w:color w:val="000000"/>
         </w:rPr>
       </w:r>
     </w:p>
@@ -3018,8 +3020,7 @@
       </w:pPr>
       <w:r>
         <w:rPr>
-          <w:b/>
-          <w:bCs/>
+          <w:color w:val="000000"/>
         </w:rPr>
       </w:r>
     </w:p>
@@ -5115,8 +5116,7 @@
       </w:pPr>
       <w:r>
         <w:rPr>
-          <w:b/>
-          <w:bCs/>
+          <w:color w:val="000000"/>
         </w:rPr>
       </w:r>
     </w:p>
@@ -5135,8 +5135,7 @@
       </w:pPr>
       <w:r>
         <w:rPr>
-          <w:b/>
-          <w:bCs/>
+          <w:color w:val="000000"/>
         </w:rPr>
       </w:r>
     </w:p>
@@ -6086,8 +6085,7 @@
       </w:pPr>
       <w:r>
         <w:rPr>
-          <w:b/>
-          <w:bCs/>
+          <w:color w:val="000000"/>
         </w:rPr>
       </w:r>
     </w:p>
@@ -6106,8 +6104,7 @@
       </w:pPr>
       <w:r>
         <w:rPr>
-          <w:b/>
-          <w:bCs/>
+          <w:color w:val="000000"/>
         </w:rPr>
       </w:r>
     </w:p>
@@ -6214,8 +6211,7 @@
       </w:pPr>
       <w:r>
         <w:rPr>
-          <w:b/>
-          <w:bCs/>
+          <w:color w:val="000000"/>
         </w:rPr>
       </w:r>
     </w:p>
@@ -6234,8 +6230,7 @@
       </w:pPr>
       <w:r>
         <w:rPr>
-          <w:b/>
-          <w:bCs/>
+          <w:color w:val="000000"/>
         </w:rPr>
       </w:r>
     </w:p>
@@ -6429,15 +6424,7 @@
           <w:bCs w:val="false"/>
           <w:color w:val="000000"/>
         </w:rPr>
-        <w:t>r</w:t>
-      </w:r>
-      <w:r>
-        <w:rPr>
-          <w:b w:val="false"/>
-          <w:bCs w:val="false"/>
-          <w:color w:val="000000"/>
-        </w:rPr>
-        <w:t>eturns:</w:t>
+        <w:t>returns:</w:t>
       </w:r>
     </w:p>
     <w:p>
@@ -6455,8 +6442,7 @@
       </w:pPr>
       <w:r>
         <w:rPr>
-          <w:b/>
-          <w:bCs/>
+          <w:color w:val="000000"/>
         </w:rPr>
       </w:r>
     </w:p>
@@ -6475,8 +6461,7 @@
       </w:pPr>
       <w:r>
         <w:rPr>
-          <w:b/>
-          <w:bCs/>
+          <w:color w:val="000000"/>
         </w:rPr>
       </w:r>
     </w:p>
@@ -7708,8 +7693,7 @@
       </w:pPr>
       <w:r>
         <w:rPr>
-          <w:b/>
-          <w:bCs/>
+          <w:color w:val="000000"/>
         </w:rPr>
       </w:r>
     </w:p>
@@ -7728,8 +7712,7 @@
       </w:pPr>
       <w:r>
         <w:rPr>
-          <w:b/>
-          <w:bCs/>
+          <w:color w:val="000000"/>
         </w:rPr>
       </w:r>
     </w:p>
@@ -9242,8 +9225,7 @@
       </w:pPr>
       <w:r>
         <w:rPr>
-          <w:b/>
-          <w:bCs/>
+          <w:color w:val="000000"/>
         </w:rPr>
       </w:r>
     </w:p>
@@ -9262,8 +9244,7 @@
       </w:pPr>
       <w:r>
         <w:rPr>
-          <w:b/>
-          <w:bCs/>
+          <w:color w:val="000000"/>
         </w:rPr>
       </w:r>
     </w:p>
@@ -10789,8 +10770,7 @@
       </w:pPr>
       <w:r>
         <w:rPr>
-          <w:b/>
-          <w:bCs/>
+          <w:color w:val="000000"/>
         </w:rPr>
       </w:r>
     </w:p>
@@ -10809,8 +10789,7 @@
       </w:pPr>
       <w:r>
         <w:rPr>
-          <w:b/>
-          <w:bCs/>
+          <w:color w:val="000000"/>
         </w:rPr>
       </w:r>
     </w:p>
@@ -12050,8 +12029,7 @@
       </w:pPr>
       <w:r>
         <w:rPr>
-          <w:b/>
-          <w:bCs/>
+          <w:color w:val="000000"/>
         </w:rPr>
       </w:r>
     </w:p>
@@ -12070,8 +12048,7 @@
       </w:pPr>
       <w:r>
         <w:rPr>
-          <w:b/>
-          <w:bCs/>
+          <w:color w:val="000000"/>
         </w:rPr>
       </w:r>
     </w:p>
@@ -13892,8 +13869,7 @@
       </w:pPr>
       <w:r>
         <w:rPr>
-          <w:b/>
-          <w:bCs/>
+          <w:color w:val="000000"/>
         </w:rPr>
       </w:r>
     </w:p>
@@ -13912,8 +13888,7 @@
       </w:pPr>
       <w:r>
         <w:rPr>
-          <w:b/>
-          <w:bCs/>
+          <w:color w:val="000000"/>
         </w:rPr>
       </w:r>
     </w:p>
@@ -15150,8 +15125,7 @@
       </w:pPr>
       <w:r>
         <w:rPr>
-          <w:b/>
-          <w:bCs/>
+          <w:color w:val="000000"/>
         </w:rPr>
       </w:r>
     </w:p>
@@ -15170,8 +15144,7 @@
       </w:pPr>
       <w:r>
         <w:rPr>
-          <w:b/>
-          <w:bCs/>
+          <w:color w:val="000000"/>
         </w:rPr>
       </w:r>
     </w:p>
@@ -17072,8 +17045,7 @@
       </w:pPr>
       <w:r>
         <w:rPr>
-          <w:b/>
-          <w:bCs/>
+          <w:color w:val="000000"/>
         </w:rPr>
       </w:r>
     </w:p>
@@ -17092,8 +17064,7 @@
       </w:pPr>
       <w:r>
         <w:rPr>
-          <w:b/>
-          <w:bCs/>
+          <w:color w:val="000000"/>
         </w:rPr>
       </w:r>
     </w:p>

</xml_diff>

<commit_message>
added passing integration test for get all Teams endpoint
</commit_message>
<xml_diff>
--- a/docs/QView API Documentation.docx
+++ b/docs/QView API Documentation.docx
@@ -16,7 +16,7 @@
       </w:r>
       <w:r>
         <w:rPr/>
-        <w:t>8</w:t>
+        <w:t>9</w:t>
       </w:r>
       <w:r>
         <w:rPr/>
@@ -27486,7 +27486,14 @@
           <w:b/>
           <w:bCs/>
         </w:rPr>
-        <w:t>false</w:t>
+        <w:t>tru</w:t>
+      </w:r>
+      <w:r>
+        <w:rPr>
+          <w:b/>
+          <w:bCs/>
+        </w:rPr>
+        <w:t>e</w:t>
       </w:r>
     </w:p>
     <w:p>
@@ -28748,14 +28755,7 @@
           <w:b/>
           <w:bCs/>
         </w:rPr>
-        <w:t>tru</w:t>
-      </w:r>
-      <w:r>
-        <w:rPr>
-          <w:b/>
-          <w:bCs/>
-        </w:rPr>
-        <w:t>e</w:t>
+        <w:t>true</w:t>
       </w:r>
     </w:p>
     <w:p>

</xml_diff>

<commit_message>
added passing integration test for get team by ID endpoint
</commit_message>
<xml_diff>
--- a/docs/QView API Documentation.docx
+++ b/docs/QView API Documentation.docx
@@ -12,15 +12,23 @@
       <w:bookmarkEnd w:id="0"/>
       <w:r>
         <w:rPr/>
-        <w:t>QView API Documentation (v3</w:t>
-      </w:r>
-      <w:r>
-        <w:rPr/>
-        <w:t>9</w:t>
-      </w:r>
-      <w:r>
-        <w:rPr/>
-        <w:t>_2026.01.23)</w:t>
+        <w:t>QView API Documentation (v</w:t>
+      </w:r>
+      <w:r>
+        <w:rPr/>
+        <w:t>40</w:t>
+      </w:r>
+      <w:r>
+        <w:rPr/>
+        <w:t>_2026.01.2</w:t>
+      </w:r>
+      <w:r>
+        <w:rPr/>
+        <w:t>4</w:t>
+      </w:r>
+      <w:r>
+        <w:rPr/>
+        <w:t>)</w:t>
       </w:r>
     </w:p>
     <w:p>
@@ -27486,239 +27494,239 @@
           <w:b/>
           <w:bCs/>
         </w:rPr>
-        <w:t>tru</w:t>
+        <w:t>true</w:t>
+      </w:r>
+    </w:p>
+    <w:p>
+      <w:pPr>
+        <w:pStyle w:val="normal1"/>
+        <w:numPr>
+          <w:ilvl w:val="1"/>
+          <w:numId w:val="1"/>
+        </w:numPr>
+        <w:ind w:hanging="360" w:left="1440"/>
+        <w:rPr/>
+      </w:pPr>
+      <w:r>
+        <w:rPr/>
+        <w:t>HTTP method: ‘GET’</w:t>
+      </w:r>
+    </w:p>
+    <w:p>
+      <w:pPr>
+        <w:pStyle w:val="normal1"/>
+        <w:numPr>
+          <w:ilvl w:val="1"/>
+          <w:numId w:val="1"/>
+        </w:numPr>
+        <w:ind w:hanging="360" w:left="1440"/>
+        <w:rPr/>
+      </w:pPr>
+      <w:r>
+        <w:rPr/>
+        <w:t>endpoint: {base_uri}/api/teams?page={page_num}&amp;page_size={num_of_rows}</w:t>
+      </w:r>
+    </w:p>
+    <w:p>
+      <w:pPr>
+        <w:pStyle w:val="normal1"/>
+        <w:numPr>
+          <w:ilvl w:val="1"/>
+          <w:numId w:val="1"/>
+        </w:numPr>
+        <w:ind w:hanging="360" w:left="1440"/>
+        <w:rPr/>
+      </w:pPr>
+      <w:r>
+        <w:rPr/>
+        <w:t xml:space="preserve">description: </w:t>
+      </w:r>
+    </w:p>
+    <w:p>
+      <w:pPr>
+        <w:pStyle w:val="normal1"/>
+        <w:numPr>
+          <w:ilvl w:val="1"/>
+          <w:numId w:val="1"/>
+        </w:numPr>
+        <w:ind w:hanging="360" w:left="1440"/>
+        <w:rPr/>
+      </w:pPr>
+      <w:r>
+        <w:rPr/>
+        <w:t xml:space="preserve">parameters: </w:t>
+      </w:r>
+    </w:p>
+    <w:p>
+      <w:pPr>
+        <w:pStyle w:val="normal1"/>
+        <w:numPr>
+          <w:ilvl w:val="2"/>
+          <w:numId w:val="1"/>
+        </w:numPr>
+        <w:ind w:hanging="360" w:left="2160"/>
+        <w:rPr/>
+      </w:pPr>
+      <w:r>
+        <w:rPr/>
+        <w:t>page={page_num}</w:t>
+      </w:r>
+    </w:p>
+    <w:p>
+      <w:pPr>
+        <w:pStyle w:val="normal1"/>
+        <w:numPr>
+          <w:ilvl w:val="3"/>
+          <w:numId w:val="1"/>
+        </w:numPr>
+        <w:ind w:hanging="360" w:left="2880"/>
+        <w:rPr>
+          <w:color w:val="FF0000"/>
+        </w:rPr>
+      </w:pPr>
+      <w:r>
+        <w:rPr>
+          <w:color w:val="FF0000"/>
+        </w:rPr>
+        <w:t>Required</w:t>
+      </w:r>
+    </w:p>
+    <w:p>
+      <w:pPr>
+        <w:pStyle w:val="normal1"/>
+        <w:numPr>
+          <w:ilvl w:val="3"/>
+          <w:numId w:val="1"/>
+        </w:numPr>
+        <w:ind w:hanging="360" w:left="2880"/>
+        <w:rPr/>
+      </w:pPr>
+      <w:r>
+        <w:rPr/>
+        <w:t>Defines which page to return</w:t>
+      </w:r>
+    </w:p>
+    <w:p>
+      <w:pPr>
+        <w:pStyle w:val="normal1"/>
+        <w:numPr>
+          <w:ilvl w:val="3"/>
+          <w:numId w:val="1"/>
+        </w:numPr>
+        <w:ind w:hanging="360" w:left="2880"/>
+        <w:rPr/>
+      </w:pPr>
+      <w:r>
+        <w:rPr/>
+        <w:t>First page = 0 (zero)</w:t>
+      </w:r>
+    </w:p>
+    <w:p>
+      <w:pPr>
+        <w:pStyle w:val="normal1"/>
+        <w:numPr>
+          <w:ilvl w:val="2"/>
+          <w:numId w:val="1"/>
+        </w:numPr>
+        <w:ind w:hanging="360" w:left="2160"/>
+        <w:rPr/>
+      </w:pPr>
+      <w:r>
+        <w:rPr/>
+        <w:t>page_size={num_of_rows}</w:t>
+      </w:r>
+    </w:p>
+    <w:p>
+      <w:pPr>
+        <w:pStyle w:val="normal1"/>
+        <w:numPr>
+          <w:ilvl w:val="3"/>
+          <w:numId w:val="1"/>
+        </w:numPr>
+        <w:ind w:hanging="360" w:left="2880"/>
+        <w:rPr>
+          <w:color w:val="FF0000"/>
+        </w:rPr>
+      </w:pPr>
+      <w:r>
+        <w:rPr>
+          <w:color w:val="FF0000"/>
+        </w:rPr>
+        <w:t>Required</w:t>
+      </w:r>
+    </w:p>
+    <w:p>
+      <w:pPr>
+        <w:pStyle w:val="normal1"/>
+        <w:numPr>
+          <w:ilvl w:val="3"/>
+          <w:numId w:val="1"/>
+        </w:numPr>
+        <w:ind w:hanging="360" w:left="2880"/>
+        <w:rPr/>
+      </w:pPr>
+      <w:r>
+        <w:rPr/>
+        <w:t>Defines how many rows to return for the selected page</w:t>
+      </w:r>
+    </w:p>
+    <w:p>
+      <w:pPr>
+        <w:pStyle w:val="normal1"/>
+        <w:numPr>
+          <w:ilvl w:val="1"/>
+          <w:numId w:val="1"/>
+        </w:numPr>
+        <w:ind w:hanging="360" w:left="1440"/>
+        <w:rPr/>
+      </w:pPr>
+      <w:r>
+        <w:rPr/>
+        <w:t xml:space="preserve">returns: </w:t>
+      </w:r>
+    </w:p>
+    <w:p>
+      <w:pPr>
+        <w:pStyle w:val="normal1"/>
+        <w:numPr>
+          <w:ilvl w:val="0"/>
+          <w:numId w:val="1"/>
+        </w:numPr>
+        <w:ind w:hanging="360" w:left="720"/>
+        <w:rPr/>
+      </w:pPr>
+      <w:r>
+        <w:rPr/>
+        <w:t>GET Team by ID</w:t>
+      </w:r>
+    </w:p>
+    <w:p>
+      <w:pPr>
+        <w:pStyle w:val="normal1"/>
+        <w:numPr>
+          <w:ilvl w:val="1"/>
+          <w:numId w:val="1"/>
+        </w:numPr>
+        <w:ind w:hanging="360" w:left="1440"/>
+        <w:rPr/>
+      </w:pPr>
+      <w:r>
+        <w:rPr/>
+        <w:t xml:space="preserve">built_including_tests: </w:t>
       </w:r>
       <w:r>
         <w:rPr>
           <w:b/>
           <w:bCs/>
         </w:rPr>
-        <w:t>e</w:t>
-      </w:r>
-    </w:p>
-    <w:p>
-      <w:pPr>
-        <w:pStyle w:val="normal1"/>
-        <w:numPr>
-          <w:ilvl w:val="1"/>
-          <w:numId w:val="1"/>
-        </w:numPr>
-        <w:ind w:hanging="360" w:left="1440"/>
-        <w:rPr/>
-      </w:pPr>
-      <w:r>
-        <w:rPr/>
-        <w:t>HTTP method: ‘GET’</w:t>
-      </w:r>
-    </w:p>
-    <w:p>
-      <w:pPr>
-        <w:pStyle w:val="normal1"/>
-        <w:numPr>
-          <w:ilvl w:val="1"/>
-          <w:numId w:val="1"/>
-        </w:numPr>
-        <w:ind w:hanging="360" w:left="1440"/>
-        <w:rPr/>
-      </w:pPr>
-      <w:r>
-        <w:rPr/>
-        <w:t>endpoint: {base_uri}/api/teams?page={page_num}&amp;page_size={num_of_rows}</w:t>
-      </w:r>
-    </w:p>
-    <w:p>
-      <w:pPr>
-        <w:pStyle w:val="normal1"/>
-        <w:numPr>
-          <w:ilvl w:val="1"/>
-          <w:numId w:val="1"/>
-        </w:numPr>
-        <w:ind w:hanging="360" w:left="1440"/>
-        <w:rPr/>
-      </w:pPr>
-      <w:r>
-        <w:rPr/>
-        <w:t xml:space="preserve">description: </w:t>
-      </w:r>
-    </w:p>
-    <w:p>
-      <w:pPr>
-        <w:pStyle w:val="normal1"/>
-        <w:numPr>
-          <w:ilvl w:val="1"/>
-          <w:numId w:val="1"/>
-        </w:numPr>
-        <w:ind w:hanging="360" w:left="1440"/>
-        <w:rPr/>
-      </w:pPr>
-      <w:r>
-        <w:rPr/>
-        <w:t xml:space="preserve">parameters: </w:t>
-      </w:r>
-    </w:p>
-    <w:p>
-      <w:pPr>
-        <w:pStyle w:val="normal1"/>
-        <w:numPr>
-          <w:ilvl w:val="2"/>
-          <w:numId w:val="1"/>
-        </w:numPr>
-        <w:ind w:hanging="360" w:left="2160"/>
-        <w:rPr/>
-      </w:pPr>
-      <w:r>
-        <w:rPr/>
-        <w:t>page={page_num}</w:t>
-      </w:r>
-    </w:p>
-    <w:p>
-      <w:pPr>
-        <w:pStyle w:val="normal1"/>
-        <w:numPr>
-          <w:ilvl w:val="3"/>
-          <w:numId w:val="1"/>
-        </w:numPr>
-        <w:ind w:hanging="360" w:left="2880"/>
-        <w:rPr>
-          <w:color w:val="FF0000"/>
-        </w:rPr>
-      </w:pPr>
-      <w:r>
-        <w:rPr>
-          <w:color w:val="FF0000"/>
-        </w:rPr>
-        <w:t>Required</w:t>
-      </w:r>
-    </w:p>
-    <w:p>
-      <w:pPr>
-        <w:pStyle w:val="normal1"/>
-        <w:numPr>
-          <w:ilvl w:val="3"/>
-          <w:numId w:val="1"/>
-        </w:numPr>
-        <w:ind w:hanging="360" w:left="2880"/>
-        <w:rPr/>
-      </w:pPr>
-      <w:r>
-        <w:rPr/>
-        <w:t>Defines which page to return</w:t>
-      </w:r>
-    </w:p>
-    <w:p>
-      <w:pPr>
-        <w:pStyle w:val="normal1"/>
-        <w:numPr>
-          <w:ilvl w:val="3"/>
-          <w:numId w:val="1"/>
-        </w:numPr>
-        <w:ind w:hanging="360" w:left="2880"/>
-        <w:rPr/>
-      </w:pPr>
-      <w:r>
-        <w:rPr/>
-        <w:t>First page = 0 (zero)</w:t>
-      </w:r>
-    </w:p>
-    <w:p>
-      <w:pPr>
-        <w:pStyle w:val="normal1"/>
-        <w:numPr>
-          <w:ilvl w:val="2"/>
-          <w:numId w:val="1"/>
-        </w:numPr>
-        <w:ind w:hanging="360" w:left="2160"/>
-        <w:rPr/>
-      </w:pPr>
-      <w:r>
-        <w:rPr/>
-        <w:t>page_size={num_of_rows}</w:t>
-      </w:r>
-    </w:p>
-    <w:p>
-      <w:pPr>
-        <w:pStyle w:val="normal1"/>
-        <w:numPr>
-          <w:ilvl w:val="3"/>
-          <w:numId w:val="1"/>
-        </w:numPr>
-        <w:ind w:hanging="360" w:left="2880"/>
-        <w:rPr>
-          <w:color w:val="FF0000"/>
-        </w:rPr>
-      </w:pPr>
-      <w:r>
-        <w:rPr>
-          <w:color w:val="FF0000"/>
-        </w:rPr>
-        <w:t>Required</w:t>
-      </w:r>
-    </w:p>
-    <w:p>
-      <w:pPr>
-        <w:pStyle w:val="normal1"/>
-        <w:numPr>
-          <w:ilvl w:val="3"/>
-          <w:numId w:val="1"/>
-        </w:numPr>
-        <w:ind w:hanging="360" w:left="2880"/>
-        <w:rPr/>
-      </w:pPr>
-      <w:r>
-        <w:rPr/>
-        <w:t>Defines how many rows to return for the selected page</w:t>
-      </w:r>
-    </w:p>
-    <w:p>
-      <w:pPr>
-        <w:pStyle w:val="normal1"/>
-        <w:numPr>
-          <w:ilvl w:val="1"/>
-          <w:numId w:val="1"/>
-        </w:numPr>
-        <w:ind w:hanging="360" w:left="1440"/>
-        <w:rPr/>
-      </w:pPr>
-      <w:r>
-        <w:rPr/>
-        <w:t xml:space="preserve">returns: </w:t>
-      </w:r>
-    </w:p>
-    <w:p>
-      <w:pPr>
-        <w:pStyle w:val="normal1"/>
-        <w:numPr>
-          <w:ilvl w:val="0"/>
-          <w:numId w:val="1"/>
-        </w:numPr>
-        <w:ind w:hanging="360" w:left="720"/>
-        <w:rPr/>
-      </w:pPr>
-      <w:r>
-        <w:rPr/>
-        <w:t>GET Team by ID</w:t>
-      </w:r>
-    </w:p>
-    <w:p>
-      <w:pPr>
-        <w:pStyle w:val="normal1"/>
-        <w:numPr>
-          <w:ilvl w:val="1"/>
-          <w:numId w:val="1"/>
-        </w:numPr>
-        <w:ind w:hanging="360" w:left="1440"/>
-        <w:rPr/>
-      </w:pPr>
-      <w:r>
-        <w:rPr/>
-        <w:t xml:space="preserve">built_including_tests: </w:t>
+        <w:t>tru</w:t>
       </w:r>
       <w:r>
         <w:rPr>
           <w:b/>
           <w:bCs/>
         </w:rPr>
-        <w:t>false</w:t>
+        <w:t>e</w:t>
       </w:r>
     </w:p>
     <w:p>

</xml_diff>

<commit_message>
added passing integration test for the update Team endpoint
</commit_message>
<xml_diff>
--- a/docs/QView API Documentation.docx
+++ b/docs/QView API Documentation.docx
@@ -12,23 +12,15 @@
       <w:bookmarkEnd w:id="0"/>
       <w:r>
         <w:rPr/>
-        <w:t>QView API Documentation (v</w:t>
-      </w:r>
-      <w:r>
-        <w:rPr/>
-        <w:t>40</w:t>
-      </w:r>
-      <w:r>
-        <w:rPr/>
-        <w:t>_2026.01.2</w:t>
-      </w:r>
-      <w:r>
-        <w:rPr/>
-        <w:t>4</w:t>
-      </w:r>
-      <w:r>
-        <w:rPr/>
-        <w:t>)</w:t>
+        <w:t>QView API Documentation (v4</w:t>
+      </w:r>
+      <w:r>
+        <w:rPr/>
+        <w:t>1</w:t>
+      </w:r>
+      <w:r>
+        <w:rPr/>
+        <w:t>_2026.01.24)</w:t>
       </w:r>
     </w:p>
     <w:p>
@@ -27719,14 +27711,7 @@
           <w:b/>
           <w:bCs/>
         </w:rPr>
-        <w:t>tru</w:t>
-      </w:r>
-      <w:r>
-        <w:rPr>
-          <w:b/>
-          <w:bCs/>
-        </w:rPr>
-        <w:t>e</w:t>
+        <w:t>true</w:t>
       </w:r>
     </w:p>
     <w:p>
@@ -28910,7 +28895,14 @@
           <w:b/>
           <w:bCs/>
         </w:rPr>
-        <w:t>false</w:t>
+        <w:t>tru</w:t>
+      </w:r>
+      <w:r>
+        <w:rPr>
+          <w:b/>
+          <w:bCs/>
+        </w:rPr>
+        <w:t>e</w:t>
       </w:r>
     </w:p>
     <w:p>

</xml_diff>

<commit_message>
added passing integration test for delete team endpoint
</commit_message>
<xml_diff>
--- a/docs/QView API Documentation.docx
+++ b/docs/QView API Documentation.docx
@@ -16,7 +16,7 @@
       </w:r>
       <w:r>
         <w:rPr/>
-        <w:t>1</w:t>
+        <w:t>2</w:t>
       </w:r>
       <w:r>
         <w:rPr/>
@@ -28895,14 +28895,7 @@
           <w:b/>
           <w:bCs/>
         </w:rPr>
-        <w:t>tru</w:t>
-      </w:r>
-      <w:r>
-        <w:rPr>
-          <w:b/>
-          <w:bCs/>
-        </w:rPr>
-        <w:t>e</w:t>
+        <w:t>true</w:t>
       </w:r>
     </w:p>
     <w:p>
@@ -29133,7 +29126,14 @@
           <w:b/>
           <w:bCs/>
         </w:rPr>
-        <w:t>false</w:t>
+        <w:t>tru</w:t>
+      </w:r>
+      <w:r>
+        <w:rPr>
+          <w:b/>
+          <w:bCs/>
+        </w:rPr>
+        <w:t>e</w:t>
       </w:r>
     </w:p>
     <w:p>

</xml_diff>

<commit_message>
added passing integration test for get teams of division endpoint
</commit_message>
<xml_diff>
--- a/docs/QView API Documentation.docx
+++ b/docs/QView API Documentation.docx
@@ -16,11 +16,19 @@
       </w:r>
       <w:r>
         <w:rPr/>
-        <w:t>2</w:t>
-      </w:r>
-      <w:r>
-        <w:rPr/>
-        <w:t>_2026.01.24)</w:t>
+        <w:t>3</w:t>
+      </w:r>
+      <w:r>
+        <w:rPr/>
+        <w:t>_2026.01.2</w:t>
+      </w:r>
+      <w:r>
+        <w:rPr/>
+        <w:t>6</w:t>
+      </w:r>
+      <w:r>
+        <w:rPr/>
+        <w:t>)</w:t>
       </w:r>
     </w:p>
     <w:p>
@@ -28442,7 +28450,14 @@
           <w:b/>
           <w:bCs/>
         </w:rPr>
-        <w:t>false</w:t>
+        <w:t>tru</w:t>
+      </w:r>
+      <w:r>
+        <w:rPr>
+          <w:b/>
+          <w:bCs/>
+        </w:rPr>
+        <w:t>e</w:t>
       </w:r>
     </w:p>
     <w:p>
@@ -29126,14 +29141,7 @@
           <w:b/>
           <w:bCs/>
         </w:rPr>
-        <w:t>tru</w:t>
-      </w:r>
-      <w:r>
-        <w:rPr>
-          <w:b/>
-          <w:bCs/>
-        </w:rPr>
-        <w:t>e</w:t>
+        <w:t>true</w:t>
       </w:r>
     </w:p>
     <w:p>

</xml_diff>

<commit_message>
added 'exists' methods to models; added passing integration test for create game endpoint
</commit_message>
<xml_diff>
--- a/docs/QView API Documentation.docx
+++ b/docs/QView API Documentation.docx
@@ -16,19 +16,11 @@
       </w:r>
       <w:r>
         <w:rPr/>
-        <w:t>3</w:t>
-      </w:r>
-      <w:r>
-        <w:rPr/>
-        <w:t>_2026.01.2</w:t>
-      </w:r>
-      <w:r>
-        <w:rPr/>
-        <w:t>6</w:t>
-      </w:r>
-      <w:r>
-        <w:rPr/>
-        <w:t>)</w:t>
+        <w:t>4</w:t>
+      </w:r>
+      <w:r>
+        <w:rPr/>
+        <w:t>_2026.01.26)</w:t>
       </w:r>
     </w:p>
     <w:p>
@@ -11167,7 +11159,14 @@
           <w:b/>
           <w:bCs/>
         </w:rPr>
-        <w:t>false</w:t>
+        <w:t>tru</w:t>
+      </w:r>
+      <w:r>
+        <w:rPr>
+          <w:b/>
+          <w:bCs/>
+        </w:rPr>
+        <w:t>e</w:t>
       </w:r>
     </w:p>
     <w:p>
@@ -28450,14 +28449,7 @@
           <w:b/>
           <w:bCs/>
         </w:rPr>
-        <w:t>tru</w:t>
-      </w:r>
-      <w:r>
-        <w:rPr>
-          <w:b/>
-          <w:bCs/>
-        </w:rPr>
-        <w:t>e</w:t>
+        <w:t>true</w:t>
       </w:r>
     </w:p>
     <w:p>

</xml_diff>

<commit_message>
added passing integration test for get all Games endpoint; added some prep for the next endpoint as well
</commit_message>
<xml_diff>
--- a/docs/QView API Documentation.docx
+++ b/docs/QView API Documentation.docx
@@ -16,7 +16,7 @@
       </w:r>
       <w:r>
         <w:rPr/>
-        <w:t>4</w:t>
+        <w:t>5</w:t>
       </w:r>
       <w:r>
         <w:rPr/>
@@ -9612,7 +9612,14 @@
           <w:b/>
           <w:bCs/>
         </w:rPr>
-        <w:t>false</w:t>
+        <w:t>tru</w:t>
+      </w:r>
+      <w:r>
+        <w:rPr>
+          <w:b/>
+          <w:bCs/>
+        </w:rPr>
+        <w:t>e</w:t>
       </w:r>
     </w:p>
     <w:p>
@@ -11159,14 +11166,7 @@
           <w:b/>
           <w:bCs/>
         </w:rPr>
-        <w:t>tru</w:t>
-      </w:r>
-      <w:r>
-        <w:rPr>
-          <w:b/>
-          <w:bCs/>
-        </w:rPr>
-        <w:t>e</w:t>
+        <w:t>true</w:t>
       </w:r>
     </w:p>
     <w:p>

</xml_diff>

<commit_message>
added passing integration test for get Game by ID endpoint
</commit_message>
<xml_diff>
--- a/docs/QView API Documentation.docx
+++ b/docs/QView API Documentation.docx
@@ -16,7 +16,7 @@
       </w:r>
       <w:r>
         <w:rPr/>
-        <w:t>5</w:t>
+        <w:t>6</w:t>
       </w:r>
       <w:r>
         <w:rPr/>
@@ -9612,239 +9612,239 @@
           <w:b/>
           <w:bCs/>
         </w:rPr>
-        <w:t>tru</w:t>
+        <w:t>true</w:t>
+      </w:r>
+    </w:p>
+    <w:p>
+      <w:pPr>
+        <w:pStyle w:val="normal1"/>
+        <w:numPr>
+          <w:ilvl w:val="1"/>
+          <w:numId w:val="1"/>
+        </w:numPr>
+        <w:ind w:hanging="360" w:left="1440"/>
+        <w:rPr/>
+      </w:pPr>
+      <w:r>
+        <w:rPr/>
+        <w:t>HTTP method: ‘GET’</w:t>
+      </w:r>
+    </w:p>
+    <w:p>
+      <w:pPr>
+        <w:pStyle w:val="normal1"/>
+        <w:numPr>
+          <w:ilvl w:val="1"/>
+          <w:numId w:val="1"/>
+        </w:numPr>
+        <w:ind w:hanging="360" w:left="1440"/>
+        <w:rPr/>
+      </w:pPr>
+      <w:r>
+        <w:rPr/>
+        <w:t>endpoint: {base_uri}/api/games?page={page_num}&amp;page_size={num_of_rows}</w:t>
+      </w:r>
+    </w:p>
+    <w:p>
+      <w:pPr>
+        <w:pStyle w:val="normal1"/>
+        <w:numPr>
+          <w:ilvl w:val="1"/>
+          <w:numId w:val="1"/>
+        </w:numPr>
+        <w:ind w:hanging="360" w:left="1440"/>
+        <w:rPr/>
+      </w:pPr>
+      <w:r>
+        <w:rPr/>
+        <w:t xml:space="preserve">description: </w:t>
+      </w:r>
+    </w:p>
+    <w:p>
+      <w:pPr>
+        <w:pStyle w:val="normal1"/>
+        <w:numPr>
+          <w:ilvl w:val="1"/>
+          <w:numId w:val="1"/>
+        </w:numPr>
+        <w:ind w:hanging="360" w:left="1440"/>
+        <w:rPr/>
+      </w:pPr>
+      <w:r>
+        <w:rPr/>
+        <w:t xml:space="preserve">parameters: </w:t>
+      </w:r>
+    </w:p>
+    <w:p>
+      <w:pPr>
+        <w:pStyle w:val="normal1"/>
+        <w:numPr>
+          <w:ilvl w:val="2"/>
+          <w:numId w:val="1"/>
+        </w:numPr>
+        <w:ind w:hanging="360" w:left="2160"/>
+        <w:rPr/>
+      </w:pPr>
+      <w:r>
+        <w:rPr/>
+        <w:t>page={page_num}</w:t>
+      </w:r>
+    </w:p>
+    <w:p>
+      <w:pPr>
+        <w:pStyle w:val="normal1"/>
+        <w:numPr>
+          <w:ilvl w:val="3"/>
+          <w:numId w:val="1"/>
+        </w:numPr>
+        <w:ind w:hanging="360" w:left="2880"/>
+        <w:rPr>
+          <w:color w:val="FF0000"/>
+        </w:rPr>
+      </w:pPr>
+      <w:r>
+        <w:rPr>
+          <w:color w:val="FF0000"/>
+        </w:rPr>
+        <w:t>Required</w:t>
+      </w:r>
+    </w:p>
+    <w:p>
+      <w:pPr>
+        <w:pStyle w:val="normal1"/>
+        <w:numPr>
+          <w:ilvl w:val="3"/>
+          <w:numId w:val="1"/>
+        </w:numPr>
+        <w:ind w:hanging="360" w:left="2880"/>
+        <w:rPr/>
+      </w:pPr>
+      <w:r>
+        <w:rPr/>
+        <w:t>Defines which page to return</w:t>
+      </w:r>
+    </w:p>
+    <w:p>
+      <w:pPr>
+        <w:pStyle w:val="normal1"/>
+        <w:numPr>
+          <w:ilvl w:val="3"/>
+          <w:numId w:val="1"/>
+        </w:numPr>
+        <w:ind w:hanging="360" w:left="2880"/>
+        <w:rPr/>
+      </w:pPr>
+      <w:r>
+        <w:rPr/>
+        <w:t>First page = 0 (zero)</w:t>
+      </w:r>
+    </w:p>
+    <w:p>
+      <w:pPr>
+        <w:pStyle w:val="normal1"/>
+        <w:numPr>
+          <w:ilvl w:val="2"/>
+          <w:numId w:val="1"/>
+        </w:numPr>
+        <w:ind w:hanging="360" w:left="2160"/>
+        <w:rPr/>
+      </w:pPr>
+      <w:r>
+        <w:rPr/>
+        <w:t>page_size={num_of_rows}</w:t>
+      </w:r>
+    </w:p>
+    <w:p>
+      <w:pPr>
+        <w:pStyle w:val="normal1"/>
+        <w:numPr>
+          <w:ilvl w:val="3"/>
+          <w:numId w:val="1"/>
+        </w:numPr>
+        <w:ind w:hanging="360" w:left="2880"/>
+        <w:rPr>
+          <w:color w:val="FF0000"/>
+        </w:rPr>
+      </w:pPr>
+      <w:r>
+        <w:rPr>
+          <w:color w:val="FF0000"/>
+        </w:rPr>
+        <w:t>Required</w:t>
+      </w:r>
+    </w:p>
+    <w:p>
+      <w:pPr>
+        <w:pStyle w:val="normal1"/>
+        <w:numPr>
+          <w:ilvl w:val="3"/>
+          <w:numId w:val="1"/>
+        </w:numPr>
+        <w:ind w:hanging="360" w:left="2880"/>
+        <w:rPr/>
+      </w:pPr>
+      <w:r>
+        <w:rPr/>
+        <w:t>Defines how many rows to return for the selected page</w:t>
+      </w:r>
+    </w:p>
+    <w:p>
+      <w:pPr>
+        <w:pStyle w:val="normal1"/>
+        <w:numPr>
+          <w:ilvl w:val="1"/>
+          <w:numId w:val="1"/>
+        </w:numPr>
+        <w:ind w:hanging="360" w:left="1440"/>
+        <w:rPr/>
+      </w:pPr>
+      <w:r>
+        <w:rPr/>
+        <w:t xml:space="preserve">returns: </w:t>
+      </w:r>
+    </w:p>
+    <w:p>
+      <w:pPr>
+        <w:pStyle w:val="normal1"/>
+        <w:numPr>
+          <w:ilvl w:val="0"/>
+          <w:numId w:val="1"/>
+        </w:numPr>
+        <w:ind w:hanging="360" w:left="720"/>
+        <w:rPr/>
+      </w:pPr>
+      <w:r>
+        <w:rPr/>
+        <w:t>GET Game by ID</w:t>
+      </w:r>
+    </w:p>
+    <w:p>
+      <w:pPr>
+        <w:pStyle w:val="normal1"/>
+        <w:numPr>
+          <w:ilvl w:val="1"/>
+          <w:numId w:val="1"/>
+        </w:numPr>
+        <w:ind w:hanging="360" w:left="1440"/>
+        <w:rPr/>
+      </w:pPr>
+      <w:r>
+        <w:rPr/>
+        <w:t xml:space="preserve">built_including_tests: </w:t>
       </w:r>
       <w:r>
         <w:rPr>
           <w:b/>
           <w:bCs/>
         </w:rPr>
-        <w:t>e</w:t>
-      </w:r>
-    </w:p>
-    <w:p>
-      <w:pPr>
-        <w:pStyle w:val="normal1"/>
-        <w:numPr>
-          <w:ilvl w:val="1"/>
-          <w:numId w:val="1"/>
-        </w:numPr>
-        <w:ind w:hanging="360" w:left="1440"/>
-        <w:rPr/>
-      </w:pPr>
-      <w:r>
-        <w:rPr/>
-        <w:t>HTTP method: ‘GET’</w:t>
-      </w:r>
-    </w:p>
-    <w:p>
-      <w:pPr>
-        <w:pStyle w:val="normal1"/>
-        <w:numPr>
-          <w:ilvl w:val="1"/>
-          <w:numId w:val="1"/>
-        </w:numPr>
-        <w:ind w:hanging="360" w:left="1440"/>
-        <w:rPr/>
-      </w:pPr>
-      <w:r>
-        <w:rPr/>
-        <w:t>endpoint: {base_uri}/api/games?page={page_num}&amp;page_size={num_of_rows}</w:t>
-      </w:r>
-    </w:p>
-    <w:p>
-      <w:pPr>
-        <w:pStyle w:val="normal1"/>
-        <w:numPr>
-          <w:ilvl w:val="1"/>
-          <w:numId w:val="1"/>
-        </w:numPr>
-        <w:ind w:hanging="360" w:left="1440"/>
-        <w:rPr/>
-      </w:pPr>
-      <w:r>
-        <w:rPr/>
-        <w:t xml:space="preserve">description: </w:t>
-      </w:r>
-    </w:p>
-    <w:p>
-      <w:pPr>
-        <w:pStyle w:val="normal1"/>
-        <w:numPr>
-          <w:ilvl w:val="1"/>
-          <w:numId w:val="1"/>
-        </w:numPr>
-        <w:ind w:hanging="360" w:left="1440"/>
-        <w:rPr/>
-      </w:pPr>
-      <w:r>
-        <w:rPr/>
-        <w:t xml:space="preserve">parameters: </w:t>
-      </w:r>
-    </w:p>
-    <w:p>
-      <w:pPr>
-        <w:pStyle w:val="normal1"/>
-        <w:numPr>
-          <w:ilvl w:val="2"/>
-          <w:numId w:val="1"/>
-        </w:numPr>
-        <w:ind w:hanging="360" w:left="2160"/>
-        <w:rPr/>
-      </w:pPr>
-      <w:r>
-        <w:rPr/>
-        <w:t>page={page_num}</w:t>
-      </w:r>
-    </w:p>
-    <w:p>
-      <w:pPr>
-        <w:pStyle w:val="normal1"/>
-        <w:numPr>
-          <w:ilvl w:val="3"/>
-          <w:numId w:val="1"/>
-        </w:numPr>
-        <w:ind w:hanging="360" w:left="2880"/>
-        <w:rPr>
-          <w:color w:val="FF0000"/>
-        </w:rPr>
-      </w:pPr>
-      <w:r>
-        <w:rPr>
-          <w:color w:val="FF0000"/>
-        </w:rPr>
-        <w:t>Required</w:t>
-      </w:r>
-    </w:p>
-    <w:p>
-      <w:pPr>
-        <w:pStyle w:val="normal1"/>
-        <w:numPr>
-          <w:ilvl w:val="3"/>
-          <w:numId w:val="1"/>
-        </w:numPr>
-        <w:ind w:hanging="360" w:left="2880"/>
-        <w:rPr/>
-      </w:pPr>
-      <w:r>
-        <w:rPr/>
-        <w:t>Defines which page to return</w:t>
-      </w:r>
-    </w:p>
-    <w:p>
-      <w:pPr>
-        <w:pStyle w:val="normal1"/>
-        <w:numPr>
-          <w:ilvl w:val="3"/>
-          <w:numId w:val="1"/>
-        </w:numPr>
-        <w:ind w:hanging="360" w:left="2880"/>
-        <w:rPr/>
-      </w:pPr>
-      <w:r>
-        <w:rPr/>
-        <w:t>First page = 0 (zero)</w:t>
-      </w:r>
-    </w:p>
-    <w:p>
-      <w:pPr>
-        <w:pStyle w:val="normal1"/>
-        <w:numPr>
-          <w:ilvl w:val="2"/>
-          <w:numId w:val="1"/>
-        </w:numPr>
-        <w:ind w:hanging="360" w:left="2160"/>
-        <w:rPr/>
-      </w:pPr>
-      <w:r>
-        <w:rPr/>
-        <w:t>page_size={num_of_rows}</w:t>
-      </w:r>
-    </w:p>
-    <w:p>
-      <w:pPr>
-        <w:pStyle w:val="normal1"/>
-        <w:numPr>
-          <w:ilvl w:val="3"/>
-          <w:numId w:val="1"/>
-        </w:numPr>
-        <w:ind w:hanging="360" w:left="2880"/>
-        <w:rPr>
-          <w:color w:val="FF0000"/>
-        </w:rPr>
-      </w:pPr>
-      <w:r>
-        <w:rPr>
-          <w:color w:val="FF0000"/>
-        </w:rPr>
-        <w:t>Required</w:t>
-      </w:r>
-    </w:p>
-    <w:p>
-      <w:pPr>
-        <w:pStyle w:val="normal1"/>
-        <w:numPr>
-          <w:ilvl w:val="3"/>
-          <w:numId w:val="1"/>
-        </w:numPr>
-        <w:ind w:hanging="360" w:left="2880"/>
-        <w:rPr/>
-      </w:pPr>
-      <w:r>
-        <w:rPr/>
-        <w:t>Defines how many rows to return for the selected page</w:t>
-      </w:r>
-    </w:p>
-    <w:p>
-      <w:pPr>
-        <w:pStyle w:val="normal1"/>
-        <w:numPr>
-          <w:ilvl w:val="1"/>
-          <w:numId w:val="1"/>
-        </w:numPr>
-        <w:ind w:hanging="360" w:left="1440"/>
-        <w:rPr/>
-      </w:pPr>
-      <w:r>
-        <w:rPr/>
-        <w:t xml:space="preserve">returns: </w:t>
-      </w:r>
-    </w:p>
-    <w:p>
-      <w:pPr>
-        <w:pStyle w:val="normal1"/>
-        <w:numPr>
-          <w:ilvl w:val="0"/>
-          <w:numId w:val="1"/>
-        </w:numPr>
-        <w:ind w:hanging="360" w:left="720"/>
-        <w:rPr/>
-      </w:pPr>
-      <w:r>
-        <w:rPr/>
-        <w:t>GET Game by ID</w:t>
-      </w:r>
-    </w:p>
-    <w:p>
-      <w:pPr>
-        <w:pStyle w:val="normal1"/>
-        <w:numPr>
-          <w:ilvl w:val="1"/>
-          <w:numId w:val="1"/>
-        </w:numPr>
-        <w:ind w:hanging="360" w:left="1440"/>
-        <w:rPr/>
-      </w:pPr>
-      <w:r>
-        <w:rPr/>
-        <w:t xml:space="preserve">built_including_tests: </w:t>
+        <w:t>tru</w:t>
       </w:r>
       <w:r>
         <w:rPr>
           <w:b/>
           <w:bCs/>
         </w:rPr>
-        <w:t>false</w:t>
+        <w:t>e</w:t>
       </w:r>
     </w:p>
     <w:p>
@@ -9972,6 +9972,29 @@
       <w:r>
         <w:rPr/>
         <w:t xml:space="preserve">returns: </w:t>
+      </w:r>
+    </w:p>
+    <w:p>
+      <w:pPr>
+        <w:pStyle w:val="normal1"/>
+        <w:widowControl/>
+        <w:numPr>
+          <w:ilvl w:val="2"/>
+          <w:numId w:val="1"/>
+        </w:numPr>
+        <w:suppressAutoHyphens w:val="true"/>
+        <w:bidi w:val="0"/>
+        <w:spacing w:lineRule="auto" w:line="276" w:before="0" w:after="0"/>
+        <w:ind w:hanging="360" w:left="2160" w:right="0"/>
+        <w:jc w:val="left"/>
+        <w:rPr>
+          <w:b/>
+          <w:bCs/>
+        </w:rPr>
+      </w:pPr>
+      <w:r>
+        <w:rPr/>
+        <w:t>a Game</w:t>
       </w:r>
     </w:p>
     <w:p>

</xml_diff>

<commit_message>
added passing integration test for update Game endpoint
</commit_message>
<xml_diff>
--- a/docs/QView API Documentation.docx
+++ b/docs/QView API Documentation.docx
@@ -16,7 +16,7 @@
       </w:r>
       <w:r>
         <w:rPr/>
-        <w:t>6</w:t>
+        <w:t>7</w:t>
       </w:r>
       <w:r>
         <w:rPr/>
@@ -9837,14 +9837,7 @@
           <w:b/>
           <w:bCs/>
         </w:rPr>
-        <w:t>tru</w:t>
-      </w:r>
-      <w:r>
-        <w:rPr>
-          <w:b/>
-          <w:bCs/>
-        </w:rPr>
-        <w:t>e</w:t>
+        <w:t>true</w:t>
       </w:r>
     </w:p>
     <w:p>
@@ -11336,7 +11329,14 @@
           <w:b/>
           <w:bCs/>
         </w:rPr>
-        <w:t>false</w:t>
+        <w:t>tru</w:t>
+      </w:r>
+      <w:r>
+        <w:rPr>
+          <w:b/>
+          <w:bCs/>
+        </w:rPr>
+        <w:t>e</w:t>
       </w:r>
     </w:p>
     <w:p>

</xml_diff>

<commit_message>
added passing integration test for delet Game endpoint
</commit_message>
<xml_diff>
--- a/docs/QView API Documentation.docx
+++ b/docs/QView API Documentation.docx
@@ -16,7 +16,7 @@
       </w:r>
       <w:r>
         <w:rPr/>
-        <w:t>7</w:t>
+        <w:t>8</w:t>
       </w:r>
       <w:r>
         <w:rPr/>
@@ -11329,14 +11329,7 @@
           <w:b/>
           <w:bCs/>
         </w:rPr>
-        <w:t>tru</w:t>
-      </w:r>
-      <w:r>
-        <w:rPr>
-          <w:b/>
-          <w:bCs/>
-        </w:rPr>
-        <w:t>e</w:t>
+        <w:t>true</w:t>
       </w:r>
     </w:p>
     <w:p>
@@ -11567,7 +11560,14 @@
           <w:b/>
           <w:bCs/>
         </w:rPr>
-        <w:t>false</w:t>
+        <w:t>tru</w:t>
+      </w:r>
+      <w:r>
+        <w:rPr>
+          <w:b/>
+          <w:bCs/>
+        </w:rPr>
+        <w:t>e</w:t>
       </w:r>
     </w:p>
     <w:p>

</xml_diff>

<commit_message>
large commit; added passing intgration test for get al games of round endpoint; changed fixtures to use model-defined builder patterns
</commit_message>
<xml_diff>
--- a/docs/QView API Documentation.docx
+++ b/docs/QView API Documentation.docx
@@ -16,11 +16,19 @@
       </w:r>
       <w:r>
         <w:rPr/>
+        <w:t>9</w:t>
+      </w:r>
+      <w:r>
+        <w:rPr/>
+        <w:t>_2026.01.2</w:t>
+      </w:r>
+      <w:r>
+        <w:rPr/>
         <w:t>8</w:t>
       </w:r>
       <w:r>
         <w:rPr/>
-        <w:t>_2026.01.26)</w:t>
+        <w:t>)</w:t>
       </w:r>
     </w:p>
     <w:p>
@@ -11160,7 +11168,11 @@
       </w:pPr>
       <w:r>
         <w:rPr/>
-        <w:t>POST/Create Game</w:t>
+        <w:t xml:space="preserve">GET Games of </w:t>
+      </w:r>
+      <w:r>
+        <w:rPr/>
+        <w:t>Round</w:t>
       </w:r>
     </w:p>
     <w:p>
@@ -11182,37 +11194,52 @@
           <w:b/>
           <w:bCs/>
         </w:rPr>
-        <w:t>true</w:t>
-      </w:r>
-    </w:p>
-    <w:p>
-      <w:pPr>
-        <w:pStyle w:val="normal1"/>
-        <w:numPr>
-          <w:ilvl w:val="1"/>
-          <w:numId w:val="1"/>
-        </w:numPr>
-        <w:ind w:hanging="360" w:left="1440"/>
-        <w:rPr/>
-      </w:pPr>
-      <w:r>
-        <w:rPr/>
-        <w:t>HTTP method: ‘POST’</w:t>
-      </w:r>
-    </w:p>
-    <w:p>
-      <w:pPr>
-        <w:pStyle w:val="normal1"/>
-        <w:numPr>
-          <w:ilvl w:val="1"/>
-          <w:numId w:val="1"/>
-        </w:numPr>
-        <w:ind w:hanging="360" w:left="1440"/>
-        <w:rPr/>
-      </w:pPr>
-      <w:r>
-        <w:rPr/>
-        <w:t>endpoint: {base_uri}/api/games</w:t>
+        <w:t>tru</w:t>
+      </w:r>
+      <w:r>
+        <w:rPr>
+          <w:b/>
+          <w:bCs/>
+        </w:rPr>
+        <w:t>e</w:t>
+      </w:r>
+    </w:p>
+    <w:p>
+      <w:pPr>
+        <w:pStyle w:val="normal1"/>
+        <w:numPr>
+          <w:ilvl w:val="1"/>
+          <w:numId w:val="1"/>
+        </w:numPr>
+        <w:ind w:hanging="360" w:left="1440"/>
+        <w:rPr/>
+      </w:pPr>
+      <w:r>
+        <w:rPr/>
+        <w:t>HTTP method: ‘GET’</w:t>
+      </w:r>
+    </w:p>
+    <w:p>
+      <w:pPr>
+        <w:pStyle w:val="normal1"/>
+        <w:numPr>
+          <w:ilvl w:val="1"/>
+          <w:numId w:val="1"/>
+        </w:numPr>
+        <w:ind w:hanging="360" w:left="1440"/>
+        <w:rPr/>
+      </w:pPr>
+      <w:r>
+        <w:rPr/>
+        <w:t>endpoint: {base_uri}/api/</w:t>
+      </w:r>
+      <w:r>
+        <w:rPr/>
+        <w:t>rounds</w:t>
+      </w:r>
+      <w:r>
+        <w:rPr/>
+        <w:t>/{id}/games?page={page_num}&amp;page_size={num_of_rows}</w:t>
       </w:r>
     </w:p>
     <w:p>
@@ -11242,22 +11269,173 @@
       </w:pPr>
       <w:r>
         <w:rPr/>
-        <w:t xml:space="preserve">body: </w:t>
-      </w:r>
-    </w:p>
-    <w:p>
-      <w:pPr>
-        <w:pStyle w:val="normal1"/>
-        <w:numPr>
-          <w:ilvl w:val="1"/>
-          <w:numId w:val="1"/>
-        </w:numPr>
-        <w:ind w:hanging="360" w:left="1440"/>
-        <w:rPr/>
-      </w:pPr>
-      <w:r>
-        <w:rPr/>
-        <w:t xml:space="preserve">parameters: </w:t>
+        <w:t>parameters:</w:t>
+      </w:r>
+    </w:p>
+    <w:p>
+      <w:pPr>
+        <w:pStyle w:val="normal1"/>
+        <w:numPr>
+          <w:ilvl w:val="2"/>
+          <w:numId w:val="1"/>
+        </w:numPr>
+        <w:ind w:hanging="360" w:left="2160"/>
+        <w:rPr/>
+      </w:pPr>
+      <w:r>
+        <w:rPr/>
+        <w:t>id</w:t>
+      </w:r>
+    </w:p>
+    <w:p>
+      <w:pPr>
+        <w:pStyle w:val="normal1"/>
+        <w:numPr>
+          <w:ilvl w:val="3"/>
+          <w:numId w:val="1"/>
+        </w:numPr>
+        <w:ind w:hanging="360" w:left="2880"/>
+        <w:rPr>
+          <w:color w:val="FF0000"/>
+        </w:rPr>
+      </w:pPr>
+      <w:r>
+        <w:rPr>
+          <w:color w:val="FF0000"/>
+        </w:rPr>
+        <w:t>Required</w:t>
+      </w:r>
+    </w:p>
+    <w:p>
+      <w:pPr>
+        <w:pStyle w:val="normal1"/>
+        <w:numPr>
+          <w:ilvl w:val="3"/>
+          <w:numId w:val="1"/>
+        </w:numPr>
+        <w:ind w:hanging="360" w:left="2880"/>
+        <w:rPr/>
+      </w:pPr>
+      <w:r>
+        <w:rPr/>
+        <w:t xml:space="preserve">ID of the </w:t>
+      </w:r>
+      <w:r>
+        <w:rPr/>
+        <w:t>Round</w:t>
+      </w:r>
+    </w:p>
+    <w:p>
+      <w:pPr>
+        <w:pStyle w:val="normal1"/>
+        <w:numPr>
+          <w:ilvl w:val="2"/>
+          <w:numId w:val="1"/>
+        </w:numPr>
+        <w:ind w:hanging="360" w:left="2160"/>
+        <w:rPr/>
+      </w:pPr>
+      <w:r>
+        <w:rPr/>
+        <w:t>page={page_num}</w:t>
+      </w:r>
+    </w:p>
+    <w:p>
+      <w:pPr>
+        <w:pStyle w:val="normal1"/>
+        <w:numPr>
+          <w:ilvl w:val="3"/>
+          <w:numId w:val="1"/>
+        </w:numPr>
+        <w:ind w:hanging="360" w:left="2880"/>
+        <w:rPr>
+          <w:color w:val="FF0000"/>
+        </w:rPr>
+      </w:pPr>
+      <w:r>
+        <w:rPr>
+          <w:color w:val="FF0000"/>
+        </w:rPr>
+        <w:t>Required</w:t>
+      </w:r>
+    </w:p>
+    <w:p>
+      <w:pPr>
+        <w:pStyle w:val="normal1"/>
+        <w:numPr>
+          <w:ilvl w:val="3"/>
+          <w:numId w:val="1"/>
+        </w:numPr>
+        <w:ind w:hanging="360" w:left="2880"/>
+        <w:rPr/>
+      </w:pPr>
+      <w:r>
+        <w:rPr/>
+        <w:t>Defines which page to return</w:t>
+      </w:r>
+    </w:p>
+    <w:p>
+      <w:pPr>
+        <w:pStyle w:val="normal1"/>
+        <w:numPr>
+          <w:ilvl w:val="3"/>
+          <w:numId w:val="1"/>
+        </w:numPr>
+        <w:ind w:hanging="360" w:left="2880"/>
+        <w:rPr/>
+      </w:pPr>
+      <w:r>
+        <w:rPr/>
+        <w:t>First page = 0 (zero)</w:t>
+      </w:r>
+    </w:p>
+    <w:p>
+      <w:pPr>
+        <w:pStyle w:val="normal1"/>
+        <w:numPr>
+          <w:ilvl w:val="2"/>
+          <w:numId w:val="1"/>
+        </w:numPr>
+        <w:ind w:hanging="360" w:left="2160"/>
+        <w:rPr/>
+      </w:pPr>
+      <w:r>
+        <w:rPr/>
+        <w:t>page_size={num_of_rows}</w:t>
+      </w:r>
+    </w:p>
+    <w:p>
+      <w:pPr>
+        <w:pStyle w:val="normal1"/>
+        <w:numPr>
+          <w:ilvl w:val="3"/>
+          <w:numId w:val="1"/>
+        </w:numPr>
+        <w:ind w:hanging="360" w:left="2880"/>
+        <w:rPr>
+          <w:color w:val="FF0000"/>
+        </w:rPr>
+      </w:pPr>
+      <w:r>
+        <w:rPr>
+          <w:color w:val="FF0000"/>
+        </w:rPr>
+        <w:t>Required</w:t>
+      </w:r>
+    </w:p>
+    <w:p>
+      <w:pPr>
+        <w:pStyle w:val="normal1"/>
+        <w:numPr>
+          <w:ilvl w:val="3"/>
+          <w:numId w:val="1"/>
+        </w:numPr>
+        <w:ind w:hanging="360" w:left="2880"/>
+        <w:rPr/>
+      </w:pPr>
+      <w:r>
+        <w:rPr/>
+        <w:t>Defines how many rows to return for the selected page</w:t>
       </w:r>
     </w:p>
     <w:p>
@@ -11292,7 +11470,7 @@
       </w:pPr>
       <w:r>
         <w:rPr/>
-        <w:t>the created Game</w:t>
+        <w:t>an array of Games</w:t>
       </w:r>
     </w:p>
     <w:p>
@@ -11307,7 +11485,11 @@
       </w:pPr>
       <w:r>
         <w:rPr/>
-        <w:t>PUT/Update Game</w:t>
+        <w:t xml:space="preserve">GET Games of </w:t>
+      </w:r>
+      <w:r>
+        <w:rPr/>
+        <w:t>Room</w:t>
       </w:r>
     </w:p>
     <w:p>
@@ -11329,37 +11511,45 @@
           <w:b/>
           <w:bCs/>
         </w:rPr>
-        <w:t>true</w:t>
-      </w:r>
-    </w:p>
-    <w:p>
-      <w:pPr>
-        <w:pStyle w:val="normal1"/>
-        <w:numPr>
-          <w:ilvl w:val="1"/>
-          <w:numId w:val="1"/>
-        </w:numPr>
-        <w:ind w:hanging="360" w:left="1440"/>
-        <w:rPr/>
-      </w:pPr>
-      <w:r>
-        <w:rPr/>
-        <w:t>HTTP method: ‘PUT’</w:t>
-      </w:r>
-    </w:p>
-    <w:p>
-      <w:pPr>
-        <w:pStyle w:val="normal1"/>
-        <w:numPr>
-          <w:ilvl w:val="1"/>
-          <w:numId w:val="1"/>
-        </w:numPr>
-        <w:ind w:hanging="360" w:left="1440"/>
-        <w:rPr/>
-      </w:pPr>
-      <w:r>
-        <w:rPr/>
-        <w:t>endpoint: {base_uri}/api/games/{id}</w:t>
+        <w:t>false</w:t>
+      </w:r>
+    </w:p>
+    <w:p>
+      <w:pPr>
+        <w:pStyle w:val="normal1"/>
+        <w:numPr>
+          <w:ilvl w:val="1"/>
+          <w:numId w:val="1"/>
+        </w:numPr>
+        <w:ind w:hanging="360" w:left="1440"/>
+        <w:rPr/>
+      </w:pPr>
+      <w:r>
+        <w:rPr/>
+        <w:t>HTTP method: ‘GET’</w:t>
+      </w:r>
+    </w:p>
+    <w:p>
+      <w:pPr>
+        <w:pStyle w:val="normal1"/>
+        <w:numPr>
+          <w:ilvl w:val="1"/>
+          <w:numId w:val="1"/>
+        </w:numPr>
+        <w:ind w:hanging="360" w:left="1440"/>
+        <w:rPr/>
+      </w:pPr>
+      <w:r>
+        <w:rPr/>
+        <w:t>endpoint: {base_uri}/api/</w:t>
+      </w:r>
+      <w:r>
+        <w:rPr/>
+        <w:t>rooms</w:t>
+      </w:r>
+      <w:r>
+        <w:rPr/>
+        <w:t>/{id}/games?page={page_num}&amp;page_size={num_of_rows}</w:t>
       </w:r>
     </w:p>
     <w:p>
@@ -11389,7 +11579,188 @@
       </w:pPr>
       <w:r>
         <w:rPr/>
-        <w:t xml:space="preserve">body: </w:t>
+        <w:t>parameters:</w:t>
+      </w:r>
+    </w:p>
+    <w:p>
+      <w:pPr>
+        <w:pStyle w:val="normal1"/>
+        <w:numPr>
+          <w:ilvl w:val="2"/>
+          <w:numId w:val="1"/>
+        </w:numPr>
+        <w:ind w:hanging="360" w:left="2160"/>
+        <w:rPr/>
+      </w:pPr>
+      <w:r>
+        <w:rPr/>
+        <w:t>id</w:t>
+      </w:r>
+    </w:p>
+    <w:p>
+      <w:pPr>
+        <w:pStyle w:val="normal1"/>
+        <w:numPr>
+          <w:ilvl w:val="3"/>
+          <w:numId w:val="1"/>
+        </w:numPr>
+        <w:ind w:hanging="360" w:left="2880"/>
+        <w:rPr>
+          <w:color w:val="FF0000"/>
+        </w:rPr>
+      </w:pPr>
+      <w:r>
+        <w:rPr>
+          <w:color w:val="FF0000"/>
+        </w:rPr>
+        <w:t>Required</w:t>
+      </w:r>
+    </w:p>
+    <w:p>
+      <w:pPr>
+        <w:pStyle w:val="normal1"/>
+        <w:numPr>
+          <w:ilvl w:val="3"/>
+          <w:numId w:val="1"/>
+        </w:numPr>
+        <w:ind w:hanging="360" w:left="2880"/>
+        <w:rPr/>
+      </w:pPr>
+      <w:r>
+        <w:rPr/>
+        <w:t xml:space="preserve">ID of the </w:t>
+      </w:r>
+      <w:r>
+        <w:rPr/>
+        <w:t>Room</w:t>
+      </w:r>
+    </w:p>
+    <w:p>
+      <w:pPr>
+        <w:pStyle w:val="normal1"/>
+        <w:numPr>
+          <w:ilvl w:val="2"/>
+          <w:numId w:val="1"/>
+        </w:numPr>
+        <w:ind w:hanging="360" w:left="2160"/>
+        <w:rPr/>
+      </w:pPr>
+      <w:r>
+        <w:rPr/>
+        <w:t>page={page_num}</w:t>
+      </w:r>
+    </w:p>
+    <w:p>
+      <w:pPr>
+        <w:pStyle w:val="normal1"/>
+        <w:numPr>
+          <w:ilvl w:val="3"/>
+          <w:numId w:val="1"/>
+        </w:numPr>
+        <w:ind w:hanging="360" w:left="2880"/>
+        <w:rPr>
+          <w:color w:val="FF0000"/>
+        </w:rPr>
+      </w:pPr>
+      <w:r>
+        <w:rPr>
+          <w:color w:val="FF0000"/>
+        </w:rPr>
+        <w:t>Required</w:t>
+      </w:r>
+    </w:p>
+    <w:p>
+      <w:pPr>
+        <w:pStyle w:val="normal1"/>
+        <w:numPr>
+          <w:ilvl w:val="3"/>
+          <w:numId w:val="1"/>
+        </w:numPr>
+        <w:ind w:hanging="360" w:left="2880"/>
+        <w:rPr/>
+      </w:pPr>
+      <w:r>
+        <w:rPr/>
+        <w:t>Defines which page to return</w:t>
+      </w:r>
+    </w:p>
+    <w:p>
+      <w:pPr>
+        <w:pStyle w:val="normal1"/>
+        <w:numPr>
+          <w:ilvl w:val="3"/>
+          <w:numId w:val="1"/>
+        </w:numPr>
+        <w:ind w:hanging="360" w:left="2880"/>
+        <w:rPr/>
+      </w:pPr>
+      <w:r>
+        <w:rPr/>
+        <w:t>First page = 0 (zero)</w:t>
+      </w:r>
+    </w:p>
+    <w:p>
+      <w:pPr>
+        <w:pStyle w:val="normal1"/>
+        <w:numPr>
+          <w:ilvl w:val="2"/>
+          <w:numId w:val="1"/>
+        </w:numPr>
+        <w:ind w:hanging="360" w:left="2160"/>
+        <w:rPr/>
+      </w:pPr>
+      <w:r>
+        <w:rPr/>
+        <w:t>page_size={num_of_rows}</w:t>
+      </w:r>
+    </w:p>
+    <w:p>
+      <w:pPr>
+        <w:pStyle w:val="normal1"/>
+        <w:numPr>
+          <w:ilvl w:val="3"/>
+          <w:numId w:val="1"/>
+        </w:numPr>
+        <w:ind w:hanging="360" w:left="2880"/>
+        <w:rPr>
+          <w:color w:val="FF0000"/>
+        </w:rPr>
+      </w:pPr>
+      <w:r>
+        <w:rPr>
+          <w:color w:val="FF0000"/>
+        </w:rPr>
+        <w:t>Required</w:t>
+      </w:r>
+    </w:p>
+    <w:p>
+      <w:pPr>
+        <w:pStyle w:val="normal1"/>
+        <w:numPr>
+          <w:ilvl w:val="3"/>
+          <w:numId w:val="1"/>
+        </w:numPr>
+        <w:ind w:hanging="360" w:left="2880"/>
+        <w:rPr/>
+      </w:pPr>
+      <w:r>
+        <w:rPr/>
+        <w:t>Defines how many rows to return for the selected page</w:t>
+      </w:r>
+    </w:p>
+    <w:p>
+      <w:pPr>
+        <w:pStyle w:val="normal1"/>
+        <w:numPr>
+          <w:ilvl w:val="1"/>
+          <w:numId w:val="1"/>
+        </w:numPr>
+        <w:ind w:hanging="360" w:left="1440"/>
+        <w:rPr/>
+      </w:pPr>
+      <w:r>
+        <w:rPr/>
+        <w:t xml:space="preserve">returns: </w:t>
       </w:r>
     </w:p>
     <w:p>
@@ -11409,6 +11780,270 @@
       </w:pPr>
       <w:r>
         <w:rPr/>
+        <w:t>an array of Games</w:t>
+      </w:r>
+    </w:p>
+    <w:p>
+      <w:pPr>
+        <w:pStyle w:val="normal1"/>
+        <w:numPr>
+          <w:ilvl w:val="0"/>
+          <w:numId w:val="1"/>
+        </w:numPr>
+        <w:ind w:hanging="360" w:left="720"/>
+        <w:rPr/>
+      </w:pPr>
+      <w:r>
+        <w:rPr/>
+        <w:t>POST/Create Game</w:t>
+      </w:r>
+    </w:p>
+    <w:p>
+      <w:pPr>
+        <w:pStyle w:val="normal1"/>
+        <w:numPr>
+          <w:ilvl w:val="1"/>
+          <w:numId w:val="1"/>
+        </w:numPr>
+        <w:ind w:hanging="360" w:left="1440"/>
+        <w:rPr/>
+      </w:pPr>
+      <w:r>
+        <w:rPr/>
+        <w:t xml:space="preserve">built_including_tests: </w:t>
+      </w:r>
+      <w:r>
+        <w:rPr>
+          <w:b/>
+          <w:bCs/>
+        </w:rPr>
+        <w:t>true</w:t>
+      </w:r>
+    </w:p>
+    <w:p>
+      <w:pPr>
+        <w:pStyle w:val="normal1"/>
+        <w:numPr>
+          <w:ilvl w:val="1"/>
+          <w:numId w:val="1"/>
+        </w:numPr>
+        <w:ind w:hanging="360" w:left="1440"/>
+        <w:rPr/>
+      </w:pPr>
+      <w:r>
+        <w:rPr/>
+        <w:t>HTTP method: ‘POST’</w:t>
+      </w:r>
+    </w:p>
+    <w:p>
+      <w:pPr>
+        <w:pStyle w:val="normal1"/>
+        <w:numPr>
+          <w:ilvl w:val="1"/>
+          <w:numId w:val="1"/>
+        </w:numPr>
+        <w:ind w:hanging="360" w:left="1440"/>
+        <w:rPr/>
+      </w:pPr>
+      <w:r>
+        <w:rPr/>
+        <w:t>endpoint: {base_uri}/api/games</w:t>
+      </w:r>
+    </w:p>
+    <w:p>
+      <w:pPr>
+        <w:pStyle w:val="normal1"/>
+        <w:numPr>
+          <w:ilvl w:val="1"/>
+          <w:numId w:val="1"/>
+        </w:numPr>
+        <w:ind w:hanging="360" w:left="1440"/>
+        <w:rPr/>
+      </w:pPr>
+      <w:r>
+        <w:rPr/>
+        <w:t xml:space="preserve">description: </w:t>
+      </w:r>
+    </w:p>
+    <w:p>
+      <w:pPr>
+        <w:pStyle w:val="normal1"/>
+        <w:numPr>
+          <w:ilvl w:val="1"/>
+          <w:numId w:val="1"/>
+        </w:numPr>
+        <w:ind w:hanging="360" w:left="1440"/>
+        <w:rPr/>
+      </w:pPr>
+      <w:r>
+        <w:rPr/>
+        <w:t xml:space="preserve">body: </w:t>
+      </w:r>
+    </w:p>
+    <w:p>
+      <w:pPr>
+        <w:pStyle w:val="normal1"/>
+        <w:numPr>
+          <w:ilvl w:val="1"/>
+          <w:numId w:val="1"/>
+        </w:numPr>
+        <w:ind w:hanging="360" w:left="1440"/>
+        <w:rPr/>
+      </w:pPr>
+      <w:r>
+        <w:rPr/>
+        <w:t xml:space="preserve">parameters: </w:t>
+      </w:r>
+    </w:p>
+    <w:p>
+      <w:pPr>
+        <w:pStyle w:val="normal1"/>
+        <w:numPr>
+          <w:ilvl w:val="1"/>
+          <w:numId w:val="1"/>
+        </w:numPr>
+        <w:ind w:hanging="360" w:left="1440"/>
+        <w:rPr/>
+      </w:pPr>
+      <w:r>
+        <w:rPr/>
+        <w:t xml:space="preserve">returns: </w:t>
+      </w:r>
+    </w:p>
+    <w:p>
+      <w:pPr>
+        <w:pStyle w:val="normal1"/>
+        <w:widowControl/>
+        <w:numPr>
+          <w:ilvl w:val="2"/>
+          <w:numId w:val="1"/>
+        </w:numPr>
+        <w:suppressAutoHyphens w:val="true"/>
+        <w:bidi w:val="0"/>
+        <w:spacing w:lineRule="auto" w:line="276" w:before="0" w:after="0"/>
+        <w:ind w:hanging="360" w:left="2160" w:right="0"/>
+        <w:jc w:val="left"/>
+        <w:rPr/>
+      </w:pPr>
+      <w:r>
+        <w:rPr/>
+        <w:t>the created Game</w:t>
+      </w:r>
+    </w:p>
+    <w:p>
+      <w:pPr>
+        <w:pStyle w:val="normal1"/>
+        <w:numPr>
+          <w:ilvl w:val="0"/>
+          <w:numId w:val="1"/>
+        </w:numPr>
+        <w:ind w:hanging="360" w:left="720"/>
+        <w:rPr/>
+      </w:pPr>
+      <w:r>
+        <w:rPr/>
+        <w:t>PUT/Update Game</w:t>
+      </w:r>
+    </w:p>
+    <w:p>
+      <w:pPr>
+        <w:pStyle w:val="normal1"/>
+        <w:numPr>
+          <w:ilvl w:val="1"/>
+          <w:numId w:val="1"/>
+        </w:numPr>
+        <w:ind w:hanging="360" w:left="1440"/>
+        <w:rPr/>
+      </w:pPr>
+      <w:r>
+        <w:rPr/>
+        <w:t xml:space="preserve">built_including_tests: </w:t>
+      </w:r>
+      <w:r>
+        <w:rPr>
+          <w:b/>
+          <w:bCs/>
+        </w:rPr>
+        <w:t>true</w:t>
+      </w:r>
+    </w:p>
+    <w:p>
+      <w:pPr>
+        <w:pStyle w:val="normal1"/>
+        <w:numPr>
+          <w:ilvl w:val="1"/>
+          <w:numId w:val="1"/>
+        </w:numPr>
+        <w:ind w:hanging="360" w:left="1440"/>
+        <w:rPr/>
+      </w:pPr>
+      <w:r>
+        <w:rPr/>
+        <w:t>HTTP method: ‘PUT’</w:t>
+      </w:r>
+    </w:p>
+    <w:p>
+      <w:pPr>
+        <w:pStyle w:val="normal1"/>
+        <w:numPr>
+          <w:ilvl w:val="1"/>
+          <w:numId w:val="1"/>
+        </w:numPr>
+        <w:ind w:hanging="360" w:left="1440"/>
+        <w:rPr/>
+      </w:pPr>
+      <w:r>
+        <w:rPr/>
+        <w:t>endpoint: {base_uri}/api/games/{id}</w:t>
+      </w:r>
+    </w:p>
+    <w:p>
+      <w:pPr>
+        <w:pStyle w:val="normal1"/>
+        <w:numPr>
+          <w:ilvl w:val="1"/>
+          <w:numId w:val="1"/>
+        </w:numPr>
+        <w:ind w:hanging="360" w:left="1440"/>
+        <w:rPr/>
+      </w:pPr>
+      <w:r>
+        <w:rPr/>
+        <w:t xml:space="preserve">description: </w:t>
+      </w:r>
+    </w:p>
+    <w:p>
+      <w:pPr>
+        <w:pStyle w:val="normal1"/>
+        <w:numPr>
+          <w:ilvl w:val="1"/>
+          <w:numId w:val="1"/>
+        </w:numPr>
+        <w:ind w:hanging="360" w:left="1440"/>
+        <w:rPr/>
+      </w:pPr>
+      <w:r>
+        <w:rPr/>
+        <w:t xml:space="preserve">body: </w:t>
+      </w:r>
+    </w:p>
+    <w:p>
+      <w:pPr>
+        <w:pStyle w:val="normal1"/>
+        <w:widowControl/>
+        <w:numPr>
+          <w:ilvl w:val="2"/>
+          <w:numId w:val="1"/>
+        </w:numPr>
+        <w:suppressAutoHyphens w:val="true"/>
+        <w:bidi w:val="0"/>
+        <w:spacing w:lineRule="auto" w:line="276" w:before="0" w:after="0"/>
+        <w:ind w:hanging="360" w:left="2160" w:right="0"/>
+        <w:jc w:val="left"/>
+        <w:rPr/>
+      </w:pPr>
+      <w:r>
+        <w:rPr/>
         <w:t>only fields that you want to update (other than ID in the URI path) need to be provided</w:t>
       </w:r>
     </w:p>
@@ -11560,14 +12195,7 @@
           <w:b/>
           <w:bCs/>
         </w:rPr>
-        <w:t>tru</w:t>
-      </w:r>
-      <w:r>
-        <w:rPr>
-          <w:b/>
-          <w:bCs/>
-        </w:rPr>
-        <w:t>e</w:t>
+        <w:t>true</w:t>
       </w:r>
     </w:p>
     <w:p>

</xml_diff>

<commit_message>
added passing integraiton test for get all games of division endpoint
</commit_message>
<xml_diff>
--- a/docs/QView API Documentation.docx
+++ b/docs/QView API Documentation.docx
@@ -12,11 +12,11 @@
       <w:bookmarkEnd w:id="0"/>
       <w:r>
         <w:rPr/>
-        <w:t>QView API Documentation (v4</w:t>
-      </w:r>
-      <w:r>
-        <w:rPr/>
-        <w:t>9</w:t>
+        <w:t>QView API Documentation (v</w:t>
+      </w:r>
+      <w:r>
+        <w:rPr/>
+        <w:t>50</w:t>
       </w:r>
       <w:r>
         <w:rPr/>
@@ -10896,7 +10896,14 @@
           <w:b/>
           <w:bCs/>
         </w:rPr>
-        <w:t>false</w:t>
+        <w:t>tru</w:t>
+      </w:r>
+      <w:r>
+        <w:rPr>
+          <w:b/>
+          <w:bCs/>
+        </w:rPr>
+        <w:t>e</w:t>
       </w:r>
     </w:p>
     <w:p>
@@ -11168,11 +11175,7 @@
       </w:pPr>
       <w:r>
         <w:rPr/>
-        <w:t xml:space="preserve">GET Games of </w:t>
-      </w:r>
-      <w:r>
-        <w:rPr/>
-        <w:t>Round</w:t>
+        <w:t>GET Games of Round</w:t>
       </w:r>
     </w:p>
     <w:p>
@@ -11194,14 +11197,7 @@
           <w:b/>
           <w:bCs/>
         </w:rPr>
-        <w:t>tru</w:t>
-      </w:r>
-      <w:r>
-        <w:rPr>
-          <w:b/>
-          <w:bCs/>
-        </w:rPr>
-        <w:t>e</w:t>
+        <w:t>true</w:t>
       </w:r>
     </w:p>
     <w:p>
@@ -11231,15 +11227,7 @@
       </w:pPr>
       <w:r>
         <w:rPr/>
-        <w:t>endpoint: {base_uri}/api/</w:t>
-      </w:r>
-      <w:r>
-        <w:rPr/>
-        <w:t>rounds</w:t>
-      </w:r>
-      <w:r>
-        <w:rPr/>
-        <w:t>/{id}/games?page={page_num}&amp;page_size={num_of_rows}</w:t>
+        <w:t>endpoint: {base_uri}/api/rounds/{id}/games?page={page_num}&amp;page_size={num_of_rows}</w:t>
       </w:r>
     </w:p>
     <w:p>
@@ -11318,11 +11306,7 @@
       </w:pPr>
       <w:r>
         <w:rPr/>
-        <w:t xml:space="preserve">ID of the </w:t>
-      </w:r>
-      <w:r>
-        <w:rPr/>
-        <w:t>Round</w:t>
+        <w:t>ID of the Round</w:t>
       </w:r>
     </w:p>
     <w:p>
@@ -11485,11 +11469,7 @@
       </w:pPr>
       <w:r>
         <w:rPr/>
-        <w:t xml:space="preserve">GET Games of </w:t>
-      </w:r>
-      <w:r>
-        <w:rPr/>
-        <w:t>Room</w:t>
+        <w:t>GET Games of Room</w:t>
       </w:r>
     </w:p>
     <w:p>
@@ -11541,15 +11521,7 @@
       </w:pPr>
       <w:r>
         <w:rPr/>
-        <w:t>endpoint: {base_uri}/api/</w:t>
-      </w:r>
-      <w:r>
-        <w:rPr/>
-        <w:t>rooms</w:t>
-      </w:r>
-      <w:r>
-        <w:rPr/>
-        <w:t>/{id}/games?page={page_num}&amp;page_size={num_of_rows}</w:t>
+        <w:t>endpoint: {base_uri}/api/rooms/{id}/games?page={page_num}&amp;page_size={num_of_rows}</w:t>
       </w:r>
     </w:p>
     <w:p>
@@ -11628,11 +11600,7 @@
       </w:pPr>
       <w:r>
         <w:rPr/>
-        <w:t xml:space="preserve">ID of the </w:t>
-      </w:r>
-      <w:r>
-        <w:rPr/>
-        <w:t>Room</w:t>
+        <w:t>ID of the Room</w:t>
       </w:r>
     </w:p>
     <w:p>

</xml_diff>

<commit_message>
added passing integration test for get all games of tournament endpoint
</commit_message>
<xml_diff>
--- a/docs/QView API Documentation.docx
+++ b/docs/QView API Documentation.docx
@@ -12,23 +12,15 @@
       <w:bookmarkEnd w:id="0"/>
       <w:r>
         <w:rPr/>
-        <w:t>QView API Documentation (v</w:t>
-      </w:r>
-      <w:r>
-        <w:rPr/>
-        <w:t>50</w:t>
-      </w:r>
-      <w:r>
-        <w:rPr/>
-        <w:t>_2026.01.2</w:t>
-      </w:r>
-      <w:r>
-        <w:rPr/>
-        <w:t>8</w:t>
-      </w:r>
-      <w:r>
-        <w:rPr/>
-        <w:t>)</w:t>
+        <w:t>QView API Documentation (v5</w:t>
+      </w:r>
+      <w:r>
+        <w:rPr/>
+        <w:t>1</w:t>
+      </w:r>
+      <w:r>
+        <w:rPr/>
+        <w:t>_2026.01.28)</w:t>
       </w:r>
     </w:p>
     <w:p>
@@ -10602,7 +10594,14 @@
           <w:b/>
           <w:bCs/>
         </w:rPr>
-        <w:t>false</w:t>
+        <w:t>tru</w:t>
+      </w:r>
+      <w:r>
+        <w:rPr>
+          <w:b/>
+          <w:bCs/>
+        </w:rPr>
+        <w:t>e</w:t>
       </w:r>
     </w:p>
     <w:p>
@@ -10896,14 +10895,7 @@
           <w:b/>
           <w:bCs/>
         </w:rPr>
-        <w:t>tru</w:t>
-      </w:r>
-      <w:r>
-        <w:rPr>
-          <w:b/>
-          <w:bCs/>
-        </w:rPr>
-        <w:t>e</w:t>
+        <w:t>true</w:t>
       </w:r>
     </w:p>
     <w:p>

</xml_diff>

<commit_message>
added passing integration test for get all games of room endpoint
</commit_message>
<xml_diff>
--- a/docs/QView API Documentation.docx
+++ b/docs/QView API Documentation.docx
@@ -16,11 +16,19 @@
       </w:r>
       <w:r>
         <w:rPr/>
-        <w:t>1</w:t>
-      </w:r>
-      <w:r>
-        <w:rPr/>
-        <w:t>_2026.01.28)</w:t>
+        <w:t>2</w:t>
+      </w:r>
+      <w:r>
+        <w:rPr/>
+        <w:t>_2026.01.2</w:t>
+      </w:r>
+      <w:r>
+        <w:rPr/>
+        <w:t>9</w:t>
+      </w:r>
+      <w:r>
+        <w:rPr/>
+        <w:t>)</w:t>
       </w:r>
     </w:p>
     <w:p>
@@ -10594,14 +10602,7 @@
           <w:b/>
           <w:bCs/>
         </w:rPr>
-        <w:t>tru</w:t>
-      </w:r>
-      <w:r>
-        <w:rPr>
-          <w:b/>
-          <w:bCs/>
-        </w:rPr>
-        <w:t>e</w:t>
+        <w:t>true</w:t>
       </w:r>
     </w:p>
     <w:p>
@@ -11483,7 +11484,7 @@
           <w:b/>
           <w:bCs/>
         </w:rPr>
-        <w:t>false</w:t>
+        <w:t>true</w:t>
       </w:r>
     </w:p>
     <w:p>

</xml_diff>

<commit_message>
added passing integration test for get all games of team endpoint
</commit_message>
<xml_diff>
--- a/docs/QView API Documentation.docx
+++ b/docs/QView API Documentation.docx
@@ -16,19 +16,11 @@
       </w:r>
       <w:r>
         <w:rPr/>
-        <w:t>2</w:t>
-      </w:r>
-      <w:r>
-        <w:rPr/>
-        <w:t>_2026.01.2</w:t>
-      </w:r>
-      <w:r>
-        <w:rPr/>
-        <w:t>9</w:t>
-      </w:r>
-      <w:r>
-        <w:rPr/>
-        <w:t>)</w:t>
+        <w:t>3</w:t>
+      </w:r>
+      <w:r>
+        <w:rPr/>
+        <w:t>_2026.01.29)</w:t>
       </w:r>
     </w:p>
     <w:p>
@@ -11594,6 +11586,343 @@
       <w:r>
         <w:rPr/>
         <w:t>ID of the Room</w:t>
+      </w:r>
+    </w:p>
+    <w:p>
+      <w:pPr>
+        <w:pStyle w:val="normal1"/>
+        <w:numPr>
+          <w:ilvl w:val="2"/>
+          <w:numId w:val="1"/>
+        </w:numPr>
+        <w:ind w:hanging="360" w:left="2160"/>
+        <w:rPr/>
+      </w:pPr>
+      <w:r>
+        <w:rPr/>
+        <w:t>page={page_num}</w:t>
+      </w:r>
+    </w:p>
+    <w:p>
+      <w:pPr>
+        <w:pStyle w:val="normal1"/>
+        <w:numPr>
+          <w:ilvl w:val="3"/>
+          <w:numId w:val="1"/>
+        </w:numPr>
+        <w:ind w:hanging="360" w:left="2880"/>
+        <w:rPr>
+          <w:color w:val="FF0000"/>
+        </w:rPr>
+      </w:pPr>
+      <w:r>
+        <w:rPr>
+          <w:color w:val="FF0000"/>
+        </w:rPr>
+        <w:t>Required</w:t>
+      </w:r>
+    </w:p>
+    <w:p>
+      <w:pPr>
+        <w:pStyle w:val="normal1"/>
+        <w:numPr>
+          <w:ilvl w:val="3"/>
+          <w:numId w:val="1"/>
+        </w:numPr>
+        <w:ind w:hanging="360" w:left="2880"/>
+        <w:rPr/>
+      </w:pPr>
+      <w:r>
+        <w:rPr/>
+        <w:t>Defines which page to return</w:t>
+      </w:r>
+    </w:p>
+    <w:p>
+      <w:pPr>
+        <w:pStyle w:val="normal1"/>
+        <w:numPr>
+          <w:ilvl w:val="3"/>
+          <w:numId w:val="1"/>
+        </w:numPr>
+        <w:ind w:hanging="360" w:left="2880"/>
+        <w:rPr/>
+      </w:pPr>
+      <w:r>
+        <w:rPr/>
+        <w:t>First page = 0 (zero)</w:t>
+      </w:r>
+    </w:p>
+    <w:p>
+      <w:pPr>
+        <w:pStyle w:val="normal1"/>
+        <w:numPr>
+          <w:ilvl w:val="2"/>
+          <w:numId w:val="1"/>
+        </w:numPr>
+        <w:ind w:hanging="360" w:left="2160"/>
+        <w:rPr/>
+      </w:pPr>
+      <w:r>
+        <w:rPr/>
+        <w:t>page_size={num_of_rows}</w:t>
+      </w:r>
+    </w:p>
+    <w:p>
+      <w:pPr>
+        <w:pStyle w:val="normal1"/>
+        <w:numPr>
+          <w:ilvl w:val="3"/>
+          <w:numId w:val="1"/>
+        </w:numPr>
+        <w:ind w:hanging="360" w:left="2880"/>
+        <w:rPr>
+          <w:color w:val="FF0000"/>
+        </w:rPr>
+      </w:pPr>
+      <w:r>
+        <w:rPr>
+          <w:color w:val="FF0000"/>
+        </w:rPr>
+        <w:t>Required</w:t>
+      </w:r>
+    </w:p>
+    <w:p>
+      <w:pPr>
+        <w:pStyle w:val="normal1"/>
+        <w:numPr>
+          <w:ilvl w:val="3"/>
+          <w:numId w:val="1"/>
+        </w:numPr>
+        <w:ind w:hanging="360" w:left="2880"/>
+        <w:rPr/>
+      </w:pPr>
+      <w:r>
+        <w:rPr/>
+        <w:t>Defines how many rows to return for the selected page</w:t>
+      </w:r>
+    </w:p>
+    <w:p>
+      <w:pPr>
+        <w:pStyle w:val="normal1"/>
+        <w:numPr>
+          <w:ilvl w:val="1"/>
+          <w:numId w:val="1"/>
+        </w:numPr>
+        <w:ind w:hanging="360" w:left="1440"/>
+        <w:rPr/>
+      </w:pPr>
+      <w:r>
+        <w:rPr/>
+        <w:t xml:space="preserve">returns: </w:t>
+      </w:r>
+    </w:p>
+    <w:p>
+      <w:pPr>
+        <w:pStyle w:val="normal1"/>
+        <w:widowControl/>
+        <w:numPr>
+          <w:ilvl w:val="2"/>
+          <w:numId w:val="1"/>
+        </w:numPr>
+        <w:suppressAutoHyphens w:val="true"/>
+        <w:bidi w:val="0"/>
+        <w:spacing w:lineRule="auto" w:line="276" w:before="0" w:after="0"/>
+        <w:ind w:hanging="360" w:left="2160" w:right="0"/>
+        <w:jc w:val="left"/>
+        <w:rPr/>
+      </w:pPr>
+      <w:r>
+        <w:rPr/>
+        <w:t>an array of Games</w:t>
+      </w:r>
+    </w:p>
+    <w:p>
+      <w:pPr>
+        <w:pStyle w:val="normal1"/>
+        <w:numPr>
+          <w:ilvl w:val="0"/>
+          <w:numId w:val="1"/>
+        </w:numPr>
+        <w:ind w:hanging="360" w:left="720"/>
+        <w:rPr/>
+      </w:pPr>
+      <w:r>
+        <w:rPr/>
+        <w:t xml:space="preserve">GET Games of </w:t>
+      </w:r>
+      <w:r>
+        <w:rPr/>
+        <w:t>Team</w:t>
+      </w:r>
+    </w:p>
+    <w:p>
+      <w:pPr>
+        <w:pStyle w:val="normal1"/>
+        <w:numPr>
+          <w:ilvl w:val="1"/>
+          <w:numId w:val="1"/>
+        </w:numPr>
+        <w:ind w:hanging="360" w:left="1440"/>
+        <w:rPr/>
+      </w:pPr>
+      <w:r>
+        <w:rPr/>
+        <w:t xml:space="preserve">built_including_tests: </w:t>
+      </w:r>
+      <w:r>
+        <w:rPr>
+          <w:b/>
+          <w:bCs/>
+        </w:rPr>
+        <w:t>tru</w:t>
+      </w:r>
+      <w:r>
+        <w:rPr>
+          <w:b/>
+          <w:bCs/>
+        </w:rPr>
+        <w:t>e</w:t>
+      </w:r>
+    </w:p>
+    <w:p>
+      <w:pPr>
+        <w:pStyle w:val="normal1"/>
+        <w:numPr>
+          <w:ilvl w:val="1"/>
+          <w:numId w:val="1"/>
+        </w:numPr>
+        <w:ind w:hanging="360" w:left="1440"/>
+        <w:rPr/>
+      </w:pPr>
+      <w:r>
+        <w:rPr/>
+        <w:t>HTTP method: ‘GET’</w:t>
+      </w:r>
+    </w:p>
+    <w:p>
+      <w:pPr>
+        <w:pStyle w:val="normal1"/>
+        <w:numPr>
+          <w:ilvl w:val="1"/>
+          <w:numId w:val="1"/>
+        </w:numPr>
+        <w:ind w:hanging="360" w:left="1440"/>
+        <w:rPr/>
+      </w:pPr>
+      <w:r>
+        <w:rPr/>
+        <w:t>endpoint: {base_uri}/api/</w:t>
+      </w:r>
+      <w:r>
+        <w:rPr/>
+        <w:t>teams</w:t>
+      </w:r>
+      <w:r>
+        <w:rPr/>
+        <w:t>/{id}/games?page={page_num}&amp;page_size={num_of_rows}</w:t>
+      </w:r>
+    </w:p>
+    <w:p>
+      <w:pPr>
+        <w:pStyle w:val="normal1"/>
+        <w:numPr>
+          <w:ilvl w:val="1"/>
+          <w:numId w:val="1"/>
+        </w:numPr>
+        <w:ind w:hanging="360" w:left="1440"/>
+        <w:rPr/>
+      </w:pPr>
+      <w:r>
+        <w:rPr/>
+        <w:t xml:space="preserve">description: </w:t>
+      </w:r>
+    </w:p>
+    <w:p>
+      <w:pPr>
+        <w:pStyle w:val="normal1"/>
+        <w:widowControl/>
+        <w:numPr>
+          <w:ilvl w:val="2"/>
+          <w:numId w:val="1"/>
+        </w:numPr>
+        <w:suppressAutoHyphens w:val="true"/>
+        <w:bidi w:val="0"/>
+        <w:spacing w:lineRule="auto" w:line="276" w:before="0" w:after="0"/>
+        <w:ind w:hanging="360" w:left="2160" w:right="0"/>
+        <w:jc w:val="left"/>
+        <w:rPr/>
+      </w:pPr>
+      <w:r>
+        <w:rPr/>
+        <w:t>gives the Games that a Team is either scheduled to compete in or which they have already competed in, no matter which team position they take in the Game (left, center, right)</w:t>
+      </w:r>
+    </w:p>
+    <w:p>
+      <w:pPr>
+        <w:pStyle w:val="normal1"/>
+        <w:numPr>
+          <w:ilvl w:val="1"/>
+          <w:numId w:val="1"/>
+        </w:numPr>
+        <w:ind w:hanging="360" w:left="1440"/>
+        <w:rPr/>
+      </w:pPr>
+      <w:r>
+        <w:rPr/>
+        <w:t>parameters:</w:t>
+      </w:r>
+    </w:p>
+    <w:p>
+      <w:pPr>
+        <w:pStyle w:val="normal1"/>
+        <w:numPr>
+          <w:ilvl w:val="2"/>
+          <w:numId w:val="1"/>
+        </w:numPr>
+        <w:ind w:hanging="360" w:left="2160"/>
+        <w:rPr/>
+      </w:pPr>
+      <w:r>
+        <w:rPr/>
+        <w:t>id</w:t>
+      </w:r>
+    </w:p>
+    <w:p>
+      <w:pPr>
+        <w:pStyle w:val="normal1"/>
+        <w:numPr>
+          <w:ilvl w:val="3"/>
+          <w:numId w:val="1"/>
+        </w:numPr>
+        <w:ind w:hanging="360" w:left="2880"/>
+        <w:rPr>
+          <w:color w:val="FF0000"/>
+        </w:rPr>
+      </w:pPr>
+      <w:r>
+        <w:rPr>
+          <w:color w:val="FF0000"/>
+        </w:rPr>
+        <w:t>Required</w:t>
+      </w:r>
+    </w:p>
+    <w:p>
+      <w:pPr>
+        <w:pStyle w:val="normal1"/>
+        <w:numPr>
+          <w:ilvl w:val="3"/>
+          <w:numId w:val="1"/>
+        </w:numPr>
+        <w:ind w:hanging="360" w:left="2880"/>
+        <w:rPr/>
+      </w:pPr>
+      <w:r>
+        <w:rPr/>
+        <w:t xml:space="preserve">ID of the </w:t>
+      </w:r>
+      <w:r>
+        <w:rPr/>
+        <w:t>Team</w:t>
       </w:r>
     </w:p>
     <w:p>

</xml_diff>

<commit_message>
added passing integration test for get all games where user is quizmaster endpoint
</commit_message>
<xml_diff>
--- a/docs/QView API Documentation.docx
+++ b/docs/QView API Documentation.docx
@@ -16,7 +16,7 @@
       </w:r>
       <w:r>
         <w:rPr/>
-        <w:t>3</w:t>
+        <w:t>4</w:t>
       </w:r>
       <w:r>
         <w:rPr/>
@@ -10024,7 +10024,14 @@
           <w:b/>
           <w:bCs/>
         </w:rPr>
-        <w:t>false</w:t>
+        <w:t>tru</w:t>
+      </w:r>
+      <w:r>
+        <w:rPr>
+          <w:b/>
+          <w:bCs/>
+        </w:rPr>
+        <w:t>e</w:t>
       </w:r>
     </w:p>
     <w:p>
@@ -11748,11 +11755,7 @@
       </w:pPr>
       <w:r>
         <w:rPr/>
-        <w:t xml:space="preserve">GET Games of </w:t>
-      </w:r>
-      <w:r>
-        <w:rPr/>
-        <w:t>Team</w:t>
+        <w:t>GET Games of Team</w:t>
       </w:r>
     </w:p>
     <w:p>
@@ -11774,14 +11777,7 @@
           <w:b/>
           <w:bCs/>
         </w:rPr>
-        <w:t>tru</w:t>
-      </w:r>
-      <w:r>
-        <w:rPr>
-          <w:b/>
-          <w:bCs/>
-        </w:rPr>
-        <w:t>e</w:t>
+        <w:t>true</w:t>
       </w:r>
     </w:p>
     <w:p>
@@ -11811,15 +11807,7 @@
       </w:pPr>
       <w:r>
         <w:rPr/>
-        <w:t>endpoint: {base_uri}/api/</w:t>
-      </w:r>
-      <w:r>
-        <w:rPr/>
-        <w:t>teams</w:t>
-      </w:r>
-      <w:r>
-        <w:rPr/>
-        <w:t>/{id}/games?page={page_num}&amp;page_size={num_of_rows}</w:t>
+        <w:t>endpoint: {base_uri}/api/teams/{id}/games?page={page_num}&amp;page_size={num_of_rows}</w:t>
       </w:r>
     </w:p>
     <w:p>
@@ -11918,11 +11906,7 @@
       </w:pPr>
       <w:r>
         <w:rPr/>
-        <w:t xml:space="preserve">ID of the </w:t>
-      </w:r>
-      <w:r>
-        <w:rPr/>
-        <w:t>Team</w:t>
+        <w:t>ID of the Team</w:t>
       </w:r>
     </w:p>
     <w:p>

</xml_diff>

<commit_message>
added passing integration test for get all games where user is content judge endpoint
</commit_message>
<xml_diff>
--- a/docs/QView API Documentation.docx
+++ b/docs/QView API Documentation.docx
@@ -16,7 +16,7 @@
       </w:r>
       <w:r>
         <w:rPr/>
-        <w:t>4</w:t>
+        <w:t>5</w:t>
       </w:r>
       <w:r>
         <w:rPr/>
@@ -10024,14 +10024,7 @@
           <w:b/>
           <w:bCs/>
         </w:rPr>
-        <w:t>tru</w:t>
-      </w:r>
-      <w:r>
-        <w:rPr>
-          <w:b/>
-          <w:bCs/>
-        </w:rPr>
-        <w:t>e</w:t>
+        <w:t>true</w:t>
       </w:r>
     </w:p>
     <w:p>
@@ -10310,7 +10303,14 @@
           <w:b/>
           <w:bCs/>
         </w:rPr>
-        <w:t>false</w:t>
+        <w:t>tru</w:t>
+      </w:r>
+      <w:r>
+        <w:rPr>
+          <w:b/>
+          <w:bCs/>
+        </w:rPr>
+        <w:t>e</w:t>
       </w:r>
     </w:p>
     <w:p>

</xml_diff>

<commit_message>
added passing integration test for get all tournaments by user/admin endpoint
</commit_message>
<xml_diff>
--- a/docs/QView API Documentation.docx
+++ b/docs/QView API Documentation.docx
@@ -16,11 +16,19 @@
       </w:r>
       <w:r>
         <w:rPr/>
-        <w:t>5</w:t>
-      </w:r>
-      <w:r>
-        <w:rPr/>
-        <w:t>_2026.01.29)</w:t>
+        <w:t>6</w:t>
+      </w:r>
+      <w:r>
+        <w:rPr/>
+        <w:t>_2026.01.</w:t>
+      </w:r>
+      <w:r>
+        <w:rPr/>
+        <w:t>30</w:t>
+      </w:r>
+      <w:r>
+        <w:rPr/>
+        <w:t>)</w:t>
       </w:r>
     </w:p>
     <w:p>
@@ -10303,14 +10311,7 @@
           <w:b/>
           <w:bCs/>
         </w:rPr>
-        <w:t>tru</w:t>
-      </w:r>
-      <w:r>
-        <w:rPr>
-          <w:b/>
-          <w:bCs/>
-        </w:rPr>
-        <w:t>e</w:t>
+        <w:t>true</w:t>
       </w:r>
     </w:p>
     <w:p>
@@ -32266,7 +32267,14 @@
           <w:b/>
           <w:bCs/>
         </w:rPr>
-        <w:t>false</w:t>
+        <w:t>tru</w:t>
+      </w:r>
+      <w:r>
+        <w:rPr>
+          <w:b/>
+          <w:bCs/>
+        </w:rPr>
+        <w:t>e</w:t>
       </w:r>
     </w:p>
     <w:p>
@@ -32296,7 +32304,15 @@
       </w:pPr>
       <w:r>
         <w:rPr/>
-        <w:t>endpoint: {base_uri}/api/users/{id}/tournaments?page={page_num}&amp;page_size={num_of_rows}</w:t>
+        <w:t>endpoint: {base_uri}/api/users/{id}/</w:t>
+      </w:r>
+      <w:r>
+        <w:rPr/>
+        <w:t>tournaments-where-admin</w:t>
+      </w:r>
+      <w:r>
+        <w:rPr/>
+        <w:t>?page={page_num}&amp;page_size={num_of_rows}</w:t>
       </w:r>
     </w:p>
     <w:p>

</xml_diff>

<commit_message>
added passing integration test for create TournamentGroup endpoint
</commit_message>
<xml_diff>
--- a/docs/QView API Documentation.docx
+++ b/docs/QView API Documentation.docx
@@ -16,19 +16,11 @@
       </w:r>
       <w:r>
         <w:rPr/>
-        <w:t>6</w:t>
-      </w:r>
-      <w:r>
-        <w:rPr/>
-        <w:t>_2026.01.</w:t>
-      </w:r>
-      <w:r>
-        <w:rPr/>
-        <w:t>30</w:t>
-      </w:r>
-      <w:r>
-        <w:rPr/>
-        <w:t>)</w:t>
+        <w:t>7</w:t>
+      </w:r>
+      <w:r>
+        <w:rPr/>
+        <w:t>_2026.01.30)</w:t>
       </w:r>
     </w:p>
     <w:p>
@@ -30940,7 +30932,14 @@
           <w:b/>
           <w:bCs/>
         </w:rPr>
-        <w:t>false</w:t>
+        <w:t>tru</w:t>
+      </w:r>
+      <w:r>
+        <w:rPr>
+          <w:b/>
+          <w:bCs/>
+        </w:rPr>
+        <w:t>e</w:t>
       </w:r>
     </w:p>
     <w:p>
@@ -32267,14 +32266,7 @@
           <w:b/>
           <w:bCs/>
         </w:rPr>
-        <w:t>tru</w:t>
-      </w:r>
-      <w:r>
-        <w:rPr>
-          <w:b/>
-          <w:bCs/>
-        </w:rPr>
-        <w:t>e</w:t>
+        <w:t>true</w:t>
       </w:r>
     </w:p>
     <w:p>
@@ -32304,15 +32296,7 @@
       </w:pPr>
       <w:r>
         <w:rPr/>
-        <w:t>endpoint: {base_uri}/api/users/{id}/</w:t>
-      </w:r>
-      <w:r>
-        <w:rPr/>
-        <w:t>tournaments-where-admin</w:t>
-      </w:r>
-      <w:r>
-        <w:rPr/>
-        <w:t>?page={page_num}&amp;page_size={num_of_rows}</w:t>
+        <w:t>endpoint: {base_uri}/api/users/{id}/tournaments-where-admin?page={page_num}&amp;page_size={num_of_rows}</w:t>
       </w:r>
     </w:p>
     <w:p>

</xml_diff>

<commit_message>
added passing integration test for get all TournamentGroups endpoint
</commit_message>
<xml_diff>
--- a/docs/QView API Documentation.docx
+++ b/docs/QView API Documentation.docx
@@ -16,7 +16,7 @@
       </w:r>
       <w:r>
         <w:rPr/>
-        <w:t>7</w:t>
+        <w:t>8</w:t>
       </w:r>
       <w:r>
         <w:rPr/>
@@ -30248,7 +30248,14 @@
           <w:b/>
           <w:bCs/>
         </w:rPr>
-        <w:t>false</w:t>
+        <w:t>tru</w:t>
+      </w:r>
+      <w:r>
+        <w:rPr>
+          <w:b/>
+          <w:bCs/>
+        </w:rPr>
+        <w:t>e</w:t>
       </w:r>
     </w:p>
     <w:p>
@@ -30932,14 +30939,7 @@
           <w:b/>
           <w:bCs/>
         </w:rPr>
-        <w:t>tru</w:t>
-      </w:r>
-      <w:r>
-        <w:rPr>
-          <w:b/>
-          <w:bCs/>
-        </w:rPr>
-        <w:t>e</w:t>
+        <w:t>true</w:t>
       </w:r>
     </w:p>
     <w:p>

</xml_diff>

<commit_message>
added passing integration test for get TournamentGroup by ID endpoint
</commit_message>
<xml_diff>
--- a/docs/QView API Documentation.docx
+++ b/docs/QView API Documentation.docx
@@ -16,7 +16,7 @@
       </w:r>
       <w:r>
         <w:rPr/>
-        <w:t>8</w:t>
+        <w:t>9</w:t>
       </w:r>
       <w:r>
         <w:rPr/>
@@ -30248,239 +30248,239 @@
           <w:b/>
           <w:bCs/>
         </w:rPr>
-        <w:t>tru</w:t>
+        <w:t>true</w:t>
+      </w:r>
+    </w:p>
+    <w:p>
+      <w:pPr>
+        <w:pStyle w:val="normal1"/>
+        <w:numPr>
+          <w:ilvl w:val="1"/>
+          <w:numId w:val="1"/>
+        </w:numPr>
+        <w:ind w:hanging="360" w:left="1440"/>
+        <w:rPr/>
+      </w:pPr>
+      <w:r>
+        <w:rPr/>
+        <w:t>HTTP method: ‘GET’</w:t>
+      </w:r>
+    </w:p>
+    <w:p>
+      <w:pPr>
+        <w:pStyle w:val="normal1"/>
+        <w:numPr>
+          <w:ilvl w:val="1"/>
+          <w:numId w:val="1"/>
+        </w:numPr>
+        <w:ind w:hanging="360" w:left="1440"/>
+        <w:rPr/>
+      </w:pPr>
+      <w:r>
+        <w:rPr/>
+        <w:t>endpoint: {base_uri}/api/tournamentgroups?page={page_num}&amp;page_size={num_of_rows}</w:t>
+      </w:r>
+    </w:p>
+    <w:p>
+      <w:pPr>
+        <w:pStyle w:val="normal1"/>
+        <w:numPr>
+          <w:ilvl w:val="1"/>
+          <w:numId w:val="1"/>
+        </w:numPr>
+        <w:ind w:hanging="360" w:left="1440"/>
+        <w:rPr/>
+      </w:pPr>
+      <w:r>
+        <w:rPr/>
+        <w:t xml:space="preserve">description: </w:t>
+      </w:r>
+    </w:p>
+    <w:p>
+      <w:pPr>
+        <w:pStyle w:val="normal1"/>
+        <w:numPr>
+          <w:ilvl w:val="1"/>
+          <w:numId w:val="1"/>
+        </w:numPr>
+        <w:ind w:hanging="360" w:left="1440"/>
+        <w:rPr/>
+      </w:pPr>
+      <w:r>
+        <w:rPr/>
+        <w:t xml:space="preserve">parameters: </w:t>
+      </w:r>
+    </w:p>
+    <w:p>
+      <w:pPr>
+        <w:pStyle w:val="normal1"/>
+        <w:numPr>
+          <w:ilvl w:val="2"/>
+          <w:numId w:val="1"/>
+        </w:numPr>
+        <w:ind w:hanging="360" w:left="2160"/>
+        <w:rPr/>
+      </w:pPr>
+      <w:r>
+        <w:rPr/>
+        <w:t>page={page_num}</w:t>
+      </w:r>
+    </w:p>
+    <w:p>
+      <w:pPr>
+        <w:pStyle w:val="normal1"/>
+        <w:numPr>
+          <w:ilvl w:val="3"/>
+          <w:numId w:val="1"/>
+        </w:numPr>
+        <w:ind w:hanging="360" w:left="2880"/>
+        <w:rPr>
+          <w:color w:val="FF0000"/>
+        </w:rPr>
+      </w:pPr>
+      <w:r>
+        <w:rPr>
+          <w:color w:val="FF0000"/>
+        </w:rPr>
+        <w:t>Required</w:t>
+      </w:r>
+    </w:p>
+    <w:p>
+      <w:pPr>
+        <w:pStyle w:val="normal1"/>
+        <w:numPr>
+          <w:ilvl w:val="3"/>
+          <w:numId w:val="1"/>
+        </w:numPr>
+        <w:ind w:hanging="360" w:left="2880"/>
+        <w:rPr/>
+      </w:pPr>
+      <w:r>
+        <w:rPr/>
+        <w:t>Defines which page to return</w:t>
+      </w:r>
+    </w:p>
+    <w:p>
+      <w:pPr>
+        <w:pStyle w:val="normal1"/>
+        <w:numPr>
+          <w:ilvl w:val="3"/>
+          <w:numId w:val="1"/>
+        </w:numPr>
+        <w:ind w:hanging="360" w:left="2880"/>
+        <w:rPr/>
+      </w:pPr>
+      <w:r>
+        <w:rPr/>
+        <w:t>First page = 0 (zero)</w:t>
+      </w:r>
+    </w:p>
+    <w:p>
+      <w:pPr>
+        <w:pStyle w:val="normal1"/>
+        <w:numPr>
+          <w:ilvl w:val="2"/>
+          <w:numId w:val="1"/>
+        </w:numPr>
+        <w:ind w:hanging="360" w:left="2160"/>
+        <w:rPr/>
+      </w:pPr>
+      <w:r>
+        <w:rPr/>
+        <w:t>page_size={num_of_rows}</w:t>
+      </w:r>
+    </w:p>
+    <w:p>
+      <w:pPr>
+        <w:pStyle w:val="normal1"/>
+        <w:numPr>
+          <w:ilvl w:val="3"/>
+          <w:numId w:val="1"/>
+        </w:numPr>
+        <w:ind w:hanging="360" w:left="2880"/>
+        <w:rPr>
+          <w:color w:val="FF0000"/>
+        </w:rPr>
+      </w:pPr>
+      <w:r>
+        <w:rPr>
+          <w:color w:val="FF0000"/>
+        </w:rPr>
+        <w:t>Required</w:t>
+      </w:r>
+    </w:p>
+    <w:p>
+      <w:pPr>
+        <w:pStyle w:val="normal1"/>
+        <w:numPr>
+          <w:ilvl w:val="3"/>
+          <w:numId w:val="1"/>
+        </w:numPr>
+        <w:ind w:hanging="360" w:left="2880"/>
+        <w:rPr/>
+      </w:pPr>
+      <w:r>
+        <w:rPr/>
+        <w:t>Defines how many rows to return for the selected page</w:t>
+      </w:r>
+    </w:p>
+    <w:p>
+      <w:pPr>
+        <w:pStyle w:val="normal1"/>
+        <w:numPr>
+          <w:ilvl w:val="1"/>
+          <w:numId w:val="1"/>
+        </w:numPr>
+        <w:ind w:hanging="360" w:left="1440"/>
+        <w:rPr/>
+      </w:pPr>
+      <w:r>
+        <w:rPr/>
+        <w:t xml:space="preserve">returns: </w:t>
+      </w:r>
+    </w:p>
+    <w:p>
+      <w:pPr>
+        <w:pStyle w:val="normal1"/>
+        <w:numPr>
+          <w:ilvl w:val="0"/>
+          <w:numId w:val="1"/>
+        </w:numPr>
+        <w:ind w:hanging="360" w:left="720"/>
+        <w:rPr/>
+      </w:pPr>
+      <w:r>
+        <w:rPr/>
+        <w:t>GET TournamentGroup by ID</w:t>
+      </w:r>
+    </w:p>
+    <w:p>
+      <w:pPr>
+        <w:pStyle w:val="normal1"/>
+        <w:numPr>
+          <w:ilvl w:val="1"/>
+          <w:numId w:val="1"/>
+        </w:numPr>
+        <w:ind w:hanging="360" w:left="1440"/>
+        <w:rPr/>
+      </w:pPr>
+      <w:r>
+        <w:rPr/>
+        <w:t xml:space="preserve">built_including_tests: </w:t>
       </w:r>
       <w:r>
         <w:rPr>
           <w:b/>
           <w:bCs/>
         </w:rPr>
-        <w:t>e</w:t>
-      </w:r>
-    </w:p>
-    <w:p>
-      <w:pPr>
-        <w:pStyle w:val="normal1"/>
-        <w:numPr>
-          <w:ilvl w:val="1"/>
-          <w:numId w:val="1"/>
-        </w:numPr>
-        <w:ind w:hanging="360" w:left="1440"/>
-        <w:rPr/>
-      </w:pPr>
-      <w:r>
-        <w:rPr/>
-        <w:t>HTTP method: ‘GET’</w:t>
-      </w:r>
-    </w:p>
-    <w:p>
-      <w:pPr>
-        <w:pStyle w:val="normal1"/>
-        <w:numPr>
-          <w:ilvl w:val="1"/>
-          <w:numId w:val="1"/>
-        </w:numPr>
-        <w:ind w:hanging="360" w:left="1440"/>
-        <w:rPr/>
-      </w:pPr>
-      <w:r>
-        <w:rPr/>
-        <w:t>endpoint: {base_uri}/api/tournamentgroups?page={page_num}&amp;page_size={num_of_rows}</w:t>
-      </w:r>
-    </w:p>
-    <w:p>
-      <w:pPr>
-        <w:pStyle w:val="normal1"/>
-        <w:numPr>
-          <w:ilvl w:val="1"/>
-          <w:numId w:val="1"/>
-        </w:numPr>
-        <w:ind w:hanging="360" w:left="1440"/>
-        <w:rPr/>
-      </w:pPr>
-      <w:r>
-        <w:rPr/>
-        <w:t xml:space="preserve">description: </w:t>
-      </w:r>
-    </w:p>
-    <w:p>
-      <w:pPr>
-        <w:pStyle w:val="normal1"/>
-        <w:numPr>
-          <w:ilvl w:val="1"/>
-          <w:numId w:val="1"/>
-        </w:numPr>
-        <w:ind w:hanging="360" w:left="1440"/>
-        <w:rPr/>
-      </w:pPr>
-      <w:r>
-        <w:rPr/>
-        <w:t xml:space="preserve">parameters: </w:t>
-      </w:r>
-    </w:p>
-    <w:p>
-      <w:pPr>
-        <w:pStyle w:val="normal1"/>
-        <w:numPr>
-          <w:ilvl w:val="2"/>
-          <w:numId w:val="1"/>
-        </w:numPr>
-        <w:ind w:hanging="360" w:left="2160"/>
-        <w:rPr/>
-      </w:pPr>
-      <w:r>
-        <w:rPr/>
-        <w:t>page={page_num}</w:t>
-      </w:r>
-    </w:p>
-    <w:p>
-      <w:pPr>
-        <w:pStyle w:val="normal1"/>
-        <w:numPr>
-          <w:ilvl w:val="3"/>
-          <w:numId w:val="1"/>
-        </w:numPr>
-        <w:ind w:hanging="360" w:left="2880"/>
-        <w:rPr>
-          <w:color w:val="FF0000"/>
-        </w:rPr>
-      </w:pPr>
-      <w:r>
-        <w:rPr>
-          <w:color w:val="FF0000"/>
-        </w:rPr>
-        <w:t>Required</w:t>
-      </w:r>
-    </w:p>
-    <w:p>
-      <w:pPr>
-        <w:pStyle w:val="normal1"/>
-        <w:numPr>
-          <w:ilvl w:val="3"/>
-          <w:numId w:val="1"/>
-        </w:numPr>
-        <w:ind w:hanging="360" w:left="2880"/>
-        <w:rPr/>
-      </w:pPr>
-      <w:r>
-        <w:rPr/>
-        <w:t>Defines which page to return</w:t>
-      </w:r>
-    </w:p>
-    <w:p>
-      <w:pPr>
-        <w:pStyle w:val="normal1"/>
-        <w:numPr>
-          <w:ilvl w:val="3"/>
-          <w:numId w:val="1"/>
-        </w:numPr>
-        <w:ind w:hanging="360" w:left="2880"/>
-        <w:rPr/>
-      </w:pPr>
-      <w:r>
-        <w:rPr/>
-        <w:t>First page = 0 (zero)</w:t>
-      </w:r>
-    </w:p>
-    <w:p>
-      <w:pPr>
-        <w:pStyle w:val="normal1"/>
-        <w:numPr>
-          <w:ilvl w:val="2"/>
-          <w:numId w:val="1"/>
-        </w:numPr>
-        <w:ind w:hanging="360" w:left="2160"/>
-        <w:rPr/>
-      </w:pPr>
-      <w:r>
-        <w:rPr/>
-        <w:t>page_size={num_of_rows}</w:t>
-      </w:r>
-    </w:p>
-    <w:p>
-      <w:pPr>
-        <w:pStyle w:val="normal1"/>
-        <w:numPr>
-          <w:ilvl w:val="3"/>
-          <w:numId w:val="1"/>
-        </w:numPr>
-        <w:ind w:hanging="360" w:left="2880"/>
-        <w:rPr>
-          <w:color w:val="FF0000"/>
-        </w:rPr>
-      </w:pPr>
-      <w:r>
-        <w:rPr>
-          <w:color w:val="FF0000"/>
-        </w:rPr>
-        <w:t>Required</w:t>
-      </w:r>
-    </w:p>
-    <w:p>
-      <w:pPr>
-        <w:pStyle w:val="normal1"/>
-        <w:numPr>
-          <w:ilvl w:val="3"/>
-          <w:numId w:val="1"/>
-        </w:numPr>
-        <w:ind w:hanging="360" w:left="2880"/>
-        <w:rPr/>
-      </w:pPr>
-      <w:r>
-        <w:rPr/>
-        <w:t>Defines how many rows to return for the selected page</w:t>
-      </w:r>
-    </w:p>
-    <w:p>
-      <w:pPr>
-        <w:pStyle w:val="normal1"/>
-        <w:numPr>
-          <w:ilvl w:val="1"/>
-          <w:numId w:val="1"/>
-        </w:numPr>
-        <w:ind w:hanging="360" w:left="1440"/>
-        <w:rPr/>
-      </w:pPr>
-      <w:r>
-        <w:rPr/>
-        <w:t xml:space="preserve">returns: </w:t>
-      </w:r>
-    </w:p>
-    <w:p>
-      <w:pPr>
-        <w:pStyle w:val="normal1"/>
-        <w:numPr>
-          <w:ilvl w:val="0"/>
-          <w:numId w:val="1"/>
-        </w:numPr>
-        <w:ind w:hanging="360" w:left="720"/>
-        <w:rPr/>
-      </w:pPr>
-      <w:r>
-        <w:rPr/>
-        <w:t>GET TournamentGroup by ID</w:t>
-      </w:r>
-    </w:p>
-    <w:p>
-      <w:pPr>
-        <w:pStyle w:val="normal1"/>
-        <w:numPr>
-          <w:ilvl w:val="1"/>
-          <w:numId w:val="1"/>
-        </w:numPr>
-        <w:ind w:hanging="360" w:left="1440"/>
-        <w:rPr/>
-      </w:pPr>
-      <w:r>
-        <w:rPr/>
-        <w:t xml:space="preserve">built_including_tests: </w:t>
+        <w:t>tru</w:t>
       </w:r>
       <w:r>
         <w:rPr>
           <w:b/>
           <w:bCs/>
         </w:rPr>
-        <w:t>false</w:t>
+        <w:t>e</w:t>
       </w:r>
     </w:p>
     <w:p>

</xml_diff>

<commit_message>
added passing integration test for updating a TournamentGroup
</commit_message>
<xml_diff>
--- a/docs/QView API Documentation.docx
+++ b/docs/QView API Documentation.docx
@@ -12,11 +12,11 @@
       <w:bookmarkEnd w:id="0"/>
       <w:r>
         <w:rPr/>
-        <w:t>QView API Documentation (v5</w:t>
-      </w:r>
-      <w:r>
-        <w:rPr/>
-        <w:t>9</w:t>
+        <w:t>QView API Documentation (v</w:t>
+      </w:r>
+      <w:r>
+        <w:rPr/>
+        <w:t>60</w:t>
       </w:r>
       <w:r>
         <w:rPr/>
@@ -30473,14 +30473,7 @@
           <w:b/>
           <w:bCs/>
         </w:rPr>
-        <w:t>tru</w:t>
-      </w:r>
-      <w:r>
-        <w:rPr>
-          <w:b/>
-          <w:bCs/>
-        </w:rPr>
-        <w:t>e</w:t>
+        <w:t>true</w:t>
       </w:r>
     </w:p>
     <w:p>
@@ -31086,7 +31079,14 @@
           <w:b/>
           <w:bCs/>
         </w:rPr>
-        <w:t>false</w:t>
+        <w:t>tru</w:t>
+      </w:r>
+      <w:r>
+        <w:rPr>
+          <w:b/>
+          <w:bCs/>
+        </w:rPr>
+        <w:t>e</w:t>
       </w:r>
     </w:p>
     <w:p>

</xml_diff>

<commit_message>
added passing integration test for delete TournamentGroup by ID endpoint
</commit_message>
<xml_diff>
--- a/docs/QView API Documentation.docx
+++ b/docs/QView API Documentation.docx
@@ -12,11 +12,11 @@
       <w:bookmarkEnd w:id="0"/>
       <w:r>
         <w:rPr/>
-        <w:t>QView API Documentation (v</w:t>
-      </w:r>
-      <w:r>
-        <w:rPr/>
-        <w:t>60</w:t>
+        <w:t>QView API Documentation (v6</w:t>
+      </w:r>
+      <w:r>
+        <w:rPr/>
+        <w:t>1</w:t>
       </w:r>
       <w:r>
         <w:rPr/>
@@ -31079,14 +31079,7 @@
           <w:b/>
           <w:bCs/>
         </w:rPr>
-        <w:t>tru</w:t>
-      </w:r>
-      <w:r>
-        <w:rPr>
-          <w:b/>
-          <w:bCs/>
-        </w:rPr>
-        <w:t>e</w:t>
+        <w:t>true</w:t>
       </w:r>
     </w:p>
     <w:p>
@@ -31317,7 +31310,14 @@
           <w:b/>
           <w:bCs/>
         </w:rPr>
-        <w:t>false</w:t>
+        <w:t>tru</w:t>
+      </w:r>
+      <w:r>
+        <w:rPr>
+          <w:b/>
+          <w:bCs/>
+        </w:rPr>
+        <w:t>e</w:t>
       </w:r>
     </w:p>
     <w:p>

</xml_diff>

<commit_message>
added passing integration test for get all tournaments of tournamengroup endpoint
</commit_message>
<xml_diff>
--- a/docs/QView API Documentation.docx
+++ b/docs/QView API Documentation.docx
@@ -16,7 +16,7 @@
       </w:r>
       <w:r>
         <w:rPr/>
-        <w:t>1</w:t>
+        <w:t>2</w:t>
       </w:r>
       <w:r>
         <w:rPr/>
@@ -31288,7 +31288,19 @@
       </w:pPr>
       <w:r>
         <w:rPr/>
-        <w:t>DELETE TournamentGroup (by ID)</w:t>
+        <w:t>Add</w:t>
+      </w:r>
+      <w:r>
+        <w:rPr/>
+        <w:t xml:space="preserve"> Tournament </w:t>
+      </w:r>
+      <w:r>
+        <w:rPr/>
+        <w:t>to Tournament</w:t>
+      </w:r>
+      <w:r>
+        <w:rPr/>
+        <w:t>Group</w:t>
       </w:r>
     </w:p>
     <w:p>
@@ -31310,14 +31322,238 @@
           <w:b/>
           <w:bCs/>
         </w:rPr>
-        <w:t>tru</w:t>
+        <w:t>true</w:t>
+      </w:r>
+    </w:p>
+    <w:p>
+      <w:pPr>
+        <w:pStyle w:val="normal1"/>
+        <w:numPr>
+          <w:ilvl w:val="1"/>
+          <w:numId w:val="1"/>
+        </w:numPr>
+        <w:ind w:hanging="360" w:left="1440"/>
+        <w:rPr/>
+      </w:pPr>
+      <w:r>
+        <w:rPr/>
+        <w:t>HTTP method: ‘PUT’</w:t>
+      </w:r>
+    </w:p>
+    <w:p>
+      <w:pPr>
+        <w:pStyle w:val="normal1"/>
+        <w:numPr>
+          <w:ilvl w:val="1"/>
+          <w:numId w:val="1"/>
+        </w:numPr>
+        <w:ind w:hanging="360" w:left="1440"/>
+        <w:rPr/>
+      </w:pPr>
+      <w:r>
+        <w:rPr/>
+        <w:t>endpoint: {base_uri}/api/tournamentgroups/{id}</w:t>
+      </w:r>
+    </w:p>
+    <w:p>
+      <w:pPr>
+        <w:pStyle w:val="normal1"/>
+        <w:numPr>
+          <w:ilvl w:val="1"/>
+          <w:numId w:val="1"/>
+        </w:numPr>
+        <w:ind w:hanging="360" w:left="1440"/>
+        <w:rPr/>
+      </w:pPr>
+      <w:r>
+        <w:rPr/>
+        <w:t xml:space="preserve">description: </w:t>
+      </w:r>
+    </w:p>
+    <w:p>
+      <w:pPr>
+        <w:pStyle w:val="normal1"/>
+        <w:numPr>
+          <w:ilvl w:val="1"/>
+          <w:numId w:val="1"/>
+        </w:numPr>
+        <w:ind w:hanging="360" w:left="1440"/>
+        <w:rPr/>
+      </w:pPr>
+      <w:r>
+        <w:rPr/>
+        <w:t xml:space="preserve">body: </w:t>
+      </w:r>
+    </w:p>
+    <w:p>
+      <w:pPr>
+        <w:pStyle w:val="normal1"/>
+        <w:widowControl/>
+        <w:numPr>
+          <w:ilvl w:val="2"/>
+          <w:numId w:val="1"/>
+        </w:numPr>
+        <w:suppressAutoHyphens w:val="true"/>
+        <w:bidi w:val="0"/>
+        <w:spacing w:lineRule="auto" w:line="276" w:before="0" w:after="0"/>
+        <w:ind w:hanging="360" w:left="2160" w:right="0"/>
+        <w:jc w:val="left"/>
+        <w:rPr/>
+      </w:pPr>
+      <w:r>
+        <w:rPr/>
+        <w:t>only fields that you want to update (other than ID in the URI path) need to be provided</w:t>
+      </w:r>
+    </w:p>
+    <w:p>
+      <w:pPr>
+        <w:pStyle w:val="normal1"/>
+        <w:numPr>
+          <w:ilvl w:val="1"/>
+          <w:numId w:val="1"/>
+        </w:numPr>
+        <w:ind w:hanging="360" w:left="1440"/>
+        <w:rPr/>
+      </w:pPr>
+      <w:r>
+        <w:rPr/>
+        <w:t>parameters:</w:t>
+      </w:r>
+    </w:p>
+    <w:p>
+      <w:pPr>
+        <w:pStyle w:val="normal1"/>
+        <w:numPr>
+          <w:ilvl w:val="2"/>
+          <w:numId w:val="1"/>
+        </w:numPr>
+        <w:ind w:hanging="360" w:left="2160"/>
+        <w:rPr/>
+      </w:pPr>
+      <w:r>
+        <w:rPr/>
+        <w:t>id</w:t>
+      </w:r>
+    </w:p>
+    <w:p>
+      <w:pPr>
+        <w:pStyle w:val="normal1"/>
+        <w:numPr>
+          <w:ilvl w:val="3"/>
+          <w:numId w:val="1"/>
+        </w:numPr>
+        <w:ind w:hanging="360" w:left="2880"/>
+        <w:rPr>
+          <w:color w:val="FF0000"/>
+        </w:rPr>
+      </w:pPr>
+      <w:r>
+        <w:rPr>
+          <w:color w:val="FF0000"/>
+        </w:rPr>
+        <w:t>Required</w:t>
+      </w:r>
+    </w:p>
+    <w:p>
+      <w:pPr>
+        <w:pStyle w:val="normal1"/>
+        <w:widowControl/>
+        <w:numPr>
+          <w:ilvl w:val="3"/>
+          <w:numId w:val="1"/>
+        </w:numPr>
+        <w:suppressAutoHyphens w:val="true"/>
+        <w:bidi w:val="0"/>
+        <w:spacing w:lineRule="auto" w:line="276" w:before="0" w:after="0"/>
+        <w:ind w:hanging="360" w:left="2880" w:right="0"/>
+        <w:jc w:val="left"/>
+        <w:rPr>
+          <w:color w:val="000000"/>
+        </w:rPr>
+      </w:pPr>
+      <w:r>
+        <w:rPr>
+          <w:color w:val="000000"/>
+        </w:rPr>
+        <w:t>ID of the TournamentGroup to be updated</w:t>
+      </w:r>
+    </w:p>
+    <w:p>
+      <w:pPr>
+        <w:pStyle w:val="normal1"/>
+        <w:numPr>
+          <w:ilvl w:val="1"/>
+          <w:numId w:val="1"/>
+        </w:numPr>
+        <w:ind w:hanging="360" w:left="1440"/>
+        <w:rPr>
+          <w:color w:val="000000"/>
+        </w:rPr>
+      </w:pPr>
+      <w:r>
+        <w:rPr/>
+        <w:t xml:space="preserve">returns: </w:t>
+      </w:r>
+    </w:p>
+    <w:p>
+      <w:pPr>
+        <w:pStyle w:val="normal1"/>
+        <w:widowControl/>
+        <w:numPr>
+          <w:ilvl w:val="2"/>
+          <w:numId w:val="1"/>
+        </w:numPr>
+        <w:suppressAutoHyphens w:val="true"/>
+        <w:bidi w:val="0"/>
+        <w:spacing w:lineRule="auto" w:line="276" w:before="0" w:after="0"/>
+        <w:ind w:hanging="360" w:left="2160" w:right="0"/>
+        <w:jc w:val="left"/>
+        <w:rPr>
+          <w:color w:val="000000"/>
+        </w:rPr>
+      </w:pPr>
+      <w:r>
+        <w:rPr>
+          <w:color w:val="000000"/>
+        </w:rPr>
+        <w:t>the updated TournamentGroup</w:t>
+      </w:r>
+    </w:p>
+    <w:p>
+      <w:pPr>
+        <w:pStyle w:val="normal1"/>
+        <w:numPr>
+          <w:ilvl w:val="0"/>
+          <w:numId w:val="1"/>
+        </w:numPr>
+        <w:ind w:hanging="360" w:left="720"/>
+        <w:rPr/>
+      </w:pPr>
+      <w:r>
+        <w:rPr/>
+        <w:t>DELETE TournamentGroup (by ID)</w:t>
+      </w:r>
+    </w:p>
+    <w:p>
+      <w:pPr>
+        <w:pStyle w:val="normal1"/>
+        <w:numPr>
+          <w:ilvl w:val="1"/>
+          <w:numId w:val="1"/>
+        </w:numPr>
+        <w:ind w:hanging="360" w:left="1440"/>
+        <w:rPr/>
+      </w:pPr>
+      <w:r>
+        <w:rPr/>
+        <w:t xml:space="preserve">built_including_tests: </w:t>
       </w:r>
       <w:r>
         <w:rPr>
           <w:b/>
           <w:bCs/>
         </w:rPr>
-        <w:t>e</w:t>
+        <w:t>true</w:t>
       </w:r>
     </w:p>
     <w:p>
@@ -32554,7 +32790,14 @@
           <w:b/>
           <w:bCs/>
         </w:rPr>
-        <w:t>false</w:t>
+        <w:t>tru</w:t>
+      </w:r>
+      <w:r>
+        <w:rPr>
+          <w:b/>
+          <w:bCs/>
+        </w:rPr>
+        <w:t>e</w:t>
       </w:r>
     </w:p>
     <w:p>

</xml_diff>

<commit_message>
added passing integration test for get all TournamentGroups by Tournament ID endpoint
</commit_message>
<xml_diff>
--- a/docs/QView API Documentation.docx
+++ b/docs/QView API Documentation.docx
@@ -16,11 +16,19 @@
       </w:r>
       <w:r>
         <w:rPr/>
-        <w:t>2</w:t>
-      </w:r>
-      <w:r>
-        <w:rPr/>
-        <w:t>_2026.01.30)</w:t>
+        <w:t>3</w:t>
+      </w:r>
+      <w:r>
+        <w:rPr/>
+        <w:t>_2026.01.3</w:t>
+      </w:r>
+      <w:r>
+        <w:rPr/>
+        <w:t>1</w:t>
+      </w:r>
+      <w:r>
+        <w:rPr/>
+        <w:t>)</w:t>
       </w:r>
     </w:p>
     <w:p>
@@ -30634,7 +30642,14 @@
           <w:b/>
           <w:bCs/>
         </w:rPr>
-        <w:t>false</w:t>
+        <w:t>tru</w:t>
+      </w:r>
+      <w:r>
+        <w:rPr>
+          <w:b/>
+          <w:bCs/>
+        </w:rPr>
+        <w:t>e</w:t>
       </w:r>
     </w:p>
     <w:p>
@@ -31288,19 +31303,7 @@
       </w:pPr>
       <w:r>
         <w:rPr/>
-        <w:t>Add</w:t>
-      </w:r>
-      <w:r>
-        <w:rPr/>
-        <w:t xml:space="preserve"> Tournament </w:t>
-      </w:r>
-      <w:r>
-        <w:rPr/>
-        <w:t>to Tournament</w:t>
-      </w:r>
-      <w:r>
-        <w:rPr/>
-        <w:t>Group</w:t>
+        <w:t>Add Tournament to TournamentGroup</w:t>
       </w:r>
     </w:p>
     <w:p>
@@ -32790,14 +32793,7 @@
           <w:b/>
           <w:bCs/>
         </w:rPr>
-        <w:t>tru</w:t>
-      </w:r>
-      <w:r>
-        <w:rPr>
-          <w:b/>
-          <w:bCs/>
-        </w:rPr>
-        <w:t>e</w:t>
+        <w:t>true</w:t>
       </w:r>
     </w:p>
     <w:p>

</xml_diff>

<commit_message>
made add admin to tournament endpoint more standardized
</commit_message>
<xml_diff>
--- a/docs/QView API Documentation.docx
+++ b/docs/QView API Documentation.docx
@@ -16,19 +16,11 @@
       </w:r>
       <w:r>
         <w:rPr/>
-        <w:t>3</w:t>
-      </w:r>
-      <w:r>
-        <w:rPr/>
-        <w:t>_2026.01.3</w:t>
-      </w:r>
-      <w:r>
-        <w:rPr/>
-        <w:t>1</w:t>
-      </w:r>
-      <w:r>
-        <w:rPr/>
-        <w:t>)</w:t>
+        <w:t>4</w:t>
+      </w:r>
+      <w:r>
+        <w:rPr/>
+        <w:t>_2026.01.31)</w:t>
       </w:r>
     </w:p>
     <w:p>
@@ -528,7 +520,23 @@
       </w:pPr>
       <w:r>
         <w:rPr/>
-        <w:t>POST/Create Admin of Tournament</w:t>
+        <w:t>POST/</w:t>
+      </w:r>
+      <w:r>
+        <w:rPr/>
+        <w:t>Make User and</w:t>
+      </w:r>
+      <w:r>
+        <w:rPr/>
+        <w:t xml:space="preserve"> Admin of </w:t>
+      </w:r>
+      <w:r>
+        <w:rPr/>
+        <w:t xml:space="preserve">a </w:t>
+      </w:r>
+      <w:r>
+        <w:rPr/>
+        <w:t>Tournament</w:t>
       </w:r>
     </w:p>
     <w:p>
@@ -580,7 +588,7 @@
       </w:pPr>
       <w:r>
         <w:rPr/>
-        <w:t>endpoint: {base_uri}/api/tournaments/{tour_id}/admin/{user_id}</w:t>
+        <w:t>endpoint: {base_uri}/api/tournaments/{tour_id}/admin</w:t>
       </w:r>
     </w:p>
     <w:p>
@@ -704,60 +712,6 @@
       <w:r>
         <w:rPr/>
         <w:t>ID of the Tournament</w:t>
-      </w:r>
-    </w:p>
-    <w:p>
-      <w:pPr>
-        <w:pStyle w:val="normal1"/>
-        <w:numPr>
-          <w:ilvl w:val="2"/>
-          <w:numId w:val="1"/>
-        </w:numPr>
-        <w:ind w:hanging="360" w:left="2160"/>
-        <w:rPr/>
-      </w:pPr>
-      <w:r>
-        <w:rPr/>
-        <w:t>user_id</w:t>
-      </w:r>
-    </w:p>
-    <w:p>
-      <w:pPr>
-        <w:pStyle w:val="normal1"/>
-        <w:numPr>
-          <w:ilvl w:val="3"/>
-          <w:numId w:val="1"/>
-        </w:numPr>
-        <w:ind w:hanging="360" w:left="2880"/>
-        <w:rPr>
-          <w:color w:val="FF0000"/>
-        </w:rPr>
-      </w:pPr>
-      <w:r>
-        <w:rPr>
-          <w:color w:val="FF0000"/>
-        </w:rPr>
-        <w:t>Required</w:t>
-      </w:r>
-    </w:p>
-    <w:p>
-      <w:pPr>
-        <w:pStyle w:val="normal1"/>
-        <w:widowControl/>
-        <w:numPr>
-          <w:ilvl w:val="3"/>
-          <w:numId w:val="1"/>
-        </w:numPr>
-        <w:suppressAutoHyphens w:val="true"/>
-        <w:bidi w:val="0"/>
-        <w:spacing w:lineRule="auto" w:line="276" w:before="0" w:after="0"/>
-        <w:ind w:hanging="360" w:left="2880" w:right="0"/>
-        <w:jc w:val="left"/>
-        <w:rPr/>
-      </w:pPr>
-      <w:r>
-        <w:rPr/>
-        <w:t>ID of the User (Admin)</w:t>
       </w:r>
     </w:p>
     <w:p>
@@ -30642,14 +30596,7 @@
           <w:b/>
           <w:bCs/>
         </w:rPr>
-        <w:t>tru</w:t>
-      </w:r>
-      <w:r>
-        <w:rPr>
-          <w:b/>
-          <w:bCs/>
-        </w:rPr>
-        <w:t>e</w:t>
+        <w:t>true</w:t>
       </w:r>
     </w:p>
     <w:p>

</xml_diff>

<commit_message>
added passing integration test for add Tournament to TournamentGroup endpoint
</commit_message>
<xml_diff>
--- a/docs/QView API Documentation.docx
+++ b/docs/QView API Documentation.docx
@@ -16,7 +16,7 @@
       </w:r>
       <w:r>
         <w:rPr/>
-        <w:t>4</w:t>
+        <w:t>5</w:t>
       </w:r>
       <w:r>
         <w:rPr/>
@@ -520,23 +520,7 @@
       </w:pPr>
       <w:r>
         <w:rPr/>
-        <w:t>POST/</w:t>
-      </w:r>
-      <w:r>
-        <w:rPr/>
-        <w:t>Make User and</w:t>
-      </w:r>
-      <w:r>
-        <w:rPr/>
-        <w:t xml:space="preserve"> Admin of </w:t>
-      </w:r>
-      <w:r>
-        <w:rPr/>
-        <w:t xml:space="preserve">a </w:t>
-      </w:r>
-      <w:r>
-        <w:rPr/>
-        <w:t>Tournament</w:t>
+        <w:t>POST/Make User an Admin of a Tournament</w:t>
       </w:r>
     </w:p>
     <w:p>
@@ -755,6 +739,14 @@
           <w:color w:val="000000"/>
         </w:rPr>
         <w:t>the created Tournament</w:t>
+      </w:r>
+      <w:r>
+        <w:rPr>
+          <w:b w:val="false"/>
+          <w:bCs w:val="false"/>
+          <w:color w:val="000000"/>
+        </w:rPr>
+        <w:t>Admin struct</w:t>
       </w:r>
     </w:p>
     <w:p>
@@ -31250,237 +31242,6 @@
       </w:pPr>
       <w:r>
         <w:rPr/>
-        <w:t>Add Tournament to TournamentGroup</w:t>
-      </w:r>
-    </w:p>
-    <w:p>
-      <w:pPr>
-        <w:pStyle w:val="normal1"/>
-        <w:numPr>
-          <w:ilvl w:val="1"/>
-          <w:numId w:val="1"/>
-        </w:numPr>
-        <w:ind w:hanging="360" w:left="1440"/>
-        <w:rPr/>
-      </w:pPr>
-      <w:r>
-        <w:rPr/>
-        <w:t xml:space="preserve">built_including_tests: </w:t>
-      </w:r>
-      <w:r>
-        <w:rPr>
-          <w:b/>
-          <w:bCs/>
-        </w:rPr>
-        <w:t>true</w:t>
-      </w:r>
-    </w:p>
-    <w:p>
-      <w:pPr>
-        <w:pStyle w:val="normal1"/>
-        <w:numPr>
-          <w:ilvl w:val="1"/>
-          <w:numId w:val="1"/>
-        </w:numPr>
-        <w:ind w:hanging="360" w:left="1440"/>
-        <w:rPr/>
-      </w:pPr>
-      <w:r>
-        <w:rPr/>
-        <w:t>HTTP method: ‘PUT’</w:t>
-      </w:r>
-    </w:p>
-    <w:p>
-      <w:pPr>
-        <w:pStyle w:val="normal1"/>
-        <w:numPr>
-          <w:ilvl w:val="1"/>
-          <w:numId w:val="1"/>
-        </w:numPr>
-        <w:ind w:hanging="360" w:left="1440"/>
-        <w:rPr/>
-      </w:pPr>
-      <w:r>
-        <w:rPr/>
-        <w:t>endpoint: {base_uri}/api/tournamentgroups/{id}</w:t>
-      </w:r>
-    </w:p>
-    <w:p>
-      <w:pPr>
-        <w:pStyle w:val="normal1"/>
-        <w:numPr>
-          <w:ilvl w:val="1"/>
-          <w:numId w:val="1"/>
-        </w:numPr>
-        <w:ind w:hanging="360" w:left="1440"/>
-        <w:rPr/>
-      </w:pPr>
-      <w:r>
-        <w:rPr/>
-        <w:t xml:space="preserve">description: </w:t>
-      </w:r>
-    </w:p>
-    <w:p>
-      <w:pPr>
-        <w:pStyle w:val="normal1"/>
-        <w:numPr>
-          <w:ilvl w:val="1"/>
-          <w:numId w:val="1"/>
-        </w:numPr>
-        <w:ind w:hanging="360" w:left="1440"/>
-        <w:rPr/>
-      </w:pPr>
-      <w:r>
-        <w:rPr/>
-        <w:t xml:space="preserve">body: </w:t>
-      </w:r>
-    </w:p>
-    <w:p>
-      <w:pPr>
-        <w:pStyle w:val="normal1"/>
-        <w:widowControl/>
-        <w:numPr>
-          <w:ilvl w:val="2"/>
-          <w:numId w:val="1"/>
-        </w:numPr>
-        <w:suppressAutoHyphens w:val="true"/>
-        <w:bidi w:val="0"/>
-        <w:spacing w:lineRule="auto" w:line="276" w:before="0" w:after="0"/>
-        <w:ind w:hanging="360" w:left="2160" w:right="0"/>
-        <w:jc w:val="left"/>
-        <w:rPr/>
-      </w:pPr>
-      <w:r>
-        <w:rPr/>
-        <w:t>only fields that you want to update (other than ID in the URI path) need to be provided</w:t>
-      </w:r>
-    </w:p>
-    <w:p>
-      <w:pPr>
-        <w:pStyle w:val="normal1"/>
-        <w:numPr>
-          <w:ilvl w:val="1"/>
-          <w:numId w:val="1"/>
-        </w:numPr>
-        <w:ind w:hanging="360" w:left="1440"/>
-        <w:rPr/>
-      </w:pPr>
-      <w:r>
-        <w:rPr/>
-        <w:t>parameters:</w:t>
-      </w:r>
-    </w:p>
-    <w:p>
-      <w:pPr>
-        <w:pStyle w:val="normal1"/>
-        <w:numPr>
-          <w:ilvl w:val="2"/>
-          <w:numId w:val="1"/>
-        </w:numPr>
-        <w:ind w:hanging="360" w:left="2160"/>
-        <w:rPr/>
-      </w:pPr>
-      <w:r>
-        <w:rPr/>
-        <w:t>id</w:t>
-      </w:r>
-    </w:p>
-    <w:p>
-      <w:pPr>
-        <w:pStyle w:val="normal1"/>
-        <w:numPr>
-          <w:ilvl w:val="3"/>
-          <w:numId w:val="1"/>
-        </w:numPr>
-        <w:ind w:hanging="360" w:left="2880"/>
-        <w:rPr>
-          <w:color w:val="FF0000"/>
-        </w:rPr>
-      </w:pPr>
-      <w:r>
-        <w:rPr>
-          <w:color w:val="FF0000"/>
-        </w:rPr>
-        <w:t>Required</w:t>
-      </w:r>
-    </w:p>
-    <w:p>
-      <w:pPr>
-        <w:pStyle w:val="normal1"/>
-        <w:widowControl/>
-        <w:numPr>
-          <w:ilvl w:val="3"/>
-          <w:numId w:val="1"/>
-        </w:numPr>
-        <w:suppressAutoHyphens w:val="true"/>
-        <w:bidi w:val="0"/>
-        <w:spacing w:lineRule="auto" w:line="276" w:before="0" w:after="0"/>
-        <w:ind w:hanging="360" w:left="2880" w:right="0"/>
-        <w:jc w:val="left"/>
-        <w:rPr>
-          <w:color w:val="000000"/>
-        </w:rPr>
-      </w:pPr>
-      <w:r>
-        <w:rPr>
-          <w:color w:val="000000"/>
-        </w:rPr>
-        <w:t>ID of the TournamentGroup to be updated</w:t>
-      </w:r>
-    </w:p>
-    <w:p>
-      <w:pPr>
-        <w:pStyle w:val="normal1"/>
-        <w:numPr>
-          <w:ilvl w:val="1"/>
-          <w:numId w:val="1"/>
-        </w:numPr>
-        <w:ind w:hanging="360" w:left="1440"/>
-        <w:rPr>
-          <w:color w:val="000000"/>
-        </w:rPr>
-      </w:pPr>
-      <w:r>
-        <w:rPr/>
-        <w:t xml:space="preserve">returns: </w:t>
-      </w:r>
-    </w:p>
-    <w:p>
-      <w:pPr>
-        <w:pStyle w:val="normal1"/>
-        <w:widowControl/>
-        <w:numPr>
-          <w:ilvl w:val="2"/>
-          <w:numId w:val="1"/>
-        </w:numPr>
-        <w:suppressAutoHyphens w:val="true"/>
-        <w:bidi w:val="0"/>
-        <w:spacing w:lineRule="auto" w:line="276" w:before="0" w:after="0"/>
-        <w:ind w:hanging="360" w:left="2160" w:right="0"/>
-        <w:jc w:val="left"/>
-        <w:rPr>
-          <w:color w:val="000000"/>
-        </w:rPr>
-      </w:pPr>
-      <w:r>
-        <w:rPr>
-          <w:color w:val="000000"/>
-        </w:rPr>
-        <w:t>the updated TournamentGroup</w:t>
-      </w:r>
-    </w:p>
-    <w:p>
-      <w:pPr>
-        <w:pStyle w:val="normal1"/>
-        <w:numPr>
-          <w:ilvl w:val="0"/>
-          <w:numId w:val="1"/>
-        </w:numPr>
-        <w:ind w:hanging="360" w:left="720"/>
-        <w:rPr/>
-      </w:pPr>
-      <w:r>
-        <w:rPr/>
         <w:t>DELETE TournamentGroup (by ID)</w:t>
       </w:r>
     </w:p>
@@ -33171,7 +32932,11 @@
       </w:pPr>
       <w:r>
         <w:rPr/>
-        <w:t>PUT/Update Tournament</w:t>
+        <w:t>POST/Add</w:t>
+      </w:r>
+      <w:r>
+        <w:rPr/>
+        <w:t xml:space="preserve"> Tournament to TournamentGroup</w:t>
       </w:r>
     </w:p>
     <w:p>
@@ -33193,37 +32958,56 @@
           <w:b/>
           <w:bCs/>
         </w:rPr>
-        <w:t>true</w:t>
-      </w:r>
-    </w:p>
-    <w:p>
-      <w:pPr>
-        <w:pStyle w:val="normal1"/>
-        <w:numPr>
-          <w:ilvl w:val="1"/>
-          <w:numId w:val="1"/>
-        </w:numPr>
-        <w:ind w:hanging="360" w:left="1440"/>
-        <w:rPr/>
-      </w:pPr>
-      <w:r>
-        <w:rPr/>
-        <w:t>HTTP method: ‘PUT’</w:t>
-      </w:r>
-    </w:p>
-    <w:p>
-      <w:pPr>
-        <w:pStyle w:val="normal1"/>
-        <w:numPr>
-          <w:ilvl w:val="1"/>
-          <w:numId w:val="1"/>
-        </w:numPr>
-        <w:ind w:hanging="360" w:left="1440"/>
-        <w:rPr/>
-      </w:pPr>
-      <w:r>
-        <w:rPr/>
-        <w:t>endpoint: {base_uri}/api/tournaments/{id}</w:t>
+        <w:t>tru</w:t>
+      </w:r>
+      <w:r>
+        <w:rPr>
+          <w:b/>
+          <w:bCs/>
+        </w:rPr>
+        <w:t>e</w:t>
+      </w:r>
+    </w:p>
+    <w:p>
+      <w:pPr>
+        <w:pStyle w:val="normal1"/>
+        <w:numPr>
+          <w:ilvl w:val="1"/>
+          <w:numId w:val="1"/>
+        </w:numPr>
+        <w:ind w:hanging="360" w:left="1440"/>
+        <w:rPr/>
+      </w:pPr>
+      <w:r>
+        <w:rPr/>
+        <w:t>HTTP method: ‘P</w:t>
+      </w:r>
+      <w:r>
+        <w:rPr/>
+        <w:t>OST</w:t>
+      </w:r>
+      <w:r>
+        <w:rPr/>
+        <w:t>’</w:t>
+      </w:r>
+    </w:p>
+    <w:p>
+      <w:pPr>
+        <w:pStyle w:val="normal1"/>
+        <w:numPr>
+          <w:ilvl w:val="1"/>
+          <w:numId w:val="1"/>
+        </w:numPr>
+        <w:ind w:hanging="360" w:left="1440"/>
+        <w:rPr/>
+      </w:pPr>
+      <w:r>
+        <w:rPr/>
+        <w:t>endpoint: {base_uri}/api/tournamentgroups/{id}/</w:t>
+      </w:r>
+      <w:r>
+        <w:rPr/>
+        <w:t>tournaments</w:t>
       </w:r>
     </w:p>
     <w:p>
@@ -33299,51 +33083,60 @@
           <w:numId w:val="1"/>
         </w:numPr>
         <w:ind w:hanging="360" w:left="2160"/>
+        <w:rPr/>
+      </w:pPr>
+      <w:r>
+        <w:rPr/>
+        <w:t>id</w:t>
+      </w:r>
+    </w:p>
+    <w:p>
+      <w:pPr>
+        <w:pStyle w:val="normal1"/>
+        <w:numPr>
+          <w:ilvl w:val="3"/>
+          <w:numId w:val="1"/>
+        </w:numPr>
+        <w:ind w:hanging="360" w:left="2880"/>
+        <w:rPr>
+          <w:color w:val="FF0000"/>
+        </w:rPr>
+      </w:pPr>
+      <w:r>
+        <w:rPr>
+          <w:color w:val="FF0000"/>
+        </w:rPr>
+        <w:t>Required</w:t>
+      </w:r>
+    </w:p>
+    <w:p>
+      <w:pPr>
+        <w:pStyle w:val="normal1"/>
+        <w:widowControl/>
+        <w:numPr>
+          <w:ilvl w:val="3"/>
+          <w:numId w:val="1"/>
+        </w:numPr>
+        <w:suppressAutoHyphens w:val="true"/>
+        <w:bidi w:val="0"/>
+        <w:spacing w:lineRule="auto" w:line="276" w:before="0" w:after="0"/>
+        <w:ind w:hanging="360" w:left="2880" w:right="0"/>
+        <w:jc w:val="left"/>
         <w:rPr>
           <w:color w:val="000000"/>
         </w:rPr>
       </w:pPr>
       <w:r>
-        <w:rPr/>
-        <w:t>id</w:t>
-      </w:r>
-    </w:p>
-    <w:p>
-      <w:pPr>
-        <w:pStyle w:val="normal1"/>
-        <w:numPr>
-          <w:ilvl w:val="3"/>
-          <w:numId w:val="1"/>
-        </w:numPr>
-        <w:ind w:hanging="360" w:left="2880"/>
-        <w:rPr>
-          <w:color w:val="FF0000"/>
-        </w:rPr>
-      </w:pPr>
-      <w:r>
-        <w:rPr>
-          <w:color w:val="FF0000"/>
-        </w:rPr>
-        <w:t>Required</w:t>
-      </w:r>
-    </w:p>
-    <w:p>
-      <w:pPr>
-        <w:pStyle w:val="normal1"/>
-        <w:numPr>
-          <w:ilvl w:val="3"/>
-          <w:numId w:val="1"/>
-        </w:numPr>
-        <w:ind w:hanging="360" w:left="2880"/>
         <w:rPr>
           <w:color w:val="000000"/>
         </w:rPr>
-      </w:pPr>
+        <w:t>ID of the Tournament</w:t>
+      </w:r>
       <w:r>
         <w:rPr>
           <w:color w:val="000000"/>
         </w:rPr>
-        <w:t>ID of the Tournament to be updated</w:t>
+        <w:t>Group</w:t>
       </w:r>
     </w:p>
     <w:p>
@@ -33359,9 +33152,7 @@
         </w:rPr>
       </w:pPr>
       <w:r>
-        <w:rPr>
-          <w:color w:val="000000"/>
-        </w:rPr>
+        <w:rPr/>
         <w:t xml:space="preserve">returns: </w:t>
       </w:r>
     </w:p>
@@ -33386,7 +33177,7 @@
         <w:rPr>
           <w:color w:val="000000"/>
         </w:rPr>
-        <w:t>the updated Tournament</w:t>
+        <w:t>the creaed TournamentGroupTournament struct</w:t>
       </w:r>
     </w:p>
     <w:p>
@@ -33401,7 +33192,7 @@
       </w:pPr>
       <w:r>
         <w:rPr/>
-        <w:t>DELETE Tournament (by ID)</w:t>
+        <w:t>PUT/Update Tournament</w:t>
       </w:r>
     </w:p>
     <w:p>
@@ -33438,6 +33229,236 @@
       </w:pPr>
       <w:r>
         <w:rPr/>
+        <w:t>HTTP method: ‘PUT’</w:t>
+      </w:r>
+    </w:p>
+    <w:p>
+      <w:pPr>
+        <w:pStyle w:val="normal1"/>
+        <w:numPr>
+          <w:ilvl w:val="1"/>
+          <w:numId w:val="1"/>
+        </w:numPr>
+        <w:ind w:hanging="360" w:left="1440"/>
+        <w:rPr/>
+      </w:pPr>
+      <w:r>
+        <w:rPr/>
+        <w:t>endpoint: {base_uri}/api/tournaments/{id}</w:t>
+      </w:r>
+    </w:p>
+    <w:p>
+      <w:pPr>
+        <w:pStyle w:val="normal1"/>
+        <w:numPr>
+          <w:ilvl w:val="1"/>
+          <w:numId w:val="1"/>
+        </w:numPr>
+        <w:ind w:hanging="360" w:left="1440"/>
+        <w:rPr/>
+      </w:pPr>
+      <w:r>
+        <w:rPr/>
+        <w:t xml:space="preserve">description: </w:t>
+      </w:r>
+    </w:p>
+    <w:p>
+      <w:pPr>
+        <w:pStyle w:val="normal1"/>
+        <w:numPr>
+          <w:ilvl w:val="1"/>
+          <w:numId w:val="1"/>
+        </w:numPr>
+        <w:ind w:hanging="360" w:left="1440"/>
+        <w:rPr/>
+      </w:pPr>
+      <w:r>
+        <w:rPr/>
+        <w:t xml:space="preserve">body: </w:t>
+      </w:r>
+    </w:p>
+    <w:p>
+      <w:pPr>
+        <w:pStyle w:val="normal1"/>
+        <w:widowControl/>
+        <w:numPr>
+          <w:ilvl w:val="2"/>
+          <w:numId w:val="1"/>
+        </w:numPr>
+        <w:suppressAutoHyphens w:val="true"/>
+        <w:bidi w:val="0"/>
+        <w:spacing w:lineRule="auto" w:line="276" w:before="0" w:after="0"/>
+        <w:ind w:hanging="360" w:left="2160" w:right="0"/>
+        <w:jc w:val="left"/>
+        <w:rPr/>
+      </w:pPr>
+      <w:r>
+        <w:rPr/>
+        <w:t>only fields that you want to update (other than ID in the URI path) need to be provided</w:t>
+      </w:r>
+    </w:p>
+    <w:p>
+      <w:pPr>
+        <w:pStyle w:val="normal1"/>
+        <w:numPr>
+          <w:ilvl w:val="1"/>
+          <w:numId w:val="1"/>
+        </w:numPr>
+        <w:ind w:hanging="360" w:left="1440"/>
+        <w:rPr/>
+      </w:pPr>
+      <w:r>
+        <w:rPr/>
+        <w:t>parameters:</w:t>
+      </w:r>
+    </w:p>
+    <w:p>
+      <w:pPr>
+        <w:pStyle w:val="normal1"/>
+        <w:numPr>
+          <w:ilvl w:val="2"/>
+          <w:numId w:val="1"/>
+        </w:numPr>
+        <w:ind w:hanging="360" w:left="2160"/>
+        <w:rPr>
+          <w:color w:val="000000"/>
+        </w:rPr>
+      </w:pPr>
+      <w:r>
+        <w:rPr/>
+        <w:t>id</w:t>
+      </w:r>
+    </w:p>
+    <w:p>
+      <w:pPr>
+        <w:pStyle w:val="normal1"/>
+        <w:numPr>
+          <w:ilvl w:val="3"/>
+          <w:numId w:val="1"/>
+        </w:numPr>
+        <w:ind w:hanging="360" w:left="2880"/>
+        <w:rPr>
+          <w:color w:val="FF0000"/>
+        </w:rPr>
+      </w:pPr>
+      <w:r>
+        <w:rPr>
+          <w:color w:val="FF0000"/>
+        </w:rPr>
+        <w:t>Required</w:t>
+      </w:r>
+    </w:p>
+    <w:p>
+      <w:pPr>
+        <w:pStyle w:val="normal1"/>
+        <w:numPr>
+          <w:ilvl w:val="3"/>
+          <w:numId w:val="1"/>
+        </w:numPr>
+        <w:ind w:hanging="360" w:left="2880"/>
+        <w:rPr>
+          <w:color w:val="000000"/>
+        </w:rPr>
+      </w:pPr>
+      <w:r>
+        <w:rPr>
+          <w:color w:val="000000"/>
+        </w:rPr>
+        <w:t>ID of the Tournament to be updated</w:t>
+      </w:r>
+    </w:p>
+    <w:p>
+      <w:pPr>
+        <w:pStyle w:val="normal1"/>
+        <w:numPr>
+          <w:ilvl w:val="1"/>
+          <w:numId w:val="1"/>
+        </w:numPr>
+        <w:ind w:hanging="360" w:left="1440"/>
+        <w:rPr>
+          <w:color w:val="000000"/>
+        </w:rPr>
+      </w:pPr>
+      <w:r>
+        <w:rPr>
+          <w:color w:val="000000"/>
+        </w:rPr>
+        <w:t xml:space="preserve">returns: </w:t>
+      </w:r>
+    </w:p>
+    <w:p>
+      <w:pPr>
+        <w:pStyle w:val="normal1"/>
+        <w:widowControl/>
+        <w:numPr>
+          <w:ilvl w:val="2"/>
+          <w:numId w:val="1"/>
+        </w:numPr>
+        <w:suppressAutoHyphens w:val="true"/>
+        <w:bidi w:val="0"/>
+        <w:spacing w:lineRule="auto" w:line="276" w:before="0" w:after="0"/>
+        <w:ind w:hanging="360" w:left="2160" w:right="0"/>
+        <w:jc w:val="left"/>
+        <w:rPr>
+          <w:color w:val="000000"/>
+        </w:rPr>
+      </w:pPr>
+      <w:r>
+        <w:rPr>
+          <w:color w:val="000000"/>
+        </w:rPr>
+        <w:t>the updated Tournament</w:t>
+      </w:r>
+    </w:p>
+    <w:p>
+      <w:pPr>
+        <w:pStyle w:val="normal1"/>
+        <w:numPr>
+          <w:ilvl w:val="0"/>
+          <w:numId w:val="1"/>
+        </w:numPr>
+        <w:ind w:hanging="360" w:left="720"/>
+        <w:rPr/>
+      </w:pPr>
+      <w:r>
+        <w:rPr/>
+        <w:t>DELETE Tournament (by ID)</w:t>
+      </w:r>
+    </w:p>
+    <w:p>
+      <w:pPr>
+        <w:pStyle w:val="normal1"/>
+        <w:numPr>
+          <w:ilvl w:val="1"/>
+          <w:numId w:val="1"/>
+        </w:numPr>
+        <w:ind w:hanging="360" w:left="1440"/>
+        <w:rPr/>
+      </w:pPr>
+      <w:r>
+        <w:rPr/>
+        <w:t xml:space="preserve">built_including_tests: </w:t>
+      </w:r>
+      <w:r>
+        <w:rPr>
+          <w:b/>
+          <w:bCs/>
+        </w:rPr>
+        <w:t>true</w:t>
+      </w:r>
+    </w:p>
+    <w:p>
+      <w:pPr>
+        <w:pStyle w:val="normal1"/>
+        <w:numPr>
+          <w:ilvl w:val="1"/>
+          <w:numId w:val="1"/>
+        </w:numPr>
+        <w:ind w:hanging="360" w:left="1440"/>
+        <w:rPr/>
+      </w:pPr>
+      <w:r>
+        <w:rPr/>
         <w:t>HTTP method: ‘DELETE’</w:t>
       </w:r>
     </w:p>
@@ -33484,6 +33505,307 @@
       <w:r>
         <w:rPr/>
         <w:t>parameters: none</w:t>
+      </w:r>
+    </w:p>
+    <w:p>
+      <w:pPr>
+        <w:pStyle w:val="normal1"/>
+        <w:numPr>
+          <w:ilvl w:val="1"/>
+          <w:numId w:val="1"/>
+        </w:numPr>
+        <w:ind w:hanging="360" w:left="1440"/>
+        <w:rPr/>
+      </w:pPr>
+      <w:r>
+        <w:rPr/>
+        <w:t xml:space="preserve">returns: </w:t>
+      </w:r>
+    </w:p>
+    <w:p>
+      <w:pPr>
+        <w:pStyle w:val="normal1"/>
+        <w:widowControl/>
+        <w:numPr>
+          <w:ilvl w:val="2"/>
+          <w:numId w:val="1"/>
+        </w:numPr>
+        <w:suppressAutoHyphens w:val="true"/>
+        <w:bidi w:val="0"/>
+        <w:spacing w:lineRule="auto" w:line="276" w:before="0" w:after="0"/>
+        <w:ind w:hanging="360" w:left="2160" w:right="0"/>
+        <w:jc w:val="left"/>
+        <w:rPr>
+          <w:color w:val="000000"/>
+        </w:rPr>
+      </w:pPr>
+      <w:r>
+        <w:rPr>
+          <w:b w:val="false"/>
+          <w:bCs w:val="false"/>
+          <w:color w:val="000000"/>
+        </w:rPr>
+        <w:t>a 200 OK response only</w:t>
+      </w:r>
+    </w:p>
+    <w:p>
+      <w:pPr>
+        <w:pStyle w:val="normal1"/>
+        <w:numPr>
+          <w:ilvl w:val="0"/>
+          <w:numId w:val="1"/>
+        </w:numPr>
+        <w:ind w:hanging="360" w:left="720"/>
+        <w:rPr/>
+      </w:pPr>
+      <w:r>
+        <w:rPr/>
+        <w:t xml:space="preserve">DELETE Tournament </w:t>
+      </w:r>
+      <w:r>
+        <w:rPr/>
+        <w:t xml:space="preserve">from TournamentGroup </w:t>
+      </w:r>
+      <w:r>
+        <w:rPr/>
+        <w:t>(by ID)</w:t>
+      </w:r>
+    </w:p>
+    <w:p>
+      <w:pPr>
+        <w:pStyle w:val="normal1"/>
+        <w:numPr>
+          <w:ilvl w:val="1"/>
+          <w:numId w:val="1"/>
+        </w:numPr>
+        <w:ind w:hanging="360" w:left="1440"/>
+        <w:rPr/>
+      </w:pPr>
+      <w:r>
+        <w:rPr/>
+        <w:t xml:space="preserve">built_including_tests: </w:t>
+      </w:r>
+      <w:r>
+        <w:rPr>
+          <w:b/>
+          <w:bCs/>
+        </w:rPr>
+        <w:t>fals</w:t>
+      </w:r>
+      <w:r>
+        <w:rPr>
+          <w:b/>
+          <w:bCs/>
+        </w:rPr>
+        <w:t>e</w:t>
+      </w:r>
+    </w:p>
+    <w:p>
+      <w:pPr>
+        <w:pStyle w:val="normal1"/>
+        <w:numPr>
+          <w:ilvl w:val="1"/>
+          <w:numId w:val="1"/>
+        </w:numPr>
+        <w:ind w:hanging="360" w:left="1440"/>
+        <w:rPr/>
+      </w:pPr>
+      <w:r>
+        <w:rPr/>
+        <w:t>HTTP method: ‘DELETE’</w:t>
+      </w:r>
+    </w:p>
+    <w:p>
+      <w:pPr>
+        <w:pStyle w:val="normal1"/>
+        <w:numPr>
+          <w:ilvl w:val="1"/>
+          <w:numId w:val="1"/>
+        </w:numPr>
+        <w:ind w:hanging="360" w:left="1440"/>
+        <w:rPr/>
+      </w:pPr>
+      <w:r>
+        <w:rPr/>
+        <w:t>endpoint: {base_uri}/api/tournamentgroups/{</w:t>
+      </w:r>
+      <w:r>
+        <w:rPr/>
+        <w:t>tg_</w:t>
+      </w:r>
+      <w:r>
+        <w:rPr/>
+        <w:t>id}/</w:t>
+      </w:r>
+      <w:r>
+        <w:rPr/>
+        <w:t>tournaments/</w:t>
+      </w:r>
+      <w:r>
+        <w:rPr/>
+        <w:t>{tour_id}</w:t>
+      </w:r>
+    </w:p>
+    <w:p>
+      <w:pPr>
+        <w:pStyle w:val="normal1"/>
+        <w:numPr>
+          <w:ilvl w:val="1"/>
+          <w:numId w:val="1"/>
+        </w:numPr>
+        <w:ind w:hanging="360" w:left="1440"/>
+        <w:rPr/>
+      </w:pPr>
+      <w:r>
+        <w:rPr/>
+        <w:t>description: Deletes a Tournament</w:t>
+      </w:r>
+    </w:p>
+    <w:p>
+      <w:pPr>
+        <w:pStyle w:val="normal1"/>
+        <w:numPr>
+          <w:ilvl w:val="1"/>
+          <w:numId w:val="1"/>
+        </w:numPr>
+        <w:ind w:hanging="360" w:left="1440"/>
+        <w:rPr/>
+      </w:pPr>
+      <w:r>
+        <w:rPr/>
+        <w:t>parameters:</w:t>
+      </w:r>
+    </w:p>
+    <w:p>
+      <w:pPr>
+        <w:pStyle w:val="normal1"/>
+        <w:numPr>
+          <w:ilvl w:val="2"/>
+          <w:numId w:val="1"/>
+        </w:numPr>
+        <w:ind w:hanging="360" w:left="2160"/>
+        <w:rPr/>
+      </w:pPr>
+      <w:r>
+        <w:rPr/>
+        <w:t>tg_</w:t>
+      </w:r>
+      <w:r>
+        <w:rPr/>
+        <w:t>id</w:t>
+      </w:r>
+    </w:p>
+    <w:p>
+      <w:pPr>
+        <w:pStyle w:val="normal1"/>
+        <w:numPr>
+          <w:ilvl w:val="3"/>
+          <w:numId w:val="1"/>
+        </w:numPr>
+        <w:ind w:hanging="360" w:left="2880"/>
+        <w:rPr>
+          <w:color w:val="FF0000"/>
+        </w:rPr>
+      </w:pPr>
+      <w:r>
+        <w:rPr>
+          <w:color w:val="FF0000"/>
+        </w:rPr>
+        <w:t>Required</w:t>
+      </w:r>
+    </w:p>
+    <w:p>
+      <w:pPr>
+        <w:pStyle w:val="normal1"/>
+        <w:widowControl/>
+        <w:numPr>
+          <w:ilvl w:val="3"/>
+          <w:numId w:val="1"/>
+        </w:numPr>
+        <w:suppressAutoHyphens w:val="true"/>
+        <w:bidi w:val="0"/>
+        <w:spacing w:lineRule="auto" w:line="276" w:before="0" w:after="0"/>
+        <w:ind w:hanging="360" w:left="2880" w:right="0"/>
+        <w:jc w:val="left"/>
+        <w:rPr/>
+      </w:pPr>
+      <w:r>
+        <w:rPr>
+          <w:color w:val="000000"/>
+        </w:rPr>
+        <w:t>ID of the Tournament</w:t>
+      </w:r>
+      <w:r>
+        <w:rPr>
+          <w:color w:val="000000"/>
+        </w:rPr>
+        <w:t>Group</w:t>
+      </w:r>
+    </w:p>
+    <w:p>
+      <w:pPr>
+        <w:pStyle w:val="normal1"/>
+        <w:numPr>
+          <w:ilvl w:val="2"/>
+          <w:numId w:val="1"/>
+        </w:numPr>
+        <w:ind w:hanging="360" w:left="2160"/>
+        <w:rPr/>
+      </w:pPr>
+      <w:r>
+        <w:rPr/>
+        <w:t>tour_</w:t>
+      </w:r>
+      <w:r>
+        <w:rPr/>
+        <w:t>id</w:t>
+      </w:r>
+    </w:p>
+    <w:p>
+      <w:pPr>
+        <w:pStyle w:val="normal1"/>
+        <w:numPr>
+          <w:ilvl w:val="3"/>
+          <w:numId w:val="1"/>
+        </w:numPr>
+        <w:ind w:hanging="360" w:left="2880"/>
+        <w:rPr>
+          <w:color w:val="FF0000"/>
+        </w:rPr>
+      </w:pPr>
+      <w:r>
+        <w:rPr>
+          <w:color w:val="FF0000"/>
+        </w:rPr>
+        <w:t>Required</w:t>
+      </w:r>
+    </w:p>
+    <w:p>
+      <w:pPr>
+        <w:pStyle w:val="normal1"/>
+        <w:widowControl/>
+        <w:numPr>
+          <w:ilvl w:val="3"/>
+          <w:numId w:val="1"/>
+        </w:numPr>
+        <w:suppressAutoHyphens w:val="true"/>
+        <w:bidi w:val="0"/>
+        <w:spacing w:lineRule="auto" w:line="276" w:before="0" w:after="0"/>
+        <w:ind w:hanging="360" w:left="2880" w:right="0"/>
+        <w:jc w:val="left"/>
+        <w:rPr/>
+      </w:pPr>
+      <w:r>
+        <w:rPr>
+          <w:color w:val="000000"/>
+        </w:rPr>
+        <w:t xml:space="preserve">ID of the Tournament </w:t>
+      </w:r>
+      <w:r>
+        <w:rPr>
+          <w:color w:val="000000"/>
+        </w:rPr>
+        <w:t>to be remove from the TournamentGroup</w:t>
       </w:r>
     </w:p>
     <w:p>

</xml_diff>

<commit_message>
added passing integration test for remove Tournament from TournamentGroup endpoint
</commit_message>
<xml_diff>
--- a/docs/QView API Documentation.docx
+++ b/docs/QView API Documentation.docx
@@ -16,7 +16,7 @@
       </w:r>
       <w:r>
         <w:rPr/>
-        <w:t>5</w:t>
+        <w:t>6</w:t>
       </w:r>
       <w:r>
         <w:rPr/>
@@ -738,15 +738,7 @@
           <w:bCs w:val="false"/>
           <w:color w:val="000000"/>
         </w:rPr>
-        <w:t>the created Tournament</w:t>
-      </w:r>
-      <w:r>
-        <w:rPr>
-          <w:b w:val="false"/>
-          <w:bCs w:val="false"/>
-          <w:color w:val="000000"/>
-        </w:rPr>
-        <w:t>Admin struct</w:t>
+        <w:t>the created TournamentAdmin struct</w:t>
       </w:r>
     </w:p>
     <w:p>
@@ -32932,11 +32924,7 @@
       </w:pPr>
       <w:r>
         <w:rPr/>
-        <w:t>POST/Add</w:t>
-      </w:r>
-      <w:r>
-        <w:rPr/>
-        <w:t xml:space="preserve"> Tournament to TournamentGroup</w:t>
+        <w:t>POST/Add Tournament to TournamentGroup</w:t>
       </w:r>
     </w:p>
     <w:p>
@@ -32958,56 +32946,37 @@
           <w:b/>
           <w:bCs/>
         </w:rPr>
-        <w:t>tru</w:t>
-      </w:r>
-      <w:r>
-        <w:rPr>
-          <w:b/>
-          <w:bCs/>
-        </w:rPr>
-        <w:t>e</w:t>
-      </w:r>
-    </w:p>
-    <w:p>
-      <w:pPr>
-        <w:pStyle w:val="normal1"/>
-        <w:numPr>
-          <w:ilvl w:val="1"/>
-          <w:numId w:val="1"/>
-        </w:numPr>
-        <w:ind w:hanging="360" w:left="1440"/>
-        <w:rPr/>
-      </w:pPr>
-      <w:r>
-        <w:rPr/>
-        <w:t>HTTP method: ‘P</w:t>
-      </w:r>
-      <w:r>
-        <w:rPr/>
-        <w:t>OST</w:t>
-      </w:r>
-      <w:r>
-        <w:rPr/>
-        <w:t>’</w:t>
-      </w:r>
-    </w:p>
-    <w:p>
-      <w:pPr>
-        <w:pStyle w:val="normal1"/>
-        <w:numPr>
-          <w:ilvl w:val="1"/>
-          <w:numId w:val="1"/>
-        </w:numPr>
-        <w:ind w:hanging="360" w:left="1440"/>
-        <w:rPr/>
-      </w:pPr>
-      <w:r>
-        <w:rPr/>
-        <w:t>endpoint: {base_uri}/api/tournamentgroups/{id}/</w:t>
-      </w:r>
-      <w:r>
-        <w:rPr/>
-        <w:t>tournaments</w:t>
+        <w:t>true</w:t>
+      </w:r>
+    </w:p>
+    <w:p>
+      <w:pPr>
+        <w:pStyle w:val="normal1"/>
+        <w:numPr>
+          <w:ilvl w:val="1"/>
+          <w:numId w:val="1"/>
+        </w:numPr>
+        <w:ind w:hanging="360" w:left="1440"/>
+        <w:rPr/>
+      </w:pPr>
+      <w:r>
+        <w:rPr/>
+        <w:t>HTTP method: ‘POST’</w:t>
+      </w:r>
+    </w:p>
+    <w:p>
+      <w:pPr>
+        <w:pStyle w:val="normal1"/>
+        <w:numPr>
+          <w:ilvl w:val="1"/>
+          <w:numId w:val="1"/>
+        </w:numPr>
+        <w:ind w:hanging="360" w:left="1440"/>
+        <w:rPr/>
+      </w:pPr>
+      <w:r>
+        <w:rPr/>
+        <w:t>endpoint: {base_uri}/api/tournamentgroups/{id}/tournaments</w:t>
       </w:r>
     </w:p>
     <w:p>
@@ -33130,13 +33099,7 @@
         <w:rPr>
           <w:color w:val="000000"/>
         </w:rPr>
-        <w:t>ID of the Tournament</w:t>
-      </w:r>
-      <w:r>
-        <w:rPr>
-          <w:color w:val="000000"/>
-        </w:rPr>
-        <w:t>Group</w:t>
+        <w:t>ID of the TournamentGroup</w:t>
       </w:r>
     </w:p>
     <w:p>
@@ -33560,15 +33523,7 @@
       </w:pPr>
       <w:r>
         <w:rPr/>
-        <w:t xml:space="preserve">DELETE Tournament </w:t>
-      </w:r>
-      <w:r>
-        <w:rPr/>
-        <w:t xml:space="preserve">from TournamentGroup </w:t>
-      </w:r>
-      <w:r>
-        <w:rPr/>
-        <w:t>(by ID)</w:t>
+        <w:t>DELETE Tournament from TournamentGroup (by ID)</w:t>
       </w:r>
     </w:p>
     <w:p>
@@ -33590,7 +33545,7 @@
           <w:b/>
           <w:bCs/>
         </w:rPr>
-        <w:t>fals</w:t>
+        <w:t>tru</w:t>
       </w:r>
       <w:r>
         <w:rPr>
@@ -33627,23 +33582,7 @@
       </w:pPr>
       <w:r>
         <w:rPr/>
-        <w:t>endpoint: {base_uri}/api/tournamentgroups/{</w:t>
-      </w:r>
-      <w:r>
-        <w:rPr/>
-        <w:t>tg_</w:t>
-      </w:r>
-      <w:r>
-        <w:rPr/>
-        <w:t>id}/</w:t>
-      </w:r>
-      <w:r>
-        <w:rPr/>
-        <w:t>tournaments/</w:t>
-      </w:r>
-      <w:r>
-        <w:rPr/>
-        <w:t>{tour_id}</w:t>
+        <w:t>endpoint: {base_uri}/api/tournamentgroups/{tg_id}/tournaments/{tour_id}</w:t>
       </w:r>
     </w:p>
     <w:p>
@@ -33688,11 +33627,7 @@
       </w:pPr>
       <w:r>
         <w:rPr/>
-        <w:t>tg_</w:t>
-      </w:r>
-      <w:r>
-        <w:rPr/>
-        <w:t>id</w:t>
+        <w:t>tg_id</w:t>
       </w:r>
     </w:p>
     <w:p>
@@ -33733,13 +33668,7 @@
         <w:rPr>
           <w:color w:val="000000"/>
         </w:rPr>
-        <w:t>ID of the Tournament</w:t>
-      </w:r>
-      <w:r>
-        <w:rPr>
-          <w:color w:val="000000"/>
-        </w:rPr>
-        <w:t>Group</w:t>
+        <w:t>ID of the TournamentGroup</w:t>
       </w:r>
     </w:p>
     <w:p>
@@ -33754,11 +33683,7 @@
       </w:pPr>
       <w:r>
         <w:rPr/>
-        <w:t>tour_</w:t>
-      </w:r>
-      <w:r>
-        <w:rPr/>
-        <w:t>id</w:t>
+        <w:t>tour_id</w:t>
       </w:r>
     </w:p>
     <w:p>
@@ -33799,13 +33724,7 @@
         <w:rPr>
           <w:color w:val="000000"/>
         </w:rPr>
-        <w:t xml:space="preserve">ID of the Tournament </w:t>
-      </w:r>
-      <w:r>
-        <w:rPr>
-          <w:color w:val="000000"/>
-        </w:rPr>
-        <w:t>to be remove from the TournamentGroup</w:t>
+        <w:t>ID of the Tournament to be remove from the TournamentGroup</w:t>
       </w:r>
     </w:p>
     <w:p>
@@ -34828,9 +34747,9 @@
       <w:lvlJc w:val="left"/>
       <w:pPr>
         <w:tabs>
-          <w:tab w:val="num" w:pos="360"/>
+          <w:tab w:val="num" w:pos="1800"/>
         </w:tabs>
-        <w:ind w:left="1080" w:hanging="360"/>
+        <w:ind w:left="2520" w:hanging="360"/>
       </w:pPr>
       <w:rPr>
         <w:rFonts w:ascii="Wingdings" w:hAnsi="Wingdings" w:cs="Wingdings" w:hint="default"/>
@@ -34844,9 +34763,9 @@
       <w:lvlJc w:val="left"/>
       <w:pPr>
         <w:tabs>
-          <w:tab w:val="num" w:pos="360"/>
+          <w:tab w:val="num" w:pos="1800"/>
         </w:tabs>
-        <w:ind w:left="1800" w:hanging="360"/>
+        <w:ind w:left="3240" w:hanging="360"/>
       </w:pPr>
       <w:rPr>
         <w:rFonts w:ascii="Wingdings 2" w:hAnsi="Wingdings 2" w:cs="Wingdings 2" w:hint="default"/>
@@ -34860,9 +34779,9 @@
       <w:lvlJc w:val="left"/>
       <w:pPr>
         <w:tabs>
-          <w:tab w:val="num" w:pos="360"/>
+          <w:tab w:val="num" w:pos="1800"/>
         </w:tabs>
-        <w:ind w:left="2520" w:hanging="360"/>
+        <w:ind w:left="3960" w:hanging="360"/>
       </w:pPr>
       <w:rPr>
         <w:rFonts w:ascii="OpenSymbol" w:hAnsi="OpenSymbol" w:cs="OpenSymbol" w:hint="default"/>
@@ -34876,9 +34795,9 @@
       <w:lvlJc w:val="left"/>
       <w:pPr>
         <w:tabs>
-          <w:tab w:val="num" w:pos="360"/>
+          <w:tab w:val="num" w:pos="1800"/>
         </w:tabs>
-        <w:ind w:left="3240" w:hanging="360"/>
+        <w:ind w:left="4680" w:hanging="360"/>
       </w:pPr>
       <w:rPr>
         <w:rFonts w:ascii="Wingdings" w:hAnsi="Wingdings" w:cs="Wingdings" w:hint="default"/>
@@ -34892,9 +34811,9 @@
       <w:lvlJc w:val="left"/>
       <w:pPr>
         <w:tabs>
-          <w:tab w:val="num" w:pos="360"/>
+          <w:tab w:val="num" w:pos="1800"/>
         </w:tabs>
-        <w:ind w:left="3960" w:hanging="360"/>
+        <w:ind w:left="5400" w:hanging="360"/>
       </w:pPr>
       <w:rPr>
         <w:rFonts w:ascii="Wingdings 2" w:hAnsi="Wingdings 2" w:cs="Wingdings 2" w:hint="default"/>
@@ -34908,9 +34827,9 @@
       <w:lvlJc w:val="left"/>
       <w:pPr>
         <w:tabs>
-          <w:tab w:val="num" w:pos="360"/>
+          <w:tab w:val="num" w:pos="1800"/>
         </w:tabs>
-        <w:ind w:left="4680" w:hanging="360"/>
+        <w:ind w:left="6120" w:hanging="360"/>
       </w:pPr>
       <w:rPr>
         <w:rFonts w:ascii="OpenSymbol" w:hAnsi="OpenSymbol" w:cs="OpenSymbol" w:hint="default"/>
@@ -34924,9 +34843,9 @@
       <w:lvlJc w:val="left"/>
       <w:pPr>
         <w:tabs>
-          <w:tab w:val="num" w:pos="360"/>
+          <w:tab w:val="num" w:pos="1800"/>
         </w:tabs>
-        <w:ind w:left="5400" w:hanging="360"/>
+        <w:ind w:left="6840" w:hanging="360"/>
       </w:pPr>
       <w:rPr>
         <w:rFonts w:ascii="Wingdings" w:hAnsi="Wingdings" w:cs="Wingdings" w:hint="default"/>
@@ -34940,9 +34859,9 @@
       <w:lvlJc w:val="left"/>
       <w:pPr>
         <w:tabs>
-          <w:tab w:val="num" w:pos="360"/>
+          <w:tab w:val="num" w:pos="1800"/>
         </w:tabs>
-        <w:ind w:left="6120" w:hanging="360"/>
+        <w:ind w:left="7560" w:hanging="360"/>
       </w:pPr>
       <w:rPr>
         <w:rFonts w:ascii="Wingdings 2" w:hAnsi="Wingdings 2" w:cs="Wingdings 2" w:hint="default"/>
@@ -34956,9 +34875,9 @@
       <w:lvlJc w:val="left"/>
       <w:pPr>
         <w:tabs>
-          <w:tab w:val="num" w:pos="360"/>
+          <w:tab w:val="num" w:pos="1800"/>
         </w:tabs>
-        <w:ind w:left="6840" w:hanging="360"/>
+        <w:ind w:left="8280" w:hanging="360"/>
       </w:pPr>
       <w:rPr>
         <w:rFonts w:ascii="OpenSymbol" w:hAnsi="OpenSymbol" w:cs="OpenSymbol" w:hint="default"/>

</xml_diff>

<commit_message>
added passing integration test for create StatsGroup endpoint
</commit_message>
<xml_diff>
--- a/docs/QView API Documentation.docx
+++ b/docs/QView API Documentation.docx
@@ -16,7 +16,7 @@
       </w:r>
       <w:r>
         <w:rPr/>
-        <w:t>6</w:t>
+        <w:t>7</w:t>
       </w:r>
       <w:r>
         <w:rPr/>
@@ -27782,7 +27782,14 @@
           <w:b/>
           <w:bCs/>
         </w:rPr>
-        <w:t>false</w:t>
+        <w:t>tru</w:t>
+      </w:r>
+      <w:r>
+        <w:rPr>
+          <w:b/>
+          <w:bCs/>
+        </w:rPr>
+        <w:t>e</w:t>
       </w:r>
     </w:p>
     <w:p>
@@ -33545,14 +33552,7 @@
           <w:b/>
           <w:bCs/>
         </w:rPr>
-        <w:t>tru</w:t>
-      </w:r>
-      <w:r>
-        <w:rPr>
-          <w:b/>
-          <w:bCs/>
-        </w:rPr>
-        <w:t>e</w:t>
+        <w:t>true</w:t>
       </w:r>
     </w:p>
     <w:p>

</xml_diff>

<commit_message>
added passing integration test for get all StatsGroups endpoint
</commit_message>
<xml_diff>
--- a/docs/QView API Documentation.docx
+++ b/docs/QView API Documentation.docx
@@ -16,7 +16,7 @@
       </w:r>
       <w:r>
         <w:rPr/>
-        <w:t>7</w:t>
+        <w:t>8</w:t>
       </w:r>
       <w:r>
         <w:rPr/>
@@ -27095,7 +27095,14 @@
           <w:b/>
           <w:bCs/>
         </w:rPr>
-        <w:t>false</w:t>
+        <w:t>tru</w:t>
+      </w:r>
+      <w:r>
+        <w:rPr>
+          <w:b/>
+          <w:bCs/>
+        </w:rPr>
+        <w:t>e</w:t>
       </w:r>
     </w:p>
     <w:p>
@@ -27782,14 +27789,7 @@
           <w:b/>
           <w:bCs/>
         </w:rPr>
-        <w:t>tru</w:t>
-      </w:r>
-      <w:r>
-        <w:rPr>
-          <w:b/>
-          <w:bCs/>
-        </w:rPr>
-        <w:t>e</w:t>
+        <w:t>true</w:t>
       </w:r>
     </w:p>
     <w:p>

</xml_diff>

<commit_message>
added passing integration test for get StatsGroup by ID endpoint
</commit_message>
<xml_diff>
--- a/docs/QView API Documentation.docx
+++ b/docs/QView API Documentation.docx
@@ -16,7 +16,7 @@
       </w:r>
       <w:r>
         <w:rPr/>
-        <w:t>8</w:t>
+        <w:t>9</w:t>
       </w:r>
       <w:r>
         <w:rPr/>
@@ -27095,239 +27095,239 @@
           <w:b/>
           <w:bCs/>
         </w:rPr>
-        <w:t>tru</w:t>
+        <w:t>true</w:t>
+      </w:r>
+    </w:p>
+    <w:p>
+      <w:pPr>
+        <w:pStyle w:val="normal1"/>
+        <w:numPr>
+          <w:ilvl w:val="1"/>
+          <w:numId w:val="1"/>
+        </w:numPr>
+        <w:ind w:hanging="360" w:left="1440"/>
+        <w:rPr/>
+      </w:pPr>
+      <w:r>
+        <w:rPr/>
+        <w:t>HTTP method: ‘GET’</w:t>
+      </w:r>
+    </w:p>
+    <w:p>
+      <w:pPr>
+        <w:pStyle w:val="normal1"/>
+        <w:numPr>
+          <w:ilvl w:val="1"/>
+          <w:numId w:val="1"/>
+        </w:numPr>
+        <w:ind w:hanging="360" w:left="1440"/>
+        <w:rPr/>
+      </w:pPr>
+      <w:r>
+        <w:rPr/>
+        <w:t>endpoint: {base_uri}/api/statsgroups?page={page_num}&amp;page_size={num_of_rows}</w:t>
+      </w:r>
+    </w:p>
+    <w:p>
+      <w:pPr>
+        <w:pStyle w:val="normal1"/>
+        <w:numPr>
+          <w:ilvl w:val="1"/>
+          <w:numId w:val="1"/>
+        </w:numPr>
+        <w:ind w:hanging="360" w:left="1440"/>
+        <w:rPr/>
+      </w:pPr>
+      <w:r>
+        <w:rPr/>
+        <w:t xml:space="preserve">description: </w:t>
+      </w:r>
+    </w:p>
+    <w:p>
+      <w:pPr>
+        <w:pStyle w:val="normal1"/>
+        <w:numPr>
+          <w:ilvl w:val="1"/>
+          <w:numId w:val="1"/>
+        </w:numPr>
+        <w:ind w:hanging="360" w:left="1440"/>
+        <w:rPr/>
+      </w:pPr>
+      <w:r>
+        <w:rPr/>
+        <w:t xml:space="preserve">parameters: </w:t>
+      </w:r>
+    </w:p>
+    <w:p>
+      <w:pPr>
+        <w:pStyle w:val="normal1"/>
+        <w:numPr>
+          <w:ilvl w:val="2"/>
+          <w:numId w:val="1"/>
+        </w:numPr>
+        <w:ind w:hanging="360" w:left="2160"/>
+        <w:rPr/>
+      </w:pPr>
+      <w:r>
+        <w:rPr/>
+        <w:t>page={page_num}</w:t>
+      </w:r>
+    </w:p>
+    <w:p>
+      <w:pPr>
+        <w:pStyle w:val="normal1"/>
+        <w:numPr>
+          <w:ilvl w:val="3"/>
+          <w:numId w:val="1"/>
+        </w:numPr>
+        <w:ind w:hanging="360" w:left="2880"/>
+        <w:rPr>
+          <w:color w:val="FF0000"/>
+        </w:rPr>
+      </w:pPr>
+      <w:r>
+        <w:rPr>
+          <w:color w:val="FF0000"/>
+        </w:rPr>
+        <w:t>Required</w:t>
+      </w:r>
+    </w:p>
+    <w:p>
+      <w:pPr>
+        <w:pStyle w:val="normal1"/>
+        <w:numPr>
+          <w:ilvl w:val="3"/>
+          <w:numId w:val="1"/>
+        </w:numPr>
+        <w:ind w:hanging="360" w:left="2880"/>
+        <w:rPr/>
+      </w:pPr>
+      <w:r>
+        <w:rPr/>
+        <w:t>Defines which page to return</w:t>
+      </w:r>
+    </w:p>
+    <w:p>
+      <w:pPr>
+        <w:pStyle w:val="normal1"/>
+        <w:numPr>
+          <w:ilvl w:val="3"/>
+          <w:numId w:val="1"/>
+        </w:numPr>
+        <w:ind w:hanging="360" w:left="2880"/>
+        <w:rPr/>
+      </w:pPr>
+      <w:r>
+        <w:rPr/>
+        <w:t>First page = 0 (zero)</w:t>
+      </w:r>
+    </w:p>
+    <w:p>
+      <w:pPr>
+        <w:pStyle w:val="normal1"/>
+        <w:numPr>
+          <w:ilvl w:val="2"/>
+          <w:numId w:val="1"/>
+        </w:numPr>
+        <w:ind w:hanging="360" w:left="2160"/>
+        <w:rPr/>
+      </w:pPr>
+      <w:r>
+        <w:rPr/>
+        <w:t>page_size={num_of_rows}</w:t>
+      </w:r>
+    </w:p>
+    <w:p>
+      <w:pPr>
+        <w:pStyle w:val="normal1"/>
+        <w:numPr>
+          <w:ilvl w:val="3"/>
+          <w:numId w:val="1"/>
+        </w:numPr>
+        <w:ind w:hanging="360" w:left="2880"/>
+        <w:rPr>
+          <w:color w:val="FF0000"/>
+        </w:rPr>
+      </w:pPr>
+      <w:r>
+        <w:rPr>
+          <w:color w:val="FF0000"/>
+        </w:rPr>
+        <w:t>Required</w:t>
+      </w:r>
+    </w:p>
+    <w:p>
+      <w:pPr>
+        <w:pStyle w:val="normal1"/>
+        <w:numPr>
+          <w:ilvl w:val="3"/>
+          <w:numId w:val="1"/>
+        </w:numPr>
+        <w:ind w:hanging="360" w:left="2880"/>
+        <w:rPr/>
+      </w:pPr>
+      <w:r>
+        <w:rPr/>
+        <w:t>Defines how many rows to return for the selected page</w:t>
+      </w:r>
+    </w:p>
+    <w:p>
+      <w:pPr>
+        <w:pStyle w:val="normal1"/>
+        <w:numPr>
+          <w:ilvl w:val="1"/>
+          <w:numId w:val="1"/>
+        </w:numPr>
+        <w:ind w:hanging="360" w:left="1440"/>
+        <w:rPr/>
+      </w:pPr>
+      <w:r>
+        <w:rPr/>
+        <w:t xml:space="preserve">returns: </w:t>
+      </w:r>
+    </w:p>
+    <w:p>
+      <w:pPr>
+        <w:pStyle w:val="normal1"/>
+        <w:numPr>
+          <w:ilvl w:val="0"/>
+          <w:numId w:val="1"/>
+        </w:numPr>
+        <w:ind w:hanging="360" w:left="720"/>
+        <w:rPr/>
+      </w:pPr>
+      <w:r>
+        <w:rPr/>
+        <w:t>GET StatsGroup by ID</w:t>
+      </w:r>
+    </w:p>
+    <w:p>
+      <w:pPr>
+        <w:pStyle w:val="normal1"/>
+        <w:numPr>
+          <w:ilvl w:val="1"/>
+          <w:numId w:val="1"/>
+        </w:numPr>
+        <w:ind w:hanging="360" w:left="1440"/>
+        <w:rPr/>
+      </w:pPr>
+      <w:r>
+        <w:rPr/>
+        <w:t xml:space="preserve">built_including_tests: </w:t>
       </w:r>
       <w:r>
         <w:rPr>
           <w:b/>
           <w:bCs/>
         </w:rPr>
-        <w:t>e</w:t>
-      </w:r>
-    </w:p>
-    <w:p>
-      <w:pPr>
-        <w:pStyle w:val="normal1"/>
-        <w:numPr>
-          <w:ilvl w:val="1"/>
-          <w:numId w:val="1"/>
-        </w:numPr>
-        <w:ind w:hanging="360" w:left="1440"/>
-        <w:rPr/>
-      </w:pPr>
-      <w:r>
-        <w:rPr/>
-        <w:t>HTTP method: ‘GET’</w:t>
-      </w:r>
-    </w:p>
-    <w:p>
-      <w:pPr>
-        <w:pStyle w:val="normal1"/>
-        <w:numPr>
-          <w:ilvl w:val="1"/>
-          <w:numId w:val="1"/>
-        </w:numPr>
-        <w:ind w:hanging="360" w:left="1440"/>
-        <w:rPr/>
-      </w:pPr>
-      <w:r>
-        <w:rPr/>
-        <w:t>endpoint: {base_uri}/api/statsgroups?page={page_num}&amp;page_size={num_of_rows}</w:t>
-      </w:r>
-    </w:p>
-    <w:p>
-      <w:pPr>
-        <w:pStyle w:val="normal1"/>
-        <w:numPr>
-          <w:ilvl w:val="1"/>
-          <w:numId w:val="1"/>
-        </w:numPr>
-        <w:ind w:hanging="360" w:left="1440"/>
-        <w:rPr/>
-      </w:pPr>
-      <w:r>
-        <w:rPr/>
-        <w:t xml:space="preserve">description: </w:t>
-      </w:r>
-    </w:p>
-    <w:p>
-      <w:pPr>
-        <w:pStyle w:val="normal1"/>
-        <w:numPr>
-          <w:ilvl w:val="1"/>
-          <w:numId w:val="1"/>
-        </w:numPr>
-        <w:ind w:hanging="360" w:left="1440"/>
-        <w:rPr/>
-      </w:pPr>
-      <w:r>
-        <w:rPr/>
-        <w:t xml:space="preserve">parameters: </w:t>
-      </w:r>
-    </w:p>
-    <w:p>
-      <w:pPr>
-        <w:pStyle w:val="normal1"/>
-        <w:numPr>
-          <w:ilvl w:val="2"/>
-          <w:numId w:val="1"/>
-        </w:numPr>
-        <w:ind w:hanging="360" w:left="2160"/>
-        <w:rPr/>
-      </w:pPr>
-      <w:r>
-        <w:rPr/>
-        <w:t>page={page_num}</w:t>
-      </w:r>
-    </w:p>
-    <w:p>
-      <w:pPr>
-        <w:pStyle w:val="normal1"/>
-        <w:numPr>
-          <w:ilvl w:val="3"/>
-          <w:numId w:val="1"/>
-        </w:numPr>
-        <w:ind w:hanging="360" w:left="2880"/>
-        <w:rPr>
-          <w:color w:val="FF0000"/>
-        </w:rPr>
-      </w:pPr>
-      <w:r>
-        <w:rPr>
-          <w:color w:val="FF0000"/>
-        </w:rPr>
-        <w:t>Required</w:t>
-      </w:r>
-    </w:p>
-    <w:p>
-      <w:pPr>
-        <w:pStyle w:val="normal1"/>
-        <w:numPr>
-          <w:ilvl w:val="3"/>
-          <w:numId w:val="1"/>
-        </w:numPr>
-        <w:ind w:hanging="360" w:left="2880"/>
-        <w:rPr/>
-      </w:pPr>
-      <w:r>
-        <w:rPr/>
-        <w:t>Defines which page to return</w:t>
-      </w:r>
-    </w:p>
-    <w:p>
-      <w:pPr>
-        <w:pStyle w:val="normal1"/>
-        <w:numPr>
-          <w:ilvl w:val="3"/>
-          <w:numId w:val="1"/>
-        </w:numPr>
-        <w:ind w:hanging="360" w:left="2880"/>
-        <w:rPr/>
-      </w:pPr>
-      <w:r>
-        <w:rPr/>
-        <w:t>First page = 0 (zero)</w:t>
-      </w:r>
-    </w:p>
-    <w:p>
-      <w:pPr>
-        <w:pStyle w:val="normal1"/>
-        <w:numPr>
-          <w:ilvl w:val="2"/>
-          <w:numId w:val="1"/>
-        </w:numPr>
-        <w:ind w:hanging="360" w:left="2160"/>
-        <w:rPr/>
-      </w:pPr>
-      <w:r>
-        <w:rPr/>
-        <w:t>page_size={num_of_rows}</w:t>
-      </w:r>
-    </w:p>
-    <w:p>
-      <w:pPr>
-        <w:pStyle w:val="normal1"/>
-        <w:numPr>
-          <w:ilvl w:val="3"/>
-          <w:numId w:val="1"/>
-        </w:numPr>
-        <w:ind w:hanging="360" w:left="2880"/>
-        <w:rPr>
-          <w:color w:val="FF0000"/>
-        </w:rPr>
-      </w:pPr>
-      <w:r>
-        <w:rPr>
-          <w:color w:val="FF0000"/>
-        </w:rPr>
-        <w:t>Required</w:t>
-      </w:r>
-    </w:p>
-    <w:p>
-      <w:pPr>
-        <w:pStyle w:val="normal1"/>
-        <w:numPr>
-          <w:ilvl w:val="3"/>
-          <w:numId w:val="1"/>
-        </w:numPr>
-        <w:ind w:hanging="360" w:left="2880"/>
-        <w:rPr/>
-      </w:pPr>
-      <w:r>
-        <w:rPr/>
-        <w:t>Defines how many rows to return for the selected page</w:t>
-      </w:r>
-    </w:p>
-    <w:p>
-      <w:pPr>
-        <w:pStyle w:val="normal1"/>
-        <w:numPr>
-          <w:ilvl w:val="1"/>
-          <w:numId w:val="1"/>
-        </w:numPr>
-        <w:ind w:hanging="360" w:left="1440"/>
-        <w:rPr/>
-      </w:pPr>
-      <w:r>
-        <w:rPr/>
-        <w:t xml:space="preserve">returns: </w:t>
-      </w:r>
-    </w:p>
-    <w:p>
-      <w:pPr>
-        <w:pStyle w:val="normal1"/>
-        <w:numPr>
-          <w:ilvl w:val="0"/>
-          <w:numId w:val="1"/>
-        </w:numPr>
-        <w:ind w:hanging="360" w:left="720"/>
-        <w:rPr/>
-      </w:pPr>
-      <w:r>
-        <w:rPr/>
-        <w:t>GET StatsGroup by ID</w:t>
-      </w:r>
-    </w:p>
-    <w:p>
-      <w:pPr>
-        <w:pStyle w:val="normal1"/>
-        <w:numPr>
-          <w:ilvl w:val="1"/>
-          <w:numId w:val="1"/>
-        </w:numPr>
-        <w:ind w:hanging="360" w:left="1440"/>
-        <w:rPr/>
-      </w:pPr>
-      <w:r>
-        <w:rPr/>
-        <w:t xml:space="preserve">built_including_tests: </w:t>
+        <w:t>tru</w:t>
       </w:r>
       <w:r>
         <w:rPr>
           <w:b/>
           <w:bCs/>
         </w:rPr>
-        <w:t>false</w:t>
+        <w:t>e</w:t>
       </w:r>
     </w:p>
     <w:p>

</xml_diff>

<commit_message>
added passing integration test for update StatsGroup endpoint
</commit_message>
<xml_diff>
--- a/docs/QView API Documentation.docx
+++ b/docs/QView API Documentation.docx
@@ -12,11 +12,11 @@
       <w:bookmarkEnd w:id="0"/>
       <w:r>
         <w:rPr/>
-        <w:t>QView API Documentation (v6</w:t>
-      </w:r>
-      <w:r>
-        <w:rPr/>
-        <w:t>9</w:t>
+        <w:t>QView API Documentation (v</w:t>
+      </w:r>
+      <w:r>
+        <w:rPr/>
+        <w:t>70</w:t>
       </w:r>
       <w:r>
         <w:rPr/>
@@ -27320,14 +27320,7 @@
           <w:b/>
           <w:bCs/>
         </w:rPr>
-        <w:t>tru</w:t>
-      </w:r>
-      <w:r>
-        <w:rPr>
-          <w:b/>
-          <w:bCs/>
-        </w:rPr>
-        <w:t>e</w:t>
+        <w:t>true</w:t>
       </w:r>
     </w:p>
     <w:p>
@@ -27936,7 +27929,14 @@
           <w:b/>
           <w:bCs/>
         </w:rPr>
-        <w:t>false</w:t>
+        <w:t>tru</w:t>
+      </w:r>
+      <w:r>
+        <w:rPr>
+          <w:b/>
+          <w:bCs/>
+        </w:rPr>
+        <w:t>e</w:t>
       </w:r>
     </w:p>
     <w:p>

</xml_diff>

<commit_message>
added passing integration test for delete StatsGroup by ID endpoint
</commit_message>
<xml_diff>
--- a/docs/QView API Documentation.docx
+++ b/docs/QView API Documentation.docx
@@ -12,11 +12,11 @@
       <w:bookmarkEnd w:id="0"/>
       <w:r>
         <w:rPr/>
-        <w:t>QView API Documentation (v</w:t>
-      </w:r>
-      <w:r>
-        <w:rPr/>
-        <w:t>70</w:t>
+        <w:t>QView API Documentation (v7</w:t>
+      </w:r>
+      <w:r>
+        <w:rPr/>
+        <w:t>1</w:t>
       </w:r>
       <w:r>
         <w:rPr/>
@@ -27929,14 +27929,7 @@
           <w:b/>
           <w:bCs/>
         </w:rPr>
-        <w:t>tru</w:t>
-      </w:r>
-      <w:r>
-        <w:rPr>
-          <w:b/>
-          <w:bCs/>
-        </w:rPr>
-        <w:t>e</w:t>
+        <w:t>true</w:t>
       </w:r>
     </w:p>
     <w:p>
@@ -28167,7 +28160,14 @@
           <w:b/>
           <w:bCs/>
         </w:rPr>
-        <w:t>false</w:t>
+        <w:t>tru</w:t>
+      </w:r>
+      <w:r>
+        <w:rPr>
+          <w:b/>
+          <w:bCs/>
+        </w:rPr>
+        <w:t>e</w:t>
       </w:r>
     </w:p>
     <w:p>

</xml_diff>

<commit_message>
added passing integration test for add Game to StatsGroup endpoint
</commit_message>
<xml_diff>
--- a/docs/QView API Documentation.docx
+++ b/docs/QView API Documentation.docx
@@ -16,7 +16,7 @@
       </w:r>
       <w:r>
         <w:rPr/>
-        <w:t>1</w:t>
+        <w:t>2</w:t>
       </w:r>
       <w:r>
         <w:rPr/>
@@ -12155,7 +12155,19 @@
       </w:pPr>
       <w:r>
         <w:rPr/>
-        <w:t>PUT/Update Game</w:t>
+        <w:t>POST/</w:t>
+      </w:r>
+      <w:r>
+        <w:rPr/>
+        <w:t>Add</w:t>
+      </w:r>
+      <w:r>
+        <w:rPr/>
+        <w:t xml:space="preserve"> Game </w:t>
+      </w:r>
+      <w:r>
+        <w:rPr/>
+        <w:t>to StatsGroup</w:t>
       </w:r>
     </w:p>
     <w:p>
@@ -12177,37 +12189,52 @@
           <w:b/>
           <w:bCs/>
         </w:rPr>
-        <w:t>true</w:t>
-      </w:r>
-    </w:p>
-    <w:p>
-      <w:pPr>
-        <w:pStyle w:val="normal1"/>
-        <w:numPr>
-          <w:ilvl w:val="1"/>
-          <w:numId w:val="1"/>
-        </w:numPr>
-        <w:ind w:hanging="360" w:left="1440"/>
-        <w:rPr/>
-      </w:pPr>
-      <w:r>
-        <w:rPr/>
-        <w:t>HTTP method: ‘PUT’</w:t>
-      </w:r>
-    </w:p>
-    <w:p>
-      <w:pPr>
-        <w:pStyle w:val="normal1"/>
-        <w:numPr>
-          <w:ilvl w:val="1"/>
-          <w:numId w:val="1"/>
-        </w:numPr>
-        <w:ind w:hanging="360" w:left="1440"/>
-        <w:rPr/>
-      </w:pPr>
-      <w:r>
-        <w:rPr/>
-        <w:t>endpoint: {base_uri}/api/games/{id}</w:t>
+        <w:t>tru</w:t>
+      </w:r>
+      <w:r>
+        <w:rPr>
+          <w:b/>
+          <w:bCs/>
+        </w:rPr>
+        <w:t>e</w:t>
+      </w:r>
+    </w:p>
+    <w:p>
+      <w:pPr>
+        <w:pStyle w:val="normal1"/>
+        <w:numPr>
+          <w:ilvl w:val="1"/>
+          <w:numId w:val="1"/>
+        </w:numPr>
+        <w:ind w:hanging="360" w:left="1440"/>
+        <w:rPr/>
+      </w:pPr>
+      <w:r>
+        <w:rPr/>
+        <w:t>HTTP method: ‘POST’</w:t>
+      </w:r>
+    </w:p>
+    <w:p>
+      <w:pPr>
+        <w:pStyle w:val="normal1"/>
+        <w:numPr>
+          <w:ilvl w:val="1"/>
+          <w:numId w:val="1"/>
+        </w:numPr>
+        <w:ind w:hanging="360" w:left="1440"/>
+        <w:rPr/>
+      </w:pPr>
+      <w:r>
+        <w:rPr/>
+        <w:t>endpoint: {base_uri}/api/</w:t>
+      </w:r>
+      <w:r>
+        <w:rPr/>
+        <w:t>statsgroups/{sg_id}/</w:t>
+      </w:r>
+      <w:r>
+        <w:rPr/>
+        <w:t>games</w:t>
       </w:r>
     </w:p>
     <w:p>
@@ -12238,6 +12265,98 @@
       <w:r>
         <w:rPr/>
         <w:t xml:space="preserve">body: </w:t>
+      </w:r>
+    </w:p>
+    <w:p>
+      <w:pPr>
+        <w:pStyle w:val="normal1"/>
+        <w:numPr>
+          <w:ilvl w:val="1"/>
+          <w:numId w:val="1"/>
+        </w:numPr>
+        <w:ind w:hanging="360" w:left="1440"/>
+        <w:rPr/>
+      </w:pPr>
+      <w:r>
+        <w:rPr/>
+        <w:t xml:space="preserve">parameters: </w:t>
+      </w:r>
+    </w:p>
+    <w:p>
+      <w:pPr>
+        <w:pStyle w:val="normal1"/>
+        <w:numPr>
+          <w:ilvl w:val="2"/>
+          <w:numId w:val="1"/>
+        </w:numPr>
+        <w:ind w:hanging="360" w:left="2160"/>
+        <w:rPr/>
+      </w:pPr>
+      <w:r>
+        <w:rPr/>
+        <w:t>sg_</w:t>
+      </w:r>
+      <w:r>
+        <w:rPr/>
+        <w:t>id</w:t>
+      </w:r>
+    </w:p>
+    <w:p>
+      <w:pPr>
+        <w:pStyle w:val="normal1"/>
+        <w:numPr>
+          <w:ilvl w:val="3"/>
+          <w:numId w:val="1"/>
+        </w:numPr>
+        <w:ind w:hanging="360" w:left="2880"/>
+        <w:rPr>
+          <w:color w:val="FF0000"/>
+        </w:rPr>
+      </w:pPr>
+      <w:r>
+        <w:rPr>
+          <w:color w:val="FF0000"/>
+        </w:rPr>
+        <w:t>Required</w:t>
+      </w:r>
+    </w:p>
+    <w:p>
+      <w:pPr>
+        <w:pStyle w:val="normal1"/>
+        <w:widowControl/>
+        <w:numPr>
+          <w:ilvl w:val="3"/>
+          <w:numId w:val="1"/>
+        </w:numPr>
+        <w:suppressAutoHyphens w:val="true"/>
+        <w:bidi w:val="0"/>
+        <w:spacing w:lineRule="auto" w:line="276" w:before="0" w:after="0"/>
+        <w:ind w:hanging="360" w:left="2880" w:right="0"/>
+        <w:jc w:val="left"/>
+        <w:rPr/>
+      </w:pPr>
+      <w:r>
+        <w:rPr/>
+        <w:t xml:space="preserve">ID of the </w:t>
+      </w:r>
+      <w:r>
+        <w:rPr/>
+        <w:t>StatsGroup to add Game to</w:t>
+      </w:r>
+    </w:p>
+    <w:p>
+      <w:pPr>
+        <w:pStyle w:val="normal1"/>
+        <w:numPr>
+          <w:ilvl w:val="1"/>
+          <w:numId w:val="1"/>
+        </w:numPr>
+        <w:ind w:hanging="360" w:left="1440"/>
+        <w:rPr/>
+      </w:pPr>
+      <w:r>
+        <w:rPr/>
+        <w:t xml:space="preserve">returns: </w:t>
       </w:r>
     </w:p>
     <w:p>
@@ -12257,6 +12376,123 @@
       </w:pPr>
       <w:r>
         <w:rPr/>
+        <w:t>the created Game</w:t>
+      </w:r>
+    </w:p>
+    <w:p>
+      <w:pPr>
+        <w:pStyle w:val="normal1"/>
+        <w:numPr>
+          <w:ilvl w:val="0"/>
+          <w:numId w:val="1"/>
+        </w:numPr>
+        <w:ind w:hanging="360" w:left="720"/>
+        <w:rPr/>
+      </w:pPr>
+      <w:r>
+        <w:rPr/>
+        <w:t>PUT/Update Game</w:t>
+      </w:r>
+    </w:p>
+    <w:p>
+      <w:pPr>
+        <w:pStyle w:val="normal1"/>
+        <w:numPr>
+          <w:ilvl w:val="1"/>
+          <w:numId w:val="1"/>
+        </w:numPr>
+        <w:ind w:hanging="360" w:left="1440"/>
+        <w:rPr/>
+      </w:pPr>
+      <w:r>
+        <w:rPr/>
+        <w:t xml:space="preserve">built_including_tests: </w:t>
+      </w:r>
+      <w:r>
+        <w:rPr>
+          <w:b/>
+          <w:bCs/>
+        </w:rPr>
+        <w:t>true</w:t>
+      </w:r>
+    </w:p>
+    <w:p>
+      <w:pPr>
+        <w:pStyle w:val="normal1"/>
+        <w:numPr>
+          <w:ilvl w:val="1"/>
+          <w:numId w:val="1"/>
+        </w:numPr>
+        <w:ind w:hanging="360" w:left="1440"/>
+        <w:rPr/>
+      </w:pPr>
+      <w:r>
+        <w:rPr/>
+        <w:t>HTTP method: ‘PUT’</w:t>
+      </w:r>
+    </w:p>
+    <w:p>
+      <w:pPr>
+        <w:pStyle w:val="normal1"/>
+        <w:numPr>
+          <w:ilvl w:val="1"/>
+          <w:numId w:val="1"/>
+        </w:numPr>
+        <w:ind w:hanging="360" w:left="1440"/>
+        <w:rPr/>
+      </w:pPr>
+      <w:r>
+        <w:rPr/>
+        <w:t>endpoint: {base_uri}/api/games/{id}</w:t>
+      </w:r>
+    </w:p>
+    <w:p>
+      <w:pPr>
+        <w:pStyle w:val="normal1"/>
+        <w:numPr>
+          <w:ilvl w:val="1"/>
+          <w:numId w:val="1"/>
+        </w:numPr>
+        <w:ind w:hanging="360" w:left="1440"/>
+        <w:rPr/>
+      </w:pPr>
+      <w:r>
+        <w:rPr/>
+        <w:t xml:space="preserve">description: </w:t>
+      </w:r>
+    </w:p>
+    <w:p>
+      <w:pPr>
+        <w:pStyle w:val="normal1"/>
+        <w:numPr>
+          <w:ilvl w:val="1"/>
+          <w:numId w:val="1"/>
+        </w:numPr>
+        <w:ind w:hanging="360" w:left="1440"/>
+        <w:rPr/>
+      </w:pPr>
+      <w:r>
+        <w:rPr/>
+        <w:t xml:space="preserve">body: </w:t>
+      </w:r>
+    </w:p>
+    <w:p>
+      <w:pPr>
+        <w:pStyle w:val="normal1"/>
+        <w:widowControl/>
+        <w:numPr>
+          <w:ilvl w:val="2"/>
+          <w:numId w:val="1"/>
+        </w:numPr>
+        <w:suppressAutoHyphens w:val="true"/>
+        <w:bidi w:val="0"/>
+        <w:spacing w:lineRule="auto" w:line="276" w:before="0" w:after="0"/>
+        <w:ind w:hanging="360" w:left="2160" w:right="0"/>
+        <w:jc w:val="left"/>
+        <w:rPr/>
+      </w:pPr>
+      <w:r>
+        <w:rPr/>
         <w:t>only fields that you want to update (other than ID in the URI path) need to be provided</w:t>
       </w:r>
     </w:p>
@@ -12469,6 +12705,303 @@
       <w:r>
         <w:rPr/>
         <w:t xml:space="preserve">parameters: </w:t>
+      </w:r>
+    </w:p>
+    <w:p>
+      <w:pPr>
+        <w:pStyle w:val="normal1"/>
+        <w:numPr>
+          <w:ilvl w:val="1"/>
+          <w:numId w:val="1"/>
+        </w:numPr>
+        <w:ind w:hanging="360" w:left="1440"/>
+        <w:rPr/>
+      </w:pPr>
+      <w:r>
+        <w:rPr/>
+        <w:t xml:space="preserve">returns: </w:t>
+      </w:r>
+    </w:p>
+    <w:p>
+      <w:pPr>
+        <w:pStyle w:val="normal1"/>
+        <w:widowControl/>
+        <w:numPr>
+          <w:ilvl w:val="2"/>
+          <w:numId w:val="1"/>
+        </w:numPr>
+        <w:suppressAutoHyphens w:val="true"/>
+        <w:bidi w:val="0"/>
+        <w:spacing w:lineRule="auto" w:line="276" w:before="0" w:after="0"/>
+        <w:ind w:hanging="360" w:left="2160" w:right="0"/>
+        <w:jc w:val="left"/>
+        <w:rPr>
+          <w:color w:val="000000"/>
+        </w:rPr>
+      </w:pPr>
+      <w:r>
+        <w:rPr/>
+        <w:t>a 200 OK response only</w:t>
+      </w:r>
+    </w:p>
+    <w:p>
+      <w:pPr>
+        <w:pStyle w:val="normal1"/>
+        <w:numPr>
+          <w:ilvl w:val="0"/>
+          <w:numId w:val="1"/>
+        </w:numPr>
+        <w:ind w:hanging="360" w:left="720"/>
+        <w:rPr/>
+      </w:pPr>
+      <w:r>
+        <w:rPr/>
+        <w:t>DELETE/</w:t>
+      </w:r>
+      <w:r>
+        <w:rPr/>
+        <w:t>Remove</w:t>
+      </w:r>
+      <w:r>
+        <w:rPr/>
+        <w:t xml:space="preserve"> Game </w:t>
+      </w:r>
+      <w:r>
+        <w:rPr/>
+        <w:t>from StatsGroup</w:t>
+      </w:r>
+      <w:r>
+        <w:rPr/>
+        <w:t xml:space="preserve"> (by ID)</w:t>
+      </w:r>
+    </w:p>
+    <w:p>
+      <w:pPr>
+        <w:pStyle w:val="normal1"/>
+        <w:numPr>
+          <w:ilvl w:val="1"/>
+          <w:numId w:val="1"/>
+        </w:numPr>
+        <w:ind w:hanging="360" w:left="1440"/>
+        <w:rPr/>
+      </w:pPr>
+      <w:r>
+        <w:rPr/>
+        <w:t xml:space="preserve">built_including_tests: </w:t>
+      </w:r>
+      <w:r>
+        <w:rPr>
+          <w:b/>
+          <w:bCs/>
+        </w:rPr>
+        <w:t>fals</w:t>
+      </w:r>
+      <w:r>
+        <w:rPr>
+          <w:b/>
+          <w:bCs/>
+        </w:rPr>
+        <w:t>e</w:t>
+      </w:r>
+    </w:p>
+    <w:p>
+      <w:pPr>
+        <w:pStyle w:val="normal1"/>
+        <w:numPr>
+          <w:ilvl w:val="1"/>
+          <w:numId w:val="1"/>
+        </w:numPr>
+        <w:ind w:hanging="360" w:left="1440"/>
+        <w:rPr/>
+      </w:pPr>
+      <w:r>
+        <w:rPr/>
+        <w:t>HTTP method: ‘DELETE’</w:t>
+      </w:r>
+    </w:p>
+    <w:p>
+      <w:pPr>
+        <w:pStyle w:val="normal1"/>
+        <w:numPr>
+          <w:ilvl w:val="1"/>
+          <w:numId w:val="1"/>
+        </w:numPr>
+        <w:ind w:hanging="360" w:left="1440"/>
+        <w:rPr/>
+      </w:pPr>
+      <w:r>
+        <w:rPr/>
+        <w:t>endpoint: {base_uri}/api/</w:t>
+      </w:r>
+      <w:r>
+        <w:rPr/>
+        <w:t>statsgroups/{sg_id}/</w:t>
+      </w:r>
+      <w:r>
+        <w:rPr/>
+        <w:t>games/{</w:t>
+      </w:r>
+      <w:r>
+        <w:rPr/>
+        <w:t>game_</w:t>
+      </w:r>
+      <w:r>
+        <w:rPr/>
+        <w:t>id}</w:t>
+      </w:r>
+    </w:p>
+    <w:p>
+      <w:pPr>
+        <w:pStyle w:val="normal1"/>
+        <w:numPr>
+          <w:ilvl w:val="1"/>
+          <w:numId w:val="1"/>
+        </w:numPr>
+        <w:ind w:hanging="360" w:left="1440"/>
+        <w:rPr/>
+      </w:pPr>
+      <w:r>
+        <w:rPr/>
+        <w:t xml:space="preserve">description: </w:t>
+      </w:r>
+    </w:p>
+    <w:p>
+      <w:pPr>
+        <w:pStyle w:val="normal1"/>
+        <w:numPr>
+          <w:ilvl w:val="1"/>
+          <w:numId w:val="1"/>
+        </w:numPr>
+        <w:ind w:hanging="360" w:left="1440"/>
+        <w:rPr/>
+      </w:pPr>
+      <w:r>
+        <w:rPr/>
+        <w:t xml:space="preserve">parameters: </w:t>
+      </w:r>
+    </w:p>
+    <w:p>
+      <w:pPr>
+        <w:pStyle w:val="normal1"/>
+        <w:numPr>
+          <w:ilvl w:val="2"/>
+          <w:numId w:val="1"/>
+        </w:numPr>
+        <w:ind w:hanging="360" w:left="2160"/>
+        <w:rPr/>
+      </w:pPr>
+      <w:r>
+        <w:rPr/>
+        <w:t>sg_</w:t>
+      </w:r>
+      <w:r>
+        <w:rPr/>
+        <w:t>id</w:t>
+      </w:r>
+    </w:p>
+    <w:p>
+      <w:pPr>
+        <w:pStyle w:val="normal1"/>
+        <w:numPr>
+          <w:ilvl w:val="3"/>
+          <w:numId w:val="1"/>
+        </w:numPr>
+        <w:ind w:hanging="360" w:left="2880"/>
+        <w:rPr>
+          <w:color w:val="FF0000"/>
+        </w:rPr>
+      </w:pPr>
+      <w:r>
+        <w:rPr>
+          <w:color w:val="FF0000"/>
+        </w:rPr>
+        <w:t>Required</w:t>
+      </w:r>
+    </w:p>
+    <w:p>
+      <w:pPr>
+        <w:pStyle w:val="normal1"/>
+        <w:widowControl/>
+        <w:numPr>
+          <w:ilvl w:val="3"/>
+          <w:numId w:val="1"/>
+        </w:numPr>
+        <w:suppressAutoHyphens w:val="true"/>
+        <w:bidi w:val="0"/>
+        <w:spacing w:lineRule="auto" w:line="276" w:before="0" w:after="0"/>
+        <w:ind w:hanging="360" w:left="2880" w:right="0"/>
+        <w:jc w:val="left"/>
+        <w:rPr/>
+      </w:pPr>
+      <w:r>
+        <w:rPr/>
+        <w:t xml:space="preserve">ID of the </w:t>
+      </w:r>
+      <w:r>
+        <w:rPr/>
+        <w:t>StatsGroup to remove Game from</w:t>
+      </w:r>
+    </w:p>
+    <w:p>
+      <w:pPr>
+        <w:pStyle w:val="normal1"/>
+        <w:numPr>
+          <w:ilvl w:val="2"/>
+          <w:numId w:val="1"/>
+        </w:numPr>
+        <w:ind w:hanging="360" w:left="2160"/>
+        <w:rPr/>
+      </w:pPr>
+      <w:r>
+        <w:rPr/>
+        <w:t>game_</w:t>
+      </w:r>
+      <w:r>
+        <w:rPr/>
+        <w:t>id</w:t>
+      </w:r>
+    </w:p>
+    <w:p>
+      <w:pPr>
+        <w:pStyle w:val="normal1"/>
+        <w:numPr>
+          <w:ilvl w:val="3"/>
+          <w:numId w:val="1"/>
+        </w:numPr>
+        <w:ind w:hanging="360" w:left="2880"/>
+        <w:rPr>
+          <w:color w:val="FF0000"/>
+        </w:rPr>
+      </w:pPr>
+      <w:r>
+        <w:rPr>
+          <w:color w:val="FF0000"/>
+        </w:rPr>
+        <w:t>Required</w:t>
+      </w:r>
+    </w:p>
+    <w:p>
+      <w:pPr>
+        <w:pStyle w:val="normal1"/>
+        <w:widowControl/>
+        <w:numPr>
+          <w:ilvl w:val="3"/>
+          <w:numId w:val="1"/>
+        </w:numPr>
+        <w:suppressAutoHyphens w:val="true"/>
+        <w:bidi w:val="0"/>
+        <w:spacing w:lineRule="auto" w:line="276" w:before="0" w:after="0"/>
+        <w:ind w:hanging="360" w:left="2880" w:right="0"/>
+        <w:jc w:val="left"/>
+        <w:rPr/>
+      </w:pPr>
+      <w:r>
+        <w:rPr/>
+        <w:t xml:space="preserve">ID of the </w:t>
+      </w:r>
+      <w:r>
+        <w:rPr/>
+        <w:t>Game to be removed</w:t>
       </w:r>
     </w:p>
     <w:p>
@@ -28160,14 +28693,7 @@
           <w:b/>
           <w:bCs/>
         </w:rPr>
-        <w:t>tru</w:t>
-      </w:r>
-      <w:r>
-        <w:rPr>
-          <w:b/>
-          <w:bCs/>
-        </w:rPr>
-        <w:t>e</w:t>
+        <w:t>true</w:t>
       </w:r>
     </w:p>
     <w:p>

</xml_diff>

<commit_message>
added passing integration for get all games of statsgroup endpoint
</commit_message>
<xml_diff>
--- a/docs/QView API Documentation.docx
+++ b/docs/QView API Documentation.docx
@@ -16,7 +16,7 @@
       </w:r>
       <w:r>
         <w:rPr/>
-        <w:t>2</w:t>
+        <w:t>3</w:t>
       </w:r>
       <w:r>
         <w:rPr/>
@@ -12008,7 +12008,11 @@
       </w:pPr>
       <w:r>
         <w:rPr/>
-        <w:t>POST/Create Game</w:t>
+        <w:t xml:space="preserve">GET Games of </w:t>
+      </w:r>
+      <w:r>
+        <w:rPr/>
+        <w:t>StatsGroup</w:t>
       </w:r>
     </w:p>
     <w:p>
@@ -12045,22 +12049,30 @@
       </w:pPr>
       <w:r>
         <w:rPr/>
-        <w:t>HTTP method: ‘POST’</w:t>
-      </w:r>
-    </w:p>
-    <w:p>
-      <w:pPr>
-        <w:pStyle w:val="normal1"/>
-        <w:numPr>
-          <w:ilvl w:val="1"/>
-          <w:numId w:val="1"/>
-        </w:numPr>
-        <w:ind w:hanging="360" w:left="1440"/>
-        <w:rPr/>
-      </w:pPr>
-      <w:r>
-        <w:rPr/>
-        <w:t>endpoint: {base_uri}/api/games</w:t>
+        <w:t>HTTP method: ‘GET’</w:t>
+      </w:r>
+    </w:p>
+    <w:p>
+      <w:pPr>
+        <w:pStyle w:val="normal1"/>
+        <w:numPr>
+          <w:ilvl w:val="1"/>
+          <w:numId w:val="1"/>
+        </w:numPr>
+        <w:ind w:hanging="360" w:left="1440"/>
+        <w:rPr/>
+      </w:pPr>
+      <w:r>
+        <w:rPr/>
+        <w:t>endpoint: {base_uri}/api/</w:t>
+      </w:r>
+      <w:r>
+        <w:rPr/>
+        <w:t>statsgroups</w:t>
+      </w:r>
+      <w:r>
+        <w:rPr/>
+        <w:t>/{id}/games?page={page_num}&amp;page_size={num_of_rows}</w:t>
       </w:r>
     </w:p>
     <w:p>
@@ -12090,22 +12102,173 @@
       </w:pPr>
       <w:r>
         <w:rPr/>
-        <w:t xml:space="preserve">body: </w:t>
-      </w:r>
-    </w:p>
-    <w:p>
-      <w:pPr>
-        <w:pStyle w:val="normal1"/>
-        <w:numPr>
-          <w:ilvl w:val="1"/>
-          <w:numId w:val="1"/>
-        </w:numPr>
-        <w:ind w:hanging="360" w:left="1440"/>
-        <w:rPr/>
-      </w:pPr>
-      <w:r>
-        <w:rPr/>
-        <w:t xml:space="preserve">parameters: </w:t>
+        <w:t>parameters:</w:t>
+      </w:r>
+    </w:p>
+    <w:p>
+      <w:pPr>
+        <w:pStyle w:val="normal1"/>
+        <w:numPr>
+          <w:ilvl w:val="2"/>
+          <w:numId w:val="1"/>
+        </w:numPr>
+        <w:ind w:hanging="360" w:left="2160"/>
+        <w:rPr/>
+      </w:pPr>
+      <w:r>
+        <w:rPr/>
+        <w:t>id</w:t>
+      </w:r>
+    </w:p>
+    <w:p>
+      <w:pPr>
+        <w:pStyle w:val="normal1"/>
+        <w:numPr>
+          <w:ilvl w:val="3"/>
+          <w:numId w:val="1"/>
+        </w:numPr>
+        <w:ind w:hanging="360" w:left="2880"/>
+        <w:rPr>
+          <w:color w:val="FF0000"/>
+        </w:rPr>
+      </w:pPr>
+      <w:r>
+        <w:rPr>
+          <w:color w:val="FF0000"/>
+        </w:rPr>
+        <w:t>Required</w:t>
+      </w:r>
+    </w:p>
+    <w:p>
+      <w:pPr>
+        <w:pStyle w:val="normal1"/>
+        <w:numPr>
+          <w:ilvl w:val="3"/>
+          <w:numId w:val="1"/>
+        </w:numPr>
+        <w:ind w:hanging="360" w:left="2880"/>
+        <w:rPr/>
+      </w:pPr>
+      <w:r>
+        <w:rPr/>
+        <w:t xml:space="preserve">ID of the </w:t>
+      </w:r>
+      <w:r>
+        <w:rPr/>
+        <w:t>StatsGroup</w:t>
+      </w:r>
+    </w:p>
+    <w:p>
+      <w:pPr>
+        <w:pStyle w:val="normal1"/>
+        <w:numPr>
+          <w:ilvl w:val="2"/>
+          <w:numId w:val="1"/>
+        </w:numPr>
+        <w:ind w:hanging="360" w:left="2160"/>
+        <w:rPr/>
+      </w:pPr>
+      <w:r>
+        <w:rPr/>
+        <w:t>page={page_num}</w:t>
+      </w:r>
+    </w:p>
+    <w:p>
+      <w:pPr>
+        <w:pStyle w:val="normal1"/>
+        <w:numPr>
+          <w:ilvl w:val="3"/>
+          <w:numId w:val="1"/>
+        </w:numPr>
+        <w:ind w:hanging="360" w:left="2880"/>
+        <w:rPr>
+          <w:color w:val="FF0000"/>
+        </w:rPr>
+      </w:pPr>
+      <w:r>
+        <w:rPr>
+          <w:color w:val="FF0000"/>
+        </w:rPr>
+        <w:t>Required</w:t>
+      </w:r>
+    </w:p>
+    <w:p>
+      <w:pPr>
+        <w:pStyle w:val="normal1"/>
+        <w:numPr>
+          <w:ilvl w:val="3"/>
+          <w:numId w:val="1"/>
+        </w:numPr>
+        <w:ind w:hanging="360" w:left="2880"/>
+        <w:rPr/>
+      </w:pPr>
+      <w:r>
+        <w:rPr/>
+        <w:t>Defines which page to return</w:t>
+      </w:r>
+    </w:p>
+    <w:p>
+      <w:pPr>
+        <w:pStyle w:val="normal1"/>
+        <w:numPr>
+          <w:ilvl w:val="3"/>
+          <w:numId w:val="1"/>
+        </w:numPr>
+        <w:ind w:hanging="360" w:left="2880"/>
+        <w:rPr/>
+      </w:pPr>
+      <w:r>
+        <w:rPr/>
+        <w:t>First page = 0 (zero)</w:t>
+      </w:r>
+    </w:p>
+    <w:p>
+      <w:pPr>
+        <w:pStyle w:val="normal1"/>
+        <w:numPr>
+          <w:ilvl w:val="2"/>
+          <w:numId w:val="1"/>
+        </w:numPr>
+        <w:ind w:hanging="360" w:left="2160"/>
+        <w:rPr/>
+      </w:pPr>
+      <w:r>
+        <w:rPr/>
+        <w:t>page_size={num_of_rows}</w:t>
+      </w:r>
+    </w:p>
+    <w:p>
+      <w:pPr>
+        <w:pStyle w:val="normal1"/>
+        <w:numPr>
+          <w:ilvl w:val="3"/>
+          <w:numId w:val="1"/>
+        </w:numPr>
+        <w:ind w:hanging="360" w:left="2880"/>
+        <w:rPr>
+          <w:color w:val="FF0000"/>
+        </w:rPr>
+      </w:pPr>
+      <w:r>
+        <w:rPr>
+          <w:color w:val="FF0000"/>
+        </w:rPr>
+        <w:t>Required</w:t>
+      </w:r>
+    </w:p>
+    <w:p>
+      <w:pPr>
+        <w:pStyle w:val="normal1"/>
+        <w:numPr>
+          <w:ilvl w:val="3"/>
+          <w:numId w:val="1"/>
+        </w:numPr>
+        <w:ind w:hanging="360" w:left="2880"/>
+        <w:rPr/>
+      </w:pPr>
+      <w:r>
+        <w:rPr/>
+        <w:t>Defines how many rows to return for the selected page</w:t>
       </w:r>
     </w:p>
     <w:p>
@@ -12140,7 +12303,7 @@
       </w:pPr>
       <w:r>
         <w:rPr/>
-        <w:t>the created Game</w:t>
+        <w:t>an array of Games</w:t>
       </w:r>
     </w:p>
     <w:p>
@@ -12155,19 +12318,7 @@
       </w:pPr>
       <w:r>
         <w:rPr/>
-        <w:t>POST/</w:t>
-      </w:r>
-      <w:r>
-        <w:rPr/>
-        <w:t>Add</w:t>
-      </w:r>
-      <w:r>
-        <w:rPr/>
-        <w:t xml:space="preserve"> Game </w:t>
-      </w:r>
-      <w:r>
-        <w:rPr/>
-        <w:t>to StatsGroup</w:t>
+        <w:t>POST/Create Game</w:t>
       </w:r>
     </w:p>
     <w:p>
@@ -12189,14 +12340,154 @@
           <w:b/>
           <w:bCs/>
         </w:rPr>
-        <w:t>tru</w:t>
+        <w:t>true</w:t>
+      </w:r>
+    </w:p>
+    <w:p>
+      <w:pPr>
+        <w:pStyle w:val="normal1"/>
+        <w:numPr>
+          <w:ilvl w:val="1"/>
+          <w:numId w:val="1"/>
+        </w:numPr>
+        <w:ind w:hanging="360" w:left="1440"/>
+        <w:rPr/>
+      </w:pPr>
+      <w:r>
+        <w:rPr/>
+        <w:t>HTTP method: ‘POST’</w:t>
+      </w:r>
+    </w:p>
+    <w:p>
+      <w:pPr>
+        <w:pStyle w:val="normal1"/>
+        <w:numPr>
+          <w:ilvl w:val="1"/>
+          <w:numId w:val="1"/>
+        </w:numPr>
+        <w:ind w:hanging="360" w:left="1440"/>
+        <w:rPr/>
+      </w:pPr>
+      <w:r>
+        <w:rPr/>
+        <w:t>endpoint: {base_uri}/api/games</w:t>
+      </w:r>
+    </w:p>
+    <w:p>
+      <w:pPr>
+        <w:pStyle w:val="normal1"/>
+        <w:numPr>
+          <w:ilvl w:val="1"/>
+          <w:numId w:val="1"/>
+        </w:numPr>
+        <w:ind w:hanging="360" w:left="1440"/>
+        <w:rPr/>
+      </w:pPr>
+      <w:r>
+        <w:rPr/>
+        <w:t xml:space="preserve">description: </w:t>
+      </w:r>
+    </w:p>
+    <w:p>
+      <w:pPr>
+        <w:pStyle w:val="normal1"/>
+        <w:numPr>
+          <w:ilvl w:val="1"/>
+          <w:numId w:val="1"/>
+        </w:numPr>
+        <w:ind w:hanging="360" w:left="1440"/>
+        <w:rPr/>
+      </w:pPr>
+      <w:r>
+        <w:rPr/>
+        <w:t xml:space="preserve">body: </w:t>
+      </w:r>
+    </w:p>
+    <w:p>
+      <w:pPr>
+        <w:pStyle w:val="normal1"/>
+        <w:numPr>
+          <w:ilvl w:val="1"/>
+          <w:numId w:val="1"/>
+        </w:numPr>
+        <w:ind w:hanging="360" w:left="1440"/>
+        <w:rPr/>
+      </w:pPr>
+      <w:r>
+        <w:rPr/>
+        <w:t xml:space="preserve">parameters: </w:t>
+      </w:r>
+    </w:p>
+    <w:p>
+      <w:pPr>
+        <w:pStyle w:val="normal1"/>
+        <w:numPr>
+          <w:ilvl w:val="1"/>
+          <w:numId w:val="1"/>
+        </w:numPr>
+        <w:ind w:hanging="360" w:left="1440"/>
+        <w:rPr/>
+      </w:pPr>
+      <w:r>
+        <w:rPr/>
+        <w:t xml:space="preserve">returns: </w:t>
+      </w:r>
+    </w:p>
+    <w:p>
+      <w:pPr>
+        <w:pStyle w:val="normal1"/>
+        <w:widowControl/>
+        <w:numPr>
+          <w:ilvl w:val="2"/>
+          <w:numId w:val="1"/>
+        </w:numPr>
+        <w:suppressAutoHyphens w:val="true"/>
+        <w:bidi w:val="0"/>
+        <w:spacing w:lineRule="auto" w:line="276" w:before="0" w:after="0"/>
+        <w:ind w:hanging="360" w:left="2160" w:right="0"/>
+        <w:jc w:val="left"/>
+        <w:rPr/>
+      </w:pPr>
+      <w:r>
+        <w:rPr/>
+        <w:t>the created Game</w:t>
+      </w:r>
+    </w:p>
+    <w:p>
+      <w:pPr>
+        <w:pStyle w:val="normal1"/>
+        <w:numPr>
+          <w:ilvl w:val="0"/>
+          <w:numId w:val="1"/>
+        </w:numPr>
+        <w:ind w:hanging="360" w:left="720"/>
+        <w:rPr/>
+      </w:pPr>
+      <w:r>
+        <w:rPr/>
+        <w:t>POST/Add Game to StatsGroup</w:t>
+      </w:r>
+    </w:p>
+    <w:p>
+      <w:pPr>
+        <w:pStyle w:val="normal1"/>
+        <w:numPr>
+          <w:ilvl w:val="1"/>
+          <w:numId w:val="1"/>
+        </w:numPr>
+        <w:ind w:hanging="360" w:left="1440"/>
+        <w:rPr/>
+      </w:pPr>
+      <w:r>
+        <w:rPr/>
+        <w:t xml:space="preserve">built_including_tests: </w:t>
       </w:r>
       <w:r>
         <w:rPr>
           <w:b/>
           <w:bCs/>
         </w:rPr>
-        <w:t>e</w:t>
+        <w:t>true</w:t>
       </w:r>
     </w:p>
     <w:p>
@@ -12226,15 +12517,7 @@
       </w:pPr>
       <w:r>
         <w:rPr/>
-        <w:t>endpoint: {base_uri}/api/</w:t>
-      </w:r>
-      <w:r>
-        <w:rPr/>
-        <w:t>statsgroups/{sg_id}/</w:t>
-      </w:r>
-      <w:r>
-        <w:rPr/>
-        <w:t>games</w:t>
+        <w:t>endpoint: {base_uri}/api/statsgroups/{sg_id}/games</w:t>
       </w:r>
     </w:p>
     <w:p>
@@ -12294,11 +12577,7 @@
       </w:pPr>
       <w:r>
         <w:rPr/>
-        <w:t>sg_</w:t>
-      </w:r>
-      <w:r>
-        <w:rPr/>
-        <w:t>id</w:t>
+        <w:t>sg_id</w:t>
       </w:r>
     </w:p>
     <w:p>
@@ -12337,11 +12616,7 @@
       </w:pPr>
       <w:r>
         <w:rPr/>
-        <w:t xml:space="preserve">ID of the </w:t>
-      </w:r>
-      <w:r>
-        <w:rPr/>
-        <w:t>StatsGroup to add Game to</w:t>
+        <w:t>ID of the StatsGroup to add Game to</w:t>
       </w:r>
     </w:p>
     <w:p>
@@ -12756,23 +13031,7 @@
       </w:pPr>
       <w:r>
         <w:rPr/>
-        <w:t>DELETE/</w:t>
-      </w:r>
-      <w:r>
-        <w:rPr/>
-        <w:t>Remove</w:t>
-      </w:r>
-      <w:r>
-        <w:rPr/>
-        <w:t xml:space="preserve"> Game </w:t>
-      </w:r>
-      <w:r>
-        <w:rPr/>
-        <w:t>from StatsGroup</w:t>
-      </w:r>
-      <w:r>
-        <w:rPr/>
-        <w:t xml:space="preserve"> (by ID)</w:t>
+        <w:t>DELETE/Remove Game from StatsGroup (by ID)</w:t>
       </w:r>
     </w:p>
     <w:p>
@@ -12794,14 +13053,7 @@
           <w:b/>
           <w:bCs/>
         </w:rPr>
-        <w:t>fals</w:t>
-      </w:r>
-      <w:r>
-        <w:rPr>
-          <w:b/>
-          <w:bCs/>
-        </w:rPr>
-        <w:t>e</w:t>
+        <w:t>false</w:t>
       </w:r>
     </w:p>
     <w:p>
@@ -12831,23 +13083,7 @@
       </w:pPr>
       <w:r>
         <w:rPr/>
-        <w:t>endpoint: {base_uri}/api/</w:t>
-      </w:r>
-      <w:r>
-        <w:rPr/>
-        <w:t>statsgroups/{sg_id}/</w:t>
-      </w:r>
-      <w:r>
-        <w:rPr/>
-        <w:t>games/{</w:t>
-      </w:r>
-      <w:r>
-        <w:rPr/>
-        <w:t>game_</w:t>
-      </w:r>
-      <w:r>
-        <w:rPr/>
-        <w:t>id}</w:t>
+        <w:t>endpoint: {base_uri}/api/statsgroups/{sg_id}/games/{game_id}</w:t>
       </w:r>
     </w:p>
     <w:p>
@@ -12892,11 +13128,7 @@
       </w:pPr>
       <w:r>
         <w:rPr/>
-        <w:t>sg_</w:t>
-      </w:r>
-      <w:r>
-        <w:rPr/>
-        <w:t>id</w:t>
+        <w:t>sg_id</w:t>
       </w:r>
     </w:p>
     <w:p>
@@ -12935,11 +13167,7 @@
       </w:pPr>
       <w:r>
         <w:rPr/>
-        <w:t xml:space="preserve">ID of the </w:t>
-      </w:r>
-      <w:r>
-        <w:rPr/>
-        <w:t>StatsGroup to remove Game from</w:t>
+        <w:t>ID of the StatsGroup to remove Game from</w:t>
       </w:r>
     </w:p>
     <w:p>
@@ -12954,11 +13182,7 @@
       </w:pPr>
       <w:r>
         <w:rPr/>
-        <w:t>game_</w:t>
-      </w:r>
-      <w:r>
-        <w:rPr/>
-        <w:t>id</w:t>
+        <w:t>game_id</w:t>
       </w:r>
     </w:p>
     <w:p>
@@ -12997,11 +13221,7 @@
       </w:pPr>
       <w:r>
         <w:rPr/>
-        <w:t xml:space="preserve">ID of the </w:t>
-      </w:r>
-      <w:r>
-        <w:rPr/>
-        <w:t>Game to be removed</w:t>
+        <w:t>ID of the Game to be removed</w:t>
       </w:r>
     </w:p>
     <w:p>

</xml_diff>

<commit_message>
added passing integration test for remove game from statsgroup endpoint
</commit_message>
<xml_diff>
--- a/docs/QView API Documentation.docx
+++ b/docs/QView API Documentation.docx
@@ -16,7 +16,7 @@
       </w:r>
       <w:r>
         <w:rPr/>
-        <w:t>3</w:t>
+        <w:t>4</w:t>
       </w:r>
       <w:r>
         <w:rPr/>
@@ -12008,11 +12008,7 @@
       </w:pPr>
       <w:r>
         <w:rPr/>
-        <w:t xml:space="preserve">GET Games of </w:t>
-      </w:r>
-      <w:r>
-        <w:rPr/>
-        <w:t>StatsGroup</w:t>
+        <w:t>GET Games of StatsGroup</w:t>
       </w:r>
     </w:p>
     <w:p>
@@ -12064,15 +12060,7 @@
       </w:pPr>
       <w:r>
         <w:rPr/>
-        <w:t>endpoint: {base_uri}/api/</w:t>
-      </w:r>
-      <w:r>
-        <w:rPr/>
-        <w:t>statsgroups</w:t>
-      </w:r>
-      <w:r>
-        <w:rPr/>
-        <w:t>/{id}/games?page={page_num}&amp;page_size={num_of_rows}</w:t>
+        <w:t>endpoint: {base_uri}/api/statsgroups/{id}/games?page={page_num}&amp;page_size={num_of_rows}</w:t>
       </w:r>
     </w:p>
     <w:p>
@@ -12151,11 +12139,7 @@
       </w:pPr>
       <w:r>
         <w:rPr/>
-        <w:t xml:space="preserve">ID of the </w:t>
-      </w:r>
-      <w:r>
-        <w:rPr/>
-        <w:t>StatsGroup</w:t>
+        <w:t>ID of the StatsGroup</w:t>
       </w:r>
     </w:p>
     <w:p>
@@ -13053,7 +13037,14 @@
           <w:b/>
           <w:bCs/>
         </w:rPr>
-        <w:t>false</w:t>
+        <w:t>tru</w:t>
+      </w:r>
+      <w:r>
+        <w:rPr>
+          <w:b/>
+          <w:bCs/>
+        </w:rPr>
+        <w:t>e</w:t>
       </w:r>
     </w:p>
     <w:p>

</xml_diff>

<commit_message>
added passing integration test for get all statsgroups of game endpoint
</commit_message>
<xml_diff>
--- a/docs/QView API Documentation.docx
+++ b/docs/QView API Documentation.docx
@@ -16,7 +16,7 @@
       </w:r>
       <w:r>
         <w:rPr/>
-        <w:t>4</w:t>
+        <w:t>5</w:t>
       </w:r>
       <w:r>
         <w:rPr/>
@@ -13037,14 +13037,7 @@
           <w:b/>
           <w:bCs/>
         </w:rPr>
-        <w:t>tru</w:t>
-      </w:r>
-      <w:r>
-        <w:rPr>
-          <w:b/>
-          <w:bCs/>
-        </w:rPr>
-        <w:t>e</w:t>
+        <w:t>true</w:t>
       </w:r>
     </w:p>
     <w:p>
@@ -28206,7 +28199,11 @@
       </w:pPr>
       <w:r>
         <w:rPr/>
-        <w:t>GET StatsGroups of Tournament</w:t>
+        <w:t xml:space="preserve">GET StatsGroups of </w:t>
+      </w:r>
+      <w:r>
+        <w:rPr/>
+        <w:t>Game</w:t>
       </w:r>
     </w:p>
     <w:p>
@@ -28228,7 +28225,14 @@
           <w:b/>
           <w:bCs/>
         </w:rPr>
-        <w:t>false</w:t>
+        <w:t>tru</w:t>
+      </w:r>
+      <w:r>
+        <w:rPr>
+          <w:b/>
+          <w:bCs/>
+        </w:rPr>
+        <w:t>e</w:t>
       </w:r>
     </w:p>
     <w:p>
@@ -28258,7 +28262,15 @@
       </w:pPr>
       <w:r>
         <w:rPr/>
-        <w:t>endpoint: {base_uri}/api/tournaments/{id}/statsgroups?page={page_num}&amp;page_size={num_of_rows}</w:t>
+        <w:t>endpoint: {base_uri}/api/</w:t>
+      </w:r>
+      <w:r>
+        <w:rPr/>
+        <w:t>games</w:t>
+      </w:r>
+      <w:r>
+        <w:rPr/>
+        <w:t>/{id}/statsgroups?page={page_num}&amp;page_size={num_of_rows}</w:t>
       </w:r>
     </w:p>
     <w:p>
@@ -28337,7 +28349,11 @@
       </w:pPr>
       <w:r>
         <w:rPr/>
-        <w:t>ID of the Tournament the StatsGroups belong to</w:t>
+        <w:t xml:space="preserve">ID of the </w:t>
+      </w:r>
+      <w:r>
+        <w:rPr/>
+        <w:t>Game</w:t>
       </w:r>
     </w:p>
     <w:p>

</xml_diff>

<commit_message>
added passing integration test for get all teams where user is coach endpoint
</commit_message>
<xml_diff>
--- a/docs/QView API Documentation.docx
+++ b/docs/QView API Documentation.docx
@@ -16,11 +16,27 @@
       </w:r>
       <w:r>
         <w:rPr/>
-        <w:t>5</w:t>
-      </w:r>
-      <w:r>
-        <w:rPr/>
-        <w:t>_2026.01.31)</w:t>
+        <w:t>6</w:t>
+      </w:r>
+      <w:r>
+        <w:rPr/>
+        <w:t>_2026.0</w:t>
+      </w:r>
+      <w:r>
+        <w:rPr/>
+        <w:t>2</w:t>
+      </w:r>
+      <w:r>
+        <w:rPr/>
+        <w:t>.</w:t>
+      </w:r>
+      <w:r>
+        <w:rPr/>
+        <w:t>01</w:t>
+      </w:r>
+      <w:r>
+        <w:rPr/>
+        <w:t>)</w:t>
       </w:r>
     </w:p>
     <w:p>
@@ -28199,11 +28215,7 @@
       </w:pPr>
       <w:r>
         <w:rPr/>
-        <w:t xml:space="preserve">GET StatsGroups of </w:t>
-      </w:r>
-      <w:r>
-        <w:rPr/>
-        <w:t>Game</w:t>
+        <w:t>GET StatsGroups of Game</w:t>
       </w:r>
     </w:p>
     <w:p>
@@ -28225,14 +28237,7 @@
           <w:b/>
           <w:bCs/>
         </w:rPr>
-        <w:t>tru</w:t>
-      </w:r>
-      <w:r>
-        <w:rPr>
-          <w:b/>
-          <w:bCs/>
-        </w:rPr>
-        <w:t>e</w:t>
+        <w:t>true</w:t>
       </w:r>
     </w:p>
     <w:p>
@@ -28262,15 +28267,7 @@
       </w:pPr>
       <w:r>
         <w:rPr/>
-        <w:t>endpoint: {base_uri}/api/</w:t>
-      </w:r>
-      <w:r>
-        <w:rPr/>
-        <w:t>games</w:t>
-      </w:r>
-      <w:r>
-        <w:rPr/>
-        <w:t>/{id}/statsgroups?page={page_num}&amp;page_size={num_of_rows}</w:t>
+        <w:t>endpoint: {base_uri}/api/games/{id}/statsgroups?page={page_num}&amp;page_size={num_of_rows}</w:t>
       </w:r>
     </w:p>
     <w:p>
@@ -28349,11 +28346,7 @@
       </w:pPr>
       <w:r>
         <w:rPr/>
-        <w:t xml:space="preserve">ID of the </w:t>
-      </w:r>
-      <w:r>
-        <w:rPr/>
-        <w:t>Game</w:t>
+        <w:t>ID of the Game</w:t>
       </w:r>
     </w:p>
     <w:p>
@@ -29506,7 +29499,14 @@
           <w:b/>
           <w:bCs/>
         </w:rPr>
-        <w:t>false</w:t>
+        <w:t>tru</w:t>
+      </w:r>
+      <w:r>
+        <w:rPr>
+          <w:b/>
+          <w:bCs/>
+        </w:rPr>
+        <w:t>e</w:t>
       </w:r>
     </w:p>
     <w:p>

</xml_diff>

<commit_message>
added passing integration test for get all teams of quizzer endpoint
</commit_message>
<xml_diff>
--- a/docs/QView API Documentation.docx
+++ b/docs/QView API Documentation.docx
@@ -16,27 +16,11 @@
       </w:r>
       <w:r>
         <w:rPr/>
-        <w:t>6</w:t>
-      </w:r>
-      <w:r>
-        <w:rPr/>
-        <w:t>_2026.0</w:t>
-      </w:r>
-      <w:r>
-        <w:rPr/>
-        <w:t>2</w:t>
-      </w:r>
-      <w:r>
-        <w:rPr/>
-        <w:t>.</w:t>
-      </w:r>
-      <w:r>
-        <w:rPr/>
-        <w:t>01</w:t>
-      </w:r>
-      <w:r>
-        <w:rPr/>
-        <w:t>)</w:t>
+        <w:t>7</w:t>
+      </w:r>
+      <w:r>
+        <w:rPr/>
+        <w:t>_2026.02.01)</w:t>
       </w:r>
     </w:p>
     <w:p>
@@ -29499,14 +29483,7 @@
           <w:b/>
           <w:bCs/>
         </w:rPr>
-        <w:t>tru</w:t>
-      </w:r>
-      <w:r>
-        <w:rPr>
-          <w:b/>
-          <w:bCs/>
-        </w:rPr>
-        <w:t>e</w:t>
+        <w:t>true</w:t>
       </w:r>
     </w:p>
     <w:p>
@@ -29785,7 +29762,14 @@
           <w:b/>
           <w:bCs/>
         </w:rPr>
-        <w:t>false</w:t>
+        <w:t>tru</w:t>
+      </w:r>
+      <w:r>
+        <w:rPr>
+          <w:b/>
+          <w:bCs/>
+        </w:rPr>
+        <w:t>e</w:t>
       </w:r>
     </w:p>
     <w:p>

</xml_diff>

<commit_message>
added passing integration test for create Roster endpoint
</commit_message>
<xml_diff>
--- a/docs/QView API Documentation.docx
+++ b/docs/QView API Documentation.docx
@@ -16,7 +16,7 @@
       </w:r>
       <w:r>
         <w:rPr/>
-        <w:t>7</w:t>
+        <w:t>8</w:t>
       </w:r>
       <w:r>
         <w:rPr/>
@@ -25712,7 +25712,14 @@
           <w:b/>
           <w:bCs/>
         </w:rPr>
-        <w:t>false</w:t>
+        <w:t>tru</w:t>
+      </w:r>
+      <w:r>
+        <w:rPr>
+          <w:b/>
+          <w:bCs/>
+        </w:rPr>
+        <w:t>e</w:t>
       </w:r>
     </w:p>
     <w:p>
@@ -29762,14 +29769,7 @@
           <w:b/>
           <w:bCs/>
         </w:rPr>
-        <w:t>tru</w:t>
-      </w:r>
-      <w:r>
-        <w:rPr>
-          <w:b/>
-          <w:bCs/>
-        </w:rPr>
-        <w:t>e</w:t>
+        <w:t>true</w:t>
       </w:r>
     </w:p>
     <w:p>

</xml_diff>

<commit_message>
added passing integration test for get all Rosters endpoint
</commit_message>
<xml_diff>
--- a/docs/QView API Documentation.docx
+++ b/docs/QView API Documentation.docx
@@ -16,7 +16,7 @@
       </w:r>
       <w:r>
         <w:rPr/>
-        <w:t>8</w:t>
+        <w:t>9</w:t>
       </w:r>
       <w:r>
         <w:rPr/>
@@ -24758,7 +24758,14 @@
           <w:b/>
           <w:bCs/>
         </w:rPr>
-        <w:t>false</w:t>
+        <w:t>tru</w:t>
+      </w:r>
+      <w:r>
+        <w:rPr>
+          <w:b/>
+          <w:bCs/>
+        </w:rPr>
+        <w:t>e</w:t>
       </w:r>
     </w:p>
     <w:p>
@@ -25712,14 +25719,7 @@
           <w:b/>
           <w:bCs/>
         </w:rPr>
-        <w:t>tru</w:t>
-      </w:r>
-      <w:r>
-        <w:rPr>
-          <w:b/>
-          <w:bCs/>
-        </w:rPr>
-        <w:t>e</w:t>
+        <w:t>true</w:t>
       </w:r>
     </w:p>
     <w:p>

</xml_diff>

<commit_message>
added passing integration test for update Roster endpoint
</commit_message>
<xml_diff>
--- a/docs/QView API Documentation.docx
+++ b/docs/QView API Documentation.docx
@@ -12,11 +12,11 @@
       <w:bookmarkEnd w:id="0"/>
       <w:r>
         <w:rPr/>
-        <w:t>QView API Documentation (v</w:t>
-      </w:r>
-      <w:r>
-        <w:rPr/>
-        <w:t>80</w:t>
+        <w:t>QView API Documentation (v8</w:t>
+      </w:r>
+      <w:r>
+        <w:rPr/>
+        <w:t>1</w:t>
       </w:r>
       <w:r>
         <w:rPr/>
@@ -24983,14 +24983,7 @@
           <w:b/>
           <w:bCs/>
         </w:rPr>
-        <w:t>tru</w:t>
-      </w:r>
-      <w:r>
-        <w:rPr>
-          <w:b/>
-          <w:bCs/>
-        </w:rPr>
-        <w:t>e</w:t>
+        <w:t>true</w:t>
       </w:r>
     </w:p>
     <w:p>
@@ -25866,7 +25859,14 @@
           <w:b/>
           <w:bCs/>
         </w:rPr>
-        <w:t>false</w:t>
+        <w:t>tru</w:t>
+      </w:r>
+      <w:r>
+        <w:rPr>
+          <w:b/>
+          <w:bCs/>
+        </w:rPr>
+        <w:t>e</w:t>
       </w:r>
     </w:p>
     <w:p>

</xml_diff>

<commit_message>
added passing integration test for delete Roster endpoint
</commit_message>
<xml_diff>
--- a/docs/QView API Documentation.docx
+++ b/docs/QView API Documentation.docx
@@ -16,7 +16,7 @@
       </w:r>
       <w:r>
         <w:rPr/>
-        <w:t>1</w:t>
+        <w:t>2</w:t>
       </w:r>
       <w:r>
         <w:rPr/>
@@ -25859,14 +25859,7 @@
           <w:b/>
           <w:bCs/>
         </w:rPr>
-        <w:t>tru</w:t>
-      </w:r>
-      <w:r>
-        <w:rPr>
-          <w:b/>
-          <w:bCs/>
-        </w:rPr>
-        <w:t>e</w:t>
+        <w:t>true</w:t>
       </w:r>
     </w:p>
     <w:p>
@@ -26097,7 +26090,14 @@
           <w:b/>
           <w:bCs/>
         </w:rPr>
-        <w:t>false</w:t>
+        <w:t>tru</w:t>
+      </w:r>
+      <w:r>
+        <w:rPr>
+          <w:b/>
+          <w:bCs/>
+        </w:rPr>
+        <w:t>e</w:t>
       </w:r>
     </w:p>
     <w:p>

</xml_diff>

<commit_message>
added passing integration test for add Quizzer to Roster endpoint
</commit_message>
<xml_diff>
--- a/docs/QView API Documentation.docx
+++ b/docs/QView API Documentation.docx
@@ -16,11 +16,19 @@
       </w:r>
       <w:r>
         <w:rPr/>
+        <w:t>3</w:t>
+      </w:r>
+      <w:r>
+        <w:rPr/>
+        <w:t>_2026.02.0</w:t>
+      </w:r>
+      <w:r>
+        <w:rPr/>
         <w:t>2</w:t>
       </w:r>
       <w:r>
         <w:rPr/>
-        <w:t>_2026.02.01)</w:t>
+        <w:t>)</w:t>
       </w:r>
     </w:p>
     <w:p>
@@ -25125,7 +25133,15 @@
       </w:pPr>
       <w:r>
         <w:rPr/>
-        <w:t>GET Rosters where User is Coach</w:t>
+        <w:t xml:space="preserve">GET Rosters </w:t>
+      </w:r>
+      <w:r>
+        <w:rPr/>
+        <w:t>of</w:t>
+      </w:r>
+      <w:r>
+        <w:rPr/>
+        <w:t xml:space="preserve"> Coach</w:t>
       </w:r>
     </w:p>
     <w:p>
@@ -25404,7 +25420,19 @@
       </w:pPr>
       <w:r>
         <w:rPr/>
-        <w:t>GET Rosters where User is Quizzer</w:t>
+        <w:t xml:space="preserve">GET Rosters </w:t>
+      </w:r>
+      <w:r>
+        <w:rPr/>
+        <w:t>that</w:t>
+      </w:r>
+      <w:r>
+        <w:rPr/>
+        <w:t xml:space="preserve"> Quizzer </w:t>
+      </w:r>
+      <w:r>
+        <w:rPr/>
+        <w:t>is in</w:t>
       </w:r>
     </w:p>
     <w:p>
@@ -25818,7 +25846,10 @@
         <w:spacing w:lineRule="auto" w:line="276" w:before="0" w:after="0"/>
         <w:ind w:hanging="360" w:left="2160" w:right="0"/>
         <w:jc w:val="left"/>
-        <w:rPr/>
+        <w:rPr>
+          <w:b w:val="false"/>
+          <w:bCs w:val="false"/>
+        </w:rPr>
       </w:pPr>
       <w:r>
         <w:rPr/>
@@ -25837,7 +25868,15 @@
       </w:pPr>
       <w:r>
         <w:rPr/>
-        <w:t>PUT/Update Roster</w:t>
+        <w:t>POST/</w:t>
+      </w:r>
+      <w:r>
+        <w:rPr/>
+        <w:t>Add Quizzer to</w:t>
+      </w:r>
+      <w:r>
+        <w:rPr/>
+        <w:t xml:space="preserve"> Roster</w:t>
       </w:r>
     </w:p>
     <w:p>
@@ -25874,22 +25913,26 @@
       </w:pPr>
       <w:r>
         <w:rPr/>
-        <w:t>HTTP method: ‘PUT’</w:t>
-      </w:r>
-    </w:p>
-    <w:p>
-      <w:pPr>
-        <w:pStyle w:val="normal1"/>
-        <w:numPr>
-          <w:ilvl w:val="1"/>
-          <w:numId w:val="1"/>
-        </w:numPr>
-        <w:ind w:hanging="360" w:left="1440"/>
-        <w:rPr/>
-      </w:pPr>
-      <w:r>
-        <w:rPr/>
-        <w:t>endpoint: {base_uri}/api/rosters/{id}</w:t>
+        <w:t>HTTP method: ‘POST’</w:t>
+      </w:r>
+    </w:p>
+    <w:p>
+      <w:pPr>
+        <w:pStyle w:val="normal1"/>
+        <w:numPr>
+          <w:ilvl w:val="1"/>
+          <w:numId w:val="1"/>
+        </w:numPr>
+        <w:ind w:hanging="360" w:left="1440"/>
+        <w:rPr/>
+      </w:pPr>
+      <w:r>
+        <w:rPr/>
+        <w:t>endpoint: {base_uri}/api/rosters/</w:t>
+      </w:r>
+      <w:r>
+        <w:rPr/>
+        <w:t>{roster_id}/quizzers/{quizzer_id}</w:t>
       </w:r>
     </w:p>
     <w:p>
@@ -25920,6 +25963,164 @@
       <w:r>
         <w:rPr/>
         <w:t xml:space="preserve">body: </w:t>
+      </w:r>
+      <w:r>
+        <w:rPr/>
+        <w:t>no body payload required</w:t>
+      </w:r>
+    </w:p>
+    <w:p>
+      <w:pPr>
+        <w:pStyle w:val="normal1"/>
+        <w:numPr>
+          <w:ilvl w:val="1"/>
+          <w:numId w:val="1"/>
+        </w:numPr>
+        <w:ind w:hanging="360" w:left="1440"/>
+        <w:rPr/>
+      </w:pPr>
+      <w:r>
+        <w:rPr/>
+        <w:t xml:space="preserve">parameters: </w:t>
+      </w:r>
+    </w:p>
+    <w:p>
+      <w:pPr>
+        <w:pStyle w:val="normal1"/>
+        <w:numPr>
+          <w:ilvl w:val="2"/>
+          <w:numId w:val="1"/>
+        </w:numPr>
+        <w:ind w:hanging="360" w:left="2160"/>
+        <w:rPr/>
+      </w:pPr>
+      <w:r>
+        <w:rPr/>
+        <w:t>roster_</w:t>
+      </w:r>
+      <w:r>
+        <w:rPr/>
+        <w:t>id</w:t>
+      </w:r>
+    </w:p>
+    <w:p>
+      <w:pPr>
+        <w:pStyle w:val="normal1"/>
+        <w:numPr>
+          <w:ilvl w:val="3"/>
+          <w:numId w:val="1"/>
+        </w:numPr>
+        <w:ind w:hanging="360" w:left="2880"/>
+        <w:rPr>
+          <w:color w:val="FF0000"/>
+        </w:rPr>
+      </w:pPr>
+      <w:r>
+        <w:rPr>
+          <w:color w:val="FF0000"/>
+        </w:rPr>
+        <w:t>Required</w:t>
+      </w:r>
+    </w:p>
+    <w:p>
+      <w:pPr>
+        <w:pStyle w:val="normal1"/>
+        <w:widowControl/>
+        <w:numPr>
+          <w:ilvl w:val="3"/>
+          <w:numId w:val="1"/>
+        </w:numPr>
+        <w:suppressAutoHyphens w:val="true"/>
+        <w:bidi w:val="0"/>
+        <w:spacing w:lineRule="auto" w:line="276" w:before="0" w:after="0"/>
+        <w:ind w:hanging="360" w:left="2880" w:right="0"/>
+        <w:jc w:val="left"/>
+        <w:rPr/>
+      </w:pPr>
+      <w:r>
+        <w:rPr/>
+        <w:t xml:space="preserve">ID of the </w:t>
+      </w:r>
+      <w:r>
+        <w:rPr/>
+        <w:t>Roster</w:t>
+      </w:r>
+    </w:p>
+    <w:p>
+      <w:pPr>
+        <w:pStyle w:val="normal1"/>
+        <w:numPr>
+          <w:ilvl w:val="2"/>
+          <w:numId w:val="1"/>
+        </w:numPr>
+        <w:ind w:hanging="360" w:left="2160"/>
+        <w:rPr/>
+      </w:pPr>
+      <w:r>
+        <w:rPr/>
+        <w:t>quizzer_</w:t>
+      </w:r>
+      <w:r>
+        <w:rPr/>
+        <w:t>id</w:t>
+      </w:r>
+    </w:p>
+    <w:p>
+      <w:pPr>
+        <w:pStyle w:val="normal1"/>
+        <w:numPr>
+          <w:ilvl w:val="3"/>
+          <w:numId w:val="1"/>
+        </w:numPr>
+        <w:ind w:hanging="360" w:left="2880"/>
+        <w:rPr>
+          <w:color w:val="FF0000"/>
+        </w:rPr>
+      </w:pPr>
+      <w:r>
+        <w:rPr>
+          <w:color w:val="FF0000"/>
+        </w:rPr>
+        <w:t>Required</w:t>
+      </w:r>
+    </w:p>
+    <w:p>
+      <w:pPr>
+        <w:pStyle w:val="normal1"/>
+        <w:widowControl/>
+        <w:numPr>
+          <w:ilvl w:val="3"/>
+          <w:numId w:val="1"/>
+        </w:numPr>
+        <w:suppressAutoHyphens w:val="true"/>
+        <w:bidi w:val="0"/>
+        <w:spacing w:lineRule="auto" w:line="276" w:before="0" w:after="0"/>
+        <w:ind w:hanging="360" w:left="2880" w:right="0"/>
+        <w:jc w:val="left"/>
+        <w:rPr/>
+      </w:pPr>
+      <w:r>
+        <w:rPr/>
+        <w:t xml:space="preserve">ID of the </w:t>
+      </w:r>
+      <w:r>
+        <w:rPr/>
+        <w:t>Quizzer being added</w:t>
+      </w:r>
+    </w:p>
+    <w:p>
+      <w:pPr>
+        <w:pStyle w:val="normal1"/>
+        <w:numPr>
+          <w:ilvl w:val="1"/>
+          <w:numId w:val="1"/>
+        </w:numPr>
+        <w:ind w:hanging="360" w:left="1440"/>
+        <w:rPr/>
+      </w:pPr>
+      <w:r>
+        <w:rPr/>
+        <w:t xml:space="preserve">returns: </w:t>
       </w:r>
     </w:p>
     <w:p>
@@ -25939,6 +26140,127 @@
       </w:pPr>
       <w:r>
         <w:rPr/>
+        <w:t>the created Roster</w:t>
+      </w:r>
+      <w:r>
+        <w:rPr/>
+        <w:t>Quizzer struct</w:t>
+      </w:r>
+    </w:p>
+    <w:p>
+      <w:pPr>
+        <w:pStyle w:val="normal1"/>
+        <w:numPr>
+          <w:ilvl w:val="0"/>
+          <w:numId w:val="1"/>
+        </w:numPr>
+        <w:ind w:hanging="360" w:left="720"/>
+        <w:rPr/>
+      </w:pPr>
+      <w:r>
+        <w:rPr/>
+        <w:t>PUT/Update Roster</w:t>
+      </w:r>
+    </w:p>
+    <w:p>
+      <w:pPr>
+        <w:pStyle w:val="normal1"/>
+        <w:numPr>
+          <w:ilvl w:val="1"/>
+          <w:numId w:val="1"/>
+        </w:numPr>
+        <w:ind w:hanging="360" w:left="1440"/>
+        <w:rPr/>
+      </w:pPr>
+      <w:r>
+        <w:rPr/>
+        <w:t xml:space="preserve">built_including_tests: </w:t>
+      </w:r>
+      <w:r>
+        <w:rPr>
+          <w:b/>
+          <w:bCs/>
+        </w:rPr>
+        <w:t>true</w:t>
+      </w:r>
+    </w:p>
+    <w:p>
+      <w:pPr>
+        <w:pStyle w:val="normal1"/>
+        <w:numPr>
+          <w:ilvl w:val="1"/>
+          <w:numId w:val="1"/>
+        </w:numPr>
+        <w:ind w:hanging="360" w:left="1440"/>
+        <w:rPr/>
+      </w:pPr>
+      <w:r>
+        <w:rPr/>
+        <w:t>HTTP method: ‘PUT’</w:t>
+      </w:r>
+    </w:p>
+    <w:p>
+      <w:pPr>
+        <w:pStyle w:val="normal1"/>
+        <w:numPr>
+          <w:ilvl w:val="1"/>
+          <w:numId w:val="1"/>
+        </w:numPr>
+        <w:ind w:hanging="360" w:left="1440"/>
+        <w:rPr/>
+      </w:pPr>
+      <w:r>
+        <w:rPr/>
+        <w:t>endpoint: {base_uri}/api/rosters/{id}</w:t>
+      </w:r>
+    </w:p>
+    <w:p>
+      <w:pPr>
+        <w:pStyle w:val="normal1"/>
+        <w:numPr>
+          <w:ilvl w:val="1"/>
+          <w:numId w:val="1"/>
+        </w:numPr>
+        <w:ind w:hanging="360" w:left="1440"/>
+        <w:rPr/>
+      </w:pPr>
+      <w:r>
+        <w:rPr/>
+        <w:t xml:space="preserve">description: </w:t>
+      </w:r>
+    </w:p>
+    <w:p>
+      <w:pPr>
+        <w:pStyle w:val="normal1"/>
+        <w:numPr>
+          <w:ilvl w:val="1"/>
+          <w:numId w:val="1"/>
+        </w:numPr>
+        <w:ind w:hanging="360" w:left="1440"/>
+        <w:rPr/>
+      </w:pPr>
+      <w:r>
+        <w:rPr/>
+        <w:t xml:space="preserve">body: </w:t>
+      </w:r>
+    </w:p>
+    <w:p>
+      <w:pPr>
+        <w:pStyle w:val="normal1"/>
+        <w:widowControl/>
+        <w:numPr>
+          <w:ilvl w:val="2"/>
+          <w:numId w:val="1"/>
+        </w:numPr>
+        <w:suppressAutoHyphens w:val="true"/>
+        <w:bidi w:val="0"/>
+        <w:spacing w:lineRule="auto" w:line="276" w:before="0" w:after="0"/>
+        <w:ind w:hanging="360" w:left="2160" w:right="0"/>
+        <w:jc w:val="left"/>
+        <w:rPr/>
+      </w:pPr>
+      <w:r>
+        <w:rPr/>
         <w:t>only fields that you want to update (other than ID in the URI path) need to be provided</w:t>
       </w:r>
     </w:p>
@@ -26090,14 +26412,7 @@
           <w:b/>
           <w:bCs/>
         </w:rPr>
-        <w:t>tru</w:t>
-      </w:r>
-      <w:r>
-        <w:rPr>
-          <w:b/>
-          <w:bCs/>
-        </w:rPr>
-        <w:t>e</w:t>
+        <w:t>true</w:t>
       </w:r>
     </w:p>
     <w:p>

</xml_diff>

<commit_message>
added passing integration test for add RosterCoach endpoint; working on endpoints for 3 different tables and ironing out the wrinkles
</commit_message>
<xml_diff>
--- a/docs/QView API Documentation.docx
+++ b/docs/QView API Documentation.docx
@@ -16,19 +16,11 @@
       </w:r>
       <w:r>
         <w:rPr/>
-        <w:t>3</w:t>
-      </w:r>
-      <w:r>
-        <w:rPr/>
-        <w:t>_2026.02.0</w:t>
-      </w:r>
-      <w:r>
-        <w:rPr/>
-        <w:t>2</w:t>
-      </w:r>
-      <w:r>
-        <w:rPr/>
-        <w:t>)</w:t>
+        <w:t>4</w:t>
+      </w:r>
+      <w:r>
+        <w:rPr/>
+        <w:t>_2026.02.02)</w:t>
       </w:r>
     </w:p>
     <w:p>
@@ -25133,15 +25125,7 @@
       </w:pPr>
       <w:r>
         <w:rPr/>
-        <w:t xml:space="preserve">GET Rosters </w:t>
-      </w:r>
-      <w:r>
-        <w:rPr/>
-        <w:t>of</w:t>
-      </w:r>
-      <w:r>
-        <w:rPr/>
-        <w:t xml:space="preserve"> Coach</w:t>
+        <w:t>GET Rosters of Coach</w:t>
       </w:r>
     </w:p>
     <w:p>
@@ -25420,19 +25404,7 @@
       </w:pPr>
       <w:r>
         <w:rPr/>
-        <w:t xml:space="preserve">GET Rosters </w:t>
-      </w:r>
-      <w:r>
-        <w:rPr/>
-        <w:t>that</w:t>
-      </w:r>
-      <w:r>
-        <w:rPr/>
-        <w:t xml:space="preserve"> Quizzer </w:t>
-      </w:r>
-      <w:r>
-        <w:rPr/>
-        <w:t>is in</w:t>
+        <w:t>GET Rosters that Quizzer is in</w:t>
       </w:r>
     </w:p>
     <w:p>
@@ -25868,15 +25840,15 @@
       </w:pPr>
       <w:r>
         <w:rPr/>
-        <w:t>POST/</w:t>
-      </w:r>
-      <w:r>
-        <w:rPr/>
-        <w:t>Add Quizzer to</w:t>
-      </w:r>
-      <w:r>
-        <w:rPr/>
-        <w:t xml:space="preserve"> Roster</w:t>
+        <w:t xml:space="preserve">POST/Add Quizzer </w:t>
+      </w:r>
+      <w:r>
+        <w:rPr/>
+        <w:t>(User)</w:t>
+      </w:r>
+      <w:r>
+        <w:rPr/>
+        <w:t xml:space="preserve"> to Roster</w:t>
       </w:r>
     </w:p>
     <w:p>
@@ -25928,11 +25900,7 @@
       </w:pPr>
       <w:r>
         <w:rPr/>
-        <w:t>endpoint: {base_uri}/api/rosters/</w:t>
-      </w:r>
-      <w:r>
-        <w:rPr/>
-        <w:t>{roster_id}/quizzers/{quizzer_id}</w:t>
+        <w:t>endpoint: {base_uri}/api/rosters/{roster_id}/quizzers/{quizzer_id}</w:t>
       </w:r>
     </w:p>
     <w:p>
@@ -25962,11 +25930,7 @@
       </w:pPr>
       <w:r>
         <w:rPr/>
-        <w:t xml:space="preserve">body: </w:t>
-      </w:r>
-      <w:r>
-        <w:rPr/>
-        <w:t>no body payload required</w:t>
+        <w:t>body: no body payload required</w:t>
       </w:r>
     </w:p>
     <w:p>
@@ -25996,11 +25960,7 @@
       </w:pPr>
       <w:r>
         <w:rPr/>
-        <w:t>roster_</w:t>
-      </w:r>
-      <w:r>
-        <w:rPr/>
-        <w:t>id</w:t>
+        <w:t>roster_id</w:t>
       </w:r>
     </w:p>
     <w:p>
@@ -26039,11 +25999,7 @@
       </w:pPr>
       <w:r>
         <w:rPr/>
-        <w:t xml:space="preserve">ID of the </w:t>
-      </w:r>
-      <w:r>
-        <w:rPr/>
-        <w:t>Roster</w:t>
+        <w:t>ID of the Roster</w:t>
       </w:r>
     </w:p>
     <w:p>
@@ -26058,11 +26014,7 @@
       </w:pPr>
       <w:r>
         <w:rPr/>
-        <w:t>quizzer_</w:t>
-      </w:r>
-      <w:r>
-        <w:rPr/>
-        <w:t>id</w:t>
+        <w:t>quizzer_id</w:t>
       </w:r>
     </w:p>
     <w:p>
@@ -26101,11 +26053,7 @@
       </w:pPr>
       <w:r>
         <w:rPr/>
-        <w:t xml:space="preserve">ID of the </w:t>
-      </w:r>
-      <w:r>
-        <w:rPr/>
-        <w:t>Quizzer being added</w:t>
+        <w:t>ID of the Quizzer being added</w:t>
       </w:r>
     </w:p>
     <w:p>
@@ -26136,15 +26084,259 @@
         <w:spacing w:lineRule="auto" w:line="276" w:before="0" w:after="0"/>
         <w:ind w:hanging="360" w:left="2160" w:right="0"/>
         <w:jc w:val="left"/>
-        <w:rPr/>
-      </w:pPr>
-      <w:r>
-        <w:rPr/>
-        <w:t>the created Roster</w:t>
-      </w:r>
-      <w:r>
-        <w:rPr/>
-        <w:t>Quizzer struct</w:t>
+        <w:rPr>
+          <w:b w:val="false"/>
+          <w:bCs w:val="false"/>
+        </w:rPr>
+      </w:pPr>
+      <w:r>
+        <w:rPr/>
+        <w:t>the created RosterQuizzer struct</w:t>
+      </w:r>
+    </w:p>
+    <w:p>
+      <w:pPr>
+        <w:pStyle w:val="normal1"/>
+        <w:numPr>
+          <w:ilvl w:val="0"/>
+          <w:numId w:val="1"/>
+        </w:numPr>
+        <w:ind w:hanging="360" w:left="720"/>
+        <w:rPr/>
+      </w:pPr>
+      <w:r>
+        <w:rPr/>
+        <w:t xml:space="preserve">POST/Add </w:t>
+      </w:r>
+      <w:r>
+        <w:rPr/>
+        <w:t>Coach (User)</w:t>
+      </w:r>
+      <w:r>
+        <w:rPr/>
+        <w:t xml:space="preserve"> to Roster</w:t>
+      </w:r>
+    </w:p>
+    <w:p>
+      <w:pPr>
+        <w:pStyle w:val="normal1"/>
+        <w:numPr>
+          <w:ilvl w:val="1"/>
+          <w:numId w:val="1"/>
+        </w:numPr>
+        <w:ind w:hanging="360" w:left="1440"/>
+        <w:rPr/>
+      </w:pPr>
+      <w:r>
+        <w:rPr/>
+        <w:t xml:space="preserve">built_including_tests: </w:t>
+      </w:r>
+      <w:r>
+        <w:rPr>
+          <w:b/>
+          <w:bCs/>
+        </w:rPr>
+        <w:t>true</w:t>
+      </w:r>
+    </w:p>
+    <w:p>
+      <w:pPr>
+        <w:pStyle w:val="normal1"/>
+        <w:numPr>
+          <w:ilvl w:val="1"/>
+          <w:numId w:val="1"/>
+        </w:numPr>
+        <w:ind w:hanging="360" w:left="1440"/>
+        <w:rPr/>
+      </w:pPr>
+      <w:r>
+        <w:rPr/>
+        <w:t>HTTP method: ‘POST’</w:t>
+      </w:r>
+    </w:p>
+    <w:p>
+      <w:pPr>
+        <w:pStyle w:val="normal1"/>
+        <w:numPr>
+          <w:ilvl w:val="1"/>
+          <w:numId w:val="1"/>
+        </w:numPr>
+        <w:ind w:hanging="360" w:left="1440"/>
+        <w:rPr/>
+      </w:pPr>
+      <w:r>
+        <w:rPr/>
+        <w:t>endpoint: {base_uri}/api/rosters/{roster_id}/</w:t>
+      </w:r>
+      <w:r>
+        <w:rPr/>
+        <w:t>coaches</w:t>
+      </w:r>
+    </w:p>
+    <w:p>
+      <w:pPr>
+        <w:pStyle w:val="normal1"/>
+        <w:numPr>
+          <w:ilvl w:val="1"/>
+          <w:numId w:val="1"/>
+        </w:numPr>
+        <w:ind w:hanging="360" w:left="1440"/>
+        <w:rPr/>
+      </w:pPr>
+      <w:r>
+        <w:rPr/>
+        <w:t xml:space="preserve">description: </w:t>
+      </w:r>
+    </w:p>
+    <w:p>
+      <w:pPr>
+        <w:pStyle w:val="normal1"/>
+        <w:widowControl/>
+        <w:numPr>
+          <w:ilvl w:val="2"/>
+          <w:numId w:val="1"/>
+        </w:numPr>
+        <w:suppressAutoHyphens w:val="true"/>
+        <w:bidi w:val="0"/>
+        <w:spacing w:lineRule="auto" w:line="276" w:before="0" w:after="0"/>
+        <w:ind w:hanging="360" w:left="2160" w:right="0"/>
+        <w:jc w:val="left"/>
+        <w:rPr/>
+      </w:pPr>
+      <w:r>
+        <w:rPr/>
+        <w:t>Adds a User to a Roster for purposes of administration of the Roster (which in most cases can be expected to be done by the Coach who register’s their quizzers in various Teams/Tournaments)</w:t>
+      </w:r>
+    </w:p>
+    <w:p>
+      <w:pPr>
+        <w:pStyle w:val="normal1"/>
+        <w:numPr>
+          <w:ilvl w:val="1"/>
+          <w:numId w:val="1"/>
+        </w:numPr>
+        <w:ind w:hanging="360" w:left="1440"/>
+        <w:rPr/>
+      </w:pPr>
+      <w:r>
+        <w:rPr/>
+        <w:t>body: no body payload required</w:t>
+      </w:r>
+    </w:p>
+    <w:p>
+      <w:pPr>
+        <w:pStyle w:val="normal1"/>
+        <w:numPr>
+          <w:ilvl w:val="1"/>
+          <w:numId w:val="1"/>
+        </w:numPr>
+        <w:ind w:hanging="360" w:left="1440"/>
+        <w:rPr/>
+      </w:pPr>
+      <w:r>
+        <w:rPr/>
+        <w:t xml:space="preserve">parameters: </w:t>
+      </w:r>
+    </w:p>
+    <w:p>
+      <w:pPr>
+        <w:pStyle w:val="normal1"/>
+        <w:numPr>
+          <w:ilvl w:val="2"/>
+          <w:numId w:val="1"/>
+        </w:numPr>
+        <w:ind w:hanging="360" w:left="2160"/>
+        <w:rPr/>
+      </w:pPr>
+      <w:r>
+        <w:rPr/>
+        <w:t>roster_id</w:t>
+      </w:r>
+    </w:p>
+    <w:p>
+      <w:pPr>
+        <w:pStyle w:val="normal1"/>
+        <w:numPr>
+          <w:ilvl w:val="3"/>
+          <w:numId w:val="1"/>
+        </w:numPr>
+        <w:ind w:hanging="360" w:left="2880"/>
+        <w:rPr>
+          <w:color w:val="FF0000"/>
+        </w:rPr>
+      </w:pPr>
+      <w:r>
+        <w:rPr>
+          <w:color w:val="FF0000"/>
+        </w:rPr>
+        <w:t>Required</w:t>
+      </w:r>
+    </w:p>
+    <w:p>
+      <w:pPr>
+        <w:pStyle w:val="normal1"/>
+        <w:widowControl/>
+        <w:numPr>
+          <w:ilvl w:val="3"/>
+          <w:numId w:val="1"/>
+        </w:numPr>
+        <w:suppressAutoHyphens w:val="true"/>
+        <w:bidi w:val="0"/>
+        <w:spacing w:lineRule="auto" w:line="276" w:before="0" w:after="0"/>
+        <w:ind w:hanging="360" w:left="2880" w:right="0"/>
+        <w:jc w:val="left"/>
+        <w:rPr/>
+      </w:pPr>
+      <w:r>
+        <w:rPr/>
+        <w:t xml:space="preserve">ID of the Roster </w:t>
+      </w:r>
+      <w:r>
+        <w:rPr/>
+        <w:t>to add the Coach to</w:t>
+      </w:r>
+    </w:p>
+    <w:p>
+      <w:pPr>
+        <w:pStyle w:val="normal1"/>
+        <w:numPr>
+          <w:ilvl w:val="1"/>
+          <w:numId w:val="1"/>
+        </w:numPr>
+        <w:ind w:hanging="360" w:left="1440"/>
+        <w:rPr/>
+      </w:pPr>
+      <w:r>
+        <w:rPr/>
+        <w:t xml:space="preserve">returns: </w:t>
+      </w:r>
+    </w:p>
+    <w:p>
+      <w:pPr>
+        <w:pStyle w:val="normal1"/>
+        <w:widowControl/>
+        <w:numPr>
+          <w:ilvl w:val="2"/>
+          <w:numId w:val="1"/>
+        </w:numPr>
+        <w:suppressAutoHyphens w:val="true"/>
+        <w:bidi w:val="0"/>
+        <w:spacing w:lineRule="auto" w:line="276" w:before="0" w:after="0"/>
+        <w:ind w:hanging="360" w:left="2160" w:right="0"/>
+        <w:jc w:val="left"/>
+        <w:rPr/>
+      </w:pPr>
+      <w:r>
+        <w:rPr/>
+        <w:t xml:space="preserve">the created </w:t>
+      </w:r>
+      <w:r>
+        <w:rPr/>
+        <w:t>RosterCoach</w:t>
+      </w:r>
+      <w:r>
+        <w:rPr/>
+        <w:t xml:space="preserve"> struct</w:t>
       </w:r>
     </w:p>
     <w:p>

</xml_diff>

<commit_message>
added passing integration test for get all coaches of roster endpoint
</commit_message>
<xml_diff>
--- a/docs/QView API Documentation.docx
+++ b/docs/QView API Documentation.docx
@@ -16,7 +16,7 @@
       </w:r>
       <w:r>
         <w:rPr/>
-        <w:t>4</w:t>
+        <w:t>5</w:t>
       </w:r>
       <w:r>
         <w:rPr/>
@@ -1413,7 +1413,14 @@
           <w:b/>
           <w:bCs/>
         </w:rPr>
-        <w:t>false</w:t>
+        <w:t>tru</w:t>
+      </w:r>
+      <w:r>
+        <w:rPr>
+          <w:b/>
+          <w:bCs/>
+        </w:rPr>
+        <w:t>e</w:t>
       </w:r>
     </w:p>
     <w:p>
@@ -25840,15 +25847,7 @@
       </w:pPr>
       <w:r>
         <w:rPr/>
-        <w:t xml:space="preserve">POST/Add Quizzer </w:t>
-      </w:r>
-      <w:r>
-        <w:rPr/>
-        <w:t>(User)</w:t>
-      </w:r>
-      <w:r>
-        <w:rPr/>
-        <w:t xml:space="preserve"> to Roster</w:t>
+        <w:t>POST/Add Quizzer (User) to Roster</w:t>
       </w:r>
     </w:p>
     <w:p>
@@ -26106,15 +26105,7 @@
       </w:pPr>
       <w:r>
         <w:rPr/>
-        <w:t xml:space="preserve">POST/Add </w:t>
-      </w:r>
-      <w:r>
-        <w:rPr/>
-        <w:t>Coach (User)</w:t>
-      </w:r>
-      <w:r>
-        <w:rPr/>
-        <w:t xml:space="preserve"> to Roster</w:t>
+        <w:t>POST/Add Coach (User) to Roster</w:t>
       </w:r>
     </w:p>
     <w:p>
@@ -26166,11 +26157,7 @@
       </w:pPr>
       <w:r>
         <w:rPr/>
-        <w:t>endpoint: {base_uri}/api/rosters/{roster_id}/</w:t>
-      </w:r>
-      <w:r>
-        <w:rPr/>
-        <w:t>coaches</w:t>
+        <w:t>endpoint: {base_uri}/api/rosters/{roster_id}/coaches</w:t>
       </w:r>
     </w:p>
     <w:p>
@@ -26289,11 +26276,7 @@
       </w:pPr>
       <w:r>
         <w:rPr/>
-        <w:t xml:space="preserve">ID of the Roster </w:t>
-      </w:r>
-      <w:r>
-        <w:rPr/>
-        <w:t>to add the Coach to</w:t>
+        <w:t>ID of the Roster to add the Coach to</w:t>
       </w:r>
     </w:p>
     <w:p>
@@ -26328,15 +26311,7 @@
       </w:pPr>
       <w:r>
         <w:rPr/>
-        <w:t xml:space="preserve">the created </w:t>
-      </w:r>
-      <w:r>
-        <w:rPr/>
-        <w:t>RosterCoach</w:t>
-      </w:r>
-      <w:r>
-        <w:rPr/>
-        <w:t xml:space="preserve"> struct</w:t>
+        <w:t>the created RosterCoach struct</w:t>
       </w:r>
     </w:p>
     <w:p>
@@ -26526,7 +26501,7 @@
         <w:rPr>
           <w:color w:val="000000"/>
         </w:rPr>
-        <w:t>ID of the Rosters to be updated</w:t>
+        <w:t>ID of the Roster to be updated</w:t>
       </w:r>
     </w:p>
     <w:p>
@@ -26665,6 +26640,347 @@
       <w:r>
         <w:rPr/>
         <w:t xml:space="preserve">parameters: </w:t>
+      </w:r>
+    </w:p>
+    <w:p>
+      <w:pPr>
+        <w:pStyle w:val="normal1"/>
+        <w:numPr>
+          <w:ilvl w:val="2"/>
+          <w:numId w:val="1"/>
+        </w:numPr>
+        <w:ind w:hanging="360" w:left="2160"/>
+        <w:rPr/>
+      </w:pPr>
+      <w:r>
+        <w:rPr/>
+        <w:t>id</w:t>
+      </w:r>
+    </w:p>
+    <w:p>
+      <w:pPr>
+        <w:pStyle w:val="normal1"/>
+        <w:numPr>
+          <w:ilvl w:val="3"/>
+          <w:numId w:val="1"/>
+        </w:numPr>
+        <w:ind w:hanging="360" w:left="2880"/>
+        <w:rPr>
+          <w:color w:val="FF0000"/>
+        </w:rPr>
+      </w:pPr>
+      <w:r>
+        <w:rPr>
+          <w:color w:val="FF0000"/>
+        </w:rPr>
+        <w:t>Required</w:t>
+      </w:r>
+    </w:p>
+    <w:p>
+      <w:pPr>
+        <w:pStyle w:val="normal1"/>
+        <w:widowControl/>
+        <w:numPr>
+          <w:ilvl w:val="3"/>
+          <w:numId w:val="1"/>
+        </w:numPr>
+        <w:suppressAutoHyphens w:val="true"/>
+        <w:bidi w:val="0"/>
+        <w:spacing w:lineRule="auto" w:line="276" w:before="0" w:after="0"/>
+        <w:ind w:hanging="360" w:left="2880" w:right="0"/>
+        <w:jc w:val="left"/>
+        <w:rPr/>
+      </w:pPr>
+      <w:r>
+        <w:rPr>
+          <w:color w:val="000000"/>
+        </w:rPr>
+        <w:t>ID of the Rosters to be updated</w:t>
+      </w:r>
+    </w:p>
+    <w:p>
+      <w:pPr>
+        <w:pStyle w:val="normal1"/>
+        <w:numPr>
+          <w:ilvl w:val="1"/>
+          <w:numId w:val="1"/>
+        </w:numPr>
+        <w:ind w:hanging="360" w:left="1440"/>
+        <w:rPr/>
+      </w:pPr>
+      <w:r>
+        <w:rPr/>
+        <w:t xml:space="preserve">returns: </w:t>
+      </w:r>
+    </w:p>
+    <w:p>
+      <w:pPr>
+        <w:pStyle w:val="normal1"/>
+        <w:widowControl/>
+        <w:numPr>
+          <w:ilvl w:val="2"/>
+          <w:numId w:val="1"/>
+        </w:numPr>
+        <w:suppressAutoHyphens w:val="true"/>
+        <w:bidi w:val="0"/>
+        <w:spacing w:lineRule="auto" w:line="276" w:before="0" w:after="0"/>
+        <w:ind w:hanging="360" w:left="2160" w:right="0"/>
+        <w:jc w:val="left"/>
+        <w:rPr>
+          <w:b w:val="false"/>
+          <w:bCs w:val="false"/>
+        </w:rPr>
+      </w:pPr>
+      <w:r>
+        <w:rPr>
+          <w:b w:val="false"/>
+          <w:bCs w:val="false"/>
+          <w:color w:val="000000"/>
+        </w:rPr>
+        <w:t>a 200 OK response only</w:t>
+      </w:r>
+    </w:p>
+    <w:p>
+      <w:pPr>
+        <w:pStyle w:val="normal1"/>
+        <w:numPr>
+          <w:ilvl w:val="0"/>
+          <w:numId w:val="1"/>
+        </w:numPr>
+        <w:ind w:hanging="360" w:left="720"/>
+        <w:rPr/>
+      </w:pPr>
+      <w:r>
+        <w:rPr/>
+        <w:t>DELETE/</w:t>
+      </w:r>
+      <w:r>
+        <w:rPr/>
+        <w:t>Remove Coach from</w:t>
+      </w:r>
+      <w:r>
+        <w:rPr/>
+        <w:t xml:space="preserve"> Roster (by ID)</w:t>
+      </w:r>
+    </w:p>
+    <w:p>
+      <w:pPr>
+        <w:pStyle w:val="normal1"/>
+        <w:numPr>
+          <w:ilvl w:val="1"/>
+          <w:numId w:val="1"/>
+        </w:numPr>
+        <w:ind w:hanging="360" w:left="1440"/>
+        <w:rPr/>
+      </w:pPr>
+      <w:r>
+        <w:rPr/>
+        <w:t xml:space="preserve">built_including_tests: </w:t>
+      </w:r>
+      <w:r>
+        <w:rPr>
+          <w:b/>
+          <w:bCs/>
+        </w:rPr>
+        <w:t>false</w:t>
+      </w:r>
+    </w:p>
+    <w:p>
+      <w:pPr>
+        <w:pStyle w:val="normal1"/>
+        <w:numPr>
+          <w:ilvl w:val="1"/>
+          <w:numId w:val="1"/>
+        </w:numPr>
+        <w:ind w:hanging="360" w:left="1440"/>
+        <w:rPr/>
+      </w:pPr>
+      <w:r>
+        <w:rPr/>
+        <w:t>HTTP method: ‘DELETE’</w:t>
+      </w:r>
+    </w:p>
+    <w:p>
+      <w:pPr>
+        <w:pStyle w:val="normal1"/>
+        <w:numPr>
+          <w:ilvl w:val="1"/>
+          <w:numId w:val="1"/>
+        </w:numPr>
+        <w:ind w:hanging="360" w:left="1440"/>
+        <w:rPr/>
+      </w:pPr>
+      <w:r>
+        <w:rPr/>
+        <w:t>endpoint: {base_uri}/api/rosters/{</w:t>
+      </w:r>
+      <w:r>
+        <w:rPr/>
+        <w:t>roster_</w:t>
+      </w:r>
+      <w:r>
+        <w:rPr/>
+        <w:t>id}/</w:t>
+      </w:r>
+      <w:r>
+        <w:rPr/>
+        <w:t>coaches/{coach_id}</w:t>
+      </w:r>
+    </w:p>
+    <w:p>
+      <w:pPr>
+        <w:pStyle w:val="normal1"/>
+        <w:numPr>
+          <w:ilvl w:val="1"/>
+          <w:numId w:val="1"/>
+        </w:numPr>
+        <w:ind w:hanging="360" w:left="1440"/>
+        <w:rPr/>
+      </w:pPr>
+      <w:r>
+        <w:rPr/>
+        <w:t xml:space="preserve">description: </w:t>
+      </w:r>
+    </w:p>
+    <w:p>
+      <w:pPr>
+        <w:pStyle w:val="normal1"/>
+        <w:numPr>
+          <w:ilvl w:val="1"/>
+          <w:numId w:val="1"/>
+        </w:numPr>
+        <w:ind w:hanging="360" w:left="1440"/>
+        <w:rPr/>
+      </w:pPr>
+      <w:r>
+        <w:rPr/>
+        <w:t xml:space="preserve">parameters: </w:t>
+      </w:r>
+    </w:p>
+    <w:p>
+      <w:pPr>
+        <w:pStyle w:val="normal1"/>
+        <w:numPr>
+          <w:ilvl w:val="2"/>
+          <w:numId w:val="1"/>
+        </w:numPr>
+        <w:ind w:hanging="360" w:left="2160"/>
+        <w:rPr/>
+      </w:pPr>
+      <w:r>
+        <w:rPr/>
+        <w:t>roster_</w:t>
+      </w:r>
+      <w:r>
+        <w:rPr/>
+        <w:t>id</w:t>
+      </w:r>
+    </w:p>
+    <w:p>
+      <w:pPr>
+        <w:pStyle w:val="normal1"/>
+        <w:numPr>
+          <w:ilvl w:val="3"/>
+          <w:numId w:val="1"/>
+        </w:numPr>
+        <w:ind w:hanging="360" w:left="2880"/>
+        <w:rPr>
+          <w:color w:val="FF0000"/>
+        </w:rPr>
+      </w:pPr>
+      <w:r>
+        <w:rPr>
+          <w:color w:val="FF0000"/>
+        </w:rPr>
+        <w:t>Required</w:t>
+      </w:r>
+    </w:p>
+    <w:p>
+      <w:pPr>
+        <w:pStyle w:val="normal1"/>
+        <w:widowControl/>
+        <w:numPr>
+          <w:ilvl w:val="3"/>
+          <w:numId w:val="1"/>
+        </w:numPr>
+        <w:suppressAutoHyphens w:val="true"/>
+        <w:bidi w:val="0"/>
+        <w:spacing w:lineRule="auto" w:line="276" w:before="0" w:after="0"/>
+        <w:ind w:hanging="360" w:left="2880" w:right="0"/>
+        <w:jc w:val="left"/>
+        <w:rPr/>
+      </w:pPr>
+      <w:r>
+        <w:rPr>
+          <w:color w:val="000000"/>
+        </w:rPr>
+        <w:t>ID of the Roster</w:t>
+      </w:r>
+    </w:p>
+    <w:p>
+      <w:pPr>
+        <w:pStyle w:val="normal1"/>
+        <w:numPr>
+          <w:ilvl w:val="2"/>
+          <w:numId w:val="1"/>
+        </w:numPr>
+        <w:ind w:hanging="360" w:left="2160"/>
+        <w:rPr/>
+      </w:pPr>
+      <w:r>
+        <w:rPr/>
+        <w:t>coach_</w:t>
+      </w:r>
+      <w:r>
+        <w:rPr/>
+        <w:t>id</w:t>
+      </w:r>
+    </w:p>
+    <w:p>
+      <w:pPr>
+        <w:pStyle w:val="normal1"/>
+        <w:numPr>
+          <w:ilvl w:val="3"/>
+          <w:numId w:val="1"/>
+        </w:numPr>
+        <w:ind w:hanging="360" w:left="2880"/>
+        <w:rPr>
+          <w:color w:val="FF0000"/>
+        </w:rPr>
+      </w:pPr>
+      <w:r>
+        <w:rPr>
+          <w:color w:val="FF0000"/>
+        </w:rPr>
+        <w:t>Required</w:t>
+      </w:r>
+    </w:p>
+    <w:p>
+      <w:pPr>
+        <w:pStyle w:val="normal1"/>
+        <w:widowControl/>
+        <w:numPr>
+          <w:ilvl w:val="3"/>
+          <w:numId w:val="1"/>
+        </w:numPr>
+        <w:suppressAutoHyphens w:val="true"/>
+        <w:bidi w:val="0"/>
+        <w:spacing w:lineRule="auto" w:line="276" w:before="0" w:after="0"/>
+        <w:ind w:hanging="360" w:left="2880" w:right="0"/>
+        <w:jc w:val="left"/>
+        <w:rPr/>
+      </w:pPr>
+      <w:r>
+        <w:rPr>
+          <w:color w:val="000000"/>
+        </w:rPr>
+        <w:t xml:space="preserve">ID of the </w:t>
+      </w:r>
+      <w:r>
+        <w:rPr>
+          <w:color w:val="000000"/>
+        </w:rPr>
+        <w:t>Coach to be removed</w:t>
       </w:r>
     </w:p>
     <w:p>

</xml_diff>

<commit_message>
added passing integration test for remove coach from roster endpoint
</commit_message>
<xml_diff>
--- a/docs/QView API Documentation.docx
+++ b/docs/QView API Documentation.docx
@@ -16,7 +16,7 @@
       </w:r>
       <w:r>
         <w:rPr/>
-        <w:t>5</w:t>
+        <w:t>6</w:t>
       </w:r>
       <w:r>
         <w:rPr/>
@@ -1413,14 +1413,7 @@
           <w:b/>
           <w:bCs/>
         </w:rPr>
-        <w:t>tru</w:t>
-      </w:r>
-      <w:r>
-        <w:rPr>
-          <w:b/>
-          <w:bCs/>
-        </w:rPr>
-        <w:t>e</w:t>
+        <w:t>true</w:t>
       </w:r>
     </w:p>
     <w:p>
@@ -26752,15 +26745,7 @@
       </w:pPr>
       <w:r>
         <w:rPr/>
-        <w:t>DELETE/</w:t>
-      </w:r>
-      <w:r>
-        <w:rPr/>
-        <w:t>Remove Coach from</w:t>
-      </w:r>
-      <w:r>
-        <w:rPr/>
-        <w:t xml:space="preserve"> Roster (by ID)</w:t>
+        <w:t>DELETE/Remove Coach from Roster (by ID)</w:t>
       </w:r>
     </w:p>
     <w:p>
@@ -26782,7 +26767,7 @@
           <w:b/>
           <w:bCs/>
         </w:rPr>
-        <w:t>false</w:t>
+        <w:t>true</w:t>
       </w:r>
     </w:p>
     <w:p>
@@ -26812,19 +26797,7 @@
       </w:pPr>
       <w:r>
         <w:rPr/>
-        <w:t>endpoint: {base_uri}/api/rosters/{</w:t>
-      </w:r>
-      <w:r>
-        <w:rPr/>
-        <w:t>roster_</w:t>
-      </w:r>
-      <w:r>
-        <w:rPr/>
-        <w:t>id}/</w:t>
-      </w:r>
-      <w:r>
-        <w:rPr/>
-        <w:t>coaches/{coach_id}</w:t>
+        <w:t>endpoint: {base_uri}/api/rosters/{roster_id}/coaches/{coach_id}</w:t>
       </w:r>
     </w:p>
     <w:p>
@@ -26869,11 +26842,7 @@
       </w:pPr>
       <w:r>
         <w:rPr/>
-        <w:t>roster_</w:t>
-      </w:r>
-      <w:r>
-        <w:rPr/>
-        <w:t>id</w:t>
+        <w:t>roster_id</w:t>
       </w:r>
     </w:p>
     <w:p>
@@ -26929,11 +26898,7 @@
       </w:pPr>
       <w:r>
         <w:rPr/>
-        <w:t>coach_</w:t>
-      </w:r>
-      <w:r>
-        <w:rPr/>
-        <w:t>id</w:t>
+        <w:t>coach_id</w:t>
       </w:r>
     </w:p>
     <w:p>
@@ -26974,13 +26939,7 @@
         <w:rPr>
           <w:color w:val="000000"/>
         </w:rPr>
-        <w:t xml:space="preserve">ID of the </w:t>
-      </w:r>
-      <w:r>
-        <w:rPr>
-          <w:color w:val="000000"/>
-        </w:rPr>
-        <w:t>Coach to be removed</w:t>
+        <w:t>ID of the Coach to be removed</w:t>
       </w:r>
     </w:p>
     <w:p>

</xml_diff>

<commit_message>
added passing integration test for get quizzers of roster endpoint
</commit_message>
<xml_diff>
--- a/docs/QView API Documentation.docx
+++ b/docs/QView API Documentation.docx
@@ -16,7 +16,7 @@
       </w:r>
       <w:r>
         <w:rPr/>
-        <w:t>6</w:t>
+        <w:t>7</w:t>
       </w:r>
       <w:r>
         <w:rPr/>
@@ -23276,7 +23276,7 @@
           <w:b/>
           <w:bCs/>
         </w:rPr>
-        <w:t>false</w:t>
+        <w:t>true</w:t>
       </w:r>
     </w:p>
     <w:p>

</xml_diff>

<commit_message>
added passing integration test for remove quizzer from roster endpoint
</commit_message>
<xml_diff>
--- a/docs/QView API Documentation.docx
+++ b/docs/QView API Documentation.docx
@@ -16,7 +16,7 @@
       </w:r>
       <w:r>
         <w:rPr/>
-        <w:t>7</w:t>
+        <w:t>8</w:t>
       </w:r>
       <w:r>
         <w:rPr/>
@@ -26940,6 +26940,297 @@
           <w:color w:val="000000"/>
         </w:rPr>
         <w:t>ID of the Coach to be removed</w:t>
+      </w:r>
+    </w:p>
+    <w:p>
+      <w:pPr>
+        <w:pStyle w:val="normal1"/>
+        <w:numPr>
+          <w:ilvl w:val="1"/>
+          <w:numId w:val="1"/>
+        </w:numPr>
+        <w:ind w:hanging="360" w:left="1440"/>
+        <w:rPr/>
+      </w:pPr>
+      <w:r>
+        <w:rPr/>
+        <w:t xml:space="preserve">returns: </w:t>
+      </w:r>
+    </w:p>
+    <w:p>
+      <w:pPr>
+        <w:pStyle w:val="normal1"/>
+        <w:widowControl/>
+        <w:numPr>
+          <w:ilvl w:val="2"/>
+          <w:numId w:val="1"/>
+        </w:numPr>
+        <w:suppressAutoHyphens w:val="true"/>
+        <w:bidi w:val="0"/>
+        <w:spacing w:lineRule="auto" w:line="276" w:before="0" w:after="0"/>
+        <w:ind w:hanging="360" w:left="2160" w:right="0"/>
+        <w:jc w:val="left"/>
+        <w:rPr>
+          <w:b w:val="false"/>
+          <w:bCs w:val="false"/>
+        </w:rPr>
+      </w:pPr>
+      <w:r>
+        <w:rPr>
+          <w:b w:val="false"/>
+          <w:bCs w:val="false"/>
+          <w:color w:val="000000"/>
+        </w:rPr>
+        <w:t>a 200 OK response only</w:t>
+      </w:r>
+    </w:p>
+    <w:p>
+      <w:pPr>
+        <w:pStyle w:val="normal1"/>
+        <w:numPr>
+          <w:ilvl w:val="0"/>
+          <w:numId w:val="1"/>
+        </w:numPr>
+        <w:ind w:hanging="360" w:left="720"/>
+        <w:rPr/>
+      </w:pPr>
+      <w:r>
+        <w:rPr/>
+        <w:t xml:space="preserve">DELETE/Remove </w:t>
+      </w:r>
+      <w:r>
+        <w:rPr/>
+        <w:t>Quizzer</w:t>
+      </w:r>
+      <w:r>
+        <w:rPr/>
+        <w:t xml:space="preserve"> from Roster (by ID)</w:t>
+      </w:r>
+    </w:p>
+    <w:p>
+      <w:pPr>
+        <w:pStyle w:val="normal1"/>
+        <w:numPr>
+          <w:ilvl w:val="1"/>
+          <w:numId w:val="1"/>
+        </w:numPr>
+        <w:ind w:hanging="360" w:left="1440"/>
+        <w:rPr/>
+      </w:pPr>
+      <w:r>
+        <w:rPr/>
+        <w:t xml:space="preserve">built_including_tests: </w:t>
+      </w:r>
+      <w:r>
+        <w:rPr>
+          <w:b/>
+          <w:bCs/>
+        </w:rPr>
+        <w:t>true</w:t>
+      </w:r>
+    </w:p>
+    <w:p>
+      <w:pPr>
+        <w:pStyle w:val="normal1"/>
+        <w:numPr>
+          <w:ilvl w:val="1"/>
+          <w:numId w:val="1"/>
+        </w:numPr>
+        <w:ind w:hanging="360" w:left="1440"/>
+        <w:rPr/>
+      </w:pPr>
+      <w:r>
+        <w:rPr/>
+        <w:t>HTTP method: ‘DELETE’</w:t>
+      </w:r>
+    </w:p>
+    <w:p>
+      <w:pPr>
+        <w:pStyle w:val="normal1"/>
+        <w:numPr>
+          <w:ilvl w:val="1"/>
+          <w:numId w:val="1"/>
+        </w:numPr>
+        <w:ind w:hanging="360" w:left="1440"/>
+        <w:rPr/>
+      </w:pPr>
+      <w:r>
+        <w:rPr/>
+        <w:t>endpoint: {base_uri}/api/rosters/{roster_id}/</w:t>
+      </w:r>
+      <w:r>
+        <w:rPr/>
+        <w:t>quizzers</w:t>
+      </w:r>
+      <w:r>
+        <w:rPr/>
+        <w:t>/{</w:t>
+      </w:r>
+      <w:r>
+        <w:rPr/>
+        <w:t>quizzer</w:t>
+      </w:r>
+      <w:r>
+        <w:rPr/>
+        <w:t>_id}</w:t>
+      </w:r>
+    </w:p>
+    <w:p>
+      <w:pPr>
+        <w:pStyle w:val="normal1"/>
+        <w:numPr>
+          <w:ilvl w:val="1"/>
+          <w:numId w:val="1"/>
+        </w:numPr>
+        <w:ind w:hanging="360" w:left="1440"/>
+        <w:rPr/>
+      </w:pPr>
+      <w:r>
+        <w:rPr/>
+        <w:t xml:space="preserve">description: </w:t>
+      </w:r>
+    </w:p>
+    <w:p>
+      <w:pPr>
+        <w:pStyle w:val="normal1"/>
+        <w:numPr>
+          <w:ilvl w:val="1"/>
+          <w:numId w:val="1"/>
+        </w:numPr>
+        <w:ind w:hanging="360" w:left="1440"/>
+        <w:rPr/>
+      </w:pPr>
+      <w:r>
+        <w:rPr/>
+        <w:t xml:space="preserve">parameters: </w:t>
+      </w:r>
+    </w:p>
+    <w:p>
+      <w:pPr>
+        <w:pStyle w:val="normal1"/>
+        <w:numPr>
+          <w:ilvl w:val="2"/>
+          <w:numId w:val="1"/>
+        </w:numPr>
+        <w:ind w:hanging="360" w:left="2160"/>
+        <w:rPr/>
+      </w:pPr>
+      <w:r>
+        <w:rPr/>
+        <w:t>roster_id</w:t>
+      </w:r>
+    </w:p>
+    <w:p>
+      <w:pPr>
+        <w:pStyle w:val="normal1"/>
+        <w:numPr>
+          <w:ilvl w:val="3"/>
+          <w:numId w:val="1"/>
+        </w:numPr>
+        <w:ind w:hanging="360" w:left="2880"/>
+        <w:rPr>
+          <w:color w:val="FF0000"/>
+        </w:rPr>
+      </w:pPr>
+      <w:r>
+        <w:rPr>
+          <w:color w:val="FF0000"/>
+        </w:rPr>
+        <w:t>Required</w:t>
+      </w:r>
+    </w:p>
+    <w:p>
+      <w:pPr>
+        <w:pStyle w:val="normal1"/>
+        <w:widowControl/>
+        <w:numPr>
+          <w:ilvl w:val="3"/>
+          <w:numId w:val="1"/>
+        </w:numPr>
+        <w:suppressAutoHyphens w:val="true"/>
+        <w:bidi w:val="0"/>
+        <w:spacing w:lineRule="auto" w:line="276" w:before="0" w:after="0"/>
+        <w:ind w:hanging="360" w:left="2880" w:right="0"/>
+        <w:jc w:val="left"/>
+        <w:rPr/>
+      </w:pPr>
+      <w:r>
+        <w:rPr>
+          <w:color w:val="000000"/>
+        </w:rPr>
+        <w:t>ID of the Roster</w:t>
+      </w:r>
+    </w:p>
+    <w:p>
+      <w:pPr>
+        <w:pStyle w:val="normal1"/>
+        <w:numPr>
+          <w:ilvl w:val="2"/>
+          <w:numId w:val="1"/>
+        </w:numPr>
+        <w:ind w:hanging="360" w:left="2160"/>
+        <w:rPr/>
+      </w:pPr>
+      <w:r>
+        <w:rPr/>
+        <w:t>quizzer</w:t>
+      </w:r>
+      <w:r>
+        <w:rPr/>
+        <w:t>_id</w:t>
+      </w:r>
+    </w:p>
+    <w:p>
+      <w:pPr>
+        <w:pStyle w:val="normal1"/>
+        <w:numPr>
+          <w:ilvl w:val="3"/>
+          <w:numId w:val="1"/>
+        </w:numPr>
+        <w:ind w:hanging="360" w:left="2880"/>
+        <w:rPr>
+          <w:color w:val="FF0000"/>
+        </w:rPr>
+      </w:pPr>
+      <w:r>
+        <w:rPr>
+          <w:color w:val="FF0000"/>
+        </w:rPr>
+        <w:t>Required</w:t>
+      </w:r>
+    </w:p>
+    <w:p>
+      <w:pPr>
+        <w:pStyle w:val="normal1"/>
+        <w:widowControl/>
+        <w:numPr>
+          <w:ilvl w:val="3"/>
+          <w:numId w:val="1"/>
+        </w:numPr>
+        <w:suppressAutoHyphens w:val="true"/>
+        <w:bidi w:val="0"/>
+        <w:spacing w:lineRule="auto" w:line="276" w:before="0" w:after="0"/>
+        <w:ind w:hanging="360" w:left="2880" w:right="0"/>
+        <w:jc w:val="left"/>
+        <w:rPr/>
+      </w:pPr>
+      <w:r>
+        <w:rPr>
+          <w:color w:val="000000"/>
+        </w:rPr>
+        <w:t xml:space="preserve">ID of the </w:t>
+      </w:r>
+      <w:r>
+        <w:rPr>
+          <w:color w:val="000000"/>
+        </w:rPr>
+        <w:t>Quizzer (User)</w:t>
+      </w:r>
+      <w:r>
+        <w:rPr>
+          <w:color w:val="000000"/>
+        </w:rPr>
+        <w:t xml:space="preserve"> to be removed</w:t>
       </w:r>
     </w:p>
     <w:p>

</xml_diff>

<commit_message>
added passing integration test for get all rosters of coach endpoint
</commit_message>
<xml_diff>
--- a/docs/QView API Documentation.docx
+++ b/docs/QView API Documentation.docx
@@ -16,7 +16,7 @@
       </w:r>
       <w:r>
         <w:rPr/>
-        <w:t>8</w:t>
+        <w:t>9</w:t>
       </w:r>
       <w:r>
         <w:rPr/>
@@ -25147,7 +25147,7 @@
           <w:b/>
           <w:bCs/>
         </w:rPr>
-        <w:t>false</w:t>
+        <w:t>true</w:t>
       </w:r>
     </w:p>
     <w:p>
@@ -25177,7 +25177,15 @@
       </w:pPr>
       <w:r>
         <w:rPr/>
-        <w:t>endpoint: {base_uri}/api/users/{id}/rosters-where-coach?page={page_num}&amp;page_size={num_of_rows}</w:t>
+        <w:t>endpoint: {base_uri}/api/users/{id}/rosters-</w:t>
+      </w:r>
+      <w:r>
+        <w:rPr/>
+        <w:t>of</w:t>
+      </w:r>
+      <w:r>
+        <w:rPr/>
+        <w:t>-coach?page={page_num}&amp;page_size={num_of_rows}</w:t>
       </w:r>
     </w:p>
     <w:p>
@@ -26996,15 +27004,7 @@
       </w:pPr>
       <w:r>
         <w:rPr/>
-        <w:t xml:space="preserve">DELETE/Remove </w:t>
-      </w:r>
-      <w:r>
-        <w:rPr/>
-        <w:t>Quizzer</w:t>
-      </w:r>
-      <w:r>
-        <w:rPr/>
-        <w:t xml:space="preserve"> from Roster (by ID)</w:t>
+        <w:t>DELETE/Remove Quizzer from Roster (by ID)</w:t>
       </w:r>
     </w:p>
     <w:p>
@@ -27056,23 +27056,7 @@
       </w:pPr>
       <w:r>
         <w:rPr/>
-        <w:t>endpoint: {base_uri}/api/rosters/{roster_id}/</w:t>
-      </w:r>
-      <w:r>
-        <w:rPr/>
-        <w:t>quizzers</w:t>
-      </w:r>
-      <w:r>
-        <w:rPr/>
-        <w:t>/{</w:t>
-      </w:r>
-      <w:r>
-        <w:rPr/>
-        <w:t>quizzer</w:t>
-      </w:r>
-      <w:r>
-        <w:rPr/>
-        <w:t>_id}</w:t>
+        <w:t>endpoint: {base_uri}/api/rosters/{roster_id}/quizzers/{quizzer_id}</w:t>
       </w:r>
     </w:p>
     <w:p>
@@ -27173,11 +27157,7 @@
       </w:pPr>
       <w:r>
         <w:rPr/>
-        <w:t>quizzer</w:t>
-      </w:r>
-      <w:r>
-        <w:rPr/>
-        <w:t>_id</w:t>
+        <w:t>quizzer_id</w:t>
       </w:r>
     </w:p>
     <w:p>
@@ -27218,19 +27198,7 @@
         <w:rPr>
           <w:color w:val="000000"/>
         </w:rPr>
-        <w:t xml:space="preserve">ID of the </w:t>
-      </w:r>
-      <w:r>
-        <w:rPr>
-          <w:color w:val="000000"/>
-        </w:rPr>
-        <w:t>Quizzer (User)</w:t>
-      </w:r>
-      <w:r>
-        <w:rPr>
-          <w:color w:val="000000"/>
-        </w:rPr>
-        <w:t xml:space="preserve"> to be removed</w:t>
+        <w:t>ID of the Quizzer (User) to be removed</w:t>
       </w:r>
     </w:p>
     <w:p>

</xml_diff>

<commit_message>
added passing integration test for get rosters containing quizzer endpoint
</commit_message>
<xml_diff>
--- a/docs/QView API Documentation.docx
+++ b/docs/QView API Documentation.docx
@@ -12,11 +12,11 @@
       <w:bookmarkEnd w:id="0"/>
       <w:r>
         <w:rPr/>
-        <w:t>QView API Documentation (v8</w:t>
-      </w:r>
-      <w:r>
-        <w:rPr/>
-        <w:t>9</w:t>
+        <w:t>QView API Documentation (v</w:t>
+      </w:r>
+      <w:r>
+        <w:rPr/>
+        <w:t>90</w:t>
       </w:r>
       <w:r>
         <w:rPr/>
@@ -25177,15 +25177,7 @@
       </w:pPr>
       <w:r>
         <w:rPr/>
-        <w:t>endpoint: {base_uri}/api/users/{id}/rosters-</w:t>
-      </w:r>
-      <w:r>
-        <w:rPr/>
-        <w:t>of</w:t>
-      </w:r>
-      <w:r>
-        <w:rPr/>
-        <w:t>-coach?page={page_num}&amp;page_size={num_of_rows}</w:t>
+        <w:t>endpoint: {base_uri}/api/users/{id}/rosters-of-coach?page={page_num}&amp;page_size={num_of_rows}</w:t>
       </w:r>
     </w:p>
     <w:p>
@@ -25434,7 +25426,7 @@
           <w:b/>
           <w:bCs/>
         </w:rPr>
-        <w:t>false</w:t>
+        <w:t>true</w:t>
       </w:r>
     </w:p>
     <w:p>
@@ -25464,7 +25456,15 @@
       </w:pPr>
       <w:r>
         <w:rPr/>
-        <w:t>endpoint: {base_uri}/api/users/{id}/rosters-where-coach?page={page_num}&amp;page_size={num_of_rows}</w:t>
+        <w:t>endpoint: {base_uri}/api/users/{id}/rosters-</w:t>
+      </w:r>
+      <w:r>
+        <w:rPr/>
+        <w:t>containing-quizzer</w:t>
+      </w:r>
+      <w:r>
+        <w:rPr/>
+        <w:t>?page={page_num}&amp;page_size={num_of_rows}</w:t>
       </w:r>
     </w:p>
     <w:p>
@@ -36525,9 +36525,9 @@
       <w:lvlJc w:val="left"/>
       <w:pPr>
         <w:tabs>
-          <w:tab w:val="num" w:pos="1800"/>
+          <w:tab w:val="num" w:pos="2520"/>
         </w:tabs>
-        <w:ind w:left="2520" w:hanging="360"/>
+        <w:ind w:left="3240" w:hanging="360"/>
       </w:pPr>
       <w:rPr>
         <w:rFonts w:ascii="Wingdings" w:hAnsi="Wingdings" w:cs="Wingdings" w:hint="default"/>
@@ -36541,9 +36541,9 @@
       <w:lvlJc w:val="left"/>
       <w:pPr>
         <w:tabs>
-          <w:tab w:val="num" w:pos="1800"/>
+          <w:tab w:val="num" w:pos="2520"/>
         </w:tabs>
-        <w:ind w:left="3240" w:hanging="360"/>
+        <w:ind w:left="3960" w:hanging="360"/>
       </w:pPr>
       <w:rPr>
         <w:rFonts w:ascii="Wingdings 2" w:hAnsi="Wingdings 2" w:cs="Wingdings 2" w:hint="default"/>
@@ -36557,9 +36557,9 @@
       <w:lvlJc w:val="left"/>
       <w:pPr>
         <w:tabs>
-          <w:tab w:val="num" w:pos="1800"/>
+          <w:tab w:val="num" w:pos="2520"/>
         </w:tabs>
-        <w:ind w:left="3960" w:hanging="360"/>
+        <w:ind w:left="4680" w:hanging="360"/>
       </w:pPr>
       <w:rPr>
         <w:rFonts w:ascii="OpenSymbol" w:hAnsi="OpenSymbol" w:cs="OpenSymbol" w:hint="default"/>
@@ -36573,9 +36573,9 @@
       <w:lvlJc w:val="left"/>
       <w:pPr>
         <w:tabs>
-          <w:tab w:val="num" w:pos="1800"/>
+          <w:tab w:val="num" w:pos="2520"/>
         </w:tabs>
-        <w:ind w:left="4680" w:hanging="360"/>
+        <w:ind w:left="5400" w:hanging="360"/>
       </w:pPr>
       <w:rPr>
         <w:rFonts w:ascii="Wingdings" w:hAnsi="Wingdings" w:cs="Wingdings" w:hint="default"/>
@@ -36589,9 +36589,9 @@
       <w:lvlJc w:val="left"/>
       <w:pPr>
         <w:tabs>
-          <w:tab w:val="num" w:pos="1800"/>
+          <w:tab w:val="num" w:pos="2520"/>
         </w:tabs>
-        <w:ind w:left="5400" w:hanging="360"/>
+        <w:ind w:left="6120" w:hanging="360"/>
       </w:pPr>
       <w:rPr>
         <w:rFonts w:ascii="Wingdings 2" w:hAnsi="Wingdings 2" w:cs="Wingdings 2" w:hint="default"/>
@@ -36605,9 +36605,9 @@
       <w:lvlJc w:val="left"/>
       <w:pPr>
         <w:tabs>
-          <w:tab w:val="num" w:pos="1800"/>
+          <w:tab w:val="num" w:pos="2520"/>
         </w:tabs>
-        <w:ind w:left="6120" w:hanging="360"/>
+        <w:ind w:left="6840" w:hanging="360"/>
       </w:pPr>
       <w:rPr>
         <w:rFonts w:ascii="OpenSymbol" w:hAnsi="OpenSymbol" w:cs="OpenSymbol" w:hint="default"/>
@@ -36621,9 +36621,9 @@
       <w:lvlJc w:val="left"/>
       <w:pPr>
         <w:tabs>
-          <w:tab w:val="num" w:pos="1800"/>
+          <w:tab w:val="num" w:pos="2520"/>
         </w:tabs>
-        <w:ind w:left="6840" w:hanging="360"/>
+        <w:ind w:left="7560" w:hanging="360"/>
       </w:pPr>
       <w:rPr>
         <w:rFonts w:ascii="Wingdings" w:hAnsi="Wingdings" w:cs="Wingdings" w:hint="default"/>
@@ -36637,9 +36637,9 @@
       <w:lvlJc w:val="left"/>
       <w:pPr>
         <w:tabs>
-          <w:tab w:val="num" w:pos="1800"/>
+          <w:tab w:val="num" w:pos="2520"/>
         </w:tabs>
-        <w:ind w:left="7560" w:hanging="360"/>
+        <w:ind w:left="8280" w:hanging="360"/>
       </w:pPr>
       <w:rPr>
         <w:rFonts w:ascii="Wingdings 2" w:hAnsi="Wingdings 2" w:cs="Wingdings 2" w:hint="default"/>
@@ -36653,9 +36653,9 @@
       <w:lvlJc w:val="left"/>
       <w:pPr>
         <w:tabs>
-          <w:tab w:val="num" w:pos="1800"/>
+          <w:tab w:val="num" w:pos="2520"/>
         </w:tabs>
-        <w:ind w:left="8280" w:hanging="360"/>
+        <w:ind w:left="9000" w:hanging="360"/>
       </w:pPr>
       <w:rPr>
         <w:rFonts w:ascii="OpenSymbol" w:hAnsi="OpenSymbol" w:cs="OpenSymbol" w:hint="default"/>

</xml_diff>

<commit_message>
added passing integration test for create EquipmentSet endpoint
</commit_message>
<xml_diff>
--- a/docs/QView API Documentation.docx
+++ b/docs/QView API Documentation.docx
@@ -12,15 +12,23 @@
       <w:bookmarkEnd w:id="0"/>
       <w:r>
         <w:rPr/>
-        <w:t>QView API Documentation (v</w:t>
-      </w:r>
-      <w:r>
-        <w:rPr/>
-        <w:t>90</w:t>
-      </w:r>
-      <w:r>
-        <w:rPr/>
-        <w:t>_2026.02.02)</w:t>
+        <w:t>QView API Documentation (v9</w:t>
+      </w:r>
+      <w:r>
+        <w:rPr/>
+        <w:t>1</w:t>
+      </w:r>
+      <w:r>
+        <w:rPr/>
+        <w:t>_2026.02.0</w:t>
+      </w:r>
+      <w:r>
+        <w:rPr/>
+        <w:t>3</w:t>
+      </w:r>
+      <w:r>
+        <w:rPr/>
+        <w:t>)</w:t>
       </w:r>
     </w:p>
     <w:p>
@@ -7507,7 +7515,7 @@
           <w:bCs/>
           <w:shd w:fill="auto" w:val="clear"/>
         </w:rPr>
-        <w:t>false</w:t>
+        <w:t>true</w:t>
       </w:r>
     </w:p>
     <w:p>
@@ -25456,15 +25464,7 @@
       </w:pPr>
       <w:r>
         <w:rPr/>
-        <w:t>endpoint: {base_uri}/api/users/{id}/rosters-</w:t>
-      </w:r>
-      <w:r>
-        <w:rPr/>
-        <w:t>containing-quizzer</w:t>
-      </w:r>
-      <w:r>
-        <w:rPr/>
-        <w:t>?page={page_num}&amp;page_size={num_of_rows}</w:t>
+        <w:t>endpoint: {base_uri}/api/users/{id}/rosters-containing-quizzer?page={page_num}&amp;page_size={num_of_rows}</w:t>
       </w:r>
     </w:p>
     <w:p>

</xml_diff>

<commit_message>
added passing integration test for get all EquipmentSets endpoint
</commit_message>
<xml_diff>
--- a/docs/QView API Documentation.docx
+++ b/docs/QView API Documentation.docx
@@ -16,19 +16,11 @@
       </w:r>
       <w:r>
         <w:rPr/>
-        <w:t>1</w:t>
-      </w:r>
-      <w:r>
-        <w:rPr/>
-        <w:t>_2026.02.0</w:t>
-      </w:r>
-      <w:r>
-        <w:rPr/>
-        <w:t>3</w:t>
-      </w:r>
-      <w:r>
-        <w:rPr/>
-        <w:t>)</w:t>
+        <w:t>2</w:t>
+      </w:r>
+      <w:r>
+        <w:rPr/>
+        <w:t>_2026.02.03)</w:t>
       </w:r>
     </w:p>
     <w:p>
@@ -6972,7 +6964,7 @@
           <w:bCs/>
           <w:shd w:fill="auto" w:val="clear"/>
         </w:rPr>
-        <w:t>false</w:t>
+        <w:t>true</w:t>
       </w:r>
     </w:p>
     <w:p>

</xml_diff>

<commit_message>
added passing integration test for get EquipmentSet by ID endpoint
</commit_message>
<xml_diff>
--- a/docs/QView API Documentation.docx
+++ b/docs/QView API Documentation.docx
@@ -16,7 +16,7 @@
       </w:r>
       <w:r>
         <w:rPr/>
-        <w:t>2</w:t>
+        <w:t>3</w:t>
       </w:r>
       <w:r>
         <w:rPr/>
@@ -7268,7 +7268,7 @@
           <w:bCs/>
           <w:shd w:fill="auto" w:val="clear"/>
         </w:rPr>
-        <w:t>false</w:t>
+        <w:t>true</w:t>
       </w:r>
     </w:p>
     <w:p>

</xml_diff>

<commit_message>
added passing integration test for delete EquipmentSet by ID endpoint
</commit_message>
<xml_diff>
--- a/docs/QView API Documentation.docx
+++ b/docs/QView API Documentation.docx
@@ -16,7 +16,7 @@
       </w:r>
       <w:r>
         <w:rPr/>
-        <w:t>3</w:t>
+        <w:t>5</w:t>
       </w:r>
       <w:r>
         <w:rPr/>
@@ -7696,7 +7696,7 @@
           <w:bCs/>
           <w:shd w:fill="auto" w:val="clear"/>
         </w:rPr>
-        <w:t>false</w:t>
+        <w:t>true</w:t>
       </w:r>
     </w:p>
     <w:p>
@@ -8021,7 +8021,7 @@
           <w:bCs/>
           <w:shd w:fill="auto" w:val="clear"/>
         </w:rPr>
-        <w:t>false</w:t>
+        <w:t>true</w:t>
       </w:r>
     </w:p>
     <w:p>

</xml_diff>

<commit_message>
took some time to determine the next step was to add a passing integration test for the Computers table endpoint only (not the Equipment table - yet)
</commit_message>
<xml_diff>
--- a/docs/QView API Documentation.docx
+++ b/docs/QView API Documentation.docx
@@ -16,11 +16,19 @@
       </w:r>
       <w:r>
         <w:rPr/>
-        <w:t>5</w:t>
-      </w:r>
-      <w:r>
-        <w:rPr/>
-        <w:t>_2026.02.03)</w:t>
+        <w:t>6</w:t>
+      </w:r>
+      <w:r>
+        <w:rPr/>
+        <w:t>_2026.02.0</w:t>
+      </w:r>
+      <w:r>
+        <w:rPr/>
+        <w:t>4</w:t>
+      </w:r>
+      <w:r>
+        <w:rPr/>
+        <w:t>)</w:t>
       </w:r>
     </w:p>
     <w:p>
@@ -123,6 +131,15 @@
     <w:p>
       <w:pPr>
         <w:pStyle w:val="normal1"/>
+        <w:rPr/>
+      </w:pPr>
+      <w:r>
+        <w:rPr/>
+      </w:r>
+    </w:p>
+    <w:p>
+      <w:pPr>
+        <w:pStyle w:val="normal1"/>
         <w:jc w:val="center"/>
         <w:rPr>
           <w:b/>
@@ -1695,7 +1712,19 @@
         <w:rPr>
           <w:shd w:fill="auto" w:val="clear"/>
         </w:rPr>
-        <w:t>endpoint: {base_uri}/api/computers?page={page_num}&amp;page_size={num_of_rows}</w:t>
+        <w:t>endpoint: {base_uri}/api/</w:t>
+      </w:r>
+      <w:r>
+        <w:rPr>
+          <w:shd w:fill="auto" w:val="clear"/>
+        </w:rPr>
+        <w:t>equipment/</w:t>
+      </w:r>
+      <w:r>
+        <w:rPr>
+          <w:shd w:fill="auto" w:val="clear"/>
+        </w:rPr>
+        <w:t>computers?page={page_num}&amp;page_size={num_of_rows}</w:t>
       </w:r>
     </w:p>
     <w:p>
@@ -1999,7 +2028,19 @@
         <w:rPr>
           <w:shd w:fill="auto" w:val="clear"/>
         </w:rPr>
-        <w:t>endpoint: {base_uri}/api/computers/{id}</w:t>
+        <w:t>endpoint: {base_uri}/api/</w:t>
+      </w:r>
+      <w:r>
+        <w:rPr>
+          <w:shd w:fill="auto" w:val="clear"/>
+        </w:rPr>
+        <w:t>equipment/</w:t>
+      </w:r>
+      <w:r>
+        <w:rPr>
+          <w:shd w:fill="auto" w:val="clear"/>
+        </w:rPr>
+        <w:t>computers/{id}</w:t>
       </w:r>
     </w:p>
     <w:p>
@@ -2198,7 +2239,7 @@
           <w:bCs/>
           <w:shd w:fill="auto" w:val="clear"/>
         </w:rPr>
-        <w:t>false</w:t>
+        <w:t>true</w:t>
       </w:r>
     </w:p>
     <w:p>
@@ -2238,7 +2279,19 @@
         <w:rPr>
           <w:shd w:fill="auto" w:val="clear"/>
         </w:rPr>
-        <w:t>endpoint: {base_uri}/api/computers</w:t>
+        <w:t>endpoint: {base_uri}/api/</w:t>
+      </w:r>
+      <w:r>
+        <w:rPr>
+          <w:shd w:fill="auto" w:val="clear"/>
+        </w:rPr>
+        <w:t>equipment/</w:t>
+      </w:r>
+      <w:r>
+        <w:rPr>
+          <w:shd w:fill="auto" w:val="clear"/>
+        </w:rPr>
+        <w:t>computers</w:t>
       </w:r>
     </w:p>
     <w:p>
@@ -2427,7 +2480,19 @@
         <w:rPr>
           <w:shd w:fill="auto" w:val="clear"/>
         </w:rPr>
-        <w:t>endpoint: {base_uri}/api/computers/{id}</w:t>
+        <w:t>endpoint: {base_uri}/api/</w:t>
+      </w:r>
+      <w:r>
+        <w:rPr>
+          <w:shd w:fill="auto" w:val="clear"/>
+        </w:rPr>
+        <w:t>equipment/</w:t>
+      </w:r>
+      <w:r>
+        <w:rPr>
+          <w:shd w:fill="auto" w:val="clear"/>
+        </w:rPr>
+        <w:t>computers/{id}</w:t>
       </w:r>
     </w:p>
     <w:p>
@@ -2752,7 +2817,19 @@
         <w:rPr>
           <w:shd w:fill="auto" w:val="clear"/>
         </w:rPr>
-        <w:t>endpoint: {base_uri}/api/computers/{id}</w:t>
+        <w:t>endpoint: {base_uri}/api/</w:t>
+      </w:r>
+      <w:r>
+        <w:rPr>
+          <w:shd w:fill="auto" w:val="clear"/>
+        </w:rPr>
+        <w:t>equipment/</w:t>
+      </w:r>
+      <w:r>
+        <w:rPr>
+          <w:shd w:fill="auto" w:val="clear"/>
+        </w:rPr>
+        <w:t>computers/{id}</w:t>
       </w:r>
     </w:p>
     <w:p>
@@ -13412,7 +13489,19 @@
         <w:rPr>
           <w:shd w:fill="auto" w:val="clear"/>
         </w:rPr>
-        <w:t>endpoint: {base_uri}/api/interfaceboxes?page={page_num}&amp;page_size={num_of_rows}</w:t>
+        <w:t>endpoint: {base_uri}/api/</w:t>
+      </w:r>
+      <w:r>
+        <w:rPr>
+          <w:shd w:fill="auto" w:val="clear"/>
+        </w:rPr>
+        <w:t>equipment/</w:t>
+      </w:r>
+      <w:r>
+        <w:rPr>
+          <w:shd w:fill="auto" w:val="clear"/>
+        </w:rPr>
+        <w:t>interfaceboxes?page={page_num}&amp;page_size={num_of_rows}</w:t>
       </w:r>
     </w:p>
     <w:p>
@@ -13716,7 +13805,19 @@
         <w:rPr>
           <w:shd w:fill="auto" w:val="clear"/>
         </w:rPr>
-        <w:t>endpoint: {base_uri}/api/interfaceboxes/{id}</w:t>
+        <w:t>endpoint: {base_uri}/api/</w:t>
+      </w:r>
+      <w:r>
+        <w:rPr>
+          <w:shd w:fill="auto" w:val="clear"/>
+        </w:rPr>
+        <w:t>equipment/</w:t>
+      </w:r>
+      <w:r>
+        <w:rPr>
+          <w:shd w:fill="auto" w:val="clear"/>
+        </w:rPr>
+        <w:t>interfaceboxes/{id}</w:t>
       </w:r>
     </w:p>
     <w:p>
@@ -13955,7 +14056,19 @@
         <w:rPr>
           <w:shd w:fill="auto" w:val="clear"/>
         </w:rPr>
-        <w:t>endpoint: {base_uri}/api/interfaceboxes</w:t>
+        <w:t>endpoint: {base_uri}/api/</w:t>
+      </w:r>
+      <w:r>
+        <w:rPr>
+          <w:shd w:fill="auto" w:val="clear"/>
+        </w:rPr>
+        <w:t>equipment/</w:t>
+      </w:r>
+      <w:r>
+        <w:rPr>
+          <w:shd w:fill="auto" w:val="clear"/>
+        </w:rPr>
+        <w:t>interfaceboxes</w:t>
       </w:r>
     </w:p>
     <w:p>
@@ -14144,7 +14257,19 @@
         <w:rPr>
           <w:shd w:fill="auto" w:val="clear"/>
         </w:rPr>
-        <w:t>endpoint: {base_uri}/api/interfaceboxes/{id}</w:t>
+        <w:t>endpoint: {base_uri}/api/</w:t>
+      </w:r>
+      <w:r>
+        <w:rPr>
+          <w:shd w:fill="auto" w:val="clear"/>
+        </w:rPr>
+        <w:t>equipment/</w:t>
+      </w:r>
+      <w:r>
+        <w:rPr>
+          <w:shd w:fill="auto" w:val="clear"/>
+        </w:rPr>
+        <w:t>interfaceboxes/{id}</w:t>
       </w:r>
     </w:p>
     <w:p>
@@ -14469,7 +14594,19 @@
         <w:rPr>
           <w:shd w:fill="auto" w:val="clear"/>
         </w:rPr>
-        <w:t>endpoint: {base_uri}/api/interfaceboxes/{id}</w:t>
+        <w:t>endpoint: {base_uri}/api/</w:t>
+      </w:r>
+      <w:r>
+        <w:rPr>
+          <w:shd w:fill="auto" w:val="clear"/>
+        </w:rPr>
+        <w:t>equipment/</w:t>
+      </w:r>
+      <w:r>
+        <w:rPr>
+          <w:shd w:fill="auto" w:val="clear"/>
+        </w:rPr>
+        <w:t>interfaceboxes/{id}</w:t>
       </w:r>
     </w:p>
     <w:p>
@@ -14714,7 +14851,19 @@
         <w:rPr>
           <w:shd w:fill="auto" w:val="clear"/>
         </w:rPr>
-        <w:t>endpoint: {base_uri}/api/jumppads?page={page_num}&amp;page_size={num_of_rows}</w:t>
+        <w:t>endpoint: {base_uri}/api/</w:t>
+      </w:r>
+      <w:r>
+        <w:rPr>
+          <w:shd w:fill="auto" w:val="clear"/>
+        </w:rPr>
+        <w:t>equipment/</w:t>
+      </w:r>
+      <w:r>
+        <w:rPr>
+          <w:shd w:fill="auto" w:val="clear"/>
+        </w:rPr>
+        <w:t>jumppads?page={page_num}&amp;page_size={num_of_rows}</w:t>
       </w:r>
     </w:p>
     <w:p>
@@ -15018,7 +15167,19 @@
         <w:rPr>
           <w:shd w:fill="auto" w:val="clear"/>
         </w:rPr>
-        <w:t>endpoint: {base_uri}/api/jumppads/{id}</w:t>
+        <w:t>endpoint: {base_uri}/api/</w:t>
+      </w:r>
+      <w:r>
+        <w:rPr>
+          <w:shd w:fill="auto" w:val="clear"/>
+        </w:rPr>
+        <w:t>equipment/</w:t>
+      </w:r>
+      <w:r>
+        <w:rPr>
+          <w:shd w:fill="auto" w:val="clear"/>
+        </w:rPr>
+        <w:t>jumppads/{id}</w:t>
       </w:r>
     </w:p>
     <w:p>
@@ -15243,7 +15404,19 @@
         <w:rPr>
           <w:shd w:fill="auto" w:val="clear"/>
         </w:rPr>
-        <w:t>endpoint: {base_uri}/api/jumppads</w:t>
+        <w:t>endpoint: {base_uri}/api/</w:t>
+      </w:r>
+      <w:r>
+        <w:rPr>
+          <w:shd w:fill="auto" w:val="clear"/>
+        </w:rPr>
+        <w:t>equipment/</w:t>
+      </w:r>
+      <w:r>
+        <w:rPr>
+          <w:shd w:fill="auto" w:val="clear"/>
+        </w:rPr>
+        <w:t>jumppads</w:t>
       </w:r>
     </w:p>
     <w:p>
@@ -15432,7 +15605,19 @@
         <w:rPr>
           <w:shd w:fill="auto" w:val="clear"/>
         </w:rPr>
-        <w:t>endpoint: {base_uri}/api/jumppads/{id}</w:t>
+        <w:t>endpoint: {base_uri}/api/</w:t>
+      </w:r>
+      <w:r>
+        <w:rPr>
+          <w:shd w:fill="auto" w:val="clear"/>
+        </w:rPr>
+        <w:t>equipment/</w:t>
+      </w:r>
+      <w:r>
+        <w:rPr>
+          <w:shd w:fill="auto" w:val="clear"/>
+        </w:rPr>
+        <w:t>jumppads/{id}</w:t>
       </w:r>
     </w:p>
     <w:p>
@@ -15757,7 +15942,19 @@
         <w:rPr>
           <w:shd w:fill="auto" w:val="clear"/>
         </w:rPr>
-        <w:t>endpoint: {base_uri}/api/jumppads/{id}</w:t>
+        <w:t>endpoint: {base_uri}/api/</w:t>
+      </w:r>
+      <w:r>
+        <w:rPr>
+          <w:shd w:fill="auto" w:val="clear"/>
+        </w:rPr>
+        <w:t>equipment/</w:t>
+      </w:r>
+      <w:r>
+        <w:rPr>
+          <w:shd w:fill="auto" w:val="clear"/>
+        </w:rPr>
+        <w:t>jumppads/{id}</w:t>
       </w:r>
     </w:p>
     <w:p>
@@ -15990,7 +16187,19 @@
         <w:rPr>
           <w:shd w:fill="auto" w:val="clear"/>
         </w:rPr>
-        <w:t>endpoint: {base_uri}/api/microphonerecorders?page={page_num}&amp;page_size={num_of_rows}</w:t>
+        <w:t>endpoint: {base_uri}/api/</w:t>
+      </w:r>
+      <w:r>
+        <w:rPr>
+          <w:shd w:fill="auto" w:val="clear"/>
+        </w:rPr>
+        <w:t>equipment/</w:t>
+      </w:r>
+      <w:r>
+        <w:rPr>
+          <w:shd w:fill="auto" w:val="clear"/>
+        </w:rPr>
+        <w:t>microphonerecorders?page={page_num}&amp;page_size={num_of_rows}</w:t>
       </w:r>
     </w:p>
     <w:p>
@@ -16294,7 +16503,19 @@
         <w:rPr>
           <w:shd w:fill="auto" w:val="clear"/>
         </w:rPr>
-        <w:t>endpoint: {base_uri}/api/microphonerecorders/{id}</w:t>
+        <w:t>endpoint: {base_uri}/api/</w:t>
+      </w:r>
+      <w:r>
+        <w:rPr>
+          <w:shd w:fill="auto" w:val="clear"/>
+        </w:rPr>
+        <w:t>equipment/</w:t>
+      </w:r>
+      <w:r>
+        <w:rPr>
+          <w:shd w:fill="auto" w:val="clear"/>
+        </w:rPr>
+        <w:t>microphonerecorders/{id}</w:t>
       </w:r>
     </w:p>
     <w:p>
@@ -16533,7 +16754,19 @@
         <w:rPr>
           <w:shd w:fill="auto" w:val="clear"/>
         </w:rPr>
-        <w:t>endpoint: {base_uri}/api/microphonerecorders</w:t>
+        <w:t>endpoint: {base_uri}/api/</w:t>
+      </w:r>
+      <w:r>
+        <w:rPr>
+          <w:shd w:fill="auto" w:val="clear"/>
+        </w:rPr>
+        <w:t>equipment/</w:t>
+      </w:r>
+      <w:r>
+        <w:rPr>
+          <w:shd w:fill="auto" w:val="clear"/>
+        </w:rPr>
+        <w:t>microphonerecorders</w:t>
       </w:r>
     </w:p>
     <w:p>
@@ -16722,7 +16955,19 @@
         <w:rPr>
           <w:shd w:fill="auto" w:val="clear"/>
         </w:rPr>
-        <w:t>endpoint: {base_uri}/api/microphonerecorders/{id}</w:t>
+        <w:t>endpoint: {base_uri}/api/</w:t>
+      </w:r>
+      <w:r>
+        <w:rPr>
+          <w:shd w:fill="auto" w:val="clear"/>
+        </w:rPr>
+        <w:t>equipment/</w:t>
+      </w:r>
+      <w:r>
+        <w:rPr>
+          <w:shd w:fill="auto" w:val="clear"/>
+        </w:rPr>
+        <w:t>microphonerecorders/{id}</w:t>
       </w:r>
     </w:p>
     <w:p>
@@ -17047,7 +17292,19 @@
         <w:rPr>
           <w:shd w:fill="auto" w:val="clear"/>
         </w:rPr>
-        <w:t>endpoint: {base_uri}/api/microphonerecorders/{id}</w:t>
+        <w:t>endpoint: {base_uri}/api/</w:t>
+      </w:r>
+      <w:r>
+        <w:rPr>
+          <w:shd w:fill="auto" w:val="clear"/>
+        </w:rPr>
+        <w:t>equipment/</w:t>
+      </w:r>
+      <w:r>
+        <w:rPr>
+          <w:shd w:fill="auto" w:val="clear"/>
+        </w:rPr>
+        <w:t>microphonerecorders/{id}</w:t>
       </w:r>
     </w:p>
     <w:p>
@@ -17286,7 +17543,19 @@
         <w:rPr>
           <w:shd w:fill="auto" w:val="clear"/>
         </w:rPr>
-        <w:t>endpoint: {base_uri}/api/monitors?page={page_num}&amp;page_size={num_of_rows}</w:t>
+        <w:t>endpoint: {base_uri}/api/</w:t>
+      </w:r>
+      <w:r>
+        <w:rPr>
+          <w:shd w:fill="auto" w:val="clear"/>
+        </w:rPr>
+        <w:t>equipment/</w:t>
+      </w:r>
+      <w:r>
+        <w:rPr>
+          <w:shd w:fill="auto" w:val="clear"/>
+        </w:rPr>
+        <w:t>monitors?page={page_num}&amp;page_size={num_of_rows}</w:t>
       </w:r>
     </w:p>
     <w:p>
@@ -17590,7 +17859,19 @@
         <w:rPr>
           <w:shd w:fill="auto" w:val="clear"/>
         </w:rPr>
-        <w:t>endpoint: {base_uri}/api/monitors/{id}</w:t>
+        <w:t>endpoint: {base_uri}/api/</w:t>
+      </w:r>
+      <w:r>
+        <w:rPr>
+          <w:shd w:fill="auto" w:val="clear"/>
+        </w:rPr>
+        <w:t>equipment/</w:t>
+      </w:r>
+      <w:r>
+        <w:rPr>
+          <w:shd w:fill="auto" w:val="clear"/>
+        </w:rPr>
+        <w:t>monitors/{id}</w:t>
       </w:r>
     </w:p>
     <w:p>
@@ -17829,7 +18110,19 @@
         <w:rPr>
           <w:shd w:fill="auto" w:val="clear"/>
         </w:rPr>
-        <w:t>endpoint: {base_uri}/api/monitors</w:t>
+        <w:t>endpoint: {base_uri}/api/</w:t>
+      </w:r>
+      <w:r>
+        <w:rPr>
+          <w:shd w:fill="auto" w:val="clear"/>
+        </w:rPr>
+        <w:t>equipment/</w:t>
+      </w:r>
+      <w:r>
+        <w:rPr>
+          <w:shd w:fill="auto" w:val="clear"/>
+        </w:rPr>
+        <w:t>monitors</w:t>
       </w:r>
     </w:p>
     <w:p>
@@ -18018,7 +18311,19 @@
         <w:rPr>
           <w:shd w:fill="auto" w:val="clear"/>
         </w:rPr>
-        <w:t>endpoint: {base_uri}/api/monitors/{id}</w:t>
+        <w:t>endpoint: {base_uri}/api/</w:t>
+      </w:r>
+      <w:r>
+        <w:rPr>
+          <w:shd w:fill="auto" w:val="clear"/>
+        </w:rPr>
+        <w:t>equipment/</w:t>
+      </w:r>
+      <w:r>
+        <w:rPr>
+          <w:shd w:fill="auto" w:val="clear"/>
+        </w:rPr>
+        <w:t>monitors/{id}</w:t>
       </w:r>
     </w:p>
     <w:p>
@@ -18343,7 +18648,19 @@
         <w:rPr>
           <w:shd w:fill="auto" w:val="clear"/>
         </w:rPr>
-        <w:t>endpoint: {base_uri}/api/monitors/{id}</w:t>
+        <w:t>endpoint: {base_uri}/api/</w:t>
+      </w:r>
+      <w:r>
+        <w:rPr>
+          <w:shd w:fill="auto" w:val="clear"/>
+        </w:rPr>
+        <w:t>equipment/</w:t>
+      </w:r>
+      <w:r>
+        <w:rPr>
+          <w:shd w:fill="auto" w:val="clear"/>
+        </w:rPr>
+        <w:t>monitors/{id}</w:t>
       </w:r>
     </w:p>
     <w:p>
@@ -18582,7 +18899,19 @@
         <w:rPr>
           <w:shd w:fill="auto" w:val="clear"/>
         </w:rPr>
-        <w:t>endpoint: {base_uri}/api/powerstrips?page={page_num}&amp;page_size={num_of_rows}</w:t>
+        <w:t>endpoint: {base_uri}/api/</w:t>
+      </w:r>
+      <w:r>
+        <w:rPr>
+          <w:shd w:fill="auto" w:val="clear"/>
+        </w:rPr>
+        <w:t>equipment/</w:t>
+      </w:r>
+      <w:r>
+        <w:rPr>
+          <w:shd w:fill="auto" w:val="clear"/>
+        </w:rPr>
+        <w:t>powerstrips?page={page_num}&amp;page_size={num_of_rows}</w:t>
       </w:r>
     </w:p>
     <w:p>
@@ -18886,7 +19215,19 @@
         <w:rPr>
           <w:shd w:fill="auto" w:val="clear"/>
         </w:rPr>
-        <w:t>endpoint: {base_uri}/api/powerstrips/{id}</w:t>
+        <w:t>endpoint: {base_uri}/api/</w:t>
+      </w:r>
+      <w:r>
+        <w:rPr>
+          <w:shd w:fill="auto" w:val="clear"/>
+        </w:rPr>
+        <w:t>equipment/</w:t>
+      </w:r>
+      <w:r>
+        <w:rPr>
+          <w:shd w:fill="auto" w:val="clear"/>
+        </w:rPr>
+        <w:t>powerstrips/{id}</w:t>
       </w:r>
     </w:p>
     <w:p>
@@ -19125,7 +19466,19 @@
         <w:rPr>
           <w:shd w:fill="auto" w:val="clear"/>
         </w:rPr>
-        <w:t>endpoint: {base_uri}/api/powerstrips</w:t>
+        <w:t>endpoint: {base_uri}/api/</w:t>
+      </w:r>
+      <w:r>
+        <w:rPr>
+          <w:shd w:fill="auto" w:val="clear"/>
+        </w:rPr>
+        <w:t>equipment/</w:t>
+      </w:r>
+      <w:r>
+        <w:rPr>
+          <w:shd w:fill="auto" w:val="clear"/>
+        </w:rPr>
+        <w:t>powerstrips</w:t>
       </w:r>
     </w:p>
     <w:p>
@@ -19314,7 +19667,19 @@
         <w:rPr>
           <w:shd w:fill="auto" w:val="clear"/>
         </w:rPr>
-        <w:t>endpoint: {base_uri}/api/powerstrips/{id}</w:t>
+        <w:t>endpoint: {base_uri}/api/</w:t>
+      </w:r>
+      <w:r>
+        <w:rPr>
+          <w:shd w:fill="auto" w:val="clear"/>
+        </w:rPr>
+        <w:t>equipment/</w:t>
+      </w:r>
+      <w:r>
+        <w:rPr>
+          <w:shd w:fill="auto" w:val="clear"/>
+        </w:rPr>
+        <w:t>powerstrips/{id}</w:t>
       </w:r>
     </w:p>
     <w:p>
@@ -19639,7 +20004,19 @@
         <w:rPr>
           <w:shd w:fill="auto" w:val="clear"/>
         </w:rPr>
-        <w:t>endpoint: {base_uri}/api/powerstrips/{id}</w:t>
+        <w:t>endpoint: {base_uri}/api/</w:t>
+      </w:r>
+      <w:r>
+        <w:rPr>
+          <w:shd w:fill="auto" w:val="clear"/>
+        </w:rPr>
+        <w:t>equipment/</w:t>
+      </w:r>
+      <w:r>
+        <w:rPr>
+          <w:shd w:fill="auto" w:val="clear"/>
+        </w:rPr>
+        <w:t>powerstrips/{id}</w:t>
       </w:r>
     </w:p>
     <w:p>
@@ -19878,7 +20255,19 @@
         <w:rPr>
           <w:shd w:fill="auto" w:val="clear"/>
         </w:rPr>
-        <w:t>endpoint: {base_uri}/api/projectors?page={page_num}&amp;page_size={num_of_rows}</w:t>
+        <w:t>endpoint: {base_uri}/api/</w:t>
+      </w:r>
+      <w:r>
+        <w:rPr>
+          <w:shd w:fill="auto" w:val="clear"/>
+        </w:rPr>
+        <w:t>equipment/</w:t>
+      </w:r>
+      <w:r>
+        <w:rPr>
+          <w:shd w:fill="auto" w:val="clear"/>
+        </w:rPr>
+        <w:t>projectors?page={page_num}&amp;page_size={num_of_rows}</w:t>
       </w:r>
     </w:p>
     <w:p>
@@ -20182,7 +20571,19 @@
         <w:rPr>
           <w:shd w:fill="auto" w:val="clear"/>
         </w:rPr>
-        <w:t>endpoint: {base_uri}/api/projectors/{id}</w:t>
+        <w:t>endpoint: {base_uri}/api/</w:t>
+      </w:r>
+      <w:r>
+        <w:rPr>
+          <w:shd w:fill="auto" w:val="clear"/>
+        </w:rPr>
+        <w:t>equipment/</w:t>
+      </w:r>
+      <w:r>
+        <w:rPr>
+          <w:shd w:fill="auto" w:val="clear"/>
+        </w:rPr>
+        <w:t>projectors/{id}</w:t>
       </w:r>
     </w:p>
     <w:p>
@@ -20421,7 +20822,19 @@
         <w:rPr>
           <w:shd w:fill="auto" w:val="clear"/>
         </w:rPr>
-        <w:t>endpoint: {base_uri}/api/projectors</w:t>
+        <w:t>endpoint: {base_uri}/api/</w:t>
+      </w:r>
+      <w:r>
+        <w:rPr>
+          <w:shd w:fill="auto" w:val="clear"/>
+        </w:rPr>
+        <w:t>equipment/</w:t>
+      </w:r>
+      <w:r>
+        <w:rPr>
+          <w:shd w:fill="auto" w:val="clear"/>
+        </w:rPr>
+        <w:t>projectors</w:t>
       </w:r>
     </w:p>
     <w:p>
@@ -20610,7 +21023,19 @@
         <w:rPr>
           <w:shd w:fill="auto" w:val="clear"/>
         </w:rPr>
-        <w:t>endpoint: {base_uri}/api/projectors/{id}</w:t>
+        <w:t>endpoint: {base_uri}/api/</w:t>
+      </w:r>
+      <w:r>
+        <w:rPr>
+          <w:shd w:fill="auto" w:val="clear"/>
+        </w:rPr>
+        <w:t>equipment/</w:t>
+      </w:r>
+      <w:r>
+        <w:rPr>
+          <w:shd w:fill="auto" w:val="clear"/>
+        </w:rPr>
+        <w:t>projectors/{id}</w:t>
       </w:r>
     </w:p>
     <w:p>
@@ -20935,7 +21360,19 @@
         <w:rPr>
           <w:shd w:fill="auto" w:val="clear"/>
         </w:rPr>
-        <w:t>endpoint: {base_uri}/api/projectors/{id}</w:t>
+        <w:t>endpoint: {base_uri}/api/</w:t>
+      </w:r>
+      <w:r>
+        <w:rPr>
+          <w:shd w:fill="auto" w:val="clear"/>
+        </w:rPr>
+        <w:t>equipment/</w:t>
+      </w:r>
+      <w:r>
+        <w:rPr>
+          <w:shd w:fill="auto" w:val="clear"/>
+        </w:rPr>
+        <w:t>projectors/{id}</w:t>
       </w:r>
     </w:p>
     <w:p>

</xml_diff>

<commit_message>
added passing integration test for get all computers endpoint
</commit_message>
<xml_diff>
--- a/docs/QView API Documentation.docx
+++ b/docs/QView API Documentation.docx
@@ -16,19 +16,11 @@
       </w:r>
       <w:r>
         <w:rPr/>
-        <w:t>6</w:t>
-      </w:r>
-      <w:r>
-        <w:rPr/>
-        <w:t>_2026.02.0</w:t>
-      </w:r>
-      <w:r>
-        <w:rPr/>
-        <w:t>4</w:t>
-      </w:r>
-      <w:r>
-        <w:rPr/>
-        <w:t>)</w:t>
+        <w:t>7</w:t>
+      </w:r>
+      <w:r>
+        <w:rPr/>
+        <w:t>_2026.02.04)</w:t>
       </w:r>
     </w:p>
     <w:p>
@@ -1672,7 +1664,7 @@
           <w:bCs/>
           <w:shd w:fill="auto" w:val="clear"/>
         </w:rPr>
-        <w:t>false</w:t>
+        <w:t>true</w:t>
       </w:r>
     </w:p>
     <w:p>
@@ -1712,19 +1704,7 @@
         <w:rPr>
           <w:shd w:fill="auto" w:val="clear"/>
         </w:rPr>
-        <w:t>endpoint: {base_uri}/api/</w:t>
-      </w:r>
-      <w:r>
-        <w:rPr>
-          <w:shd w:fill="auto" w:val="clear"/>
-        </w:rPr>
-        <w:t>equipment/</w:t>
-      </w:r>
-      <w:r>
-        <w:rPr>
-          <w:shd w:fill="auto" w:val="clear"/>
-        </w:rPr>
-        <w:t>computers?page={page_num}&amp;page_size={num_of_rows}</w:t>
+        <w:t>endpoint: {base_uri}/api/equipment/computers?page={page_num}&amp;page_size={num_of_rows}</w:t>
       </w:r>
     </w:p>
     <w:p>
@@ -2028,19 +2008,7 @@
         <w:rPr>
           <w:shd w:fill="auto" w:val="clear"/>
         </w:rPr>
-        <w:t>endpoint: {base_uri}/api/</w:t>
-      </w:r>
-      <w:r>
-        <w:rPr>
-          <w:shd w:fill="auto" w:val="clear"/>
-        </w:rPr>
-        <w:t>equipment/</w:t>
-      </w:r>
-      <w:r>
-        <w:rPr>
-          <w:shd w:fill="auto" w:val="clear"/>
-        </w:rPr>
-        <w:t>computers/{id}</w:t>
+        <w:t>endpoint: {base_uri}/api/equipment/computers/{id}</w:t>
       </w:r>
     </w:p>
     <w:p>
@@ -2279,19 +2247,7 @@
         <w:rPr>
           <w:shd w:fill="auto" w:val="clear"/>
         </w:rPr>
-        <w:t>endpoint: {base_uri}/api/</w:t>
-      </w:r>
-      <w:r>
-        <w:rPr>
-          <w:shd w:fill="auto" w:val="clear"/>
-        </w:rPr>
-        <w:t>equipment/</w:t>
-      </w:r>
-      <w:r>
-        <w:rPr>
-          <w:shd w:fill="auto" w:val="clear"/>
-        </w:rPr>
-        <w:t>computers</w:t>
+        <w:t>endpoint: {base_uri}/api/equipment/computers</w:t>
       </w:r>
     </w:p>
     <w:p>
@@ -2480,19 +2436,7 @@
         <w:rPr>
           <w:shd w:fill="auto" w:val="clear"/>
         </w:rPr>
-        <w:t>endpoint: {base_uri}/api/</w:t>
-      </w:r>
-      <w:r>
-        <w:rPr>
-          <w:shd w:fill="auto" w:val="clear"/>
-        </w:rPr>
-        <w:t>equipment/</w:t>
-      </w:r>
-      <w:r>
-        <w:rPr>
-          <w:shd w:fill="auto" w:val="clear"/>
-        </w:rPr>
-        <w:t>computers/{id}</w:t>
+        <w:t>endpoint: {base_uri}/api/equipment/computers/{id}</w:t>
       </w:r>
     </w:p>
     <w:p>
@@ -2817,19 +2761,7 @@
         <w:rPr>
           <w:shd w:fill="auto" w:val="clear"/>
         </w:rPr>
-        <w:t>endpoint: {base_uri}/api/</w:t>
-      </w:r>
-      <w:r>
-        <w:rPr>
-          <w:shd w:fill="auto" w:val="clear"/>
-        </w:rPr>
-        <w:t>equipment/</w:t>
-      </w:r>
-      <w:r>
-        <w:rPr>
-          <w:shd w:fill="auto" w:val="clear"/>
-        </w:rPr>
-        <w:t>computers/{id}</w:t>
+        <w:t>endpoint: {base_uri}/api/equipment/computers/{id}</w:t>
       </w:r>
     </w:p>
     <w:p>
@@ -13489,19 +13421,7 @@
         <w:rPr>
           <w:shd w:fill="auto" w:val="clear"/>
         </w:rPr>
-        <w:t>endpoint: {base_uri}/api/</w:t>
-      </w:r>
-      <w:r>
-        <w:rPr>
-          <w:shd w:fill="auto" w:val="clear"/>
-        </w:rPr>
-        <w:t>equipment/</w:t>
-      </w:r>
-      <w:r>
-        <w:rPr>
-          <w:shd w:fill="auto" w:val="clear"/>
-        </w:rPr>
-        <w:t>interfaceboxes?page={page_num}&amp;page_size={num_of_rows}</w:t>
+        <w:t>endpoint: {base_uri}/api/equipment/interfaceboxes?page={page_num}&amp;page_size={num_of_rows}</w:t>
       </w:r>
     </w:p>
     <w:p>
@@ -13805,19 +13725,7 @@
         <w:rPr>
           <w:shd w:fill="auto" w:val="clear"/>
         </w:rPr>
-        <w:t>endpoint: {base_uri}/api/</w:t>
-      </w:r>
-      <w:r>
-        <w:rPr>
-          <w:shd w:fill="auto" w:val="clear"/>
-        </w:rPr>
-        <w:t>equipment/</w:t>
-      </w:r>
-      <w:r>
-        <w:rPr>
-          <w:shd w:fill="auto" w:val="clear"/>
-        </w:rPr>
-        <w:t>interfaceboxes/{id}</w:t>
+        <w:t>endpoint: {base_uri}/api/equipment/interfaceboxes/{id}</w:t>
       </w:r>
     </w:p>
     <w:p>
@@ -14056,19 +13964,7 @@
         <w:rPr>
           <w:shd w:fill="auto" w:val="clear"/>
         </w:rPr>
-        <w:t>endpoint: {base_uri}/api/</w:t>
-      </w:r>
-      <w:r>
-        <w:rPr>
-          <w:shd w:fill="auto" w:val="clear"/>
-        </w:rPr>
-        <w:t>equipment/</w:t>
-      </w:r>
-      <w:r>
-        <w:rPr>
-          <w:shd w:fill="auto" w:val="clear"/>
-        </w:rPr>
-        <w:t>interfaceboxes</w:t>
+        <w:t>endpoint: {base_uri}/api/equipment/interfaceboxes</w:t>
       </w:r>
     </w:p>
     <w:p>
@@ -14257,19 +14153,7 @@
         <w:rPr>
           <w:shd w:fill="auto" w:val="clear"/>
         </w:rPr>
-        <w:t>endpoint: {base_uri}/api/</w:t>
-      </w:r>
-      <w:r>
-        <w:rPr>
-          <w:shd w:fill="auto" w:val="clear"/>
-        </w:rPr>
-        <w:t>equipment/</w:t>
-      </w:r>
-      <w:r>
-        <w:rPr>
-          <w:shd w:fill="auto" w:val="clear"/>
-        </w:rPr>
-        <w:t>interfaceboxes/{id}</w:t>
+        <w:t>endpoint: {base_uri}/api/equipment/interfaceboxes/{id}</w:t>
       </w:r>
     </w:p>
     <w:p>
@@ -14594,19 +14478,7 @@
         <w:rPr>
           <w:shd w:fill="auto" w:val="clear"/>
         </w:rPr>
-        <w:t>endpoint: {base_uri}/api/</w:t>
-      </w:r>
-      <w:r>
-        <w:rPr>
-          <w:shd w:fill="auto" w:val="clear"/>
-        </w:rPr>
-        <w:t>equipment/</w:t>
-      </w:r>
-      <w:r>
-        <w:rPr>
-          <w:shd w:fill="auto" w:val="clear"/>
-        </w:rPr>
-        <w:t>interfaceboxes/{id}</w:t>
+        <w:t>endpoint: {base_uri}/api/equipment/interfaceboxes/{id}</w:t>
       </w:r>
     </w:p>
     <w:p>
@@ -14851,19 +14723,7 @@
         <w:rPr>
           <w:shd w:fill="auto" w:val="clear"/>
         </w:rPr>
-        <w:t>endpoint: {base_uri}/api/</w:t>
-      </w:r>
-      <w:r>
-        <w:rPr>
-          <w:shd w:fill="auto" w:val="clear"/>
-        </w:rPr>
-        <w:t>equipment/</w:t>
-      </w:r>
-      <w:r>
-        <w:rPr>
-          <w:shd w:fill="auto" w:val="clear"/>
-        </w:rPr>
-        <w:t>jumppads?page={page_num}&amp;page_size={num_of_rows}</w:t>
+        <w:t>endpoint: {base_uri}/api/equipment/jumppads?page={page_num}&amp;page_size={num_of_rows}</w:t>
       </w:r>
     </w:p>
     <w:p>
@@ -15167,19 +15027,7 @@
         <w:rPr>
           <w:shd w:fill="auto" w:val="clear"/>
         </w:rPr>
-        <w:t>endpoint: {base_uri}/api/</w:t>
-      </w:r>
-      <w:r>
-        <w:rPr>
-          <w:shd w:fill="auto" w:val="clear"/>
-        </w:rPr>
-        <w:t>equipment/</w:t>
-      </w:r>
-      <w:r>
-        <w:rPr>
-          <w:shd w:fill="auto" w:val="clear"/>
-        </w:rPr>
-        <w:t>jumppads/{id}</w:t>
+        <w:t>endpoint: {base_uri}/api/equipment/jumppads/{id}</w:t>
       </w:r>
     </w:p>
     <w:p>
@@ -15404,19 +15252,7 @@
         <w:rPr>
           <w:shd w:fill="auto" w:val="clear"/>
         </w:rPr>
-        <w:t>endpoint: {base_uri}/api/</w:t>
-      </w:r>
-      <w:r>
-        <w:rPr>
-          <w:shd w:fill="auto" w:val="clear"/>
-        </w:rPr>
-        <w:t>equipment/</w:t>
-      </w:r>
-      <w:r>
-        <w:rPr>
-          <w:shd w:fill="auto" w:val="clear"/>
-        </w:rPr>
-        <w:t>jumppads</w:t>
+        <w:t>endpoint: {base_uri}/api/equipment/jumppads</w:t>
       </w:r>
     </w:p>
     <w:p>
@@ -15605,19 +15441,7 @@
         <w:rPr>
           <w:shd w:fill="auto" w:val="clear"/>
         </w:rPr>
-        <w:t>endpoint: {base_uri}/api/</w:t>
-      </w:r>
-      <w:r>
-        <w:rPr>
-          <w:shd w:fill="auto" w:val="clear"/>
-        </w:rPr>
-        <w:t>equipment/</w:t>
-      </w:r>
-      <w:r>
-        <w:rPr>
-          <w:shd w:fill="auto" w:val="clear"/>
-        </w:rPr>
-        <w:t>jumppads/{id}</w:t>
+        <w:t>endpoint: {base_uri}/api/equipment/jumppads/{id}</w:t>
       </w:r>
     </w:p>
     <w:p>
@@ -15942,19 +15766,7 @@
         <w:rPr>
           <w:shd w:fill="auto" w:val="clear"/>
         </w:rPr>
-        <w:t>endpoint: {base_uri}/api/</w:t>
-      </w:r>
-      <w:r>
-        <w:rPr>
-          <w:shd w:fill="auto" w:val="clear"/>
-        </w:rPr>
-        <w:t>equipment/</w:t>
-      </w:r>
-      <w:r>
-        <w:rPr>
-          <w:shd w:fill="auto" w:val="clear"/>
-        </w:rPr>
-        <w:t>jumppads/{id}</w:t>
+        <w:t>endpoint: {base_uri}/api/equipment/jumppads/{id}</w:t>
       </w:r>
     </w:p>
     <w:p>
@@ -16187,19 +15999,7 @@
         <w:rPr>
           <w:shd w:fill="auto" w:val="clear"/>
         </w:rPr>
-        <w:t>endpoint: {base_uri}/api/</w:t>
-      </w:r>
-      <w:r>
-        <w:rPr>
-          <w:shd w:fill="auto" w:val="clear"/>
-        </w:rPr>
-        <w:t>equipment/</w:t>
-      </w:r>
-      <w:r>
-        <w:rPr>
-          <w:shd w:fill="auto" w:val="clear"/>
-        </w:rPr>
-        <w:t>microphonerecorders?page={page_num}&amp;page_size={num_of_rows}</w:t>
+        <w:t>endpoint: {base_uri}/api/equipment/microphonerecorders?page={page_num}&amp;page_size={num_of_rows}</w:t>
       </w:r>
     </w:p>
     <w:p>
@@ -16503,19 +16303,7 @@
         <w:rPr>
           <w:shd w:fill="auto" w:val="clear"/>
         </w:rPr>
-        <w:t>endpoint: {base_uri}/api/</w:t>
-      </w:r>
-      <w:r>
-        <w:rPr>
-          <w:shd w:fill="auto" w:val="clear"/>
-        </w:rPr>
-        <w:t>equipment/</w:t>
-      </w:r>
-      <w:r>
-        <w:rPr>
-          <w:shd w:fill="auto" w:val="clear"/>
-        </w:rPr>
-        <w:t>microphonerecorders/{id}</w:t>
+        <w:t>endpoint: {base_uri}/api/equipment/microphonerecorders/{id}</w:t>
       </w:r>
     </w:p>
     <w:p>
@@ -16754,19 +16542,7 @@
         <w:rPr>
           <w:shd w:fill="auto" w:val="clear"/>
         </w:rPr>
-        <w:t>endpoint: {base_uri}/api/</w:t>
-      </w:r>
-      <w:r>
-        <w:rPr>
-          <w:shd w:fill="auto" w:val="clear"/>
-        </w:rPr>
-        <w:t>equipment/</w:t>
-      </w:r>
-      <w:r>
-        <w:rPr>
-          <w:shd w:fill="auto" w:val="clear"/>
-        </w:rPr>
-        <w:t>microphonerecorders</w:t>
+        <w:t>endpoint: {base_uri}/api/equipment/microphonerecorders</w:t>
       </w:r>
     </w:p>
     <w:p>
@@ -16955,19 +16731,7 @@
         <w:rPr>
           <w:shd w:fill="auto" w:val="clear"/>
         </w:rPr>
-        <w:t>endpoint: {base_uri}/api/</w:t>
-      </w:r>
-      <w:r>
-        <w:rPr>
-          <w:shd w:fill="auto" w:val="clear"/>
-        </w:rPr>
-        <w:t>equipment/</w:t>
-      </w:r>
-      <w:r>
-        <w:rPr>
-          <w:shd w:fill="auto" w:val="clear"/>
-        </w:rPr>
-        <w:t>microphonerecorders/{id}</w:t>
+        <w:t>endpoint: {base_uri}/api/equipment/microphonerecorders/{id}</w:t>
       </w:r>
     </w:p>
     <w:p>
@@ -17292,19 +17056,7 @@
         <w:rPr>
           <w:shd w:fill="auto" w:val="clear"/>
         </w:rPr>
-        <w:t>endpoint: {base_uri}/api/</w:t>
-      </w:r>
-      <w:r>
-        <w:rPr>
-          <w:shd w:fill="auto" w:val="clear"/>
-        </w:rPr>
-        <w:t>equipment/</w:t>
-      </w:r>
-      <w:r>
-        <w:rPr>
-          <w:shd w:fill="auto" w:val="clear"/>
-        </w:rPr>
-        <w:t>microphonerecorders/{id}</w:t>
+        <w:t>endpoint: {base_uri}/api/equipment/microphonerecorders/{id}</w:t>
       </w:r>
     </w:p>
     <w:p>
@@ -17543,19 +17295,7 @@
         <w:rPr>
           <w:shd w:fill="auto" w:val="clear"/>
         </w:rPr>
-        <w:t>endpoint: {base_uri}/api/</w:t>
-      </w:r>
-      <w:r>
-        <w:rPr>
-          <w:shd w:fill="auto" w:val="clear"/>
-        </w:rPr>
-        <w:t>equipment/</w:t>
-      </w:r>
-      <w:r>
-        <w:rPr>
-          <w:shd w:fill="auto" w:val="clear"/>
-        </w:rPr>
-        <w:t>monitors?page={page_num}&amp;page_size={num_of_rows}</w:t>
+        <w:t>endpoint: {base_uri}/api/equipment/monitors?page={page_num}&amp;page_size={num_of_rows}</w:t>
       </w:r>
     </w:p>
     <w:p>
@@ -17859,19 +17599,7 @@
         <w:rPr>
           <w:shd w:fill="auto" w:val="clear"/>
         </w:rPr>
-        <w:t>endpoint: {base_uri}/api/</w:t>
-      </w:r>
-      <w:r>
-        <w:rPr>
-          <w:shd w:fill="auto" w:val="clear"/>
-        </w:rPr>
-        <w:t>equipment/</w:t>
-      </w:r>
-      <w:r>
-        <w:rPr>
-          <w:shd w:fill="auto" w:val="clear"/>
-        </w:rPr>
-        <w:t>monitors/{id}</w:t>
+        <w:t>endpoint: {base_uri}/api/equipment/monitors/{id}</w:t>
       </w:r>
     </w:p>
     <w:p>
@@ -18110,19 +17838,7 @@
         <w:rPr>
           <w:shd w:fill="auto" w:val="clear"/>
         </w:rPr>
-        <w:t>endpoint: {base_uri}/api/</w:t>
-      </w:r>
-      <w:r>
-        <w:rPr>
-          <w:shd w:fill="auto" w:val="clear"/>
-        </w:rPr>
-        <w:t>equipment/</w:t>
-      </w:r>
-      <w:r>
-        <w:rPr>
-          <w:shd w:fill="auto" w:val="clear"/>
-        </w:rPr>
-        <w:t>monitors</w:t>
+        <w:t>endpoint: {base_uri}/api/equipment/monitors</w:t>
       </w:r>
     </w:p>
     <w:p>
@@ -18311,19 +18027,7 @@
         <w:rPr>
           <w:shd w:fill="auto" w:val="clear"/>
         </w:rPr>
-        <w:t>endpoint: {base_uri}/api/</w:t>
-      </w:r>
-      <w:r>
-        <w:rPr>
-          <w:shd w:fill="auto" w:val="clear"/>
-        </w:rPr>
-        <w:t>equipment/</w:t>
-      </w:r>
-      <w:r>
-        <w:rPr>
-          <w:shd w:fill="auto" w:val="clear"/>
-        </w:rPr>
-        <w:t>monitors/{id}</w:t>
+        <w:t>endpoint: {base_uri}/api/equipment/monitors/{id}</w:t>
       </w:r>
     </w:p>
     <w:p>
@@ -18648,19 +18352,7 @@
         <w:rPr>
           <w:shd w:fill="auto" w:val="clear"/>
         </w:rPr>
-        <w:t>endpoint: {base_uri}/api/</w:t>
-      </w:r>
-      <w:r>
-        <w:rPr>
-          <w:shd w:fill="auto" w:val="clear"/>
-        </w:rPr>
-        <w:t>equipment/</w:t>
-      </w:r>
-      <w:r>
-        <w:rPr>
-          <w:shd w:fill="auto" w:val="clear"/>
-        </w:rPr>
-        <w:t>monitors/{id}</w:t>
+        <w:t>endpoint: {base_uri}/api/equipment/monitors/{id}</w:t>
       </w:r>
     </w:p>
     <w:p>
@@ -18899,19 +18591,7 @@
         <w:rPr>
           <w:shd w:fill="auto" w:val="clear"/>
         </w:rPr>
-        <w:t>endpoint: {base_uri}/api/</w:t>
-      </w:r>
-      <w:r>
-        <w:rPr>
-          <w:shd w:fill="auto" w:val="clear"/>
-        </w:rPr>
-        <w:t>equipment/</w:t>
-      </w:r>
-      <w:r>
-        <w:rPr>
-          <w:shd w:fill="auto" w:val="clear"/>
-        </w:rPr>
-        <w:t>powerstrips?page={page_num}&amp;page_size={num_of_rows}</w:t>
+        <w:t>endpoint: {base_uri}/api/equipment/powerstrips?page={page_num}&amp;page_size={num_of_rows}</w:t>
       </w:r>
     </w:p>
     <w:p>
@@ -19215,19 +18895,7 @@
         <w:rPr>
           <w:shd w:fill="auto" w:val="clear"/>
         </w:rPr>
-        <w:t>endpoint: {base_uri}/api/</w:t>
-      </w:r>
-      <w:r>
-        <w:rPr>
-          <w:shd w:fill="auto" w:val="clear"/>
-        </w:rPr>
-        <w:t>equipment/</w:t>
-      </w:r>
-      <w:r>
-        <w:rPr>
-          <w:shd w:fill="auto" w:val="clear"/>
-        </w:rPr>
-        <w:t>powerstrips/{id}</w:t>
+        <w:t>endpoint: {base_uri}/api/equipment/powerstrips/{id}</w:t>
       </w:r>
     </w:p>
     <w:p>
@@ -19466,19 +19134,7 @@
         <w:rPr>
           <w:shd w:fill="auto" w:val="clear"/>
         </w:rPr>
-        <w:t>endpoint: {base_uri}/api/</w:t>
-      </w:r>
-      <w:r>
-        <w:rPr>
-          <w:shd w:fill="auto" w:val="clear"/>
-        </w:rPr>
-        <w:t>equipment/</w:t>
-      </w:r>
-      <w:r>
-        <w:rPr>
-          <w:shd w:fill="auto" w:val="clear"/>
-        </w:rPr>
-        <w:t>powerstrips</w:t>
+        <w:t>endpoint: {base_uri}/api/equipment/powerstrips</w:t>
       </w:r>
     </w:p>
     <w:p>
@@ -19667,19 +19323,7 @@
         <w:rPr>
           <w:shd w:fill="auto" w:val="clear"/>
         </w:rPr>
-        <w:t>endpoint: {base_uri}/api/</w:t>
-      </w:r>
-      <w:r>
-        <w:rPr>
-          <w:shd w:fill="auto" w:val="clear"/>
-        </w:rPr>
-        <w:t>equipment/</w:t>
-      </w:r>
-      <w:r>
-        <w:rPr>
-          <w:shd w:fill="auto" w:val="clear"/>
-        </w:rPr>
-        <w:t>powerstrips/{id}</w:t>
+        <w:t>endpoint: {base_uri}/api/equipment/powerstrips/{id}</w:t>
       </w:r>
     </w:p>
     <w:p>
@@ -20004,19 +19648,7 @@
         <w:rPr>
           <w:shd w:fill="auto" w:val="clear"/>
         </w:rPr>
-        <w:t>endpoint: {base_uri}/api/</w:t>
-      </w:r>
-      <w:r>
-        <w:rPr>
-          <w:shd w:fill="auto" w:val="clear"/>
-        </w:rPr>
-        <w:t>equipment/</w:t>
-      </w:r>
-      <w:r>
-        <w:rPr>
-          <w:shd w:fill="auto" w:val="clear"/>
-        </w:rPr>
-        <w:t>powerstrips/{id}</w:t>
+        <w:t>endpoint: {base_uri}/api/equipment/powerstrips/{id}</w:t>
       </w:r>
     </w:p>
     <w:p>
@@ -20255,19 +19887,7 @@
         <w:rPr>
           <w:shd w:fill="auto" w:val="clear"/>
         </w:rPr>
-        <w:t>endpoint: {base_uri}/api/</w:t>
-      </w:r>
-      <w:r>
-        <w:rPr>
-          <w:shd w:fill="auto" w:val="clear"/>
-        </w:rPr>
-        <w:t>equipment/</w:t>
-      </w:r>
-      <w:r>
-        <w:rPr>
-          <w:shd w:fill="auto" w:val="clear"/>
-        </w:rPr>
-        <w:t>projectors?page={page_num}&amp;page_size={num_of_rows}</w:t>
+        <w:t>endpoint: {base_uri}/api/equipment/projectors?page={page_num}&amp;page_size={num_of_rows}</w:t>
       </w:r>
     </w:p>
     <w:p>
@@ -20571,19 +20191,7 @@
         <w:rPr>
           <w:shd w:fill="auto" w:val="clear"/>
         </w:rPr>
-        <w:t>endpoint: {base_uri}/api/</w:t>
-      </w:r>
-      <w:r>
-        <w:rPr>
-          <w:shd w:fill="auto" w:val="clear"/>
-        </w:rPr>
-        <w:t>equipment/</w:t>
-      </w:r>
-      <w:r>
-        <w:rPr>
-          <w:shd w:fill="auto" w:val="clear"/>
-        </w:rPr>
-        <w:t>projectors/{id}</w:t>
+        <w:t>endpoint: {base_uri}/api/equipment/projectors/{id}</w:t>
       </w:r>
     </w:p>
     <w:p>
@@ -20822,19 +20430,7 @@
         <w:rPr>
           <w:shd w:fill="auto" w:val="clear"/>
         </w:rPr>
-        <w:t>endpoint: {base_uri}/api/</w:t>
-      </w:r>
-      <w:r>
-        <w:rPr>
-          <w:shd w:fill="auto" w:val="clear"/>
-        </w:rPr>
-        <w:t>equipment/</w:t>
-      </w:r>
-      <w:r>
-        <w:rPr>
-          <w:shd w:fill="auto" w:val="clear"/>
-        </w:rPr>
-        <w:t>projectors</w:t>
+        <w:t>endpoint: {base_uri}/api/equipment/projectors</w:t>
       </w:r>
     </w:p>
     <w:p>
@@ -21023,19 +20619,7 @@
         <w:rPr>
           <w:shd w:fill="auto" w:val="clear"/>
         </w:rPr>
-        <w:t>endpoint: {base_uri}/api/</w:t>
-      </w:r>
-      <w:r>
-        <w:rPr>
-          <w:shd w:fill="auto" w:val="clear"/>
-        </w:rPr>
-        <w:t>equipment/</w:t>
-      </w:r>
-      <w:r>
-        <w:rPr>
-          <w:shd w:fill="auto" w:val="clear"/>
-        </w:rPr>
-        <w:t>projectors/{id}</w:t>
+        <w:t>endpoint: {base_uri}/api/equipment/projectors/{id}</w:t>
       </w:r>
     </w:p>
     <w:p>
@@ -21360,19 +20944,7 @@
         <w:rPr>
           <w:shd w:fill="auto" w:val="clear"/>
         </w:rPr>
-        <w:t>endpoint: {base_uri}/api/</w:t>
-      </w:r>
-      <w:r>
-        <w:rPr>
-          <w:shd w:fill="auto" w:val="clear"/>
-        </w:rPr>
-        <w:t>equipment/</w:t>
-      </w:r>
-      <w:r>
-        <w:rPr>
-          <w:shd w:fill="auto" w:val="clear"/>
-        </w:rPr>
-        <w:t>projectors/{id}</w:t>
+        <w:t>endpoint: {base_uri}/api/equipment/projectors/{id}</w:t>
       </w:r>
     </w:p>
     <w:p>

</xml_diff>

<commit_message>
added passing integration test for update computer endpoint
</commit_message>
<xml_diff>
--- a/docs/QView API Documentation.docx
+++ b/docs/QView API Documentation.docx
@@ -16,7 +16,7 @@
       </w:r>
       <w:r>
         <w:rPr/>
-        <w:t>8</w:t>
+        <w:t>9</w:t>
       </w:r>
       <w:r>
         <w:rPr/>
@@ -2396,7 +2396,7 @@
           <w:bCs/>
           <w:shd w:fill="auto" w:val="clear"/>
         </w:rPr>
-        <w:t>false</w:t>
+        <w:t>true</w:t>
       </w:r>
     </w:p>
     <w:p>

</xml_diff>

<commit_message>
added passing integratioon test for delete computer endpoint
</commit_message>
<xml_diff>
--- a/docs/QView API Documentation.docx
+++ b/docs/QView API Documentation.docx
@@ -12,11 +12,11 @@
       <w:bookmarkEnd w:id="0"/>
       <w:r>
         <w:rPr/>
-        <w:t>QView API Documentation (v9</w:t>
-      </w:r>
-      <w:r>
-        <w:rPr/>
-        <w:t>9</w:t>
+        <w:t>QView API Documentation (v</w:t>
+      </w:r>
+      <w:r>
+        <w:rPr/>
+        <w:t>100</w:t>
       </w:r>
       <w:r>
         <w:rPr/>
@@ -2721,7 +2721,7 @@
           <w:bCs/>
           <w:shd w:fill="auto" w:val="clear"/>
         </w:rPr>
-        <w:t>false</w:t>
+        <w:t>true</w:t>
       </w:r>
     </w:p>
     <w:p>

</xml_diff>

<commit_message>
added 2 passing integration tests for jumppads endpoints
</commit_message>
<xml_diff>
--- a/docs/QView API Documentation.docx
+++ b/docs/QView API Documentation.docx
@@ -12,15 +12,23 @@
       <w:bookmarkEnd w:id="0"/>
       <w:r>
         <w:rPr/>
-        <w:t>QView API Documentation (v</w:t>
-      </w:r>
-      <w:r>
-        <w:rPr/>
-        <w:t>100</w:t>
-      </w:r>
-      <w:r>
-        <w:rPr/>
-        <w:t>_2026.02.04)</w:t>
+        <w:t>QView API Documentation (v10</w:t>
+      </w:r>
+      <w:r>
+        <w:rPr/>
+        <w:t>2</w:t>
+      </w:r>
+      <w:r>
+        <w:rPr/>
+        <w:t>_2026.02.0</w:t>
+      </w:r>
+      <w:r>
+        <w:rPr/>
+        <w:t>5</w:t>
+      </w:r>
+      <w:r>
+        <w:rPr/>
+        <w:t>)</w:t>
       </w:r>
     </w:p>
     <w:p>
@@ -14683,7 +14691,7 @@
           <w:bCs/>
           <w:shd w:fill="auto" w:val="clear"/>
         </w:rPr>
-        <w:t>false</w:t>
+        <w:t>true</w:t>
       </w:r>
     </w:p>
     <w:p>
@@ -15212,7 +15220,7 @@
           <w:bCs/>
           <w:shd w:fill="auto" w:val="clear"/>
         </w:rPr>
-        <w:t>false</w:t>
+        <w:t>true</w:t>
       </w:r>
     </w:p>
     <w:p>

</xml_diff>

<commit_message>
added passing integration test for get jumppad by ID endpoint
</commit_message>
<xml_diff>
--- a/docs/QView API Documentation.docx
+++ b/docs/QView API Documentation.docx
@@ -16,46 +16,42 @@
       </w:r>
       <w:r>
         <w:rPr/>
-        <w:t>2</w:t>
-      </w:r>
-      <w:r>
-        <w:rPr/>
-        <w:t>_2026.02.0</w:t>
-      </w:r>
-      <w:r>
-        <w:rPr/>
-        <w:t>5</w:t>
-      </w:r>
-      <w:r>
-        <w:rPr/>
-        <w:t>)</w:t>
-      </w:r>
-    </w:p>
-    <w:p>
-      <w:pPr>
-        <w:pStyle w:val="normal1"/>
-        <w:rPr/>
-      </w:pPr>
-      <w:r>
-        <w:rPr/>
-      </w:r>
-    </w:p>
-    <w:p>
-      <w:pPr>
-        <w:pStyle w:val="normal1"/>
-        <w:rPr/>
-      </w:pPr>
-      <w:r>
-        <w:rPr/>
-      </w:r>
-    </w:p>
-    <w:p>
-      <w:pPr>
-        <w:pStyle w:val="normal1"/>
-        <w:rPr/>
-      </w:pPr>
-      <w:r>
-        <w:rPr/>
+        <w:t>3</w:t>
+      </w:r>
+      <w:r>
+        <w:rPr/>
+        <w:t>_2026.02.05)</w:t>
+      </w:r>
+    </w:p>
+    <w:p>
+      <w:pPr>
+        <w:pStyle w:val="normal1"/>
+        <w:rPr/>
+      </w:pPr>
+      <w:r>
+        <w:rPr/>
+      </w:r>
+    </w:p>
+    <w:p>
+      <w:pPr>
+        <w:pStyle w:val="normal1"/>
+        <w:rPr/>
+      </w:pPr>
+      <w:r>
+        <w:rPr/>
+      </w:r>
+    </w:p>
+    <w:p>
+      <w:pPr>
+        <w:pStyle w:val="normal1"/>
+        <w:rPr>
+          <w:u w:val="double"/>
+        </w:rPr>
+      </w:pPr>
+      <w:r>
+        <w:rPr>
+          <w:u w:val="double"/>
+        </w:rPr>
       </w:r>
     </w:p>
     <w:p>
@@ -14995,7 +14991,7 @@
           <w:bCs/>
           <w:shd w:fill="auto" w:val="clear"/>
         </w:rPr>
-        <w:t>false</w:t>
+        <w:t>true</w:t>
       </w:r>
     </w:p>
     <w:p>

</xml_diff>

<commit_message>
added passing integration test for update jumppad endpoint
</commit_message>
<xml_diff>
--- a/docs/QView API Documentation.docx
+++ b/docs/QView API Documentation.docx
@@ -16,7 +16,7 @@
       </w:r>
       <w:r>
         <w:rPr/>
-        <w:t>3</w:t>
+        <w:t>4</w:t>
       </w:r>
       <w:r>
         <w:rPr/>
@@ -15405,7 +15405,7 @@
           <w:bCs/>
           <w:shd w:fill="auto" w:val="clear"/>
         </w:rPr>
-        <w:t>false</w:t>
+        <w:t>true</w:t>
       </w:r>
     </w:p>
     <w:p>

</xml_diff>

<commit_message>
added passing integration test for delete umppad endpoint
</commit_message>
<xml_diff>
--- a/docs/QView API Documentation.docx
+++ b/docs/QView API Documentation.docx
@@ -16,7 +16,7 @@
       </w:r>
       <w:r>
         <w:rPr/>
-        <w:t>4</w:t>
+        <w:t>5</w:t>
       </w:r>
       <w:r>
         <w:rPr/>
@@ -103,7 +103,17 @@
       </w:pPr>
       <w:r>
         <w:rPr/>
-        <w:t>Note: This document is ordered in the same way the model directory in the codebase is, which is to say, by the type of object returned by the endpoint, not by the path’s endpoint definition.</w:t>
+        <w:t xml:space="preserve">Note: This document is ordered in the same way </w:t>
+      </w:r>
+      <w:r>
+        <w:rPr>
+          <w:u w:val="double"/>
+        </w:rPr>
+        <w:t>the</w:t>
+      </w:r>
+      <w:r>
+        <w:rPr/>
+        <w:t xml:space="preserve"> model directory in the codebase is, which is to say, by the type of object returned by the endpoint, not by the path’s endpoint definition.</w:t>
       </w:r>
     </w:p>
     <w:p>
@@ -15730,7 +15740,7 @@
           <w:bCs/>
           <w:shd w:fill="auto" w:val="clear"/>
         </w:rPr>
-        <w:t>false</w:t>
+        <w:t>true</w:t>
       </w:r>
     </w:p>
     <w:p>

</xml_diff>

<commit_message>
added passing integration test for create interfacebox endpoint
</commit_message>
<xml_diff>
--- a/docs/QView API Documentation.docx
+++ b/docs/QView API Documentation.docx
@@ -12,11 +12,11 @@
       <w:bookmarkEnd w:id="0"/>
       <w:r>
         <w:rPr/>
-        <w:t>QView API Documentation (v10</w:t>
-      </w:r>
-      <w:r>
-        <w:rPr/>
-        <w:t>5</w:t>
+        <w:t>QView API Documentation (v1</w:t>
+      </w:r>
+      <w:r>
+        <w:rPr/>
+        <w:t>06</w:t>
       </w:r>
       <w:r>
         <w:rPr/>
@@ -13938,7 +13938,7 @@
           <w:bCs/>
           <w:shd w:fill="auto" w:val="clear"/>
         </w:rPr>
-        <w:t>false</w:t>
+        <w:t>true</w:t>
       </w:r>
     </w:p>
     <w:p>

</xml_diff>

<commit_message>
added passing integration test for get interfacebox by ID endpoint
</commit_message>
<xml_diff>
--- a/docs/QView API Documentation.docx
+++ b/docs/QView API Documentation.docx
@@ -16,7 +16,7 @@
       </w:r>
       <w:r>
         <w:rPr/>
-        <w:t>7</w:t>
+        <w:t>8</w:t>
       </w:r>
       <w:r>
         <w:rPr/>
@@ -13699,7 +13699,7 @@
           <w:bCs/>
           <w:shd w:fill="auto" w:val="clear"/>
         </w:rPr>
-        <w:t>false</w:t>
+        <w:t>true</w:t>
       </w:r>
     </w:p>
     <w:p>

</xml_diff>

<commit_message>
added passing integration test for update interfacebox endpoint
</commit_message>
<xml_diff>
--- a/docs/QView API Documentation.docx
+++ b/docs/QView API Documentation.docx
@@ -16,7 +16,7 @@
       </w:r>
       <w:r>
         <w:rPr/>
-        <w:t>8</w:t>
+        <w:t>9</w:t>
       </w:r>
       <w:r>
         <w:rPr/>
@@ -14127,7 +14127,7 @@
           <w:bCs/>
           <w:shd w:fill="auto" w:val="clear"/>
         </w:rPr>
-        <w:t>false</w:t>
+        <w:t>true</w:t>
       </w:r>
     </w:p>
     <w:p>

</xml_diff>

<commit_message>
added passing integration test for delete interface box endpoint
</commit_message>
<xml_diff>
--- a/docs/QView API Documentation.docx
+++ b/docs/QView API Documentation.docx
@@ -12,11 +12,11 @@
       <w:bookmarkEnd w:id="0"/>
       <w:r>
         <w:rPr/>
-        <w:t>QView API Documentation (v10</w:t>
-      </w:r>
-      <w:r>
-        <w:rPr/>
-        <w:t>9</w:t>
+        <w:t>QView API Documentation (v1</w:t>
+      </w:r>
+      <w:r>
+        <w:rPr/>
+        <w:t>10</w:t>
       </w:r>
       <w:r>
         <w:rPr/>
@@ -14452,7 +14452,7 @@
           <w:bCs/>
           <w:shd w:fill="auto" w:val="clear"/>
         </w:rPr>
-        <w:t>false</w:t>
+        <w:t>true</w:t>
       </w:r>
     </w:p>
     <w:p>

</xml_diff>

<commit_message>
added passing integration test for create monitor endpoint
</commit_message>
<xml_diff>
--- a/docs/QView API Documentation.docx
+++ b/docs/QView API Documentation.docx
@@ -12,11 +12,11 @@
       <w:bookmarkEnd w:id="0"/>
       <w:r>
         <w:rPr/>
-        <w:t>QView API Documentation (v1</w:t>
-      </w:r>
-      <w:r>
-        <w:rPr/>
-        <w:t>10</w:t>
+        <w:t>QView API Documentation (v11</w:t>
+      </w:r>
+      <w:r>
+        <w:rPr/>
+        <w:t>1</w:t>
       </w:r>
       <w:r>
         <w:rPr/>
@@ -17812,7 +17812,7 @@
           <w:bCs/>
           <w:shd w:fill="auto" w:val="clear"/>
         </w:rPr>
-        <w:t>false</w:t>
+        <w:t>true</w:t>
       </w:r>
     </w:p>
     <w:p>

</xml_diff>

<commit_message>
added passing integratoin test for get all monitors endpoint
</commit_message>
<xml_diff>
--- a/docs/QView API Documentation.docx
+++ b/docs/QView API Documentation.docx
@@ -16,7 +16,7 @@
       </w:r>
       <w:r>
         <w:rPr/>
-        <w:t>1</w:t>
+        <w:t>2</w:t>
       </w:r>
       <w:r>
         <w:rPr/>
@@ -17269,7 +17269,7 @@
           <w:bCs/>
           <w:shd w:fill="auto" w:val="clear"/>
         </w:rPr>
-        <w:t>false</w:t>
+        <w:t>true</w:t>
       </w:r>
     </w:p>
     <w:p>

</xml_diff>

<commit_message>
added passing integration test for get monitor by ID endpoint
</commit_message>
<xml_diff>
--- a/docs/QView API Documentation.docx
+++ b/docs/QView API Documentation.docx
@@ -16,7 +16,7 @@
       </w:r>
       <w:r>
         <w:rPr/>
-        <w:t>2</w:t>
+        <w:t>3</w:t>
       </w:r>
       <w:r>
         <w:rPr/>
@@ -17573,7 +17573,7 @@
           <w:bCs/>
           <w:shd w:fill="auto" w:val="clear"/>
         </w:rPr>
-        <w:t>false</w:t>
+        <w:t>true</w:t>
       </w:r>
     </w:p>
     <w:p>

</xml_diff>

<commit_message>
added passing integration test for update monitor endpoint
</commit_message>
<xml_diff>
--- a/docs/QView API Documentation.docx
+++ b/docs/QView API Documentation.docx
@@ -16,7 +16,7 @@
       </w:r>
       <w:r>
         <w:rPr/>
-        <w:t>3</w:t>
+        <w:t>4</w:t>
       </w:r>
       <w:r>
         <w:rPr/>
@@ -18001,7 +18001,7 @@
           <w:bCs/>
           <w:shd w:fill="auto" w:val="clear"/>
         </w:rPr>
-        <w:t>false</w:t>
+        <w:t>true</w:t>
       </w:r>
     </w:p>
     <w:p>

</xml_diff>

<commit_message>
added passing integration test for delete monitor endpoint
</commit_message>
<xml_diff>
--- a/docs/QView API Documentation.docx
+++ b/docs/QView API Documentation.docx
@@ -16,7 +16,7 @@
       </w:r>
       <w:r>
         <w:rPr/>
-        <w:t>4</w:t>
+        <w:t>5</w:t>
       </w:r>
       <w:r>
         <w:rPr/>
@@ -18326,7 +18326,7 @@
           <w:bCs/>
           <w:shd w:fill="auto" w:val="clear"/>
         </w:rPr>
-        <w:t>false</w:t>
+        <w:t>true</w:t>
       </w:r>
     </w:p>
     <w:p>

</xml_diff>

<commit_message>
added passing integration test for create microphonerecorder endpoint
</commit_message>
<xml_diff>
--- a/docs/QView API Documentation.docx
+++ b/docs/QView API Documentation.docx
@@ -16,7 +16,7 @@
       </w:r>
       <w:r>
         <w:rPr/>
-        <w:t>5</w:t>
+        <w:t>6</w:t>
       </w:r>
       <w:r>
         <w:rPr/>
@@ -16516,7 +16516,7 @@
           <w:bCs/>
           <w:shd w:fill="auto" w:val="clear"/>
         </w:rPr>
-        <w:t>false</w:t>
+        <w:t>true</w:t>
       </w:r>
     </w:p>
     <w:p>

</xml_diff>

<commit_message>
added passing integration test for get microphonerecorder by ID endpoint
</commit_message>
<xml_diff>
--- a/docs/QView API Documentation.docx
+++ b/docs/QView API Documentation.docx
@@ -16,7 +16,7 @@
       </w:r>
       <w:r>
         <w:rPr/>
-        <w:t>6</w:t>
+        <w:t>7</w:t>
       </w:r>
       <w:r>
         <w:rPr/>
@@ -15973,7 +15973,7 @@
           <w:bCs/>
           <w:shd w:fill="auto" w:val="clear"/>
         </w:rPr>
-        <w:t>false</w:t>
+        <w:t>true</w:t>
       </w:r>
     </w:p>
     <w:p>

</xml_diff>

<commit_message>
added passing integration test for get microphonerecorder by ID (this time actually) endpoint
</commit_message>
<xml_diff>
--- a/docs/QView API Documentation.docx
+++ b/docs/QView API Documentation.docx
@@ -16,7 +16,7 @@
       </w:r>
       <w:r>
         <w:rPr/>
-        <w:t>7</w:t>
+        <w:t>8</w:t>
       </w:r>
       <w:r>
         <w:rPr/>
@@ -16277,7 +16277,7 @@
           <w:bCs/>
           <w:shd w:fill="auto" w:val="clear"/>
         </w:rPr>
-        <w:t>false</w:t>
+        <w:t>true</w:t>
       </w:r>
     </w:p>
     <w:p>

</xml_diff>

<commit_message>
added passing integration test for update microphonerecorder endpoint
</commit_message>
<xml_diff>
--- a/docs/QView API Documentation.docx
+++ b/docs/QView API Documentation.docx
@@ -16,7 +16,7 @@
       </w:r>
       <w:r>
         <w:rPr/>
-        <w:t>8</w:t>
+        <w:t>9</w:t>
       </w:r>
       <w:r>
         <w:rPr/>
@@ -16705,7 +16705,7 @@
           <w:bCs/>
           <w:shd w:fill="auto" w:val="clear"/>
         </w:rPr>
-        <w:t>false</w:t>
+        <w:t>true</w:t>
       </w:r>
     </w:p>
     <w:p>

</xml_diff>

<commit_message>
added passing integration test for delete microphonerecorder endpoint
</commit_message>
<xml_diff>
--- a/docs/QView API Documentation.docx
+++ b/docs/QView API Documentation.docx
@@ -12,11 +12,11 @@
       <w:bookmarkEnd w:id="0"/>
       <w:r>
         <w:rPr/>
-        <w:t>QView API Documentation (v11</w:t>
-      </w:r>
-      <w:r>
-        <w:rPr/>
-        <w:t>9</w:t>
+        <w:t>QView API Documentation (v1</w:t>
+      </w:r>
+      <w:r>
+        <w:rPr/>
+        <w:t>20</w:t>
       </w:r>
       <w:r>
         <w:rPr/>
@@ -17030,7 +17030,7 @@
           <w:bCs/>
           <w:shd w:fill="auto" w:val="clear"/>
         </w:rPr>
-        <w:t>false</w:t>
+        <w:t>true</w:t>
       </w:r>
     </w:p>
     <w:p>

</xml_diff>

<commit_message>
removed some imports that weren't being used; added passing integration test for create projector endpoint
</commit_message>
<xml_diff>
--- a/docs/QView API Documentation.docx
+++ b/docs/QView API Documentation.docx
@@ -12,11 +12,11 @@
       <w:bookmarkEnd w:id="0"/>
       <w:r>
         <w:rPr/>
-        <w:t>QView API Documentation (v1</w:t>
-      </w:r>
-      <w:r>
-        <w:rPr/>
-        <w:t>20</w:t>
+        <w:t>QView API Documentation (v12</w:t>
+      </w:r>
+      <w:r>
+        <w:rPr/>
+        <w:t>1</w:t>
       </w:r>
       <w:r>
         <w:rPr/>
@@ -20404,7 +20404,7 @@
           <w:bCs/>
           <w:shd w:fill="auto" w:val="clear"/>
         </w:rPr>
-        <w:t>false</w:t>
+        <w:t>true</w:t>
       </w:r>
     </w:p>
     <w:p>

</xml_diff>

<commit_message>
added passing integration test for get all projectors endpoint
</commit_message>
<xml_diff>
--- a/docs/QView API Documentation.docx
+++ b/docs/QView API Documentation.docx
@@ -16,7 +16,7 @@
       </w:r>
       <w:r>
         <w:rPr/>
-        <w:t>1</w:t>
+        <w:t>2</w:t>
       </w:r>
       <w:r>
         <w:rPr/>
@@ -19861,7 +19861,7 @@
           <w:bCs/>
           <w:shd w:fill="auto" w:val="clear"/>
         </w:rPr>
-        <w:t>false</w:t>
+        <w:t>true</w:t>
       </w:r>
     </w:p>
     <w:p>

</xml_diff>

<commit_message>
added passing integration test for get projector by ID endpoint
</commit_message>
<xml_diff>
--- a/docs/QView API Documentation.docx
+++ b/docs/QView API Documentation.docx
@@ -8,15 +8,13 @@
         <w:jc w:val="center"/>
         <w:rPr/>
       </w:pPr>
-      <w:bookmarkStart w:id="0" w:name="_ts5dz8fl8eab"/>
-      <w:bookmarkEnd w:id="0"/>
       <w:r>
         <w:rPr/>
         <w:t>QView API Documentation (v12</w:t>
       </w:r>
       <w:r>
         <w:rPr/>
-        <w:t>2</w:t>
+        <w:t>3</w:t>
       </w:r>
       <w:r>
         <w:rPr/>
@@ -20165,7 +20163,7 @@
           <w:bCs/>
           <w:shd w:fill="auto" w:val="clear"/>
         </w:rPr>
-        <w:t>false</w:t>
+        <w:t>true</w:t>
       </w:r>
     </w:p>
     <w:p>

</xml_diff>

<commit_message>
added passing integration test for update projector endpoint
</commit_message>
<xml_diff>
--- a/docs/QView API Documentation.docx
+++ b/docs/QView API Documentation.docx
@@ -14,7 +14,7 @@
       </w:r>
       <w:r>
         <w:rPr/>
-        <w:t>3</w:t>
+        <w:t>4</w:t>
       </w:r>
       <w:r>
         <w:rPr/>
@@ -20591,7 +20591,7 @@
           <w:bCs/>
           <w:shd w:fill="auto" w:val="clear"/>
         </w:rPr>
-        <w:t>false</w:t>
+        <w:t>true</w:t>
       </w:r>
     </w:p>
     <w:p>

</xml_diff>

<commit_message>
added passing integration test for delete projector endpoint
</commit_message>
<xml_diff>
--- a/docs/QView API Documentation.docx
+++ b/docs/QView API Documentation.docx
@@ -14,7 +14,7 @@
       </w:r>
       <w:r>
         <w:rPr/>
-        <w:t>4</w:t>
+        <w:t>5</w:t>
       </w:r>
       <w:r>
         <w:rPr/>
@@ -20916,7 +20916,7 @@
           <w:bCs/>
           <w:shd w:fill="auto" w:val="clear"/>
         </w:rPr>
-        <w:t>false</w:t>
+        <w:t>true</w:t>
       </w:r>
     </w:p>
     <w:p>

</xml_diff>

<commit_message>
added passing integration test for create powerstrip endpoint
</commit_message>
<xml_diff>
--- a/docs/QView API Documentation.docx
+++ b/docs/QView API Documentation.docx
@@ -14,7 +14,7 @@
       </w:r>
       <w:r>
         <w:rPr/>
-        <w:t>5</w:t>
+        <w:t>6</w:t>
       </w:r>
       <w:r>
         <w:rPr/>
@@ -19106,7 +19106,7 @@
           <w:bCs/>
           <w:shd w:fill="auto" w:val="clear"/>
         </w:rPr>
-        <w:t>false</w:t>
+        <w:t>true</w:t>
       </w:r>
     </w:p>
     <w:p>

</xml_diff>

<commit_message>
added passing integration test for get all powerstrips endpoint
</commit_message>
<xml_diff>
--- a/docs/QView API Documentation.docx
+++ b/docs/QView API Documentation.docx
@@ -14,7 +14,7 @@
       </w:r>
       <w:r>
         <w:rPr/>
-        <w:t>6</w:t>
+        <w:t>7</w:t>
       </w:r>
       <w:r>
         <w:rPr/>
@@ -18563,7 +18563,7 @@
           <w:bCs/>
           <w:shd w:fill="auto" w:val="clear"/>
         </w:rPr>
-        <w:t>false</w:t>
+        <w:t>true</w:t>
       </w:r>
     </w:p>
     <w:p>

</xml_diff>

<commit_message>
added passing integration test for get powerstrip by ID endpoint
</commit_message>
<xml_diff>
--- a/docs/QView API Documentation.docx
+++ b/docs/QView API Documentation.docx
@@ -14,7 +14,7 @@
       </w:r>
       <w:r>
         <w:rPr/>
-        <w:t>7</w:t>
+        <w:t>8</w:t>
       </w:r>
       <w:r>
         <w:rPr/>
@@ -18867,7 +18867,7 @@
           <w:bCs/>
           <w:shd w:fill="auto" w:val="clear"/>
         </w:rPr>
-        <w:t>false</w:t>
+        <w:t>true</w:t>
       </w:r>
     </w:p>
     <w:p>

</xml_diff>

<commit_message>
added passing integration test for update powerstrip endpoint
</commit_message>
<xml_diff>
--- a/docs/QView API Documentation.docx
+++ b/docs/QView API Documentation.docx
@@ -14,7 +14,7 @@
       </w:r>
       <w:r>
         <w:rPr/>
-        <w:t>8</w:t>
+        <w:t>9</w:t>
       </w:r>
       <w:r>
         <w:rPr/>
@@ -19295,7 +19295,7 @@
           <w:bCs/>
           <w:shd w:fill="auto" w:val="clear"/>
         </w:rPr>
-        <w:t>false</w:t>
+        <w:t>true</w:t>
       </w:r>
     </w:p>
     <w:p>

</xml_diff>

<commit_message>
added passing integration test for delete powerstrip endpoint
</commit_message>
<xml_diff>
--- a/docs/QView API Documentation.docx
+++ b/docs/QView API Documentation.docx
@@ -10,11 +10,11 @@
       </w:pPr>
       <w:r>
         <w:rPr/>
-        <w:t>QView API Documentation (v12</w:t>
-      </w:r>
-      <w:r>
-        <w:rPr/>
-        <w:t>9</w:t>
+        <w:t>QView API Documentation (v1</w:t>
+      </w:r>
+      <w:r>
+        <w:rPr/>
+        <w:t>30</w:t>
       </w:r>
       <w:r>
         <w:rPr/>
@@ -19620,7 +19620,7 @@
           <w:bCs/>
           <w:shd w:fill="auto" w:val="clear"/>
         </w:rPr>
-        <w:t>false</w:t>
+        <w:t>true</w:t>
       </w:r>
     </w:p>
     <w:p>

</xml_diff>

<commit_message>
added passing integration test for create extensioncord endpoint
</commit_message>
<xml_diff>
--- a/docs/QView API Documentation.docx
+++ b/docs/QView API Documentation.docx
@@ -10,11 +10,11 @@
       </w:pPr>
       <w:r>
         <w:rPr/>
-        <w:t>QView API Documentation (v1</w:t>
-      </w:r>
-      <w:r>
-        <w:rPr/>
-        <w:t>30</w:t>
+        <w:t>QView API Documentation (v13</w:t>
+      </w:r>
+      <w:r>
+        <w:rPr/>
+        <w:t>1</w:t>
       </w:r>
       <w:r>
         <w:rPr/>
@@ -8834,7 +8834,7 @@
           <w:bCs/>
           <w:shd w:fill="auto" w:val="clear"/>
         </w:rPr>
-        <w:t>false</w:t>
+        <w:t>true</w:t>
       </w:r>
     </w:p>
     <w:p>

</xml_diff>

<commit_message>
added passing integration test for get all extensioncords endpoint
</commit_message>
<xml_diff>
--- a/docs/QView API Documentation.docx
+++ b/docs/QView API Documentation.docx
@@ -14,7 +14,7 @@
       </w:r>
       <w:r>
         <w:rPr/>
-        <w:t>1</w:t>
+        <w:t>2</w:t>
       </w:r>
       <w:r>
         <w:rPr/>
@@ -8291,7 +8291,7 @@
           <w:bCs/>
           <w:shd w:fill="auto" w:val="clear"/>
         </w:rPr>
-        <w:t>false</w:t>
+        <w:t>true</w:t>
       </w:r>
     </w:p>
     <w:p>

</xml_diff>

<commit_message>
added passing integraiton test for get extensioncord by ID endpoint
</commit_message>
<xml_diff>
--- a/docs/QView API Documentation.docx
+++ b/docs/QView API Documentation.docx
@@ -14,7 +14,7 @@
       </w:r>
       <w:r>
         <w:rPr/>
-        <w:t>2</w:t>
+        <w:t>3</w:t>
       </w:r>
       <w:r>
         <w:rPr/>
@@ -8595,7 +8595,7 @@
           <w:bCs/>
           <w:shd w:fill="auto" w:val="clear"/>
         </w:rPr>
-        <w:t>false</w:t>
+        <w:t>true</w:t>
       </w:r>
     </w:p>
     <w:p>

</xml_diff>

<commit_message>
added passing integration test for update extensioncord endpoint
</commit_message>
<xml_diff>
--- a/docs/QView API Documentation.docx
+++ b/docs/QView API Documentation.docx
@@ -14,7 +14,7 @@
       </w:r>
       <w:r>
         <w:rPr/>
-        <w:t>3</w:t>
+        <w:t>4</w:t>
       </w:r>
       <w:r>
         <w:rPr/>
@@ -9023,7 +9023,7 @@
           <w:bCs/>
           <w:shd w:fill="auto" w:val="clear"/>
         </w:rPr>
-        <w:t>false</w:t>
+        <w:t>true</w:t>
       </w:r>
     </w:p>
     <w:p>

</xml_diff>

<commit_message>
added passing integration test for delete extensioncord endpoint
</commit_message>
<xml_diff>
--- a/docs/QView API Documentation.docx
+++ b/docs/QView API Documentation.docx
@@ -14,7 +14,7 @@
       </w:r>
       <w:r>
         <w:rPr/>
-        <w:t>4</w:t>
+        <w:t>5</w:t>
       </w:r>
       <w:r>
         <w:rPr/>
@@ -9348,7 +9348,7 @@
           <w:bCs/>
           <w:shd w:fill="auto" w:val="clear"/>
         </w:rPr>
-        <w:t>false</w:t>
+        <w:t>true</w:t>
       </w:r>
     </w:p>
     <w:p>

</xml_diff>

<commit_message>
updated get by ID endpoints for equipment types to use type ID instead of equipment table ID to bring in-line with the API path standard of each endpoint
</commit_message>
<xml_diff>
--- a/docs/QView API Documentation.docx
+++ b/docs/QView API Documentation.docx
@@ -14,7 +14,7 @@
       </w:r>
       <w:r>
         <w:rPr/>
-        <w:t>5</w:t>
+        <w:t>6</w:t>
       </w:r>
       <w:r>
         <w:rPr/>
@@ -2020,7 +2020,19 @@
         <w:rPr>
           <w:shd w:fill="auto" w:val="clear"/>
         </w:rPr>
-        <w:t>endpoint: {base_uri}/api/equipment/computers/{id}</w:t>
+        <w:t>endpoint: {base_uri}/api/equipment/computers/{</w:t>
+      </w:r>
+      <w:r>
+        <w:rPr>
+          <w:shd w:fill="auto" w:val="clear"/>
+        </w:rPr>
+        <w:t>computer</w:t>
+      </w:r>
+      <w:r>
+        <w:rPr>
+          <w:shd w:fill="auto" w:val="clear"/>
+        </w:rPr>
+        <w:t>id}</w:t>
       </w:r>
     </w:p>
     <w:p>
@@ -2076,6 +2088,12 @@
           <w:shd w:fill="auto" w:val="clear"/>
         </w:rPr>
       </w:pPr>
+      <w:r>
+        <w:rPr>
+          <w:shd w:fill="auto" w:val="clear"/>
+        </w:rPr>
+        <w:t>computer</w:t>
+      </w:r>
       <w:r>
         <w:rPr>
           <w:shd w:fill="auto" w:val="clear"/>
@@ -4643,6 +4661,29 @@
     <w:p>
       <w:pPr>
         <w:pStyle w:val="normal1"/>
+        <w:widowControl/>
+        <w:numPr>
+          <w:ilvl w:val="2"/>
+          <w:numId w:val="1"/>
+        </w:numPr>
+        <w:suppressAutoHyphens w:val="true"/>
+        <w:bidi w:val="0"/>
+        <w:spacing w:lineRule="auto" w:line="276" w:before="0" w:after="0"/>
+        <w:ind w:hanging="360" w:left="2160" w:right="0"/>
+        <w:jc w:val="left"/>
+        <w:rPr>
+          <w:highlight w:val="none"/>
+          <w:shd w:fill="auto" w:val="clear"/>
+        </w:rPr>
+      </w:pPr>
+      <w:r>
+        <w:rPr/>
+        <w:t>an EquipmentAggregate</w:t>
+      </w:r>
+    </w:p>
+    <w:p>
+      <w:pPr>
+        <w:pStyle w:val="normal1"/>
         <w:numPr>
           <w:ilvl w:val="0"/>
           <w:numId w:val="1"/>
@@ -8635,7 +8676,19 @@
         <w:rPr>
           <w:shd w:fill="auto" w:val="clear"/>
         </w:rPr>
-        <w:t>endpoint: {base_uri}/api/extensioncords/{id}</w:t>
+        <w:t>endpoint: {base_uri}/api/extensioncords/{</w:t>
+      </w:r>
+      <w:r>
+        <w:rPr>
+          <w:shd w:fill="auto" w:val="clear"/>
+        </w:rPr>
+        <w:t>extensioncord</w:t>
+      </w:r>
+      <w:r>
+        <w:rPr>
+          <w:shd w:fill="auto" w:val="clear"/>
+        </w:rPr>
+        <w:t>id}</w:t>
       </w:r>
     </w:p>
     <w:p>
@@ -8691,6 +8744,12 @@
           <w:shd w:fill="auto" w:val="clear"/>
         </w:rPr>
       </w:pPr>
+      <w:r>
+        <w:rPr>
+          <w:shd w:fill="auto" w:val="clear"/>
+        </w:rPr>
+        <w:t>extensioncord</w:t>
+      </w:r>
       <w:r>
         <w:rPr>
           <w:shd w:fill="auto" w:val="clear"/>
@@ -13737,7 +13796,7 @@
         <w:rPr>
           <w:shd w:fill="auto" w:val="clear"/>
         </w:rPr>
-        <w:t>endpoint: {base_uri}/api/equipment/interfaceboxes/{id}</w:t>
+        <w:t>endpoint: {base_uri}/api/equipment/interfaceboxes/{interfaceboxid}</w:t>
       </w:r>
     </w:p>
     <w:p>
@@ -13797,7 +13856,7 @@
         <w:rPr>
           <w:shd w:fill="auto" w:val="clear"/>
         </w:rPr>
-        <w:t>id</w:t>
+        <w:t>interfaceboxid</w:t>
       </w:r>
     </w:p>
     <w:p>
@@ -15039,7 +15098,19 @@
         <w:rPr>
           <w:shd w:fill="auto" w:val="clear"/>
         </w:rPr>
-        <w:t>endpoint: {base_uri}/api/equipment/jumppads/{id}</w:t>
+        <w:t>endpoint: {base_uri}/api/equipment/jumppads/{</w:t>
+      </w:r>
+      <w:r>
+        <w:rPr>
+          <w:shd w:fill="auto" w:val="clear"/>
+        </w:rPr>
+        <w:t>jumppad</w:t>
+      </w:r>
+      <w:r>
+        <w:rPr>
+          <w:shd w:fill="auto" w:val="clear"/>
+        </w:rPr>
+        <w:t>id}</w:t>
       </w:r>
     </w:p>
     <w:p>
@@ -15095,6 +15166,12 @@
           <w:shd w:fill="auto" w:val="clear"/>
         </w:rPr>
       </w:pPr>
+      <w:r>
+        <w:rPr>
+          <w:shd w:fill="auto" w:val="clear"/>
+        </w:rPr>
+        <w:t>jumppad</w:t>
+      </w:r>
       <w:r>
         <w:rPr>
           <w:shd w:fill="auto" w:val="clear"/>
@@ -16315,7 +16392,7 @@
         <w:rPr>
           <w:shd w:fill="auto" w:val="clear"/>
         </w:rPr>
-        <w:t>endpoint: {base_uri}/api/equipment/microphonerecorders/{id}</w:t>
+        <w:t>endpoint: {base_uri}/api/equipment/microphonerecorders/{microphonerecorderid}</w:t>
       </w:r>
     </w:p>
     <w:p>
@@ -16375,7 +16452,7 @@
         <w:rPr>
           <w:shd w:fill="auto" w:val="clear"/>
         </w:rPr>
-        <w:t>id</w:t>
+        <w:t>microphonerecorderid</w:t>
       </w:r>
     </w:p>
     <w:p>
@@ -17611,7 +17688,19 @@
         <w:rPr>
           <w:shd w:fill="auto" w:val="clear"/>
         </w:rPr>
-        <w:t>endpoint: {base_uri}/api/equipment/monitors/{id}</w:t>
+        <w:t>endpoint: {base_uri}/api/equipment/monitors/{</w:t>
+      </w:r>
+      <w:r>
+        <w:rPr>
+          <w:shd w:fill="auto" w:val="clear"/>
+        </w:rPr>
+        <w:t>monitor</w:t>
+      </w:r>
+      <w:r>
+        <w:rPr>
+          <w:shd w:fill="auto" w:val="clear"/>
+        </w:rPr>
+        <w:t>id}</w:t>
       </w:r>
     </w:p>
     <w:p>
@@ -17667,6 +17756,12 @@
           <w:shd w:fill="auto" w:val="clear"/>
         </w:rPr>
       </w:pPr>
+      <w:r>
+        <w:rPr>
+          <w:shd w:fill="auto" w:val="clear"/>
+        </w:rPr>
+        <w:t>monitor</w:t>
+      </w:r>
       <w:r>
         <w:rPr>
           <w:shd w:fill="auto" w:val="clear"/>
@@ -18907,7 +19002,19 @@
         <w:rPr>
           <w:shd w:fill="auto" w:val="clear"/>
         </w:rPr>
-        <w:t>endpoint: {base_uri}/api/equipment/powerstrips/{id}</w:t>
+        <w:t>endpoint: {base_uri}/api/equipment/powerstrips/{</w:t>
+      </w:r>
+      <w:r>
+        <w:rPr>
+          <w:shd w:fill="auto" w:val="clear"/>
+        </w:rPr>
+        <w:t>powerstrip</w:t>
+      </w:r>
+      <w:r>
+        <w:rPr>
+          <w:shd w:fill="auto" w:val="clear"/>
+        </w:rPr>
+        <w:t>id}</w:t>
       </w:r>
     </w:p>
     <w:p>
@@ -18963,6 +19070,12 @@
           <w:shd w:fill="auto" w:val="clear"/>
         </w:rPr>
       </w:pPr>
+      <w:r>
+        <w:rPr>
+          <w:shd w:fill="auto" w:val="clear"/>
+        </w:rPr>
+        <w:t>powerstrip</w:t>
+      </w:r>
       <w:r>
         <w:rPr>
           <w:shd w:fill="auto" w:val="clear"/>
@@ -20203,7 +20316,19 @@
         <w:rPr>
           <w:shd w:fill="auto" w:val="clear"/>
         </w:rPr>
-        <w:t>endpoint: {base_uri}/api/equipment/projectors/{id}</w:t>
+        <w:t>endpoint: {base_uri}/api/equipment/projectors/{</w:t>
+      </w:r>
+      <w:r>
+        <w:rPr>
+          <w:shd w:fill="auto" w:val="clear"/>
+        </w:rPr>
+        <w:t>projector</w:t>
+      </w:r>
+      <w:r>
+        <w:rPr>
+          <w:shd w:fill="auto" w:val="clear"/>
+        </w:rPr>
+        <w:t>id}</w:t>
       </w:r>
     </w:p>
     <w:p>
@@ -20259,6 +20384,12 @@
           <w:shd w:fill="auto" w:val="clear"/>
         </w:rPr>
       </w:pPr>
+      <w:r>
+        <w:rPr>
+          <w:shd w:fill="auto" w:val="clear"/>
+        </w:rPr>
+        <w:t>projector</w:t>
+      </w:r>
       <w:r>
         <w:rPr>
           <w:shd w:fill="auto" w:val="clear"/>

</xml_diff>

<commit_message>
added passing integration test for get equipment by ID endpoint
</commit_message>
<xml_diff>
--- a/docs/QView API Documentation.docx
+++ b/docs/QView API Documentation.docx
@@ -14,7 +14,7 @@
       </w:r>
       <w:r>
         <w:rPr/>
-        <w:t>6</w:t>
+        <w:t>7</w:t>
       </w:r>
       <w:r>
         <w:rPr/>
@@ -2020,19 +2020,7 @@
         <w:rPr>
           <w:shd w:fill="auto" w:val="clear"/>
         </w:rPr>
-        <w:t>endpoint: {base_uri}/api/equipment/computers/{</w:t>
-      </w:r>
-      <w:r>
-        <w:rPr>
-          <w:shd w:fill="auto" w:val="clear"/>
-        </w:rPr>
-        <w:t>computer</w:t>
-      </w:r>
-      <w:r>
-        <w:rPr>
-          <w:shd w:fill="auto" w:val="clear"/>
-        </w:rPr>
-        <w:t>id}</w:t>
+        <w:t>endpoint: {base_uri}/api/equipment/computers/{computerid}</w:t>
       </w:r>
     </w:p>
     <w:p>
@@ -2092,13 +2080,7 @@
         <w:rPr>
           <w:shd w:fill="auto" w:val="clear"/>
         </w:rPr>
-        <w:t>computer</w:t>
-      </w:r>
-      <w:r>
-        <w:rPr>
-          <w:shd w:fill="auto" w:val="clear"/>
-        </w:rPr>
-        <w:t>id</w:t>
+        <w:t>computerid</w:t>
       </w:r>
     </w:p>
     <w:p>
@@ -4740,7 +4722,7 @@
           <w:bCs/>
           <w:shd w:fill="auto" w:val="clear"/>
         </w:rPr>
-        <w:t>false</w:t>
+        <w:t>true</w:t>
       </w:r>
     </w:p>
     <w:p>
@@ -4924,6 +4906,29 @@
           <w:shd w:fill="auto" w:val="clear"/>
         </w:rPr>
         <w:t xml:space="preserve">returns: </w:t>
+      </w:r>
+    </w:p>
+    <w:p>
+      <w:pPr>
+        <w:pStyle w:val="normal1"/>
+        <w:widowControl/>
+        <w:numPr>
+          <w:ilvl w:val="2"/>
+          <w:numId w:val="1"/>
+        </w:numPr>
+        <w:suppressAutoHyphens w:val="true"/>
+        <w:bidi w:val="0"/>
+        <w:spacing w:lineRule="auto" w:line="276" w:before="0" w:after="0"/>
+        <w:ind w:hanging="360" w:left="2160" w:right="0"/>
+        <w:jc w:val="left"/>
+        <w:rPr>
+          <w:highlight w:val="none"/>
+          <w:shd w:fill="auto" w:val="clear"/>
+        </w:rPr>
+      </w:pPr>
+      <w:r>
+        <w:rPr/>
+        <w:t>an Equipment enum</w:t>
       </w:r>
     </w:p>
     <w:p>
@@ -8676,19 +8681,7 @@
         <w:rPr>
           <w:shd w:fill="auto" w:val="clear"/>
         </w:rPr>
-        <w:t>endpoint: {base_uri}/api/extensioncords/{</w:t>
-      </w:r>
-      <w:r>
-        <w:rPr>
-          <w:shd w:fill="auto" w:val="clear"/>
-        </w:rPr>
-        <w:t>extensioncord</w:t>
-      </w:r>
-      <w:r>
-        <w:rPr>
-          <w:shd w:fill="auto" w:val="clear"/>
-        </w:rPr>
-        <w:t>id}</w:t>
+        <w:t>endpoint: {base_uri}/api/extensioncords/{extensioncordid}</w:t>
       </w:r>
     </w:p>
     <w:p>
@@ -8748,13 +8741,7 @@
         <w:rPr>
           <w:shd w:fill="auto" w:val="clear"/>
         </w:rPr>
-        <w:t>extensioncord</w:t>
-      </w:r>
-      <w:r>
-        <w:rPr>
-          <w:shd w:fill="auto" w:val="clear"/>
-        </w:rPr>
-        <w:t>id</w:t>
+        <w:t>extensioncordid</w:t>
       </w:r>
     </w:p>
     <w:p>
@@ -15098,19 +15085,7 @@
         <w:rPr>
           <w:shd w:fill="auto" w:val="clear"/>
         </w:rPr>
-        <w:t>endpoint: {base_uri}/api/equipment/jumppads/{</w:t>
-      </w:r>
-      <w:r>
-        <w:rPr>
-          <w:shd w:fill="auto" w:val="clear"/>
-        </w:rPr>
-        <w:t>jumppad</w:t>
-      </w:r>
-      <w:r>
-        <w:rPr>
-          <w:shd w:fill="auto" w:val="clear"/>
-        </w:rPr>
-        <w:t>id}</w:t>
+        <w:t>endpoint: {base_uri}/api/equipment/jumppads/{jumppadid}</w:t>
       </w:r>
     </w:p>
     <w:p>
@@ -15170,13 +15145,7 @@
         <w:rPr>
           <w:shd w:fill="auto" w:val="clear"/>
         </w:rPr>
-        <w:t>jumppad</w:t>
-      </w:r>
-      <w:r>
-        <w:rPr>
-          <w:shd w:fill="auto" w:val="clear"/>
-        </w:rPr>
-        <w:t>id</w:t>
+        <w:t>jumppadid</w:t>
       </w:r>
     </w:p>
     <w:p>
@@ -17688,19 +17657,7 @@
         <w:rPr>
           <w:shd w:fill="auto" w:val="clear"/>
         </w:rPr>
-        <w:t>endpoint: {base_uri}/api/equipment/monitors/{</w:t>
-      </w:r>
-      <w:r>
-        <w:rPr>
-          <w:shd w:fill="auto" w:val="clear"/>
-        </w:rPr>
-        <w:t>monitor</w:t>
-      </w:r>
-      <w:r>
-        <w:rPr>
-          <w:shd w:fill="auto" w:val="clear"/>
-        </w:rPr>
-        <w:t>id}</w:t>
+        <w:t>endpoint: {base_uri}/api/equipment/monitors/{monitorid}</w:t>
       </w:r>
     </w:p>
     <w:p>
@@ -17760,13 +17717,7 @@
         <w:rPr>
           <w:shd w:fill="auto" w:val="clear"/>
         </w:rPr>
-        <w:t>monitor</w:t>
-      </w:r>
-      <w:r>
-        <w:rPr>
-          <w:shd w:fill="auto" w:val="clear"/>
-        </w:rPr>
-        <w:t>id</w:t>
+        <w:t>monitorid</w:t>
       </w:r>
     </w:p>
     <w:p>
@@ -19002,19 +18953,7 @@
         <w:rPr>
           <w:shd w:fill="auto" w:val="clear"/>
         </w:rPr>
-        <w:t>endpoint: {base_uri}/api/equipment/powerstrips/{</w:t>
-      </w:r>
-      <w:r>
-        <w:rPr>
-          <w:shd w:fill="auto" w:val="clear"/>
-        </w:rPr>
-        <w:t>powerstrip</w:t>
-      </w:r>
-      <w:r>
-        <w:rPr>
-          <w:shd w:fill="auto" w:val="clear"/>
-        </w:rPr>
-        <w:t>id}</w:t>
+        <w:t>endpoint: {base_uri}/api/equipment/powerstrips/{powerstripid}</w:t>
       </w:r>
     </w:p>
     <w:p>
@@ -19074,13 +19013,7 @@
         <w:rPr>
           <w:shd w:fill="auto" w:val="clear"/>
         </w:rPr>
-        <w:t>powerstrip</w:t>
-      </w:r>
-      <w:r>
-        <w:rPr>
-          <w:shd w:fill="auto" w:val="clear"/>
-        </w:rPr>
-        <w:t>id</w:t>
+        <w:t>powerstripid</w:t>
       </w:r>
     </w:p>
     <w:p>
@@ -20316,19 +20249,7 @@
         <w:rPr>
           <w:shd w:fill="auto" w:val="clear"/>
         </w:rPr>
-        <w:t>endpoint: {base_uri}/api/equipment/projectors/{</w:t>
-      </w:r>
-      <w:r>
-        <w:rPr>
-          <w:shd w:fill="auto" w:val="clear"/>
-        </w:rPr>
-        <w:t>projector</w:t>
-      </w:r>
-      <w:r>
-        <w:rPr>
-          <w:shd w:fill="auto" w:val="clear"/>
-        </w:rPr>
-        <w:t>id}</w:t>
+        <w:t>endpoint: {base_uri}/api/equipment/projectors/{projectorid}</w:t>
       </w:r>
     </w:p>
     <w:p>
@@ -20388,13 +20309,7 @@
         <w:rPr>
           <w:shd w:fill="auto" w:val="clear"/>
         </w:rPr>
-        <w:t>projector</w:t>
-      </w:r>
-      <w:r>
-        <w:rPr>
-          <w:shd w:fill="auto" w:val="clear"/>
-        </w:rPr>
-        <w:t>id</w:t>
+        <w:t>projectorid</w:t>
       </w:r>
     </w:p>
     <w:p>

</xml_diff>

<commit_message>
added passing integration test for create equipmentregistration endpoint
</commit_message>
<xml_diff>
--- a/docs/QView API Documentation.docx
+++ b/docs/QView API Documentation.docx
@@ -14,7 +14,7 @@
       </w:r>
       <w:r>
         <w:rPr/>
-        <w:t>7</w:t>
+        <w:t>8</w:t>
       </w:r>
       <w:r>
         <w:rPr/>
@@ -6278,7 +6278,7 @@
           <w:bCs/>
           <w:shd w:fill="auto" w:val="clear"/>
         </w:rPr>
-        <w:t>false</w:t>
+        <w:t>true</w:t>
       </w:r>
     </w:p>
     <w:p>

</xml_diff>

<commit_message>
added passing integration test for get all equipmentregistrations endpoint
</commit_message>
<xml_diff>
--- a/docs/QView API Documentation.docx
+++ b/docs/QView API Documentation.docx
@@ -14,11 +14,19 @@
       </w:r>
       <w:r>
         <w:rPr/>
-        <w:t>8</w:t>
-      </w:r>
-      <w:r>
-        <w:rPr/>
-        <w:t>_2026.02.05)</w:t>
+        <w:t>9</w:t>
+      </w:r>
+      <w:r>
+        <w:rPr/>
+        <w:t>_2026.02.0</w:t>
+      </w:r>
+      <w:r>
+        <w:rPr/>
+        <w:t>7</w:t>
+      </w:r>
+      <w:r>
+        <w:rPr/>
+        <w:t>)</w:t>
       </w:r>
     </w:p>
     <w:p>
@@ -5735,7 +5743,7 @@
           <w:bCs/>
           <w:shd w:fill="auto" w:val="clear"/>
         </w:rPr>
-        <w:t>false</w:t>
+        <w:t>true</w:t>
       </w:r>
     </w:p>
     <w:p>

</xml_diff>

<commit_message>
added passing integratoin test for get equipmentregistraiton by ID endpoint
</commit_message>
<xml_diff>
--- a/docs/QView API Documentation.docx
+++ b/docs/QView API Documentation.docx
@@ -10,23 +10,15 @@
       </w:pPr>
       <w:r>
         <w:rPr/>
-        <w:t>QView API Documentation (v13</w:t>
-      </w:r>
-      <w:r>
-        <w:rPr/>
-        <w:t>9</w:t>
-      </w:r>
-      <w:r>
-        <w:rPr/>
-        <w:t>_2026.02.0</w:t>
-      </w:r>
-      <w:r>
-        <w:rPr/>
-        <w:t>7</w:t>
-      </w:r>
-      <w:r>
-        <w:rPr/>
-        <w:t>)</w:t>
+        <w:t>QView API Documentation (v1</w:t>
+      </w:r>
+      <w:r>
+        <w:rPr/>
+        <w:t>40</w:t>
+      </w:r>
+      <w:r>
+        <w:rPr/>
+        <w:t>_2026.02.07)</w:t>
       </w:r>
     </w:p>
     <w:p>
@@ -6047,7 +6039,7 @@
           <w:bCs/>
           <w:shd w:fill="auto" w:val="clear"/>
         </w:rPr>
-        <w:t>false</w:t>
+        <w:t>true</w:t>
       </w:r>
     </w:p>
     <w:p>

</xml_diff>

<commit_message>
added passing integraiton test for update equipmentregistration endpoint
</commit_message>
<xml_diff>
--- a/docs/QView API Documentation.docx
+++ b/docs/QView API Documentation.docx
@@ -10,11 +10,11 @@
       </w:pPr>
       <w:r>
         <w:rPr/>
-        <w:t>QView API Documentation (v1</w:t>
-      </w:r>
-      <w:r>
-        <w:rPr/>
-        <w:t>40</w:t>
+        <w:t>QView API Documentation (v14</w:t>
+      </w:r>
+      <w:r>
+        <w:rPr/>
+        <w:t>1</w:t>
       </w:r>
       <w:r>
         <w:rPr/>
@@ -6467,7 +6467,7 @@
           <w:bCs/>
           <w:shd w:fill="auto" w:val="clear"/>
         </w:rPr>
-        <w:t>false</w:t>
+        <w:t>true</w:t>
       </w:r>
     </w:p>
     <w:p>

</xml_diff>

<commit_message>
added passing integration test for delete equipmentregistration endpoint
</commit_message>
<xml_diff>
--- a/docs/QView API Documentation.docx
+++ b/docs/QView API Documentation.docx
@@ -14,7 +14,7 @@
       </w:r>
       <w:r>
         <w:rPr/>
-        <w:t>1</w:t>
+        <w:t>2</w:t>
       </w:r>
       <w:r>
         <w:rPr/>
@@ -6792,7 +6792,7 @@
           <w:bCs/>
           <w:shd w:fill="auto" w:val="clear"/>
         </w:rPr>
-        <w:t>false</w:t>
+        <w:t>true</w:t>
       </w:r>
     </w:p>
     <w:p>

</xml_diff>

<commit_message>
added passing integration test for get equipmentregistrations of tournament endpoint
</commit_message>
<xml_diff>
--- a/docs/QView API Documentation.docx
+++ b/docs/QView API Documentation.docx
@@ -14,11 +14,19 @@
       </w:r>
       <w:r>
         <w:rPr/>
-        <w:t>2</w:t>
-      </w:r>
-      <w:r>
-        <w:rPr/>
-        <w:t>_2026.02.07)</w:t>
+        <w:t>3</w:t>
+      </w:r>
+      <w:r>
+        <w:rPr/>
+        <w:t>_2026.02.0</w:t>
+      </w:r>
+      <w:r>
+        <w:rPr/>
+        <w:t>9</w:t>
+      </w:r>
+      <w:r>
+        <w:rPr/>
+        <w:t>)</w:t>
       </w:r>
     </w:p>
     <w:p>
@@ -6195,6 +6203,984 @@
           <w:shd w:fill="auto" w:val="clear"/>
         </w:rPr>
         <w:t xml:space="preserve"> to be received</w:t>
+      </w:r>
+    </w:p>
+    <w:p>
+      <w:pPr>
+        <w:pStyle w:val="normal1"/>
+        <w:widowControl/>
+        <w:numPr>
+          <w:ilvl w:val="1"/>
+          <w:numId w:val="1"/>
+        </w:numPr>
+        <w:suppressAutoHyphens w:val="true"/>
+        <w:bidi w:val="0"/>
+        <w:spacing w:lineRule="auto" w:line="276" w:before="0" w:after="0"/>
+        <w:ind w:hanging="360" w:left="1440" w:right="0"/>
+        <w:jc w:val="left"/>
+        <w:rPr>
+          <w:highlight w:val="none"/>
+          <w:shd w:fill="auto" w:val="clear"/>
+        </w:rPr>
+      </w:pPr>
+      <w:r>
+        <w:rPr>
+          <w:b w:val="false"/>
+          <w:bCs w:val="false"/>
+          <w:color w:val="000000"/>
+          <w:shd w:fill="auto" w:val="clear"/>
+        </w:rPr>
+        <w:t xml:space="preserve">returns: </w:t>
+      </w:r>
+    </w:p>
+    <w:p>
+      <w:pPr>
+        <w:pStyle w:val="normal1"/>
+        <w:numPr>
+          <w:ilvl w:val="0"/>
+          <w:numId w:val="1"/>
+        </w:numPr>
+        <w:ind w:hanging="360" w:left="720"/>
+        <w:rPr>
+          <w:highlight w:val="none"/>
+          <w:shd w:fill="auto" w:val="clear"/>
+        </w:rPr>
+      </w:pPr>
+      <w:r>
+        <w:rPr>
+          <w:shd w:fill="auto" w:val="clear"/>
+        </w:rPr>
+        <w:t xml:space="preserve">GET All </w:t>
+      </w:r>
+      <w:r>
+        <w:rPr>
+          <w:b w:val="false"/>
+          <w:bCs w:val="false"/>
+          <w:shd w:fill="auto" w:val="clear"/>
+        </w:rPr>
+        <w:t xml:space="preserve">EquipmentRegistrations </w:t>
+      </w:r>
+      <w:r>
+        <w:rPr>
+          <w:b w:val="false"/>
+          <w:bCs w:val="false"/>
+          <w:shd w:fill="auto" w:val="clear"/>
+        </w:rPr>
+        <w:t>of Tournament</w:t>
+      </w:r>
+    </w:p>
+    <w:p>
+      <w:pPr>
+        <w:pStyle w:val="normal1"/>
+        <w:numPr>
+          <w:ilvl w:val="1"/>
+          <w:numId w:val="1"/>
+        </w:numPr>
+        <w:ind w:hanging="360" w:left="1440"/>
+        <w:rPr>
+          <w:highlight w:val="none"/>
+          <w:shd w:fill="auto" w:val="clear"/>
+        </w:rPr>
+      </w:pPr>
+      <w:r>
+        <w:rPr>
+          <w:shd w:fill="auto" w:val="clear"/>
+        </w:rPr>
+        <w:t xml:space="preserve">built_including_tests: </w:t>
+      </w:r>
+      <w:r>
+        <w:rPr>
+          <w:b/>
+          <w:bCs/>
+          <w:shd w:fill="auto" w:val="clear"/>
+        </w:rPr>
+        <w:t>true</w:t>
+      </w:r>
+    </w:p>
+    <w:p>
+      <w:pPr>
+        <w:pStyle w:val="normal1"/>
+        <w:numPr>
+          <w:ilvl w:val="1"/>
+          <w:numId w:val="1"/>
+        </w:numPr>
+        <w:ind w:hanging="360" w:left="1440"/>
+        <w:rPr>
+          <w:highlight w:val="none"/>
+          <w:shd w:fill="auto" w:val="clear"/>
+        </w:rPr>
+      </w:pPr>
+      <w:r>
+        <w:rPr>
+          <w:shd w:fill="auto" w:val="clear"/>
+        </w:rPr>
+        <w:t>HTTP method: ‘GET’</w:t>
+      </w:r>
+    </w:p>
+    <w:p>
+      <w:pPr>
+        <w:pStyle w:val="normal1"/>
+        <w:numPr>
+          <w:ilvl w:val="1"/>
+          <w:numId w:val="1"/>
+        </w:numPr>
+        <w:ind w:hanging="360" w:left="1440"/>
+        <w:rPr>
+          <w:highlight w:val="none"/>
+          <w:shd w:fill="auto" w:val="clear"/>
+        </w:rPr>
+      </w:pPr>
+      <w:r>
+        <w:rPr>
+          <w:shd w:fill="auto" w:val="clear"/>
+        </w:rPr>
+        <w:t>endpoint: {base_uri}/api/</w:t>
+      </w:r>
+      <w:r>
+        <w:rPr>
+          <w:shd w:fill="auto" w:val="clear"/>
+        </w:rPr>
+        <w:t>tournaments/{id}/</w:t>
+      </w:r>
+      <w:r>
+        <w:rPr>
+          <w:shd w:fill="auto" w:val="clear"/>
+        </w:rPr>
+        <w:t>equipmentregistrations?page={page_num}&amp;page_size={num_of_rows}</w:t>
+      </w:r>
+    </w:p>
+    <w:p>
+      <w:pPr>
+        <w:pStyle w:val="normal1"/>
+        <w:numPr>
+          <w:ilvl w:val="1"/>
+          <w:numId w:val="1"/>
+        </w:numPr>
+        <w:ind w:hanging="360" w:left="1440"/>
+        <w:rPr>
+          <w:highlight w:val="none"/>
+          <w:shd w:fill="auto" w:val="clear"/>
+        </w:rPr>
+      </w:pPr>
+      <w:r>
+        <w:rPr>
+          <w:shd w:fill="auto" w:val="clear"/>
+        </w:rPr>
+        <w:t xml:space="preserve">description: </w:t>
+      </w:r>
+    </w:p>
+    <w:p>
+      <w:pPr>
+        <w:pStyle w:val="normal1"/>
+        <w:numPr>
+          <w:ilvl w:val="1"/>
+          <w:numId w:val="1"/>
+        </w:numPr>
+        <w:ind w:hanging="360" w:left="1440"/>
+        <w:rPr>
+          <w:highlight w:val="none"/>
+          <w:shd w:fill="auto" w:val="clear"/>
+        </w:rPr>
+      </w:pPr>
+      <w:r>
+        <w:rPr>
+          <w:shd w:fill="auto" w:val="clear"/>
+        </w:rPr>
+        <w:t xml:space="preserve">parameters: </w:t>
+      </w:r>
+    </w:p>
+    <w:p>
+      <w:pPr>
+        <w:pStyle w:val="normal1"/>
+        <w:numPr>
+          <w:ilvl w:val="2"/>
+          <w:numId w:val="1"/>
+        </w:numPr>
+        <w:ind w:hanging="360" w:left="2160"/>
+        <w:rPr>
+          <w:highlight w:val="none"/>
+          <w:shd w:fill="auto" w:val="clear"/>
+        </w:rPr>
+      </w:pPr>
+      <w:r>
+        <w:rPr>
+          <w:shd w:fill="auto" w:val="clear"/>
+        </w:rPr>
+        <w:t>page={page_num}</w:t>
+      </w:r>
+    </w:p>
+    <w:p>
+      <w:pPr>
+        <w:pStyle w:val="normal1"/>
+        <w:numPr>
+          <w:ilvl w:val="3"/>
+          <w:numId w:val="1"/>
+        </w:numPr>
+        <w:ind w:hanging="360" w:left="2880"/>
+        <w:rPr>
+          <w:highlight w:val="none"/>
+          <w:shd w:fill="auto" w:val="clear"/>
+        </w:rPr>
+      </w:pPr>
+      <w:r>
+        <w:rPr>
+          <w:color w:val="FF0000"/>
+          <w:shd w:fill="auto" w:val="clear"/>
+        </w:rPr>
+        <w:t>Required</w:t>
+      </w:r>
+    </w:p>
+    <w:p>
+      <w:pPr>
+        <w:pStyle w:val="normal1"/>
+        <w:numPr>
+          <w:ilvl w:val="3"/>
+          <w:numId w:val="1"/>
+        </w:numPr>
+        <w:ind w:hanging="360" w:left="2880"/>
+        <w:rPr>
+          <w:highlight w:val="none"/>
+          <w:shd w:fill="auto" w:val="clear"/>
+        </w:rPr>
+      </w:pPr>
+      <w:r>
+        <w:rPr>
+          <w:shd w:fill="auto" w:val="clear"/>
+        </w:rPr>
+        <w:t>Defines which page to return</w:t>
+      </w:r>
+    </w:p>
+    <w:p>
+      <w:pPr>
+        <w:pStyle w:val="normal1"/>
+        <w:numPr>
+          <w:ilvl w:val="3"/>
+          <w:numId w:val="1"/>
+        </w:numPr>
+        <w:ind w:hanging="360" w:left="2880"/>
+        <w:rPr>
+          <w:highlight w:val="none"/>
+          <w:shd w:fill="auto" w:val="clear"/>
+        </w:rPr>
+      </w:pPr>
+      <w:r>
+        <w:rPr>
+          <w:shd w:fill="auto" w:val="clear"/>
+        </w:rPr>
+        <w:t>First page = 0 (zero)</w:t>
+      </w:r>
+    </w:p>
+    <w:p>
+      <w:pPr>
+        <w:pStyle w:val="normal1"/>
+        <w:numPr>
+          <w:ilvl w:val="2"/>
+          <w:numId w:val="1"/>
+        </w:numPr>
+        <w:ind w:hanging="360" w:left="2160"/>
+        <w:rPr>
+          <w:highlight w:val="none"/>
+          <w:shd w:fill="auto" w:val="clear"/>
+        </w:rPr>
+      </w:pPr>
+      <w:r>
+        <w:rPr>
+          <w:shd w:fill="auto" w:val="clear"/>
+        </w:rPr>
+        <w:t>page_size={num_of_rows}</w:t>
+      </w:r>
+    </w:p>
+    <w:p>
+      <w:pPr>
+        <w:pStyle w:val="normal1"/>
+        <w:numPr>
+          <w:ilvl w:val="3"/>
+          <w:numId w:val="1"/>
+        </w:numPr>
+        <w:ind w:hanging="360" w:left="2880"/>
+        <w:rPr>
+          <w:highlight w:val="none"/>
+          <w:shd w:fill="auto" w:val="clear"/>
+        </w:rPr>
+      </w:pPr>
+      <w:r>
+        <w:rPr>
+          <w:color w:val="FF0000"/>
+          <w:shd w:fill="auto" w:val="clear"/>
+        </w:rPr>
+        <w:t>Required</w:t>
+      </w:r>
+    </w:p>
+    <w:p>
+      <w:pPr>
+        <w:pStyle w:val="normal1"/>
+        <w:numPr>
+          <w:ilvl w:val="3"/>
+          <w:numId w:val="1"/>
+        </w:numPr>
+        <w:ind w:hanging="360" w:left="2880"/>
+        <w:rPr>
+          <w:highlight w:val="none"/>
+          <w:shd w:fill="auto" w:val="clear"/>
+        </w:rPr>
+      </w:pPr>
+      <w:r>
+        <w:rPr>
+          <w:shd w:fill="auto" w:val="clear"/>
+        </w:rPr>
+        <w:t>Defines how many rows to return for the selected page</w:t>
+      </w:r>
+    </w:p>
+    <w:p>
+      <w:pPr>
+        <w:pStyle w:val="normal1"/>
+        <w:widowControl/>
+        <w:numPr>
+          <w:ilvl w:val="1"/>
+          <w:numId w:val="1"/>
+        </w:numPr>
+        <w:suppressAutoHyphens w:val="true"/>
+        <w:bidi w:val="0"/>
+        <w:spacing w:lineRule="auto" w:line="276" w:before="0" w:after="0"/>
+        <w:ind w:hanging="360" w:left="1440" w:right="0"/>
+        <w:jc w:val="left"/>
+        <w:rPr>
+          <w:highlight w:val="none"/>
+          <w:shd w:fill="auto" w:val="clear"/>
+        </w:rPr>
+      </w:pPr>
+      <w:r>
+        <w:rPr>
+          <w:b w:val="false"/>
+          <w:bCs w:val="false"/>
+          <w:color w:val="000000"/>
+          <w:shd w:fill="auto" w:val="clear"/>
+        </w:rPr>
+        <w:t xml:space="preserve">returns: </w:t>
+      </w:r>
+    </w:p>
+    <w:p>
+      <w:pPr>
+        <w:pStyle w:val="normal1"/>
+        <w:numPr>
+          <w:ilvl w:val="0"/>
+          <w:numId w:val="1"/>
+        </w:numPr>
+        <w:ind w:hanging="360" w:left="720"/>
+        <w:rPr>
+          <w:highlight w:val="none"/>
+          <w:shd w:fill="auto" w:val="clear"/>
+        </w:rPr>
+      </w:pPr>
+      <w:r>
+        <w:rPr>
+          <w:shd w:fill="auto" w:val="clear"/>
+        </w:rPr>
+        <w:t xml:space="preserve">GET All </w:t>
+      </w:r>
+      <w:r>
+        <w:rPr>
+          <w:b w:val="false"/>
+          <w:bCs w:val="false"/>
+          <w:shd w:fill="auto" w:val="clear"/>
+        </w:rPr>
+        <w:t xml:space="preserve">EquipmentRegistrations </w:t>
+      </w:r>
+      <w:r>
+        <w:rPr>
+          <w:b w:val="false"/>
+          <w:bCs w:val="false"/>
+          <w:shd w:fill="auto" w:val="clear"/>
+        </w:rPr>
+        <w:t>of Equipment piece</w:t>
+      </w:r>
+    </w:p>
+    <w:p>
+      <w:pPr>
+        <w:pStyle w:val="normal1"/>
+        <w:numPr>
+          <w:ilvl w:val="1"/>
+          <w:numId w:val="1"/>
+        </w:numPr>
+        <w:ind w:hanging="360" w:left="1440"/>
+        <w:rPr>
+          <w:highlight w:val="none"/>
+          <w:shd w:fill="auto" w:val="clear"/>
+        </w:rPr>
+      </w:pPr>
+      <w:r>
+        <w:rPr>
+          <w:shd w:fill="auto" w:val="clear"/>
+        </w:rPr>
+        <w:t xml:space="preserve">built_including_tests: </w:t>
+      </w:r>
+      <w:r>
+        <w:rPr>
+          <w:b/>
+          <w:bCs/>
+          <w:shd w:fill="auto" w:val="clear"/>
+        </w:rPr>
+        <w:t>false</w:t>
+      </w:r>
+    </w:p>
+    <w:p>
+      <w:pPr>
+        <w:pStyle w:val="normal1"/>
+        <w:numPr>
+          <w:ilvl w:val="1"/>
+          <w:numId w:val="1"/>
+        </w:numPr>
+        <w:ind w:hanging="360" w:left="1440"/>
+        <w:rPr>
+          <w:highlight w:val="none"/>
+          <w:shd w:fill="auto" w:val="clear"/>
+        </w:rPr>
+      </w:pPr>
+      <w:r>
+        <w:rPr>
+          <w:shd w:fill="auto" w:val="clear"/>
+        </w:rPr>
+        <w:t>HTTP method: ‘GET’</w:t>
+      </w:r>
+    </w:p>
+    <w:p>
+      <w:pPr>
+        <w:pStyle w:val="normal1"/>
+        <w:numPr>
+          <w:ilvl w:val="1"/>
+          <w:numId w:val="1"/>
+        </w:numPr>
+        <w:ind w:hanging="360" w:left="1440"/>
+        <w:rPr>
+          <w:highlight w:val="none"/>
+          <w:shd w:fill="auto" w:val="clear"/>
+        </w:rPr>
+      </w:pPr>
+      <w:r>
+        <w:rPr>
+          <w:shd w:fill="auto" w:val="clear"/>
+        </w:rPr>
+        <w:t>endpoint: {base_uri}/api/</w:t>
+      </w:r>
+      <w:r>
+        <w:rPr>
+          <w:shd w:fill="auto" w:val="clear"/>
+        </w:rPr>
+        <w:t>equipment/{id}/</w:t>
+      </w:r>
+      <w:r>
+        <w:rPr>
+          <w:shd w:fill="auto" w:val="clear"/>
+        </w:rPr>
+        <w:t>equipmentregistrations?page={page_num}&amp;page_size={num_of_rows}</w:t>
+      </w:r>
+    </w:p>
+    <w:p>
+      <w:pPr>
+        <w:pStyle w:val="normal1"/>
+        <w:numPr>
+          <w:ilvl w:val="1"/>
+          <w:numId w:val="1"/>
+        </w:numPr>
+        <w:ind w:hanging="360" w:left="1440"/>
+        <w:rPr>
+          <w:highlight w:val="none"/>
+          <w:shd w:fill="auto" w:val="clear"/>
+        </w:rPr>
+      </w:pPr>
+      <w:r>
+        <w:rPr>
+          <w:shd w:fill="auto" w:val="clear"/>
+        </w:rPr>
+        <w:t xml:space="preserve">description: </w:t>
+      </w:r>
+    </w:p>
+    <w:p>
+      <w:pPr>
+        <w:pStyle w:val="normal1"/>
+        <w:numPr>
+          <w:ilvl w:val="1"/>
+          <w:numId w:val="1"/>
+        </w:numPr>
+        <w:ind w:hanging="360" w:left="1440"/>
+        <w:rPr>
+          <w:highlight w:val="none"/>
+          <w:shd w:fill="auto" w:val="clear"/>
+        </w:rPr>
+      </w:pPr>
+      <w:r>
+        <w:rPr>
+          <w:shd w:fill="auto" w:val="clear"/>
+        </w:rPr>
+        <w:t xml:space="preserve">parameters: </w:t>
+      </w:r>
+    </w:p>
+    <w:p>
+      <w:pPr>
+        <w:pStyle w:val="normal1"/>
+        <w:numPr>
+          <w:ilvl w:val="2"/>
+          <w:numId w:val="1"/>
+        </w:numPr>
+        <w:ind w:hanging="360" w:left="2160"/>
+        <w:rPr>
+          <w:highlight w:val="none"/>
+          <w:shd w:fill="auto" w:val="clear"/>
+        </w:rPr>
+      </w:pPr>
+      <w:r>
+        <w:rPr>
+          <w:shd w:fill="auto" w:val="clear"/>
+        </w:rPr>
+        <w:t>page={page_num}</w:t>
+      </w:r>
+    </w:p>
+    <w:p>
+      <w:pPr>
+        <w:pStyle w:val="normal1"/>
+        <w:numPr>
+          <w:ilvl w:val="3"/>
+          <w:numId w:val="1"/>
+        </w:numPr>
+        <w:ind w:hanging="360" w:left="2880"/>
+        <w:rPr>
+          <w:highlight w:val="none"/>
+          <w:shd w:fill="auto" w:val="clear"/>
+        </w:rPr>
+      </w:pPr>
+      <w:r>
+        <w:rPr>
+          <w:color w:val="FF0000"/>
+          <w:shd w:fill="auto" w:val="clear"/>
+        </w:rPr>
+        <w:t>Required</w:t>
+      </w:r>
+    </w:p>
+    <w:p>
+      <w:pPr>
+        <w:pStyle w:val="normal1"/>
+        <w:numPr>
+          <w:ilvl w:val="3"/>
+          <w:numId w:val="1"/>
+        </w:numPr>
+        <w:ind w:hanging="360" w:left="2880"/>
+        <w:rPr>
+          <w:highlight w:val="none"/>
+          <w:shd w:fill="auto" w:val="clear"/>
+        </w:rPr>
+      </w:pPr>
+      <w:r>
+        <w:rPr>
+          <w:shd w:fill="auto" w:val="clear"/>
+        </w:rPr>
+        <w:t>Defines which page to return</w:t>
+      </w:r>
+    </w:p>
+    <w:p>
+      <w:pPr>
+        <w:pStyle w:val="normal1"/>
+        <w:numPr>
+          <w:ilvl w:val="3"/>
+          <w:numId w:val="1"/>
+        </w:numPr>
+        <w:ind w:hanging="360" w:left="2880"/>
+        <w:rPr>
+          <w:highlight w:val="none"/>
+          <w:shd w:fill="auto" w:val="clear"/>
+        </w:rPr>
+      </w:pPr>
+      <w:r>
+        <w:rPr>
+          <w:shd w:fill="auto" w:val="clear"/>
+        </w:rPr>
+        <w:t>First page = 0 (zero)</w:t>
+      </w:r>
+    </w:p>
+    <w:p>
+      <w:pPr>
+        <w:pStyle w:val="normal1"/>
+        <w:numPr>
+          <w:ilvl w:val="2"/>
+          <w:numId w:val="1"/>
+        </w:numPr>
+        <w:ind w:hanging="360" w:left="2160"/>
+        <w:rPr>
+          <w:highlight w:val="none"/>
+          <w:shd w:fill="auto" w:val="clear"/>
+        </w:rPr>
+      </w:pPr>
+      <w:r>
+        <w:rPr>
+          <w:shd w:fill="auto" w:val="clear"/>
+        </w:rPr>
+        <w:t>page_size={num_of_rows}</w:t>
+      </w:r>
+    </w:p>
+    <w:p>
+      <w:pPr>
+        <w:pStyle w:val="normal1"/>
+        <w:numPr>
+          <w:ilvl w:val="3"/>
+          <w:numId w:val="1"/>
+        </w:numPr>
+        <w:ind w:hanging="360" w:left="2880"/>
+        <w:rPr>
+          <w:highlight w:val="none"/>
+          <w:shd w:fill="auto" w:val="clear"/>
+        </w:rPr>
+      </w:pPr>
+      <w:r>
+        <w:rPr>
+          <w:color w:val="FF0000"/>
+          <w:shd w:fill="auto" w:val="clear"/>
+        </w:rPr>
+        <w:t>Required</w:t>
+      </w:r>
+    </w:p>
+    <w:p>
+      <w:pPr>
+        <w:pStyle w:val="normal1"/>
+        <w:numPr>
+          <w:ilvl w:val="3"/>
+          <w:numId w:val="1"/>
+        </w:numPr>
+        <w:ind w:hanging="360" w:left="2880"/>
+        <w:rPr>
+          <w:highlight w:val="none"/>
+          <w:shd w:fill="auto" w:val="clear"/>
+        </w:rPr>
+      </w:pPr>
+      <w:r>
+        <w:rPr>
+          <w:shd w:fill="auto" w:val="clear"/>
+        </w:rPr>
+        <w:t>Defines how many rows to return for the selected page</w:t>
+      </w:r>
+    </w:p>
+    <w:p>
+      <w:pPr>
+        <w:pStyle w:val="normal1"/>
+        <w:widowControl/>
+        <w:numPr>
+          <w:ilvl w:val="1"/>
+          <w:numId w:val="1"/>
+        </w:numPr>
+        <w:suppressAutoHyphens w:val="true"/>
+        <w:bidi w:val="0"/>
+        <w:spacing w:lineRule="auto" w:line="276" w:before="0" w:after="0"/>
+        <w:ind w:hanging="360" w:left="1440" w:right="0"/>
+        <w:jc w:val="left"/>
+        <w:rPr>
+          <w:highlight w:val="none"/>
+          <w:shd w:fill="auto" w:val="clear"/>
+        </w:rPr>
+      </w:pPr>
+      <w:r>
+        <w:rPr>
+          <w:b w:val="false"/>
+          <w:bCs w:val="false"/>
+          <w:color w:val="000000"/>
+          <w:shd w:fill="auto" w:val="clear"/>
+        </w:rPr>
+        <w:t xml:space="preserve">returns: </w:t>
+      </w:r>
+    </w:p>
+    <w:p>
+      <w:pPr>
+        <w:pStyle w:val="normal1"/>
+        <w:numPr>
+          <w:ilvl w:val="0"/>
+          <w:numId w:val="1"/>
+        </w:numPr>
+        <w:ind w:hanging="360" w:left="720"/>
+        <w:rPr>
+          <w:highlight w:val="none"/>
+          <w:shd w:fill="auto" w:val="clear"/>
+        </w:rPr>
+      </w:pPr>
+      <w:r>
+        <w:rPr>
+          <w:shd w:fill="auto" w:val="clear"/>
+        </w:rPr>
+        <w:t xml:space="preserve">GET All </w:t>
+      </w:r>
+      <w:r>
+        <w:rPr>
+          <w:b w:val="false"/>
+          <w:bCs w:val="false"/>
+          <w:shd w:fill="auto" w:val="clear"/>
+        </w:rPr>
+        <w:t xml:space="preserve">EquipmentRegistrations </w:t>
+      </w:r>
+      <w:r>
+        <w:rPr>
+          <w:b w:val="false"/>
+          <w:bCs w:val="false"/>
+          <w:shd w:fill="auto" w:val="clear"/>
+        </w:rPr>
+        <w:t>of Room</w:t>
+      </w:r>
+    </w:p>
+    <w:p>
+      <w:pPr>
+        <w:pStyle w:val="normal1"/>
+        <w:numPr>
+          <w:ilvl w:val="1"/>
+          <w:numId w:val="1"/>
+        </w:numPr>
+        <w:ind w:hanging="360" w:left="1440"/>
+        <w:rPr>
+          <w:highlight w:val="none"/>
+          <w:shd w:fill="auto" w:val="clear"/>
+        </w:rPr>
+      </w:pPr>
+      <w:r>
+        <w:rPr>
+          <w:shd w:fill="auto" w:val="clear"/>
+        </w:rPr>
+        <w:t xml:space="preserve">built_including_tests: </w:t>
+      </w:r>
+      <w:r>
+        <w:rPr>
+          <w:b/>
+          <w:bCs/>
+          <w:shd w:fill="auto" w:val="clear"/>
+        </w:rPr>
+        <w:t>false</w:t>
+      </w:r>
+    </w:p>
+    <w:p>
+      <w:pPr>
+        <w:pStyle w:val="normal1"/>
+        <w:numPr>
+          <w:ilvl w:val="1"/>
+          <w:numId w:val="1"/>
+        </w:numPr>
+        <w:ind w:hanging="360" w:left="1440"/>
+        <w:rPr>
+          <w:highlight w:val="none"/>
+          <w:shd w:fill="auto" w:val="clear"/>
+        </w:rPr>
+      </w:pPr>
+      <w:r>
+        <w:rPr>
+          <w:shd w:fill="auto" w:val="clear"/>
+        </w:rPr>
+        <w:t>HTTP method: ‘GET’</w:t>
+      </w:r>
+    </w:p>
+    <w:p>
+      <w:pPr>
+        <w:pStyle w:val="normal1"/>
+        <w:numPr>
+          <w:ilvl w:val="1"/>
+          <w:numId w:val="1"/>
+        </w:numPr>
+        <w:ind w:hanging="360" w:left="1440"/>
+        <w:rPr>
+          <w:highlight w:val="none"/>
+          <w:shd w:fill="auto" w:val="clear"/>
+        </w:rPr>
+      </w:pPr>
+      <w:r>
+        <w:rPr>
+          <w:shd w:fill="auto" w:val="clear"/>
+        </w:rPr>
+        <w:t>endpoint: {base_uri}/api/</w:t>
+      </w:r>
+      <w:r>
+        <w:rPr>
+          <w:shd w:fill="auto" w:val="clear"/>
+        </w:rPr>
+        <w:t>rooms/{id}/</w:t>
+      </w:r>
+      <w:r>
+        <w:rPr>
+          <w:shd w:fill="auto" w:val="clear"/>
+        </w:rPr>
+        <w:t>equipmentregistrations?page={page_num}&amp;page_size={num_of_rows}</w:t>
+      </w:r>
+    </w:p>
+    <w:p>
+      <w:pPr>
+        <w:pStyle w:val="normal1"/>
+        <w:numPr>
+          <w:ilvl w:val="1"/>
+          <w:numId w:val="1"/>
+        </w:numPr>
+        <w:ind w:hanging="360" w:left="1440"/>
+        <w:rPr>
+          <w:highlight w:val="none"/>
+          <w:shd w:fill="auto" w:val="clear"/>
+        </w:rPr>
+      </w:pPr>
+      <w:r>
+        <w:rPr>
+          <w:shd w:fill="auto" w:val="clear"/>
+        </w:rPr>
+        <w:t xml:space="preserve">description: </w:t>
+      </w:r>
+    </w:p>
+    <w:p>
+      <w:pPr>
+        <w:pStyle w:val="normal1"/>
+        <w:numPr>
+          <w:ilvl w:val="1"/>
+          <w:numId w:val="1"/>
+        </w:numPr>
+        <w:ind w:hanging="360" w:left="1440"/>
+        <w:rPr>
+          <w:highlight w:val="none"/>
+          <w:shd w:fill="auto" w:val="clear"/>
+        </w:rPr>
+      </w:pPr>
+      <w:r>
+        <w:rPr>
+          <w:shd w:fill="auto" w:val="clear"/>
+        </w:rPr>
+        <w:t xml:space="preserve">parameters: </w:t>
+      </w:r>
+    </w:p>
+    <w:p>
+      <w:pPr>
+        <w:pStyle w:val="normal1"/>
+        <w:numPr>
+          <w:ilvl w:val="2"/>
+          <w:numId w:val="1"/>
+        </w:numPr>
+        <w:ind w:hanging="360" w:left="2160"/>
+        <w:rPr>
+          <w:highlight w:val="none"/>
+          <w:shd w:fill="auto" w:val="clear"/>
+        </w:rPr>
+      </w:pPr>
+      <w:r>
+        <w:rPr>
+          <w:shd w:fill="auto" w:val="clear"/>
+        </w:rPr>
+        <w:t>page={page_num}</w:t>
+      </w:r>
+    </w:p>
+    <w:p>
+      <w:pPr>
+        <w:pStyle w:val="normal1"/>
+        <w:numPr>
+          <w:ilvl w:val="3"/>
+          <w:numId w:val="1"/>
+        </w:numPr>
+        <w:ind w:hanging="360" w:left="2880"/>
+        <w:rPr>
+          <w:highlight w:val="none"/>
+          <w:shd w:fill="auto" w:val="clear"/>
+        </w:rPr>
+      </w:pPr>
+      <w:r>
+        <w:rPr>
+          <w:color w:val="FF0000"/>
+          <w:shd w:fill="auto" w:val="clear"/>
+        </w:rPr>
+        <w:t>Required</w:t>
+      </w:r>
+    </w:p>
+    <w:p>
+      <w:pPr>
+        <w:pStyle w:val="normal1"/>
+        <w:numPr>
+          <w:ilvl w:val="3"/>
+          <w:numId w:val="1"/>
+        </w:numPr>
+        <w:ind w:hanging="360" w:left="2880"/>
+        <w:rPr>
+          <w:highlight w:val="none"/>
+          <w:shd w:fill="auto" w:val="clear"/>
+        </w:rPr>
+      </w:pPr>
+      <w:r>
+        <w:rPr>
+          <w:shd w:fill="auto" w:val="clear"/>
+        </w:rPr>
+        <w:t>Defines which page to return</w:t>
+      </w:r>
+    </w:p>
+    <w:p>
+      <w:pPr>
+        <w:pStyle w:val="normal1"/>
+        <w:numPr>
+          <w:ilvl w:val="3"/>
+          <w:numId w:val="1"/>
+        </w:numPr>
+        <w:ind w:hanging="360" w:left="2880"/>
+        <w:rPr>
+          <w:highlight w:val="none"/>
+          <w:shd w:fill="auto" w:val="clear"/>
+        </w:rPr>
+      </w:pPr>
+      <w:r>
+        <w:rPr>
+          <w:shd w:fill="auto" w:val="clear"/>
+        </w:rPr>
+        <w:t>First page = 0 (zero)</w:t>
+      </w:r>
+    </w:p>
+    <w:p>
+      <w:pPr>
+        <w:pStyle w:val="normal1"/>
+        <w:numPr>
+          <w:ilvl w:val="2"/>
+          <w:numId w:val="1"/>
+        </w:numPr>
+        <w:ind w:hanging="360" w:left="2160"/>
+        <w:rPr>
+          <w:highlight w:val="none"/>
+          <w:shd w:fill="auto" w:val="clear"/>
+        </w:rPr>
+      </w:pPr>
+      <w:r>
+        <w:rPr>
+          <w:shd w:fill="auto" w:val="clear"/>
+        </w:rPr>
+        <w:t>page_size={num_of_rows}</w:t>
+      </w:r>
+    </w:p>
+    <w:p>
+      <w:pPr>
+        <w:pStyle w:val="normal1"/>
+        <w:numPr>
+          <w:ilvl w:val="3"/>
+          <w:numId w:val="1"/>
+        </w:numPr>
+        <w:ind w:hanging="360" w:left="2880"/>
+        <w:rPr>
+          <w:highlight w:val="none"/>
+          <w:shd w:fill="auto" w:val="clear"/>
+        </w:rPr>
+      </w:pPr>
+      <w:r>
+        <w:rPr>
+          <w:color w:val="FF0000"/>
+          <w:shd w:fill="auto" w:val="clear"/>
+        </w:rPr>
+        <w:t>Required</w:t>
+      </w:r>
+    </w:p>
+    <w:p>
+      <w:pPr>
+        <w:pStyle w:val="normal1"/>
+        <w:numPr>
+          <w:ilvl w:val="3"/>
+          <w:numId w:val="1"/>
+        </w:numPr>
+        <w:ind w:hanging="360" w:left="2880"/>
+        <w:rPr>
+          <w:highlight w:val="none"/>
+          <w:shd w:fill="auto" w:val="clear"/>
+        </w:rPr>
+      </w:pPr>
+      <w:r>
+        <w:rPr>
+          <w:shd w:fill="auto" w:val="clear"/>
+        </w:rPr>
+        <w:t>Defines how many rows to return for the selected page</w:t>
       </w:r>
     </w:p>
     <w:p>
@@ -36584,9 +37570,9 @@
       <w:lvlJc w:val="left"/>
       <w:pPr>
         <w:tabs>
-          <w:tab w:val="num" w:pos="2520"/>
+          <w:tab w:val="num" w:pos="3240"/>
         </w:tabs>
-        <w:ind w:left="3240" w:hanging="360"/>
+        <w:ind w:left="3960" w:hanging="360"/>
       </w:pPr>
       <w:rPr>
         <w:rFonts w:ascii="Wingdings" w:hAnsi="Wingdings" w:cs="Wingdings" w:hint="default"/>
@@ -36600,9 +37586,9 @@
       <w:lvlJc w:val="left"/>
       <w:pPr>
         <w:tabs>
-          <w:tab w:val="num" w:pos="2520"/>
+          <w:tab w:val="num" w:pos="3240"/>
         </w:tabs>
-        <w:ind w:left="3960" w:hanging="360"/>
+        <w:ind w:left="4680" w:hanging="360"/>
       </w:pPr>
       <w:rPr>
         <w:rFonts w:ascii="Wingdings 2" w:hAnsi="Wingdings 2" w:cs="Wingdings 2" w:hint="default"/>
@@ -36616,9 +37602,9 @@
       <w:lvlJc w:val="left"/>
       <w:pPr>
         <w:tabs>
-          <w:tab w:val="num" w:pos="2520"/>
+          <w:tab w:val="num" w:pos="3240"/>
         </w:tabs>
-        <w:ind w:left="4680" w:hanging="360"/>
+        <w:ind w:left="5400" w:hanging="360"/>
       </w:pPr>
       <w:rPr>
         <w:rFonts w:ascii="OpenSymbol" w:hAnsi="OpenSymbol" w:cs="OpenSymbol" w:hint="default"/>
@@ -36632,9 +37618,9 @@
       <w:lvlJc w:val="left"/>
       <w:pPr>
         <w:tabs>
-          <w:tab w:val="num" w:pos="2520"/>
+          <w:tab w:val="num" w:pos="3240"/>
         </w:tabs>
-        <w:ind w:left="5400" w:hanging="360"/>
+        <w:ind w:left="6120" w:hanging="360"/>
       </w:pPr>
       <w:rPr>
         <w:rFonts w:ascii="Wingdings" w:hAnsi="Wingdings" w:cs="Wingdings" w:hint="default"/>
@@ -36648,9 +37634,9 @@
       <w:lvlJc w:val="left"/>
       <w:pPr>
         <w:tabs>
-          <w:tab w:val="num" w:pos="2520"/>
+          <w:tab w:val="num" w:pos="3240"/>
         </w:tabs>
-        <w:ind w:left="6120" w:hanging="360"/>
+        <w:ind w:left="6840" w:hanging="360"/>
       </w:pPr>
       <w:rPr>
         <w:rFonts w:ascii="Wingdings 2" w:hAnsi="Wingdings 2" w:cs="Wingdings 2" w:hint="default"/>
@@ -36664,9 +37650,9 @@
       <w:lvlJc w:val="left"/>
       <w:pPr>
         <w:tabs>
-          <w:tab w:val="num" w:pos="2520"/>
+          <w:tab w:val="num" w:pos="3240"/>
         </w:tabs>
-        <w:ind w:left="6840" w:hanging="360"/>
+        <w:ind w:left="7560" w:hanging="360"/>
       </w:pPr>
       <w:rPr>
         <w:rFonts w:ascii="OpenSymbol" w:hAnsi="OpenSymbol" w:cs="OpenSymbol" w:hint="default"/>
@@ -36680,9 +37666,9 @@
       <w:lvlJc w:val="left"/>
       <w:pPr>
         <w:tabs>
-          <w:tab w:val="num" w:pos="2520"/>
+          <w:tab w:val="num" w:pos="3240"/>
         </w:tabs>
-        <w:ind w:left="7560" w:hanging="360"/>
+        <w:ind w:left="8280" w:hanging="360"/>
       </w:pPr>
       <w:rPr>
         <w:rFonts w:ascii="Wingdings" w:hAnsi="Wingdings" w:cs="Wingdings" w:hint="default"/>
@@ -36696,9 +37682,9 @@
       <w:lvlJc w:val="left"/>
       <w:pPr>
         <w:tabs>
-          <w:tab w:val="num" w:pos="2520"/>
+          <w:tab w:val="num" w:pos="3240"/>
         </w:tabs>
-        <w:ind w:left="8280" w:hanging="360"/>
+        <w:ind w:left="9000" w:hanging="360"/>
       </w:pPr>
       <w:rPr>
         <w:rFonts w:ascii="Wingdings 2" w:hAnsi="Wingdings 2" w:cs="Wingdings 2" w:hint="default"/>
@@ -36712,9 +37698,9 @@
       <w:lvlJc w:val="left"/>
       <w:pPr>
         <w:tabs>
-          <w:tab w:val="num" w:pos="2520"/>
+          <w:tab w:val="num" w:pos="3240"/>
         </w:tabs>
-        <w:ind w:left="9000" w:hanging="360"/>
+        <w:ind w:left="9720" w:hanging="360"/>
       </w:pPr>
       <w:rPr>
         <w:rFonts w:ascii="OpenSymbol" w:hAnsi="OpenSymbol" w:cs="OpenSymbol" w:hint="default"/>

</xml_diff>

<commit_message>
added passing integration test for get all equipmentregistrations of equipment piece endpoint
</commit_message>
<xml_diff>
--- a/docs/QView API Documentation.docx
+++ b/docs/QView API Documentation.docx
@@ -14,19 +14,11 @@
       </w:r>
       <w:r>
         <w:rPr/>
-        <w:t>3</w:t>
-      </w:r>
-      <w:r>
-        <w:rPr/>
-        <w:t>_2026.02.0</w:t>
-      </w:r>
-      <w:r>
-        <w:rPr/>
-        <w:t>9</w:t>
-      </w:r>
-      <w:r>
-        <w:rPr/>
-        <w:t>)</w:t>
+        <w:t>4</w:t>
+      </w:r>
+      <w:r>
+        <w:rPr/>
+        <w:t>_2026.02.09)</w:t>
       </w:r>
     </w:p>
     <w:p>
@@ -6258,15 +6250,7 @@
           <w:bCs w:val="false"/>
           <w:shd w:fill="auto" w:val="clear"/>
         </w:rPr>
-        <w:t xml:space="preserve">EquipmentRegistrations </w:t>
-      </w:r>
-      <w:r>
-        <w:rPr>
-          <w:b w:val="false"/>
-          <w:bCs w:val="false"/>
-          <w:shd w:fill="auto" w:val="clear"/>
-        </w:rPr>
-        <w:t>of Tournament</w:t>
+        <w:t>EquipmentRegistrations of Tournament</w:t>
       </w:r>
     </w:p>
     <w:p>
@@ -6334,19 +6318,7 @@
         <w:rPr>
           <w:shd w:fill="auto" w:val="clear"/>
         </w:rPr>
-        <w:t>endpoint: {base_uri}/api/</w:t>
-      </w:r>
-      <w:r>
-        <w:rPr>
-          <w:shd w:fill="auto" w:val="clear"/>
-        </w:rPr>
-        <w:t>tournaments/{id}/</w:t>
-      </w:r>
-      <w:r>
-        <w:rPr>
-          <w:shd w:fill="auto" w:val="clear"/>
-        </w:rPr>
-        <w:t>equipmentregistrations?page={page_num}&amp;page_size={num_of_rows}</w:t>
+        <w:t>endpoint: {base_uri}/api/tournaments/{id}/equipmentregistrations?page={page_num}&amp;page_size={num_of_rows}</w:t>
       </w:r>
     </w:p>
     <w:p>
@@ -6584,15 +6556,7 @@
           <w:bCs w:val="false"/>
           <w:shd w:fill="auto" w:val="clear"/>
         </w:rPr>
-        <w:t xml:space="preserve">EquipmentRegistrations </w:t>
-      </w:r>
-      <w:r>
-        <w:rPr>
-          <w:b w:val="false"/>
-          <w:bCs w:val="false"/>
-          <w:shd w:fill="auto" w:val="clear"/>
-        </w:rPr>
-        <w:t>of Equipment piece</w:t>
+        <w:t>EquipmentRegistrations of Equipment piece</w:t>
       </w:r>
     </w:p>
     <w:p>
@@ -6620,7 +6584,7 @@
           <w:bCs/>
           <w:shd w:fill="auto" w:val="clear"/>
         </w:rPr>
-        <w:t>false</w:t>
+        <w:t>true</w:t>
       </w:r>
     </w:p>
     <w:p>
@@ -6660,19 +6624,7 @@
         <w:rPr>
           <w:shd w:fill="auto" w:val="clear"/>
         </w:rPr>
-        <w:t>endpoint: {base_uri}/api/</w:t>
-      </w:r>
-      <w:r>
-        <w:rPr>
-          <w:shd w:fill="auto" w:val="clear"/>
-        </w:rPr>
-        <w:t>equipment/{id}/</w:t>
-      </w:r>
-      <w:r>
-        <w:rPr>
-          <w:shd w:fill="auto" w:val="clear"/>
-        </w:rPr>
-        <w:t>equipmentregistrations?page={page_num}&amp;page_size={num_of_rows}</w:t>
+        <w:t>endpoint: {base_uri}/api/equipment/{id}/equipmentregistrations?page={page_num}&amp;page_size={num_of_rows}</w:t>
       </w:r>
     </w:p>
     <w:p>
@@ -6910,15 +6862,7 @@
           <w:bCs w:val="false"/>
           <w:shd w:fill="auto" w:val="clear"/>
         </w:rPr>
-        <w:t xml:space="preserve">EquipmentRegistrations </w:t>
-      </w:r>
-      <w:r>
-        <w:rPr>
-          <w:b w:val="false"/>
-          <w:bCs w:val="false"/>
-          <w:shd w:fill="auto" w:val="clear"/>
-        </w:rPr>
-        <w:t>of Room</w:t>
+        <w:t>EquipmentRegistrations of Room</w:t>
       </w:r>
     </w:p>
     <w:p>
@@ -6986,19 +6930,7 @@
         <w:rPr>
           <w:shd w:fill="auto" w:val="clear"/>
         </w:rPr>
-        <w:t>endpoint: {base_uri}/api/</w:t>
-      </w:r>
-      <w:r>
-        <w:rPr>
-          <w:shd w:fill="auto" w:val="clear"/>
-        </w:rPr>
-        <w:t>rooms/{id}/</w:t>
-      </w:r>
-      <w:r>
-        <w:rPr>
-          <w:shd w:fill="auto" w:val="clear"/>
-        </w:rPr>
-        <w:t>equipmentregistrations?page={page_num}&amp;page_size={num_of_rows}</w:t>
+        <w:t>endpoint: {base_uri}/api/rooms/{id}/equipmentregistrations?page={page_num}&amp;page_size={num_of_rows}</w:t>
       </w:r>
     </w:p>
     <w:p>

</xml_diff>

<commit_message>
added passing integration test for get all equipmentregistrations of room endpoint
</commit_message>
<xml_diff>
--- a/docs/QView API Documentation.docx
+++ b/docs/QView API Documentation.docx
@@ -14,7 +14,7 @@
       </w:r>
       <w:r>
         <w:rPr/>
-        <w:t>4</w:t>
+        <w:t>5</w:t>
       </w:r>
       <w:r>
         <w:rPr/>
@@ -6890,7 +6890,7 @@
           <w:bCs/>
           <w:shd w:fill="auto" w:val="clear"/>
         </w:rPr>
-        <w:t>false</w:t>
+        <w:t>true</w:t>
       </w:r>
     </w:p>
     <w:p>

</xml_diff>

<commit_message>
added migration updating quizevents table to game events table; added passing integration test for create GameEvent endpoint
</commit_message>
<xml_diff>
--- a/docs/QView API Documentation.docx
+++ b/docs/QView API Documentation.docx
@@ -14,11 +14,19 @@
       </w:r>
       <w:r>
         <w:rPr/>
-        <w:t>5</w:t>
-      </w:r>
-      <w:r>
-        <w:rPr/>
-        <w:t>_2026.02.09)</w:t>
+        <w:t>6</w:t>
+      </w:r>
+      <w:r>
+        <w:rPr/>
+        <w:t>_2026.02.</w:t>
+      </w:r>
+      <w:r>
+        <w:rPr/>
+        <w:t>18</w:t>
+      </w:r>
+      <w:r>
+        <w:rPr/>
+        <w:t>)</w:t>
       </w:r>
     </w:p>
     <w:p>
@@ -23129,7 +23137,15 @@
           <w:bCs/>
           <w:color w:val="000000"/>
         </w:rPr>
-        <w:t>QuizEvents</w:t>
+        <w:t>Game</w:t>
+      </w:r>
+      <w:r>
+        <w:rPr>
+          <w:b/>
+          <w:bCs/>
+          <w:color w:val="000000"/>
+        </w:rPr>
+        <w:t>Events</w:t>
       </w:r>
       <w:r>
         <w:rPr>
@@ -23137,7 +23153,23 @@
           <w:bCs w:val="false"/>
           <w:color w:val="000000"/>
         </w:rPr>
-        <w:t xml:space="preserve"> (aka GameEvents, aka ScoreEvents)</w:t>
+        <w:t xml:space="preserve"> (aka </w:t>
+      </w:r>
+      <w:r>
+        <w:rPr>
+          <w:b w:val="false"/>
+          <w:bCs w:val="false"/>
+          <w:color w:val="000000"/>
+        </w:rPr>
+        <w:t>Quiz</w:t>
+      </w:r>
+      <w:r>
+        <w:rPr>
+          <w:b w:val="false"/>
+          <w:bCs w:val="false"/>
+          <w:color w:val="000000"/>
+        </w:rPr>
+        <w:t>Events, aka ScoreEvents)</w:t>
       </w:r>
     </w:p>
     <w:p>
@@ -23152,7 +23184,15 @@
       </w:pPr>
       <w:r>
         <w:rPr/>
-        <w:t>GET All QuizEvents</w:t>
+        <w:t xml:space="preserve">GET All </w:t>
+      </w:r>
+      <w:r>
+        <w:rPr/>
+        <w:t>Game</w:t>
+      </w:r>
+      <w:r>
+        <w:rPr/>
+        <w:t>Events</w:t>
       </w:r>
     </w:p>
     <w:p>
@@ -23174,7 +23214,7 @@
           <w:b/>
           <w:bCs/>
         </w:rPr>
-        <w:t>false</w:t>
+        <w:t>true</w:t>
       </w:r>
     </w:p>
     <w:p>
@@ -23204,7 +23244,7 @@
       </w:pPr>
       <w:r>
         <w:rPr/>
-        <w:t>endpoint: {base_uri}/api/quizevents?page={page_num}&amp;page_size={num_of_rows}</w:t>
+        <w:t>endpoint: {base_uri}/api/gameevents?page={page_num}&amp;page_size={num_of_rows}</w:t>
       </w:r>
     </w:p>
     <w:p>
@@ -23377,7 +23417,15 @@
       </w:pPr>
       <w:r>
         <w:rPr/>
-        <w:t>GET QuizEvent by ID</w:t>
+        <w:t xml:space="preserve">GET </w:t>
+      </w:r>
+      <w:r>
+        <w:rPr/>
+        <w:t>Game</w:t>
+      </w:r>
+      <w:r>
+        <w:rPr/>
+        <w:t>Events by ID</w:t>
       </w:r>
     </w:p>
     <w:p>
@@ -23429,7 +23477,7 @@
       </w:pPr>
       <w:r>
         <w:rPr/>
-        <w:t>endpoint: {base_uri}/api/quizevents/{id}</w:t>
+        <w:t>endpoint: {base_uri}/api/gameevents/{id}</w:t>
       </w:r>
     </w:p>
     <w:p>
@@ -23538,7 +23586,7 @@
       </w:pPr>
       <w:r>
         <w:rPr/>
-        <w:t>POST/Create QuizEvent</w:t>
+        <w:t>POST/Create GameEvent</w:t>
       </w:r>
     </w:p>
     <w:p>
@@ -23590,7 +23638,7 @@
       </w:pPr>
       <w:r>
         <w:rPr/>
-        <w:t>endpoint: {base_uri}/api/quizevents</w:t>
+        <w:t>endpoint: {base_uri}/api/gameevents</w:t>
       </w:r>
     </w:p>
     <w:p>
@@ -23670,7 +23718,7 @@
       </w:pPr>
       <w:r>
         <w:rPr/>
-        <w:t>the created QuizEvent</w:t>
+        <w:t>the created GameEvent</w:t>
       </w:r>
     </w:p>
     <w:p>
@@ -23685,7 +23733,7 @@
       </w:pPr>
       <w:r>
         <w:rPr/>
-        <w:t>PUT/Update QuizEvent</w:t>
+        <w:t>PUT/Update GameEvent</w:t>
       </w:r>
     </w:p>
     <w:p>
@@ -23737,7 +23785,7 @@
       </w:pPr>
       <w:r>
         <w:rPr/>
-        <w:t>endpoint: {base_uri}/api/quizevents/{id}</w:t>
+        <w:t>endpoint: {base_uri}/api/gameevents/{id}</w:t>
       </w:r>
     </w:p>
     <w:p>
@@ -23860,7 +23908,7 @@
         <w:rPr>
           <w:color w:val="000000"/>
         </w:rPr>
-        <w:t>ID of the QuizEvent to be updated</w:t>
+        <w:t>ID of the GameEvent to be updated</w:t>
       </w:r>
     </w:p>
     <w:p>
@@ -23901,7 +23949,7 @@
         <w:rPr>
           <w:color w:val="000000"/>
         </w:rPr>
-        <w:t>the updated QuizEvent</w:t>
+        <w:t>the updated GameEvent</w:t>
       </w:r>
     </w:p>
     <w:p>
@@ -23916,7 +23964,7 @@
       </w:pPr>
       <w:r>
         <w:rPr/>
-        <w:t>DELETE QuizEvent (by ID)</w:t>
+        <w:t>DELETE GameEvent (by ID)</w:t>
       </w:r>
     </w:p>
     <w:p>
@@ -23968,7 +24016,7 @@
       </w:pPr>
       <w:r>
         <w:rPr/>
-        <w:t>endpoint: {base_uri}/api/quizevents/{id}</w:t>
+        <w:t>endpoint: {base_uri}/api/gameevents/{id}</w:t>
       </w:r>
     </w:p>
     <w:p>

</xml_diff>

<commit_message>
added passing integration test for get all GameEvents endpoint
</commit_message>
<xml_diff>
--- a/docs/QView API Documentation.docx
+++ b/docs/QView API Documentation.docx
@@ -14,19 +14,11 @@
       </w:r>
       <w:r>
         <w:rPr/>
-        <w:t>6</w:t>
-      </w:r>
-      <w:r>
-        <w:rPr/>
-        <w:t>_2026.02.</w:t>
-      </w:r>
-      <w:r>
-        <w:rPr/>
-        <w:t>18</w:t>
-      </w:r>
-      <w:r>
-        <w:rPr/>
-        <w:t>)</w:t>
+        <w:t>7</w:t>
+      </w:r>
+      <w:r>
+        <w:rPr/>
+        <w:t>_2026.02.18)</w:t>
       </w:r>
     </w:p>
     <w:p>
@@ -23137,15 +23129,7 @@
           <w:bCs/>
           <w:color w:val="000000"/>
         </w:rPr>
-        <w:t>Game</w:t>
-      </w:r>
-      <w:r>
-        <w:rPr>
-          <w:b/>
-          <w:bCs/>
-          <w:color w:val="000000"/>
-        </w:rPr>
-        <w:t>Events</w:t>
+        <w:t>GameEvents</w:t>
       </w:r>
       <w:r>
         <w:rPr>
@@ -23153,23 +23137,7 @@
           <w:bCs w:val="false"/>
           <w:color w:val="000000"/>
         </w:rPr>
-        <w:t xml:space="preserve"> (aka </w:t>
-      </w:r>
-      <w:r>
-        <w:rPr>
-          <w:b w:val="false"/>
-          <w:bCs w:val="false"/>
-          <w:color w:val="000000"/>
-        </w:rPr>
-        <w:t>Quiz</w:t>
-      </w:r>
-      <w:r>
-        <w:rPr>
-          <w:b w:val="false"/>
-          <w:bCs w:val="false"/>
-          <w:color w:val="000000"/>
-        </w:rPr>
-        <w:t>Events, aka ScoreEvents)</w:t>
+        <w:t xml:space="preserve"> (aka QuizEvents, aka ScoreEvents)</w:t>
       </w:r>
     </w:p>
     <w:p>
@@ -23184,15 +23152,7 @@
       </w:pPr>
       <w:r>
         <w:rPr/>
-        <w:t xml:space="preserve">GET All </w:t>
-      </w:r>
-      <w:r>
-        <w:rPr/>
-        <w:t>Game</w:t>
-      </w:r>
-      <w:r>
-        <w:rPr/>
-        <w:t>Events</w:t>
+        <w:t>GET All GameEvents</w:t>
       </w:r>
     </w:p>
     <w:p>
@@ -23417,15 +23377,7 @@
       </w:pPr>
       <w:r>
         <w:rPr/>
-        <w:t xml:space="preserve">GET </w:t>
-      </w:r>
-      <w:r>
-        <w:rPr/>
-        <w:t>Game</w:t>
-      </w:r>
-      <w:r>
-        <w:rPr/>
-        <w:t>Events by ID</w:t>
+        <w:t>GET GameEvents by ID</w:t>
       </w:r>
     </w:p>
     <w:p>
@@ -23608,7 +23560,7 @@
           <w:b/>
           <w:bCs/>
         </w:rPr>
-        <w:t>false</w:t>
+        <w:t>true</w:t>
       </w:r>
     </w:p>
     <w:p>

</xml_diff>